<commit_message>
manage list in foyer template
</commit_message>
<xml_diff>
--- a/documents/Foyer-template.docx
+++ b/documents/Foyer-template.docx
@@ -1077,6 +1077,9 @@
         <w:instrText xml:space="preserve"> FORMCHECKBOX </w:instrText>
       </w:r>
       <w:r>
+        <w:fldChar w:fldCharType="separate"/>
+      </w:r>
+      <w:r>
         <w:fldChar w:fldCharType="end"/>
       </w:r>
       <w:r>
@@ -1110,6 +1113,9 @@
         <w:instrText xml:space="preserve"> FORMCHECKBOX </w:instrText>
       </w:r>
       <w:r>
+        <w:fldChar w:fldCharType="separate"/>
+      </w:r>
+      <w:r>
         <w:fldChar w:fldCharType="end"/>
       </w:r>
       <w:r>
@@ -1197,6 +1203,9 @@
         <w:instrText xml:space="preserve"> FORMCHECKBOX </w:instrText>
       </w:r>
       <w:r>
+        <w:fldChar w:fldCharType="separate"/>
+      </w:r>
+      <w:r>
         <w:fldChar w:fldCharType="end"/>
       </w:r>
       <w:r>
@@ -1231,6 +1240,9 @@
         <w:instrText xml:space="preserve"> FORMCHECKBOX </w:instrText>
       </w:r>
       <w:r>
+        <w:fldChar w:fldCharType="separate"/>
+      </w:r>
+      <w:r>
         <w:fldChar w:fldCharType="end"/>
       </w:r>
       <w:r>
@@ -1317,6 +1329,9 @@
         <w:instrText xml:space="preserve"> FORMCHECKBOX </w:instrText>
       </w:r>
       <w:r>
+        <w:fldChar w:fldCharType="separate"/>
+      </w:r>
+      <w:r>
         <w:fldChar w:fldCharType="end"/>
       </w:r>
       <w:r>
@@ -1351,6 +1366,9 @@
         <w:instrText xml:space="preserve"> FORMCHECKBOX </w:instrText>
       </w:r>
       <w:r>
+        <w:fldChar w:fldCharType="separate"/>
+      </w:r>
+      <w:r>
         <w:fldChar w:fldCharType="end"/>
       </w:r>
       <w:r>
@@ -1436,6 +1454,9 @@
         <w:instrText xml:space="preserve"> FORMCHECKBOX </w:instrText>
       </w:r>
       <w:r>
+        <w:fldChar w:fldCharType="separate"/>
+      </w:r>
+      <w:r>
         <w:fldChar w:fldCharType="end"/>
       </w:r>
       <w:r>
@@ -1470,6 +1491,9 @@
         <w:instrText xml:space="preserve"> FORMCHECKBOX </w:instrText>
       </w:r>
       <w:r>
+        <w:fldChar w:fldCharType="separate"/>
+      </w:r>
+      <w:r>
         <w:fldChar w:fldCharType="end"/>
       </w:r>
       <w:r>
@@ -1537,18 +1561,15 @@
         </w:fldChar>
       </w:r>
       <w:r>
-        <w:rPr>
-          <w:lang w:val="en-US"/>
-        </w:rPr>
         <w:instrText xml:space="preserve"> FORMCHECKBOX </w:instrText>
       </w:r>
       <w:r>
+        <w:fldChar w:fldCharType="separate"/>
+      </w:r>
+      <w:r>
         <w:fldChar w:fldCharType="end"/>
       </w:r>
       <w:r>
-        <w:rPr>
-          <w:lang w:val="en-US"/>
-        </w:rPr>
         <w:t xml:space="preserve"> </w:t>
       </w:r>
       <w:r>
@@ -1579,6 +1600,9 @@
         <w:instrText xml:space="preserve"> FORMCHECKBOX </w:instrText>
       </w:r>
       <w:r>
+        <w:fldChar w:fldCharType="separate"/>
+      </w:r>
+      <w:r>
         <w:fldChar w:fldCharType="end"/>
       </w:r>
       <w:r>
@@ -1751,6 +1775,9 @@
         <w:instrText xml:space="preserve"> FORMCHECKBOX </w:instrText>
       </w:r>
       <w:r>
+        <w:fldChar w:fldCharType="separate"/>
+      </w:r>
+      <w:r>
         <w:fldChar w:fldCharType="end"/>
       </w:r>
       <w:r>
@@ -1784,6 +1811,9 @@
         <w:instrText xml:space="preserve"> FORMCHECKBOX </w:instrText>
       </w:r>
       <w:r>
+        <w:fldChar w:fldCharType="separate"/>
+      </w:r>
+      <w:r>
         <w:fldChar w:fldCharType="end"/>
       </w:r>
       <w:r>
@@ -1862,6 +1892,9 @@
         <w:instrText xml:space="preserve"> FORMCHECKBOX </w:instrText>
       </w:r>
       <w:r>
+        <w:fldChar w:fldCharType="separate"/>
+      </w:r>
+      <w:r>
         <w:fldChar w:fldCharType="end"/>
       </w:r>
       <w:r>
@@ -1895,6 +1928,9 @@
         <w:instrText xml:space="preserve"> FORMCHECKBOX </w:instrText>
       </w:r>
       <w:r>
+        <w:fldChar w:fldCharType="separate"/>
+      </w:r>
+      <w:r>
         <w:fldChar w:fldCharType="end"/>
       </w:r>
       <w:r>
@@ -1988,6 +2024,9 @@
         <w:instrText xml:space="preserve"> FORMCHECKBOX </w:instrText>
       </w:r>
       <w:r>
+        <w:fldChar w:fldCharType="separate"/>
+      </w:r>
+      <w:r>
         <w:fldChar w:fldCharType="end"/>
       </w:r>
       <w:r>
@@ -2022,6 +2061,9 @@
         <w:instrText xml:space="preserve"> FORMCHECKBOX </w:instrText>
       </w:r>
       <w:r>
+        <w:fldChar w:fldCharType="separate"/>
+      </w:r>
+      <w:r>
         <w:fldChar w:fldCharType="end"/>
       </w:r>
       <w:r>
@@ -2095,18 +2137,15 @@
         </w:fldChar>
       </w:r>
       <w:r>
-        <w:rPr>
-          <w:lang w:val="en-US"/>
-        </w:rPr>
         <w:instrText xml:space="preserve"> FORMCHECKBOX </w:instrText>
       </w:r>
       <w:r>
+        <w:fldChar w:fldCharType="separate"/>
+      </w:r>
+      <w:r>
         <w:fldChar w:fldCharType="end"/>
       </w:r>
       <w:r>
-        <w:rPr>
-          <w:lang w:val="en-US"/>
-        </w:rPr>
         <w:t xml:space="preserve"> </w:t>
       </w:r>
       <w:r>
@@ -2137,6 +2176,9 @@
         <w:instrText xml:space="preserve"> FORMCHECKBOX </w:instrText>
       </w:r>
       <w:r>
+        <w:fldChar w:fldCharType="separate"/>
+      </w:r>
+      <w:r>
         <w:fldChar w:fldCharType="end"/>
       </w:r>
       <w:r>
@@ -2265,13 +2307,27 @@
         <w:rPr>
           <w:lang w:val="en-US"/>
         </w:rPr>
-        <w:t>{% if convention.</w:t>
+        <w:t xml:space="preserve">{% if </w:t>
+      </w:r>
+      <w:proofErr w:type="gramStart"/>
+      <w:r>
+        <w:rPr>
+          <w:lang w:val="en-US"/>
+        </w:rPr>
+        <w:t>convention.</w:t>
       </w:r>
       <w:r>
         <w:rPr>
           <w:lang w:val="en-FR"/>
         </w:rPr>
-        <w:t>attribution_</w:t>
+        <w:t>attribution</w:t>
+      </w:r>
+      <w:proofErr w:type="gramEnd"/>
+      <w:r>
+        <w:rPr>
+          <w:lang w:val="en-FR"/>
+        </w:rPr>
+        <w:t>_</w:t>
       </w:r>
       <w:proofErr w:type="spellStart"/>
       <w:r>
@@ -2307,6 +2363,9 @@
         <w:instrText xml:space="preserve"> FORMCHECKBOX </w:instrText>
       </w:r>
       <w:r>
+        <w:fldChar w:fldCharType="separate"/>
+      </w:r>
+      <w:r>
         <w:fldChar w:fldCharType="end"/>
       </w:r>
       <w:r>
@@ -2335,12 +2394,21 @@
         </w:fldChar>
       </w:r>
       <w:r>
+        <w:rPr>
+          <w:lang w:val="en-US"/>
+        </w:rPr>
         <w:instrText xml:space="preserve"> FORMCHECKBOX </w:instrText>
       </w:r>
       <w:r>
+        <w:fldChar w:fldCharType="separate"/>
+      </w:r>
+      <w:r>
         <w:fldChar w:fldCharType="end"/>
       </w:r>
       <w:r>
+        <w:rPr>
+          <w:lang w:val="en-US"/>
+        </w:rPr>
         <w:t xml:space="preserve"> </w:t>
       </w:r>
       <w:r>
@@ -3112,12 +3180,12 @@
     </w:p>
     <w:p>
       <w:pPr>
-        <w:jc w:val="center"/>
-      </w:pPr>
-    </w:p>
-    <w:p>
-      <w:pPr>
-        <w:jc w:val="center"/>
+        <w:jc w:val="both"/>
+      </w:pPr>
+    </w:p>
+    <w:p>
+      <w:pPr>
+        <w:jc w:val="both"/>
       </w:pPr>
       <w:r>
         <w:rPr>
@@ -3129,7 +3197,7 @@
     </w:p>
     <w:p>
       <w:pPr>
-        <w:jc w:val="center"/>
+        <w:jc w:val="both"/>
         <w:rPr>
           <w:lang w:val="en-FR"/>
         </w:rPr>
@@ -3137,7 +3205,7 @@
     </w:p>
     <w:p>
       <w:pPr>
-        <w:jc w:val="center"/>
+        <w:jc w:val="both"/>
       </w:pPr>
       <w:r>
         <w:rPr>
@@ -3149,7 +3217,7 @@
     </w:p>
     <w:p>
       <w:pPr>
-        <w:jc w:val="center"/>
+        <w:jc w:val="both"/>
         <w:rPr>
           <w:lang w:val="en-FR"/>
         </w:rPr>
@@ -3182,12 +3250,12 @@
     </w:p>
     <w:p>
       <w:pPr>
-        <w:jc w:val="center"/>
-      </w:pPr>
-    </w:p>
-    <w:p>
-      <w:pPr>
-        <w:jc w:val="center"/>
+        <w:jc w:val="both"/>
+      </w:pPr>
+    </w:p>
+    <w:p>
+      <w:pPr>
+        <w:jc w:val="both"/>
       </w:pPr>
       <w:r>
         <w:rPr>
@@ -3199,7 +3267,7 @@
     </w:p>
     <w:p>
       <w:pPr>
-        <w:jc w:val="center"/>
+        <w:jc w:val="both"/>
         <w:rPr>
           <w:lang w:val="en-FR"/>
         </w:rPr>
@@ -3207,7 +3275,7 @@
     </w:p>
     <w:p>
       <w:pPr>
-        <w:jc w:val="center"/>
+        <w:jc w:val="both"/>
       </w:pPr>
       <w:r>
         <w:rPr>
@@ -3219,7 +3287,7 @@
     </w:p>
     <w:p>
       <w:pPr>
-        <w:jc w:val="center"/>
+        <w:jc w:val="both"/>
         <w:rPr>
           <w:lang w:val="en-FR"/>
         </w:rPr>
@@ -3252,12 +3320,12 @@
     </w:p>
     <w:p>
       <w:pPr>
-        <w:jc w:val="center"/>
-      </w:pPr>
-    </w:p>
-    <w:p>
-      <w:pPr>
-        <w:jc w:val="center"/>
+        <w:jc w:val="both"/>
+      </w:pPr>
+    </w:p>
+    <w:p>
+      <w:pPr>
+        <w:jc w:val="both"/>
       </w:pPr>
       <w:r>
         <w:rPr>
@@ -3269,7 +3337,7 @@
     </w:p>
     <w:p>
       <w:pPr>
-        <w:jc w:val="center"/>
+        <w:jc w:val="both"/>
         <w:rPr>
           <w:lang w:val="en-FR"/>
         </w:rPr>
@@ -3277,7 +3345,7 @@
     </w:p>
     <w:p>
       <w:pPr>
-        <w:jc w:val="center"/>
+        <w:jc w:val="both"/>
       </w:pPr>
       <w:r>
         <w:rPr>
@@ -3297,7 +3365,7 @@
     </w:p>
     <w:p>
       <w:pPr>
-        <w:jc w:val="center"/>
+        <w:jc w:val="both"/>
         <w:rPr>
           <w:lang w:val="en-FR"/>
         </w:rPr>
@@ -3305,7 +3373,7 @@
     </w:p>
     <w:p>
       <w:pPr>
-        <w:jc w:val="center"/>
+        <w:jc w:val="both"/>
       </w:pPr>
       <w:r>
         <w:rPr>
@@ -3317,7 +3385,7 @@
     </w:p>
     <w:p>
       <w:pPr>
-        <w:jc w:val="center"/>
+        <w:jc w:val="both"/>
       </w:pPr>
     </w:p>
     <w:p>
@@ -3347,12 +3415,12 @@
     </w:p>
     <w:p>
       <w:pPr>
-        <w:jc w:val="center"/>
-      </w:pPr>
-    </w:p>
-    <w:p>
-      <w:pPr>
-        <w:jc w:val="center"/>
+        <w:jc w:val="both"/>
+      </w:pPr>
+    </w:p>
+    <w:p>
+      <w:pPr>
+        <w:jc w:val="both"/>
       </w:pPr>
       <w:r>
         <w:rPr>
@@ -3364,7 +3432,7 @@
     </w:p>
     <w:p>
       <w:pPr>
-        <w:jc w:val="center"/>
+        <w:jc w:val="both"/>
         <w:rPr>
           <w:lang w:val="en-FR"/>
         </w:rPr>
@@ -3372,7 +3440,7 @@
     </w:p>
     <w:p>
       <w:pPr>
-        <w:jc w:val="center"/>
+        <w:jc w:val="both"/>
       </w:pPr>
       <w:r>
         <w:rPr>
@@ -3399,7 +3467,7 @@
     </w:p>
     <w:p>
       <w:pPr>
-        <w:jc w:val="center"/>
+        <w:jc w:val="both"/>
         <w:rPr>
           <w:lang w:val="en-FR"/>
         </w:rPr>
@@ -3407,7 +3475,7 @@
     </w:p>
     <w:p>
       <w:pPr>
-        <w:jc w:val="center"/>
+        <w:jc w:val="both"/>
       </w:pPr>
       <w:r>
         <w:rPr>
@@ -3434,7 +3502,7 @@
     </w:p>
     <w:p>
       <w:pPr>
-        <w:jc w:val="center"/>
+        <w:jc w:val="both"/>
         <w:rPr>
           <w:lang w:val="en-FR"/>
         </w:rPr>
@@ -3442,7 +3510,7 @@
     </w:p>
     <w:p>
       <w:pPr>
-        <w:jc w:val="center"/>
+        <w:jc w:val="both"/>
       </w:pPr>
       <w:r>
         <w:rPr>
@@ -3454,7 +3522,7 @@
     </w:p>
     <w:p>
       <w:pPr>
-        <w:jc w:val="center"/>
+        <w:jc w:val="both"/>
         <w:rPr>
           <w:b/>
           <w:bCs/>
@@ -3489,12 +3557,12 @@
     </w:p>
     <w:p>
       <w:pPr>
-        <w:jc w:val="center"/>
-      </w:pPr>
-    </w:p>
-    <w:p>
-      <w:pPr>
-        <w:jc w:val="center"/>
+        <w:jc w:val="both"/>
+      </w:pPr>
+    </w:p>
+    <w:p>
+      <w:pPr>
+        <w:jc w:val="both"/>
       </w:pPr>
       <w:r>
         <w:rPr>
@@ -3506,7 +3574,7 @@
     </w:p>
     <w:p>
       <w:pPr>
-        <w:jc w:val="center"/>
+        <w:jc w:val="both"/>
         <w:rPr>
           <w:lang w:val="en-FR"/>
         </w:rPr>
@@ -3514,7 +3582,7 @@
     </w:p>
     <w:p>
       <w:pPr>
-        <w:jc w:val="center"/>
+        <w:jc w:val="both"/>
       </w:pPr>
       <w:r>
         <w:rPr>
@@ -3526,7 +3594,7 @@
     </w:p>
     <w:p>
       <w:pPr>
-        <w:jc w:val="center"/>
+        <w:jc w:val="both"/>
         <w:rPr>
           <w:lang w:val="en-FR"/>
         </w:rPr>
@@ -3534,7 +3602,7 @@
     </w:p>
     <w:p>
       <w:pPr>
-        <w:jc w:val="center"/>
+        <w:jc w:val="both"/>
       </w:pPr>
       <w:r>
         <w:rPr>
@@ -3546,7 +3614,7 @@
     </w:p>
     <w:p>
       <w:pPr>
-        <w:jc w:val="center"/>
+        <w:jc w:val="both"/>
         <w:rPr>
           <w:lang w:val="en-FR"/>
         </w:rPr>
@@ -3554,7 +3622,7 @@
     </w:p>
     <w:p>
       <w:pPr>
-        <w:jc w:val="center"/>
+        <w:jc w:val="both"/>
       </w:pPr>
       <w:r>
         <w:rPr>
@@ -3566,7 +3634,7 @@
     </w:p>
     <w:p>
       <w:pPr>
-        <w:jc w:val="center"/>
+        <w:jc w:val="both"/>
         <w:rPr>
           <w:lang w:val="en-FR"/>
         </w:rPr>
@@ -3574,7 +3642,7 @@
     </w:p>
     <w:p>
       <w:pPr>
-        <w:jc w:val="center"/>
+        <w:jc w:val="both"/>
       </w:pPr>
       <w:r>
         <w:rPr>
@@ -3586,7 +3654,7 @@
     </w:p>
     <w:p>
       <w:pPr>
-        <w:jc w:val="center"/>
+        <w:jc w:val="both"/>
         <w:rPr>
           <w:lang w:val="en-FR"/>
         </w:rPr>
@@ -3594,7 +3662,7 @@
     </w:p>
     <w:p>
       <w:pPr>
-        <w:jc w:val="center"/>
+        <w:jc w:val="both"/>
       </w:pPr>
       <w:r>
         <w:rPr>
@@ -3607,7 +3675,7 @@
     </w:p>
     <w:p>
       <w:pPr>
-        <w:jc w:val="center"/>
+        <w:jc w:val="both"/>
         <w:rPr>
           <w:lang w:val="en-FR"/>
         </w:rPr>
@@ -3615,7 +3683,7 @@
     </w:p>
     <w:p>
       <w:pPr>
-        <w:jc w:val="center"/>
+        <w:jc w:val="both"/>
       </w:pPr>
       <w:r>
         <w:rPr>
@@ -3627,7 +3695,7 @@
     </w:p>
     <w:p>
       <w:pPr>
-        <w:jc w:val="center"/>
+        <w:jc w:val="both"/>
         <w:rPr>
           <w:lang w:val="en-FR"/>
         </w:rPr>
@@ -3635,7 +3703,7 @@
     </w:p>
     <w:p>
       <w:pPr>
-        <w:jc w:val="center"/>
+        <w:jc w:val="both"/>
       </w:pPr>
       <w:r>
         <w:rPr>
@@ -3647,7 +3715,7 @@
     </w:p>
     <w:p>
       <w:pPr>
-        <w:jc w:val="center"/>
+        <w:jc w:val="both"/>
         <w:rPr>
           <w:lang w:val="en-FR"/>
         </w:rPr>
@@ -3655,7 +3723,7 @@
     </w:p>
     <w:p>
       <w:pPr>
-        <w:jc w:val="center"/>
+        <w:jc w:val="both"/>
       </w:pPr>
       <w:r>
         <w:rPr>
@@ -3667,7 +3735,7 @@
     </w:p>
     <w:p>
       <w:pPr>
-        <w:jc w:val="center"/>
+        <w:jc w:val="both"/>
         <w:rPr>
           <w:lang w:val="en-FR"/>
         </w:rPr>
@@ -3675,7 +3743,7 @@
     </w:p>
     <w:p>
       <w:pPr>
-        <w:jc w:val="center"/>
+        <w:jc w:val="both"/>
       </w:pPr>
       <w:r>
         <w:rPr>
@@ -3687,7 +3755,7 @@
     </w:p>
     <w:p>
       <w:pPr>
-        <w:jc w:val="center"/>
+        <w:jc w:val="both"/>
         <w:rPr>
           <w:lang w:val="en-FR"/>
         </w:rPr>
@@ -3695,7 +3763,7 @@
     </w:p>
     <w:p>
       <w:pPr>
-        <w:jc w:val="center"/>
+        <w:jc w:val="both"/>
       </w:pPr>
       <w:r>
         <w:rPr>
@@ -3707,7 +3775,7 @@
     </w:p>
     <w:p>
       <w:pPr>
-        <w:jc w:val="center"/>
+        <w:jc w:val="both"/>
         <w:rPr>
           <w:lang w:val="en-FR"/>
         </w:rPr>
@@ -3715,7 +3783,7 @@
     </w:p>
     <w:p>
       <w:pPr>
-        <w:jc w:val="center"/>
+        <w:jc w:val="both"/>
       </w:pPr>
       <w:r>
         <w:rPr>
@@ -3727,7 +3795,7 @@
     </w:p>
     <w:p>
       <w:pPr>
-        <w:jc w:val="center"/>
+        <w:jc w:val="both"/>
         <w:rPr>
           <w:lang w:val="en-FR"/>
         </w:rPr>
@@ -3735,7 +3803,7 @@
     </w:p>
     <w:p>
       <w:pPr>
-        <w:jc w:val="center"/>
+        <w:jc w:val="both"/>
       </w:pPr>
       <w:r>
         <w:rPr>
@@ -3747,7 +3815,7 @@
     </w:p>
     <w:p>
       <w:pPr>
-        <w:jc w:val="center"/>
+        <w:jc w:val="both"/>
         <w:rPr>
           <w:lang w:val="en-FR"/>
         </w:rPr>
@@ -3755,7 +3823,7 @@
     </w:p>
     <w:p>
       <w:pPr>
-        <w:jc w:val="center"/>
+        <w:jc w:val="both"/>
       </w:pPr>
       <w:r>
         <w:rPr>
@@ -3767,7 +3835,7 @@
     </w:p>
     <w:p>
       <w:pPr>
-        <w:jc w:val="center"/>
+        <w:jc w:val="both"/>
         <w:rPr>
           <w:lang w:val="en-FR"/>
         </w:rPr>
@@ -3775,7 +3843,7 @@
     </w:p>
     <w:p>
       <w:pPr>
-        <w:jc w:val="center"/>
+        <w:jc w:val="both"/>
       </w:pPr>
       <w:r>
         <w:rPr>
@@ -3787,7 +3855,7 @@
     </w:p>
     <w:p>
       <w:pPr>
-        <w:jc w:val="center"/>
+        <w:jc w:val="both"/>
         <w:rPr>
           <w:lang w:val="en-FR"/>
         </w:rPr>
@@ -3795,7 +3863,7 @@
     </w:p>
     <w:p>
       <w:pPr>
-        <w:jc w:val="center"/>
+        <w:jc w:val="both"/>
       </w:pPr>
       <w:r>
         <w:rPr>
@@ -3807,7 +3875,7 @@
     </w:p>
     <w:p>
       <w:pPr>
-        <w:jc w:val="center"/>
+        <w:jc w:val="both"/>
         <w:rPr>
           <w:lang w:val="en-FR"/>
         </w:rPr>
@@ -3840,12 +3908,12 @@
     </w:p>
     <w:p>
       <w:pPr>
-        <w:jc w:val="center"/>
-      </w:pPr>
-    </w:p>
-    <w:p>
-      <w:pPr>
-        <w:jc w:val="center"/>
+        <w:jc w:val="both"/>
+      </w:pPr>
+    </w:p>
+    <w:p>
+      <w:pPr>
+        <w:jc w:val="both"/>
       </w:pPr>
       <w:r>
         <w:rPr>
@@ -3857,7 +3925,7 @@
     </w:p>
     <w:p>
       <w:pPr>
-        <w:jc w:val="center"/>
+        <w:jc w:val="both"/>
         <w:rPr>
           <w:lang w:val="en-FR"/>
         </w:rPr>
@@ -3865,7 +3933,7 @@
     </w:p>
     <w:p>
       <w:pPr>
-        <w:jc w:val="center"/>
+        <w:jc w:val="both"/>
       </w:pPr>
       <w:r>
         <w:rPr>
@@ -3877,7 +3945,7 @@
     </w:p>
     <w:p>
       <w:pPr>
-        <w:jc w:val="center"/>
+        <w:jc w:val="both"/>
         <w:rPr>
           <w:lang w:val="en-FR"/>
         </w:rPr>
@@ -3885,141 +3953,267 @@
     </w:p>
     <w:p>
       <w:pPr>
-        <w:jc w:val="center"/>
+        <w:jc w:val="both"/>
       </w:pPr>
       <w:r>
         <w:rPr>
           <w:color w:val="000000"/>
           <w:lang w:val="en-FR"/>
         </w:rPr>
+        <w:lastRenderedPageBreak/>
         <w:t>Les prestations obligatoirement intégrées dans la redevance et non prises en compte pour le calcul de l'APL, et de ce fait non prises en compte au titre des charges récupérables, sont les suivantes :</w:t>
       </w:r>
     </w:p>
     <w:p>
       <w:pPr>
-        <w:jc w:val="center"/>
-        <w:rPr>
-          <w:lang w:val="en-FR"/>
-        </w:rPr>
-      </w:pPr>
-    </w:p>
-    <w:p>
-      <w:pPr>
-        <w:jc w:val="center"/>
+        <w:jc w:val="both"/>
+        <w:rPr>
+          <w:lang w:val="en-US"/>
+        </w:rPr>
+      </w:pPr>
+      <w:r>
+        <w:rPr>
+          <w:lang w:val="en-US"/>
+        </w:rPr>
+        <w:t xml:space="preserve">{% for line in </w:t>
+      </w:r>
+      <w:r>
+        <w:rPr>
+          <w:lang w:val="en-US"/>
+        </w:rPr>
+        <w:t>convention.</w:t>
+      </w:r>
+      <w:r>
+        <w:rPr>
+          <w:lang w:val="en-US"/>
+        </w:rPr>
+        <w:t>attribution_prestation</w:t>
+      </w:r>
+      <w:r>
+        <w:rPr>
+          <w:lang w:val="en-US"/>
+        </w:rPr>
+        <w:t>s</w:t>
+      </w:r>
+      <w:r>
+        <w:rPr>
+          <w:lang w:val="en-US"/>
+        </w:rPr>
+        <w:t>_integrees</w:t>
+      </w:r>
+      <w:r>
+        <w:rPr>
+          <w:lang w:val="en-US"/>
+        </w:rPr>
+        <w:t>|get_text_as_list</w:t>
+      </w:r>
+      <w:r>
+        <w:rPr>
+          <w:lang w:val="en-US"/>
+        </w:rPr>
+        <w:t xml:space="preserve"> %}</w:t>
+      </w:r>
+    </w:p>
+    <w:p>
+      <w:pPr>
+        <w:jc w:val="both"/>
+        <w:rPr>
+          <w:color w:val="000000" w:themeColor="text1"/>
+        </w:rPr>
       </w:pPr>
       <w:r>
         <w:rPr>
           <w:color w:val="000000"/>
           <w:lang w:val="en-FR"/>
         </w:rPr>
-        <w:t xml:space="preserve">- </w:t>
-      </w:r>
-      <w:r>
-        <w:rPr>
-          <w:color w:val="0000FF"/>
+        <w:t>-</w:t>
+      </w:r>
+      <w:r>
+        <w:rPr>
+          <w:color w:val="000000" w:themeColor="text1"/>
           <w:lang w:val="en-FR"/>
         </w:rPr>
-        <w:t>en tiret la liste des prestations obligatoirement intégrées dans la redevance</w:t>
-      </w:r>
-    </w:p>
-    <w:p>
-      <w:pPr>
-        <w:jc w:val="center"/>
-      </w:pPr>
-      <w:r>
+        <w:t xml:space="preserve"> </w:t>
+      </w:r>
+      <w:r>
+        <w:rPr>
+          <w:color w:val="000000" w:themeColor="text1"/>
+        </w:rPr>
+        <w:t>{{ line }}</w:t>
+      </w:r>
+    </w:p>
+    <w:p>
+      <w:pPr>
+        <w:jc w:val="both"/>
+        <w:rPr>
+          <w:color w:val="000000"/>
+        </w:rPr>
+      </w:pPr>
+      <w:r>
+        <w:rPr>
+          <w:color w:val="000000"/>
+        </w:rPr>
+        <w:t>{%</w:t>
+      </w:r>
+      <w:r>
+        <w:rPr>
+          <w:color w:val="000000"/>
+        </w:rPr>
+        <w:t>-</w:t>
+      </w:r>
+      <w:r>
+        <w:rPr>
+          <w:color w:val="000000"/>
+        </w:rPr>
+        <w:t xml:space="preserve"> </w:t>
+      </w:r>
+      <w:proofErr w:type="spellStart"/>
+      <w:r>
+        <w:rPr>
+          <w:color w:val="000000"/>
+        </w:rPr>
+        <w:t>endfor</w:t>
+      </w:r>
+      <w:proofErr w:type="spellEnd"/>
+      <w:r>
+        <w:rPr>
+          <w:color w:val="000000"/>
+        </w:rPr>
+        <w:t xml:space="preserve"> %}</w:t>
+      </w:r>
+    </w:p>
+    <w:p>
+      <w:pPr>
+        <w:jc w:val="both"/>
+      </w:pPr>
+    </w:p>
+    <w:p>
+      <w:pPr>
+        <w:jc w:val="both"/>
         <w:rPr>
           <w:color w:val="000000"/>
           <w:lang w:val="en-FR"/>
         </w:rPr>
-        <w:t>-</w:t>
-      </w:r>
-    </w:p>
-    <w:p>
-      <w:pPr>
-        <w:jc w:val="center"/>
       </w:pPr>
       <w:r>
         <w:rPr>
           <w:color w:val="000000"/>
           <w:lang w:val="en-FR"/>
         </w:rPr>
-        <w:t>-</w:t>
-      </w:r>
-    </w:p>
-    <w:p>
-      <w:pPr>
-        <w:jc w:val="center"/>
-        <w:rPr>
-          <w:lang w:val="en-FR"/>
-        </w:rPr>
-      </w:pPr>
-    </w:p>
-    <w:p>
-      <w:pPr>
-        <w:jc w:val="center"/>
+        <w:t>Les prestations facultatives à la demande du résident facturées séparément sont les suivantes :</w:t>
+      </w:r>
+    </w:p>
+    <w:p>
+      <w:pPr>
+        <w:jc w:val="both"/>
+        <w:rPr>
+          <w:lang w:val="en-US"/>
+        </w:rPr>
+      </w:pPr>
+      <w:r>
+        <w:rPr>
+          <w:lang w:val="en-US"/>
+        </w:rPr>
+        <w:t>{% for line in</w:t>
+      </w:r>
+      <w:r>
+        <w:rPr>
+          <w:lang w:val="en-US"/>
+        </w:rPr>
+        <w:t xml:space="preserve"> </w:t>
+      </w:r>
+      <w:proofErr w:type="spellStart"/>
+      <w:r>
+        <w:rPr>
+          <w:lang w:val="en-US"/>
+        </w:rPr>
+        <w:t>attribution_prestation</w:t>
+      </w:r>
+      <w:r>
+        <w:rPr>
+          <w:lang w:val="en-US"/>
+        </w:rPr>
+        <w:t>s</w:t>
+      </w:r>
+      <w:r>
+        <w:rPr>
+          <w:lang w:val="en-US"/>
+        </w:rPr>
+        <w:t>_facultatives</w:t>
+      </w:r>
+      <w:proofErr w:type="spellEnd"/>
+      <w:r>
+        <w:rPr>
+          <w:lang w:val="en-US"/>
+        </w:rPr>
+        <w:t xml:space="preserve"> %}</w:t>
+      </w:r>
+    </w:p>
+    <w:p>
+      <w:pPr>
+        <w:jc w:val="both"/>
       </w:pPr>
       <w:r>
         <w:rPr>
           <w:color w:val="000000"/>
           <w:lang w:val="en-FR"/>
         </w:rPr>
-        <w:t>Les prestations facultatives à la demande du résident facturées séparément sont les suivantes :</w:t>
-      </w:r>
-    </w:p>
-    <w:p>
-      <w:pPr>
-        <w:jc w:val="center"/>
-        <w:rPr>
+        <w:t>-</w:t>
+      </w:r>
+      <w:r>
+        <w:rPr>
+          <w:color w:val="000000" w:themeColor="text1"/>
           <w:lang w:val="en-FR"/>
         </w:rPr>
-      </w:pPr>
-    </w:p>
-    <w:p>
-      <w:pPr>
-        <w:jc w:val="center"/>
+        <w:t xml:space="preserve"> </w:t>
+      </w:r>
+      <w:r>
+        <w:rPr>
+          <w:color w:val="000000" w:themeColor="text1"/>
+        </w:rPr>
+        <w:t>{{ line }}</w:t>
+      </w:r>
+    </w:p>
+    <w:p>
+      <w:pPr>
+        <w:jc w:val="both"/>
       </w:pPr>
       <w:r>
         <w:rPr>
           <w:color w:val="000000"/>
-          <w:lang w:val="en-FR"/>
-        </w:rPr>
-        <w:t xml:space="preserve">- </w:t>
-      </w:r>
-      <w:r>
-        <w:rPr>
-          <w:color w:val="0000FF"/>
-          <w:lang w:val="en-FR"/>
-        </w:rPr>
-        <w:t>en tiret la liste des prestations facultatives séparées de la redevance</w:t>
-      </w:r>
-    </w:p>
-    <w:p>
-      <w:pPr>
-        <w:jc w:val="center"/>
-      </w:pPr>
+        </w:rPr>
+        <w:t>{%</w:t>
+      </w:r>
       <w:r>
         <w:rPr>
           <w:color w:val="000000"/>
-          <w:lang w:val="en-FR"/>
         </w:rPr>
         <w:t>-</w:t>
       </w:r>
-    </w:p>
-    <w:p>
-      <w:pPr>
-        <w:jc w:val="center"/>
-      </w:pPr>
       <w:r>
         <w:rPr>
           <w:color w:val="000000"/>
-          <w:lang w:val="en-FR"/>
-        </w:rPr>
-        <w:t>-</w:t>
-      </w:r>
-    </w:p>
-    <w:p>
-      <w:pPr>
-        <w:jc w:val="center"/>
+        </w:rPr>
+        <w:t xml:space="preserve"> </w:t>
+      </w:r>
+      <w:proofErr w:type="spellStart"/>
+      <w:r>
+        <w:rPr>
+          <w:color w:val="000000"/>
+        </w:rPr>
+        <w:t>endfor</w:t>
+      </w:r>
+      <w:proofErr w:type="spellEnd"/>
+      <w:r>
+        <w:rPr>
+          <w:color w:val="000000"/>
+        </w:rPr>
+        <w:t xml:space="preserve"> %}</w:t>
+      </w:r>
+    </w:p>
+    <w:p>
+      <w:pPr>
+        <w:jc w:val="both"/>
       </w:pPr>
     </w:p>
     <w:p>
@@ -4215,34 +4409,27 @@
           <w:color w:val="000000"/>
           <w:lang w:val="en-FR"/>
         </w:rPr>
-        <w:t xml:space="preserve">Lorsque ces travaux nécessitent l'évacuation temporaire ou définitive des résidents, le gestionnaire doit trouver des solutions de relogement. Les modalités de ces relogements seront déterminées en accord avec le préfet ou son représentant. Elles devront, en tout état de cause, être équivalentes à leurs conditions de logement avant </w:t>
-      </w:r>
+        <w:t>Lorsque ces travaux nécessitent l'évacuation temporaire ou définitive des résidents, le gestionnaire doit trouver des solutions de relogement. Les modalités de ces relogements seront déterminées en accord avec le préfet ou son représentant. Elles devront, en tout état de cause, être équivalentes à leurs conditions de logement avant travaux. à l'achèvement des travaux, le résident peut demander à réintégrer préférentiellement l'établissement amélioré.</w:t>
+      </w:r>
+    </w:p>
+    <w:p>
+      <w:pPr>
+        <w:jc w:val="center"/>
+        <w:rPr>
+          <w:lang w:val="en-FR"/>
+        </w:rPr>
+      </w:pPr>
+    </w:p>
+    <w:p>
+      <w:pPr>
+        <w:jc w:val="center"/>
+      </w:pPr>
       <w:r>
         <w:rPr>
           <w:color w:val="000000"/>
           <w:lang w:val="en-FR"/>
         </w:rPr>
         <w:lastRenderedPageBreak/>
-        <w:t>travaux. à l'achèvement des travaux, le résident peut demander à réintégrer préférentiellement l'établissement amélioré.</w:t>
-      </w:r>
-    </w:p>
-    <w:p>
-      <w:pPr>
-        <w:jc w:val="center"/>
-        <w:rPr>
-          <w:lang w:val="en-FR"/>
-        </w:rPr>
-      </w:pPr>
-    </w:p>
-    <w:p>
-      <w:pPr>
-        <w:jc w:val="center"/>
-      </w:pPr>
-      <w:r>
-        <w:rPr>
-          <w:color w:val="000000"/>
-          <w:lang w:val="en-FR"/>
-        </w:rPr>
         <w:t xml:space="preserve">Un mois avant la date d'achèvement des travaux, le gestionnaire notifie, par lettre recommandée avec accusé de réception, aux résidents dans les lieux ou ayant fait l'objet d'un relogement le montant de la </w:t>
       </w:r>
       <w:r>
@@ -4464,8 +4651,15 @@
           <w:color w:val="000000"/>
           <w:lang w:val="en-FR"/>
         </w:rPr>
+        <w:t xml:space="preserve">Dès l'entrée en vigueur de la présente convention ou, au plus tard, à l'appui des premières demandes d'APL, le gestionnaire s'engage à adresser aux organismes payeurs de l'APL une copie de la convention, des documents qui y sont visés et de ses annexes, ainsi qu'un tableau faisant apparaître la description des parties privatives par </w:t>
+      </w:r>
+      <w:r>
+        <w:rPr>
+          <w:color w:val="000000"/>
+          <w:lang w:val="en-FR"/>
+        </w:rPr>
         <w:lastRenderedPageBreak/>
-        <w:t>Dès l'entrée en vigueur de la présente convention ou, au plus tard, à l'appui des premières demandes d'APL, le gestionnaire s'engage à adresser aux organismes payeurs de l'APL une copie de la convention, des documents qui y sont visés et de ses annexes, ainsi qu'un tableau faisant apparaître la description des parties privatives par typologie des logements. Toutes les modifications ultérieures apportées ou à apporter à ces documents devront également être transmises à l'organisme payeur.</w:t>
+        <w:t>typologie des logements. Toutes les modifications ultérieures apportées ou à apporter à ces documents devront également être transmises à l'organisme payeur.</w:t>
       </w:r>
     </w:p>
     <w:p>
@@ -4677,7 +4871,6 @@
         <w:rPr>
           <w:color w:val="000000"/>
         </w:rPr>
-        <w:lastRenderedPageBreak/>
         <w:t xml:space="preserve">• </w:t>
       </w:r>
       <w:r>
@@ -4705,6 +4898,7 @@
           <w:color w:val="000000"/>
           <w:lang w:val="en-FR"/>
         </w:rPr>
+        <w:lastRenderedPageBreak/>
         <w:t>En application de l’article L. 852-1 du même code, en cas de non signalement de l’impayé ou du manquement aux obligations déclaratives par le gestionnaire à l’organisme payeur, une sanction administrative peut être prononcée.</w:t>
       </w:r>
     </w:p>
@@ -29577,7 +29771,7 @@
                                 <v:fill color2="black"/>
                                 <v:imagedata r:id="rId2" o:title="" croptop="-22f" cropbottom="-22f" cropleft="-25f" cropright="-25f"/>
                               </v:shape>
-                              <o:OLEObject Type="Embed" ProgID="Word.Picture.8" ShapeID="_x0000_i1025" DrawAspect="Content" ObjectID="_1732649530" r:id="rId3"/>
+                              <o:OLEObject Type="Embed" ProgID="Word.Picture.8" ShapeID="_x0000_i1025" DrawAspect="Content" ObjectID="_1732685215" r:id="rId3"/>
                             </w:object>
                           </w:r>
                         </w:p>
@@ -29657,7 +29851,7 @@
                           <v:fill color2="black"/>
                           <v:imagedata r:id="rId2" o:title="" croptop="-22f" cropbottom="-22f" cropleft="-25f" cropright="-25f"/>
                         </v:shape>
-                        <o:OLEObject Type="Embed" ProgID="Word.Picture.8" ShapeID="_x0000_i1025" DrawAspect="Content" ObjectID="_1732649530" r:id="rId4"/>
+                        <o:OLEObject Type="Embed" ProgID="Word.Picture.8" ShapeID="_x0000_i1025" DrawAspect="Content" ObjectID="_1732685215" r:id="rId4"/>
                       </w:object>
                     </w:r>
                   </w:p>

</xml_diff>

<commit_message>
display recap following step of convention form
</commit_message>
<xml_diff>
--- a/documents/Foyer-template.docx
+++ b/documents/Foyer-template.docx
@@ -3977,6 +3977,8 @@
         </w:rPr>
         <w:t xml:space="preserve">{% for line in </w:t>
       </w:r>
+      <w:proofErr w:type="spellStart"/>
+      <w:proofErr w:type="gramStart"/>
       <w:r>
         <w:rPr>
           <w:lang w:val="en-US"/>
@@ -3987,7 +3989,14 @@
         <w:rPr>
           <w:lang w:val="en-US"/>
         </w:rPr>
-        <w:t>attribution_prestation</w:t>
+        <w:t>attribution</w:t>
+      </w:r>
+      <w:proofErr w:type="gramEnd"/>
+      <w:r>
+        <w:rPr>
+          <w:lang w:val="en-US"/>
+        </w:rPr>
+        <w:t>_prestation</w:t>
       </w:r>
       <w:r>
         <w:rPr>
@@ -4007,6 +4016,7 @@
         </w:rPr>
         <w:t>|get_text_as_list</w:t>
       </w:r>
+      <w:proofErr w:type="spellEnd"/>
       <w:r>
         <w:rPr>
           <w:lang w:val="en-US"/>
@@ -4122,32 +4132,33 @@
         </w:rPr>
         <w:t xml:space="preserve"> </w:t>
       </w:r>
-      <w:proofErr w:type="spellStart"/>
-      <w:r>
-        <w:rPr>
-          <w:lang w:val="en-US"/>
-        </w:rPr>
-        <w:t>attribution_prestation</w:t>
-      </w:r>
-      <w:r>
-        <w:rPr>
-          <w:lang w:val="en-US"/>
-        </w:rPr>
-        <w:t>s</w:t>
-      </w:r>
-      <w:r>
-        <w:rPr>
-          <w:lang w:val="en-US"/>
-        </w:rPr>
-        <w:t>_facultatives</w:t>
-      </w:r>
-      <w:proofErr w:type="spellEnd"/>
-      <w:r>
-        <w:rPr>
-          <w:lang w:val="en-US"/>
-        </w:rPr>
-        <w:t xml:space="preserve"> %}</w:t>
-      </w:r>
+      <w:proofErr w:type="gramStart"/>
+      <w:r>
+        <w:rPr>
+          <w:lang w:val="en-US"/>
+        </w:rPr>
+        <w:t>convention.attribution</w:t>
+      </w:r>
+      <w:proofErr w:type="gramEnd"/>
+      <w:r>
+        <w:rPr>
+          <w:lang w:val="en-US"/>
+        </w:rPr>
+        <w:t>_prestations_facultatives|get_text_as_list</w:t>
+      </w:r>
+      <w:r>
+        <w:rPr>
+          <w:lang w:val="en-US"/>
+        </w:rPr>
+        <w:t xml:space="preserve"> </w:t>
+      </w:r>
+      <w:r>
+        <w:rPr>
+          <w:lang w:val="en-US"/>
+        </w:rPr>
+        <w:t>%}</w:t>
+      </w:r>
+      <w:proofErr w:type="spellStart"/>
     </w:p>
     <w:p>
       <w:pPr>
@@ -4194,21 +4205,7 @@
         <w:rPr>
           <w:color w:val="000000"/>
         </w:rPr>
-        <w:t xml:space="preserve"> </w:t>
-      </w:r>
-      <w:proofErr w:type="spellStart"/>
-      <w:r>
-        <w:rPr>
-          <w:color w:val="000000"/>
-        </w:rPr>
-        <w:t>endfor</w:t>
-      </w:r>
-      <w:proofErr w:type="spellEnd"/>
-      <w:r>
-        <w:rPr>
-          <w:color w:val="000000"/>
-        </w:rPr>
-        <w:t xml:space="preserve"> %}</w:t>
+        <w:t xml:space="preserve"> endfor %}</w:t>
       </w:r>
     </w:p>
     <w:p>
@@ -4225,7 +4222,15 @@
           <w:color w:val="000000"/>
           <w:lang w:val="en-FR"/>
         </w:rPr>
-        <w:t>Article 13</w:t>
+        <w:t>Artic</w:t>
+      </w:r>
+      <w:proofErr w:type="spellEnd"/>
+      <w:r>
+        <w:rPr>
+          <w:color w:val="000000"/>
+          <w:lang w:val="en-FR"/>
+        </w:rPr>
+        <w:t>le 13</w:t>
       </w:r>
     </w:p>
     <w:p>
@@ -24942,9 +24947,8 @@
                 <w:szCs w:val="16"/>
               </w:rPr>
               <w:br/>
-              <w:t>à l’</w:t>
-            </w:r>
-            <w:proofErr w:type="spellStart"/>
+              <w:t>à l’artic</w:t>
+            </w:r>
             <w:r>
               <w:rPr>
                 <w:b/>
@@ -24952,9 +24956,8 @@
                 <w:sz w:val="16"/>
                 <w:szCs w:val="16"/>
               </w:rPr>
-              <w:t>articke</w:t>
-            </w:r>
-            <w:proofErr w:type="spellEnd"/>
+              <w:t>l</w:t>
+            </w:r>
             <w:r>
               <w:rPr>
                 <w:b/>
@@ -24962,7 +24965,7 @@
                 <w:sz w:val="16"/>
                 <w:szCs w:val="16"/>
               </w:rPr>
-              <w:t xml:space="preserve"> D. 353-16</w:t>
+              <w:t>e D. 353-16</w:t>
             </w:r>
             <w:r>
               <w:rPr>
@@ -29771,7 +29774,7 @@
                                 <v:fill color2="black"/>
                                 <v:imagedata r:id="rId2" o:title="" croptop="-22f" cropbottom="-22f" cropleft="-25f" cropright="-25f"/>
                               </v:shape>
-                              <o:OLEObject Type="Embed" ProgID="Word.Picture.8" ShapeID="_x0000_i1025" DrawAspect="Content" ObjectID="_1732685215" r:id="rId3"/>
+                              <o:OLEObject Type="Embed" ProgID="Word.Picture.8" ShapeID="_x0000_i1025" DrawAspect="Content" ObjectID="_1732690978" r:id="rId3"/>
                             </w:object>
                           </w:r>
                         </w:p>
@@ -29851,7 +29854,7 @@
                           <v:fill color2="black"/>
                           <v:imagedata r:id="rId2" o:title="" croptop="-22f" cropbottom="-22f" cropleft="-25f" cropright="-25f"/>
                         </v:shape>
-                        <o:OLEObject Type="Embed" ProgID="Word.Picture.8" ShapeID="_x0000_i1025" DrawAspect="Content" ObjectID="_1732685215" r:id="rId4"/>
+                        <o:OLEObject Type="Embed" ProgID="Word.Picture.8" ShapeID="_x0000_i1025" DrawAspect="Content" ObjectID="_1732690978" r:id="rId4"/>
                       </w:object>
                     </w:r>
                   </w:p>

</xml_diff>

<commit_message>
finalisation of recap and avenant
</commit_message>
<xml_diff>
--- a/documents/Foyer-template.docx
+++ b/documents/Foyer-template.docx
@@ -8502,22 +8502,96 @@
           <w:color w:val="000000"/>
           <w:lang w:val="en-FR"/>
         </w:rPr>
-        <w:t>Surface habitable totale :  nb de m² concerne la surface habitable de tout le bâti, y compris les Locaux auxquels ne s’applique pas la convention mètres carrés, dont :</w:t>
-      </w:r>
-    </w:p>
-    <w:p>
-      <w:pPr>
-        <w:rPr>
-          <w:color w:val="000000"/>
-          <w:lang w:val="en-FR"/>
-        </w:rPr>
-      </w:pPr>
-      <w:r>
-        <w:rPr>
-          <w:color w:val="000000"/>
-          <w:lang w:val="en-FR"/>
-        </w:rPr>
-        <w:t>* Surface habitable totale des parties privatives : nb de m² le total de la colonne 2 ci-dessous sachant qu’il n’y a pas de total dans le tableau mètres carrés ;</w:t>
+        <w:t xml:space="preserve">Surface habitable totale :  </w:t>
+      </w:r>
+      <w:r>
+        <w:rPr>
+          <w:color w:val="000000"/>
+        </w:rPr>
+        <w:t xml:space="preserve">{{ </w:t>
+      </w:r>
+      <w:proofErr w:type="spellStart"/>
+      <w:r>
+        <w:rPr>
+          <w:color w:val="000000"/>
+        </w:rPr>
+        <w:t>lot.surface_habitable_totale</w:t>
+      </w:r>
+      <w:r>
+        <w:rPr>
+          <w:rFonts w:ascii="TimesNewRomanPSMT" w:hAnsi="TimesNewRomanPSMT" w:cs="TimesNewRomanPSMT"/>
+        </w:rPr>
+        <w:t>|f</w:t>
+      </w:r>
+      <w:proofErr w:type="spellEnd"/>
+      <w:r>
+        <w:rPr>
+          <w:color w:val="000000"/>
+        </w:rPr>
+        <w:t xml:space="preserve"> }}</w:t>
+      </w:r>
+      <w:r>
+        <w:rPr>
+          <w:color w:val="000000"/>
+        </w:rPr>
+        <w:t xml:space="preserve"> </w:t>
+      </w:r>
+      <w:r>
+        <w:rPr>
+          <w:color w:val="000000"/>
+          <w:lang w:val="en-FR"/>
+        </w:rPr>
+        <w:t>mètres carrés, dont :</w:t>
+      </w:r>
+    </w:p>
+    <w:p>
+      <w:pPr>
+        <w:rPr>
+          <w:color w:val="000000"/>
+          <w:lang w:val="en-FR"/>
+        </w:rPr>
+      </w:pPr>
+    </w:p>
+    <w:p>
+      <w:pPr>
+        <w:rPr>
+          <w:color w:val="000000"/>
+          <w:lang w:val="en-FR"/>
+        </w:rPr>
+      </w:pPr>
+      <w:r>
+        <w:rPr>
+          <w:color w:val="000000"/>
+          <w:lang w:val="en-FR"/>
+        </w:rPr>
+        <w:t xml:space="preserve">* Surface habitable totale des parties privatives : </w:t>
+      </w:r>
+      <w:r>
+        <w:rPr>
+          <w:rFonts w:ascii="TimesNewRomanPSMT" w:hAnsi="TimesNewRomanPSMT" w:cs="TimesNewRomanPSMT"/>
+        </w:rPr>
+        <w:t xml:space="preserve">{{ </w:t>
+      </w:r>
+      <w:proofErr w:type="spellStart"/>
+      <w:r>
+        <w:rPr>
+          <w:rFonts w:ascii="TimesNewRomanPSMT" w:hAnsi="TimesNewRomanPSMT" w:cs="TimesNewRomanPSMT"/>
+        </w:rPr>
+        <w:t>sh_totale|f</w:t>
+      </w:r>
+      <w:proofErr w:type="spellEnd"/>
+      <w:r>
+        <w:rPr>
+          <w:rFonts w:ascii="TimesNewRomanPSMT" w:hAnsi="TimesNewRomanPSMT" w:cs="TimesNewRomanPSMT"/>
+        </w:rPr>
+        <w:t xml:space="preserve"> }} </w:t>
+      </w:r>
+      <w:r>
+        <w:rPr>
+          <w:color w:val="000000"/>
+          <w:lang w:val="en-FR"/>
+        </w:rPr>
+        <w:t>mètres carrés ;</w:t>
       </w:r>
     </w:p>
     <w:p>
@@ -8542,28 +8616,48 @@
           <w:lang w:val="en-FR"/>
         </w:rPr>
       </w:pPr>
-      <w:r>
-        <w:rPr>
-          <w:color w:val="000000"/>
-          <w:lang w:val="en-FR"/>
-        </w:rPr>
-        <w:t>Nombre total de logements : : nb logement le total de ligne du tableau ci-dessous sachant qu’il n’y a pas de total dans le tableau</w:t>
-      </w:r>
-    </w:p>
-    <w:p>
-      <w:pPr>
-        <w:rPr>
-          <w:color w:val="000000"/>
-          <w:lang w:val="en-FR"/>
-        </w:rPr>
-      </w:pPr>
-      <w:r>
-        <w:rPr>
-          <w:color w:val="000000"/>
-          <w:lang w:val="en-FR"/>
-        </w:rPr>
-        <w:t>tableaux à remplir à l’identique</w:t>
-      </w:r>
+    </w:p>
+    <w:p>
+      <w:pPr>
+        <w:rPr>
+          <w:color w:val="000000"/>
+        </w:rPr>
+      </w:pPr>
+      <w:r>
+        <w:rPr>
+          <w:color w:val="000000"/>
+          <w:lang w:val="en-FR"/>
+        </w:rPr>
+        <w:t xml:space="preserve">Nombre total de logements : </w:t>
+      </w:r>
+      <w:r>
+        <w:rPr>
+          <w:color w:val="000000"/>
+        </w:rPr>
+        <w:t xml:space="preserve">{{ </w:t>
+      </w:r>
+      <w:proofErr w:type="spellStart"/>
+      <w:r>
+        <w:rPr>
+          <w:color w:val="000000"/>
+        </w:rPr>
+        <w:t>lot.nb_logements</w:t>
+      </w:r>
+      <w:proofErr w:type="spellEnd"/>
+      <w:r>
+        <w:rPr>
+          <w:color w:val="000000"/>
+        </w:rPr>
+        <w:t xml:space="preserve"> }}</w:t>
+      </w:r>
+    </w:p>
+    <w:p>
+      <w:pPr>
+        <w:rPr>
+          <w:color w:val="000000"/>
+          <w:lang w:val="en-FR"/>
+        </w:rPr>
+      </w:pPr>
     </w:p>
     <w:tbl>
       <w:tblPr>
@@ -8577,14 +8671,15 @@
         <w:tblLook w:val="04A0" w:firstRow="1" w:lastRow="0" w:firstColumn="1" w:lastColumn="0" w:noHBand="0" w:noVBand="1"/>
       </w:tblPr>
       <w:tblGrid>
-        <w:gridCol w:w="2068"/>
-        <w:gridCol w:w="1953"/>
-        <w:gridCol w:w="1224"/>
-        <w:gridCol w:w="3012"/>
+        <w:gridCol w:w="1905"/>
+        <w:gridCol w:w="2342"/>
+        <w:gridCol w:w="1715"/>
+        <w:gridCol w:w="2295"/>
       </w:tblGrid>
       <w:tr>
         <w:trPr>
-          <w:trHeight w:val="1680"/>
+          <w:cantSplit/>
+          <w:trHeight w:val="636"/>
         </w:trPr>
         <w:tc>
           <w:tcPr>
@@ -8596,10 +8691,10 @@
               <w:right w:val="single" w:sz="8" w:space="0" w:color="808080"/>
             </w:tcBorders>
             <w:tcMar>
-              <w:top w:w="20" w:type="dxa"/>
-              <w:left w:w="20" w:type="dxa"/>
-              <w:bottom w:w="20" w:type="dxa"/>
-              <w:right w:w="100" w:type="dxa"/>
+              <w:top w:w="108" w:type="dxa"/>
+              <w:left w:w="108" w:type="dxa"/>
+              <w:bottom w:w="108" w:type="dxa"/>
+              <w:right w:w="108" w:type="dxa"/>
             </w:tcMar>
             <w:hideMark/>
           </w:tcPr>
@@ -8608,12 +8703,16 @@
               <w:jc w:val="center"/>
               <w:rPr>
                 <w:color w:val="000000"/>
+                <w:sz w:val="16"/>
+                <w:szCs w:val="16"/>
                 <w:lang w:val="en-FR"/>
               </w:rPr>
             </w:pPr>
             <w:r>
               <w:rPr>
                 <w:color w:val="000000"/>
+                <w:sz w:val="16"/>
+                <w:szCs w:val="16"/>
                 <w:lang w:val="en-FR"/>
               </w:rPr>
               <w:t>TYPES DE LOGEMENT (*)</w:t>
@@ -8630,6 +8729,8 @@
             <w:r>
               <w:rPr>
                 <w:color w:val="000000"/>
+                <w:sz w:val="16"/>
+                <w:szCs w:val="16"/>
                 <w:lang w:val="en-FR"/>
               </w:rPr>
               <w:t>(une ligne par logement)</w:t>
@@ -8646,10 +8747,10 @@
               <w:right w:val="single" w:sz="8" w:space="0" w:color="808080"/>
             </w:tcBorders>
             <w:tcMar>
-              <w:top w:w="20" w:type="dxa"/>
-              <w:left w:w="20" w:type="dxa"/>
-              <w:bottom w:w="20" w:type="dxa"/>
-              <w:right w:w="100" w:type="dxa"/>
+              <w:top w:w="108" w:type="dxa"/>
+              <w:left w:w="108" w:type="dxa"/>
+              <w:bottom w:w="108" w:type="dxa"/>
+              <w:right w:w="108" w:type="dxa"/>
             </w:tcMar>
             <w:hideMark/>
           </w:tcPr>
@@ -8658,12 +8759,16 @@
               <w:jc w:val="center"/>
               <w:rPr>
                 <w:color w:val="000000"/>
+                <w:sz w:val="16"/>
+                <w:szCs w:val="16"/>
                 <w:lang w:val="en-FR"/>
               </w:rPr>
             </w:pPr>
             <w:r>
               <w:rPr>
                 <w:color w:val="000000"/>
+                <w:sz w:val="16"/>
+                <w:szCs w:val="16"/>
                 <w:lang w:val="en-FR"/>
               </w:rPr>
               <w:t>SURFACE HABITABLE</w:t>
@@ -8680,6 +8785,8 @@
             <w:r>
               <w:rPr>
                 <w:color w:val="000000"/>
+                <w:sz w:val="16"/>
+                <w:szCs w:val="16"/>
                 <w:lang w:val="en-FR"/>
               </w:rPr>
               <w:t>par local</w:t>
@@ -8696,10 +8803,10 @@
               <w:right w:val="single" w:sz="8" w:space="0" w:color="808080"/>
             </w:tcBorders>
             <w:tcMar>
-              <w:top w:w="20" w:type="dxa"/>
-              <w:left w:w="20" w:type="dxa"/>
-              <w:bottom w:w="20" w:type="dxa"/>
-              <w:right w:w="100" w:type="dxa"/>
+              <w:top w:w="108" w:type="dxa"/>
+              <w:left w:w="108" w:type="dxa"/>
+              <w:bottom w:w="108" w:type="dxa"/>
+              <w:right w:w="108" w:type="dxa"/>
             </w:tcMar>
             <w:hideMark/>
           </w:tcPr>
@@ -8708,12 +8815,16 @@
               <w:jc w:val="center"/>
               <w:rPr>
                 <w:color w:val="000000"/>
+                <w:sz w:val="16"/>
+                <w:szCs w:val="16"/>
                 <w:lang w:val="en-FR"/>
               </w:rPr>
             </w:pPr>
             <w:r>
               <w:rPr>
                 <w:color w:val="000000"/>
+                <w:sz w:val="16"/>
+                <w:szCs w:val="16"/>
                 <w:lang w:val="en-FR"/>
               </w:rPr>
               <w:t>NUMÉRO</w:t>
@@ -8730,6 +8841,8 @@
             <w:r>
               <w:rPr>
                 <w:color w:val="000000"/>
+                <w:sz w:val="16"/>
+                <w:szCs w:val="16"/>
                 <w:lang w:val="en-FR"/>
               </w:rPr>
               <w:t>du logement</w:t>
@@ -8746,10 +8859,10 @@
               <w:right w:val="single" w:sz="8" w:space="0" w:color="808080"/>
             </w:tcBorders>
             <w:tcMar>
-              <w:top w:w="20" w:type="dxa"/>
-              <w:left w:w="20" w:type="dxa"/>
-              <w:bottom w:w="20" w:type="dxa"/>
-              <w:right w:w="20" w:type="dxa"/>
+              <w:top w:w="108" w:type="dxa"/>
+              <w:left w:w="108" w:type="dxa"/>
+              <w:bottom w:w="108" w:type="dxa"/>
+              <w:right w:w="108" w:type="dxa"/>
             </w:tcMar>
             <w:hideMark/>
           </w:tcPr>
@@ -8758,12 +8871,16 @@
               <w:jc w:val="center"/>
               <w:rPr>
                 <w:color w:val="000000"/>
+                <w:sz w:val="16"/>
+                <w:szCs w:val="16"/>
                 <w:lang w:val="en-FR"/>
               </w:rPr>
             </w:pPr>
             <w:r>
               <w:rPr>
                 <w:color w:val="000000"/>
+                <w:sz w:val="16"/>
+                <w:szCs w:val="16"/>
                 <w:lang w:val="en-FR"/>
               </w:rPr>
               <w:t>REDEVANCE MAXIMALE</w:t>
@@ -8780,6 +8897,8 @@
             <w:r>
               <w:rPr>
                 <w:color w:val="000000"/>
+                <w:sz w:val="16"/>
+                <w:szCs w:val="16"/>
                 <w:lang w:val="en-FR"/>
               </w:rPr>
               <w:t>par logement prise en compte pour le calcul de l'APL</w:t>
@@ -8789,7 +8908,69 @@
       </w:tr>
       <w:tr>
         <w:trPr>
-          <w:trHeight w:val="670"/>
+          <w:cantSplit/>
+          <w:trHeight w:val="94"/>
+        </w:trPr>
+        <w:tc>
+          <w:tcPr>
+            <w:tcW w:w="0" w:type="auto"/>
+            <w:gridSpan w:val="4"/>
+            <w:tcBorders>
+              <w:top w:val="single" w:sz="8" w:space="0" w:color="808080"/>
+              <w:left w:val="single" w:sz="8" w:space="0" w:color="808080"/>
+              <w:bottom w:val="single" w:sz="8" w:space="0" w:color="808080"/>
+              <w:right w:val="single" w:sz="8" w:space="0" w:color="808080"/>
+            </w:tcBorders>
+            <w:tcMar>
+              <w:top w:w="108" w:type="dxa"/>
+              <w:left w:w="108" w:type="dxa"/>
+              <w:bottom w:w="108" w:type="dxa"/>
+              <w:right w:w="108" w:type="dxa"/>
+            </w:tcMar>
+          </w:tcPr>
+          <w:p>
+            <w:pPr>
+              <w:rPr>
+                <w:color w:val="000000"/>
+                <w:lang w:val="en-FR"/>
+              </w:rPr>
+            </w:pPr>
+            <w:r>
+              <w:rPr>
+                <w:rFonts w:ascii="TimesNewRomanPSMT" w:hAnsi="TimesNewRomanPSMT" w:cs="TimesNewRomanPSMT"/>
+                <w:sz w:val="16"/>
+                <w:szCs w:val="16"/>
+                <w:lang w:val="en-US"/>
+              </w:rPr>
+              <w:t xml:space="preserve">{%tr for l in </w:t>
+            </w:r>
+            <w:proofErr w:type="spellStart"/>
+            <w:r>
+              <w:rPr>
+                <w:rFonts w:ascii="TimesNewRomanPSMT" w:hAnsi="TimesNewRomanPSMT" w:cs="TimesNewRomanPSMT"/>
+                <w:sz w:val="16"/>
+                <w:szCs w:val="16"/>
+                <w:lang w:val="en-US"/>
+              </w:rPr>
+              <w:t>logements</w:t>
+            </w:r>
+            <w:proofErr w:type="spellEnd"/>
+            <w:r>
+              <w:rPr>
+                <w:rFonts w:ascii="TimesNewRomanPSMT" w:hAnsi="TimesNewRomanPSMT" w:cs="TimesNewRomanPSMT"/>
+                <w:sz w:val="16"/>
+                <w:szCs w:val="16"/>
+                <w:lang w:val="en-US"/>
+              </w:rPr>
+              <w:t xml:space="preserve"> %}</w:t>
+            </w:r>
+          </w:p>
+        </w:tc>
+      </w:tr>
+      <w:tr>
+        <w:trPr>
+          <w:cantSplit/>
+          <w:trHeight w:val="22"/>
         </w:trPr>
         <w:tc>
           <w:tcPr>
@@ -8801,26 +8982,55 @@
               <w:right w:val="single" w:sz="8" w:space="0" w:color="808080"/>
             </w:tcBorders>
             <w:tcMar>
-              <w:top w:w="100" w:type="dxa"/>
-              <w:left w:w="20" w:type="dxa"/>
-              <w:bottom w:w="20" w:type="dxa"/>
-              <w:right w:w="100" w:type="dxa"/>
+              <w:top w:w="108" w:type="dxa"/>
+              <w:left w:w="108" w:type="dxa"/>
+              <w:bottom w:w="108" w:type="dxa"/>
+              <w:right w:w="108" w:type="dxa"/>
             </w:tcMar>
-            <w:hideMark/>
           </w:tcPr>
           <w:p>
             <w:pPr>
               <w:rPr>
                 <w:color w:val="000000"/>
-                <w:lang w:val="en-FR"/>
+                <w:sz w:val="20"/>
+                <w:szCs w:val="20"/>
               </w:rPr>
             </w:pPr>
             <w:r>
               <w:rPr>
                 <w:color w:val="000000"/>
-                <w:lang w:val="en-FR"/>
+                <w:sz w:val="20"/>
+                <w:szCs w:val="20"/>
               </w:rPr>
-              <w:t>Logement T 1'</w:t>
+              <w:t>{{</w:t>
+            </w:r>
+            <w:proofErr w:type="spellStart"/>
+            <w:proofErr w:type="gramStart"/>
+            <w:r>
+              <w:rPr>
+                <w:color w:val="000000"/>
+                <w:sz w:val="20"/>
+                <w:szCs w:val="20"/>
+              </w:rPr>
+              <w:t>l.typologie</w:t>
+            </w:r>
+            <w:proofErr w:type="gramEnd"/>
+            <w:r>
+              <w:rPr>
+                <w:color w:val="000000"/>
+                <w:sz w:val="20"/>
+                <w:szCs w:val="20"/>
+              </w:rPr>
+              <w:t>|tl</w:t>
+            </w:r>
+            <w:proofErr w:type="spellEnd"/>
+            <w:r>
+              <w:rPr>
+                <w:color w:val="000000"/>
+                <w:sz w:val="20"/>
+                <w:szCs w:val="20"/>
+              </w:rPr>
+              <w:t>}}</w:t>
             </w:r>
           </w:p>
         </w:tc>
@@ -8834,109 +9044,63 @@
               <w:right w:val="single" w:sz="8" w:space="0" w:color="808080"/>
             </w:tcBorders>
             <w:tcMar>
-              <w:top w:w="100" w:type="dxa"/>
-              <w:left w:w="20" w:type="dxa"/>
-              <w:bottom w:w="20" w:type="dxa"/>
-              <w:right w:w="100" w:type="dxa"/>
+              <w:top w:w="108" w:type="dxa"/>
+              <w:left w:w="108" w:type="dxa"/>
+              <w:bottom w:w="108" w:type="dxa"/>
+              <w:right w:w="108" w:type="dxa"/>
             </w:tcMar>
-            <w:hideMark/>
           </w:tcPr>
           <w:p>
             <w:pPr>
               <w:rPr>
                 <w:color w:val="000000"/>
-                <w:lang w:val="en-FR"/>
-              </w:rPr>
-            </w:pPr>
-          </w:p>
-        </w:tc>
-        <w:tc>
-          <w:tcPr>
-            <w:tcW w:w="0" w:type="auto"/>
-            <w:tcBorders>
-              <w:top w:val="single" w:sz="8" w:space="0" w:color="808080"/>
-              <w:left w:val="single" w:sz="8" w:space="0" w:color="808080"/>
-              <w:bottom w:val="single" w:sz="8" w:space="0" w:color="808080"/>
-              <w:right w:val="single" w:sz="8" w:space="0" w:color="808080"/>
-            </w:tcBorders>
-            <w:tcMar>
-              <w:top w:w="100" w:type="dxa"/>
-              <w:left w:w="20" w:type="dxa"/>
-              <w:bottom w:w="20" w:type="dxa"/>
-              <w:right w:w="100" w:type="dxa"/>
-            </w:tcMar>
-            <w:hideMark/>
-          </w:tcPr>
-          <w:p>
-            <w:pPr>
-              <w:rPr>
-                <w:color w:val="000000"/>
-                <w:lang w:val="en-FR"/>
-              </w:rPr>
-            </w:pPr>
-          </w:p>
-        </w:tc>
-        <w:tc>
-          <w:tcPr>
-            <w:tcW w:w="0" w:type="auto"/>
-            <w:tcBorders>
-              <w:top w:val="single" w:sz="8" w:space="0" w:color="808080"/>
-              <w:left w:val="single" w:sz="8" w:space="0" w:color="808080"/>
-              <w:bottom w:val="single" w:sz="8" w:space="0" w:color="808080"/>
-              <w:right w:val="single" w:sz="8" w:space="0" w:color="808080"/>
-            </w:tcBorders>
-            <w:tcMar>
-              <w:top w:w="100" w:type="dxa"/>
-              <w:left w:w="20" w:type="dxa"/>
-              <w:bottom w:w="20" w:type="dxa"/>
-              <w:right w:w="20" w:type="dxa"/>
-            </w:tcMar>
-            <w:hideMark/>
-          </w:tcPr>
-          <w:p>
-            <w:pPr>
-              <w:rPr>
-                <w:color w:val="000000"/>
-                <w:lang w:val="en-FR"/>
-              </w:rPr>
-            </w:pPr>
-          </w:p>
-        </w:tc>
-      </w:tr>
-      <w:tr>
-        <w:trPr>
-          <w:trHeight w:val="670"/>
-        </w:trPr>
-        <w:tc>
-          <w:tcPr>
-            <w:tcW w:w="0" w:type="auto"/>
-            <w:tcBorders>
-              <w:top w:val="single" w:sz="8" w:space="0" w:color="808080"/>
-              <w:left w:val="single" w:sz="8" w:space="0" w:color="808080"/>
-              <w:bottom w:val="single" w:sz="8" w:space="0" w:color="808080"/>
-              <w:right w:val="single" w:sz="8" w:space="0" w:color="808080"/>
-            </w:tcBorders>
-            <w:tcMar>
-              <w:top w:w="100" w:type="dxa"/>
-              <w:left w:w="20" w:type="dxa"/>
-              <w:bottom w:w="20" w:type="dxa"/>
-              <w:right w:w="100" w:type="dxa"/>
-            </w:tcMar>
-            <w:hideMark/>
-          </w:tcPr>
-          <w:p>
-            <w:pPr>
-              <w:rPr>
-                <w:color w:val="000000"/>
-                <w:lang w:val="en-FR"/>
+                <w:sz w:val="20"/>
+                <w:szCs w:val="20"/>
               </w:rPr>
             </w:pPr>
             <w:r>
               <w:rPr>
                 <w:color w:val="000000"/>
-                <w:lang w:val="en-FR"/>
+                <w:sz w:val="20"/>
+                <w:szCs w:val="20"/>
               </w:rPr>
-              <w:t>Logement T 2</w:t>
+              <w:t>{{</w:t>
+            </w:r>
+            <w:proofErr w:type="spellStart"/>
+            <w:proofErr w:type="gramStart"/>
+            <w:r>
+              <w:rPr>
+                <w:color w:val="000000"/>
+                <w:sz w:val="20"/>
+                <w:szCs w:val="20"/>
+              </w:rPr>
+              <w:t>l.surface</w:t>
+            </w:r>
+            <w:proofErr w:type="gramEnd"/>
+            <w:r>
+              <w:rPr>
+                <w:color w:val="000000"/>
+                <w:sz w:val="20"/>
+                <w:szCs w:val="20"/>
+              </w:rPr>
+              <w:t>_habitable</w:t>
+            </w:r>
+            <w:r>
+              <w:rPr>
+                <w:color w:val="000000"/>
+                <w:sz w:val="20"/>
+                <w:szCs w:val="20"/>
+              </w:rPr>
+              <w:t>|f</w:t>
+            </w:r>
+            <w:proofErr w:type="spellEnd"/>
+            <w:r>
+              <w:rPr>
+                <w:color w:val="000000"/>
+                <w:sz w:val="20"/>
+                <w:szCs w:val="20"/>
+              </w:rPr>
+              <w:t>}}</w:t>
             </w:r>
           </w:p>
         </w:tc>
@@ -8950,109 +9114,56 @@
               <w:right w:val="single" w:sz="8" w:space="0" w:color="808080"/>
             </w:tcBorders>
             <w:tcMar>
-              <w:top w:w="100" w:type="dxa"/>
-              <w:left w:w="20" w:type="dxa"/>
-              <w:bottom w:w="20" w:type="dxa"/>
-              <w:right w:w="100" w:type="dxa"/>
+              <w:top w:w="108" w:type="dxa"/>
+              <w:left w:w="108" w:type="dxa"/>
+              <w:bottom w:w="108" w:type="dxa"/>
+              <w:right w:w="108" w:type="dxa"/>
             </w:tcMar>
-            <w:hideMark/>
           </w:tcPr>
           <w:p>
             <w:pPr>
               <w:rPr>
                 <w:color w:val="000000"/>
-                <w:lang w:val="en-FR"/>
-              </w:rPr>
-            </w:pPr>
-          </w:p>
-        </w:tc>
-        <w:tc>
-          <w:tcPr>
-            <w:tcW w:w="0" w:type="auto"/>
-            <w:tcBorders>
-              <w:top w:val="single" w:sz="8" w:space="0" w:color="808080"/>
-              <w:left w:val="single" w:sz="8" w:space="0" w:color="808080"/>
-              <w:bottom w:val="single" w:sz="8" w:space="0" w:color="808080"/>
-              <w:right w:val="single" w:sz="8" w:space="0" w:color="808080"/>
-            </w:tcBorders>
-            <w:tcMar>
-              <w:top w:w="100" w:type="dxa"/>
-              <w:left w:w="20" w:type="dxa"/>
-              <w:bottom w:w="20" w:type="dxa"/>
-              <w:right w:w="100" w:type="dxa"/>
-            </w:tcMar>
-            <w:hideMark/>
-          </w:tcPr>
-          <w:p>
-            <w:pPr>
-              <w:rPr>
-                <w:color w:val="000000"/>
-                <w:lang w:val="en-FR"/>
-              </w:rPr>
-            </w:pPr>
-          </w:p>
-        </w:tc>
-        <w:tc>
-          <w:tcPr>
-            <w:tcW w:w="0" w:type="auto"/>
-            <w:tcBorders>
-              <w:top w:val="single" w:sz="8" w:space="0" w:color="808080"/>
-              <w:left w:val="single" w:sz="8" w:space="0" w:color="808080"/>
-              <w:bottom w:val="single" w:sz="8" w:space="0" w:color="808080"/>
-              <w:right w:val="single" w:sz="8" w:space="0" w:color="808080"/>
-            </w:tcBorders>
-            <w:tcMar>
-              <w:top w:w="100" w:type="dxa"/>
-              <w:left w:w="20" w:type="dxa"/>
-              <w:bottom w:w="20" w:type="dxa"/>
-              <w:right w:w="20" w:type="dxa"/>
-            </w:tcMar>
-            <w:hideMark/>
-          </w:tcPr>
-          <w:p>
-            <w:pPr>
-              <w:rPr>
-                <w:color w:val="000000"/>
-                <w:lang w:val="en-FR"/>
-              </w:rPr>
-            </w:pPr>
-          </w:p>
-        </w:tc>
-      </w:tr>
-      <w:tr>
-        <w:trPr>
-          <w:trHeight w:val="670"/>
-        </w:trPr>
-        <w:tc>
-          <w:tcPr>
-            <w:tcW w:w="0" w:type="auto"/>
-            <w:tcBorders>
-              <w:top w:val="single" w:sz="8" w:space="0" w:color="808080"/>
-              <w:left w:val="single" w:sz="8" w:space="0" w:color="808080"/>
-              <w:bottom w:val="single" w:sz="8" w:space="0" w:color="808080"/>
-              <w:right w:val="single" w:sz="8" w:space="0" w:color="808080"/>
-            </w:tcBorders>
-            <w:tcMar>
-              <w:top w:w="100" w:type="dxa"/>
-              <w:left w:w="20" w:type="dxa"/>
-              <w:bottom w:w="20" w:type="dxa"/>
-              <w:right w:w="100" w:type="dxa"/>
-            </w:tcMar>
-            <w:hideMark/>
-          </w:tcPr>
-          <w:p>
-            <w:pPr>
-              <w:rPr>
-                <w:color w:val="000000"/>
+                <w:sz w:val="20"/>
+                <w:szCs w:val="20"/>
                 <w:lang w:val="en-FR"/>
               </w:rPr>
             </w:pPr>
             <w:r>
               <w:rPr>
                 <w:color w:val="000000"/>
-                <w:lang w:val="en-FR"/>
+                <w:sz w:val="20"/>
+                <w:szCs w:val="20"/>
               </w:rPr>
-              <w:t>Logement T 3</w:t>
+              <w:t>{{</w:t>
+            </w:r>
+            <w:proofErr w:type="spellStart"/>
+            <w:proofErr w:type="gramStart"/>
+            <w:r>
+              <w:rPr>
+                <w:color w:val="000000"/>
+                <w:sz w:val="20"/>
+                <w:szCs w:val="20"/>
+              </w:rPr>
+              <w:t>l.</w:t>
+            </w:r>
+            <w:r>
+              <w:rPr>
+                <w:color w:val="000000"/>
+                <w:sz w:val="20"/>
+                <w:szCs w:val="20"/>
+              </w:rPr>
+              <w:t>designation</w:t>
+            </w:r>
+            <w:proofErr w:type="spellEnd"/>
+            <w:proofErr w:type="gramEnd"/>
+            <w:r>
+              <w:rPr>
+                <w:color w:val="000000"/>
+                <w:sz w:val="20"/>
+                <w:szCs w:val="20"/>
+              </w:rPr>
+              <w:t>}}</w:t>
             </w:r>
           </w:p>
         </w:tc>
@@ -9066,543 +9177,72 @@
               <w:right w:val="single" w:sz="8" w:space="0" w:color="808080"/>
             </w:tcBorders>
             <w:tcMar>
-              <w:top w:w="100" w:type="dxa"/>
-              <w:left w:w="20" w:type="dxa"/>
-              <w:bottom w:w="20" w:type="dxa"/>
-              <w:right w:w="100" w:type="dxa"/>
+              <w:top w:w="108" w:type="dxa"/>
+              <w:left w:w="108" w:type="dxa"/>
+              <w:bottom w:w="108" w:type="dxa"/>
+              <w:right w:w="108" w:type="dxa"/>
             </w:tcMar>
-            <w:hideMark/>
           </w:tcPr>
           <w:p>
             <w:pPr>
               <w:rPr>
                 <w:color w:val="000000"/>
-                <w:lang w:val="en-FR"/>
-              </w:rPr>
-            </w:pPr>
-          </w:p>
-        </w:tc>
-        <w:tc>
-          <w:tcPr>
-            <w:tcW w:w="0" w:type="auto"/>
-            <w:tcBorders>
-              <w:top w:val="single" w:sz="8" w:space="0" w:color="808080"/>
-              <w:left w:val="single" w:sz="8" w:space="0" w:color="808080"/>
-              <w:bottom w:val="single" w:sz="8" w:space="0" w:color="808080"/>
-              <w:right w:val="single" w:sz="8" w:space="0" w:color="808080"/>
-            </w:tcBorders>
-            <w:tcMar>
-              <w:top w:w="100" w:type="dxa"/>
-              <w:left w:w="20" w:type="dxa"/>
-              <w:bottom w:w="20" w:type="dxa"/>
-              <w:right w:w="100" w:type="dxa"/>
-            </w:tcMar>
-            <w:hideMark/>
-          </w:tcPr>
-          <w:p>
-            <w:pPr>
-              <w:rPr>
-                <w:color w:val="000000"/>
-                <w:lang w:val="en-FR"/>
-              </w:rPr>
-            </w:pPr>
-          </w:p>
-        </w:tc>
-        <w:tc>
-          <w:tcPr>
-            <w:tcW w:w="0" w:type="auto"/>
-            <w:tcBorders>
-              <w:top w:val="single" w:sz="8" w:space="0" w:color="808080"/>
-              <w:left w:val="single" w:sz="8" w:space="0" w:color="808080"/>
-              <w:bottom w:val="single" w:sz="8" w:space="0" w:color="808080"/>
-              <w:right w:val="single" w:sz="8" w:space="0" w:color="808080"/>
-            </w:tcBorders>
-            <w:tcMar>
-              <w:top w:w="100" w:type="dxa"/>
-              <w:left w:w="20" w:type="dxa"/>
-              <w:bottom w:w="20" w:type="dxa"/>
-              <w:right w:w="20" w:type="dxa"/>
-            </w:tcMar>
-            <w:hideMark/>
-          </w:tcPr>
-          <w:p>
-            <w:pPr>
-              <w:rPr>
-                <w:color w:val="000000"/>
-                <w:lang w:val="en-FR"/>
-              </w:rPr>
-            </w:pPr>
-          </w:p>
-        </w:tc>
-      </w:tr>
-      <w:tr>
-        <w:trPr>
-          <w:trHeight w:val="670"/>
-        </w:trPr>
-        <w:tc>
-          <w:tcPr>
-            <w:tcW w:w="0" w:type="auto"/>
-            <w:tcBorders>
-              <w:top w:val="single" w:sz="8" w:space="0" w:color="808080"/>
-              <w:left w:val="single" w:sz="8" w:space="0" w:color="808080"/>
-              <w:bottom w:val="single" w:sz="8" w:space="0" w:color="808080"/>
-              <w:right w:val="single" w:sz="8" w:space="0" w:color="808080"/>
-            </w:tcBorders>
-            <w:tcMar>
-              <w:top w:w="100" w:type="dxa"/>
-              <w:left w:w="20" w:type="dxa"/>
-              <w:bottom w:w="20" w:type="dxa"/>
-              <w:right w:w="100" w:type="dxa"/>
-            </w:tcMar>
-            <w:hideMark/>
-          </w:tcPr>
-          <w:p>
-            <w:pPr>
-              <w:rPr>
-                <w:color w:val="000000"/>
+                <w:sz w:val="20"/>
+                <w:szCs w:val="20"/>
                 <w:lang w:val="en-FR"/>
               </w:rPr>
             </w:pPr>
             <w:r>
               <w:rPr>
                 <w:color w:val="000000"/>
-                <w:lang w:val="en-FR"/>
+                <w:sz w:val="20"/>
+                <w:szCs w:val="20"/>
               </w:rPr>
-              <w:lastRenderedPageBreak/>
-              <w:t>Logement T 4</w:t>
+              <w:t>{{</w:t>
             </w:r>
-          </w:p>
-        </w:tc>
-        <w:tc>
-          <w:tcPr>
-            <w:tcW w:w="0" w:type="auto"/>
-            <w:tcBorders>
-              <w:top w:val="single" w:sz="8" w:space="0" w:color="808080"/>
-              <w:left w:val="single" w:sz="8" w:space="0" w:color="808080"/>
-              <w:bottom w:val="single" w:sz="8" w:space="0" w:color="808080"/>
-              <w:right w:val="single" w:sz="8" w:space="0" w:color="808080"/>
-            </w:tcBorders>
-            <w:tcMar>
-              <w:top w:w="100" w:type="dxa"/>
-              <w:left w:w="20" w:type="dxa"/>
-              <w:bottom w:w="20" w:type="dxa"/>
-              <w:right w:w="100" w:type="dxa"/>
-            </w:tcMar>
-            <w:hideMark/>
-          </w:tcPr>
-          <w:p>
-            <w:pPr>
+            <w:proofErr w:type="spellStart"/>
+            <w:proofErr w:type="gramStart"/>
+            <w:r>
               <w:rPr>
                 <w:color w:val="000000"/>
-                <w:lang w:val="en-FR"/>
+                <w:sz w:val="20"/>
+                <w:szCs w:val="20"/>
               </w:rPr>
-            </w:pPr>
-          </w:p>
-        </w:tc>
-        <w:tc>
-          <w:tcPr>
-            <w:tcW w:w="0" w:type="auto"/>
-            <w:tcBorders>
-              <w:top w:val="single" w:sz="8" w:space="0" w:color="808080"/>
-              <w:left w:val="single" w:sz="8" w:space="0" w:color="808080"/>
-              <w:bottom w:val="single" w:sz="8" w:space="0" w:color="808080"/>
-              <w:right w:val="single" w:sz="8" w:space="0" w:color="808080"/>
-            </w:tcBorders>
-            <w:tcMar>
-              <w:top w:w="100" w:type="dxa"/>
-              <w:left w:w="20" w:type="dxa"/>
-              <w:bottom w:w="20" w:type="dxa"/>
-              <w:right w:w="100" w:type="dxa"/>
-            </w:tcMar>
-            <w:hideMark/>
-          </w:tcPr>
-          <w:p>
-            <w:pPr>
+              <w:t>l.</w:t>
+            </w:r>
+            <w:r>
               <w:rPr>
                 <w:color w:val="000000"/>
-                <w:lang w:val="en-FR"/>
+                <w:sz w:val="20"/>
+                <w:szCs w:val="20"/>
               </w:rPr>
-            </w:pPr>
-          </w:p>
-        </w:tc>
-        <w:tc>
-          <w:tcPr>
-            <w:tcW w:w="0" w:type="auto"/>
-            <w:tcBorders>
-              <w:top w:val="single" w:sz="8" w:space="0" w:color="808080"/>
-              <w:left w:val="single" w:sz="8" w:space="0" w:color="808080"/>
-              <w:bottom w:val="single" w:sz="8" w:space="0" w:color="808080"/>
-              <w:right w:val="single" w:sz="8" w:space="0" w:color="808080"/>
-            </w:tcBorders>
-            <w:tcMar>
-              <w:top w:w="100" w:type="dxa"/>
-              <w:left w:w="20" w:type="dxa"/>
-              <w:bottom w:w="20" w:type="dxa"/>
-              <w:right w:w="20" w:type="dxa"/>
-            </w:tcMar>
-            <w:hideMark/>
-          </w:tcPr>
-          <w:p>
-            <w:pPr>
+              <w:t>loyer</w:t>
+            </w:r>
+            <w:proofErr w:type="gramEnd"/>
+            <w:r>
               <w:rPr>
                 <w:color w:val="000000"/>
-                <w:lang w:val="en-FR"/>
+                <w:sz w:val="20"/>
+                <w:szCs w:val="20"/>
               </w:rPr>
-            </w:pPr>
+              <w:t>|f</w:t>
+            </w:r>
+            <w:proofErr w:type="spellEnd"/>
+            <w:r>
+              <w:rPr>
+                <w:color w:val="000000"/>
+                <w:sz w:val="20"/>
+                <w:szCs w:val="20"/>
+              </w:rPr>
+              <w:t>}}</w:t>
+            </w:r>
           </w:p>
         </w:tc>
       </w:tr>
       <w:tr>
         <w:trPr>
-          <w:trHeight w:val="670"/>
-        </w:trPr>
-        <w:tc>
-          <w:tcPr>
-            <w:tcW w:w="0" w:type="auto"/>
-            <w:tcBorders>
-              <w:top w:val="single" w:sz="8" w:space="0" w:color="808080"/>
-              <w:left w:val="single" w:sz="8" w:space="0" w:color="808080"/>
-              <w:bottom w:val="single" w:sz="8" w:space="0" w:color="808080"/>
-              <w:right w:val="single" w:sz="8" w:space="0" w:color="808080"/>
-            </w:tcBorders>
-            <w:tcMar>
-              <w:top w:w="100" w:type="dxa"/>
-              <w:left w:w="20" w:type="dxa"/>
-              <w:bottom w:w="20" w:type="dxa"/>
-              <w:right w:w="100" w:type="dxa"/>
-            </w:tcMar>
-            <w:hideMark/>
-          </w:tcPr>
-          <w:p>
-            <w:pPr>
-              <w:rPr>
-                <w:color w:val="000000"/>
-                <w:lang w:val="en-FR"/>
-              </w:rPr>
-            </w:pPr>
-            <w:r>
-              <w:rPr>
-                <w:color w:val="000000"/>
-                <w:lang w:val="en-FR"/>
-              </w:rPr>
-              <w:t>Logement T 5</w:t>
-            </w:r>
-          </w:p>
-        </w:tc>
-        <w:tc>
-          <w:tcPr>
-            <w:tcW w:w="0" w:type="auto"/>
-            <w:tcBorders>
-              <w:top w:val="single" w:sz="8" w:space="0" w:color="808080"/>
-              <w:left w:val="single" w:sz="8" w:space="0" w:color="808080"/>
-              <w:bottom w:val="single" w:sz="8" w:space="0" w:color="808080"/>
-              <w:right w:val="single" w:sz="8" w:space="0" w:color="808080"/>
-            </w:tcBorders>
-            <w:tcMar>
-              <w:top w:w="100" w:type="dxa"/>
-              <w:left w:w="20" w:type="dxa"/>
-              <w:bottom w:w="20" w:type="dxa"/>
-              <w:right w:w="100" w:type="dxa"/>
-            </w:tcMar>
-            <w:hideMark/>
-          </w:tcPr>
-          <w:p>
-            <w:pPr>
-              <w:rPr>
-                <w:color w:val="000000"/>
-                <w:lang w:val="en-FR"/>
-              </w:rPr>
-            </w:pPr>
-          </w:p>
-        </w:tc>
-        <w:tc>
-          <w:tcPr>
-            <w:tcW w:w="0" w:type="auto"/>
-            <w:tcBorders>
-              <w:top w:val="single" w:sz="8" w:space="0" w:color="808080"/>
-              <w:left w:val="single" w:sz="8" w:space="0" w:color="808080"/>
-              <w:bottom w:val="single" w:sz="8" w:space="0" w:color="808080"/>
-              <w:right w:val="single" w:sz="8" w:space="0" w:color="808080"/>
-            </w:tcBorders>
-            <w:tcMar>
-              <w:top w:w="100" w:type="dxa"/>
-              <w:left w:w="20" w:type="dxa"/>
-              <w:bottom w:w="20" w:type="dxa"/>
-              <w:right w:w="100" w:type="dxa"/>
-            </w:tcMar>
-            <w:hideMark/>
-          </w:tcPr>
-          <w:p>
-            <w:pPr>
-              <w:rPr>
-                <w:color w:val="000000"/>
-                <w:lang w:val="en-FR"/>
-              </w:rPr>
-            </w:pPr>
-          </w:p>
-        </w:tc>
-        <w:tc>
-          <w:tcPr>
-            <w:tcW w:w="0" w:type="auto"/>
-            <w:tcBorders>
-              <w:top w:val="single" w:sz="8" w:space="0" w:color="808080"/>
-              <w:left w:val="single" w:sz="8" w:space="0" w:color="808080"/>
-              <w:bottom w:val="single" w:sz="8" w:space="0" w:color="808080"/>
-              <w:right w:val="single" w:sz="8" w:space="0" w:color="808080"/>
-            </w:tcBorders>
-            <w:tcMar>
-              <w:top w:w="100" w:type="dxa"/>
-              <w:left w:w="20" w:type="dxa"/>
-              <w:bottom w:w="20" w:type="dxa"/>
-              <w:right w:w="20" w:type="dxa"/>
-            </w:tcMar>
-            <w:hideMark/>
-          </w:tcPr>
-          <w:p>
-            <w:pPr>
-              <w:rPr>
-                <w:color w:val="000000"/>
-                <w:lang w:val="en-FR"/>
-              </w:rPr>
-            </w:pPr>
-          </w:p>
-        </w:tc>
-      </w:tr>
-      <w:tr>
-        <w:trPr>
-          <w:trHeight w:val="670"/>
-        </w:trPr>
-        <w:tc>
-          <w:tcPr>
-            <w:tcW w:w="0" w:type="auto"/>
-            <w:tcBorders>
-              <w:top w:val="single" w:sz="8" w:space="0" w:color="808080"/>
-              <w:left w:val="single" w:sz="8" w:space="0" w:color="808080"/>
-              <w:bottom w:val="single" w:sz="8" w:space="0" w:color="808080"/>
-              <w:right w:val="single" w:sz="8" w:space="0" w:color="808080"/>
-            </w:tcBorders>
-            <w:tcMar>
-              <w:top w:w="100" w:type="dxa"/>
-              <w:left w:w="20" w:type="dxa"/>
-              <w:bottom w:w="20" w:type="dxa"/>
-              <w:right w:w="100" w:type="dxa"/>
-            </w:tcMar>
-            <w:hideMark/>
-          </w:tcPr>
-          <w:p>
-            <w:pPr>
-              <w:rPr>
-                <w:color w:val="000000"/>
-                <w:lang w:val="en-FR"/>
-              </w:rPr>
-            </w:pPr>
-            <w:r>
-              <w:rPr>
-                <w:color w:val="000000"/>
-                <w:lang w:val="en-FR"/>
-              </w:rPr>
-              <w:t>Logement T 6</w:t>
-            </w:r>
-          </w:p>
-        </w:tc>
-        <w:tc>
-          <w:tcPr>
-            <w:tcW w:w="0" w:type="auto"/>
-            <w:tcBorders>
-              <w:top w:val="single" w:sz="8" w:space="0" w:color="808080"/>
-              <w:left w:val="single" w:sz="8" w:space="0" w:color="808080"/>
-              <w:bottom w:val="single" w:sz="8" w:space="0" w:color="808080"/>
-              <w:right w:val="single" w:sz="8" w:space="0" w:color="808080"/>
-            </w:tcBorders>
-            <w:tcMar>
-              <w:top w:w="100" w:type="dxa"/>
-              <w:left w:w="20" w:type="dxa"/>
-              <w:bottom w:w="20" w:type="dxa"/>
-              <w:right w:w="100" w:type="dxa"/>
-            </w:tcMar>
-            <w:hideMark/>
-          </w:tcPr>
-          <w:p>
-            <w:pPr>
-              <w:rPr>
-                <w:color w:val="000000"/>
-                <w:lang w:val="en-FR"/>
-              </w:rPr>
-            </w:pPr>
-          </w:p>
-        </w:tc>
-        <w:tc>
-          <w:tcPr>
-            <w:tcW w:w="0" w:type="auto"/>
-            <w:tcBorders>
-              <w:top w:val="single" w:sz="8" w:space="0" w:color="808080"/>
-              <w:left w:val="single" w:sz="8" w:space="0" w:color="808080"/>
-              <w:bottom w:val="single" w:sz="8" w:space="0" w:color="808080"/>
-              <w:right w:val="single" w:sz="8" w:space="0" w:color="808080"/>
-            </w:tcBorders>
-            <w:tcMar>
-              <w:top w:w="100" w:type="dxa"/>
-              <w:left w:w="20" w:type="dxa"/>
-              <w:bottom w:w="20" w:type="dxa"/>
-              <w:right w:w="100" w:type="dxa"/>
-            </w:tcMar>
-            <w:hideMark/>
-          </w:tcPr>
-          <w:p>
-            <w:pPr>
-              <w:rPr>
-                <w:color w:val="000000"/>
-                <w:lang w:val="en-FR"/>
-              </w:rPr>
-            </w:pPr>
-          </w:p>
-        </w:tc>
-        <w:tc>
-          <w:tcPr>
-            <w:tcW w:w="0" w:type="auto"/>
-            <w:tcBorders>
-              <w:top w:val="single" w:sz="8" w:space="0" w:color="808080"/>
-              <w:left w:val="single" w:sz="8" w:space="0" w:color="808080"/>
-              <w:bottom w:val="single" w:sz="8" w:space="0" w:color="808080"/>
-              <w:right w:val="single" w:sz="8" w:space="0" w:color="808080"/>
-            </w:tcBorders>
-            <w:tcMar>
-              <w:top w:w="100" w:type="dxa"/>
-              <w:left w:w="20" w:type="dxa"/>
-              <w:bottom w:w="20" w:type="dxa"/>
-              <w:right w:w="20" w:type="dxa"/>
-            </w:tcMar>
-            <w:hideMark/>
-          </w:tcPr>
-          <w:p>
-            <w:pPr>
-              <w:rPr>
-                <w:color w:val="000000"/>
-                <w:lang w:val="en-FR"/>
-              </w:rPr>
-            </w:pPr>
-          </w:p>
-        </w:tc>
-      </w:tr>
-      <w:tr>
-        <w:trPr>
-          <w:trHeight w:val="670"/>
-        </w:trPr>
-        <w:tc>
-          <w:tcPr>
-            <w:tcW w:w="0" w:type="auto"/>
-            <w:tcBorders>
-              <w:top w:val="single" w:sz="8" w:space="0" w:color="808080"/>
-              <w:left w:val="single" w:sz="8" w:space="0" w:color="808080"/>
-              <w:bottom w:val="single" w:sz="8" w:space="0" w:color="808080"/>
-              <w:right w:val="single" w:sz="8" w:space="0" w:color="808080"/>
-            </w:tcBorders>
-            <w:tcMar>
-              <w:top w:w="100" w:type="dxa"/>
-              <w:left w:w="20" w:type="dxa"/>
-              <w:bottom w:w="20" w:type="dxa"/>
-              <w:right w:w="100" w:type="dxa"/>
-            </w:tcMar>
-            <w:hideMark/>
-          </w:tcPr>
-          <w:p>
-            <w:pPr>
-              <w:rPr>
-                <w:color w:val="000000"/>
-                <w:lang w:val="en-FR"/>
-              </w:rPr>
-            </w:pPr>
-            <w:r>
-              <w:rPr>
-                <w:color w:val="000000"/>
-                <w:lang w:val="en-FR"/>
-              </w:rPr>
-              <w:t>Logement T 7</w:t>
-            </w:r>
-          </w:p>
-        </w:tc>
-        <w:tc>
-          <w:tcPr>
-            <w:tcW w:w="0" w:type="auto"/>
-            <w:tcBorders>
-              <w:top w:val="single" w:sz="8" w:space="0" w:color="808080"/>
-              <w:left w:val="single" w:sz="8" w:space="0" w:color="808080"/>
-              <w:bottom w:val="single" w:sz="8" w:space="0" w:color="808080"/>
-              <w:right w:val="single" w:sz="8" w:space="0" w:color="808080"/>
-            </w:tcBorders>
-            <w:tcMar>
-              <w:top w:w="100" w:type="dxa"/>
-              <w:left w:w="20" w:type="dxa"/>
-              <w:bottom w:w="20" w:type="dxa"/>
-              <w:right w:w="100" w:type="dxa"/>
-            </w:tcMar>
-            <w:hideMark/>
-          </w:tcPr>
-          <w:p>
-            <w:pPr>
-              <w:rPr>
-                <w:color w:val="000000"/>
-                <w:lang w:val="en-FR"/>
-              </w:rPr>
-            </w:pPr>
-          </w:p>
-        </w:tc>
-        <w:tc>
-          <w:tcPr>
-            <w:tcW w:w="0" w:type="auto"/>
-            <w:tcBorders>
-              <w:top w:val="single" w:sz="8" w:space="0" w:color="808080"/>
-              <w:left w:val="single" w:sz="8" w:space="0" w:color="808080"/>
-              <w:bottom w:val="single" w:sz="8" w:space="0" w:color="808080"/>
-              <w:right w:val="single" w:sz="8" w:space="0" w:color="808080"/>
-            </w:tcBorders>
-            <w:tcMar>
-              <w:top w:w="100" w:type="dxa"/>
-              <w:left w:w="20" w:type="dxa"/>
-              <w:bottom w:w="20" w:type="dxa"/>
-              <w:right w:w="100" w:type="dxa"/>
-            </w:tcMar>
-            <w:hideMark/>
-          </w:tcPr>
-          <w:p>
-            <w:pPr>
-              <w:rPr>
-                <w:color w:val="000000"/>
-                <w:lang w:val="en-FR"/>
-              </w:rPr>
-            </w:pPr>
-          </w:p>
-        </w:tc>
-        <w:tc>
-          <w:tcPr>
-            <w:tcW w:w="0" w:type="auto"/>
-            <w:tcBorders>
-              <w:top w:val="single" w:sz="8" w:space="0" w:color="808080"/>
-              <w:left w:val="single" w:sz="8" w:space="0" w:color="808080"/>
-              <w:bottom w:val="single" w:sz="8" w:space="0" w:color="808080"/>
-              <w:right w:val="single" w:sz="8" w:space="0" w:color="808080"/>
-            </w:tcBorders>
-            <w:tcMar>
-              <w:top w:w="100" w:type="dxa"/>
-              <w:left w:w="20" w:type="dxa"/>
-              <w:bottom w:w="20" w:type="dxa"/>
-              <w:right w:w="20" w:type="dxa"/>
-            </w:tcMar>
-            <w:hideMark/>
-          </w:tcPr>
-          <w:p>
-            <w:pPr>
-              <w:rPr>
-                <w:color w:val="000000"/>
-                <w:lang w:val="en-FR"/>
-              </w:rPr>
-            </w:pPr>
-          </w:p>
-        </w:tc>
-      </w:tr>
-      <w:tr>
-        <w:trPr>
-          <w:trHeight w:val="955"/>
+          <w:cantSplit/>
+          <w:trHeight w:val="63"/>
         </w:trPr>
         <w:tc>
           <w:tcPr>
@@ -9615,10 +9255,69 @@
               <w:right w:val="single" w:sz="8" w:space="0" w:color="808080"/>
             </w:tcBorders>
             <w:tcMar>
-              <w:top w:w="100" w:type="dxa"/>
-              <w:left w:w="20" w:type="dxa"/>
-              <w:bottom w:w="20" w:type="dxa"/>
-              <w:right w:w="20" w:type="dxa"/>
+              <w:top w:w="108" w:type="dxa"/>
+              <w:left w:w="108" w:type="dxa"/>
+              <w:bottom w:w="108" w:type="dxa"/>
+              <w:right w:w="108" w:type="dxa"/>
+            </w:tcMar>
+          </w:tcPr>
+          <w:p>
+            <w:pPr>
+              <w:rPr>
+                <w:color w:val="000000"/>
+                <w:sz w:val="16"/>
+                <w:szCs w:val="16"/>
+              </w:rPr>
+            </w:pPr>
+            <w:r>
+              <w:rPr>
+                <w:color w:val="000000"/>
+                <w:sz w:val="16"/>
+                <w:szCs w:val="16"/>
+              </w:rPr>
+              <w:t xml:space="preserve">{%tr </w:t>
+            </w:r>
+            <w:proofErr w:type="spellStart"/>
+            <w:r>
+              <w:rPr>
+                <w:color w:val="000000"/>
+                <w:sz w:val="16"/>
+                <w:szCs w:val="16"/>
+              </w:rPr>
+              <w:t>endfor</w:t>
+            </w:r>
+            <w:proofErr w:type="spellEnd"/>
+            <w:r>
+              <w:rPr>
+                <w:color w:val="000000"/>
+                <w:sz w:val="16"/>
+                <w:szCs w:val="16"/>
+              </w:rPr>
+              <w:t xml:space="preserve"> %}</w:t>
+            </w:r>
+          </w:p>
+        </w:tc>
+      </w:tr>
+      <w:tr>
+        <w:trPr>
+          <w:cantSplit/>
+          <w:trHeight w:val="339"/>
+        </w:trPr>
+        <w:tc>
+          <w:tcPr>
+            <w:tcW w:w="0" w:type="auto"/>
+            <w:gridSpan w:val="4"/>
+            <w:tcBorders>
+              <w:top w:val="single" w:sz="8" w:space="0" w:color="808080"/>
+              <w:left w:val="single" w:sz="8" w:space="0" w:color="808080"/>
+              <w:bottom w:val="single" w:sz="8" w:space="0" w:color="808080"/>
+              <w:right w:val="single" w:sz="8" w:space="0" w:color="808080"/>
+            </w:tcBorders>
+            <w:tcMar>
+              <w:top w:w="108" w:type="dxa"/>
+              <w:left w:w="108" w:type="dxa"/>
+              <w:bottom w:w="108" w:type="dxa"/>
+              <w:right w:w="108" w:type="dxa"/>
             </w:tcMar>
             <w:hideMark/>
           </w:tcPr>
@@ -9647,17 +9346,60 @@
           <w:lang w:val="en-FR"/>
         </w:rPr>
       </w:pPr>
-      <w:r>
-        <w:rPr>
-          <w:color w:val="000000"/>
-          <w:lang w:val="en-FR"/>
-        </w:rPr>
-        <w:t>* Surface totale des locaux à usage collectif : nb de m² le total de la colonne 2 ci-dessous sachant qu’il n’y a pas de total dans le tableau mètres carrés de surface habitable : tableaux à remplir à l’identique</w:t>
-      </w:r>
+    </w:p>
+    <w:p>
+      <w:pPr>
+        <w:rPr>
+          <w:color w:val="000000"/>
+          <w:lang w:val="en-FR"/>
+        </w:rPr>
+      </w:pPr>
+      <w:r>
+        <w:rPr>
+          <w:color w:val="000000"/>
+          <w:lang w:val="en-FR"/>
+        </w:rPr>
+        <w:t xml:space="preserve">* Surface totale des locaux à usage collectif : </w:t>
+      </w:r>
+      <w:r>
+        <w:rPr>
+          <w:color w:val="000000"/>
+        </w:rPr>
+        <w:t xml:space="preserve">{{ </w:t>
+      </w:r>
+      <w:proofErr w:type="spellStart"/>
+      <w:r>
+        <w:rPr>
+          <w:color w:val="000000"/>
+        </w:rPr>
+        <w:t>lc_sh_totale|f</w:t>
+      </w:r>
+      <w:proofErr w:type="spellEnd"/>
+      <w:r>
+        <w:rPr>
+          <w:color w:val="000000"/>
+        </w:rPr>
+        <w:t xml:space="preserve"> }} </w:t>
+      </w:r>
+      <w:r>
+        <w:rPr>
+          <w:color w:val="000000"/>
+          <w:lang w:val="en-FR"/>
+        </w:rPr>
+        <w:t xml:space="preserve">mètres carrés de surface habitable : </w:t>
+      </w:r>
+    </w:p>
+    <w:p>
+      <w:pPr>
+        <w:rPr>
+          <w:color w:val="000000"/>
+          <w:lang w:val="en-FR"/>
+        </w:rPr>
+      </w:pPr>
     </w:p>
     <w:tbl>
       <w:tblPr>
-        <w:tblW w:w="0" w:type="auto"/>
+        <w:tblW w:w="8281" w:type="dxa"/>
         <w:tblCellMar>
           <w:top w:w="15" w:type="dxa"/>
           <w:left w:w="15" w:type="dxa"/>
@@ -9667,13 +9409,14 @@
         <w:tblLook w:val="04A0" w:firstRow="1" w:lastRow="0" w:firstColumn="1" w:lastColumn="0" w:noHBand="0" w:noVBand="1"/>
       </w:tblPr>
       <w:tblGrid>
-        <w:gridCol w:w="1960"/>
-        <w:gridCol w:w="2621"/>
-        <w:gridCol w:w="1067"/>
+        <w:gridCol w:w="2583"/>
+        <w:gridCol w:w="3446"/>
+        <w:gridCol w:w="2252"/>
       </w:tblGrid>
       <w:tr>
         <w:trPr>
-          <w:trHeight w:val="495"/>
+          <w:cantSplit/>
+          <w:trHeight w:val="203"/>
         </w:trPr>
         <w:tc>
           <w:tcPr>
@@ -9685,11 +9428,12 @@
               <w:right w:val="single" w:sz="8" w:space="0" w:color="808080"/>
             </w:tcBorders>
             <w:tcMar>
-              <w:top w:w="20" w:type="dxa"/>
-              <w:left w:w="20" w:type="dxa"/>
-              <w:bottom w:w="20" w:type="dxa"/>
-              <w:right w:w="100" w:type="dxa"/>
+              <w:top w:w="108" w:type="dxa"/>
+              <w:left w:w="108" w:type="dxa"/>
+              <w:bottom w:w="108" w:type="dxa"/>
+              <w:right w:w="108" w:type="dxa"/>
             </w:tcMar>
+            <w:vAlign w:val="center"/>
             <w:hideMark/>
           </w:tcPr>
           <w:p>
@@ -9697,12 +9441,16 @@
               <w:jc w:val="center"/>
               <w:rPr>
                 <w:color w:val="000000"/>
+                <w:sz w:val="16"/>
+                <w:szCs w:val="16"/>
                 <w:lang w:val="en-FR"/>
               </w:rPr>
             </w:pPr>
             <w:r>
               <w:rPr>
                 <w:color w:val="000000"/>
+                <w:sz w:val="16"/>
+                <w:szCs w:val="16"/>
                 <w:lang w:val="en-FR"/>
               </w:rPr>
               <w:t>TYPE DE LOCAL</w:t>
@@ -9719,11 +9467,12 @@
               <w:right w:val="single" w:sz="8" w:space="0" w:color="808080"/>
             </w:tcBorders>
             <w:tcMar>
-              <w:top w:w="20" w:type="dxa"/>
-              <w:left w:w="20" w:type="dxa"/>
-              <w:bottom w:w="20" w:type="dxa"/>
-              <w:right w:w="100" w:type="dxa"/>
+              <w:top w:w="108" w:type="dxa"/>
+              <w:left w:w="108" w:type="dxa"/>
+              <w:bottom w:w="108" w:type="dxa"/>
+              <w:right w:w="108" w:type="dxa"/>
             </w:tcMar>
+            <w:vAlign w:val="center"/>
             <w:hideMark/>
           </w:tcPr>
           <w:p>
@@ -9731,12 +9480,16 @@
               <w:jc w:val="center"/>
               <w:rPr>
                 <w:color w:val="000000"/>
+                <w:sz w:val="16"/>
+                <w:szCs w:val="16"/>
                 <w:lang w:val="en-FR"/>
               </w:rPr>
             </w:pPr>
             <w:r>
               <w:rPr>
                 <w:color w:val="000000"/>
+                <w:sz w:val="16"/>
+                <w:szCs w:val="16"/>
                 <w:lang w:val="en-FR"/>
               </w:rPr>
               <w:t>SURFACE HABITABLE</w:t>
@@ -9753,11 +9506,12 @@
               <w:right w:val="single" w:sz="8" w:space="0" w:color="808080"/>
             </w:tcBorders>
             <w:tcMar>
-              <w:top w:w="20" w:type="dxa"/>
-              <w:left w:w="20" w:type="dxa"/>
-              <w:bottom w:w="20" w:type="dxa"/>
-              <w:right w:w="20" w:type="dxa"/>
+              <w:top w:w="108" w:type="dxa"/>
+              <w:left w:w="108" w:type="dxa"/>
+              <w:bottom w:w="108" w:type="dxa"/>
+              <w:right w:w="108" w:type="dxa"/>
             </w:tcMar>
+            <w:vAlign w:val="center"/>
             <w:hideMark/>
           </w:tcPr>
           <w:p>
@@ -9765,12 +9519,16 @@
               <w:jc w:val="center"/>
               <w:rPr>
                 <w:color w:val="000000"/>
+                <w:sz w:val="16"/>
+                <w:szCs w:val="16"/>
                 <w:lang w:val="en-FR"/>
               </w:rPr>
             </w:pPr>
             <w:r>
               <w:rPr>
                 <w:color w:val="000000"/>
+                <w:sz w:val="16"/>
+                <w:szCs w:val="16"/>
                 <w:lang w:val="en-FR"/>
               </w:rPr>
               <w:t>NOMBRE</w:t>
@@ -9780,7 +9538,94 @@
       </w:tr>
       <w:tr>
         <w:trPr>
-          <w:trHeight w:val="580"/>
+          <w:cantSplit/>
+          <w:trHeight w:val="203"/>
+        </w:trPr>
+        <w:tc>
+          <w:tcPr>
+            <w:tcW w:w="0" w:type="auto"/>
+            <w:gridSpan w:val="3"/>
+            <w:tcBorders>
+              <w:top w:val="single" w:sz="8" w:space="0" w:color="808080"/>
+              <w:left w:val="single" w:sz="8" w:space="0" w:color="808080"/>
+              <w:bottom w:val="single" w:sz="8" w:space="0" w:color="808080"/>
+              <w:right w:val="single" w:sz="8" w:space="0" w:color="808080"/>
+            </w:tcBorders>
+            <w:tcMar>
+              <w:top w:w="108" w:type="dxa"/>
+              <w:left w:w="108" w:type="dxa"/>
+              <w:bottom w:w="108" w:type="dxa"/>
+              <w:right w:w="108" w:type="dxa"/>
+            </w:tcMar>
+            <w:vAlign w:val="center"/>
+          </w:tcPr>
+          <w:p>
+            <w:pPr>
+              <w:rPr>
+                <w:color w:val="000000"/>
+                <w:lang w:val="en-FR"/>
+              </w:rPr>
+            </w:pPr>
+            <w:r>
+              <w:rPr>
+                <w:rFonts w:ascii="TimesNewRomanPSMT" w:hAnsi="TimesNewRomanPSMT" w:cs="TimesNewRomanPSMT"/>
+                <w:sz w:val="16"/>
+                <w:szCs w:val="16"/>
+              </w:rPr>
+              <w:lastRenderedPageBreak/>
+              <w:t xml:space="preserve">{%tr for </w:t>
+            </w:r>
+            <w:proofErr w:type="spellStart"/>
+            <w:r>
+              <w:rPr>
+                <w:rFonts w:ascii="TimesNewRomanPSMT" w:hAnsi="TimesNewRomanPSMT" w:cs="TimesNewRomanPSMT"/>
+                <w:sz w:val="16"/>
+                <w:szCs w:val="16"/>
+              </w:rPr>
+              <w:t>l</w:t>
+            </w:r>
+            <w:r>
+              <w:rPr>
+                <w:rFonts w:ascii="TimesNewRomanPSMT" w:hAnsi="TimesNewRomanPSMT" w:cs="TimesNewRomanPSMT"/>
+                <w:sz w:val="16"/>
+                <w:szCs w:val="16"/>
+              </w:rPr>
+              <w:t>c</w:t>
+            </w:r>
+            <w:proofErr w:type="spellEnd"/>
+            <w:r>
+              <w:rPr>
+                <w:rFonts w:ascii="TimesNewRomanPSMT" w:hAnsi="TimesNewRomanPSMT" w:cs="TimesNewRomanPSMT"/>
+                <w:sz w:val="16"/>
+                <w:szCs w:val="16"/>
+              </w:rPr>
+              <w:t xml:space="preserve"> in </w:t>
+            </w:r>
+            <w:proofErr w:type="spellStart"/>
+            <w:r>
+              <w:rPr>
+                <w:rFonts w:ascii="TimesNewRomanPSMT" w:hAnsi="TimesNewRomanPSMT" w:cs="TimesNewRomanPSMT"/>
+                <w:sz w:val="16"/>
+                <w:szCs w:val="16"/>
+              </w:rPr>
+              <w:t>locaux_collectifs</w:t>
+            </w:r>
+            <w:proofErr w:type="spellEnd"/>
+            <w:r>
+              <w:rPr>
+                <w:rFonts w:ascii="TimesNewRomanPSMT" w:hAnsi="TimesNewRomanPSMT" w:cs="TimesNewRomanPSMT"/>
+                <w:sz w:val="16"/>
+                <w:szCs w:val="16"/>
+              </w:rPr>
+              <w:t xml:space="preserve"> %}</w:t>
+            </w:r>
+          </w:p>
+        </w:tc>
+      </w:tr>
+      <w:tr>
+        <w:trPr>
+          <w:cantSplit/>
+          <w:trHeight w:val="191"/>
         </w:trPr>
         <w:tc>
           <w:tcPr>
@@ -9792,20 +9637,57 @@
               <w:right w:val="single" w:sz="8" w:space="0" w:color="808080"/>
             </w:tcBorders>
             <w:tcMar>
-              <w:top w:w="100" w:type="dxa"/>
-              <w:left w:w="20" w:type="dxa"/>
-              <w:bottom w:w="20" w:type="dxa"/>
-              <w:right w:w="100" w:type="dxa"/>
+              <w:top w:w="108" w:type="dxa"/>
+              <w:left w:w="108" w:type="dxa"/>
+              <w:bottom w:w="108" w:type="dxa"/>
+              <w:right w:w="108" w:type="dxa"/>
             </w:tcMar>
-            <w:hideMark/>
+            <w:vAlign w:val="center"/>
           </w:tcPr>
           <w:p>
             <w:pPr>
               <w:rPr>
                 <w:color w:val="000000"/>
-                <w:lang w:val="en-FR"/>
+                <w:sz w:val="20"/>
+                <w:szCs w:val="20"/>
               </w:rPr>
             </w:pPr>
+            <w:proofErr w:type="gramStart"/>
+            <w:r>
+              <w:rPr>
+                <w:color w:val="000000"/>
+                <w:sz w:val="20"/>
+                <w:szCs w:val="20"/>
+              </w:rPr>
+              <w:t xml:space="preserve">{{ </w:t>
+            </w:r>
+            <w:proofErr w:type="spellStart"/>
+            <w:r>
+              <w:rPr>
+                <w:color w:val="000000"/>
+                <w:sz w:val="20"/>
+                <w:szCs w:val="20"/>
+              </w:rPr>
+              <w:t>lc</w:t>
+            </w:r>
+            <w:proofErr w:type="gramEnd"/>
+            <w:r>
+              <w:rPr>
+                <w:color w:val="000000"/>
+                <w:sz w:val="20"/>
+                <w:szCs w:val="20"/>
+              </w:rPr>
+              <w:t>.type_local</w:t>
+            </w:r>
+            <w:proofErr w:type="spellEnd"/>
+            <w:r>
+              <w:rPr>
+                <w:color w:val="000000"/>
+                <w:sz w:val="20"/>
+                <w:szCs w:val="20"/>
+              </w:rPr>
+              <w:t xml:space="preserve"> }}</w:t>
+            </w:r>
           </w:p>
         </w:tc>
         <w:tc>
@@ -9818,20 +9700,66 @@
               <w:right w:val="single" w:sz="8" w:space="0" w:color="808080"/>
             </w:tcBorders>
             <w:tcMar>
-              <w:top w:w="100" w:type="dxa"/>
-              <w:left w:w="20" w:type="dxa"/>
-              <w:bottom w:w="20" w:type="dxa"/>
-              <w:right w:w="100" w:type="dxa"/>
+              <w:top w:w="108" w:type="dxa"/>
+              <w:left w:w="108" w:type="dxa"/>
+              <w:bottom w:w="108" w:type="dxa"/>
+              <w:right w:w="108" w:type="dxa"/>
             </w:tcMar>
-            <w:hideMark/>
+            <w:vAlign w:val="center"/>
           </w:tcPr>
           <w:p>
             <w:pPr>
               <w:rPr>
                 <w:color w:val="000000"/>
+                <w:sz w:val="20"/>
+                <w:szCs w:val="20"/>
                 <w:lang w:val="en-FR"/>
               </w:rPr>
             </w:pPr>
+            <w:proofErr w:type="gramStart"/>
+            <w:r>
+              <w:rPr>
+                <w:color w:val="000000"/>
+                <w:sz w:val="20"/>
+                <w:szCs w:val="20"/>
+              </w:rPr>
+              <w:t xml:space="preserve">{{ </w:t>
+            </w:r>
+            <w:proofErr w:type="spellStart"/>
+            <w:r>
+              <w:rPr>
+                <w:color w:val="000000"/>
+                <w:sz w:val="20"/>
+                <w:szCs w:val="20"/>
+              </w:rPr>
+              <w:t>lc</w:t>
+            </w:r>
+            <w:proofErr w:type="gramEnd"/>
+            <w:r>
+              <w:rPr>
+                <w:color w:val="000000"/>
+                <w:sz w:val="20"/>
+                <w:szCs w:val="20"/>
+              </w:rPr>
+              <w:t>.</w:t>
+            </w:r>
+            <w:r>
+              <w:rPr>
+                <w:color w:val="000000"/>
+                <w:sz w:val="20"/>
+                <w:szCs w:val="20"/>
+              </w:rPr>
+              <w:t>surface_habitable</w:t>
+            </w:r>
+            <w:proofErr w:type="spellEnd"/>
+            <w:r>
+              <w:rPr>
+                <w:color w:val="000000"/>
+                <w:sz w:val="20"/>
+                <w:szCs w:val="20"/>
+              </w:rPr>
+              <w:t xml:space="preserve"> }}</w:t>
+            </w:r>
           </w:p>
         </w:tc>
         <w:tc>
@@ -9844,11 +9772,83 @@
               <w:right w:val="single" w:sz="8" w:space="0" w:color="808080"/>
             </w:tcBorders>
             <w:tcMar>
-              <w:top w:w="100" w:type="dxa"/>
-              <w:left w:w="20" w:type="dxa"/>
-              <w:bottom w:w="20" w:type="dxa"/>
-              <w:right w:w="20" w:type="dxa"/>
+              <w:top w:w="108" w:type="dxa"/>
+              <w:left w:w="108" w:type="dxa"/>
+              <w:bottom w:w="108" w:type="dxa"/>
+              <w:right w:w="108" w:type="dxa"/>
             </w:tcMar>
+            <w:vAlign w:val="center"/>
+          </w:tcPr>
+          <w:p>
+            <w:pPr>
+              <w:rPr>
+                <w:color w:val="000000"/>
+                <w:sz w:val="20"/>
+                <w:szCs w:val="20"/>
+                <w:lang w:val="en-FR"/>
+              </w:rPr>
+            </w:pPr>
+            <w:proofErr w:type="gramStart"/>
+            <w:r>
+              <w:rPr>
+                <w:color w:val="000000"/>
+                <w:sz w:val="20"/>
+                <w:szCs w:val="20"/>
+              </w:rPr>
+              <w:t xml:space="preserve">{{ </w:t>
+            </w:r>
+            <w:proofErr w:type="spellStart"/>
+            <w:r>
+              <w:rPr>
+                <w:color w:val="000000"/>
+                <w:sz w:val="20"/>
+                <w:szCs w:val="20"/>
+              </w:rPr>
+              <w:t>lc</w:t>
+            </w:r>
+            <w:proofErr w:type="gramEnd"/>
+            <w:r>
+              <w:rPr>
+                <w:color w:val="000000"/>
+                <w:sz w:val="20"/>
+                <w:szCs w:val="20"/>
+              </w:rPr>
+              <w:t>.nombre</w:t>
+            </w:r>
+            <w:proofErr w:type="spellEnd"/>
+            <w:r>
+              <w:rPr>
+                <w:color w:val="000000"/>
+                <w:sz w:val="20"/>
+                <w:szCs w:val="20"/>
+              </w:rPr>
+              <w:t xml:space="preserve"> }}</w:t>
+            </w:r>
+          </w:p>
+        </w:tc>
+      </w:tr>
+      <w:tr>
+        <w:trPr>
+          <w:cantSplit/>
+          <w:trHeight w:val="203"/>
+        </w:trPr>
+        <w:tc>
+          <w:tcPr>
+            <w:tcW w:w="0" w:type="auto"/>
+            <w:gridSpan w:val="3"/>
+            <w:tcBorders>
+              <w:top w:val="single" w:sz="8" w:space="0" w:color="808080"/>
+              <w:left w:val="single" w:sz="8" w:space="0" w:color="808080"/>
+              <w:bottom w:val="single" w:sz="8" w:space="0" w:color="808080"/>
+              <w:right w:val="single" w:sz="8" w:space="0" w:color="808080"/>
+            </w:tcBorders>
+            <w:tcMar>
+              <w:top w:w="108" w:type="dxa"/>
+              <w:left w:w="108" w:type="dxa"/>
+              <w:bottom w:w="108" w:type="dxa"/>
+              <w:right w:w="108" w:type="dxa"/>
+            </w:tcMar>
+            <w:vAlign w:val="center"/>
             <w:hideMark/>
           </w:tcPr>
           <w:p>
@@ -9858,6 +9858,32 @@
                 <w:lang w:val="en-FR"/>
               </w:rPr>
             </w:pPr>
+            <w:r>
+              <w:rPr>
+                <w:color w:val="000000"/>
+                <w:sz w:val="16"/>
+                <w:szCs w:val="16"/>
+              </w:rPr>
+              <w:t xml:space="preserve">{%tr </w:t>
+            </w:r>
+            <w:proofErr w:type="spellStart"/>
+            <w:r>
+              <w:rPr>
+                <w:color w:val="000000"/>
+                <w:sz w:val="16"/>
+                <w:szCs w:val="16"/>
+              </w:rPr>
+              <w:t>endfor</w:t>
+            </w:r>
+            <w:proofErr w:type="spellEnd"/>
+            <w:r>
+              <w:rPr>
+                <w:color w:val="000000"/>
+                <w:sz w:val="16"/>
+                <w:szCs w:val="16"/>
+              </w:rPr>
+              <w:t xml:space="preserve"> %}</w:t>
+            </w:r>
           </w:p>
         </w:tc>
       </w:tr>
@@ -9881,37 +9907,183 @@
       <w:pPr>
         <w:rPr>
           <w:color w:val="000000"/>
-          <w:lang w:val="en-FR"/>
-        </w:rPr>
-      </w:pPr>
-      <w:r>
-        <w:rPr>
-          <w:color w:val="000000"/>
-          <w:lang w:val="en-FR"/>
-        </w:rPr>
-        <w:t>Dépendances (nombre et surface) : nb et surface, champs libre</w:t>
-      </w:r>
-    </w:p>
-    <w:p>
-      <w:pPr>
-        <w:rPr>
-          <w:color w:val="000000"/>
-          <w:lang w:val="en-FR"/>
-        </w:rPr>
-      </w:pPr>
-      <w:r>
-        <w:rPr>
-          <w:color w:val="000000"/>
-          <w:lang w:val="en-FR"/>
-        </w:rPr>
-        <w:t>Garages et/ ou parking (nombre) : nb (pas de tableau ici)</w:t>
-      </w:r>
-    </w:p>
-    <w:p>
-      <w:pPr>
-        <w:rPr>
-          <w:color w:val="000000"/>
-          <w:lang w:val="en-FR"/>
+        </w:rPr>
+      </w:pPr>
+      <w:r>
+        <w:rPr>
+          <w:color w:val="000000"/>
+          <w:lang w:val="en-FR"/>
+        </w:rPr>
+        <w:t xml:space="preserve">Dépendances (nombre et surface) : </w:t>
+      </w:r>
+      <w:r>
+        <w:rPr>
+          <w:color w:val="000000"/>
+        </w:rPr>
+        <w:t>{</w:t>
+      </w:r>
+      <w:r>
+        <w:rPr>
+          <w:color w:val="000000"/>
+        </w:rPr>
+        <w:t xml:space="preserve">% if </w:t>
+      </w:r>
+      <w:proofErr w:type="spellStart"/>
+      <w:r>
+        <w:rPr>
+          <w:color w:val="000000"/>
+        </w:rPr>
+        <w:t>lot.</w:t>
+      </w:r>
+      <w:r>
+        <w:rPr>
+          <w:color w:val="000000"/>
+        </w:rPr>
+        <w:t>foyer_residence_dependance</w:t>
+      </w:r>
+      <w:proofErr w:type="spellEnd"/>
+      <w:r>
+        <w:rPr>
+          <w:color w:val="000000"/>
+        </w:rPr>
+        <w:t xml:space="preserve"> %</w:t>
+      </w:r>
+      <w:r>
+        <w:rPr>
+          <w:color w:val="000000"/>
+        </w:rPr>
+        <w:t>}</w:t>
+      </w:r>
+    </w:p>
+    <w:p>
+      <w:pPr>
+        <w:rPr>
+          <w:color w:val="000000"/>
+        </w:rPr>
+      </w:pPr>
+    </w:p>
+    <w:p>
+      <w:pPr>
+        <w:rPr>
+          <w:color w:val="000000"/>
+        </w:rPr>
+      </w:pPr>
+      <w:proofErr w:type="gramStart"/>
+      <w:r>
+        <w:rPr>
+          <w:color w:val="000000"/>
+        </w:rPr>
+        <w:t xml:space="preserve">{{ </w:t>
+      </w:r>
+      <w:proofErr w:type="spellStart"/>
+      <w:r>
+        <w:rPr>
+          <w:color w:val="000000"/>
+        </w:rPr>
+        <w:t>lot</w:t>
+      </w:r>
+      <w:proofErr w:type="gramEnd"/>
+      <w:r>
+        <w:rPr>
+          <w:color w:val="000000"/>
+        </w:rPr>
+        <w:t>.</w:t>
+      </w:r>
+      <w:r>
+        <w:rPr>
+          <w:color w:val="000000"/>
+        </w:rPr>
+        <w:t>foyer_residence_dependance</w:t>
+      </w:r>
+      <w:proofErr w:type="spellEnd"/>
+      <w:r>
+        <w:rPr>
+          <w:color w:val="000000"/>
+        </w:rPr>
+        <w:t xml:space="preserve"> }}</w:t>
+      </w:r>
+      <w:r>
+        <w:rPr>
+          <w:color w:val="000000"/>
+        </w:rPr>
+        <w:t xml:space="preserve">{% </w:t>
+      </w:r>
+      <w:proofErr w:type="spellStart"/>
+      <w:r>
+        <w:rPr>
+          <w:color w:val="000000"/>
+        </w:rPr>
+        <w:t>endif</w:t>
+      </w:r>
+      <w:proofErr w:type="spellEnd"/>
+      <w:r>
+        <w:rPr>
+          <w:color w:val="000000"/>
+        </w:rPr>
+        <w:t xml:space="preserve"> %}</w:t>
+      </w:r>
+    </w:p>
+    <w:p>
+      <w:pPr>
+        <w:rPr>
+          <w:color w:val="000000"/>
+          <w:lang w:val="en-FR"/>
+        </w:rPr>
+      </w:pPr>
+    </w:p>
+    <w:p>
+      <w:pPr>
+        <w:rPr>
+          <w:color w:val="000000"/>
+          <w:lang w:val="en-FR"/>
+        </w:rPr>
+      </w:pPr>
+      <w:r>
+        <w:rPr>
+          <w:color w:val="000000"/>
+          <w:lang w:val="en-FR"/>
+        </w:rPr>
+        <w:t xml:space="preserve">Garages et/ ou parking (nombre) : </w:t>
+      </w:r>
+      <w:r>
+        <w:rPr>
+          <w:color w:val="000000"/>
+        </w:rPr>
+        <w:t xml:space="preserve">{{ </w:t>
+      </w:r>
+      <w:proofErr w:type="spellStart"/>
+      <w:r>
+        <w:rPr>
+          <w:color w:val="000000"/>
+        </w:rPr>
+        <w:t>lot.</w:t>
+      </w:r>
+      <w:r>
+        <w:rPr>
+          <w:color w:val="000000"/>
+        </w:rPr>
+        <w:t>foyer_residence_nb_garage_parking</w:t>
+      </w:r>
+      <w:proofErr w:type="spellEnd"/>
+      <w:r>
+        <w:rPr>
+          <w:color w:val="000000"/>
+        </w:rPr>
+        <w:t xml:space="preserve"> }}</w:t>
+      </w:r>
+    </w:p>
+    <w:p>
+      <w:pPr>
+        <w:rPr>
+          <w:color w:val="000000"/>
+          <w:lang w:val="en-FR"/>
+        </w:rPr>
+      </w:pPr>
+    </w:p>
+    <w:p>
+      <w:pPr>
+        <w:rPr>
+          <w:color w:val="000000"/>
         </w:rPr>
       </w:pPr>
       <w:r>
@@ -9921,57 +10093,112 @@
         </w:rPr>
         <w:t>B. Locaux auxquels ne s'applique pas la convention [Exemple : logement de fonction, logement d'accueil temporaire et espaces hors hébergement dédiés aux soins, à de la balnéothérapie ...] :</w:t>
       </w:r>
-    </w:p>
-    <w:p>
-      <w:pPr>
-        <w:rPr>
-          <w:color w:val="000000"/>
-          <w:lang w:val="en-FR"/>
-        </w:rPr>
-      </w:pPr>
-      <w:r>
-        <w:rPr>
-          <w:color w:val="000000"/>
-          <w:lang w:val="en-FR"/>
-        </w:rPr>
-        <w:t>- lister les locaux auxquels ne s’applique pas la convention</w:t>
-      </w:r>
-    </w:p>
-    <w:p>
-      <w:pPr>
-        <w:rPr>
-          <w:color w:val="000000"/>
-          <w:lang w:val="en-FR"/>
-        </w:rPr>
-      </w:pPr>
-      <w:r>
-        <w:rPr>
-          <w:color w:val="000000"/>
-          <w:lang w:val="en-FR"/>
-        </w:rPr>
-        <w:t>-</w:t>
-      </w:r>
-    </w:p>
-    <w:p>
-      <w:pPr>
-        <w:rPr>
-          <w:color w:val="000000"/>
-          <w:lang w:val="en-FR"/>
-        </w:rPr>
-      </w:pPr>
-      <w:r>
-        <w:rPr>
-          <w:color w:val="000000"/>
-          <w:lang w:val="en-FR"/>
-        </w:rPr>
-        <w:t>-</w:t>
-      </w:r>
-    </w:p>
-    <w:p>
-      <w:pPr>
-        <w:rPr>
-          <w:color w:val="000000"/>
-          <w:lang w:val="en-FR"/>
+      <w:r>
+        <w:rPr>
+          <w:color w:val="000000"/>
+        </w:rPr>
+        <w:t xml:space="preserve"> </w:t>
+      </w:r>
+      <w:r>
+        <w:rPr>
+          <w:color w:val="000000"/>
+        </w:rPr>
+        <w:t xml:space="preserve">{% if </w:t>
+      </w:r>
+      <w:proofErr w:type="spellStart"/>
+      <w:r>
+        <w:rPr>
+          <w:color w:val="000000"/>
+        </w:rPr>
+        <w:t>lot.</w:t>
+      </w:r>
+      <w:r>
+        <w:rPr>
+          <w:color w:val="000000"/>
+        </w:rPr>
+        <w:t>foyer_residence_locaux_hors_convention</w:t>
+      </w:r>
+      <w:proofErr w:type="spellEnd"/>
+      <w:r>
+        <w:rPr>
+          <w:color w:val="000000"/>
+        </w:rPr>
+        <w:t xml:space="preserve"> %}</w:t>
+      </w:r>
+    </w:p>
+    <w:p>
+      <w:pPr>
+        <w:rPr>
+          <w:color w:val="000000"/>
+        </w:rPr>
+      </w:pPr>
+    </w:p>
+    <w:p>
+      <w:pPr>
+        <w:rPr>
+          <w:color w:val="000000"/>
+          <w:lang w:val="en-US"/>
+        </w:rPr>
+      </w:pPr>
+      <w:proofErr w:type="gramStart"/>
+      <w:r>
+        <w:rPr>
+          <w:color w:val="000000"/>
+          <w:lang w:val="en-US"/>
+        </w:rPr>
+        <w:t xml:space="preserve">{{ </w:t>
+      </w:r>
+      <w:proofErr w:type="spellStart"/>
+      <w:r>
+        <w:rPr>
+          <w:color w:val="000000"/>
+          <w:lang w:val="en-US"/>
+        </w:rPr>
+        <w:t>lot</w:t>
+      </w:r>
+      <w:proofErr w:type="gramEnd"/>
+      <w:r>
+        <w:rPr>
+          <w:color w:val="000000"/>
+          <w:lang w:val="en-US"/>
+        </w:rPr>
+        <w:t>.</w:t>
+      </w:r>
+      <w:r>
+        <w:rPr>
+          <w:color w:val="000000"/>
+          <w:lang w:val="en-US"/>
+        </w:rPr>
+        <w:t>foyer_residence_locaux_hors_convention</w:t>
+      </w:r>
+      <w:r>
+        <w:rPr>
+          <w:color w:val="000000"/>
+          <w:lang w:val="en-US"/>
+        </w:rPr>
+        <w:t>|</w:t>
+      </w:r>
+      <w:r>
+        <w:rPr>
+          <w:color w:val="000000"/>
+          <w:lang w:val="en-US"/>
+        </w:rPr>
+        <w:t>get_text_as_list</w:t>
+      </w:r>
+      <w:proofErr w:type="spellEnd"/>
+      <w:r>
+        <w:rPr>
+          <w:color w:val="000000"/>
+          <w:lang w:val="en-US"/>
+        </w:rPr>
+        <w:t xml:space="preserve"> }}{% endif %}</w:t>
+      </w:r>
+    </w:p>
+    <w:p>
+      <w:pPr>
+        <w:rPr>
+          <w:color w:val="000000"/>
+          <w:lang w:val="en-US"/>
         </w:rPr>
       </w:pPr>
     </w:p>
@@ -10349,7 +10576,6 @@
         <w:rPr>
           <w:lang w:val="en-US"/>
         </w:rPr>
-        <w:lastRenderedPageBreak/>
         <w:t>Notaire</w:t>
       </w:r>
       <w:proofErr w:type="spellEnd"/>
@@ -10698,6 +10924,7 @@
           <w:rFonts w:ascii="TimesNewRomanPSMT" w:hAnsi="TimesNewRomanPSMT" w:cs="TimesNewRomanPSMT"/>
           <w:lang w:val="en-US"/>
         </w:rPr>
+        <w:lastRenderedPageBreak/>
         <w:t xml:space="preserve">{% if </w:t>
       </w:r>
       <w:proofErr w:type="spellStart"/>
@@ -11851,13 +12078,7 @@
         <w:rPr>
           <w:color w:val="000000"/>
         </w:rPr>
-        <w:t>{</w:t>
-      </w:r>
-      <w:r>
-        <w:rPr>
-          <w:color w:val="000000"/>
-        </w:rPr>
-        <w:t>{ </w:t>
+        <w:t>{{ </w:t>
       </w:r>
       <w:proofErr w:type="spellStart"/>
       <w:r>
@@ -11884,32 +12105,14 @@
         <w:rPr>
           <w:color w:val="000000"/>
         </w:rPr>
-        <w:t xml:space="preserve"> </w:t>
-      </w:r>
-      <w:r>
-        <w:rPr>
-          <w:color w:val="000000"/>
-        </w:rPr>
-        <w:t>}</w:t>
-      </w:r>
-      <w:r>
-        <w:rPr>
-          <w:color w:val="000000"/>
-        </w:rPr>
-        <w:t xml:space="preserve">}{% </w:t>
+        <w:t xml:space="preserve"> }}{% </w:t>
       </w:r>
       <w:proofErr w:type="spellStart"/>
       <w:r>
         <w:rPr>
           <w:color w:val="000000"/>
         </w:rPr>
-        <w:t>end</w:t>
-      </w:r>
-      <w:r>
-        <w:rPr>
-          <w:color w:val="000000"/>
-        </w:rPr>
-        <w:t>if</w:t>
+        <w:t>endif</w:t>
       </w:r>
       <w:proofErr w:type="spellEnd"/>
       <w:r>
@@ -11918,7 +12121,6 @@
         </w:rPr>
         <w:t xml:space="preserve"> %}</w:t>
       </w:r>
-      <w:proofErr w:type="spellStart"/>
     </w:p>
     <w:p>
       <w:pPr>
@@ -11977,50 +12179,497 @@
           <w:color w:val="000000"/>
           <w:lang w:val="en-FR"/>
         </w:rPr>
-        <w:t>Préciser, parmi l</w:t>
+        <w:t>Préciser, parmi les personnes handicapées et les personnes âgées, les personnes ou familles qui seront accueillies dans l’habitat inclusif objet de la présente convention, ainsi que les situations particulières auxquelles l’habitat inclusif a vocation à répondre</w:t>
+      </w:r>
+      <w:r>
+        <w:rPr>
+          <w:color w:val="000000"/>
+        </w:rPr>
+        <w:t> </w:t>
+      </w:r>
+      <w:r>
+        <w:rPr>
+          <w:color w:val="000000"/>
+          <w:lang w:val="en-FR"/>
+        </w:rPr>
+        <w:t>:</w:t>
+      </w:r>
+    </w:p>
+    <w:p>
+      <w:pPr>
+        <w:rPr>
+          <w:color w:val="000000"/>
+          <w:lang w:val="en-FR"/>
+        </w:rPr>
+      </w:pPr>
+    </w:p>
+    <w:p>
+      <w:pPr>
+        <w:rPr>
+          <w:color w:val="000000"/>
+        </w:rPr>
+      </w:pPr>
+      <w:r>
+        <w:rPr>
+          <w:color w:val="000000"/>
+          <w:lang w:val="en-FR"/>
+        </w:rPr>
+        <w:t xml:space="preserve">Conditions spécifiques d'accueil : </w:t>
+      </w:r>
+      <w:r>
+        <w:rPr>
+          <w:color w:val="000000"/>
+        </w:rPr>
+        <w:t xml:space="preserve">{% if </w:t>
+      </w:r>
+      <w:proofErr w:type="spellStart"/>
+      <w:r>
+        <w:rPr>
+          <w:color w:val="000000"/>
+        </w:rPr>
+        <w:t>convention.</w:t>
+      </w:r>
+      <w:r>
+        <w:rPr>
+          <w:color w:val="000000"/>
+        </w:rPr>
+        <w:t>attribution_inclusif_conditions_specifiques</w:t>
       </w:r>
       <w:proofErr w:type="spellEnd"/>
       <w:r>
         <w:rPr>
           <w:color w:val="000000"/>
-          <w:lang w:val="en-FR"/>
-        </w:rPr>
-        <w:t>es personnes handicapées et les personnes âgées, les personnes ou familles qui seront accueillies dans l’habitat inclusif objet de la présente convention, ainsi que les situations particulières auxquelles l’habitat inclusif a vocation à répondre</w:t>
-      </w:r>
-      <w:r>
-        <w:rPr>
-          <w:color w:val="000000"/>
+        </w:rPr>
+        <w:t xml:space="preserve"> %}</w:t>
+      </w:r>
+    </w:p>
+    <w:p>
+      <w:pPr>
+        <w:rPr>
+          <w:color w:val="000000"/>
+        </w:rPr>
+      </w:pPr>
+      <w:proofErr w:type="gramStart"/>
+      <w:r>
+        <w:rPr>
+          <w:color w:val="000000"/>
+        </w:rPr>
+        <w:t xml:space="preserve">{{ </w:t>
+      </w:r>
+      <w:proofErr w:type="spellStart"/>
+      <w:r>
+        <w:rPr>
+          <w:color w:val="000000"/>
+        </w:rPr>
+        <w:t>convention</w:t>
+      </w:r>
+      <w:proofErr w:type="gramEnd"/>
+      <w:r>
+        <w:rPr>
+          <w:color w:val="000000"/>
+        </w:rPr>
+        <w:t>.</w:t>
+      </w:r>
+      <w:r>
+        <w:rPr>
+          <w:color w:val="000000"/>
+        </w:rPr>
+        <w:t>attribution_inclusif_conditions_specifiques</w:t>
+      </w:r>
+      <w:proofErr w:type="spellEnd"/>
+      <w:r>
+        <w:rPr>
+          <w:color w:val="000000"/>
+        </w:rPr>
+        <w:t xml:space="preserve"> }}{% </w:t>
+      </w:r>
+      <w:proofErr w:type="spellStart"/>
+      <w:r>
+        <w:rPr>
+          <w:color w:val="000000"/>
+        </w:rPr>
+        <w:t>endif</w:t>
+      </w:r>
+      <w:proofErr w:type="spellEnd"/>
+      <w:r>
+        <w:rPr>
+          <w:color w:val="000000"/>
+        </w:rPr>
+        <w:t xml:space="preserve"> %}</w:t>
+      </w:r>
+    </w:p>
+    <w:p>
+      <w:pPr>
+        <w:rPr>
+          <w:color w:val="000000"/>
+          <w:lang w:val="en-FR"/>
+        </w:rPr>
+      </w:pPr>
+    </w:p>
+    <w:p>
+      <w:pPr>
+        <w:rPr>
+          <w:color w:val="000000"/>
+        </w:rPr>
+      </w:pPr>
+      <w:r>
+        <w:rPr>
+          <w:color w:val="000000"/>
+          <w:lang w:val="en-FR"/>
+        </w:rPr>
+        <w:t xml:space="preserve">Conditions d'admission dans l’habitat inclusif : </w:t>
+      </w:r>
+      <w:r>
+        <w:rPr>
+          <w:color w:val="000000"/>
+        </w:rPr>
+        <w:t xml:space="preserve">{% if </w:t>
+      </w:r>
+      <w:proofErr w:type="spellStart"/>
+      <w:r>
+        <w:rPr>
+          <w:color w:val="000000"/>
+        </w:rPr>
+        <w:t>convention.</w:t>
+      </w:r>
+      <w:r>
+        <w:rPr>
+          <w:color w:val="000000"/>
+        </w:rPr>
+        <w:t>attribution_inclusif_conditions_</w:t>
+      </w:r>
+      <w:r>
+        <w:rPr>
+          <w:color w:val="000000"/>
+        </w:rPr>
+        <w:t>admission</w:t>
+      </w:r>
+      <w:proofErr w:type="spellEnd"/>
+      <w:r>
+        <w:rPr>
+          <w:color w:val="000000"/>
+        </w:rPr>
+        <w:t xml:space="preserve"> %}</w:t>
+      </w:r>
+    </w:p>
+    <w:p>
+      <w:pPr>
+        <w:rPr>
+          <w:color w:val="000000"/>
+        </w:rPr>
+      </w:pPr>
+      <w:proofErr w:type="gramStart"/>
+      <w:r>
+        <w:rPr>
+          <w:color w:val="000000"/>
+        </w:rPr>
+        <w:t xml:space="preserve">{{ </w:t>
+      </w:r>
+      <w:proofErr w:type="spellStart"/>
+      <w:r>
+        <w:rPr>
+          <w:color w:val="000000"/>
+        </w:rPr>
+        <w:t>convention</w:t>
+      </w:r>
+      <w:proofErr w:type="gramEnd"/>
+      <w:r>
+        <w:rPr>
+          <w:color w:val="000000"/>
+        </w:rPr>
+        <w:t>.</w:t>
+      </w:r>
+      <w:r>
+        <w:rPr>
+          <w:color w:val="000000"/>
+        </w:rPr>
+        <w:t>attribution_inclusif_conditions_</w:t>
+      </w:r>
+      <w:r>
+        <w:rPr>
+          <w:color w:val="000000"/>
+        </w:rPr>
+        <w:t>admission</w:t>
+      </w:r>
+      <w:proofErr w:type="spellEnd"/>
+      <w:r>
+        <w:rPr>
+          <w:color w:val="000000"/>
+        </w:rPr>
+        <w:t xml:space="preserve"> }}{% </w:t>
+      </w:r>
+      <w:proofErr w:type="spellStart"/>
+      <w:r>
+        <w:rPr>
+          <w:color w:val="000000"/>
+        </w:rPr>
+        <w:t>endif</w:t>
+      </w:r>
+      <w:proofErr w:type="spellEnd"/>
+      <w:r>
+        <w:rPr>
+          <w:color w:val="000000"/>
+        </w:rPr>
+        <w:t xml:space="preserve"> %}</w:t>
+      </w:r>
+    </w:p>
+    <w:p>
+      <w:pPr>
+        <w:rPr>
+          <w:color w:val="000000"/>
+          <w:lang w:val="en-FR"/>
+        </w:rPr>
+      </w:pPr>
+    </w:p>
+    <w:p>
+      <w:pPr>
+        <w:rPr>
+          <w:color w:val="000000"/>
+        </w:rPr>
+      </w:pPr>
+      <w:r>
+        <w:rPr>
+          <w:color w:val="000000"/>
+          <w:lang w:val="en-FR"/>
+        </w:rPr>
+        <w:t xml:space="preserve">Modalités d'attribution : </w:t>
+      </w:r>
+      <w:r>
+        <w:rPr>
+          <w:color w:val="000000"/>
+        </w:rPr>
+        <w:t xml:space="preserve">{% if </w:t>
+      </w:r>
+      <w:proofErr w:type="spellStart"/>
+      <w:r>
+        <w:rPr>
+          <w:color w:val="000000"/>
+        </w:rPr>
+        <w:t>convention.</w:t>
+      </w:r>
+      <w:r>
+        <w:rPr>
+          <w:color w:val="000000"/>
+        </w:rPr>
+        <w:t>attribution_inclusif_</w:t>
+      </w:r>
+      <w:r>
+        <w:rPr>
+          <w:color w:val="000000"/>
+        </w:rPr>
+        <w:t>modalites_attribution</w:t>
+      </w:r>
+      <w:proofErr w:type="spellEnd"/>
+      <w:r>
+        <w:rPr>
+          <w:color w:val="000000"/>
+        </w:rPr>
+        <w:t xml:space="preserve"> %}</w:t>
+      </w:r>
+    </w:p>
+    <w:p>
+      <w:pPr>
+        <w:rPr>
+          <w:color w:val="000000"/>
+        </w:rPr>
+      </w:pPr>
+      <w:proofErr w:type="gramStart"/>
+      <w:r>
+        <w:rPr>
+          <w:color w:val="000000"/>
+        </w:rPr>
+        <w:t xml:space="preserve">{{ </w:t>
+      </w:r>
+      <w:proofErr w:type="spellStart"/>
+      <w:r>
+        <w:rPr>
+          <w:color w:val="000000"/>
+        </w:rPr>
+        <w:t>convention</w:t>
+      </w:r>
+      <w:proofErr w:type="gramEnd"/>
+      <w:r>
+        <w:rPr>
+          <w:color w:val="000000"/>
+        </w:rPr>
+        <w:t>.</w:t>
+      </w:r>
+      <w:r>
+        <w:rPr>
+          <w:color w:val="000000"/>
+        </w:rPr>
+        <w:t>attribution_inclusif_</w:t>
+      </w:r>
+      <w:r>
+        <w:rPr>
+          <w:color w:val="000000"/>
+        </w:rPr>
+        <w:t>modalites_attribution</w:t>
+      </w:r>
+      <w:proofErr w:type="spellEnd"/>
+      <w:r>
+        <w:rPr>
+          <w:color w:val="000000"/>
+        </w:rPr>
+        <w:t xml:space="preserve"> }}{% </w:t>
+      </w:r>
+      <w:proofErr w:type="spellStart"/>
+      <w:r>
+        <w:rPr>
+          <w:color w:val="000000"/>
+        </w:rPr>
+        <w:t>endif</w:t>
+      </w:r>
+      <w:proofErr w:type="spellEnd"/>
+      <w:r>
+        <w:rPr>
+          <w:color w:val="000000"/>
+        </w:rPr>
+        <w:t xml:space="preserve"> %}</w:t>
+      </w:r>
+    </w:p>
+    <w:p>
+      <w:pPr>
+        <w:rPr>
+          <w:color w:val="000000"/>
+          <w:lang w:val="en-FR"/>
+        </w:rPr>
+      </w:pPr>
+    </w:p>
+    <w:p>
+      <w:pPr>
+        <w:rPr>
+          <w:color w:val="000000"/>
+        </w:rPr>
+      </w:pPr>
+      <w:r>
+        <w:rPr>
+          <w:color w:val="000000"/>
+          <w:lang w:val="en-FR"/>
+        </w:rPr>
+        <w:t>Partenariats concourant à la mise en œuvre du projet de vie sociale et partagée mis en place</w:t>
+      </w:r>
+      <w:r>
+        <w:rPr>
+          <w:color w:val="000000"/>
+          <w:lang w:val="en-FR"/>
         </w:rPr>
         <w:t> </w:t>
       </w:r>
       <w:r>
         <w:rPr>
           <w:color w:val="000000"/>
-          <w:lang w:val="en-FR"/>
-        </w:rPr>
-        <w:t>:</w:t>
-      </w:r>
-    </w:p>
-    <w:p>
-      <w:pPr>
-        <w:rPr>
-          <w:color w:val="000000"/>
-          <w:lang w:val="en-FR"/>
-        </w:rPr>
-      </w:pPr>
-    </w:p>
-    <w:p>
-      <w:pPr>
-        <w:rPr>
-          <w:color w:val="000000"/>
-        </w:rPr>
-      </w:pPr>
-      <w:r>
-        <w:rPr>
-          <w:color w:val="000000"/>
-          <w:lang w:val="en-FR"/>
-        </w:rPr>
-        <w:t xml:space="preserve">Conditions spécifiques d'accueil : </w:t>
+        </w:rPr>
+        <w:t xml:space="preserve">: {% if </w:t>
+      </w:r>
+      <w:proofErr w:type="spellStart"/>
+      <w:r>
+        <w:rPr>
+          <w:color w:val="000000"/>
+        </w:rPr>
+        <w:t>convention.</w:t>
+      </w:r>
+      <w:r>
+        <w:rPr>
+          <w:color w:val="000000"/>
+        </w:rPr>
+        <w:t>attribution_inclusif_</w:t>
+      </w:r>
+      <w:r>
+        <w:rPr>
+          <w:color w:val="000000"/>
+        </w:rPr>
+        <w:t>partenariats</w:t>
+      </w:r>
+      <w:proofErr w:type="spellEnd"/>
+      <w:r>
+        <w:rPr>
+          <w:color w:val="000000"/>
+        </w:rPr>
+        <w:t xml:space="preserve"> %}</w:t>
+      </w:r>
+    </w:p>
+    <w:p>
+      <w:pPr>
+        <w:rPr>
+          <w:color w:val="000000"/>
+        </w:rPr>
+      </w:pPr>
+      <w:proofErr w:type="gramStart"/>
+      <w:r>
+        <w:rPr>
+          <w:color w:val="000000"/>
+        </w:rPr>
+        <w:t xml:space="preserve">{{ </w:t>
+      </w:r>
+      <w:proofErr w:type="spellStart"/>
+      <w:r>
+        <w:rPr>
+          <w:color w:val="000000"/>
+        </w:rPr>
+        <w:t>convention</w:t>
+      </w:r>
+      <w:proofErr w:type="gramEnd"/>
+      <w:r>
+        <w:rPr>
+          <w:color w:val="000000"/>
+        </w:rPr>
+        <w:t>.</w:t>
+      </w:r>
+      <w:r>
+        <w:rPr>
+          <w:color w:val="000000"/>
+        </w:rPr>
+        <w:t>attribution_inclusif_</w:t>
+      </w:r>
+      <w:r>
+        <w:rPr>
+          <w:color w:val="000000"/>
+        </w:rPr>
+        <w:t>partenariats</w:t>
+      </w:r>
+      <w:proofErr w:type="spellEnd"/>
+      <w:r>
+        <w:rPr>
+          <w:color w:val="000000"/>
+        </w:rPr>
+        <w:t xml:space="preserve"> }}{% </w:t>
+      </w:r>
+      <w:proofErr w:type="spellStart"/>
+      <w:r>
+        <w:rPr>
+          <w:color w:val="000000"/>
+        </w:rPr>
+        <w:t>endif</w:t>
+      </w:r>
+      <w:proofErr w:type="spellEnd"/>
+      <w:r>
+        <w:rPr>
+          <w:color w:val="000000"/>
+        </w:rPr>
+        <w:t xml:space="preserve"> %}</w:t>
+      </w:r>
+    </w:p>
+    <w:p>
+      <w:pPr>
+        <w:rPr>
+          <w:color w:val="000000"/>
+          <w:lang w:val="en-FR"/>
+        </w:rPr>
+      </w:pPr>
+    </w:p>
+    <w:p>
+      <w:pPr>
+        <w:rPr>
+          <w:color w:val="000000"/>
+        </w:rPr>
+      </w:pPr>
+      <w:r>
+        <w:rPr>
+          <w:color w:val="000000"/>
+          <w:lang w:val="en-FR"/>
+        </w:rPr>
+        <w:t xml:space="preserve">Activités proposées à l’ensemble des résidents dans le cadre du projet de vie sociale et partagée : </w:t>
       </w:r>
       <w:r>
         <w:rPr>
@@ -12039,7 +12688,13 @@
         <w:rPr>
           <w:color w:val="000000"/>
         </w:rPr>
-        <w:t>attribution_inclusif_conditions_specifiques</w:t>
+        <w:t>attribution_inclusif_</w:t>
+      </w:r>
+      <w:r>
+        <w:rPr>
+          <w:color w:val="000000"/>
+        </w:rPr>
+        <w:t>activites</w:t>
       </w:r>
       <w:proofErr w:type="spellEnd"/>
       <w:r>
@@ -12060,467 +12715,7 @@
         <w:rPr>
           <w:color w:val="000000"/>
         </w:rPr>
-        <w:t xml:space="preserve">{{ </w:t>
-      </w:r>
-      <w:proofErr w:type="spellStart"/>
-      <w:r>
-        <w:rPr>
-          <w:color w:val="000000"/>
-        </w:rPr>
-        <w:t>convention</w:t>
-      </w:r>
-      <w:proofErr w:type="gramEnd"/>
-      <w:r>
-        <w:rPr>
-          <w:color w:val="000000"/>
-        </w:rPr>
-        <w:t>.</w:t>
-      </w:r>
-      <w:r>
-        <w:rPr>
-          <w:color w:val="000000"/>
-        </w:rPr>
-        <w:t>attribution_inclusif_conditions_specifiques</w:t>
-      </w:r>
-      <w:proofErr w:type="spellEnd"/>
-      <w:r>
-        <w:rPr>
-          <w:color w:val="000000"/>
-        </w:rPr>
-        <w:t xml:space="preserve"> }}{% </w:t>
-      </w:r>
-      <w:proofErr w:type="spellStart"/>
-      <w:r>
-        <w:rPr>
-          <w:color w:val="000000"/>
-        </w:rPr>
-        <w:t>endif</w:t>
-      </w:r>
-      <w:proofErr w:type="spellEnd"/>
-      <w:r>
-        <w:rPr>
-          <w:color w:val="000000"/>
-        </w:rPr>
-        <w:t xml:space="preserve"> %}</w:t>
-      </w:r>
-    </w:p>
-    <w:p>
-      <w:pPr>
-        <w:rPr>
-          <w:color w:val="000000"/>
-          <w:lang w:val="en-FR"/>
-        </w:rPr>
-      </w:pPr>
-    </w:p>
-    <w:p>
-      <w:pPr>
-        <w:rPr>
-          <w:color w:val="000000"/>
-        </w:rPr>
-      </w:pPr>
-      <w:r>
-        <w:rPr>
-          <w:color w:val="000000"/>
-          <w:lang w:val="en-FR"/>
-        </w:rPr>
-        <w:t xml:space="preserve">Conditions d'admission dans l’habitat inclusif : </w:t>
-      </w:r>
-      <w:r>
-        <w:rPr>
-          <w:color w:val="000000"/>
-        </w:rPr>
-        <w:t xml:space="preserve">{% if </w:t>
-      </w:r>
-      <w:proofErr w:type="spellStart"/>
-      <w:r>
-        <w:rPr>
-          <w:color w:val="000000"/>
-        </w:rPr>
-        <w:t>convention.</w:t>
-      </w:r>
-      <w:r>
-        <w:rPr>
-          <w:color w:val="000000"/>
-        </w:rPr>
-        <w:t>attribution_inclusif_conditions_</w:t>
-      </w:r>
-      <w:r>
-        <w:rPr>
-          <w:color w:val="000000"/>
-        </w:rPr>
-        <w:t>admission</w:t>
-      </w:r>
-      <w:proofErr w:type="spellEnd"/>
-      <w:r>
-        <w:rPr>
-          <w:color w:val="000000"/>
-        </w:rPr>
-        <w:t xml:space="preserve"> %}</w:t>
-      </w:r>
-    </w:p>
-    <w:p>
-      <w:pPr>
-        <w:rPr>
-          <w:color w:val="000000"/>
-        </w:rPr>
-      </w:pPr>
-      <w:proofErr w:type="gramStart"/>
-      <w:r>
-        <w:rPr>
-          <w:color w:val="000000"/>
-        </w:rPr>
-        <w:t xml:space="preserve">{{ </w:t>
-      </w:r>
-      <w:proofErr w:type="spellStart"/>
-      <w:r>
-        <w:rPr>
-          <w:color w:val="000000"/>
-        </w:rPr>
-        <w:t>convention</w:t>
-      </w:r>
-      <w:proofErr w:type="gramEnd"/>
-      <w:r>
-        <w:rPr>
-          <w:color w:val="000000"/>
-        </w:rPr>
-        <w:t>.</w:t>
-      </w:r>
-      <w:r>
-        <w:rPr>
-          <w:color w:val="000000"/>
-        </w:rPr>
-        <w:t>attribution_inclusif_conditions_</w:t>
-      </w:r>
-      <w:r>
-        <w:rPr>
-          <w:color w:val="000000"/>
-        </w:rPr>
-        <w:t>admission</w:t>
-      </w:r>
-      <w:proofErr w:type="spellEnd"/>
-      <w:r>
-        <w:rPr>
-          <w:color w:val="000000"/>
-        </w:rPr>
-        <w:t xml:space="preserve"> }}{% </w:t>
-      </w:r>
-      <w:proofErr w:type="spellStart"/>
-      <w:r>
-        <w:rPr>
-          <w:color w:val="000000"/>
-        </w:rPr>
-        <w:t>endif</w:t>
-      </w:r>
-      <w:proofErr w:type="spellEnd"/>
-      <w:r>
-        <w:rPr>
-          <w:color w:val="000000"/>
-        </w:rPr>
-        <w:t xml:space="preserve"> %}</w:t>
-      </w:r>
-    </w:p>
-    <w:p>
-      <w:pPr>
-        <w:rPr>
-          <w:color w:val="000000"/>
-          <w:lang w:val="en-FR"/>
-        </w:rPr>
-      </w:pPr>
-    </w:p>
-    <w:p>
-      <w:pPr>
-        <w:rPr>
-          <w:color w:val="000000"/>
-        </w:rPr>
-      </w:pPr>
-      <w:r>
-        <w:rPr>
-          <w:color w:val="000000"/>
-          <w:lang w:val="en-FR"/>
-        </w:rPr>
-        <w:t xml:space="preserve">Modalités d'attribution : </w:t>
-      </w:r>
-      <w:r>
-        <w:rPr>
-          <w:color w:val="000000"/>
-        </w:rPr>
-        <w:t xml:space="preserve">{% if </w:t>
-      </w:r>
-      <w:proofErr w:type="spellStart"/>
-      <w:r>
-        <w:rPr>
-          <w:color w:val="000000"/>
-        </w:rPr>
-        <w:t>convention.</w:t>
-      </w:r>
-      <w:r>
-        <w:rPr>
-          <w:color w:val="000000"/>
-        </w:rPr>
-        <w:t>attribution_inclusif_</w:t>
-      </w:r>
-      <w:r>
-        <w:rPr>
-          <w:color w:val="000000"/>
-        </w:rPr>
-        <w:t>modalites_attribution</w:t>
-      </w:r>
-      <w:proofErr w:type="spellEnd"/>
-      <w:r>
-        <w:rPr>
-          <w:color w:val="000000"/>
-        </w:rPr>
-        <w:t xml:space="preserve"> %}</w:t>
-      </w:r>
-    </w:p>
-    <w:p>
-      <w:pPr>
-        <w:rPr>
-          <w:color w:val="000000"/>
-        </w:rPr>
-      </w:pPr>
-      <w:proofErr w:type="gramStart"/>
-      <w:r>
-        <w:rPr>
-          <w:color w:val="000000"/>
-        </w:rPr>
-        <w:t xml:space="preserve">{{ </w:t>
-      </w:r>
-      <w:proofErr w:type="spellStart"/>
-      <w:r>
-        <w:rPr>
-          <w:color w:val="000000"/>
-        </w:rPr>
-        <w:t>convention</w:t>
-      </w:r>
-      <w:proofErr w:type="gramEnd"/>
-      <w:r>
-        <w:rPr>
-          <w:color w:val="000000"/>
-        </w:rPr>
-        <w:t>.</w:t>
-      </w:r>
-      <w:r>
-        <w:rPr>
-          <w:color w:val="000000"/>
-        </w:rPr>
-        <w:t>attribution_inclusif_</w:t>
-      </w:r>
-      <w:r>
-        <w:rPr>
-          <w:color w:val="000000"/>
-        </w:rPr>
-        <w:t>modalites_attribution</w:t>
-      </w:r>
-      <w:proofErr w:type="spellEnd"/>
-      <w:r>
-        <w:rPr>
-          <w:color w:val="000000"/>
-        </w:rPr>
-        <w:t xml:space="preserve"> }}{% </w:t>
-      </w:r>
-      <w:proofErr w:type="spellStart"/>
-      <w:r>
-        <w:rPr>
-          <w:color w:val="000000"/>
-        </w:rPr>
-        <w:t>endif</w:t>
-      </w:r>
-      <w:proofErr w:type="spellEnd"/>
-      <w:r>
-        <w:rPr>
-          <w:color w:val="000000"/>
-        </w:rPr>
-        <w:t xml:space="preserve"> %}</w:t>
-      </w:r>
-    </w:p>
-    <w:p>
-      <w:pPr>
-        <w:rPr>
-          <w:color w:val="000000"/>
-          <w:lang w:val="en-FR"/>
-        </w:rPr>
-      </w:pPr>
-    </w:p>
-    <w:p>
-      <w:pPr>
-        <w:rPr>
-          <w:color w:val="000000"/>
-        </w:rPr>
-      </w:pPr>
-      <w:r>
-        <w:rPr>
-          <w:color w:val="000000"/>
-          <w:lang w:val="en-FR"/>
-        </w:rPr>
-        <w:t>Partenariats concourant à la mise en œuvre du projet de vie sociale et partagée mis en place</w:t>
-      </w:r>
-      <w:r>
-        <w:rPr>
-          <w:color w:val="000000"/>
-          <w:lang w:val="en-FR"/>
-        </w:rPr>
-        <w:t> </w:t>
-      </w:r>
-      <w:r>
-        <w:rPr>
-          <w:color w:val="000000"/>
-        </w:rPr>
-        <w:t xml:space="preserve">: {% if </w:t>
-      </w:r>
-      <w:proofErr w:type="spellStart"/>
-      <w:r>
-        <w:rPr>
-          <w:color w:val="000000"/>
-        </w:rPr>
-        <w:t>convention.</w:t>
-      </w:r>
-      <w:r>
-        <w:rPr>
-          <w:color w:val="000000"/>
-        </w:rPr>
-        <w:t>attribution_inclusif_</w:t>
-      </w:r>
-      <w:r>
-        <w:rPr>
-          <w:color w:val="000000"/>
-        </w:rPr>
-        <w:t>partenariats</w:t>
-      </w:r>
-      <w:proofErr w:type="spellEnd"/>
-      <w:r>
-        <w:rPr>
-          <w:color w:val="000000"/>
-        </w:rPr>
-        <w:t xml:space="preserve"> %}</w:t>
-      </w:r>
-    </w:p>
-    <w:p>
-      <w:pPr>
-        <w:rPr>
-          <w:color w:val="000000"/>
-        </w:rPr>
-      </w:pPr>
-      <w:proofErr w:type="gramStart"/>
-      <w:r>
-        <w:rPr>
-          <w:color w:val="000000"/>
-        </w:rPr>
-        <w:t xml:space="preserve">{{ </w:t>
-      </w:r>
-      <w:proofErr w:type="spellStart"/>
-      <w:r>
-        <w:rPr>
-          <w:color w:val="000000"/>
-        </w:rPr>
-        <w:t>convention</w:t>
-      </w:r>
-      <w:proofErr w:type="gramEnd"/>
-      <w:r>
-        <w:rPr>
-          <w:color w:val="000000"/>
-        </w:rPr>
-        <w:t>.</w:t>
-      </w:r>
-      <w:r>
-        <w:rPr>
-          <w:color w:val="000000"/>
-        </w:rPr>
-        <w:t>attribution_inclusif_</w:t>
-      </w:r>
-      <w:r>
-        <w:rPr>
-          <w:color w:val="000000"/>
-        </w:rPr>
-        <w:t>partenariats</w:t>
-      </w:r>
-      <w:proofErr w:type="spellEnd"/>
-      <w:r>
-        <w:rPr>
-          <w:color w:val="000000"/>
-        </w:rPr>
-        <w:t xml:space="preserve"> }}{% </w:t>
-      </w:r>
-      <w:proofErr w:type="spellStart"/>
-      <w:r>
-        <w:rPr>
-          <w:color w:val="000000"/>
-        </w:rPr>
-        <w:t>endif</w:t>
-      </w:r>
-      <w:proofErr w:type="spellEnd"/>
-      <w:r>
-        <w:rPr>
-          <w:color w:val="000000"/>
-        </w:rPr>
-        <w:t xml:space="preserve"> %}</w:t>
-      </w:r>
-    </w:p>
-    <w:p>
-      <w:pPr>
-        <w:rPr>
-          <w:color w:val="000000"/>
-          <w:lang w:val="en-FR"/>
-        </w:rPr>
-      </w:pPr>
-    </w:p>
-    <w:p>
-      <w:pPr>
-        <w:rPr>
-          <w:color w:val="000000"/>
-        </w:rPr>
-      </w:pPr>
-      <w:r>
-        <w:rPr>
-          <w:color w:val="000000"/>
-          <w:lang w:val="en-FR"/>
-        </w:rPr>
-        <w:t xml:space="preserve">Activités proposées à l’ensemble des résidents dans le cadre du projet de vie sociale et partagée : </w:t>
-      </w:r>
-      <w:r>
-        <w:rPr>
-          <w:color w:val="000000"/>
-        </w:rPr>
-        <w:t xml:space="preserve">{% if </w:t>
-      </w:r>
-      <w:proofErr w:type="spellStart"/>
-      <w:r>
-        <w:rPr>
-          <w:color w:val="000000"/>
-        </w:rPr>
-        <w:t>convention.</w:t>
-      </w:r>
-      <w:r>
-        <w:rPr>
-          <w:color w:val="000000"/>
-        </w:rPr>
-        <w:t>attribution_inclusif_</w:t>
-      </w:r>
-      <w:r>
-        <w:rPr>
-          <w:color w:val="000000"/>
-        </w:rPr>
-        <w:t>activites</w:t>
-      </w:r>
-      <w:proofErr w:type="spellEnd"/>
-      <w:r>
-        <w:rPr>
-          <w:color w:val="000000"/>
-        </w:rPr>
-        <w:t xml:space="preserve"> %}</w:t>
-      </w:r>
-    </w:p>
-    <w:p>
-      <w:pPr>
-        <w:rPr>
-          <w:color w:val="000000"/>
-        </w:rPr>
-      </w:pPr>
-      <w:proofErr w:type="gramStart"/>
-      <w:r>
-        <w:rPr>
-          <w:color w:val="000000"/>
-        </w:rPr>
+        <w:lastRenderedPageBreak/>
         <w:t xml:space="preserve">{{ </w:t>
       </w:r>
       <w:proofErr w:type="spellStart"/>
@@ -13736,7 +13931,7 @@
       <w:rPr>
         <w:noProof/>
       </w:rPr>
-      <w:pict w14:anchorId="46470114">
+      <w:pict w14:anchorId="3EE4B7AF">
         <v:shapetype id="_x0000_t136" coordsize="21600,21600" o:spt="136" adj="10800" path="m@7,l@8,m@5,21600l@6,21600e">
           <v:formulas>
             <v:f eqn="sum #0 0 10800"/>
@@ -13782,7 +13977,7 @@
       <w:rPr>
         <w:noProof/>
       </w:rPr>
-      <w:pict w14:anchorId="73528D32">
+      <w:pict w14:anchorId="0A42F6D9">
         <v:shapetype id="_x0000_t136" coordsize="21600,21600" o:spt="136" adj="10800" path="m@7,l@8,m@5,21600l@6,21600e">
           <v:formulas>
             <v:f eqn="sum #0 0 10800"/>
@@ -14657,7 +14852,7 @@
       <w:rPr>
         <w:noProof/>
       </w:rPr>
-      <w:pict w14:anchorId="350ED567">
+      <w:pict w14:anchorId="7F12DFBE">
         <v:shapetype id="_x0000_t136" coordsize="21600,21600" o:spt="136" adj="10800" path="m@7,l@8,m@5,21600l@6,21600e">
           <v:formulas>
             <v:f eqn="sum #0 0 10800"/>
@@ -14767,7 +14962,7 @@
                             <w:rPr>
                               <w:noProof/>
                             </w:rPr>
-                            <w:object w:dxaOrig="767" w:dyaOrig="531" w14:anchorId="5EF10C9E">
+                            <w:object w:dxaOrig="767" w:dyaOrig="531" w14:anchorId="332BA82A">
                               <v:shapetype id="_x0000_t75" coordsize="21600,21600" o:spt="75" o:preferrelative="t" path="m@4@5l@4@11@9@11@9@5xe" filled="f" stroked="f">
                                 <v:stroke joinstyle="miter"/>
                                 <v:formulas>
@@ -14787,11 +14982,11 @@
                                 <v:path o:extrusionok="f" gradientshapeok="t" o:connecttype="rect"/>
                                 <o:lock v:ext="edit" aspectratio="t"/>
                               </v:shapetype>
-                              <v:shape id="_x0000_i1025" type="#_x0000_t75" alt="" style="width:38.35pt;height:26.55pt;mso-width-percent:0;mso-height-percent:0;mso-width-percent:0;mso-height-percent:0" filled="t">
+                              <v:shape id="_x0000_i1025" type="#_x0000_t75" alt="" style="width:37.75pt;height:27.15pt;mso-width-percent:0;mso-height-percent:0;mso-width-percent:0;mso-height-percent:0" filled="t">
                                 <v:fill color2="black"/>
                                 <v:imagedata r:id="rId2" o:title="" croptop="-22f" cropbottom="-22f" cropleft="-25f" cropright="-25f"/>
                               </v:shape>
-                              <o:OLEObject Type="Embed" ProgID="Word.Picture.8" ShapeID="_x0000_i1025" DrawAspect="Content" ObjectID="_1732979293" r:id="rId3"/>
+                              <o:OLEObject Type="Embed" ProgID="Word.Picture.8" ShapeID="_x0000_i1025" DrawAspect="Content" ObjectID="_1733048703" r:id="rId3"/>
                             </w:object>
                           </w:r>
                         </w:p>
@@ -14866,12 +15061,12 @@
                       <w:rPr>
                         <w:noProof/>
                       </w:rPr>
-                      <w:object w:dxaOrig="767" w:dyaOrig="531" w14:anchorId="5EF10C9E">
-                        <v:shape id="_x0000_i1025" type="#_x0000_t75" alt="" style="width:38.35pt;height:26.55pt;mso-width-percent:0;mso-height-percent:0;mso-width-percent:0;mso-height-percent:0" filled="t">
+                      <w:object w:dxaOrig="767" w:dyaOrig="531" w14:anchorId="332BA82A">
+                        <v:shape id="_x0000_i1025" type="#_x0000_t75" alt="" style="width:37.75pt;height:27.15pt;mso-width-percent:0;mso-height-percent:0;mso-width-percent:0;mso-height-percent:0" filled="t">
                           <v:fill color2="black"/>
                           <v:imagedata r:id="rId2" o:title="" croptop="-22f" cropbottom="-22f" cropleft="-25f" cropright="-25f"/>
                         </v:shape>
-                        <o:OLEObject Type="Embed" ProgID="Word.Picture.8" ShapeID="_x0000_i1025" DrawAspect="Content" ObjectID="_1732979293" r:id="rId4"/>
+                        <o:OLEObject Type="Embed" ProgID="Word.Picture.8" ShapeID="_x0000_i1025" DrawAspect="Content" ObjectID="_1733048703" r:id="rId4"/>
                       </w:object>
                     </w:r>
                   </w:p>

</xml_diff>

<commit_message>
manage avenant doc for foyer
</commit_message>
<xml_diff>
--- a/documents/Foyer-template.docx
+++ b/documents/Foyer-template.docx
@@ -8528,13 +8528,7 @@
         <w:rPr>
           <w:color w:val="000000"/>
         </w:rPr>
-        <w:t xml:space="preserve"> }}</w:t>
-      </w:r>
-      <w:r>
-        <w:rPr>
-          <w:color w:val="000000"/>
-        </w:rPr>
-        <w:t xml:space="preserve"> </w:t>
+        <w:t xml:space="preserve"> }} </w:t>
       </w:r>
       <w:r>
         <w:rPr>
@@ -9582,15 +9576,7 @@
                 <w:sz w:val="16"/>
                 <w:szCs w:val="16"/>
               </w:rPr>
-              <w:t>l</w:t>
-            </w:r>
-            <w:r>
-              <w:rPr>
-                <w:rFonts w:ascii="TimesNewRomanPSMT" w:hAnsi="TimesNewRomanPSMT" w:cs="TimesNewRomanPSMT"/>
-                <w:sz w:val="16"/>
-                <w:szCs w:val="16"/>
-              </w:rPr>
-              <w:t>c</w:t>
+              <w:t>lc</w:t>
             </w:r>
             <w:proofErr w:type="spellEnd"/>
             <w:r>
@@ -9741,15 +9727,7 @@
                 <w:sz w:val="20"/>
                 <w:szCs w:val="20"/>
               </w:rPr>
-              <w:t>.</w:t>
-            </w:r>
-            <w:r>
-              <w:rPr>
-                <w:color w:val="000000"/>
-                <w:sz w:val="20"/>
-                <w:szCs w:val="20"/>
-              </w:rPr>
-              <w:t>surface_habitable</w:t>
+              <w:t>.surface_habitable</w:t>
             </w:r>
             <w:proofErr w:type="spellEnd"/>
             <w:r>
@@ -9920,13 +9898,7 @@
         <w:rPr>
           <w:color w:val="000000"/>
         </w:rPr>
-        <w:t>{</w:t>
-      </w:r>
-      <w:r>
-        <w:rPr>
-          <w:color w:val="000000"/>
-        </w:rPr>
-        <w:t xml:space="preserve">% if </w:t>
+        <w:t xml:space="preserve">{% if </w:t>
       </w:r>
       <w:proofErr w:type="spellStart"/>
       <w:r>
@@ -9946,13 +9918,7 @@
         <w:rPr>
           <w:color w:val="000000"/>
         </w:rPr>
-        <w:t xml:space="preserve"> %</w:t>
-      </w:r>
-      <w:r>
-        <w:rPr>
-          <w:color w:val="000000"/>
-        </w:rPr>
-        <w:t>}</w:t>
+        <w:t xml:space="preserve"> %}</w:t>
       </w:r>
     </w:p>
     <w:p>
@@ -10000,25 +9966,203 @@
         <w:rPr>
           <w:color w:val="000000"/>
         </w:rPr>
+        <w:t xml:space="preserve"> }}{% </w:t>
+      </w:r>
+      <w:proofErr w:type="spellStart"/>
+      <w:r>
+        <w:rPr>
+          <w:color w:val="000000"/>
+        </w:rPr>
+        <w:t>endif</w:t>
+      </w:r>
+      <w:proofErr w:type="spellEnd"/>
+      <w:r>
+        <w:rPr>
+          <w:color w:val="000000"/>
+        </w:rPr>
+        <w:t xml:space="preserve"> %}</w:t>
+      </w:r>
+    </w:p>
+    <w:p>
+      <w:pPr>
+        <w:rPr>
+          <w:color w:val="000000"/>
+          <w:lang w:val="en-FR"/>
+        </w:rPr>
+      </w:pPr>
+    </w:p>
+    <w:p>
+      <w:pPr>
+        <w:rPr>
+          <w:color w:val="000000"/>
+          <w:lang w:val="en-FR"/>
+        </w:rPr>
+      </w:pPr>
+      <w:r>
+        <w:rPr>
+          <w:color w:val="000000"/>
+          <w:lang w:val="en-FR"/>
+        </w:rPr>
+        <w:t xml:space="preserve">Garages et/ ou parking (nombre) : </w:t>
+      </w:r>
+      <w:r>
+        <w:rPr>
+          <w:color w:val="000000"/>
+        </w:rPr>
+        <w:t xml:space="preserve">{{ </w:t>
+      </w:r>
+      <w:proofErr w:type="spellStart"/>
+      <w:r>
+        <w:rPr>
+          <w:color w:val="000000"/>
+        </w:rPr>
+        <w:t>lot.</w:t>
+      </w:r>
+      <w:r>
+        <w:rPr>
+          <w:color w:val="000000"/>
+        </w:rPr>
+        <w:t>foyer_residence_nb_garage_parking</w:t>
+      </w:r>
+      <w:proofErr w:type="spellEnd"/>
+      <w:r>
+        <w:rPr>
+          <w:color w:val="000000"/>
+        </w:rPr>
         <w:t xml:space="preserve"> }}</w:t>
       </w:r>
-      <w:r>
-        <w:rPr>
-          <w:color w:val="000000"/>
-        </w:rPr>
-        <w:t xml:space="preserve">{% </w:t>
+    </w:p>
+    <w:p>
+      <w:pPr>
+        <w:rPr>
+          <w:color w:val="000000"/>
+          <w:lang w:val="en-FR"/>
+        </w:rPr>
+      </w:pPr>
+    </w:p>
+    <w:p>
+      <w:pPr>
+        <w:rPr>
+          <w:color w:val="000000"/>
+        </w:rPr>
+      </w:pPr>
+      <w:r>
+        <w:rPr>
+          <w:color w:val="000000"/>
+          <w:lang w:val="en-FR"/>
+        </w:rPr>
+        <w:t>B. Locaux auxquels ne s'applique pas la convention [Exemple : logement de fonction, logement d'accueil temporaire et espaces hors hébergement dédiés aux soins, à de la balnéothérapie ...] :</w:t>
+      </w:r>
+      <w:r>
+        <w:rPr>
+          <w:color w:val="000000"/>
+        </w:rPr>
+        <w:t xml:space="preserve"> </w:t>
+      </w:r>
+    </w:p>
+    <w:p>
+      <w:pPr>
+        <w:jc w:val="both"/>
+        <w:rPr>
+          <w:lang w:val="en-US"/>
+        </w:rPr>
+      </w:pPr>
+      <w:r>
+        <w:rPr>
+          <w:lang w:val="en-US"/>
+        </w:rPr>
+        <w:t xml:space="preserve">{% for line in </w:t>
       </w:r>
       <w:proofErr w:type="spellStart"/>
-      <w:r>
-        <w:rPr>
-          <w:color w:val="000000"/>
-        </w:rPr>
-        <w:t>endif</w:t>
+      <w:proofErr w:type="gramStart"/>
+      <w:r>
+        <w:rPr>
+          <w:color w:val="000000"/>
+          <w:lang w:val="en-US"/>
+        </w:rPr>
+        <w:t>lot.foyer</w:t>
+      </w:r>
+      <w:proofErr w:type="gramEnd"/>
+      <w:r>
+        <w:rPr>
+          <w:color w:val="000000"/>
+          <w:lang w:val="en-US"/>
+        </w:rPr>
+        <w:t>_residence_locaux_hors_convention|get_text_as_list</w:t>
       </w:r>
       <w:proofErr w:type="spellEnd"/>
       <w:r>
         <w:rPr>
           <w:color w:val="000000"/>
+          <w:lang w:val="en-US"/>
+        </w:rPr>
+        <w:t xml:space="preserve"> </w:t>
+      </w:r>
+      <w:r>
+        <w:rPr>
+          <w:lang w:val="en-US"/>
+        </w:rPr>
+        <w:t>%}</w:t>
+      </w:r>
+    </w:p>
+    <w:p>
+      <w:pPr>
+        <w:jc w:val="both"/>
+        <w:rPr>
+          <w:color w:val="000000" w:themeColor="text1"/>
+          <w:lang w:val="en-US"/>
+        </w:rPr>
+      </w:pPr>
+      <w:r>
+        <w:rPr>
+          <w:color w:val="000000"/>
+          <w:lang w:val="en-FR"/>
+        </w:rPr>
+        <w:t>-</w:t>
+      </w:r>
+      <w:r>
+        <w:rPr>
+          <w:color w:val="000000" w:themeColor="text1"/>
+          <w:lang w:val="en-FR"/>
+        </w:rPr>
+        <w:t xml:space="preserve"> </w:t>
+      </w:r>
+      <w:r>
+        <w:rPr>
+          <w:color w:val="000000" w:themeColor="text1"/>
+          <w:lang w:val="en-US"/>
+        </w:rPr>
+        <w:t>{{ line }}</w:t>
+      </w:r>
+    </w:p>
+    <w:p>
+      <w:pPr>
+        <w:jc w:val="both"/>
+        <w:rPr>
+          <w:color w:val="000000"/>
+          <w:lang w:val="en-US"/>
+        </w:rPr>
+      </w:pPr>
+      <w:r>
+        <w:rPr>
+          <w:color w:val="000000"/>
+          <w:lang w:val="en-US"/>
+        </w:rPr>
+        <w:t xml:space="preserve">{%- </w:t>
+      </w:r>
+      <w:proofErr w:type="spellStart"/>
+      <w:r>
+        <w:rPr>
+          <w:color w:val="000000"/>
+          <w:lang w:val="en-US"/>
+        </w:rPr>
+        <w:t>endfor</w:t>
+      </w:r>
+      <w:proofErr w:type="spellEnd"/>
+      <w:r>
+        <w:rPr>
+          <w:color w:val="000000"/>
+          <w:lang w:val="en-US"/>
         </w:rPr>
         <w:t xml:space="preserve"> %}</w:t>
       </w:r>
@@ -10027,178 +10171,6 @@
       <w:pPr>
         <w:rPr>
           <w:color w:val="000000"/>
-          <w:lang w:val="en-FR"/>
-        </w:rPr>
-      </w:pPr>
-    </w:p>
-    <w:p>
-      <w:pPr>
-        <w:rPr>
-          <w:color w:val="000000"/>
-          <w:lang w:val="en-FR"/>
-        </w:rPr>
-      </w:pPr>
-      <w:r>
-        <w:rPr>
-          <w:color w:val="000000"/>
-          <w:lang w:val="en-FR"/>
-        </w:rPr>
-        <w:t xml:space="preserve">Garages et/ ou parking (nombre) : </w:t>
-      </w:r>
-      <w:r>
-        <w:rPr>
-          <w:color w:val="000000"/>
-        </w:rPr>
-        <w:t xml:space="preserve">{{ </w:t>
-      </w:r>
-      <w:proofErr w:type="spellStart"/>
-      <w:r>
-        <w:rPr>
-          <w:color w:val="000000"/>
-        </w:rPr>
-        <w:t>lot.</w:t>
-      </w:r>
-      <w:r>
-        <w:rPr>
-          <w:color w:val="000000"/>
-        </w:rPr>
-        <w:t>foyer_residence_nb_garage_parking</w:t>
-      </w:r>
-      <w:proofErr w:type="spellEnd"/>
-      <w:r>
-        <w:rPr>
-          <w:color w:val="000000"/>
-        </w:rPr>
-        <w:t xml:space="preserve"> }}</w:t>
-      </w:r>
-    </w:p>
-    <w:p>
-      <w:pPr>
-        <w:rPr>
-          <w:color w:val="000000"/>
-          <w:lang w:val="en-FR"/>
-        </w:rPr>
-      </w:pPr>
-    </w:p>
-    <w:p>
-      <w:pPr>
-        <w:rPr>
-          <w:color w:val="000000"/>
-        </w:rPr>
-      </w:pPr>
-      <w:r>
-        <w:rPr>
-          <w:color w:val="000000"/>
-          <w:lang w:val="en-FR"/>
-        </w:rPr>
-        <w:t>B. Locaux auxquels ne s'applique pas la convention [Exemple : logement de fonction, logement d'accueil temporaire et espaces hors hébergement dédiés aux soins, à de la balnéothérapie ...] :</w:t>
-      </w:r>
-      <w:r>
-        <w:rPr>
-          <w:color w:val="000000"/>
-        </w:rPr>
-        <w:t xml:space="preserve"> </w:t>
-      </w:r>
-      <w:r>
-        <w:rPr>
-          <w:color w:val="000000"/>
-        </w:rPr>
-        <w:t xml:space="preserve">{% if </w:t>
-      </w:r>
-      <w:proofErr w:type="spellStart"/>
-      <w:r>
-        <w:rPr>
-          <w:color w:val="000000"/>
-        </w:rPr>
-        <w:t>lot.</w:t>
-      </w:r>
-      <w:r>
-        <w:rPr>
-          <w:color w:val="000000"/>
-        </w:rPr>
-        <w:t>foyer_residence_locaux_hors_convention</w:t>
-      </w:r>
-      <w:proofErr w:type="spellEnd"/>
-      <w:r>
-        <w:rPr>
-          <w:color w:val="000000"/>
-        </w:rPr>
-        <w:t xml:space="preserve"> %}</w:t>
-      </w:r>
-    </w:p>
-    <w:p>
-      <w:pPr>
-        <w:rPr>
-          <w:color w:val="000000"/>
-        </w:rPr>
-      </w:pPr>
-    </w:p>
-    <w:p>
-      <w:pPr>
-        <w:rPr>
-          <w:color w:val="000000"/>
-          <w:lang w:val="en-US"/>
-        </w:rPr>
-      </w:pPr>
-      <w:proofErr w:type="gramStart"/>
-      <w:r>
-        <w:rPr>
-          <w:color w:val="000000"/>
-          <w:lang w:val="en-US"/>
-        </w:rPr>
-        <w:t xml:space="preserve">{{ </w:t>
-      </w:r>
-      <w:proofErr w:type="spellStart"/>
-      <w:r>
-        <w:rPr>
-          <w:color w:val="000000"/>
-          <w:lang w:val="en-US"/>
-        </w:rPr>
-        <w:t>lot</w:t>
-      </w:r>
-      <w:proofErr w:type="gramEnd"/>
-      <w:r>
-        <w:rPr>
-          <w:color w:val="000000"/>
-          <w:lang w:val="en-US"/>
-        </w:rPr>
-        <w:t>.</w:t>
-      </w:r>
-      <w:r>
-        <w:rPr>
-          <w:color w:val="000000"/>
-          <w:lang w:val="en-US"/>
-        </w:rPr>
-        <w:t>foyer_residence_locaux_hors_convention</w:t>
-      </w:r>
-      <w:r>
-        <w:rPr>
-          <w:color w:val="000000"/>
-          <w:lang w:val="en-US"/>
-        </w:rPr>
-        <w:t>|</w:t>
-      </w:r>
-      <w:r>
-        <w:rPr>
-          <w:color w:val="000000"/>
-          <w:lang w:val="en-US"/>
-        </w:rPr>
-        <w:t>get_text_as_list</w:t>
-      </w:r>
-      <w:proofErr w:type="spellEnd"/>
-      <w:r>
-        <w:rPr>
-          <w:color w:val="000000"/>
-          <w:lang w:val="en-US"/>
-        </w:rPr>
-        <w:t xml:space="preserve"> }}{% endif %}</w:t>
-      </w:r>
-    </w:p>
-    <w:p>
-      <w:pPr>
-        <w:rPr>
-          <w:color w:val="000000"/>
-          <w:lang w:val="en-US"/>
         </w:rPr>
       </w:pPr>
     </w:p>
@@ -10908,6 +10880,7 @@
           <w:color w:val="000000"/>
           <w:lang w:val="en-FR"/>
         </w:rPr>
+        <w:lastRenderedPageBreak/>
         <w:t xml:space="preserve">C. Modalités de financement de l'opération [Renseignements à compléter dès que les décisions de financements sont intervenues] : </w:t>
       </w:r>
     </w:p>
@@ -10924,7 +10897,6 @@
           <w:rFonts w:ascii="TimesNewRomanPSMT" w:hAnsi="TimesNewRomanPSMT" w:cs="TimesNewRomanPSMT"/>
           <w:lang w:val="en-US"/>
         </w:rPr>
-        <w:lastRenderedPageBreak/>
         <w:t xml:space="preserve">{% if </w:t>
       </w:r>
       <w:proofErr w:type="spellStart"/>
@@ -12669,6 +12641,7 @@
           <w:color w:val="000000"/>
           <w:lang w:val="en-FR"/>
         </w:rPr>
+        <w:lastRenderedPageBreak/>
         <w:t xml:space="preserve">Activités proposées à l’ensemble des résidents dans le cadre du projet de vie sociale et partagée : </w:t>
       </w:r>
       <w:r>
@@ -12715,7 +12688,6 @@
         <w:rPr>
           <w:color w:val="000000"/>
         </w:rPr>
-        <w:lastRenderedPageBreak/>
         <w:t xml:space="preserve">{{ </w:t>
       </w:r>
       <w:proofErr w:type="spellStart"/>
@@ -13310,7 +13282,7 @@
           <w:noProof/>
           <w:szCs w:val="22"/>
         </w:rPr>
-        <w:t>20</w:t>
+        <w:t>22</w:t>
       </w:r>
       <w:r>
         <w:rPr>
@@ -13931,7 +13903,7 @@
       <w:rPr>
         <w:noProof/>
       </w:rPr>
-      <w:pict w14:anchorId="3EE4B7AF">
+      <w:pict w14:anchorId="68BB3C11">
         <v:shapetype id="_x0000_t136" coordsize="21600,21600" o:spt="136" adj="10800" path="m@7,l@8,m@5,21600l@6,21600e">
           <v:formulas>
             <v:f eqn="sum #0 0 10800"/>
@@ -13977,7 +13949,7 @@
       <w:rPr>
         <w:noProof/>
       </w:rPr>
-      <w:pict w14:anchorId="0A42F6D9">
+      <w:pict w14:anchorId="1A53AECE">
         <v:shapetype id="_x0000_t136" coordsize="21600,21600" o:spt="136" adj="10800" path="m@7,l@8,m@5,21600l@6,21600e">
           <v:formulas>
             <v:f eqn="sum #0 0 10800"/>
@@ -14852,7 +14824,7 @@
       <w:rPr>
         <w:noProof/>
       </w:rPr>
-      <w:pict w14:anchorId="7F12DFBE">
+      <w:pict w14:anchorId="52BC3120">
         <v:shapetype id="_x0000_t136" coordsize="21600,21600" o:spt="136" adj="10800" path="m@7,l@8,m@5,21600l@6,21600e">
           <v:formulas>
             <v:f eqn="sum #0 0 10800"/>
@@ -14962,7 +14934,7 @@
                             <w:rPr>
                               <w:noProof/>
                             </w:rPr>
-                            <w:object w:dxaOrig="767" w:dyaOrig="531" w14:anchorId="332BA82A">
+                            <w:object w:dxaOrig="755" w:dyaOrig="543" w14:anchorId="1E772EA1">
                               <v:shapetype id="_x0000_t75" coordsize="21600,21600" o:spt="75" o:preferrelative="t" path="m@4@5l@4@11@9@11@9@5xe" filled="f" stroked="f">
                                 <v:stroke joinstyle="miter"/>
                                 <v:formulas>
@@ -14986,7 +14958,7 @@
                                 <v:fill color2="black"/>
                                 <v:imagedata r:id="rId2" o:title="" croptop="-22f" cropbottom="-22f" cropleft="-25f" cropright="-25f"/>
                               </v:shape>
-                              <o:OLEObject Type="Embed" ProgID="Word.Picture.8" ShapeID="_x0000_i1025" DrawAspect="Content" ObjectID="_1733048703" r:id="rId3"/>
+                              <o:OLEObject Type="Embed" ProgID="Word.Picture.8" ShapeID="_x0000_i1025" DrawAspect="Content" ObjectID="_1734186567" r:id="rId3"/>
                             </w:object>
                           </w:r>
                         </w:p>
@@ -15061,12 +15033,12 @@
                       <w:rPr>
                         <w:noProof/>
                       </w:rPr>
-                      <w:object w:dxaOrig="767" w:dyaOrig="531" w14:anchorId="332BA82A">
+                      <w:object w:dxaOrig="755" w:dyaOrig="543" w14:anchorId="1E772EA1">
                         <v:shape id="_x0000_i1025" type="#_x0000_t75" alt="" style="width:37.75pt;height:27.15pt;mso-width-percent:0;mso-height-percent:0;mso-width-percent:0;mso-height-percent:0" filled="t">
                           <v:fill color2="black"/>
                           <v:imagedata r:id="rId2" o:title="" croptop="-22f" cropbottom="-22f" cropleft="-25f" cropright="-25f"/>
                         </v:shape>
-                        <o:OLEObject Type="Embed" ProgID="Word.Picture.8" ShapeID="_x0000_i1025" DrawAspect="Content" ObjectID="_1733048703" r:id="rId4"/>
+                        <o:OLEObject Type="Embed" ProgID="Word.Picture.8" ShapeID="_x0000_i1025" DrawAspect="Content" ObjectID="_1734186567" r:id="rId4"/>
                       </w:object>
                     </w:r>
                   </w:p>

</xml_diff>

<commit_message>
manage avenant doc for foyer (#465)
</commit_message>
<xml_diff>
--- a/documents/Foyer-template.docx
+++ b/documents/Foyer-template.docx
@@ -8528,13 +8528,7 @@
         <w:rPr>
           <w:color w:val="000000"/>
         </w:rPr>
-        <w:t xml:space="preserve"> }}</w:t>
-      </w:r>
-      <w:r>
-        <w:rPr>
-          <w:color w:val="000000"/>
-        </w:rPr>
-        <w:t xml:space="preserve"> </w:t>
+        <w:t xml:space="preserve"> }} </w:t>
       </w:r>
       <w:r>
         <w:rPr>
@@ -9582,15 +9576,7 @@
                 <w:sz w:val="16"/>
                 <w:szCs w:val="16"/>
               </w:rPr>
-              <w:t>l</w:t>
-            </w:r>
-            <w:r>
-              <w:rPr>
-                <w:rFonts w:ascii="TimesNewRomanPSMT" w:hAnsi="TimesNewRomanPSMT" w:cs="TimesNewRomanPSMT"/>
-                <w:sz w:val="16"/>
-                <w:szCs w:val="16"/>
-              </w:rPr>
-              <w:t>c</w:t>
+              <w:t>lc</w:t>
             </w:r>
             <w:proofErr w:type="spellEnd"/>
             <w:r>
@@ -9741,15 +9727,7 @@
                 <w:sz w:val="20"/>
                 <w:szCs w:val="20"/>
               </w:rPr>
-              <w:t>.</w:t>
-            </w:r>
-            <w:r>
-              <w:rPr>
-                <w:color w:val="000000"/>
-                <w:sz w:val="20"/>
-                <w:szCs w:val="20"/>
-              </w:rPr>
-              <w:t>surface_habitable</w:t>
+              <w:t>.surface_habitable</w:t>
             </w:r>
             <w:proofErr w:type="spellEnd"/>
             <w:r>
@@ -9920,13 +9898,7 @@
         <w:rPr>
           <w:color w:val="000000"/>
         </w:rPr>
-        <w:t>{</w:t>
-      </w:r>
-      <w:r>
-        <w:rPr>
-          <w:color w:val="000000"/>
-        </w:rPr>
-        <w:t xml:space="preserve">% if </w:t>
+        <w:t xml:space="preserve">{% if </w:t>
       </w:r>
       <w:proofErr w:type="spellStart"/>
       <w:r>
@@ -9946,13 +9918,7 @@
         <w:rPr>
           <w:color w:val="000000"/>
         </w:rPr>
-        <w:t xml:space="preserve"> %</w:t>
-      </w:r>
-      <w:r>
-        <w:rPr>
-          <w:color w:val="000000"/>
-        </w:rPr>
-        <w:t>}</w:t>
+        <w:t xml:space="preserve"> %}</w:t>
       </w:r>
     </w:p>
     <w:p>
@@ -10000,25 +9966,203 @@
         <w:rPr>
           <w:color w:val="000000"/>
         </w:rPr>
+        <w:t xml:space="preserve"> }}{% </w:t>
+      </w:r>
+      <w:proofErr w:type="spellStart"/>
+      <w:r>
+        <w:rPr>
+          <w:color w:val="000000"/>
+        </w:rPr>
+        <w:t>endif</w:t>
+      </w:r>
+      <w:proofErr w:type="spellEnd"/>
+      <w:r>
+        <w:rPr>
+          <w:color w:val="000000"/>
+        </w:rPr>
+        <w:t xml:space="preserve"> %}</w:t>
+      </w:r>
+    </w:p>
+    <w:p>
+      <w:pPr>
+        <w:rPr>
+          <w:color w:val="000000"/>
+          <w:lang w:val="en-FR"/>
+        </w:rPr>
+      </w:pPr>
+    </w:p>
+    <w:p>
+      <w:pPr>
+        <w:rPr>
+          <w:color w:val="000000"/>
+          <w:lang w:val="en-FR"/>
+        </w:rPr>
+      </w:pPr>
+      <w:r>
+        <w:rPr>
+          <w:color w:val="000000"/>
+          <w:lang w:val="en-FR"/>
+        </w:rPr>
+        <w:t xml:space="preserve">Garages et/ ou parking (nombre) : </w:t>
+      </w:r>
+      <w:r>
+        <w:rPr>
+          <w:color w:val="000000"/>
+        </w:rPr>
+        <w:t xml:space="preserve">{{ </w:t>
+      </w:r>
+      <w:proofErr w:type="spellStart"/>
+      <w:r>
+        <w:rPr>
+          <w:color w:val="000000"/>
+        </w:rPr>
+        <w:t>lot.</w:t>
+      </w:r>
+      <w:r>
+        <w:rPr>
+          <w:color w:val="000000"/>
+        </w:rPr>
+        <w:t>foyer_residence_nb_garage_parking</w:t>
+      </w:r>
+      <w:proofErr w:type="spellEnd"/>
+      <w:r>
+        <w:rPr>
+          <w:color w:val="000000"/>
+        </w:rPr>
         <w:t xml:space="preserve"> }}</w:t>
       </w:r>
-      <w:r>
-        <w:rPr>
-          <w:color w:val="000000"/>
-        </w:rPr>
-        <w:t xml:space="preserve">{% </w:t>
+    </w:p>
+    <w:p>
+      <w:pPr>
+        <w:rPr>
+          <w:color w:val="000000"/>
+          <w:lang w:val="en-FR"/>
+        </w:rPr>
+      </w:pPr>
+    </w:p>
+    <w:p>
+      <w:pPr>
+        <w:rPr>
+          <w:color w:val="000000"/>
+        </w:rPr>
+      </w:pPr>
+      <w:r>
+        <w:rPr>
+          <w:color w:val="000000"/>
+          <w:lang w:val="en-FR"/>
+        </w:rPr>
+        <w:t>B. Locaux auxquels ne s'applique pas la convention [Exemple : logement de fonction, logement d'accueil temporaire et espaces hors hébergement dédiés aux soins, à de la balnéothérapie ...] :</w:t>
+      </w:r>
+      <w:r>
+        <w:rPr>
+          <w:color w:val="000000"/>
+        </w:rPr>
+        <w:t xml:space="preserve"> </w:t>
+      </w:r>
+    </w:p>
+    <w:p>
+      <w:pPr>
+        <w:jc w:val="both"/>
+        <w:rPr>
+          <w:lang w:val="en-US"/>
+        </w:rPr>
+      </w:pPr>
+      <w:r>
+        <w:rPr>
+          <w:lang w:val="en-US"/>
+        </w:rPr>
+        <w:t xml:space="preserve">{% for line in </w:t>
       </w:r>
       <w:proofErr w:type="spellStart"/>
-      <w:r>
-        <w:rPr>
-          <w:color w:val="000000"/>
-        </w:rPr>
-        <w:t>endif</w:t>
+      <w:proofErr w:type="gramStart"/>
+      <w:r>
+        <w:rPr>
+          <w:color w:val="000000"/>
+          <w:lang w:val="en-US"/>
+        </w:rPr>
+        <w:t>lot.foyer</w:t>
+      </w:r>
+      <w:proofErr w:type="gramEnd"/>
+      <w:r>
+        <w:rPr>
+          <w:color w:val="000000"/>
+          <w:lang w:val="en-US"/>
+        </w:rPr>
+        <w:t>_residence_locaux_hors_convention|get_text_as_list</w:t>
       </w:r>
       <w:proofErr w:type="spellEnd"/>
       <w:r>
         <w:rPr>
           <w:color w:val="000000"/>
+          <w:lang w:val="en-US"/>
+        </w:rPr>
+        <w:t xml:space="preserve"> </w:t>
+      </w:r>
+      <w:r>
+        <w:rPr>
+          <w:lang w:val="en-US"/>
+        </w:rPr>
+        <w:t>%}</w:t>
+      </w:r>
+    </w:p>
+    <w:p>
+      <w:pPr>
+        <w:jc w:val="both"/>
+        <w:rPr>
+          <w:color w:val="000000" w:themeColor="text1"/>
+          <w:lang w:val="en-US"/>
+        </w:rPr>
+      </w:pPr>
+      <w:r>
+        <w:rPr>
+          <w:color w:val="000000"/>
+          <w:lang w:val="en-FR"/>
+        </w:rPr>
+        <w:t>-</w:t>
+      </w:r>
+      <w:r>
+        <w:rPr>
+          <w:color w:val="000000" w:themeColor="text1"/>
+          <w:lang w:val="en-FR"/>
+        </w:rPr>
+        <w:t xml:space="preserve"> </w:t>
+      </w:r>
+      <w:r>
+        <w:rPr>
+          <w:color w:val="000000" w:themeColor="text1"/>
+          <w:lang w:val="en-US"/>
+        </w:rPr>
+        <w:t>{{ line }}</w:t>
+      </w:r>
+    </w:p>
+    <w:p>
+      <w:pPr>
+        <w:jc w:val="both"/>
+        <w:rPr>
+          <w:color w:val="000000"/>
+          <w:lang w:val="en-US"/>
+        </w:rPr>
+      </w:pPr>
+      <w:r>
+        <w:rPr>
+          <w:color w:val="000000"/>
+          <w:lang w:val="en-US"/>
+        </w:rPr>
+        <w:t xml:space="preserve">{%- </w:t>
+      </w:r>
+      <w:proofErr w:type="spellStart"/>
+      <w:r>
+        <w:rPr>
+          <w:color w:val="000000"/>
+          <w:lang w:val="en-US"/>
+        </w:rPr>
+        <w:t>endfor</w:t>
+      </w:r>
+      <w:proofErr w:type="spellEnd"/>
+      <w:r>
+        <w:rPr>
+          <w:color w:val="000000"/>
+          <w:lang w:val="en-US"/>
         </w:rPr>
         <w:t xml:space="preserve"> %}</w:t>
       </w:r>
@@ -10027,178 +10171,6 @@
       <w:pPr>
         <w:rPr>
           <w:color w:val="000000"/>
-          <w:lang w:val="en-FR"/>
-        </w:rPr>
-      </w:pPr>
-    </w:p>
-    <w:p>
-      <w:pPr>
-        <w:rPr>
-          <w:color w:val="000000"/>
-          <w:lang w:val="en-FR"/>
-        </w:rPr>
-      </w:pPr>
-      <w:r>
-        <w:rPr>
-          <w:color w:val="000000"/>
-          <w:lang w:val="en-FR"/>
-        </w:rPr>
-        <w:t xml:space="preserve">Garages et/ ou parking (nombre) : </w:t>
-      </w:r>
-      <w:r>
-        <w:rPr>
-          <w:color w:val="000000"/>
-        </w:rPr>
-        <w:t xml:space="preserve">{{ </w:t>
-      </w:r>
-      <w:proofErr w:type="spellStart"/>
-      <w:r>
-        <w:rPr>
-          <w:color w:val="000000"/>
-        </w:rPr>
-        <w:t>lot.</w:t>
-      </w:r>
-      <w:r>
-        <w:rPr>
-          <w:color w:val="000000"/>
-        </w:rPr>
-        <w:t>foyer_residence_nb_garage_parking</w:t>
-      </w:r>
-      <w:proofErr w:type="spellEnd"/>
-      <w:r>
-        <w:rPr>
-          <w:color w:val="000000"/>
-        </w:rPr>
-        <w:t xml:space="preserve"> }}</w:t>
-      </w:r>
-    </w:p>
-    <w:p>
-      <w:pPr>
-        <w:rPr>
-          <w:color w:val="000000"/>
-          <w:lang w:val="en-FR"/>
-        </w:rPr>
-      </w:pPr>
-    </w:p>
-    <w:p>
-      <w:pPr>
-        <w:rPr>
-          <w:color w:val="000000"/>
-        </w:rPr>
-      </w:pPr>
-      <w:r>
-        <w:rPr>
-          <w:color w:val="000000"/>
-          <w:lang w:val="en-FR"/>
-        </w:rPr>
-        <w:t>B. Locaux auxquels ne s'applique pas la convention [Exemple : logement de fonction, logement d'accueil temporaire et espaces hors hébergement dédiés aux soins, à de la balnéothérapie ...] :</w:t>
-      </w:r>
-      <w:r>
-        <w:rPr>
-          <w:color w:val="000000"/>
-        </w:rPr>
-        <w:t xml:space="preserve"> </w:t>
-      </w:r>
-      <w:r>
-        <w:rPr>
-          <w:color w:val="000000"/>
-        </w:rPr>
-        <w:t xml:space="preserve">{% if </w:t>
-      </w:r>
-      <w:proofErr w:type="spellStart"/>
-      <w:r>
-        <w:rPr>
-          <w:color w:val="000000"/>
-        </w:rPr>
-        <w:t>lot.</w:t>
-      </w:r>
-      <w:r>
-        <w:rPr>
-          <w:color w:val="000000"/>
-        </w:rPr>
-        <w:t>foyer_residence_locaux_hors_convention</w:t>
-      </w:r>
-      <w:proofErr w:type="spellEnd"/>
-      <w:r>
-        <w:rPr>
-          <w:color w:val="000000"/>
-        </w:rPr>
-        <w:t xml:space="preserve"> %}</w:t>
-      </w:r>
-    </w:p>
-    <w:p>
-      <w:pPr>
-        <w:rPr>
-          <w:color w:val="000000"/>
-        </w:rPr>
-      </w:pPr>
-    </w:p>
-    <w:p>
-      <w:pPr>
-        <w:rPr>
-          <w:color w:val="000000"/>
-          <w:lang w:val="en-US"/>
-        </w:rPr>
-      </w:pPr>
-      <w:proofErr w:type="gramStart"/>
-      <w:r>
-        <w:rPr>
-          <w:color w:val="000000"/>
-          <w:lang w:val="en-US"/>
-        </w:rPr>
-        <w:t xml:space="preserve">{{ </w:t>
-      </w:r>
-      <w:proofErr w:type="spellStart"/>
-      <w:r>
-        <w:rPr>
-          <w:color w:val="000000"/>
-          <w:lang w:val="en-US"/>
-        </w:rPr>
-        <w:t>lot</w:t>
-      </w:r>
-      <w:proofErr w:type="gramEnd"/>
-      <w:r>
-        <w:rPr>
-          <w:color w:val="000000"/>
-          <w:lang w:val="en-US"/>
-        </w:rPr>
-        <w:t>.</w:t>
-      </w:r>
-      <w:r>
-        <w:rPr>
-          <w:color w:val="000000"/>
-          <w:lang w:val="en-US"/>
-        </w:rPr>
-        <w:t>foyer_residence_locaux_hors_convention</w:t>
-      </w:r>
-      <w:r>
-        <w:rPr>
-          <w:color w:val="000000"/>
-          <w:lang w:val="en-US"/>
-        </w:rPr>
-        <w:t>|</w:t>
-      </w:r>
-      <w:r>
-        <w:rPr>
-          <w:color w:val="000000"/>
-          <w:lang w:val="en-US"/>
-        </w:rPr>
-        <w:t>get_text_as_list</w:t>
-      </w:r>
-      <w:proofErr w:type="spellEnd"/>
-      <w:r>
-        <w:rPr>
-          <w:color w:val="000000"/>
-          <w:lang w:val="en-US"/>
-        </w:rPr>
-        <w:t xml:space="preserve"> }}{% endif %}</w:t>
-      </w:r>
-    </w:p>
-    <w:p>
-      <w:pPr>
-        <w:rPr>
-          <w:color w:val="000000"/>
-          <w:lang w:val="en-US"/>
         </w:rPr>
       </w:pPr>
     </w:p>
@@ -10908,6 +10880,7 @@
           <w:color w:val="000000"/>
           <w:lang w:val="en-FR"/>
         </w:rPr>
+        <w:lastRenderedPageBreak/>
         <w:t xml:space="preserve">C. Modalités de financement de l'opération [Renseignements à compléter dès que les décisions de financements sont intervenues] : </w:t>
       </w:r>
     </w:p>
@@ -10924,7 +10897,6 @@
           <w:rFonts w:ascii="TimesNewRomanPSMT" w:hAnsi="TimesNewRomanPSMT" w:cs="TimesNewRomanPSMT"/>
           <w:lang w:val="en-US"/>
         </w:rPr>
-        <w:lastRenderedPageBreak/>
         <w:t xml:space="preserve">{% if </w:t>
       </w:r>
       <w:proofErr w:type="spellStart"/>
@@ -12669,6 +12641,7 @@
           <w:color w:val="000000"/>
           <w:lang w:val="en-FR"/>
         </w:rPr>
+        <w:lastRenderedPageBreak/>
         <w:t xml:space="preserve">Activités proposées à l’ensemble des résidents dans le cadre du projet de vie sociale et partagée : </w:t>
       </w:r>
       <w:r>
@@ -12715,7 +12688,6 @@
         <w:rPr>
           <w:color w:val="000000"/>
         </w:rPr>
-        <w:lastRenderedPageBreak/>
         <w:t xml:space="preserve">{{ </w:t>
       </w:r>
       <w:proofErr w:type="spellStart"/>
@@ -13310,7 +13282,7 @@
           <w:noProof/>
           <w:szCs w:val="22"/>
         </w:rPr>
-        <w:t>20</w:t>
+        <w:t>22</w:t>
       </w:r>
       <w:r>
         <w:rPr>
@@ -13931,7 +13903,7 @@
       <w:rPr>
         <w:noProof/>
       </w:rPr>
-      <w:pict w14:anchorId="3EE4B7AF">
+      <w:pict w14:anchorId="68BB3C11">
         <v:shapetype id="_x0000_t136" coordsize="21600,21600" o:spt="136" adj="10800" path="m@7,l@8,m@5,21600l@6,21600e">
           <v:formulas>
             <v:f eqn="sum #0 0 10800"/>
@@ -13977,7 +13949,7 @@
       <w:rPr>
         <w:noProof/>
       </w:rPr>
-      <w:pict w14:anchorId="0A42F6D9">
+      <w:pict w14:anchorId="1A53AECE">
         <v:shapetype id="_x0000_t136" coordsize="21600,21600" o:spt="136" adj="10800" path="m@7,l@8,m@5,21600l@6,21600e">
           <v:formulas>
             <v:f eqn="sum #0 0 10800"/>
@@ -14852,7 +14824,7 @@
       <w:rPr>
         <w:noProof/>
       </w:rPr>
-      <w:pict w14:anchorId="7F12DFBE">
+      <w:pict w14:anchorId="52BC3120">
         <v:shapetype id="_x0000_t136" coordsize="21600,21600" o:spt="136" adj="10800" path="m@7,l@8,m@5,21600l@6,21600e">
           <v:formulas>
             <v:f eqn="sum #0 0 10800"/>
@@ -14962,7 +14934,7 @@
                             <w:rPr>
                               <w:noProof/>
                             </w:rPr>
-                            <w:object w:dxaOrig="767" w:dyaOrig="531" w14:anchorId="332BA82A">
+                            <w:object w:dxaOrig="755" w:dyaOrig="543" w14:anchorId="1E772EA1">
                               <v:shapetype id="_x0000_t75" coordsize="21600,21600" o:spt="75" o:preferrelative="t" path="m@4@5l@4@11@9@11@9@5xe" filled="f" stroked="f">
                                 <v:stroke joinstyle="miter"/>
                                 <v:formulas>
@@ -14986,7 +14958,7 @@
                                 <v:fill color2="black"/>
                                 <v:imagedata r:id="rId2" o:title="" croptop="-22f" cropbottom="-22f" cropleft="-25f" cropright="-25f"/>
                               </v:shape>
-                              <o:OLEObject Type="Embed" ProgID="Word.Picture.8" ShapeID="_x0000_i1025" DrawAspect="Content" ObjectID="_1733048703" r:id="rId3"/>
+                              <o:OLEObject Type="Embed" ProgID="Word.Picture.8" ShapeID="_x0000_i1025" DrawAspect="Content" ObjectID="_1734186567" r:id="rId3"/>
                             </w:object>
                           </w:r>
                         </w:p>
@@ -15061,12 +15033,12 @@
                       <w:rPr>
                         <w:noProof/>
                       </w:rPr>
-                      <w:object w:dxaOrig="767" w:dyaOrig="531" w14:anchorId="332BA82A">
+                      <w:object w:dxaOrig="755" w:dyaOrig="543" w14:anchorId="1E772EA1">
                         <v:shape id="_x0000_i1025" type="#_x0000_t75" alt="" style="width:37.75pt;height:27.15pt;mso-width-percent:0;mso-height-percent:0;mso-width-percent:0;mso-height-percent:0" filled="t">
                           <v:fill color2="black"/>
                           <v:imagedata r:id="rId2" o:title="" croptop="-22f" cropbottom="-22f" cropleft="-25f" cropright="-25f"/>
                         </v:shape>
-                        <o:OLEObject Type="Embed" ProgID="Word.Picture.8" ShapeID="_x0000_i1025" DrawAspect="Content" ObjectID="_1733048703" r:id="rId4"/>
+                        <o:OLEObject Type="Embed" ProgID="Word.Picture.8" ShapeID="_x0000_i1025" DrawAspect="Content" ObjectID="_1734186567" r:id="rId4"/>
                       </w:object>
                     </w:r>
                   </w:p>

</xml_diff>

<commit_message>
correction du bug sur les variantes sur les conventions de type foyer
</commit_message>
<xml_diff>
--- a/documents/Foyer-template.docx
+++ b/documents/Foyer-template.docx
@@ -3820,7 +3820,7 @@
     </w:p>
     <w:p>
       <w:pPr>
-        <w:pStyle w:val="ListParagraph"/>
+        <w:pStyle w:val="Paragraphedeliste"/>
         <w:numPr>
           <w:ilvl w:val="0"/>
           <w:numId w:val="7"/>
@@ -3952,7 +3952,7 @@
     </w:p>
     <w:p>
       <w:pPr>
-        <w:pStyle w:val="ListParagraph"/>
+        <w:pStyle w:val="Paragraphedeliste"/>
         <w:numPr>
           <w:ilvl w:val="0"/>
           <w:numId w:val="7"/>
@@ -4132,21 +4132,7 @@
         <w:rPr>
           <w:color w:val="000000"/>
         </w:rPr>
-        <w:t xml:space="preserve">Ces travaux doivent conduire à mettre le logement-foyer en conformité totale avec les </w:t>
-      </w:r>
-      <w:proofErr w:type="gramStart"/>
-      <w:r>
-        <w:rPr>
-          <w:color w:val="000000"/>
-        </w:rPr>
-        <w:t>normes</w:t>
-      </w:r>
-      <w:proofErr w:type="gramEnd"/>
-      <w:r>
-        <w:rPr>
-          <w:color w:val="000000"/>
-        </w:rPr>
-        <w:t xml:space="preserve"> minimales d'habitabilité et les caractéristiques techniques définies par l'arrêté du 17 octobre 2011 précité, sous réserve des impératifs techniques tenant à la structure de l'immeuble, et respecter les dispositions des articles R. 163-1, R. 163-2 et R. 164-2 du code de la construction et de l'habitation.</w:t>
+        <w:t>Ces travaux doivent conduire à mettre le logement-foyer en conformité totale avec les normes minimales d'habitabilité et les caractéristiques techniques définies par l'arrêté du 17 octobre 2011 précité, sous réserve des impératifs techniques tenant à la structure de l'immeuble, et respecter les dispositions des articles R. 163-1, R. 163-2 et R. 164-2 du code de la construction et de l'habitation.</w:t>
       </w:r>
     </w:p>
     <w:p>
@@ -5271,7 +5257,7 @@
                 <v:stroke joinstyle="miter"/>
                 <v:path gradientshapeok="t" o:connecttype="rect"/>
               </v:shapetype>
-              <v:shape id="Text Box 9" o:spid="_x0000_s1026" type="#_x0000_t202" style="width:411.95pt;height:318.1pt;visibility:visible;mso-wrap-style:square;mso-left-percent:-10001;mso-top-percent:-10001;mso-position-horizontal:absolute;mso-position-horizontal-relative:char;mso-position-vertical:absolute;mso-position-vertical-relative:line;mso-left-percent:-10001;mso-top-percent:-10001;v-text-anchor:top" o:gfxdata="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" fillcolor="white [3201]" stroked="f" strokeweight=".5pt">
+              <v:shape id="Text Box 9" o:spid="_x0000_s1026" type="#_x0000_t202" style="width:411.95pt;height:318.1pt;visibility:visible;mso-wrap-style:square;mso-left-percent:-10001;mso-top-percent:-10001;mso-position-horizontal:absolute;mso-position-horizontal-relative:char;mso-position-vertical:absolute;mso-position-vertical-relative:line;mso-left-percent:-10001;mso-top-percent:-10001;v-text-anchor:top" o:gfxdata="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" fillcolor="white [3201]" stroked="f" strokeweight=".5pt">
                 <v:textbox inset="0,0,0,0">
                   <w:txbxContent>
                     <w:p>
@@ -7893,6 +7879,91 @@
           <w:color w:val="000000"/>
         </w:rPr>
         <w:lastRenderedPageBreak/>
+        <w:t>{% if convention.</w:t>
+      </w:r>
+      <w:r>
+        <w:rPr>
+          <w:color w:val="000000"/>
+        </w:rPr>
+        <w:t>foyer_residence_variante</w:t>
+      </w:r>
+      <w:r>
+        <w:rPr>
+          <w:color w:val="000000"/>
+        </w:rPr>
+        <w:t>_1 %}</w:t>
+      </w:r>
+      <w:r>
+        <w:rPr>
+          <w:color w:val="000000"/>
+        </w:rPr>
+        <w:t>Variante 1 : programme existant dont la construction a été financée dans les conditions du 1° de l'article R. 832-21 du code de la construction et de l'habitation.</w:t>
+      </w:r>
+      <w:r>
+        <w:rPr>
+          <w:color w:val="000000"/>
+        </w:rPr>
+        <w:t xml:space="preserve">{% </w:t>
+      </w:r>
+      <w:proofErr w:type="spellStart"/>
+      <w:r>
+        <w:rPr>
+          <w:color w:val="000000"/>
+        </w:rPr>
+        <w:t>else</w:t>
+      </w:r>
+      <w:proofErr w:type="spellEnd"/>
+      <w:r>
+        <w:rPr>
+          <w:color w:val="000000"/>
+        </w:rPr>
+        <w:t xml:space="preserve"> %}</w:t>
+      </w:r>
+      <w:r>
+        <w:rPr>
+          <w:strike/>
+          <w:color w:val="000000"/>
+        </w:rPr>
+        <w:t>Variante 1 : programme existant dont la construction a été financée dans les conditions du 1° de l'article R. 832-21 du code de la construction et de l'habitation.</w:t>
+      </w:r>
+      <w:r>
+        <w:rPr>
+          <w:color w:val="000000"/>
+        </w:rPr>
+        <w:t xml:space="preserve">{% </w:t>
+      </w:r>
+      <w:proofErr w:type="spellStart"/>
+      <w:r>
+        <w:rPr>
+          <w:color w:val="000000"/>
+        </w:rPr>
+        <w:t>endif</w:t>
+      </w:r>
+      <w:proofErr w:type="spellEnd"/>
+      <w:r>
+        <w:rPr>
+          <w:color w:val="000000"/>
+        </w:rPr>
+        <w:t xml:space="preserve"> %}</w:t>
+      </w:r>
+    </w:p>
+    <w:p>
+      <w:pPr>
+        <w:rPr>
+          <w:color w:val="000000"/>
+        </w:rPr>
+      </w:pPr>
+    </w:p>
+    <w:p>
+      <w:pPr>
+        <w:rPr>
+          <w:color w:val="000000"/>
+        </w:rPr>
+      </w:pPr>
+      <w:r>
+        <w:rPr>
+          <w:color w:val="000000"/>
+        </w:rPr>
         <w:t xml:space="preserve">{% if </w:t>
       </w:r>
       <w:proofErr w:type="gramStart"/>
@@ -7900,20 +7971,38 @@
         <w:rPr>
           <w:color w:val="000000"/>
         </w:rPr>
-        <w:t>convention.foyer</w:t>
+        <w:t>convention.</w:t>
+      </w:r>
+      <w:r>
+        <w:rPr>
+          <w:color w:val="000000"/>
+        </w:rPr>
+        <w:t>foyer</w:t>
       </w:r>
       <w:proofErr w:type="gramEnd"/>
       <w:r>
         <w:rPr>
           <w:color w:val="000000"/>
         </w:rPr>
-        <w:t>_variante_1 %}</w:t>
-      </w:r>
-      <w:r>
-        <w:rPr>
-          <w:color w:val="000000"/>
-        </w:rPr>
-        <w:t>Variante 1 : programme existant dont la construction a été financée dans les conditions du 1° de l'article R. 832-21 du code de la construction et de l'habitation.</w:t>
+        <w:t>_residence_variante</w:t>
+      </w:r>
+      <w:r>
+        <w:rPr>
+          <w:color w:val="000000"/>
+        </w:rPr>
+        <w:t>_2 %}</w:t>
+      </w:r>
+      <w:r>
+        <w:rPr>
+          <w:color w:val="000000"/>
+        </w:rPr>
+        <w:t>Variante 2 : programme existant dont l'amélioration ou l'acquisition suivie d'une amélioration est financée dans les conditions prévues au 2° de l'article R. 832-21 du code de la construction et de l'habitation.</w:t>
+      </w:r>
+      <w:r>
+        <w:rPr>
+          <w:color w:val="000000"/>
+        </w:rPr>
+        <w:t xml:space="preserve"> </w:t>
       </w:r>
       <w:r>
         <w:rPr>
@@ -7933,15 +8022,160 @@
         <w:rPr>
           <w:color w:val="000000"/>
         </w:rPr>
+        <w:t xml:space="preserve"> </w:t>
+      </w:r>
+      <w:proofErr w:type="gramStart"/>
+      <w:r>
+        <w:rPr>
+          <w:color w:val="000000"/>
+        </w:rPr>
+        <w:t>%}</w:t>
+      </w:r>
+      <w:r>
+        <w:rPr>
+          <w:strike/>
+          <w:color w:val="000000"/>
+        </w:rPr>
+        <w:t>Variante</w:t>
+      </w:r>
+      <w:proofErr w:type="gramEnd"/>
+      <w:r>
+        <w:rPr>
+          <w:strike/>
+          <w:color w:val="000000"/>
+        </w:rPr>
+        <w:t xml:space="preserve"> 2 : programme existant dont l'amélioration ou l'acquisition suivie d'une amélioration est financée dans les conditions prévues au 2° de l'article R. 832-21 du code de la construction et de l'habitation.</w:t>
+      </w:r>
+      <w:r>
+        <w:rPr>
+          <w:color w:val="000000"/>
+        </w:rPr>
+        <w:t xml:space="preserve">{% </w:t>
+      </w:r>
+      <w:proofErr w:type="spellStart"/>
+      <w:r>
+        <w:rPr>
+          <w:color w:val="000000"/>
+        </w:rPr>
+        <w:t>endif</w:t>
+      </w:r>
+      <w:proofErr w:type="spellEnd"/>
+      <w:r>
+        <w:rPr>
+          <w:color w:val="000000"/>
+        </w:rPr>
         <w:t xml:space="preserve"> %}</w:t>
       </w:r>
-      <w:r>
-        <w:rPr>
-          <w:strike/>
-          <w:color w:val="000000"/>
-        </w:rPr>
-        <w:t>Variante 1 : programme existant dont la construction a été financée dans les conditions du 1° de l'article R. 832-21 du code de la construction et de l'habitation.</w:t>
-      </w:r>
+    </w:p>
+    <w:p>
+      <w:pPr>
+        <w:rPr>
+          <w:color w:val="000000"/>
+        </w:rPr>
+      </w:pPr>
+      <w:r>
+        <w:rPr>
+          <w:color w:val="000000"/>
+        </w:rPr>
+        <w:t xml:space="preserve">{% if </w:t>
+      </w:r>
+      <w:proofErr w:type="gramStart"/>
+      <w:r>
+        <w:rPr>
+          <w:color w:val="000000"/>
+        </w:rPr>
+        <w:t>convention.</w:t>
+      </w:r>
+      <w:r>
+        <w:rPr>
+          <w:color w:val="000000"/>
+        </w:rPr>
+        <w:t>foyer</w:t>
+      </w:r>
+      <w:proofErr w:type="gramEnd"/>
+      <w:r>
+        <w:rPr>
+          <w:color w:val="000000"/>
+        </w:rPr>
+        <w:t>_residence_variante</w:t>
+      </w:r>
+      <w:r>
+        <w:rPr>
+          <w:color w:val="000000"/>
+        </w:rPr>
+        <w:t>_2_travaux %}</w:t>
+      </w:r>
+    </w:p>
+    <w:p>
+      <w:pPr>
+        <w:rPr>
+          <w:color w:val="000000"/>
+        </w:rPr>
+      </w:pPr>
+      <w:r>
+        <w:rPr>
+          <w:color w:val="000000"/>
+        </w:rPr>
+        <w:t>Description du programme des travaux :</w:t>
+      </w:r>
+      <w:r>
+        <w:rPr>
+          <w:color w:val="000000"/>
+        </w:rPr>
+        <w:t xml:space="preserve"> </w:t>
+      </w:r>
+    </w:p>
+    <w:p>
+      <w:pPr>
+        <w:rPr>
+          <w:color w:val="000000"/>
+        </w:rPr>
+      </w:pPr>
+      <w:proofErr w:type="gramStart"/>
+      <w:r>
+        <w:rPr>
+          <w:color w:val="000000"/>
+        </w:rPr>
+        <w:t>{{</w:t>
+      </w:r>
+      <w:r>
+        <w:rPr>
+          <w:color w:val="000000"/>
+        </w:rPr>
+        <w:t xml:space="preserve"> </w:t>
+      </w:r>
+      <w:r>
+        <w:rPr>
+          <w:color w:val="000000"/>
+        </w:rPr>
+        <w:t>convention</w:t>
+      </w:r>
+      <w:proofErr w:type="gramEnd"/>
+      <w:r>
+        <w:rPr>
+          <w:color w:val="000000"/>
+        </w:rPr>
+        <w:t>.</w:t>
+      </w:r>
+      <w:r>
+        <w:rPr>
+          <w:color w:val="000000"/>
+        </w:rPr>
+        <w:t>foyer_residence_variante</w:t>
+      </w:r>
+      <w:r>
+        <w:rPr>
+          <w:color w:val="000000"/>
+        </w:rPr>
+        <w:t>_2_travaux }}</w:t>
+      </w:r>
+    </w:p>
+    <w:p>
+      <w:pPr>
+        <w:rPr>
+          <w:color w:val="000000"/>
+        </w:rPr>
+      </w:pPr>
       <w:r>
         <w:rPr>
           <w:color w:val="000000"/>
@@ -7969,13 +8203,6 @@
           <w:color w:val="000000"/>
         </w:rPr>
       </w:pPr>
-    </w:p>
-    <w:p>
-      <w:pPr>
-        <w:rPr>
-          <w:color w:val="000000"/>
-        </w:rPr>
-      </w:pPr>
       <w:r>
         <w:rPr>
           <w:color w:val="000000"/>
@@ -7987,221 +8214,26 @@
         <w:rPr>
           <w:color w:val="000000"/>
         </w:rPr>
-        <w:t>convention.foyer</w:t>
+        <w:t>convention.</w:t>
+      </w:r>
+      <w:r>
+        <w:rPr>
+          <w:color w:val="000000"/>
+        </w:rPr>
+        <w:t>foyer</w:t>
       </w:r>
       <w:proofErr w:type="gramEnd"/>
       <w:r>
         <w:rPr>
           <w:color w:val="000000"/>
         </w:rPr>
-        <w:t>_variante_2 %}</w:t>
-      </w:r>
-      <w:r>
-        <w:rPr>
-          <w:color w:val="000000"/>
-        </w:rPr>
-        <w:t>Variante 2 : programme existant dont l'amélioration ou l'acquisition suivie d'une amélioration est financée dans les conditions prévues au 2° de l'article R. 832-21 du code de la construction et de l'habitation.</w:t>
-      </w:r>
-      <w:r>
-        <w:rPr>
-          <w:color w:val="000000"/>
-        </w:rPr>
-        <w:t xml:space="preserve"> </w:t>
-      </w:r>
-      <w:r>
-        <w:rPr>
-          <w:color w:val="000000"/>
-        </w:rPr>
-        <w:t xml:space="preserve">{% </w:t>
-      </w:r>
-      <w:proofErr w:type="spellStart"/>
-      <w:r>
-        <w:rPr>
-          <w:color w:val="000000"/>
-        </w:rPr>
-        <w:t>else</w:t>
-      </w:r>
-      <w:proofErr w:type="spellEnd"/>
-      <w:r>
-        <w:rPr>
-          <w:color w:val="000000"/>
-        </w:rPr>
-        <w:t xml:space="preserve"> </w:t>
-      </w:r>
-      <w:proofErr w:type="gramStart"/>
-      <w:r>
-        <w:rPr>
-          <w:color w:val="000000"/>
-        </w:rPr>
-        <w:t>%}</w:t>
-      </w:r>
-      <w:r>
-        <w:rPr>
-          <w:strike/>
-          <w:color w:val="000000"/>
-        </w:rPr>
-        <w:t>Variante</w:t>
-      </w:r>
-      <w:proofErr w:type="gramEnd"/>
-      <w:r>
-        <w:rPr>
-          <w:strike/>
-          <w:color w:val="000000"/>
-        </w:rPr>
-        <w:t xml:space="preserve"> 2 : programme existant dont l'amélioration ou l'acquisition suivie d'une amélioration est financée dans les conditions prévues au 2° de l'article R. 832-21 du code de la construction et de l'habitation.</w:t>
-      </w:r>
-      <w:r>
-        <w:rPr>
-          <w:color w:val="000000"/>
-        </w:rPr>
-        <w:t xml:space="preserve">{% </w:t>
-      </w:r>
-      <w:proofErr w:type="spellStart"/>
-      <w:r>
-        <w:rPr>
-          <w:color w:val="000000"/>
-        </w:rPr>
-        <w:t>endif</w:t>
-      </w:r>
-      <w:proofErr w:type="spellEnd"/>
-      <w:r>
-        <w:rPr>
-          <w:color w:val="000000"/>
-        </w:rPr>
-        <w:t xml:space="preserve"> %}</w:t>
-      </w:r>
-    </w:p>
-    <w:p>
-      <w:pPr>
-        <w:rPr>
-          <w:color w:val="000000"/>
-        </w:rPr>
-      </w:pPr>
-      <w:r>
-        <w:rPr>
-          <w:color w:val="000000"/>
-        </w:rPr>
-        <w:t xml:space="preserve">{% if </w:t>
-      </w:r>
-      <w:proofErr w:type="gramStart"/>
-      <w:r>
-        <w:rPr>
-          <w:color w:val="000000"/>
-        </w:rPr>
-        <w:t>convention.foyer</w:t>
-      </w:r>
-      <w:proofErr w:type="gramEnd"/>
-      <w:r>
-        <w:rPr>
-          <w:color w:val="000000"/>
-        </w:rPr>
-        <w:t>_variante_2_travaux %}</w:t>
-      </w:r>
-    </w:p>
-    <w:p>
-      <w:pPr>
-        <w:rPr>
-          <w:color w:val="000000"/>
-        </w:rPr>
-      </w:pPr>
-      <w:r>
-        <w:rPr>
-          <w:color w:val="000000"/>
-        </w:rPr>
-        <w:t>Description du programme des travaux :</w:t>
-      </w:r>
-      <w:r>
-        <w:rPr>
-          <w:color w:val="000000"/>
-        </w:rPr>
-        <w:t xml:space="preserve"> </w:t>
-      </w:r>
-    </w:p>
-    <w:p>
-      <w:pPr>
-        <w:rPr>
-          <w:color w:val="000000"/>
-        </w:rPr>
-      </w:pPr>
-      <w:proofErr w:type="gramStart"/>
-      <w:r>
-        <w:rPr>
-          <w:color w:val="000000"/>
-        </w:rPr>
-        <w:t>{{</w:t>
-      </w:r>
-      <w:r>
-        <w:rPr>
-          <w:color w:val="000000"/>
-        </w:rPr>
-        <w:t xml:space="preserve"> </w:t>
-      </w:r>
-      <w:r>
-        <w:rPr>
-          <w:color w:val="000000"/>
-        </w:rPr>
-        <w:t>convention</w:t>
-      </w:r>
-      <w:proofErr w:type="gramEnd"/>
-      <w:r>
-        <w:rPr>
-          <w:color w:val="000000"/>
-        </w:rPr>
-        <w:t>.foyer_variante_2_travaux }}</w:t>
-      </w:r>
-    </w:p>
-    <w:p>
-      <w:pPr>
-        <w:rPr>
-          <w:color w:val="000000"/>
-        </w:rPr>
-      </w:pPr>
-      <w:r>
-        <w:rPr>
-          <w:color w:val="000000"/>
-        </w:rPr>
-        <w:t xml:space="preserve">{% </w:t>
-      </w:r>
-      <w:proofErr w:type="spellStart"/>
-      <w:r>
-        <w:rPr>
-          <w:color w:val="000000"/>
-        </w:rPr>
-        <w:t>endif</w:t>
-      </w:r>
-      <w:proofErr w:type="spellEnd"/>
-      <w:r>
-        <w:rPr>
-          <w:color w:val="000000"/>
-        </w:rPr>
-        <w:t xml:space="preserve"> %}</w:t>
-      </w:r>
-    </w:p>
-    <w:p>
-      <w:pPr>
-        <w:rPr>
-          <w:color w:val="000000"/>
-        </w:rPr>
-      </w:pPr>
-      <w:r>
-        <w:rPr>
-          <w:color w:val="000000"/>
-        </w:rPr>
-        <w:t xml:space="preserve">{% if </w:t>
-      </w:r>
-      <w:proofErr w:type="gramStart"/>
-      <w:r>
-        <w:rPr>
-          <w:color w:val="000000"/>
-        </w:rPr>
-        <w:t>convention.foyer</w:t>
-      </w:r>
-      <w:proofErr w:type="gramEnd"/>
-      <w:r>
-        <w:rPr>
-          <w:color w:val="000000"/>
-        </w:rPr>
-        <w:t>_variante_3 %}</w:t>
+        <w:t>_residence_variante</w:t>
+      </w:r>
+      <w:r>
+        <w:rPr>
+          <w:color w:val="000000"/>
+        </w:rPr>
+        <w:t>_3 %}</w:t>
       </w:r>
       <w:r>
         <w:rPr>
@@ -10022,7 +10054,7 @@
     </w:p>
     <w:p>
       <w:pPr>
-        <w:pStyle w:val="ListParagraph"/>
+        <w:pStyle w:val="Paragraphedeliste"/>
         <w:numPr>
           <w:ilvl w:val="0"/>
           <w:numId w:val="7"/>
@@ -10820,7 +10852,7 @@
     </w:p>
     <w:p>
       <w:pPr>
-        <w:pStyle w:val="ListParagraph"/>
+        <w:pStyle w:val="Paragraphedeliste"/>
         <w:numPr>
           <w:ilvl w:val="0"/>
           <w:numId w:val="3"/>
@@ -10861,7 +10893,7 @@
     </w:p>
     <w:p>
       <w:pPr>
-        <w:pStyle w:val="ListParagraph"/>
+        <w:pStyle w:val="Paragraphedeliste"/>
         <w:numPr>
           <w:ilvl w:val="0"/>
           <w:numId w:val="3"/>
@@ -10908,7 +10940,7 @@
     </w:p>
     <w:p>
       <w:pPr>
-        <w:pStyle w:val="ListParagraph"/>
+        <w:pStyle w:val="Paragraphedeliste"/>
         <w:numPr>
           <w:ilvl w:val="0"/>
           <w:numId w:val="3"/>
@@ -10963,7 +10995,7 @@
     </w:p>
     <w:p>
       <w:pPr>
-        <w:pStyle w:val="ListParagraph"/>
+        <w:pStyle w:val="Paragraphedeliste"/>
         <w:numPr>
           <w:ilvl w:val="0"/>
           <w:numId w:val="3"/>
@@ -11010,7 +11042,7 @@
     </w:p>
     <w:p>
       <w:pPr>
-        <w:pStyle w:val="ListParagraph"/>
+        <w:pStyle w:val="Paragraphedeliste"/>
         <w:numPr>
           <w:ilvl w:val="0"/>
           <w:numId w:val="3"/>
@@ -11244,7 +11276,7 @@
     </w:p>
     <w:p>
       <w:pPr>
-        <w:pStyle w:val="ListParagraph"/>
+        <w:pStyle w:val="Paragraphedeliste"/>
         <w:numPr>
           <w:ilvl w:val="0"/>
           <w:numId w:val="3"/>
@@ -11326,7 +11358,7 @@
     </w:p>
     <w:p>
       <w:pPr>
-        <w:pStyle w:val="ListParagraph"/>
+        <w:pStyle w:val="Paragraphedeliste"/>
         <w:numPr>
           <w:ilvl w:val="0"/>
           <w:numId w:val="3"/>
@@ -11424,7 +11456,7 @@
     </w:p>
     <w:p>
       <w:pPr>
-        <w:pStyle w:val="ListParagraph"/>
+        <w:pStyle w:val="Paragraphedeliste"/>
         <w:numPr>
           <w:ilvl w:val="0"/>
           <w:numId w:val="3"/>
@@ -11529,7 +11561,7 @@
     </w:p>
     <w:p>
       <w:pPr>
-        <w:pStyle w:val="ListParagraph"/>
+        <w:pStyle w:val="Paragraphedeliste"/>
         <w:numPr>
           <w:ilvl w:val="0"/>
           <w:numId w:val="3"/>
@@ -11634,7 +11666,7 @@
     </w:p>
     <w:p>
       <w:pPr>
-        <w:pStyle w:val="ListParagraph"/>
+        <w:pStyle w:val="Paragraphedeliste"/>
         <w:numPr>
           <w:ilvl w:val="0"/>
           <w:numId w:val="3"/>
@@ -13148,7 +13180,7 @@
           </mc:Choice>
           <mc:Fallback>
             <w:pict>
-              <v:shape w14:anchorId="146E7DB9" id="Text Box 51" o:spid="_x0000_s1027" type="#_x0000_t202" style="width:411.95pt;height:318.1pt;visibility:visible;mso-wrap-style:square;mso-left-percent:-10001;mso-top-percent:-10001;mso-position-horizontal:absolute;mso-position-horizontal-relative:char;mso-position-vertical:absolute;mso-position-vertical-relative:line;mso-left-percent:-10001;mso-top-percent:-10001;v-text-anchor:top" o:gfxdata="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" fillcolor="white [3201]" stroked="f" strokeweight=".5pt">
+              <v:shape w14:anchorId="146E7DB9" id="Text Box 51" o:spid="_x0000_s1027" type="#_x0000_t202" style="width:411.95pt;height:318.1pt;visibility:visible;mso-wrap-style:square;mso-left-percent:-10001;mso-top-percent:-10001;mso-position-horizontal:absolute;mso-position-horizontal-relative:char;mso-position-vertical:absolute;mso-position-vertical-relative:line;mso-left-percent:-10001;mso-top-percent:-10001;v-text-anchor:top" o:gfxdata="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" fillcolor="white [3201]" stroked="f" strokeweight=".5pt">
                 <v:textbox inset="0,0,0,0">
                   <w:txbxContent>
                     <w:p>
@@ -13886,7 +13918,7 @@
 <w:ftr xmlns:wpc="http://schemas.microsoft.com/office/word/2010/wordprocessingCanvas" xmlns:cx="http://schemas.microsoft.com/office/drawing/2014/chartex" xmlns:cx1="http://schemas.microsoft.com/office/drawing/2015/9/8/chartex" xmlns:cx2="http://schemas.microsoft.com/office/drawing/2015/10/21/chartex" xmlns:cx3="http://schemas.microsoft.com/office/drawing/2016/5/9/chartex" xmlns:cx4="http://schemas.microsoft.com/office/drawing/2016/5/10/chartex" xmlns:cx5="http://schemas.microsoft.com/office/drawing/2016/5/11/chartex" xmlns:cx6="http://schemas.microsoft.com/office/drawing/2016/5/12/chartex" xmlns:cx7="http://schemas.microsoft.com/office/drawing/2016/5/13/chartex" xmlns:cx8="http://schemas.microsoft.com/office/drawing/2016/5/14/chartex" xmlns:mc="http://schemas.openxmlformats.org/markup-compatibility/2006" xmlns:aink="http://schemas.microsoft.com/office/drawing/2016/ink" xmlns:am3d="http://schemas.microsoft.com/office/drawing/2017/model3d" xmlns:o="urn:schemas-microsoft-com:office:office" xmlns:oel="http://schemas.microsoft.com/office/2019/extlst" xmlns:r="http://schemas.openxmlformats.org/officeDocument/2006/relationships" xmlns:m="http://schemas.openxmlformats.org/officeDocument/2006/math" xmlns:v="urn:schemas-microsoft-com:vml" xmlns:wp14="http://schemas.microsoft.com/office/word/2010/wordprocessingDrawing" xmlns:wp="http://schemas.openxmlformats.org/drawingml/2006/wordprocessingDrawing" xmlns:w10="urn:schemas-microsoft-com:office:word" xmlns:w="http://schemas.openxmlformats.org/wordprocessingml/2006/main" xmlns:w14="http://schemas.microsoft.com/office/word/2010/wordml" xmlns:w15="http://schemas.microsoft.com/office/word/2012/wordml" xmlns:w16cex="http://schemas.microsoft.com/office/word/2018/wordml/cex" xmlns:w16cid="http://schemas.microsoft.com/office/word/2016/wordml/cid" xmlns:w16="http://schemas.microsoft.com/office/word/2018/wordml" xmlns:w16sdtdh="http://schemas.microsoft.com/office/word/2020/wordml/sdtdatahash" xmlns:w16se="http://schemas.microsoft.com/office/word/2015/wordml/symex" xmlns:wpg="http://schemas.microsoft.com/office/word/2010/wordprocessingGroup" xmlns:wpi="http://schemas.microsoft.com/office/word/2010/wordprocessingInk" xmlns:wne="http://schemas.microsoft.com/office/word/2006/wordml" xmlns:wps="http://schemas.microsoft.com/office/word/2010/wordprocessingShape" mc:Ignorable="w14 w15 w16se w16cid w16 w16cex w16sdtdh wp14">
   <w:p>
     <w:pPr>
-      <w:pStyle w:val="Footer"/>
+      <w:pStyle w:val="Pieddepage"/>
     </w:pPr>
     <w:r>
       <w:t xml:space="preserve"> </w:t>
@@ -13899,7 +13931,7 @@
 <w:ftr xmlns:wpc="http://schemas.microsoft.com/office/word/2010/wordprocessingCanvas" xmlns:cx="http://schemas.microsoft.com/office/drawing/2014/chartex" xmlns:cx1="http://schemas.microsoft.com/office/drawing/2015/9/8/chartex" xmlns:cx2="http://schemas.microsoft.com/office/drawing/2015/10/21/chartex" xmlns:cx3="http://schemas.microsoft.com/office/drawing/2016/5/9/chartex" xmlns:cx4="http://schemas.microsoft.com/office/drawing/2016/5/10/chartex" xmlns:cx5="http://schemas.microsoft.com/office/drawing/2016/5/11/chartex" xmlns:cx6="http://schemas.microsoft.com/office/drawing/2016/5/12/chartex" xmlns:cx7="http://schemas.microsoft.com/office/drawing/2016/5/13/chartex" xmlns:cx8="http://schemas.microsoft.com/office/drawing/2016/5/14/chartex" xmlns:mc="http://schemas.openxmlformats.org/markup-compatibility/2006" xmlns:aink="http://schemas.microsoft.com/office/drawing/2016/ink" xmlns:am3d="http://schemas.microsoft.com/office/drawing/2017/model3d" xmlns:o="urn:schemas-microsoft-com:office:office" xmlns:oel="http://schemas.microsoft.com/office/2019/extlst" xmlns:r="http://schemas.openxmlformats.org/officeDocument/2006/relationships" xmlns:m="http://schemas.openxmlformats.org/officeDocument/2006/math" xmlns:v="urn:schemas-microsoft-com:vml" xmlns:wp14="http://schemas.microsoft.com/office/word/2010/wordprocessingDrawing" xmlns:wp="http://schemas.openxmlformats.org/drawingml/2006/wordprocessingDrawing" xmlns:w10="urn:schemas-microsoft-com:office:word" xmlns:w="http://schemas.openxmlformats.org/wordprocessingml/2006/main" xmlns:w14="http://schemas.microsoft.com/office/word/2010/wordml" xmlns:w15="http://schemas.microsoft.com/office/word/2012/wordml" xmlns:w16cex="http://schemas.microsoft.com/office/word/2018/wordml/cex" xmlns:w16cid="http://schemas.microsoft.com/office/word/2016/wordml/cid" xmlns:w16="http://schemas.microsoft.com/office/word/2018/wordml" xmlns:w16sdtdh="http://schemas.microsoft.com/office/word/2020/wordml/sdtdatahash" xmlns:w16se="http://schemas.microsoft.com/office/word/2015/wordml/symex" xmlns:wpg="http://schemas.microsoft.com/office/word/2010/wordprocessingGroup" xmlns:wpi="http://schemas.microsoft.com/office/word/2010/wordprocessingInk" xmlns:wne="http://schemas.microsoft.com/office/word/2006/wordml" xmlns:wps="http://schemas.microsoft.com/office/word/2010/wordprocessingShape" mc:Ignorable="w14 w15 w16se w16cid w16 w16cex w16sdtdh wp14">
   <w:p>
     <w:pPr>
-      <w:pStyle w:val="Footer"/>
+      <w:pStyle w:val="Pieddepage"/>
     </w:pPr>
     <w:r>
       <w:t xml:space="preserve"> </w:t>
@@ -13912,7 +13944,7 @@
 <w:ftr xmlns:wpc="http://schemas.microsoft.com/office/word/2010/wordprocessingCanvas" xmlns:cx="http://schemas.microsoft.com/office/drawing/2014/chartex" xmlns:cx1="http://schemas.microsoft.com/office/drawing/2015/9/8/chartex" xmlns:cx2="http://schemas.microsoft.com/office/drawing/2015/10/21/chartex" xmlns:cx3="http://schemas.microsoft.com/office/drawing/2016/5/9/chartex" xmlns:cx4="http://schemas.microsoft.com/office/drawing/2016/5/10/chartex" xmlns:cx5="http://schemas.microsoft.com/office/drawing/2016/5/11/chartex" xmlns:cx6="http://schemas.microsoft.com/office/drawing/2016/5/12/chartex" xmlns:cx7="http://schemas.microsoft.com/office/drawing/2016/5/13/chartex" xmlns:cx8="http://schemas.microsoft.com/office/drawing/2016/5/14/chartex" xmlns:mc="http://schemas.openxmlformats.org/markup-compatibility/2006" xmlns:aink="http://schemas.microsoft.com/office/drawing/2016/ink" xmlns:am3d="http://schemas.microsoft.com/office/drawing/2017/model3d" xmlns:o="urn:schemas-microsoft-com:office:office" xmlns:oel="http://schemas.microsoft.com/office/2019/extlst" xmlns:r="http://schemas.openxmlformats.org/officeDocument/2006/relationships" xmlns:m="http://schemas.openxmlformats.org/officeDocument/2006/math" xmlns:v="urn:schemas-microsoft-com:vml" xmlns:wp14="http://schemas.microsoft.com/office/word/2010/wordprocessingDrawing" xmlns:wp="http://schemas.openxmlformats.org/drawingml/2006/wordprocessingDrawing" xmlns:w10="urn:schemas-microsoft-com:office:word" xmlns:w="http://schemas.openxmlformats.org/wordprocessingml/2006/main" xmlns:w14="http://schemas.microsoft.com/office/word/2010/wordml" xmlns:w15="http://schemas.microsoft.com/office/word/2012/wordml" xmlns:w16cex="http://schemas.microsoft.com/office/word/2018/wordml/cex" xmlns:w16cid="http://schemas.microsoft.com/office/word/2016/wordml/cid" xmlns:w16="http://schemas.microsoft.com/office/word/2018/wordml" xmlns:w16sdtdh="http://schemas.microsoft.com/office/word/2020/wordml/sdtdatahash" xmlns:w16se="http://schemas.microsoft.com/office/word/2015/wordml/symex" xmlns:wpg="http://schemas.microsoft.com/office/word/2010/wordprocessingGroup" xmlns:wpi="http://schemas.microsoft.com/office/word/2010/wordprocessingInk" xmlns:wne="http://schemas.microsoft.com/office/word/2006/wordml" xmlns:wps="http://schemas.microsoft.com/office/word/2010/wordprocessingShape" mc:Ignorable="w14 w15 w16se w16cid w16 w16cex w16sdtdh wp14">
   <w:p>
     <w:pPr>
-      <w:pStyle w:val="Footer"/>
+      <w:pStyle w:val="Pieddepage"/>
     </w:pPr>
     <w:r>
       <w:t xml:space="preserve"> </w:t>
@@ -13944,7 +13976,7 @@
 <w:hdr xmlns:wpc="http://schemas.microsoft.com/office/word/2010/wordprocessingCanvas" xmlns:cx="http://schemas.microsoft.com/office/drawing/2014/chartex" xmlns:cx1="http://schemas.microsoft.com/office/drawing/2015/9/8/chartex" xmlns:cx2="http://schemas.microsoft.com/office/drawing/2015/10/21/chartex" xmlns:cx3="http://schemas.microsoft.com/office/drawing/2016/5/9/chartex" xmlns:cx4="http://schemas.microsoft.com/office/drawing/2016/5/10/chartex" xmlns:cx5="http://schemas.microsoft.com/office/drawing/2016/5/11/chartex" xmlns:cx6="http://schemas.microsoft.com/office/drawing/2016/5/12/chartex" xmlns:cx7="http://schemas.microsoft.com/office/drawing/2016/5/13/chartex" xmlns:cx8="http://schemas.microsoft.com/office/drawing/2016/5/14/chartex" xmlns:mc="http://schemas.openxmlformats.org/markup-compatibility/2006" xmlns:aink="http://schemas.microsoft.com/office/drawing/2016/ink" xmlns:am3d="http://schemas.microsoft.com/office/drawing/2017/model3d" xmlns:o="urn:schemas-microsoft-com:office:office" xmlns:oel="http://schemas.microsoft.com/office/2019/extlst" xmlns:r="http://schemas.openxmlformats.org/officeDocument/2006/relationships" xmlns:m="http://schemas.openxmlformats.org/officeDocument/2006/math" xmlns:v="urn:schemas-microsoft-com:vml" xmlns:wp14="http://schemas.microsoft.com/office/word/2010/wordprocessingDrawing" xmlns:wp="http://schemas.openxmlformats.org/drawingml/2006/wordprocessingDrawing" xmlns:w10="urn:schemas-microsoft-com:office:word" xmlns:w="http://schemas.openxmlformats.org/wordprocessingml/2006/main" xmlns:w14="http://schemas.microsoft.com/office/word/2010/wordml" xmlns:w15="http://schemas.microsoft.com/office/word/2012/wordml" xmlns:w16cex="http://schemas.microsoft.com/office/word/2018/wordml/cex" xmlns:w16cid="http://schemas.microsoft.com/office/word/2016/wordml/cid" xmlns:w16="http://schemas.microsoft.com/office/word/2018/wordml" xmlns:w16sdtdh="http://schemas.microsoft.com/office/word/2020/wordml/sdtdatahash" xmlns:w16se="http://schemas.microsoft.com/office/word/2015/wordml/symex" xmlns:wpg="http://schemas.microsoft.com/office/word/2010/wordprocessingGroup" xmlns:wpi="http://schemas.microsoft.com/office/word/2010/wordprocessingInk" xmlns:wne="http://schemas.microsoft.com/office/word/2006/wordml" xmlns:wps="http://schemas.microsoft.com/office/word/2010/wordprocessingShape" mc:Ignorable="w14 w15 w16se w16cid w16 w16cex w16sdtdh wp14">
   <w:p>
     <w:pPr>
-      <w:pStyle w:val="Header"/>
+      <w:pStyle w:val="En-tte"/>
     </w:pPr>
     <w:r>
       <w:rPr>
@@ -14008,7 +14040,7 @@
                         <w:p>
                           <w:r>
                             <w:rPr>
-                              <w:rStyle w:val="PageNumber"/>
+                              <w:rStyle w:val="Numrodepage"/>
                               <w:sz w:val="22"/>
                               <w:szCs w:val="22"/>
                             </w:rPr>
@@ -14016,7 +14048,7 @@
                           </w:r>
                           <w:r>
                             <w:rPr>
-                              <w:rStyle w:val="PageNumber"/>
+                              <w:rStyle w:val="Numrodepage"/>
                               <w:sz w:val="22"/>
                               <w:szCs w:val="22"/>
                             </w:rPr>
@@ -14024,7 +14056,7 @@
                           </w:r>
                           <w:r>
                             <w:rPr>
-                              <w:rStyle w:val="PageNumber"/>
+                              <w:rStyle w:val="Numrodepage"/>
                               <w:sz w:val="22"/>
                               <w:szCs w:val="22"/>
                             </w:rPr>
@@ -14032,7 +14064,7 @@
                           </w:r>
                           <w:r>
                             <w:rPr>
-                              <w:rStyle w:val="PageNumber"/>
+                              <w:rStyle w:val="Numrodepage"/>
                               <w:sz w:val="22"/>
                               <w:szCs w:val="22"/>
                             </w:rPr>
@@ -14040,7 +14072,7 @@
                           </w:r>
                           <w:r>
                             <w:rPr>
-                              <w:rStyle w:val="PageNumber"/>
+                              <w:rStyle w:val="Numrodepage"/>
                               <w:noProof/>
                               <w:sz w:val="22"/>
                               <w:szCs w:val="22"/>
@@ -14049,7 +14081,7 @@
                           </w:r>
                           <w:r>
                             <w:rPr>
-                              <w:rStyle w:val="PageNumber"/>
+                              <w:rStyle w:val="Numrodepage"/>
                               <w:sz w:val="22"/>
                               <w:szCs w:val="22"/>
                             </w:rPr>
@@ -14057,45 +14089,45 @@
                           </w:r>
                           <w:r>
                             <w:rPr>
-                              <w:rStyle w:val="PageNumber"/>
+                              <w:rStyle w:val="Numrodepage"/>
                             </w:rPr>
                             <w:tab/>
                             <w:t xml:space="preserve">- </w:t>
                           </w:r>
                           <w:r>
                             <w:rPr>
-                              <w:rStyle w:val="PageNumber"/>
+                              <w:rStyle w:val="Numrodepage"/>
                             </w:rPr>
                             <w:fldChar w:fldCharType="begin"/>
                           </w:r>
                           <w:r>
                             <w:rPr>
-                              <w:rStyle w:val="PageNumber"/>
+                              <w:rStyle w:val="Numrodepage"/>
                             </w:rPr>
                             <w:instrText xml:space="preserve"> PAGE </w:instrText>
                           </w:r>
                           <w:r>
                             <w:rPr>
-                              <w:rStyle w:val="PageNumber"/>
+                              <w:rStyle w:val="Numrodepage"/>
                             </w:rPr>
                             <w:fldChar w:fldCharType="separate"/>
                           </w:r>
                           <w:r>
                             <w:rPr>
-                              <w:rStyle w:val="PageNumber"/>
+                              <w:rStyle w:val="Numrodepage"/>
                               <w:noProof/>
                             </w:rPr>
                             <w:t>16</w:t>
                           </w:r>
                           <w:r>
                             <w:rPr>
-                              <w:rStyle w:val="PageNumber"/>
+                              <w:rStyle w:val="Numrodepage"/>
                             </w:rPr>
                             <w:fldChar w:fldCharType="end"/>
                           </w:r>
                           <w:r>
                             <w:rPr>
-                              <w:rStyle w:val="PageNumber"/>
+                              <w:rStyle w:val="Numrodepage"/>
                             </w:rPr>
                             <w:t xml:space="preserve"> -101010 878</w:t>
                           </w:r>
@@ -14274,7 +14306,7 @@
 <w:hdr xmlns:wpc="http://schemas.microsoft.com/office/word/2010/wordprocessingCanvas" xmlns:cx="http://schemas.microsoft.com/office/drawing/2014/chartex" xmlns:cx1="http://schemas.microsoft.com/office/drawing/2015/9/8/chartex" xmlns:cx2="http://schemas.microsoft.com/office/drawing/2015/10/21/chartex" xmlns:cx3="http://schemas.microsoft.com/office/drawing/2016/5/9/chartex" xmlns:cx4="http://schemas.microsoft.com/office/drawing/2016/5/10/chartex" xmlns:cx5="http://schemas.microsoft.com/office/drawing/2016/5/11/chartex" xmlns:cx6="http://schemas.microsoft.com/office/drawing/2016/5/12/chartex" xmlns:cx7="http://schemas.microsoft.com/office/drawing/2016/5/13/chartex" xmlns:cx8="http://schemas.microsoft.com/office/drawing/2016/5/14/chartex" xmlns:mc="http://schemas.openxmlformats.org/markup-compatibility/2006" xmlns:aink="http://schemas.microsoft.com/office/drawing/2016/ink" xmlns:am3d="http://schemas.microsoft.com/office/drawing/2017/model3d" xmlns:o="urn:schemas-microsoft-com:office:office" xmlns:oel="http://schemas.microsoft.com/office/2019/extlst" xmlns:r="http://schemas.openxmlformats.org/officeDocument/2006/relationships" xmlns:m="http://schemas.openxmlformats.org/officeDocument/2006/math" xmlns:v="urn:schemas-microsoft-com:vml" xmlns:wp14="http://schemas.microsoft.com/office/word/2010/wordprocessingDrawing" xmlns:wp="http://schemas.openxmlformats.org/drawingml/2006/wordprocessingDrawing" xmlns:w10="urn:schemas-microsoft-com:office:word" xmlns:w="http://schemas.openxmlformats.org/wordprocessingml/2006/main" xmlns:w14="http://schemas.microsoft.com/office/word/2010/wordml" xmlns:w15="http://schemas.microsoft.com/office/word/2012/wordml" xmlns:w16cex="http://schemas.microsoft.com/office/word/2018/wordml/cex" xmlns:w16cid="http://schemas.microsoft.com/office/word/2016/wordml/cid" xmlns:w16="http://schemas.microsoft.com/office/word/2018/wordml" xmlns:w16sdtdh="http://schemas.microsoft.com/office/word/2020/wordml/sdtdatahash" xmlns:w16se="http://schemas.microsoft.com/office/word/2015/wordml/symex" xmlns:wpg="http://schemas.microsoft.com/office/word/2010/wordprocessingGroup" xmlns:wpi="http://schemas.microsoft.com/office/word/2010/wordprocessingInk" xmlns:wne="http://schemas.microsoft.com/office/word/2006/wordml" xmlns:wps="http://schemas.microsoft.com/office/word/2010/wordprocessingShape" mc:Ignorable="w14 w15 w16se w16cid w16 w16cex w16sdtdh wp14">
   <w:p>
     <w:pPr>
-      <w:pStyle w:val="Header"/>
+      <w:pStyle w:val="En-tte"/>
       <w:ind w:right="360"/>
     </w:pPr>
     <w:r>
@@ -14374,7 +14406,7 @@
                         <w:p>
                           <w:r>
                             <w:rPr>
-                              <w:rStyle w:val="PageNumber"/>
+                              <w:rStyle w:val="Numrodepage"/>
                               <w:sz w:val="22"/>
                               <w:szCs w:val="22"/>
                             </w:rPr>
@@ -14382,7 +14414,7 @@
                           </w:r>
                           <w:r>
                             <w:rPr>
-                              <w:rStyle w:val="PageNumber"/>
+                              <w:rStyle w:val="Numrodepage"/>
                               <w:sz w:val="22"/>
                               <w:szCs w:val="22"/>
                             </w:rPr>
@@ -14390,7 +14422,7 @@
                           </w:r>
                           <w:r>
                             <w:rPr>
-                              <w:rStyle w:val="PageNumber"/>
+                              <w:rStyle w:val="Numrodepage"/>
                               <w:sz w:val="22"/>
                               <w:szCs w:val="22"/>
                             </w:rPr>
@@ -14398,7 +14430,7 @@
                           </w:r>
                           <w:r>
                             <w:rPr>
-                              <w:rStyle w:val="PageNumber"/>
+                              <w:rStyle w:val="Numrodepage"/>
                               <w:sz w:val="22"/>
                               <w:szCs w:val="22"/>
                             </w:rPr>
@@ -14406,7 +14438,7 @@
                           </w:r>
                           <w:r>
                             <w:rPr>
-                              <w:rStyle w:val="PageNumber"/>
+                              <w:rStyle w:val="Numrodepage"/>
                               <w:noProof/>
                               <w:sz w:val="22"/>
                               <w:szCs w:val="22"/>
@@ -14415,7 +14447,7 @@
                           </w:r>
                           <w:r>
                             <w:rPr>
-                              <w:rStyle w:val="PageNumber"/>
+                              <w:rStyle w:val="Numrodepage"/>
                               <w:sz w:val="22"/>
                               <w:szCs w:val="22"/>
                             </w:rPr>
@@ -14423,45 +14455,45 @@
                           </w:r>
                           <w:r>
                             <w:rPr>
-                              <w:rStyle w:val="PageNumber"/>
+                              <w:rStyle w:val="Numrodepage"/>
                             </w:rPr>
                             <w:tab/>
                             <w:t xml:space="preserve">- </w:t>
                           </w:r>
                           <w:r>
                             <w:rPr>
-                              <w:rStyle w:val="PageNumber"/>
+                              <w:rStyle w:val="Numrodepage"/>
                             </w:rPr>
                             <w:fldChar w:fldCharType="begin"/>
                           </w:r>
                           <w:r>
                             <w:rPr>
-                              <w:rStyle w:val="PageNumber"/>
+                              <w:rStyle w:val="Numrodepage"/>
                             </w:rPr>
                             <w:instrText xml:space="preserve"> PAGE </w:instrText>
                           </w:r>
                           <w:r>
                             <w:rPr>
-                              <w:rStyle w:val="PageNumber"/>
+                              <w:rStyle w:val="Numrodepage"/>
                             </w:rPr>
                             <w:fldChar w:fldCharType="separate"/>
                           </w:r>
                           <w:r>
                             <w:rPr>
-                              <w:rStyle w:val="PageNumber"/>
+                              <w:rStyle w:val="Numrodepage"/>
                               <w:noProof/>
                             </w:rPr>
                             <w:t>16</w:t>
                           </w:r>
                           <w:r>
                             <w:rPr>
-                              <w:rStyle w:val="PageNumber"/>
+                              <w:rStyle w:val="Numrodepage"/>
                             </w:rPr>
                             <w:fldChar w:fldCharType="end"/>
                           </w:r>
                           <w:r>
                             <w:rPr>
-                              <w:rStyle w:val="PageNumber"/>
+                              <w:rStyle w:val="Numrodepage"/>
                             </w:rPr>
                             <w:t xml:space="preserve"> -101010 878</w:t>
                           </w:r>
@@ -14599,25 +14631,25 @@
     </w:r>
     <w:r>
       <w:rPr>
-        <w:rStyle w:val="PageNumber"/>
+        <w:rStyle w:val="Numrodepage"/>
       </w:rPr>
       <w:t xml:space="preserve"> </w:t>
     </w:r>
     <w:r>
       <w:rPr>
-        <w:rStyle w:val="PageNumber"/>
+        <w:rStyle w:val="Numrodepage"/>
       </w:rPr>
       <w:tab/>
     </w:r>
     <w:r>
       <w:rPr>
-        <w:rStyle w:val="PageNumber"/>
+        <w:rStyle w:val="Numrodepage"/>
       </w:rPr>
       <w:tab/>
     </w:r>
     <w:r>
       <w:rPr>
-        <w:rStyle w:val="PageNumber"/>
+        <w:rStyle w:val="Numrodepage"/>
       </w:rPr>
       <w:tab/>
     </w:r>
@@ -14629,7 +14661,7 @@
 <w:hdr xmlns:wpc="http://schemas.microsoft.com/office/word/2010/wordprocessingCanvas" xmlns:cx="http://schemas.microsoft.com/office/drawing/2014/chartex" xmlns:cx1="http://schemas.microsoft.com/office/drawing/2015/9/8/chartex" xmlns:cx2="http://schemas.microsoft.com/office/drawing/2015/10/21/chartex" xmlns:cx3="http://schemas.microsoft.com/office/drawing/2016/5/9/chartex" xmlns:cx4="http://schemas.microsoft.com/office/drawing/2016/5/10/chartex" xmlns:cx5="http://schemas.microsoft.com/office/drawing/2016/5/11/chartex" xmlns:cx6="http://schemas.microsoft.com/office/drawing/2016/5/12/chartex" xmlns:cx7="http://schemas.microsoft.com/office/drawing/2016/5/13/chartex" xmlns:cx8="http://schemas.microsoft.com/office/drawing/2016/5/14/chartex" xmlns:mc="http://schemas.openxmlformats.org/markup-compatibility/2006" xmlns:aink="http://schemas.microsoft.com/office/drawing/2016/ink" xmlns:am3d="http://schemas.microsoft.com/office/drawing/2017/model3d" xmlns:o="urn:schemas-microsoft-com:office:office" xmlns:oel="http://schemas.microsoft.com/office/2019/extlst" xmlns:r="http://schemas.openxmlformats.org/officeDocument/2006/relationships" xmlns:m="http://schemas.openxmlformats.org/officeDocument/2006/math" xmlns:v="urn:schemas-microsoft-com:vml" xmlns:wp14="http://schemas.microsoft.com/office/word/2010/wordprocessingDrawing" xmlns:wp="http://schemas.openxmlformats.org/drawingml/2006/wordprocessingDrawing" xmlns:w10="urn:schemas-microsoft-com:office:word" xmlns:w="http://schemas.openxmlformats.org/wordprocessingml/2006/main" xmlns:w14="http://schemas.microsoft.com/office/word/2010/wordml" xmlns:w15="http://schemas.microsoft.com/office/word/2012/wordml" xmlns:w16cex="http://schemas.microsoft.com/office/word/2018/wordml/cex" xmlns:w16cid="http://schemas.microsoft.com/office/word/2016/wordml/cid" xmlns:w16="http://schemas.microsoft.com/office/word/2018/wordml" xmlns:w16sdtdh="http://schemas.microsoft.com/office/word/2020/wordml/sdtdatahash" xmlns:w16se="http://schemas.microsoft.com/office/word/2015/wordml/symex" xmlns:wpg="http://schemas.microsoft.com/office/word/2010/wordprocessingGroup" xmlns:wpi="http://schemas.microsoft.com/office/word/2010/wordprocessingInk" xmlns:wne="http://schemas.microsoft.com/office/word/2006/wordml" xmlns:wps="http://schemas.microsoft.com/office/word/2010/wordprocessingShape" mc:Ignorable="w14 w15 w16se w16cid w16 w16cex w16sdtdh wp14">
   <w:tbl>
     <w:tblPr>
-      <w:tblStyle w:val="TableGrid"/>
+      <w:tblStyle w:val="Grilledutableau"/>
       <w:tblW w:w="8460" w:type="dxa"/>
       <w:jc w:val="center"/>
       <w:tblBorders>
@@ -15146,7 +15178,7 @@
   </w:tbl>
   <w:p>
     <w:pPr>
-      <w:pStyle w:val="Header"/>
+      <w:pStyle w:val="En-tte"/>
       <w:tabs>
         <w:tab w:val="clear" w:pos="4536"/>
         <w:tab w:val="clear" w:pos="9072"/>
@@ -15286,11 +15318,11 @@
                                 <v:path o:extrusionok="f" gradientshapeok="t" o:connecttype="rect"/>
                                 <o:lock v:ext="edit" aspectratio="t"/>
                               </v:shapetype>
-                              <v:shape id="_x0000_i1025" type="#_x0000_t75" alt="" style="width:37.35pt;height:26.65pt;mso-width-percent:0;mso-height-percent:0;mso-width-percent:0;mso-height-percent:0" filled="t">
+                              <v:shape id="_x0000_i1026" type="#_x0000_t75" alt="" style="width:37.5pt;height:27pt;mso-width-percent:0;mso-height-percent:0;mso-width-percent:0;mso-height-percent:0" filled="t">
                                 <v:fill color2="black"/>
                                 <v:imagedata r:id="rId2" o:title="" croptop="-22f" cropbottom="-22f" cropleft="-25f" cropright="-25f"/>
                               </v:shape>
-                              <o:OLEObject Type="Embed" ProgID="Word.Picture.8" ShapeID="_x0000_i1025" DrawAspect="Content" ObjectID="_1739633091" r:id="rId3"/>
+                              <o:OLEObject Type="Embed" ProgID="Word.Picture.8" ShapeID="_x0000_i1026" DrawAspect="Content" ObjectID="_1740920689" r:id="rId3"/>
                             </w:object>
                           </w:r>
                         </w:p>
@@ -15340,7 +15372,7 @@
               <v:stroke joinstyle="miter"/>
               <v:path gradientshapeok="t" o:connecttype="rect"/>
             </v:shapetype>
-            <v:shape id="Text Box 17" o:spid="_x0000_s1031" type="#_x0000_t202" style="position:absolute;left:0;text-align:left;margin-left:37.35pt;margin-top:21.2pt;width:78.5pt;height:49.7pt;z-index:251663360;visibility:visible;mso-wrap-style:square;mso-width-percent:0;mso-height-percent:0;mso-wrap-distance-left:9.05pt;mso-wrap-distance-top:0;mso-wrap-distance-right:9.05pt;mso-wrap-distance-bottom:0;mso-position-horizontal:absolute;mso-position-horizontal-relative:page;mso-position-vertical:absolute;mso-position-vertical-relative:page;mso-width-percent:0;mso-height-percent:0;mso-width-relative:page;mso-height-relative:page;v-text-anchor:top" o:gfxdata="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" stroked="f">
+            <v:shape id="Text Box 17" o:spid="_x0000_s1031" type="#_x0000_t202" style="position:absolute;left:0;text-align:left;margin-left:37.35pt;margin-top:21.2pt;width:78.5pt;height:49.7pt;z-index:251663360;visibility:visible;mso-wrap-style:square;mso-width-percent:0;mso-height-percent:0;mso-wrap-distance-left:9.05pt;mso-wrap-distance-top:0;mso-wrap-distance-right:9.05pt;mso-wrap-distance-bottom:0;mso-position-horizontal:absolute;mso-position-horizontal-relative:page;mso-position-vertical:absolute;mso-position-vertical-relative:page;mso-width-percent:0;mso-height-percent:0;mso-width-relative:page;mso-height-relative:page;v-text-anchor:top" o:gfxdata="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" stroked="f">
               <v:fill opacity="0"/>
               <v:path arrowok="t"/>
               <v:textbox inset=".45pt,.45pt,.45pt,.45pt">
@@ -15368,9 +15400,9 @@
                       <w:object w:dxaOrig="747" w:dyaOrig="533" w14:anchorId="1E772EA1">
                         <v:shape id="_x0000_i1025" type="#_x0000_t75" alt="" style="width:37.35pt;height:26.65pt;mso-width-percent:0;mso-height-percent:0;mso-width-percent:0;mso-height-percent:0" filled="t">
                           <v:fill color2="black"/>
-                          <v:imagedata r:id="rId2" o:title="" croptop="-22f" cropbottom="-22f" cropleft="-25f" cropright="-25f"/>
+                          <v:imagedata r:id="rId4" o:title="" croptop="-22f" cropbottom="-22f" cropleft="-25f" cropright="-25f"/>
                         </v:shape>
-                        <o:OLEObject Type="Embed" ProgID="Word.Picture.8" ShapeID="_x0000_i1025" DrawAspect="Content" ObjectID="_1739633091" r:id="rId4"/>
+                        <o:OLEObject Type="Embed" ProgID="Word.Picture.8" ShapeID="_x0000_i1025" DrawAspect="Content" ObjectID="_1739633091" r:id="rId5"/>
                       </w:object>
                     </w:r>
                   </w:p>
@@ -15719,7 +15751,7 @@
     <w:lvl w:ilvl="0">
       <w:start w:val="1"/>
       <w:numFmt w:val="none"/>
-      <w:pStyle w:val="Heading1"/>
+      <w:pStyle w:val="Titre1"/>
       <w:suff w:val="nothing"/>
       <w:lvlText w:val=""/>
       <w:lvlJc w:val="left"/>
@@ -15733,7 +15765,7 @@
     <w:lvl w:ilvl="1">
       <w:start w:val="1"/>
       <w:numFmt w:val="none"/>
-      <w:pStyle w:val="Heading2"/>
+      <w:pStyle w:val="Titre2"/>
       <w:suff w:val="nothing"/>
       <w:lvlText w:val=""/>
       <w:lvlJc w:val="left"/>
@@ -15747,7 +15779,7 @@
     <w:lvl w:ilvl="2">
       <w:start w:val="1"/>
       <w:numFmt w:val="none"/>
-      <w:pStyle w:val="Heading3"/>
+      <w:pStyle w:val="Titre3"/>
       <w:suff w:val="nothing"/>
       <w:lvlText w:val=""/>
       <w:lvlJc w:val="left"/>
@@ -15761,7 +15793,7 @@
     <w:lvl w:ilvl="3">
       <w:start w:val="1"/>
       <w:numFmt w:val="none"/>
-      <w:pStyle w:val="Heading4"/>
+      <w:pStyle w:val="Titre4"/>
       <w:suff w:val="nothing"/>
       <w:lvlText w:val=""/>
       <w:lvlJc w:val="left"/>
@@ -15775,7 +15807,7 @@
     <w:lvl w:ilvl="4">
       <w:start w:val="1"/>
       <w:numFmt w:val="none"/>
-      <w:pStyle w:val="Heading5"/>
+      <w:pStyle w:val="Titre5"/>
       <w:suff w:val="nothing"/>
       <w:lvlText w:val=""/>
       <w:lvlJc w:val="left"/>
@@ -15789,7 +15821,7 @@
     <w:lvl w:ilvl="5">
       <w:start w:val="1"/>
       <w:numFmt w:val="none"/>
-      <w:pStyle w:val="Heading6"/>
+      <w:pStyle w:val="Titre6"/>
       <w:suff w:val="nothing"/>
       <w:lvlText w:val=""/>
       <w:lvlJc w:val="left"/>
@@ -15803,7 +15835,7 @@
     <w:lvl w:ilvl="6">
       <w:start w:val="1"/>
       <w:numFmt w:val="none"/>
-      <w:pStyle w:val="Heading7"/>
+      <w:pStyle w:val="Titre7"/>
       <w:suff w:val="nothing"/>
       <w:lvlText w:val=""/>
       <w:lvlJc w:val="left"/>
@@ -16994,7 +17026,7 @@
       <w:szCs w:val="24"/>
     </w:rPr>
   </w:style>
-  <w:style w:type="paragraph" w:styleId="Heading1">
+  <w:style w:type="paragraph" w:styleId="Titre1">
     <w:name w:val="heading 1"/>
     <w:basedOn w:val="Normal"/>
     <w:next w:val="Normal"/>
@@ -17027,7 +17059,7 @@
       <w:lang w:eastAsia="zh-CN"/>
     </w:rPr>
   </w:style>
-  <w:style w:type="paragraph" w:styleId="Heading2">
+  <w:style w:type="paragraph" w:styleId="Titre2">
     <w:name w:val="heading 2"/>
     <w:basedOn w:val="Normal"/>
     <w:next w:val="Normal"/>
@@ -17054,9 +17086,9 @@
       <w:lang w:eastAsia="zh-CN"/>
     </w:rPr>
   </w:style>
-  <w:style w:type="paragraph" w:styleId="Heading3">
+  <w:style w:type="paragraph" w:styleId="Titre3">
     <w:name w:val="heading 3"/>
-    <w:basedOn w:val="Heading2"/>
+    <w:basedOn w:val="Titre2"/>
     <w:next w:val="Normal"/>
     <w:qFormat/>
     <w:pPr>
@@ -17069,7 +17101,7 @@
       <w:color w:val="800080"/>
     </w:rPr>
   </w:style>
-  <w:style w:type="paragraph" w:styleId="Heading4">
+  <w:style w:type="paragraph" w:styleId="Titre4">
     <w:name w:val="heading 4"/>
     <w:basedOn w:val="Normal"/>
     <w:next w:val="Normal"/>
@@ -17093,7 +17125,7 @@
       <w:lang w:eastAsia="zh-CN"/>
     </w:rPr>
   </w:style>
-  <w:style w:type="paragraph" w:styleId="Heading5">
+  <w:style w:type="paragraph" w:styleId="Titre5">
     <w:name w:val="heading 5"/>
     <w:basedOn w:val="Normal"/>
     <w:next w:val="Normal"/>
@@ -17117,7 +17149,7 @@
       <w:lang w:eastAsia="zh-CN"/>
     </w:rPr>
   </w:style>
-  <w:style w:type="paragraph" w:styleId="Heading6">
+  <w:style w:type="paragraph" w:styleId="Titre6">
     <w:name w:val="heading 6"/>
     <w:basedOn w:val="Normal"/>
     <w:next w:val="Normal"/>
@@ -17142,7 +17174,7 @@
       <w:lang w:eastAsia="zh-CN"/>
     </w:rPr>
   </w:style>
-  <w:style w:type="paragraph" w:styleId="Heading7">
+  <w:style w:type="paragraph" w:styleId="Titre7">
     <w:name w:val="heading 7"/>
     <w:basedOn w:val="Normal"/>
     <w:next w:val="Normal"/>
@@ -17168,13 +17200,13 @@
       <w:lang w:eastAsia="zh-CN"/>
     </w:rPr>
   </w:style>
-  <w:style w:type="character" w:default="1" w:styleId="DefaultParagraphFont">
+  <w:style w:type="character" w:default="1" w:styleId="Policepardfaut">
     <w:name w:val="Default Paragraph Font"/>
     <w:uiPriority w:val="1"/>
     <w:semiHidden/>
     <w:unhideWhenUsed/>
   </w:style>
-  <w:style w:type="table" w:default="1" w:styleId="TableNormal">
+  <w:style w:type="table" w:default="1" w:styleId="TableauNormal">
     <w:name w:val="Normal Table"/>
     <w:uiPriority w:val="99"/>
     <w:semiHidden/>
@@ -17189,7 +17221,7 @@
       </w:tblCellMar>
     </w:tblPr>
   </w:style>
-  <w:style w:type="numbering" w:default="1" w:styleId="NoList">
+  <w:style w:type="numbering" w:default="1" w:styleId="Aucuneliste">
     <w:name w:val="No List"/>
     <w:uiPriority w:val="99"/>
     <w:semiHidden/>
@@ -17405,7 +17437,7 @@
   <w:style w:type="character" w:customStyle="1" w:styleId="WW-Policepardfaut">
     <w:name w:val="WW-Police par défaut"/>
   </w:style>
-  <w:style w:type="character" w:styleId="PageNumber">
+  <w:style w:type="character" w:styleId="Numrodepage">
     <w:name w:val="page number"/>
     <w:basedOn w:val="WW-Policepardfaut"/>
   </w:style>
@@ -17467,10 +17499,10 @@
   <w:style w:type="character" w:customStyle="1" w:styleId="Policepardfaut1">
     <w:name w:val="Police par défaut1"/>
   </w:style>
-  <w:style w:type="paragraph" w:customStyle="1" w:styleId="Titre2">
+  <w:style w:type="paragraph" w:customStyle="1" w:styleId="Titre20">
     <w:name w:val="Titre2"/>
     <w:basedOn w:val="Normal"/>
-    <w:next w:val="BodyText"/>
+    <w:next w:val="Corpsdetexte"/>
     <w:pPr>
       <w:keepNext/>
       <w:suppressAutoHyphens/>
@@ -17487,7 +17519,7 @@
       <w:lang w:eastAsia="zh-CN"/>
     </w:rPr>
   </w:style>
-  <w:style w:type="paragraph" w:styleId="BodyText">
+  <w:style w:type="paragraph" w:styleId="Corpsdetexte">
     <w:name w:val="Body Text"/>
     <w:basedOn w:val="Normal"/>
     <w:pPr>
@@ -17503,14 +17535,14 @@
       <w:lang w:eastAsia="zh-CN"/>
     </w:rPr>
   </w:style>
-  <w:style w:type="paragraph" w:styleId="List">
+  <w:style w:type="paragraph" w:styleId="Liste">
     <w:name w:val="List"/>
-    <w:basedOn w:val="BodyText"/>
+    <w:basedOn w:val="Corpsdetexte"/>
     <w:rPr>
       <w:rFonts w:cs="Tahoma"/>
     </w:rPr>
   </w:style>
-  <w:style w:type="paragraph" w:styleId="Caption">
+  <w:style w:type="paragraph" w:styleId="Lgende">
     <w:name w:val="caption"/>
     <w:basedOn w:val="Normal"/>
     <w:qFormat/>
@@ -17564,7 +17596,7 @@
   <w:style w:type="paragraph" w:customStyle="1" w:styleId="WW-Titre">
     <w:name w:val="WW-Titre"/>
     <w:basedOn w:val="Normal"/>
-    <w:next w:val="BodyText"/>
+    <w:next w:val="Corpsdetexte"/>
     <w:pPr>
       <w:keepNext/>
       <w:suppressAutoHyphens/>
@@ -17581,10 +17613,10 @@
       <w:lang w:eastAsia="zh-CN"/>
     </w:rPr>
   </w:style>
-  <w:style w:type="paragraph" w:styleId="Subtitle">
+  <w:style w:type="paragraph" w:styleId="Sous-titre">
     <w:name w:val="Subtitle"/>
-    <w:basedOn w:val="Titre2"/>
-    <w:next w:val="BodyText"/>
+    <w:basedOn w:val="Titre20"/>
+    <w:next w:val="Corpsdetexte"/>
     <w:qFormat/>
     <w:pPr>
       <w:jc w:val="center"/>
@@ -17611,7 +17643,7 @@
       <w:lang w:eastAsia="zh-CN"/>
     </w:rPr>
   </w:style>
-  <w:style w:type="paragraph" w:styleId="Header">
+  <w:style w:type="paragraph" w:styleId="En-tte">
     <w:name w:val="header"/>
     <w:basedOn w:val="Normal"/>
     <w:pPr>
@@ -17630,7 +17662,7 @@
       <w:lang w:eastAsia="zh-CN"/>
     </w:rPr>
   </w:style>
-  <w:style w:type="paragraph" w:styleId="Footer">
+  <w:style w:type="paragraph" w:styleId="Pieddepage">
     <w:name w:val="footer"/>
     <w:basedOn w:val="Normal"/>
     <w:pPr>
@@ -17745,7 +17777,7 @@
       <w:lang w:eastAsia="zh-CN"/>
     </w:rPr>
   </w:style>
-  <w:style w:type="paragraph" w:styleId="FootnoteText">
+  <w:style w:type="paragraph" w:styleId="Notedebasdepage">
     <w:name w:val="footnote text"/>
     <w:basedOn w:val="Normal"/>
     <w:pPr>
@@ -17915,7 +17947,7 @@
   </w:style>
   <w:style w:type="paragraph" w:customStyle="1" w:styleId="Contenudetableau">
     <w:name w:val="Contenu de tableau"/>
-    <w:basedOn w:val="BodyText"/>
+    <w:basedOn w:val="Corpsdetexte"/>
     <w:pPr>
       <w:suppressLineNumbers/>
     </w:pPr>
@@ -17998,7 +18030,7 @@
       <w:iCs/>
     </w:rPr>
   </w:style>
-  <w:style w:type="paragraph" w:customStyle="1" w:styleId="TITRE4">
+  <w:style w:type="paragraph" w:customStyle="1" w:styleId="TITRE40">
     <w:name w:val="TITRE4"/>
     <w:basedOn w:val="Normal"/>
     <w:pPr>
@@ -18015,7 +18047,7 @@
       <w:lang w:eastAsia="zh-CN"/>
     </w:rPr>
   </w:style>
-  <w:style w:type="paragraph" w:customStyle="1" w:styleId="TITRE5">
+  <w:style w:type="paragraph" w:customStyle="1" w:styleId="TITRE50">
     <w:name w:val="TITRE5"/>
     <w:basedOn w:val="Normal"/>
     <w:pPr>
@@ -18067,12 +18099,12 @@
   </w:style>
   <w:style w:type="paragraph" w:customStyle="1" w:styleId="Contenuducadre">
     <w:name w:val="Contenu du cadre"/>
-    <w:basedOn w:val="BodyText"/>
+    <w:basedOn w:val="Corpsdetexte"/>
   </w:style>
-  <w:style w:type="paragraph" w:customStyle="1" w:styleId="Titre1">
+  <w:style w:type="paragraph" w:customStyle="1" w:styleId="Titre10">
     <w:name w:val="Titre1"/>
     <w:basedOn w:val="Normal"/>
-    <w:next w:val="BodyText"/>
+    <w:next w:val="Corpsdetexte"/>
     <w:pPr>
       <w:keepNext/>
       <w:suppressAutoHyphens/>
@@ -18155,9 +18187,9 @@
       <w:lang w:eastAsia="zh-CN"/>
     </w:rPr>
   </w:style>
-  <w:style w:type="table" w:styleId="TableGrid">
+  <w:style w:type="table" w:styleId="Grilledutableau">
     <w:name w:val="Table Grid"/>
-    <w:basedOn w:val="TableNormal"/>
+    <w:basedOn w:val="TableauNormal"/>
     <w:uiPriority w:val="59"/>
     <w:rsid w:val="00ED0284"/>
     <w:tblPr>
@@ -18171,7 +18203,7 @@
       </w:tblBorders>
     </w:tblPr>
   </w:style>
-  <w:style w:type="paragraph" w:styleId="ListParagraph">
+  <w:style w:type="paragraph" w:styleId="Paragraphedeliste">
     <w:name w:val="List Paragraph"/>
     <w:basedOn w:val="Normal"/>
     <w:uiPriority w:val="34"/>
@@ -18182,9 +18214,9 @@
       <w:contextualSpacing/>
     </w:pPr>
   </w:style>
-  <w:style w:type="character" w:styleId="Hyperlink">
+  <w:style w:type="character" w:styleId="Lienhypertexte">
     <w:name w:val="Hyperlink"/>
-    <w:basedOn w:val="DefaultParagraphFont"/>
+    <w:basedOn w:val="Policepardfaut"/>
     <w:uiPriority w:val="99"/>
     <w:semiHidden/>
     <w:unhideWhenUsed/>
@@ -18194,9 +18226,9 @@
       <w:u w:val="single"/>
     </w:rPr>
   </w:style>
-  <w:style w:type="character" w:styleId="FollowedHyperlink">
+  <w:style w:type="character" w:styleId="Lienhypertextesuivivisit">
     <w:name w:val="FollowedHyperlink"/>
-    <w:basedOn w:val="DefaultParagraphFont"/>
+    <w:basedOn w:val="Policepardfaut"/>
     <w:uiPriority w:val="99"/>
     <w:semiHidden/>
     <w:unhideWhenUsed/>

</xml_diff>

<commit_message>
correction du bug sur les variantes sur les conventions de type foyer (#661)
</commit_message>
<xml_diff>
--- a/documents/Foyer-template.docx
+++ b/documents/Foyer-template.docx
@@ -3820,7 +3820,7 @@
     </w:p>
     <w:p>
       <w:pPr>
-        <w:pStyle w:val="ListParagraph"/>
+        <w:pStyle w:val="Paragraphedeliste"/>
         <w:numPr>
           <w:ilvl w:val="0"/>
           <w:numId w:val="7"/>
@@ -3952,7 +3952,7 @@
     </w:p>
     <w:p>
       <w:pPr>
-        <w:pStyle w:val="ListParagraph"/>
+        <w:pStyle w:val="Paragraphedeliste"/>
         <w:numPr>
           <w:ilvl w:val="0"/>
           <w:numId w:val="7"/>
@@ -4132,21 +4132,7 @@
         <w:rPr>
           <w:color w:val="000000"/>
         </w:rPr>
-        <w:t xml:space="preserve">Ces travaux doivent conduire à mettre le logement-foyer en conformité totale avec les </w:t>
-      </w:r>
-      <w:proofErr w:type="gramStart"/>
-      <w:r>
-        <w:rPr>
-          <w:color w:val="000000"/>
-        </w:rPr>
-        <w:t>normes</w:t>
-      </w:r>
-      <w:proofErr w:type="gramEnd"/>
-      <w:r>
-        <w:rPr>
-          <w:color w:val="000000"/>
-        </w:rPr>
-        <w:t xml:space="preserve"> minimales d'habitabilité et les caractéristiques techniques définies par l'arrêté du 17 octobre 2011 précité, sous réserve des impératifs techniques tenant à la structure de l'immeuble, et respecter les dispositions des articles R. 163-1, R. 163-2 et R. 164-2 du code de la construction et de l'habitation.</w:t>
+        <w:t>Ces travaux doivent conduire à mettre le logement-foyer en conformité totale avec les normes minimales d'habitabilité et les caractéristiques techniques définies par l'arrêté du 17 octobre 2011 précité, sous réserve des impératifs techniques tenant à la structure de l'immeuble, et respecter les dispositions des articles R. 163-1, R. 163-2 et R. 164-2 du code de la construction et de l'habitation.</w:t>
       </w:r>
     </w:p>
     <w:p>
@@ -5271,7 +5257,7 @@
                 <v:stroke joinstyle="miter"/>
                 <v:path gradientshapeok="t" o:connecttype="rect"/>
               </v:shapetype>
-              <v:shape id="Text Box 9" o:spid="_x0000_s1026" type="#_x0000_t202" style="width:411.95pt;height:318.1pt;visibility:visible;mso-wrap-style:square;mso-left-percent:-10001;mso-top-percent:-10001;mso-position-horizontal:absolute;mso-position-horizontal-relative:char;mso-position-vertical:absolute;mso-position-vertical-relative:line;mso-left-percent:-10001;mso-top-percent:-10001;v-text-anchor:top" o:gfxdata="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" fillcolor="white [3201]" stroked="f" strokeweight=".5pt">
+              <v:shape id="Text Box 9" o:spid="_x0000_s1026" type="#_x0000_t202" style="width:411.95pt;height:318.1pt;visibility:visible;mso-wrap-style:square;mso-left-percent:-10001;mso-top-percent:-10001;mso-position-horizontal:absolute;mso-position-horizontal-relative:char;mso-position-vertical:absolute;mso-position-vertical-relative:line;mso-left-percent:-10001;mso-top-percent:-10001;v-text-anchor:top" o:gfxdata="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" fillcolor="white [3201]" stroked="f" strokeweight=".5pt">
                 <v:textbox inset="0,0,0,0">
                   <w:txbxContent>
                     <w:p>
@@ -7893,6 +7879,91 @@
           <w:color w:val="000000"/>
         </w:rPr>
         <w:lastRenderedPageBreak/>
+        <w:t>{% if convention.</w:t>
+      </w:r>
+      <w:r>
+        <w:rPr>
+          <w:color w:val="000000"/>
+        </w:rPr>
+        <w:t>foyer_residence_variante</w:t>
+      </w:r>
+      <w:r>
+        <w:rPr>
+          <w:color w:val="000000"/>
+        </w:rPr>
+        <w:t>_1 %}</w:t>
+      </w:r>
+      <w:r>
+        <w:rPr>
+          <w:color w:val="000000"/>
+        </w:rPr>
+        <w:t>Variante 1 : programme existant dont la construction a été financée dans les conditions du 1° de l'article R. 832-21 du code de la construction et de l'habitation.</w:t>
+      </w:r>
+      <w:r>
+        <w:rPr>
+          <w:color w:val="000000"/>
+        </w:rPr>
+        <w:t xml:space="preserve">{% </w:t>
+      </w:r>
+      <w:proofErr w:type="spellStart"/>
+      <w:r>
+        <w:rPr>
+          <w:color w:val="000000"/>
+        </w:rPr>
+        <w:t>else</w:t>
+      </w:r>
+      <w:proofErr w:type="spellEnd"/>
+      <w:r>
+        <w:rPr>
+          <w:color w:val="000000"/>
+        </w:rPr>
+        <w:t xml:space="preserve"> %}</w:t>
+      </w:r>
+      <w:r>
+        <w:rPr>
+          <w:strike/>
+          <w:color w:val="000000"/>
+        </w:rPr>
+        <w:t>Variante 1 : programme existant dont la construction a été financée dans les conditions du 1° de l'article R. 832-21 du code de la construction et de l'habitation.</w:t>
+      </w:r>
+      <w:r>
+        <w:rPr>
+          <w:color w:val="000000"/>
+        </w:rPr>
+        <w:t xml:space="preserve">{% </w:t>
+      </w:r>
+      <w:proofErr w:type="spellStart"/>
+      <w:r>
+        <w:rPr>
+          <w:color w:val="000000"/>
+        </w:rPr>
+        <w:t>endif</w:t>
+      </w:r>
+      <w:proofErr w:type="spellEnd"/>
+      <w:r>
+        <w:rPr>
+          <w:color w:val="000000"/>
+        </w:rPr>
+        <w:t xml:space="preserve"> %}</w:t>
+      </w:r>
+    </w:p>
+    <w:p>
+      <w:pPr>
+        <w:rPr>
+          <w:color w:val="000000"/>
+        </w:rPr>
+      </w:pPr>
+    </w:p>
+    <w:p>
+      <w:pPr>
+        <w:rPr>
+          <w:color w:val="000000"/>
+        </w:rPr>
+      </w:pPr>
+      <w:r>
+        <w:rPr>
+          <w:color w:val="000000"/>
+        </w:rPr>
         <w:t xml:space="preserve">{% if </w:t>
       </w:r>
       <w:proofErr w:type="gramStart"/>
@@ -7900,20 +7971,38 @@
         <w:rPr>
           <w:color w:val="000000"/>
         </w:rPr>
-        <w:t>convention.foyer</w:t>
+        <w:t>convention.</w:t>
+      </w:r>
+      <w:r>
+        <w:rPr>
+          <w:color w:val="000000"/>
+        </w:rPr>
+        <w:t>foyer</w:t>
       </w:r>
       <w:proofErr w:type="gramEnd"/>
       <w:r>
         <w:rPr>
           <w:color w:val="000000"/>
         </w:rPr>
-        <w:t>_variante_1 %}</w:t>
-      </w:r>
-      <w:r>
-        <w:rPr>
-          <w:color w:val="000000"/>
-        </w:rPr>
-        <w:t>Variante 1 : programme existant dont la construction a été financée dans les conditions du 1° de l'article R. 832-21 du code de la construction et de l'habitation.</w:t>
+        <w:t>_residence_variante</w:t>
+      </w:r>
+      <w:r>
+        <w:rPr>
+          <w:color w:val="000000"/>
+        </w:rPr>
+        <w:t>_2 %}</w:t>
+      </w:r>
+      <w:r>
+        <w:rPr>
+          <w:color w:val="000000"/>
+        </w:rPr>
+        <w:t>Variante 2 : programme existant dont l'amélioration ou l'acquisition suivie d'une amélioration est financée dans les conditions prévues au 2° de l'article R. 832-21 du code de la construction et de l'habitation.</w:t>
+      </w:r>
+      <w:r>
+        <w:rPr>
+          <w:color w:val="000000"/>
+        </w:rPr>
+        <w:t xml:space="preserve"> </w:t>
       </w:r>
       <w:r>
         <w:rPr>
@@ -7933,15 +8022,160 @@
         <w:rPr>
           <w:color w:val="000000"/>
         </w:rPr>
+        <w:t xml:space="preserve"> </w:t>
+      </w:r>
+      <w:proofErr w:type="gramStart"/>
+      <w:r>
+        <w:rPr>
+          <w:color w:val="000000"/>
+        </w:rPr>
+        <w:t>%}</w:t>
+      </w:r>
+      <w:r>
+        <w:rPr>
+          <w:strike/>
+          <w:color w:val="000000"/>
+        </w:rPr>
+        <w:t>Variante</w:t>
+      </w:r>
+      <w:proofErr w:type="gramEnd"/>
+      <w:r>
+        <w:rPr>
+          <w:strike/>
+          <w:color w:val="000000"/>
+        </w:rPr>
+        <w:t xml:space="preserve"> 2 : programme existant dont l'amélioration ou l'acquisition suivie d'une amélioration est financée dans les conditions prévues au 2° de l'article R. 832-21 du code de la construction et de l'habitation.</w:t>
+      </w:r>
+      <w:r>
+        <w:rPr>
+          <w:color w:val="000000"/>
+        </w:rPr>
+        <w:t xml:space="preserve">{% </w:t>
+      </w:r>
+      <w:proofErr w:type="spellStart"/>
+      <w:r>
+        <w:rPr>
+          <w:color w:val="000000"/>
+        </w:rPr>
+        <w:t>endif</w:t>
+      </w:r>
+      <w:proofErr w:type="spellEnd"/>
+      <w:r>
+        <w:rPr>
+          <w:color w:val="000000"/>
+        </w:rPr>
         <w:t xml:space="preserve"> %}</w:t>
       </w:r>
-      <w:r>
-        <w:rPr>
-          <w:strike/>
-          <w:color w:val="000000"/>
-        </w:rPr>
-        <w:t>Variante 1 : programme existant dont la construction a été financée dans les conditions du 1° de l'article R. 832-21 du code de la construction et de l'habitation.</w:t>
-      </w:r>
+    </w:p>
+    <w:p>
+      <w:pPr>
+        <w:rPr>
+          <w:color w:val="000000"/>
+        </w:rPr>
+      </w:pPr>
+      <w:r>
+        <w:rPr>
+          <w:color w:val="000000"/>
+        </w:rPr>
+        <w:t xml:space="preserve">{% if </w:t>
+      </w:r>
+      <w:proofErr w:type="gramStart"/>
+      <w:r>
+        <w:rPr>
+          <w:color w:val="000000"/>
+        </w:rPr>
+        <w:t>convention.</w:t>
+      </w:r>
+      <w:r>
+        <w:rPr>
+          <w:color w:val="000000"/>
+        </w:rPr>
+        <w:t>foyer</w:t>
+      </w:r>
+      <w:proofErr w:type="gramEnd"/>
+      <w:r>
+        <w:rPr>
+          <w:color w:val="000000"/>
+        </w:rPr>
+        <w:t>_residence_variante</w:t>
+      </w:r>
+      <w:r>
+        <w:rPr>
+          <w:color w:val="000000"/>
+        </w:rPr>
+        <w:t>_2_travaux %}</w:t>
+      </w:r>
+    </w:p>
+    <w:p>
+      <w:pPr>
+        <w:rPr>
+          <w:color w:val="000000"/>
+        </w:rPr>
+      </w:pPr>
+      <w:r>
+        <w:rPr>
+          <w:color w:val="000000"/>
+        </w:rPr>
+        <w:t>Description du programme des travaux :</w:t>
+      </w:r>
+      <w:r>
+        <w:rPr>
+          <w:color w:val="000000"/>
+        </w:rPr>
+        <w:t xml:space="preserve"> </w:t>
+      </w:r>
+    </w:p>
+    <w:p>
+      <w:pPr>
+        <w:rPr>
+          <w:color w:val="000000"/>
+        </w:rPr>
+      </w:pPr>
+      <w:proofErr w:type="gramStart"/>
+      <w:r>
+        <w:rPr>
+          <w:color w:val="000000"/>
+        </w:rPr>
+        <w:t>{{</w:t>
+      </w:r>
+      <w:r>
+        <w:rPr>
+          <w:color w:val="000000"/>
+        </w:rPr>
+        <w:t xml:space="preserve"> </w:t>
+      </w:r>
+      <w:r>
+        <w:rPr>
+          <w:color w:val="000000"/>
+        </w:rPr>
+        <w:t>convention</w:t>
+      </w:r>
+      <w:proofErr w:type="gramEnd"/>
+      <w:r>
+        <w:rPr>
+          <w:color w:val="000000"/>
+        </w:rPr>
+        <w:t>.</w:t>
+      </w:r>
+      <w:r>
+        <w:rPr>
+          <w:color w:val="000000"/>
+        </w:rPr>
+        <w:t>foyer_residence_variante</w:t>
+      </w:r>
+      <w:r>
+        <w:rPr>
+          <w:color w:val="000000"/>
+        </w:rPr>
+        <w:t>_2_travaux }}</w:t>
+      </w:r>
+    </w:p>
+    <w:p>
+      <w:pPr>
+        <w:rPr>
+          <w:color w:val="000000"/>
+        </w:rPr>
+      </w:pPr>
       <w:r>
         <w:rPr>
           <w:color w:val="000000"/>
@@ -7969,13 +8203,6 @@
           <w:color w:val="000000"/>
         </w:rPr>
       </w:pPr>
-    </w:p>
-    <w:p>
-      <w:pPr>
-        <w:rPr>
-          <w:color w:val="000000"/>
-        </w:rPr>
-      </w:pPr>
       <w:r>
         <w:rPr>
           <w:color w:val="000000"/>
@@ -7987,221 +8214,26 @@
         <w:rPr>
           <w:color w:val="000000"/>
         </w:rPr>
-        <w:t>convention.foyer</w:t>
+        <w:t>convention.</w:t>
+      </w:r>
+      <w:r>
+        <w:rPr>
+          <w:color w:val="000000"/>
+        </w:rPr>
+        <w:t>foyer</w:t>
       </w:r>
       <w:proofErr w:type="gramEnd"/>
       <w:r>
         <w:rPr>
           <w:color w:val="000000"/>
         </w:rPr>
-        <w:t>_variante_2 %}</w:t>
-      </w:r>
-      <w:r>
-        <w:rPr>
-          <w:color w:val="000000"/>
-        </w:rPr>
-        <w:t>Variante 2 : programme existant dont l'amélioration ou l'acquisition suivie d'une amélioration est financée dans les conditions prévues au 2° de l'article R. 832-21 du code de la construction et de l'habitation.</w:t>
-      </w:r>
-      <w:r>
-        <w:rPr>
-          <w:color w:val="000000"/>
-        </w:rPr>
-        <w:t xml:space="preserve"> </w:t>
-      </w:r>
-      <w:r>
-        <w:rPr>
-          <w:color w:val="000000"/>
-        </w:rPr>
-        <w:t xml:space="preserve">{% </w:t>
-      </w:r>
-      <w:proofErr w:type="spellStart"/>
-      <w:r>
-        <w:rPr>
-          <w:color w:val="000000"/>
-        </w:rPr>
-        <w:t>else</w:t>
-      </w:r>
-      <w:proofErr w:type="spellEnd"/>
-      <w:r>
-        <w:rPr>
-          <w:color w:val="000000"/>
-        </w:rPr>
-        <w:t xml:space="preserve"> </w:t>
-      </w:r>
-      <w:proofErr w:type="gramStart"/>
-      <w:r>
-        <w:rPr>
-          <w:color w:val="000000"/>
-        </w:rPr>
-        <w:t>%}</w:t>
-      </w:r>
-      <w:r>
-        <w:rPr>
-          <w:strike/>
-          <w:color w:val="000000"/>
-        </w:rPr>
-        <w:t>Variante</w:t>
-      </w:r>
-      <w:proofErr w:type="gramEnd"/>
-      <w:r>
-        <w:rPr>
-          <w:strike/>
-          <w:color w:val="000000"/>
-        </w:rPr>
-        <w:t xml:space="preserve"> 2 : programme existant dont l'amélioration ou l'acquisition suivie d'une amélioration est financée dans les conditions prévues au 2° de l'article R. 832-21 du code de la construction et de l'habitation.</w:t>
-      </w:r>
-      <w:r>
-        <w:rPr>
-          <w:color w:val="000000"/>
-        </w:rPr>
-        <w:t xml:space="preserve">{% </w:t>
-      </w:r>
-      <w:proofErr w:type="spellStart"/>
-      <w:r>
-        <w:rPr>
-          <w:color w:val="000000"/>
-        </w:rPr>
-        <w:t>endif</w:t>
-      </w:r>
-      <w:proofErr w:type="spellEnd"/>
-      <w:r>
-        <w:rPr>
-          <w:color w:val="000000"/>
-        </w:rPr>
-        <w:t xml:space="preserve"> %}</w:t>
-      </w:r>
-    </w:p>
-    <w:p>
-      <w:pPr>
-        <w:rPr>
-          <w:color w:val="000000"/>
-        </w:rPr>
-      </w:pPr>
-      <w:r>
-        <w:rPr>
-          <w:color w:val="000000"/>
-        </w:rPr>
-        <w:t xml:space="preserve">{% if </w:t>
-      </w:r>
-      <w:proofErr w:type="gramStart"/>
-      <w:r>
-        <w:rPr>
-          <w:color w:val="000000"/>
-        </w:rPr>
-        <w:t>convention.foyer</w:t>
-      </w:r>
-      <w:proofErr w:type="gramEnd"/>
-      <w:r>
-        <w:rPr>
-          <w:color w:val="000000"/>
-        </w:rPr>
-        <w:t>_variante_2_travaux %}</w:t>
-      </w:r>
-    </w:p>
-    <w:p>
-      <w:pPr>
-        <w:rPr>
-          <w:color w:val="000000"/>
-        </w:rPr>
-      </w:pPr>
-      <w:r>
-        <w:rPr>
-          <w:color w:val="000000"/>
-        </w:rPr>
-        <w:t>Description du programme des travaux :</w:t>
-      </w:r>
-      <w:r>
-        <w:rPr>
-          <w:color w:val="000000"/>
-        </w:rPr>
-        <w:t xml:space="preserve"> </w:t>
-      </w:r>
-    </w:p>
-    <w:p>
-      <w:pPr>
-        <w:rPr>
-          <w:color w:val="000000"/>
-        </w:rPr>
-      </w:pPr>
-      <w:proofErr w:type="gramStart"/>
-      <w:r>
-        <w:rPr>
-          <w:color w:val="000000"/>
-        </w:rPr>
-        <w:t>{{</w:t>
-      </w:r>
-      <w:r>
-        <w:rPr>
-          <w:color w:val="000000"/>
-        </w:rPr>
-        <w:t xml:space="preserve"> </w:t>
-      </w:r>
-      <w:r>
-        <w:rPr>
-          <w:color w:val="000000"/>
-        </w:rPr>
-        <w:t>convention</w:t>
-      </w:r>
-      <w:proofErr w:type="gramEnd"/>
-      <w:r>
-        <w:rPr>
-          <w:color w:val="000000"/>
-        </w:rPr>
-        <w:t>.foyer_variante_2_travaux }}</w:t>
-      </w:r>
-    </w:p>
-    <w:p>
-      <w:pPr>
-        <w:rPr>
-          <w:color w:val="000000"/>
-        </w:rPr>
-      </w:pPr>
-      <w:r>
-        <w:rPr>
-          <w:color w:val="000000"/>
-        </w:rPr>
-        <w:t xml:space="preserve">{% </w:t>
-      </w:r>
-      <w:proofErr w:type="spellStart"/>
-      <w:r>
-        <w:rPr>
-          <w:color w:val="000000"/>
-        </w:rPr>
-        <w:t>endif</w:t>
-      </w:r>
-      <w:proofErr w:type="spellEnd"/>
-      <w:r>
-        <w:rPr>
-          <w:color w:val="000000"/>
-        </w:rPr>
-        <w:t xml:space="preserve"> %}</w:t>
-      </w:r>
-    </w:p>
-    <w:p>
-      <w:pPr>
-        <w:rPr>
-          <w:color w:val="000000"/>
-        </w:rPr>
-      </w:pPr>
-      <w:r>
-        <w:rPr>
-          <w:color w:val="000000"/>
-        </w:rPr>
-        <w:t xml:space="preserve">{% if </w:t>
-      </w:r>
-      <w:proofErr w:type="gramStart"/>
-      <w:r>
-        <w:rPr>
-          <w:color w:val="000000"/>
-        </w:rPr>
-        <w:t>convention.foyer</w:t>
-      </w:r>
-      <w:proofErr w:type="gramEnd"/>
-      <w:r>
-        <w:rPr>
-          <w:color w:val="000000"/>
-        </w:rPr>
-        <w:t>_variante_3 %}</w:t>
+        <w:t>_residence_variante</w:t>
+      </w:r>
+      <w:r>
+        <w:rPr>
+          <w:color w:val="000000"/>
+        </w:rPr>
+        <w:t>_3 %}</w:t>
       </w:r>
       <w:r>
         <w:rPr>
@@ -10022,7 +10054,7 @@
     </w:p>
     <w:p>
       <w:pPr>
-        <w:pStyle w:val="ListParagraph"/>
+        <w:pStyle w:val="Paragraphedeliste"/>
         <w:numPr>
           <w:ilvl w:val="0"/>
           <w:numId w:val="7"/>
@@ -10820,7 +10852,7 @@
     </w:p>
     <w:p>
       <w:pPr>
-        <w:pStyle w:val="ListParagraph"/>
+        <w:pStyle w:val="Paragraphedeliste"/>
         <w:numPr>
           <w:ilvl w:val="0"/>
           <w:numId w:val="3"/>
@@ -10861,7 +10893,7 @@
     </w:p>
     <w:p>
       <w:pPr>
-        <w:pStyle w:val="ListParagraph"/>
+        <w:pStyle w:val="Paragraphedeliste"/>
         <w:numPr>
           <w:ilvl w:val="0"/>
           <w:numId w:val="3"/>
@@ -10908,7 +10940,7 @@
     </w:p>
     <w:p>
       <w:pPr>
-        <w:pStyle w:val="ListParagraph"/>
+        <w:pStyle w:val="Paragraphedeliste"/>
         <w:numPr>
           <w:ilvl w:val="0"/>
           <w:numId w:val="3"/>
@@ -10963,7 +10995,7 @@
     </w:p>
     <w:p>
       <w:pPr>
-        <w:pStyle w:val="ListParagraph"/>
+        <w:pStyle w:val="Paragraphedeliste"/>
         <w:numPr>
           <w:ilvl w:val="0"/>
           <w:numId w:val="3"/>
@@ -11010,7 +11042,7 @@
     </w:p>
     <w:p>
       <w:pPr>
-        <w:pStyle w:val="ListParagraph"/>
+        <w:pStyle w:val="Paragraphedeliste"/>
         <w:numPr>
           <w:ilvl w:val="0"/>
           <w:numId w:val="3"/>
@@ -11244,7 +11276,7 @@
     </w:p>
     <w:p>
       <w:pPr>
-        <w:pStyle w:val="ListParagraph"/>
+        <w:pStyle w:val="Paragraphedeliste"/>
         <w:numPr>
           <w:ilvl w:val="0"/>
           <w:numId w:val="3"/>
@@ -11326,7 +11358,7 @@
     </w:p>
     <w:p>
       <w:pPr>
-        <w:pStyle w:val="ListParagraph"/>
+        <w:pStyle w:val="Paragraphedeliste"/>
         <w:numPr>
           <w:ilvl w:val="0"/>
           <w:numId w:val="3"/>
@@ -11424,7 +11456,7 @@
     </w:p>
     <w:p>
       <w:pPr>
-        <w:pStyle w:val="ListParagraph"/>
+        <w:pStyle w:val="Paragraphedeliste"/>
         <w:numPr>
           <w:ilvl w:val="0"/>
           <w:numId w:val="3"/>
@@ -11529,7 +11561,7 @@
     </w:p>
     <w:p>
       <w:pPr>
-        <w:pStyle w:val="ListParagraph"/>
+        <w:pStyle w:val="Paragraphedeliste"/>
         <w:numPr>
           <w:ilvl w:val="0"/>
           <w:numId w:val="3"/>
@@ -11634,7 +11666,7 @@
     </w:p>
     <w:p>
       <w:pPr>
-        <w:pStyle w:val="ListParagraph"/>
+        <w:pStyle w:val="Paragraphedeliste"/>
         <w:numPr>
           <w:ilvl w:val="0"/>
           <w:numId w:val="3"/>
@@ -13148,7 +13180,7 @@
           </mc:Choice>
           <mc:Fallback>
             <w:pict>
-              <v:shape w14:anchorId="146E7DB9" id="Text Box 51" o:spid="_x0000_s1027" type="#_x0000_t202" style="width:411.95pt;height:318.1pt;visibility:visible;mso-wrap-style:square;mso-left-percent:-10001;mso-top-percent:-10001;mso-position-horizontal:absolute;mso-position-horizontal-relative:char;mso-position-vertical:absolute;mso-position-vertical-relative:line;mso-left-percent:-10001;mso-top-percent:-10001;v-text-anchor:top" o:gfxdata="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" fillcolor="white [3201]" stroked="f" strokeweight=".5pt">
+              <v:shape w14:anchorId="146E7DB9" id="Text Box 51" o:spid="_x0000_s1027" type="#_x0000_t202" style="width:411.95pt;height:318.1pt;visibility:visible;mso-wrap-style:square;mso-left-percent:-10001;mso-top-percent:-10001;mso-position-horizontal:absolute;mso-position-horizontal-relative:char;mso-position-vertical:absolute;mso-position-vertical-relative:line;mso-left-percent:-10001;mso-top-percent:-10001;v-text-anchor:top" o:gfxdata="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" fillcolor="white [3201]" stroked="f" strokeweight=".5pt">
                 <v:textbox inset="0,0,0,0">
                   <w:txbxContent>
                     <w:p>
@@ -13886,7 +13918,7 @@
 <w:ftr xmlns:wpc="http://schemas.microsoft.com/office/word/2010/wordprocessingCanvas" xmlns:cx="http://schemas.microsoft.com/office/drawing/2014/chartex" xmlns:cx1="http://schemas.microsoft.com/office/drawing/2015/9/8/chartex" xmlns:cx2="http://schemas.microsoft.com/office/drawing/2015/10/21/chartex" xmlns:cx3="http://schemas.microsoft.com/office/drawing/2016/5/9/chartex" xmlns:cx4="http://schemas.microsoft.com/office/drawing/2016/5/10/chartex" xmlns:cx5="http://schemas.microsoft.com/office/drawing/2016/5/11/chartex" xmlns:cx6="http://schemas.microsoft.com/office/drawing/2016/5/12/chartex" xmlns:cx7="http://schemas.microsoft.com/office/drawing/2016/5/13/chartex" xmlns:cx8="http://schemas.microsoft.com/office/drawing/2016/5/14/chartex" xmlns:mc="http://schemas.openxmlformats.org/markup-compatibility/2006" xmlns:aink="http://schemas.microsoft.com/office/drawing/2016/ink" xmlns:am3d="http://schemas.microsoft.com/office/drawing/2017/model3d" xmlns:o="urn:schemas-microsoft-com:office:office" xmlns:oel="http://schemas.microsoft.com/office/2019/extlst" xmlns:r="http://schemas.openxmlformats.org/officeDocument/2006/relationships" xmlns:m="http://schemas.openxmlformats.org/officeDocument/2006/math" xmlns:v="urn:schemas-microsoft-com:vml" xmlns:wp14="http://schemas.microsoft.com/office/word/2010/wordprocessingDrawing" xmlns:wp="http://schemas.openxmlformats.org/drawingml/2006/wordprocessingDrawing" xmlns:w10="urn:schemas-microsoft-com:office:word" xmlns:w="http://schemas.openxmlformats.org/wordprocessingml/2006/main" xmlns:w14="http://schemas.microsoft.com/office/word/2010/wordml" xmlns:w15="http://schemas.microsoft.com/office/word/2012/wordml" xmlns:w16cex="http://schemas.microsoft.com/office/word/2018/wordml/cex" xmlns:w16cid="http://schemas.microsoft.com/office/word/2016/wordml/cid" xmlns:w16="http://schemas.microsoft.com/office/word/2018/wordml" xmlns:w16sdtdh="http://schemas.microsoft.com/office/word/2020/wordml/sdtdatahash" xmlns:w16se="http://schemas.microsoft.com/office/word/2015/wordml/symex" xmlns:wpg="http://schemas.microsoft.com/office/word/2010/wordprocessingGroup" xmlns:wpi="http://schemas.microsoft.com/office/word/2010/wordprocessingInk" xmlns:wne="http://schemas.microsoft.com/office/word/2006/wordml" xmlns:wps="http://schemas.microsoft.com/office/word/2010/wordprocessingShape" mc:Ignorable="w14 w15 w16se w16cid w16 w16cex w16sdtdh wp14">
   <w:p>
     <w:pPr>
-      <w:pStyle w:val="Footer"/>
+      <w:pStyle w:val="Pieddepage"/>
     </w:pPr>
     <w:r>
       <w:t xml:space="preserve"> </w:t>
@@ -13899,7 +13931,7 @@
 <w:ftr xmlns:wpc="http://schemas.microsoft.com/office/word/2010/wordprocessingCanvas" xmlns:cx="http://schemas.microsoft.com/office/drawing/2014/chartex" xmlns:cx1="http://schemas.microsoft.com/office/drawing/2015/9/8/chartex" xmlns:cx2="http://schemas.microsoft.com/office/drawing/2015/10/21/chartex" xmlns:cx3="http://schemas.microsoft.com/office/drawing/2016/5/9/chartex" xmlns:cx4="http://schemas.microsoft.com/office/drawing/2016/5/10/chartex" xmlns:cx5="http://schemas.microsoft.com/office/drawing/2016/5/11/chartex" xmlns:cx6="http://schemas.microsoft.com/office/drawing/2016/5/12/chartex" xmlns:cx7="http://schemas.microsoft.com/office/drawing/2016/5/13/chartex" xmlns:cx8="http://schemas.microsoft.com/office/drawing/2016/5/14/chartex" xmlns:mc="http://schemas.openxmlformats.org/markup-compatibility/2006" xmlns:aink="http://schemas.microsoft.com/office/drawing/2016/ink" xmlns:am3d="http://schemas.microsoft.com/office/drawing/2017/model3d" xmlns:o="urn:schemas-microsoft-com:office:office" xmlns:oel="http://schemas.microsoft.com/office/2019/extlst" xmlns:r="http://schemas.openxmlformats.org/officeDocument/2006/relationships" xmlns:m="http://schemas.openxmlformats.org/officeDocument/2006/math" xmlns:v="urn:schemas-microsoft-com:vml" xmlns:wp14="http://schemas.microsoft.com/office/word/2010/wordprocessingDrawing" xmlns:wp="http://schemas.openxmlformats.org/drawingml/2006/wordprocessingDrawing" xmlns:w10="urn:schemas-microsoft-com:office:word" xmlns:w="http://schemas.openxmlformats.org/wordprocessingml/2006/main" xmlns:w14="http://schemas.microsoft.com/office/word/2010/wordml" xmlns:w15="http://schemas.microsoft.com/office/word/2012/wordml" xmlns:w16cex="http://schemas.microsoft.com/office/word/2018/wordml/cex" xmlns:w16cid="http://schemas.microsoft.com/office/word/2016/wordml/cid" xmlns:w16="http://schemas.microsoft.com/office/word/2018/wordml" xmlns:w16sdtdh="http://schemas.microsoft.com/office/word/2020/wordml/sdtdatahash" xmlns:w16se="http://schemas.microsoft.com/office/word/2015/wordml/symex" xmlns:wpg="http://schemas.microsoft.com/office/word/2010/wordprocessingGroup" xmlns:wpi="http://schemas.microsoft.com/office/word/2010/wordprocessingInk" xmlns:wne="http://schemas.microsoft.com/office/word/2006/wordml" xmlns:wps="http://schemas.microsoft.com/office/word/2010/wordprocessingShape" mc:Ignorable="w14 w15 w16se w16cid w16 w16cex w16sdtdh wp14">
   <w:p>
     <w:pPr>
-      <w:pStyle w:val="Footer"/>
+      <w:pStyle w:val="Pieddepage"/>
     </w:pPr>
     <w:r>
       <w:t xml:space="preserve"> </w:t>
@@ -13912,7 +13944,7 @@
 <w:ftr xmlns:wpc="http://schemas.microsoft.com/office/word/2010/wordprocessingCanvas" xmlns:cx="http://schemas.microsoft.com/office/drawing/2014/chartex" xmlns:cx1="http://schemas.microsoft.com/office/drawing/2015/9/8/chartex" xmlns:cx2="http://schemas.microsoft.com/office/drawing/2015/10/21/chartex" xmlns:cx3="http://schemas.microsoft.com/office/drawing/2016/5/9/chartex" xmlns:cx4="http://schemas.microsoft.com/office/drawing/2016/5/10/chartex" xmlns:cx5="http://schemas.microsoft.com/office/drawing/2016/5/11/chartex" xmlns:cx6="http://schemas.microsoft.com/office/drawing/2016/5/12/chartex" xmlns:cx7="http://schemas.microsoft.com/office/drawing/2016/5/13/chartex" xmlns:cx8="http://schemas.microsoft.com/office/drawing/2016/5/14/chartex" xmlns:mc="http://schemas.openxmlformats.org/markup-compatibility/2006" xmlns:aink="http://schemas.microsoft.com/office/drawing/2016/ink" xmlns:am3d="http://schemas.microsoft.com/office/drawing/2017/model3d" xmlns:o="urn:schemas-microsoft-com:office:office" xmlns:oel="http://schemas.microsoft.com/office/2019/extlst" xmlns:r="http://schemas.openxmlformats.org/officeDocument/2006/relationships" xmlns:m="http://schemas.openxmlformats.org/officeDocument/2006/math" xmlns:v="urn:schemas-microsoft-com:vml" xmlns:wp14="http://schemas.microsoft.com/office/word/2010/wordprocessingDrawing" xmlns:wp="http://schemas.openxmlformats.org/drawingml/2006/wordprocessingDrawing" xmlns:w10="urn:schemas-microsoft-com:office:word" xmlns:w="http://schemas.openxmlformats.org/wordprocessingml/2006/main" xmlns:w14="http://schemas.microsoft.com/office/word/2010/wordml" xmlns:w15="http://schemas.microsoft.com/office/word/2012/wordml" xmlns:w16cex="http://schemas.microsoft.com/office/word/2018/wordml/cex" xmlns:w16cid="http://schemas.microsoft.com/office/word/2016/wordml/cid" xmlns:w16="http://schemas.microsoft.com/office/word/2018/wordml" xmlns:w16sdtdh="http://schemas.microsoft.com/office/word/2020/wordml/sdtdatahash" xmlns:w16se="http://schemas.microsoft.com/office/word/2015/wordml/symex" xmlns:wpg="http://schemas.microsoft.com/office/word/2010/wordprocessingGroup" xmlns:wpi="http://schemas.microsoft.com/office/word/2010/wordprocessingInk" xmlns:wne="http://schemas.microsoft.com/office/word/2006/wordml" xmlns:wps="http://schemas.microsoft.com/office/word/2010/wordprocessingShape" mc:Ignorable="w14 w15 w16se w16cid w16 w16cex w16sdtdh wp14">
   <w:p>
     <w:pPr>
-      <w:pStyle w:val="Footer"/>
+      <w:pStyle w:val="Pieddepage"/>
     </w:pPr>
     <w:r>
       <w:t xml:space="preserve"> </w:t>
@@ -13944,7 +13976,7 @@
 <w:hdr xmlns:wpc="http://schemas.microsoft.com/office/word/2010/wordprocessingCanvas" xmlns:cx="http://schemas.microsoft.com/office/drawing/2014/chartex" xmlns:cx1="http://schemas.microsoft.com/office/drawing/2015/9/8/chartex" xmlns:cx2="http://schemas.microsoft.com/office/drawing/2015/10/21/chartex" xmlns:cx3="http://schemas.microsoft.com/office/drawing/2016/5/9/chartex" xmlns:cx4="http://schemas.microsoft.com/office/drawing/2016/5/10/chartex" xmlns:cx5="http://schemas.microsoft.com/office/drawing/2016/5/11/chartex" xmlns:cx6="http://schemas.microsoft.com/office/drawing/2016/5/12/chartex" xmlns:cx7="http://schemas.microsoft.com/office/drawing/2016/5/13/chartex" xmlns:cx8="http://schemas.microsoft.com/office/drawing/2016/5/14/chartex" xmlns:mc="http://schemas.openxmlformats.org/markup-compatibility/2006" xmlns:aink="http://schemas.microsoft.com/office/drawing/2016/ink" xmlns:am3d="http://schemas.microsoft.com/office/drawing/2017/model3d" xmlns:o="urn:schemas-microsoft-com:office:office" xmlns:oel="http://schemas.microsoft.com/office/2019/extlst" xmlns:r="http://schemas.openxmlformats.org/officeDocument/2006/relationships" xmlns:m="http://schemas.openxmlformats.org/officeDocument/2006/math" xmlns:v="urn:schemas-microsoft-com:vml" xmlns:wp14="http://schemas.microsoft.com/office/word/2010/wordprocessingDrawing" xmlns:wp="http://schemas.openxmlformats.org/drawingml/2006/wordprocessingDrawing" xmlns:w10="urn:schemas-microsoft-com:office:word" xmlns:w="http://schemas.openxmlformats.org/wordprocessingml/2006/main" xmlns:w14="http://schemas.microsoft.com/office/word/2010/wordml" xmlns:w15="http://schemas.microsoft.com/office/word/2012/wordml" xmlns:w16cex="http://schemas.microsoft.com/office/word/2018/wordml/cex" xmlns:w16cid="http://schemas.microsoft.com/office/word/2016/wordml/cid" xmlns:w16="http://schemas.microsoft.com/office/word/2018/wordml" xmlns:w16sdtdh="http://schemas.microsoft.com/office/word/2020/wordml/sdtdatahash" xmlns:w16se="http://schemas.microsoft.com/office/word/2015/wordml/symex" xmlns:wpg="http://schemas.microsoft.com/office/word/2010/wordprocessingGroup" xmlns:wpi="http://schemas.microsoft.com/office/word/2010/wordprocessingInk" xmlns:wne="http://schemas.microsoft.com/office/word/2006/wordml" xmlns:wps="http://schemas.microsoft.com/office/word/2010/wordprocessingShape" mc:Ignorable="w14 w15 w16se w16cid w16 w16cex w16sdtdh wp14">
   <w:p>
     <w:pPr>
-      <w:pStyle w:val="Header"/>
+      <w:pStyle w:val="En-tte"/>
     </w:pPr>
     <w:r>
       <w:rPr>
@@ -14008,7 +14040,7 @@
                         <w:p>
                           <w:r>
                             <w:rPr>
-                              <w:rStyle w:val="PageNumber"/>
+                              <w:rStyle w:val="Numrodepage"/>
                               <w:sz w:val="22"/>
                               <w:szCs w:val="22"/>
                             </w:rPr>
@@ -14016,7 +14048,7 @@
                           </w:r>
                           <w:r>
                             <w:rPr>
-                              <w:rStyle w:val="PageNumber"/>
+                              <w:rStyle w:val="Numrodepage"/>
                               <w:sz w:val="22"/>
                               <w:szCs w:val="22"/>
                             </w:rPr>
@@ -14024,7 +14056,7 @@
                           </w:r>
                           <w:r>
                             <w:rPr>
-                              <w:rStyle w:val="PageNumber"/>
+                              <w:rStyle w:val="Numrodepage"/>
                               <w:sz w:val="22"/>
                               <w:szCs w:val="22"/>
                             </w:rPr>
@@ -14032,7 +14064,7 @@
                           </w:r>
                           <w:r>
                             <w:rPr>
-                              <w:rStyle w:val="PageNumber"/>
+                              <w:rStyle w:val="Numrodepage"/>
                               <w:sz w:val="22"/>
                               <w:szCs w:val="22"/>
                             </w:rPr>
@@ -14040,7 +14072,7 @@
                           </w:r>
                           <w:r>
                             <w:rPr>
-                              <w:rStyle w:val="PageNumber"/>
+                              <w:rStyle w:val="Numrodepage"/>
                               <w:noProof/>
                               <w:sz w:val="22"/>
                               <w:szCs w:val="22"/>
@@ -14049,7 +14081,7 @@
                           </w:r>
                           <w:r>
                             <w:rPr>
-                              <w:rStyle w:val="PageNumber"/>
+                              <w:rStyle w:val="Numrodepage"/>
                               <w:sz w:val="22"/>
                               <w:szCs w:val="22"/>
                             </w:rPr>
@@ -14057,45 +14089,45 @@
                           </w:r>
                           <w:r>
                             <w:rPr>
-                              <w:rStyle w:val="PageNumber"/>
+                              <w:rStyle w:val="Numrodepage"/>
                             </w:rPr>
                             <w:tab/>
                             <w:t xml:space="preserve">- </w:t>
                           </w:r>
                           <w:r>
                             <w:rPr>
-                              <w:rStyle w:val="PageNumber"/>
+                              <w:rStyle w:val="Numrodepage"/>
                             </w:rPr>
                             <w:fldChar w:fldCharType="begin"/>
                           </w:r>
                           <w:r>
                             <w:rPr>
-                              <w:rStyle w:val="PageNumber"/>
+                              <w:rStyle w:val="Numrodepage"/>
                             </w:rPr>
                             <w:instrText xml:space="preserve"> PAGE </w:instrText>
                           </w:r>
                           <w:r>
                             <w:rPr>
-                              <w:rStyle w:val="PageNumber"/>
+                              <w:rStyle w:val="Numrodepage"/>
                             </w:rPr>
                             <w:fldChar w:fldCharType="separate"/>
                           </w:r>
                           <w:r>
                             <w:rPr>
-                              <w:rStyle w:val="PageNumber"/>
+                              <w:rStyle w:val="Numrodepage"/>
                               <w:noProof/>
                             </w:rPr>
                             <w:t>16</w:t>
                           </w:r>
                           <w:r>
                             <w:rPr>
-                              <w:rStyle w:val="PageNumber"/>
+                              <w:rStyle w:val="Numrodepage"/>
                             </w:rPr>
                             <w:fldChar w:fldCharType="end"/>
                           </w:r>
                           <w:r>
                             <w:rPr>
-                              <w:rStyle w:val="PageNumber"/>
+                              <w:rStyle w:val="Numrodepage"/>
                             </w:rPr>
                             <w:t xml:space="preserve"> -101010 878</w:t>
                           </w:r>
@@ -14274,7 +14306,7 @@
 <w:hdr xmlns:wpc="http://schemas.microsoft.com/office/word/2010/wordprocessingCanvas" xmlns:cx="http://schemas.microsoft.com/office/drawing/2014/chartex" xmlns:cx1="http://schemas.microsoft.com/office/drawing/2015/9/8/chartex" xmlns:cx2="http://schemas.microsoft.com/office/drawing/2015/10/21/chartex" xmlns:cx3="http://schemas.microsoft.com/office/drawing/2016/5/9/chartex" xmlns:cx4="http://schemas.microsoft.com/office/drawing/2016/5/10/chartex" xmlns:cx5="http://schemas.microsoft.com/office/drawing/2016/5/11/chartex" xmlns:cx6="http://schemas.microsoft.com/office/drawing/2016/5/12/chartex" xmlns:cx7="http://schemas.microsoft.com/office/drawing/2016/5/13/chartex" xmlns:cx8="http://schemas.microsoft.com/office/drawing/2016/5/14/chartex" xmlns:mc="http://schemas.openxmlformats.org/markup-compatibility/2006" xmlns:aink="http://schemas.microsoft.com/office/drawing/2016/ink" xmlns:am3d="http://schemas.microsoft.com/office/drawing/2017/model3d" xmlns:o="urn:schemas-microsoft-com:office:office" xmlns:oel="http://schemas.microsoft.com/office/2019/extlst" xmlns:r="http://schemas.openxmlformats.org/officeDocument/2006/relationships" xmlns:m="http://schemas.openxmlformats.org/officeDocument/2006/math" xmlns:v="urn:schemas-microsoft-com:vml" xmlns:wp14="http://schemas.microsoft.com/office/word/2010/wordprocessingDrawing" xmlns:wp="http://schemas.openxmlformats.org/drawingml/2006/wordprocessingDrawing" xmlns:w10="urn:schemas-microsoft-com:office:word" xmlns:w="http://schemas.openxmlformats.org/wordprocessingml/2006/main" xmlns:w14="http://schemas.microsoft.com/office/word/2010/wordml" xmlns:w15="http://schemas.microsoft.com/office/word/2012/wordml" xmlns:w16cex="http://schemas.microsoft.com/office/word/2018/wordml/cex" xmlns:w16cid="http://schemas.microsoft.com/office/word/2016/wordml/cid" xmlns:w16="http://schemas.microsoft.com/office/word/2018/wordml" xmlns:w16sdtdh="http://schemas.microsoft.com/office/word/2020/wordml/sdtdatahash" xmlns:w16se="http://schemas.microsoft.com/office/word/2015/wordml/symex" xmlns:wpg="http://schemas.microsoft.com/office/word/2010/wordprocessingGroup" xmlns:wpi="http://schemas.microsoft.com/office/word/2010/wordprocessingInk" xmlns:wne="http://schemas.microsoft.com/office/word/2006/wordml" xmlns:wps="http://schemas.microsoft.com/office/word/2010/wordprocessingShape" mc:Ignorable="w14 w15 w16se w16cid w16 w16cex w16sdtdh wp14">
   <w:p>
     <w:pPr>
-      <w:pStyle w:val="Header"/>
+      <w:pStyle w:val="En-tte"/>
       <w:ind w:right="360"/>
     </w:pPr>
     <w:r>
@@ -14374,7 +14406,7 @@
                         <w:p>
                           <w:r>
                             <w:rPr>
-                              <w:rStyle w:val="PageNumber"/>
+                              <w:rStyle w:val="Numrodepage"/>
                               <w:sz w:val="22"/>
                               <w:szCs w:val="22"/>
                             </w:rPr>
@@ -14382,7 +14414,7 @@
                           </w:r>
                           <w:r>
                             <w:rPr>
-                              <w:rStyle w:val="PageNumber"/>
+                              <w:rStyle w:val="Numrodepage"/>
                               <w:sz w:val="22"/>
                               <w:szCs w:val="22"/>
                             </w:rPr>
@@ -14390,7 +14422,7 @@
                           </w:r>
                           <w:r>
                             <w:rPr>
-                              <w:rStyle w:val="PageNumber"/>
+                              <w:rStyle w:val="Numrodepage"/>
                               <w:sz w:val="22"/>
                               <w:szCs w:val="22"/>
                             </w:rPr>
@@ -14398,7 +14430,7 @@
                           </w:r>
                           <w:r>
                             <w:rPr>
-                              <w:rStyle w:val="PageNumber"/>
+                              <w:rStyle w:val="Numrodepage"/>
                               <w:sz w:val="22"/>
                               <w:szCs w:val="22"/>
                             </w:rPr>
@@ -14406,7 +14438,7 @@
                           </w:r>
                           <w:r>
                             <w:rPr>
-                              <w:rStyle w:val="PageNumber"/>
+                              <w:rStyle w:val="Numrodepage"/>
                               <w:noProof/>
                               <w:sz w:val="22"/>
                               <w:szCs w:val="22"/>
@@ -14415,7 +14447,7 @@
                           </w:r>
                           <w:r>
                             <w:rPr>
-                              <w:rStyle w:val="PageNumber"/>
+                              <w:rStyle w:val="Numrodepage"/>
                               <w:sz w:val="22"/>
                               <w:szCs w:val="22"/>
                             </w:rPr>
@@ -14423,45 +14455,45 @@
                           </w:r>
                           <w:r>
                             <w:rPr>
-                              <w:rStyle w:val="PageNumber"/>
+                              <w:rStyle w:val="Numrodepage"/>
                             </w:rPr>
                             <w:tab/>
                             <w:t xml:space="preserve">- </w:t>
                           </w:r>
                           <w:r>
                             <w:rPr>
-                              <w:rStyle w:val="PageNumber"/>
+                              <w:rStyle w:val="Numrodepage"/>
                             </w:rPr>
                             <w:fldChar w:fldCharType="begin"/>
                           </w:r>
                           <w:r>
                             <w:rPr>
-                              <w:rStyle w:val="PageNumber"/>
+                              <w:rStyle w:val="Numrodepage"/>
                             </w:rPr>
                             <w:instrText xml:space="preserve"> PAGE </w:instrText>
                           </w:r>
                           <w:r>
                             <w:rPr>
-                              <w:rStyle w:val="PageNumber"/>
+                              <w:rStyle w:val="Numrodepage"/>
                             </w:rPr>
                             <w:fldChar w:fldCharType="separate"/>
                           </w:r>
                           <w:r>
                             <w:rPr>
-                              <w:rStyle w:val="PageNumber"/>
+                              <w:rStyle w:val="Numrodepage"/>
                               <w:noProof/>
                             </w:rPr>
                             <w:t>16</w:t>
                           </w:r>
                           <w:r>
                             <w:rPr>
-                              <w:rStyle w:val="PageNumber"/>
+                              <w:rStyle w:val="Numrodepage"/>
                             </w:rPr>
                             <w:fldChar w:fldCharType="end"/>
                           </w:r>
                           <w:r>
                             <w:rPr>
-                              <w:rStyle w:val="PageNumber"/>
+                              <w:rStyle w:val="Numrodepage"/>
                             </w:rPr>
                             <w:t xml:space="preserve"> -101010 878</w:t>
                           </w:r>
@@ -14599,25 +14631,25 @@
     </w:r>
     <w:r>
       <w:rPr>
-        <w:rStyle w:val="PageNumber"/>
+        <w:rStyle w:val="Numrodepage"/>
       </w:rPr>
       <w:t xml:space="preserve"> </w:t>
     </w:r>
     <w:r>
       <w:rPr>
-        <w:rStyle w:val="PageNumber"/>
+        <w:rStyle w:val="Numrodepage"/>
       </w:rPr>
       <w:tab/>
     </w:r>
     <w:r>
       <w:rPr>
-        <w:rStyle w:val="PageNumber"/>
+        <w:rStyle w:val="Numrodepage"/>
       </w:rPr>
       <w:tab/>
     </w:r>
     <w:r>
       <w:rPr>
-        <w:rStyle w:val="PageNumber"/>
+        <w:rStyle w:val="Numrodepage"/>
       </w:rPr>
       <w:tab/>
     </w:r>
@@ -14629,7 +14661,7 @@
 <w:hdr xmlns:wpc="http://schemas.microsoft.com/office/word/2010/wordprocessingCanvas" xmlns:cx="http://schemas.microsoft.com/office/drawing/2014/chartex" xmlns:cx1="http://schemas.microsoft.com/office/drawing/2015/9/8/chartex" xmlns:cx2="http://schemas.microsoft.com/office/drawing/2015/10/21/chartex" xmlns:cx3="http://schemas.microsoft.com/office/drawing/2016/5/9/chartex" xmlns:cx4="http://schemas.microsoft.com/office/drawing/2016/5/10/chartex" xmlns:cx5="http://schemas.microsoft.com/office/drawing/2016/5/11/chartex" xmlns:cx6="http://schemas.microsoft.com/office/drawing/2016/5/12/chartex" xmlns:cx7="http://schemas.microsoft.com/office/drawing/2016/5/13/chartex" xmlns:cx8="http://schemas.microsoft.com/office/drawing/2016/5/14/chartex" xmlns:mc="http://schemas.openxmlformats.org/markup-compatibility/2006" xmlns:aink="http://schemas.microsoft.com/office/drawing/2016/ink" xmlns:am3d="http://schemas.microsoft.com/office/drawing/2017/model3d" xmlns:o="urn:schemas-microsoft-com:office:office" xmlns:oel="http://schemas.microsoft.com/office/2019/extlst" xmlns:r="http://schemas.openxmlformats.org/officeDocument/2006/relationships" xmlns:m="http://schemas.openxmlformats.org/officeDocument/2006/math" xmlns:v="urn:schemas-microsoft-com:vml" xmlns:wp14="http://schemas.microsoft.com/office/word/2010/wordprocessingDrawing" xmlns:wp="http://schemas.openxmlformats.org/drawingml/2006/wordprocessingDrawing" xmlns:w10="urn:schemas-microsoft-com:office:word" xmlns:w="http://schemas.openxmlformats.org/wordprocessingml/2006/main" xmlns:w14="http://schemas.microsoft.com/office/word/2010/wordml" xmlns:w15="http://schemas.microsoft.com/office/word/2012/wordml" xmlns:w16cex="http://schemas.microsoft.com/office/word/2018/wordml/cex" xmlns:w16cid="http://schemas.microsoft.com/office/word/2016/wordml/cid" xmlns:w16="http://schemas.microsoft.com/office/word/2018/wordml" xmlns:w16sdtdh="http://schemas.microsoft.com/office/word/2020/wordml/sdtdatahash" xmlns:w16se="http://schemas.microsoft.com/office/word/2015/wordml/symex" xmlns:wpg="http://schemas.microsoft.com/office/word/2010/wordprocessingGroup" xmlns:wpi="http://schemas.microsoft.com/office/word/2010/wordprocessingInk" xmlns:wne="http://schemas.microsoft.com/office/word/2006/wordml" xmlns:wps="http://schemas.microsoft.com/office/word/2010/wordprocessingShape" mc:Ignorable="w14 w15 w16se w16cid w16 w16cex w16sdtdh wp14">
   <w:tbl>
     <w:tblPr>
-      <w:tblStyle w:val="TableGrid"/>
+      <w:tblStyle w:val="Grilledutableau"/>
       <w:tblW w:w="8460" w:type="dxa"/>
       <w:jc w:val="center"/>
       <w:tblBorders>
@@ -15146,7 +15178,7 @@
   </w:tbl>
   <w:p>
     <w:pPr>
-      <w:pStyle w:val="Header"/>
+      <w:pStyle w:val="En-tte"/>
       <w:tabs>
         <w:tab w:val="clear" w:pos="4536"/>
         <w:tab w:val="clear" w:pos="9072"/>
@@ -15286,11 +15318,11 @@
                                 <v:path o:extrusionok="f" gradientshapeok="t" o:connecttype="rect"/>
                                 <o:lock v:ext="edit" aspectratio="t"/>
                               </v:shapetype>
-                              <v:shape id="_x0000_i1025" type="#_x0000_t75" alt="" style="width:37.35pt;height:26.65pt;mso-width-percent:0;mso-height-percent:0;mso-width-percent:0;mso-height-percent:0" filled="t">
+                              <v:shape id="_x0000_i1026" type="#_x0000_t75" alt="" style="width:37.5pt;height:27pt;mso-width-percent:0;mso-height-percent:0;mso-width-percent:0;mso-height-percent:0" filled="t">
                                 <v:fill color2="black"/>
                                 <v:imagedata r:id="rId2" o:title="" croptop="-22f" cropbottom="-22f" cropleft="-25f" cropright="-25f"/>
                               </v:shape>
-                              <o:OLEObject Type="Embed" ProgID="Word.Picture.8" ShapeID="_x0000_i1025" DrawAspect="Content" ObjectID="_1739633091" r:id="rId3"/>
+                              <o:OLEObject Type="Embed" ProgID="Word.Picture.8" ShapeID="_x0000_i1026" DrawAspect="Content" ObjectID="_1740920689" r:id="rId3"/>
                             </w:object>
                           </w:r>
                         </w:p>
@@ -15340,7 +15372,7 @@
               <v:stroke joinstyle="miter"/>
               <v:path gradientshapeok="t" o:connecttype="rect"/>
             </v:shapetype>
-            <v:shape id="Text Box 17" o:spid="_x0000_s1031" type="#_x0000_t202" style="position:absolute;left:0;text-align:left;margin-left:37.35pt;margin-top:21.2pt;width:78.5pt;height:49.7pt;z-index:251663360;visibility:visible;mso-wrap-style:square;mso-width-percent:0;mso-height-percent:0;mso-wrap-distance-left:9.05pt;mso-wrap-distance-top:0;mso-wrap-distance-right:9.05pt;mso-wrap-distance-bottom:0;mso-position-horizontal:absolute;mso-position-horizontal-relative:page;mso-position-vertical:absolute;mso-position-vertical-relative:page;mso-width-percent:0;mso-height-percent:0;mso-width-relative:page;mso-height-relative:page;v-text-anchor:top" o:gfxdata="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" stroked="f">
+            <v:shape id="Text Box 17" o:spid="_x0000_s1031" type="#_x0000_t202" style="position:absolute;left:0;text-align:left;margin-left:37.35pt;margin-top:21.2pt;width:78.5pt;height:49.7pt;z-index:251663360;visibility:visible;mso-wrap-style:square;mso-width-percent:0;mso-height-percent:0;mso-wrap-distance-left:9.05pt;mso-wrap-distance-top:0;mso-wrap-distance-right:9.05pt;mso-wrap-distance-bottom:0;mso-position-horizontal:absolute;mso-position-horizontal-relative:page;mso-position-vertical:absolute;mso-position-vertical-relative:page;mso-width-percent:0;mso-height-percent:0;mso-width-relative:page;mso-height-relative:page;v-text-anchor:top" o:gfxdata="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" stroked="f">
               <v:fill opacity="0"/>
               <v:path arrowok="t"/>
               <v:textbox inset=".45pt,.45pt,.45pt,.45pt">
@@ -15368,9 +15400,9 @@
                       <w:object w:dxaOrig="747" w:dyaOrig="533" w14:anchorId="1E772EA1">
                         <v:shape id="_x0000_i1025" type="#_x0000_t75" alt="" style="width:37.35pt;height:26.65pt;mso-width-percent:0;mso-height-percent:0;mso-width-percent:0;mso-height-percent:0" filled="t">
                           <v:fill color2="black"/>
-                          <v:imagedata r:id="rId2" o:title="" croptop="-22f" cropbottom="-22f" cropleft="-25f" cropright="-25f"/>
+                          <v:imagedata r:id="rId4" o:title="" croptop="-22f" cropbottom="-22f" cropleft="-25f" cropright="-25f"/>
                         </v:shape>
-                        <o:OLEObject Type="Embed" ProgID="Word.Picture.8" ShapeID="_x0000_i1025" DrawAspect="Content" ObjectID="_1739633091" r:id="rId4"/>
+                        <o:OLEObject Type="Embed" ProgID="Word.Picture.8" ShapeID="_x0000_i1025" DrawAspect="Content" ObjectID="_1739633091" r:id="rId5"/>
                       </w:object>
                     </w:r>
                   </w:p>
@@ -15719,7 +15751,7 @@
     <w:lvl w:ilvl="0">
       <w:start w:val="1"/>
       <w:numFmt w:val="none"/>
-      <w:pStyle w:val="Heading1"/>
+      <w:pStyle w:val="Titre1"/>
       <w:suff w:val="nothing"/>
       <w:lvlText w:val=""/>
       <w:lvlJc w:val="left"/>
@@ -15733,7 +15765,7 @@
     <w:lvl w:ilvl="1">
       <w:start w:val="1"/>
       <w:numFmt w:val="none"/>
-      <w:pStyle w:val="Heading2"/>
+      <w:pStyle w:val="Titre2"/>
       <w:suff w:val="nothing"/>
       <w:lvlText w:val=""/>
       <w:lvlJc w:val="left"/>
@@ -15747,7 +15779,7 @@
     <w:lvl w:ilvl="2">
       <w:start w:val="1"/>
       <w:numFmt w:val="none"/>
-      <w:pStyle w:val="Heading3"/>
+      <w:pStyle w:val="Titre3"/>
       <w:suff w:val="nothing"/>
       <w:lvlText w:val=""/>
       <w:lvlJc w:val="left"/>
@@ -15761,7 +15793,7 @@
     <w:lvl w:ilvl="3">
       <w:start w:val="1"/>
       <w:numFmt w:val="none"/>
-      <w:pStyle w:val="Heading4"/>
+      <w:pStyle w:val="Titre4"/>
       <w:suff w:val="nothing"/>
       <w:lvlText w:val=""/>
       <w:lvlJc w:val="left"/>
@@ -15775,7 +15807,7 @@
     <w:lvl w:ilvl="4">
       <w:start w:val="1"/>
       <w:numFmt w:val="none"/>
-      <w:pStyle w:val="Heading5"/>
+      <w:pStyle w:val="Titre5"/>
       <w:suff w:val="nothing"/>
       <w:lvlText w:val=""/>
       <w:lvlJc w:val="left"/>
@@ -15789,7 +15821,7 @@
     <w:lvl w:ilvl="5">
       <w:start w:val="1"/>
       <w:numFmt w:val="none"/>
-      <w:pStyle w:val="Heading6"/>
+      <w:pStyle w:val="Titre6"/>
       <w:suff w:val="nothing"/>
       <w:lvlText w:val=""/>
       <w:lvlJc w:val="left"/>
@@ -15803,7 +15835,7 @@
     <w:lvl w:ilvl="6">
       <w:start w:val="1"/>
       <w:numFmt w:val="none"/>
-      <w:pStyle w:val="Heading7"/>
+      <w:pStyle w:val="Titre7"/>
       <w:suff w:val="nothing"/>
       <w:lvlText w:val=""/>
       <w:lvlJc w:val="left"/>
@@ -16994,7 +17026,7 @@
       <w:szCs w:val="24"/>
     </w:rPr>
   </w:style>
-  <w:style w:type="paragraph" w:styleId="Heading1">
+  <w:style w:type="paragraph" w:styleId="Titre1">
     <w:name w:val="heading 1"/>
     <w:basedOn w:val="Normal"/>
     <w:next w:val="Normal"/>
@@ -17027,7 +17059,7 @@
       <w:lang w:eastAsia="zh-CN"/>
     </w:rPr>
   </w:style>
-  <w:style w:type="paragraph" w:styleId="Heading2">
+  <w:style w:type="paragraph" w:styleId="Titre2">
     <w:name w:val="heading 2"/>
     <w:basedOn w:val="Normal"/>
     <w:next w:val="Normal"/>
@@ -17054,9 +17086,9 @@
       <w:lang w:eastAsia="zh-CN"/>
     </w:rPr>
   </w:style>
-  <w:style w:type="paragraph" w:styleId="Heading3">
+  <w:style w:type="paragraph" w:styleId="Titre3">
     <w:name w:val="heading 3"/>
-    <w:basedOn w:val="Heading2"/>
+    <w:basedOn w:val="Titre2"/>
     <w:next w:val="Normal"/>
     <w:qFormat/>
     <w:pPr>
@@ -17069,7 +17101,7 @@
       <w:color w:val="800080"/>
     </w:rPr>
   </w:style>
-  <w:style w:type="paragraph" w:styleId="Heading4">
+  <w:style w:type="paragraph" w:styleId="Titre4">
     <w:name w:val="heading 4"/>
     <w:basedOn w:val="Normal"/>
     <w:next w:val="Normal"/>
@@ -17093,7 +17125,7 @@
       <w:lang w:eastAsia="zh-CN"/>
     </w:rPr>
   </w:style>
-  <w:style w:type="paragraph" w:styleId="Heading5">
+  <w:style w:type="paragraph" w:styleId="Titre5">
     <w:name w:val="heading 5"/>
     <w:basedOn w:val="Normal"/>
     <w:next w:val="Normal"/>
@@ -17117,7 +17149,7 @@
       <w:lang w:eastAsia="zh-CN"/>
     </w:rPr>
   </w:style>
-  <w:style w:type="paragraph" w:styleId="Heading6">
+  <w:style w:type="paragraph" w:styleId="Titre6">
     <w:name w:val="heading 6"/>
     <w:basedOn w:val="Normal"/>
     <w:next w:val="Normal"/>
@@ -17142,7 +17174,7 @@
       <w:lang w:eastAsia="zh-CN"/>
     </w:rPr>
   </w:style>
-  <w:style w:type="paragraph" w:styleId="Heading7">
+  <w:style w:type="paragraph" w:styleId="Titre7">
     <w:name w:val="heading 7"/>
     <w:basedOn w:val="Normal"/>
     <w:next w:val="Normal"/>
@@ -17168,13 +17200,13 @@
       <w:lang w:eastAsia="zh-CN"/>
     </w:rPr>
   </w:style>
-  <w:style w:type="character" w:default="1" w:styleId="DefaultParagraphFont">
+  <w:style w:type="character" w:default="1" w:styleId="Policepardfaut">
     <w:name w:val="Default Paragraph Font"/>
     <w:uiPriority w:val="1"/>
     <w:semiHidden/>
     <w:unhideWhenUsed/>
   </w:style>
-  <w:style w:type="table" w:default="1" w:styleId="TableNormal">
+  <w:style w:type="table" w:default="1" w:styleId="TableauNormal">
     <w:name w:val="Normal Table"/>
     <w:uiPriority w:val="99"/>
     <w:semiHidden/>
@@ -17189,7 +17221,7 @@
       </w:tblCellMar>
     </w:tblPr>
   </w:style>
-  <w:style w:type="numbering" w:default="1" w:styleId="NoList">
+  <w:style w:type="numbering" w:default="1" w:styleId="Aucuneliste">
     <w:name w:val="No List"/>
     <w:uiPriority w:val="99"/>
     <w:semiHidden/>
@@ -17405,7 +17437,7 @@
   <w:style w:type="character" w:customStyle="1" w:styleId="WW-Policepardfaut">
     <w:name w:val="WW-Police par défaut"/>
   </w:style>
-  <w:style w:type="character" w:styleId="PageNumber">
+  <w:style w:type="character" w:styleId="Numrodepage">
     <w:name w:val="page number"/>
     <w:basedOn w:val="WW-Policepardfaut"/>
   </w:style>
@@ -17467,10 +17499,10 @@
   <w:style w:type="character" w:customStyle="1" w:styleId="Policepardfaut1">
     <w:name w:val="Police par défaut1"/>
   </w:style>
-  <w:style w:type="paragraph" w:customStyle="1" w:styleId="Titre2">
+  <w:style w:type="paragraph" w:customStyle="1" w:styleId="Titre20">
     <w:name w:val="Titre2"/>
     <w:basedOn w:val="Normal"/>
-    <w:next w:val="BodyText"/>
+    <w:next w:val="Corpsdetexte"/>
     <w:pPr>
       <w:keepNext/>
       <w:suppressAutoHyphens/>
@@ -17487,7 +17519,7 @@
       <w:lang w:eastAsia="zh-CN"/>
     </w:rPr>
   </w:style>
-  <w:style w:type="paragraph" w:styleId="BodyText">
+  <w:style w:type="paragraph" w:styleId="Corpsdetexte">
     <w:name w:val="Body Text"/>
     <w:basedOn w:val="Normal"/>
     <w:pPr>
@@ -17503,14 +17535,14 @@
       <w:lang w:eastAsia="zh-CN"/>
     </w:rPr>
   </w:style>
-  <w:style w:type="paragraph" w:styleId="List">
+  <w:style w:type="paragraph" w:styleId="Liste">
     <w:name w:val="List"/>
-    <w:basedOn w:val="BodyText"/>
+    <w:basedOn w:val="Corpsdetexte"/>
     <w:rPr>
       <w:rFonts w:cs="Tahoma"/>
     </w:rPr>
   </w:style>
-  <w:style w:type="paragraph" w:styleId="Caption">
+  <w:style w:type="paragraph" w:styleId="Lgende">
     <w:name w:val="caption"/>
     <w:basedOn w:val="Normal"/>
     <w:qFormat/>
@@ -17564,7 +17596,7 @@
   <w:style w:type="paragraph" w:customStyle="1" w:styleId="WW-Titre">
     <w:name w:val="WW-Titre"/>
     <w:basedOn w:val="Normal"/>
-    <w:next w:val="BodyText"/>
+    <w:next w:val="Corpsdetexte"/>
     <w:pPr>
       <w:keepNext/>
       <w:suppressAutoHyphens/>
@@ -17581,10 +17613,10 @@
       <w:lang w:eastAsia="zh-CN"/>
     </w:rPr>
   </w:style>
-  <w:style w:type="paragraph" w:styleId="Subtitle">
+  <w:style w:type="paragraph" w:styleId="Sous-titre">
     <w:name w:val="Subtitle"/>
-    <w:basedOn w:val="Titre2"/>
-    <w:next w:val="BodyText"/>
+    <w:basedOn w:val="Titre20"/>
+    <w:next w:val="Corpsdetexte"/>
     <w:qFormat/>
     <w:pPr>
       <w:jc w:val="center"/>
@@ -17611,7 +17643,7 @@
       <w:lang w:eastAsia="zh-CN"/>
     </w:rPr>
   </w:style>
-  <w:style w:type="paragraph" w:styleId="Header">
+  <w:style w:type="paragraph" w:styleId="En-tte">
     <w:name w:val="header"/>
     <w:basedOn w:val="Normal"/>
     <w:pPr>
@@ -17630,7 +17662,7 @@
       <w:lang w:eastAsia="zh-CN"/>
     </w:rPr>
   </w:style>
-  <w:style w:type="paragraph" w:styleId="Footer">
+  <w:style w:type="paragraph" w:styleId="Pieddepage">
     <w:name w:val="footer"/>
     <w:basedOn w:val="Normal"/>
     <w:pPr>
@@ -17745,7 +17777,7 @@
       <w:lang w:eastAsia="zh-CN"/>
     </w:rPr>
   </w:style>
-  <w:style w:type="paragraph" w:styleId="FootnoteText">
+  <w:style w:type="paragraph" w:styleId="Notedebasdepage">
     <w:name w:val="footnote text"/>
     <w:basedOn w:val="Normal"/>
     <w:pPr>
@@ -17915,7 +17947,7 @@
   </w:style>
   <w:style w:type="paragraph" w:customStyle="1" w:styleId="Contenudetableau">
     <w:name w:val="Contenu de tableau"/>
-    <w:basedOn w:val="BodyText"/>
+    <w:basedOn w:val="Corpsdetexte"/>
     <w:pPr>
       <w:suppressLineNumbers/>
     </w:pPr>
@@ -17998,7 +18030,7 @@
       <w:iCs/>
     </w:rPr>
   </w:style>
-  <w:style w:type="paragraph" w:customStyle="1" w:styleId="TITRE4">
+  <w:style w:type="paragraph" w:customStyle="1" w:styleId="TITRE40">
     <w:name w:val="TITRE4"/>
     <w:basedOn w:val="Normal"/>
     <w:pPr>
@@ -18015,7 +18047,7 @@
       <w:lang w:eastAsia="zh-CN"/>
     </w:rPr>
   </w:style>
-  <w:style w:type="paragraph" w:customStyle="1" w:styleId="TITRE5">
+  <w:style w:type="paragraph" w:customStyle="1" w:styleId="TITRE50">
     <w:name w:val="TITRE5"/>
     <w:basedOn w:val="Normal"/>
     <w:pPr>
@@ -18067,12 +18099,12 @@
   </w:style>
   <w:style w:type="paragraph" w:customStyle="1" w:styleId="Contenuducadre">
     <w:name w:val="Contenu du cadre"/>
-    <w:basedOn w:val="BodyText"/>
+    <w:basedOn w:val="Corpsdetexte"/>
   </w:style>
-  <w:style w:type="paragraph" w:customStyle="1" w:styleId="Titre1">
+  <w:style w:type="paragraph" w:customStyle="1" w:styleId="Titre10">
     <w:name w:val="Titre1"/>
     <w:basedOn w:val="Normal"/>
-    <w:next w:val="BodyText"/>
+    <w:next w:val="Corpsdetexte"/>
     <w:pPr>
       <w:keepNext/>
       <w:suppressAutoHyphens/>
@@ -18155,9 +18187,9 @@
       <w:lang w:eastAsia="zh-CN"/>
     </w:rPr>
   </w:style>
-  <w:style w:type="table" w:styleId="TableGrid">
+  <w:style w:type="table" w:styleId="Grilledutableau">
     <w:name w:val="Table Grid"/>
-    <w:basedOn w:val="TableNormal"/>
+    <w:basedOn w:val="TableauNormal"/>
     <w:uiPriority w:val="59"/>
     <w:rsid w:val="00ED0284"/>
     <w:tblPr>
@@ -18171,7 +18203,7 @@
       </w:tblBorders>
     </w:tblPr>
   </w:style>
-  <w:style w:type="paragraph" w:styleId="ListParagraph">
+  <w:style w:type="paragraph" w:styleId="Paragraphedeliste">
     <w:name w:val="List Paragraph"/>
     <w:basedOn w:val="Normal"/>
     <w:uiPriority w:val="34"/>
@@ -18182,9 +18214,9 @@
       <w:contextualSpacing/>
     </w:pPr>
   </w:style>
-  <w:style w:type="character" w:styleId="Hyperlink">
+  <w:style w:type="character" w:styleId="Lienhypertexte">
     <w:name w:val="Hyperlink"/>
-    <w:basedOn w:val="DefaultParagraphFont"/>
+    <w:basedOn w:val="Policepardfaut"/>
     <w:uiPriority w:val="99"/>
     <w:semiHidden/>
     <w:unhideWhenUsed/>
@@ -18194,9 +18226,9 @@
       <w:u w:val="single"/>
     </w:rPr>
   </w:style>
-  <w:style w:type="character" w:styleId="FollowedHyperlink">
+  <w:style w:type="character" w:styleId="Lienhypertextesuivivisit">
     <w:name w:val="FollowedHyperlink"/>
-    <w:basedOn w:val="DefaultParagraphFont"/>
+    <w:basedOn w:val="Policepardfaut"/>
     <w:uiPriority w:val="99"/>
     <w:semiHidden/>
     <w:unhideWhenUsed/>

</xml_diff>

<commit_message>
fox 1500 € en 15 € à la dernière page de la convention
</commit_message>
<xml_diff>
--- a/documents/Foyer-template.docx
+++ b/documents/Foyer-template.docx
@@ -10053,7 +10053,7 @@
           <w:color w:val="000000"/>
           <w:szCs w:val="22"/>
         </w:rPr>
-        <w:t>Pour la perception de la Contribution de Sécurité Immobilière, la restriction au droit de disposer du propriétaire peut être évaluée à la somme de 1500 €, étant précisé que la CSI est réduite de moitié en application de l'article 881 L du code général des impôts, lorsque le bailleur est un organisme à loyer modéré.</w:t>
+        <w:t>Pour la perception de la Contribution de Sécurité Immobilière, la restriction au droit de disposer du propriétaire peut être évaluée à la somme de 15 €, étant précisé que la CSI est réduite de moitié en application de l'article 881 L du code général des impôts, lorsque le bailleur est un organisme à loyer modéré.</w:t>
       </w:r>
     </w:p>
     <w:p>
@@ -11628,7 +11628,7 @@
                                 <v:fill color2="black"/>
                                 <v:imagedata r:id="rId2" o:title="" croptop="-22f" cropbottom="-22f" cropleft="-25f" cropright="-25f"/>
                               </v:shape>
-                              <o:OLEObject Type="Embed" ProgID="Word.Picture.8" ShapeID="_x0000_i1026" DrawAspect="Content" ObjectID="_1742109975" r:id="rId3"/>
+                              <o:OLEObject Type="Embed" ProgID="Word.Picture.8" ShapeID="_x0000_i1026" DrawAspect="Content" ObjectID="_1751977250" r:id="rId3"/>
                             </w:object>
                           </w:r>
                         </w:p>

</xml_diff>

<commit_message>
fox 1500 € en 15 € à la dernière page de la convention (#896)
</commit_message>
<xml_diff>
--- a/documents/Foyer-template.docx
+++ b/documents/Foyer-template.docx
@@ -10053,7 +10053,7 @@
           <w:color w:val="000000"/>
           <w:szCs w:val="22"/>
         </w:rPr>
-        <w:t>Pour la perception de la Contribution de Sécurité Immobilière, la restriction au droit de disposer du propriétaire peut être évaluée à la somme de 1500 €, étant précisé que la CSI est réduite de moitié en application de l'article 881 L du code général des impôts, lorsque le bailleur est un organisme à loyer modéré.</w:t>
+        <w:t>Pour la perception de la Contribution de Sécurité Immobilière, la restriction au droit de disposer du propriétaire peut être évaluée à la somme de 15 €, étant précisé que la CSI est réduite de moitié en application de l'article 881 L du code général des impôts, lorsque le bailleur est un organisme à loyer modéré.</w:t>
       </w:r>
     </w:p>
     <w:p>
@@ -11628,7 +11628,7 @@
                                 <v:fill color2="black"/>
                                 <v:imagedata r:id="rId2" o:title="" croptop="-22f" cropbottom="-22f" cropleft="-25f" cropright="-25f"/>
                               </v:shape>
-                              <o:OLEObject Type="Embed" ProgID="Word.Picture.8" ShapeID="_x0000_i1026" DrawAspect="Content" ObjectID="_1742109975" r:id="rId3"/>
+                              <o:OLEObject Type="Embed" ProgID="Word.Picture.8" ShapeID="_x0000_i1026" DrawAspect="Content" ObjectID="_1751977250" r:id="rId3"/>
                             </w:object>
                           </w:r>
                         </w:p>

</xml_diff>

<commit_message>
Update convention docx templates mention 'porte sur'
</commit_message>
<xml_diff>
--- a/documents/Foyer-template.docx
+++ b/documents/Foyer-template.docx
@@ -3290,21 +3290,12 @@
       <w:pPr>
         <w:jc w:val="center"/>
       </w:pPr>
-      <w:proofErr w:type="gramStart"/>
       <w:r>
         <w:rPr>
           <w:i/>
           <w:iCs/>
         </w:rPr>
-        <w:t>Maxima applicables</w:t>
-      </w:r>
-      <w:proofErr w:type="gramEnd"/>
-      <w:r>
-        <w:rPr>
-          <w:i/>
-          <w:iCs/>
-        </w:rPr>
-        <w:t xml:space="preserve"> à la part de la redevance assimilable au loyer et aux charges locatives récupérables</w:t>
+        <w:t>Maxima applicables à la part de la redevance assimilable au loyer et aux charges locatives récupérables</w:t>
       </w:r>
     </w:p>
     <w:p>
@@ -6773,12 +6764,14 @@
         <w:jc w:val="both"/>
         <w:rPr>
           <w:shd w:val="clear" w:color="auto" w:fill="FFFFFF"/>
+          <w:lang w:val="en-US"/>
         </w:rPr>
       </w:pPr>
       <w:proofErr w:type="gramStart"/>
       <w:r>
         <w:rPr>
           <w:shd w:val="clear" w:color="auto" w:fill="FFFFFF"/>
+          <w:lang w:val="en-US"/>
         </w:rPr>
         <w:t xml:space="preserve">{{ </w:t>
       </w:r>
@@ -6786,6 +6779,7 @@
       <w:r>
         <w:rPr>
           <w:shd w:val="clear" w:color="auto" w:fill="FFFFFF"/>
+          <w:lang w:val="en-US"/>
         </w:rPr>
         <w:t>programme</w:t>
       </w:r>
@@ -6793,6 +6787,7 @@
       <w:r>
         <w:rPr>
           <w:shd w:val="clear" w:color="auto" w:fill="FFFFFF"/>
+          <w:lang w:val="en-US"/>
         </w:rPr>
         <w:t>.mention_publication_edd_volumetrique</w:t>
       </w:r>
@@ -6800,6 +6795,7 @@
       <w:r>
         <w:rPr>
           <w:shd w:val="clear" w:color="auto" w:fill="FFFFFF"/>
+          <w:lang w:val="en-US"/>
         </w:rPr>
         <w:t xml:space="preserve"> }}</w:t>
       </w:r>
@@ -6873,14 +6869,12 @@
         <w:jc w:val="both"/>
         <w:rPr>
           <w:shd w:val="clear" w:color="auto" w:fill="FFFFFF"/>
-          <w:lang w:val="en-US"/>
         </w:rPr>
       </w:pPr>
       <w:proofErr w:type="gramStart"/>
       <w:r>
         <w:rPr>
           <w:shd w:val="clear" w:color="auto" w:fill="FFFFFF"/>
-          <w:lang w:val="en-US"/>
         </w:rPr>
         <w:t xml:space="preserve">{{ </w:t>
       </w:r>
@@ -6888,7 +6882,6 @@
       <w:r>
         <w:rPr>
           <w:shd w:val="clear" w:color="auto" w:fill="FFFFFF"/>
-          <w:lang w:val="en-US"/>
         </w:rPr>
         <w:t>lot.edd</w:t>
       </w:r>
@@ -6896,7 +6889,6 @@
       <w:r>
         <w:rPr>
           <w:shd w:val="clear" w:color="auto" w:fill="FFFFFF"/>
-          <w:lang w:val="en-US"/>
         </w:rPr>
         <w:t>_classique_text</w:t>
       </w:r>
@@ -6904,7 +6896,6 @@
       <w:r>
         <w:rPr>
           <w:shd w:val="clear" w:color="auto" w:fill="FFFFFF"/>
-          <w:lang w:val="en-US"/>
         </w:rPr>
         <w:t>() }}</w:t>
       </w:r>
@@ -6914,21 +6905,32 @@
         <w:jc w:val="both"/>
         <w:rPr>
           <w:shd w:val="clear" w:color="auto" w:fill="FFFFFF"/>
-          <w:lang w:val="en-US"/>
         </w:rPr>
       </w:pPr>
       <w:r>
         <w:rPr>
           <w:shd w:val="clear" w:color="auto" w:fill="FFFFFF"/>
-          <w:lang w:val="en-US"/>
-        </w:rPr>
-        <w:t xml:space="preserve">{% endif </w:t>
+        </w:rPr>
+        <w:t xml:space="preserve">{% </w:t>
+      </w:r>
+      <w:proofErr w:type="spellStart"/>
+      <w:r>
+        <w:rPr>
+          <w:shd w:val="clear" w:color="auto" w:fill="FFFFFF"/>
+        </w:rPr>
+        <w:t>endif</w:t>
+      </w:r>
+      <w:proofErr w:type="spellEnd"/>
+      <w:r>
+        <w:rPr>
+          <w:shd w:val="clear" w:color="auto" w:fill="FFFFFF"/>
+        </w:rPr>
+        <w:t xml:space="preserve"> </w:t>
       </w:r>
       <w:proofErr w:type="gramStart"/>
       <w:r>
         <w:rPr>
           <w:shd w:val="clear" w:color="auto" w:fill="FFFFFF"/>
-          <w:lang w:val="en-US"/>
         </w:rPr>
         <w:t>%}{</w:t>
       </w:r>
@@ -6936,7 +6938,6 @@
       <w:r>
         <w:rPr>
           <w:shd w:val="clear" w:color="auto" w:fill="FFFFFF"/>
-          <w:lang w:val="en-US"/>
         </w:rPr>
         <w:t xml:space="preserve">% for image in </w:t>
       </w:r>
@@ -6944,7 +6945,6 @@
       <w:r>
         <w:rPr>
           <w:shd w:val="clear" w:color="auto" w:fill="FFFFFF"/>
-          <w:lang w:val="en-US"/>
         </w:rPr>
         <w:t>edd_classique_images</w:t>
       </w:r>
@@ -6952,7 +6952,6 @@
       <w:r>
         <w:rPr>
           <w:shd w:val="clear" w:color="auto" w:fill="FFFFFF"/>
-          <w:lang w:val="en-US"/>
         </w:rPr>
         <w:t xml:space="preserve"> %}</w:t>
       </w:r>
@@ -6962,13 +6961,11 @@
         <w:jc w:val="both"/>
         <w:rPr>
           <w:shd w:val="clear" w:color="auto" w:fill="FFFFFF"/>
-          <w:lang w:val="en-US"/>
         </w:rPr>
       </w:pPr>
       <w:r>
         <w:rPr>
           <w:shd w:val="clear" w:color="auto" w:fill="FFFFFF"/>
-          <w:lang w:val="en-US"/>
         </w:rPr>
         <w:t>{{image}}</w:t>
       </w:r>
@@ -6978,13 +6975,11 @@
         <w:jc w:val="both"/>
         <w:rPr>
           <w:shd w:val="clear" w:color="auto" w:fill="FFFFFF"/>
-          <w:lang w:val="en-US"/>
         </w:rPr>
       </w:pPr>
       <w:r>
         <w:rPr>
           <w:shd w:val="clear" w:color="auto" w:fill="FFFFFF"/>
-          <w:lang w:val="en-US"/>
         </w:rPr>
         <w:t xml:space="preserve">{% </w:t>
       </w:r>
@@ -6992,7 +6987,6 @@
       <w:r>
         <w:rPr>
           <w:shd w:val="clear" w:color="auto" w:fill="FFFFFF"/>
-          <w:lang w:val="en-US"/>
         </w:rPr>
         <w:t>endfor</w:t>
       </w:r>
@@ -7000,7 +6994,6 @@
       <w:r>
         <w:rPr>
           <w:shd w:val="clear" w:color="auto" w:fill="FFFFFF"/>
-          <w:lang w:val="en-US"/>
         </w:rPr>
         <w:t xml:space="preserve"> </w:t>
       </w:r>
@@ -7008,7 +7001,6 @@
       <w:r>
         <w:rPr>
           <w:shd w:val="clear" w:color="auto" w:fill="FFFFFF"/>
-          <w:lang w:val="en-US"/>
         </w:rPr>
         <w:t>%}{</w:t>
       </w:r>
@@ -7016,7 +7008,6 @@
       <w:r>
         <w:rPr>
           <w:shd w:val="clear" w:color="auto" w:fill="FFFFFF"/>
-          <w:lang w:val="en-US"/>
         </w:rPr>
         <w:t xml:space="preserve">% if </w:t>
       </w:r>
@@ -7024,7 +7015,6 @@
       <w:r>
         <w:rPr>
           <w:shd w:val="clear" w:color="auto" w:fill="FFFFFF"/>
-          <w:lang w:val="en-US"/>
         </w:rPr>
         <w:t>programme.mention_publication_edd_classique</w:t>
       </w:r>
@@ -7032,7 +7022,6 @@
       <w:r>
         <w:rPr>
           <w:shd w:val="clear" w:color="auto" w:fill="FFFFFF"/>
-          <w:lang w:val="en-US"/>
         </w:rPr>
         <w:t xml:space="preserve"> %}</w:t>
       </w:r>
@@ -7042,14 +7031,12 @@
         <w:jc w:val="both"/>
         <w:rPr>
           <w:shd w:val="clear" w:color="auto" w:fill="FFFFFF"/>
-          <w:lang w:val="en-US"/>
         </w:rPr>
       </w:pPr>
       <w:proofErr w:type="gramStart"/>
       <w:r>
         <w:rPr>
           <w:shd w:val="clear" w:color="auto" w:fill="FFFFFF"/>
-          <w:lang w:val="en-US"/>
         </w:rPr>
         <w:t xml:space="preserve">{{ </w:t>
       </w:r>
@@ -7057,7 +7044,6 @@
       <w:r>
         <w:rPr>
           <w:shd w:val="clear" w:color="auto" w:fill="FFFFFF"/>
-          <w:lang w:val="en-US"/>
         </w:rPr>
         <w:t>programme</w:t>
       </w:r>
@@ -7065,7 +7051,6 @@
       <w:r>
         <w:rPr>
           <w:shd w:val="clear" w:color="auto" w:fill="FFFFFF"/>
-          <w:lang w:val="en-US"/>
         </w:rPr>
         <w:t>.mention_publication_edd_classique</w:t>
       </w:r>
@@ -7073,7 +7058,6 @@
       <w:r>
         <w:rPr>
           <w:shd w:val="clear" w:color="auto" w:fill="FFFFFF"/>
-          <w:lang w:val="en-US"/>
         </w:rPr>
         <w:t xml:space="preserve"> }}</w:t>
       </w:r>
@@ -7083,21 +7067,32 @@
         <w:jc w:val="both"/>
         <w:rPr>
           <w:shd w:val="clear" w:color="auto" w:fill="FFFFFF"/>
-          <w:lang w:val="en-US"/>
         </w:rPr>
       </w:pPr>
       <w:r>
         <w:rPr>
           <w:shd w:val="clear" w:color="auto" w:fill="FFFFFF"/>
-          <w:lang w:val="en-US"/>
-        </w:rPr>
-        <w:t xml:space="preserve">{% endif </w:t>
+        </w:rPr>
+        <w:t xml:space="preserve">{% </w:t>
+      </w:r>
+      <w:proofErr w:type="spellStart"/>
+      <w:r>
+        <w:rPr>
+          <w:shd w:val="clear" w:color="auto" w:fill="FFFFFF"/>
+        </w:rPr>
+        <w:t>endif</w:t>
+      </w:r>
+      <w:proofErr w:type="spellEnd"/>
+      <w:r>
+        <w:rPr>
+          <w:shd w:val="clear" w:color="auto" w:fill="FFFFFF"/>
+        </w:rPr>
+        <w:t xml:space="preserve"> </w:t>
       </w:r>
       <w:proofErr w:type="gramStart"/>
       <w:r>
         <w:rPr>
           <w:shd w:val="clear" w:color="auto" w:fill="FFFFFF"/>
-          <w:lang w:val="en-US"/>
         </w:rPr>
         <w:t>%}{</w:t>
       </w:r>
@@ -7105,7 +7100,6 @@
       <w:r>
         <w:rPr>
           <w:shd w:val="clear" w:color="auto" w:fill="FFFFFF"/>
-          <w:lang w:val="en-US"/>
         </w:rPr>
         <w:t xml:space="preserve">% if </w:t>
       </w:r>
@@ -7113,7 +7107,6 @@
       <w:r>
         <w:rPr>
           <w:shd w:val="clear" w:color="auto" w:fill="FFFFFF"/>
-          <w:lang w:val="en-US"/>
         </w:rPr>
         <w:t>logement_edds|len</w:t>
       </w:r>
@@ -7121,7 +7114,6 @@
       <w:r>
         <w:rPr>
           <w:shd w:val="clear" w:color="auto" w:fill="FFFFFF"/>
-          <w:lang w:val="en-US"/>
         </w:rPr>
         <w:t xml:space="preserve"> %}</w:t>
       </w:r>
@@ -7195,10 +7187,10 @@
         <w:tblLook w:val="04A0" w:firstRow="1" w:lastRow="0" w:firstColumn="1" w:lastColumn="0" w:noHBand="0" w:noVBand="1"/>
       </w:tblPr>
       <w:tblGrid>
-        <w:gridCol w:w="1330"/>
-        <w:gridCol w:w="1966"/>
-        <w:gridCol w:w="1931"/>
-        <w:gridCol w:w="3021"/>
+        <w:gridCol w:w="1693"/>
+        <w:gridCol w:w="1707"/>
+        <w:gridCol w:w="1895"/>
+        <w:gridCol w:w="2953"/>
       </w:tblGrid>
       <w:tr>
         <w:trPr>
@@ -7207,7 +7199,7 @@
         </w:trPr>
         <w:tc>
           <w:tcPr>
-            <w:tcW w:w="1330" w:type="dxa"/>
+            <w:tcW w:w="1693" w:type="dxa"/>
             <w:tcBorders>
               <w:top w:val="single" w:sz="6" w:space="0" w:color="000000"/>
               <w:left w:val="single" w:sz="6" w:space="0" w:color="000000"/>
@@ -7228,36 +7220,40 @@
               <w:rPr>
                 <w:b/>
                 <w:bCs/>
-                <w:lang w:val="en-US"/>
               </w:rPr>
             </w:pPr>
-            <w:proofErr w:type="spellStart"/>
             <w:r>
               <w:rPr>
                 <w:b/>
                 <w:bCs/>
                 <w:sz w:val="16"/>
                 <w:szCs w:val="16"/>
-                <w:lang w:val="en-US"/>
               </w:rPr>
-              <w:t>Numéro</w:t>
+              <w:t>Numéro du lot</w:t>
             </w:r>
-            <w:proofErr w:type="spellEnd"/>
             <w:r>
               <w:rPr>
                 <w:b/>
                 <w:bCs/>
                 <w:sz w:val="16"/>
                 <w:szCs w:val="16"/>
-                <w:lang w:val="en-US"/>
               </w:rPr>
-              <w:t xml:space="preserve"> du lot</w:t>
+              <w:t xml:space="preserve"> défini auto</w:t>
+            </w:r>
+            <w:r>
+              <w:rPr>
+                <w:b/>
+                <w:bCs/>
+                <w:sz w:val="16"/>
+                <w:szCs w:val="16"/>
+              </w:rPr>
+              <w:t>matiquement par l’EDD simplifié</w:t>
             </w:r>
           </w:p>
         </w:tc>
         <w:tc>
           <w:tcPr>
-            <w:tcW w:w="1966" w:type="dxa"/>
+            <w:tcW w:w="1707" w:type="dxa"/>
             <w:tcBorders>
               <w:top w:val="single" w:sz="6" w:space="0" w:color="000000"/>
               <w:left w:val="single" w:sz="6" w:space="0" w:color="000000"/>
@@ -7298,7 +7294,7 @@
         </w:tc>
         <w:tc>
           <w:tcPr>
-            <w:tcW w:w="1931" w:type="dxa"/>
+            <w:tcW w:w="1895" w:type="dxa"/>
             <w:tcBorders>
               <w:top w:val="single" w:sz="6" w:space="0" w:color="000000"/>
               <w:left w:val="single" w:sz="6" w:space="0" w:color="000000"/>
@@ -7339,7 +7335,7 @@
         </w:tc>
         <w:tc>
           <w:tcPr>
-            <w:tcW w:w="3020" w:type="dxa"/>
+            <w:tcW w:w="2953" w:type="dxa"/>
             <w:tcBorders>
               <w:top w:val="single" w:sz="6" w:space="0" w:color="000000"/>
               <w:left w:val="single" w:sz="6" w:space="0" w:color="000000"/>
@@ -7497,7 +7493,7 @@
         </w:trPr>
         <w:tc>
           <w:tcPr>
-            <w:tcW w:w="1330" w:type="dxa"/>
+            <w:tcW w:w="1693" w:type="dxa"/>
             <w:tcBorders>
               <w:top w:val="single" w:sz="6" w:space="0" w:color="000000"/>
               <w:left w:val="single" w:sz="6" w:space="0" w:color="000000"/>
@@ -7549,7 +7545,7 @@
         </w:tc>
         <w:tc>
           <w:tcPr>
-            <w:tcW w:w="1966" w:type="dxa"/>
+            <w:tcW w:w="1707" w:type="dxa"/>
             <w:tcBorders>
               <w:top w:val="single" w:sz="6" w:space="0" w:color="000000"/>
               <w:left w:val="single" w:sz="6" w:space="0" w:color="000000"/>
@@ -7611,7 +7607,7 @@
         </w:tc>
         <w:tc>
           <w:tcPr>
-            <w:tcW w:w="1931" w:type="dxa"/>
+            <w:tcW w:w="1895" w:type="dxa"/>
             <w:tcBorders>
               <w:top w:val="single" w:sz="6" w:space="0" w:color="000000"/>
               <w:left w:val="single" w:sz="6" w:space="0" w:color="000000"/>
@@ -7673,7 +7669,7 @@
         </w:tc>
         <w:tc>
           <w:tcPr>
-            <w:tcW w:w="3020" w:type="dxa"/>
+            <w:tcW w:w="2953" w:type="dxa"/>
             <w:tcBorders>
               <w:top w:val="single" w:sz="6" w:space="0" w:color="000000"/>
               <w:left w:val="single" w:sz="6" w:space="0" w:color="000000"/>
@@ -10723,16 +10719,38 @@
     <w:p>
       <w:pPr>
         <w:jc w:val="both"/>
-      </w:pPr>
-      <w:r>
-        <w:t xml:space="preserve">Notaire : </w:t>
+        <w:rPr>
+          <w:lang w:val="en-US"/>
+        </w:rPr>
+      </w:pPr>
+      <w:proofErr w:type="spellStart"/>
+      <w:proofErr w:type="gramStart"/>
+      <w:r>
+        <w:rPr>
+          <w:lang w:val="en-US"/>
+        </w:rPr>
+        <w:t>Notaire</w:t>
+      </w:r>
+      <w:proofErr w:type="spellEnd"/>
+      <w:r>
+        <w:rPr>
+          <w:lang w:val="en-US"/>
+        </w:rPr>
+        <w:t> :</w:t>
+      </w:r>
+      <w:proofErr w:type="gramEnd"/>
+      <w:r>
+        <w:rPr>
+          <w:lang w:val="en-US"/>
+        </w:rPr>
+        <w:t xml:space="preserve"> </w:t>
       </w:r>
       <w:bookmarkStart w:id="3" w:name="Notaire"/>
       <w:bookmarkEnd w:id="3"/>
-      <w:proofErr w:type="gramStart"/>
-      <w:r>
-        <w:rPr>
-          <w:rFonts w:ascii="TimesNewRomanPSMT" w:hAnsi="TimesNewRomanPSMT" w:cs="TimesNewRomanPSMT"/>
+      <w:r>
+        <w:rPr>
+          <w:rFonts w:ascii="TimesNewRomanPSMT" w:hAnsi="TimesNewRomanPSMT" w:cs="TimesNewRomanPSMT"/>
+          <w:lang w:val="en-US"/>
         </w:rPr>
         <w:t xml:space="preserve">{{ </w:t>
       </w:r>
@@ -10740,20 +10758,15 @@
       <w:r>
         <w:rPr>
           <w:rFonts w:ascii="TimesNewRomanPSMT" w:hAnsi="TimesNewRomanPSMT" w:cs="TimesNewRomanPSMT"/>
-        </w:rPr>
-        <w:t>programme</w:t>
-      </w:r>
-      <w:proofErr w:type="gramEnd"/>
-      <w:r>
-        <w:rPr>
-          <w:rFonts w:ascii="TimesNewRomanPSMT" w:hAnsi="TimesNewRomanPSMT" w:cs="TimesNewRomanPSMT"/>
-        </w:rPr>
-        <w:t>.reference_notaire_text</w:t>
+          <w:lang w:val="en-US"/>
+        </w:rPr>
+        <w:t>programme.reference_notaire_text</w:t>
       </w:r>
       <w:proofErr w:type="spellEnd"/>
       <w:r>
         <w:rPr>
           <w:rFonts w:ascii="TimesNewRomanPSMT" w:hAnsi="TimesNewRomanPSMT" w:cs="TimesNewRomanPSMT"/>
+          <w:lang w:val="en-US"/>
         </w:rPr>
         <w:t>()  }}</w:t>
       </w:r>
@@ -10763,11 +10776,13 @@
         <w:jc w:val="both"/>
         <w:rPr>
           <w:rFonts w:ascii="TimesNewRomanPSMT" w:hAnsi="TimesNewRomanPSMT" w:cs="TimesNewRomanPSMT"/>
-        </w:rPr>
-      </w:pPr>
-      <w:r>
-        <w:rPr>
-          <w:rFonts w:ascii="TimesNewRomanPSMT" w:hAnsi="TimesNewRomanPSMT" w:cs="TimesNewRomanPSMT"/>
+          <w:lang w:val="en-US"/>
+        </w:rPr>
+      </w:pPr>
+      <w:r>
+        <w:rPr>
+          <w:rFonts w:ascii="TimesNewRomanPSMT" w:hAnsi="TimesNewRomanPSMT" w:cs="TimesNewRomanPSMT"/>
+          <w:lang w:val="en-US"/>
         </w:rPr>
         <w:t xml:space="preserve">{% for image in </w:t>
       </w:r>
@@ -10775,6 +10790,7 @@
       <w:r>
         <w:rPr>
           <w:rFonts w:ascii="TimesNewRomanPSMT" w:hAnsi="TimesNewRomanPSMT" w:cs="TimesNewRomanPSMT"/>
+          <w:lang w:val="en-US"/>
         </w:rPr>
         <w:t>reference_notaire_images</w:t>
       </w:r>
@@ -10782,6 +10798,7 @@
       <w:r>
         <w:rPr>
           <w:rFonts w:ascii="TimesNewRomanPSMT" w:hAnsi="TimesNewRomanPSMT" w:cs="TimesNewRomanPSMT"/>
+          <w:lang w:val="en-US"/>
         </w:rPr>
         <w:t xml:space="preserve"> %}</w:t>
       </w:r>
@@ -10791,11 +10808,13 @@
         <w:jc w:val="both"/>
         <w:rPr>
           <w:rFonts w:ascii="TimesNewRomanPSMT" w:hAnsi="TimesNewRomanPSMT" w:cs="TimesNewRomanPSMT"/>
-        </w:rPr>
-      </w:pPr>
-      <w:r>
-        <w:rPr>
-          <w:rFonts w:ascii="TimesNewRomanPSMT" w:hAnsi="TimesNewRomanPSMT" w:cs="TimesNewRomanPSMT"/>
+          <w:lang w:val="en-US"/>
+        </w:rPr>
+      </w:pPr>
+      <w:r>
+        <w:rPr>
+          <w:rFonts w:ascii="TimesNewRomanPSMT" w:hAnsi="TimesNewRomanPSMT" w:cs="TimesNewRomanPSMT"/>
+          <w:lang w:val="en-US"/>
         </w:rPr>
         <w:t>{{image}}</w:t>
       </w:r>
@@ -10805,19 +10824,22 @@
         <w:jc w:val="both"/>
         <w:rPr>
           <w:rFonts w:ascii="TimesNewRomanPSMT" w:hAnsi="TimesNewRomanPSMT" w:cs="TimesNewRomanPSMT"/>
-        </w:rPr>
-      </w:pPr>
-    </w:p>
-    <w:p>
-      <w:pPr>
-        <w:jc w:val="both"/>
-        <w:rPr>
-          <w:rFonts w:ascii="TimesNewRomanPSMT" w:hAnsi="TimesNewRomanPSMT" w:cs="TimesNewRomanPSMT"/>
-        </w:rPr>
-      </w:pPr>
-      <w:r>
-        <w:rPr>
-          <w:rFonts w:ascii="TimesNewRomanPSMT" w:hAnsi="TimesNewRomanPSMT" w:cs="TimesNewRomanPSMT"/>
+          <w:lang w:val="en-US"/>
+        </w:rPr>
+      </w:pPr>
+    </w:p>
+    <w:p>
+      <w:pPr>
+        <w:jc w:val="both"/>
+        <w:rPr>
+          <w:rFonts w:ascii="TimesNewRomanPSMT" w:hAnsi="TimesNewRomanPSMT" w:cs="TimesNewRomanPSMT"/>
+          <w:lang w:val="en-US"/>
+        </w:rPr>
+      </w:pPr>
+      <w:r>
+        <w:rPr>
+          <w:rFonts w:ascii="TimesNewRomanPSMT" w:hAnsi="TimesNewRomanPSMT" w:cs="TimesNewRomanPSMT"/>
+          <w:lang w:val="en-US"/>
         </w:rPr>
         <w:t xml:space="preserve">{% </w:t>
       </w:r>
@@ -10825,6 +10847,7 @@
       <w:r>
         <w:rPr>
           <w:rFonts w:ascii="TimesNewRomanPSMT" w:hAnsi="TimesNewRomanPSMT" w:cs="TimesNewRomanPSMT"/>
+          <w:lang w:val="en-US"/>
         </w:rPr>
         <w:t>endfor</w:t>
       </w:r>
@@ -10832,6 +10855,7 @@
       <w:r>
         <w:rPr>
           <w:rFonts w:ascii="TimesNewRomanPSMT" w:hAnsi="TimesNewRomanPSMT" w:cs="TimesNewRomanPSMT"/>
+          <w:lang w:val="en-US"/>
         </w:rPr>
         <w:t xml:space="preserve"> %}</w:t>
       </w:r>
@@ -15569,11 +15593,11 @@
                                 <v:path o:extrusionok="f" gradientshapeok="t" o:connecttype="rect"/>
                                 <o:lock v:ext="edit" aspectratio="t"/>
                               </v:shapetype>
-                              <v:shape id="_x0000_i1026" type="#_x0000_t75" alt="" style="width:37.5pt;height:27pt;mso-width-percent:0;mso-height-percent:0;mso-width-percent:0;mso-height-percent:0" filled="t">
+                              <v:shape id="_x0000_i1025" type="#_x0000_t75" alt="" style="width:38pt;height:27.35pt;mso-width-percent:0;mso-height-percent:0;mso-width-percent:0;mso-height-percent:0" filled="t">
                                 <v:fill color2="black"/>
                                 <v:imagedata r:id="rId2" o:title="" croptop="-22f" cropbottom="-22f" cropleft="-25f" cropright="-25f"/>
                               </v:shape>
-                              <o:OLEObject Type="Embed" ProgID="Word.Picture.8" ShapeID="_x0000_i1026" DrawAspect="Content" ObjectID="_1764497367" r:id="rId3"/>
+                              <o:OLEObject Type="Embed" ProgID="Word.Picture.8" ShapeID="_x0000_i1025" DrawAspect="Content" ObjectID="_1766899227" r:id="rId3"/>
                             </w:object>
                           </w:r>
                         </w:p>
@@ -15623,7 +15647,7 @@
               <v:stroke joinstyle="miter"/>
               <v:path gradientshapeok="t" o:connecttype="rect"/>
             </v:shapetype>
-            <v:shape id="Text Box 17" o:spid="_x0000_s1031" type="#_x0000_t202" style="position:absolute;left:0;text-align:left;margin-left:37.35pt;margin-top:21.2pt;width:78.5pt;height:49.7pt;z-index:251663360;visibility:visible;mso-wrap-style:square;mso-width-percent:0;mso-height-percent:0;mso-wrap-distance-left:9.05pt;mso-wrap-distance-top:0;mso-wrap-distance-right:9.05pt;mso-wrap-distance-bottom:0;mso-position-horizontal:absolute;mso-position-horizontal-relative:page;mso-position-vertical:absolute;mso-position-vertical-relative:page;mso-width-percent:0;mso-height-percent:0;mso-width-relative:page;mso-height-relative:page;v-text-anchor:top" o:gfxdata="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" stroked="f">
+            <v:shape id="Text Box 17" o:spid="_x0000_s1031" type="#_x0000_t202" style="position:absolute;left:0;text-align:left;margin-left:37.35pt;margin-top:21.2pt;width:78.5pt;height:49.7pt;z-index:251663360;visibility:visible;mso-wrap-style:square;mso-width-percent:0;mso-height-percent:0;mso-wrap-distance-left:9.05pt;mso-wrap-distance-top:0;mso-wrap-distance-right:9.05pt;mso-wrap-distance-bottom:0;mso-position-horizontal:absolute;mso-position-horizontal-relative:page;mso-position-vertical:absolute;mso-position-vertical-relative:page;mso-width-percent:0;mso-height-percent:0;mso-width-relative:page;mso-height-relative:page;v-text-anchor:top" o:gfxdata="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" stroked="f">
               <v:fill opacity="0"/>
               <v:path arrowok="t"/>
               <v:textbox inset=".45pt,.45pt,.45pt,.45pt">
@@ -15648,12 +15672,12 @@
                       <w:rPr>
                         <w:noProof/>
                       </w:rPr>
-                      <w:object w:dxaOrig="747" w:dyaOrig="533" w14:anchorId="1E772EA1">
-                        <v:shape id="_x0000_i1025" type="#_x0000_t75" alt="" style="width:37.35pt;height:26.65pt;mso-width-percent:0;mso-height-percent:0;mso-width-percent:0;mso-height-percent:0" filled="t">
+                      <w:object w:dxaOrig="750" w:dyaOrig="540" w14:anchorId="1E772EA1">
+                        <v:shape id="_x0000_i1025" type="#_x0000_t75" alt="" style="width:38pt;height:27.35pt;mso-width-percent:0;mso-height-percent:0;mso-width-percent:0;mso-height-percent:0" filled="t">
                           <v:fill color2="black"/>
-                          <v:imagedata r:id="rId4" o:title="" croptop="-22f" cropbottom="-22f" cropleft="-25f" cropright="-25f"/>
+                          <v:imagedata r:id="rId2" o:title="" croptop="-22f" cropbottom="-22f" cropleft="-25f" cropright="-25f"/>
                         </v:shape>
-                        <o:OLEObject Type="Embed" ProgID="Word.Picture.8" ShapeID="_x0000_i1025" DrawAspect="Content" ObjectID="_1739633091" r:id="rId5"/>
+                        <o:OLEObject Type="Embed" ProgID="Word.Picture.8" ShapeID="_x0000_i1025" DrawAspect="Content" ObjectID="_1766899227" r:id="rId4"/>
                       </w:object>
                     </w:r>
                   </w:p>

</xml_diff>

<commit_message>
update: fix recap + template pour intégrer le signataire du bailleur quand il n'y en a pas au niveau de la convention
</commit_message>
<xml_diff>
--- a/documents/Foyer-template.docx
+++ b/documents/Foyer-template.docx
@@ -245,177 +245,253 @@
       <w:pPr>
         <w:jc w:val="both"/>
       </w:pPr>
-      <w:proofErr w:type="gramStart"/>
       <w:r>
         <w:t xml:space="preserve">{{ </w:t>
       </w:r>
       <w:proofErr w:type="spellStart"/>
       <w:r>
-        <w:t>bailleur.nom</w:t>
-      </w:r>
-      <w:proofErr w:type="gramEnd"/>
-      <w:r>
+        <w:t>bailleur.nom|upper</w:t>
+      </w:r>
+      <w:proofErr w:type="spellEnd"/>
+      <w:r>
+        <w:t xml:space="preserve"> }}  [Organisme d'habitations à loyer modéré, société d'économie mixte ou collectivité territoriale ou autre personne morale propriétaire du logement-foyer</w:t>
+      </w:r>
+      <w:r>
+        <w:rPr>
+          <w:vertAlign w:val="superscript"/>
+        </w:rPr>
+        <w:t>1</w:t>
+      </w:r>
+      <w:r>
+        <w:t xml:space="preserve">], représenté (e) </w:t>
+      </w:r>
+      <w:r>
+        <w:t xml:space="preserve">{%  if </w:t>
+      </w:r>
+      <w:proofErr w:type="spellStart"/>
+      <w:r>
+        <w:t>convention.signataire_nom</w:t>
+      </w:r>
+      <w:proofErr w:type="spellEnd"/>
+      <w:r>
+        <w:t xml:space="preserve"> %} {{ </w:t>
+      </w:r>
+      <w:proofErr w:type="spellStart"/>
+      <w:r>
+        <w:t>convention.signataire_nom</w:t>
+      </w:r>
+      <w:proofErr w:type="spellEnd"/>
+      <w:r>
+        <w:t xml:space="preserve"> }}, {{ </w:t>
+      </w:r>
+      <w:proofErr w:type="spellStart"/>
+      <w:r>
+        <w:t>convention.signataire_fonction</w:t>
+      </w:r>
+      <w:proofErr w:type="spellEnd"/>
+      <w:r>
+        <w:t xml:space="preserve"> }}{% </w:t>
+      </w:r>
+      <w:proofErr w:type="spellStart"/>
+      <w:r>
+        <w:t>else</w:t>
+      </w:r>
+      <w:proofErr w:type="spellEnd"/>
+      <w:r>
+        <w:t xml:space="preserve"> %} {{ </w:t>
+      </w:r>
+      <w:proofErr w:type="spellStart"/>
+      <w:r>
+        <w:t>bailleur.signataire_nom</w:t>
+      </w:r>
+      <w:proofErr w:type="spellEnd"/>
+      <w:r>
+        <w:t xml:space="preserve"> }}, {{ </w:t>
+      </w:r>
+      <w:proofErr w:type="spellStart"/>
+      <w:r>
+        <w:t>bailleur.signataire_fonction</w:t>
+      </w:r>
+      <w:proofErr w:type="spellEnd"/>
+      <w:r>
+        <w:t xml:space="preserve"> }}{% </w:t>
+      </w:r>
+      <w:proofErr w:type="spellStart"/>
+      <w:r>
+        <w:t>endif</w:t>
+      </w:r>
+      <w:proofErr w:type="spellEnd"/>
+      <w:r>
+        <w:t xml:space="preserve"> %}</w:t>
+      </w:r>
+      <w:r>
+        <w:t xml:space="preserve"> agissant en vertu de la délibération du Conseil d’Administration en date du </w:t>
+      </w:r>
+      <w:r>
+        <w:t xml:space="preserve">{%  if </w:t>
+      </w:r>
+      <w:proofErr w:type="spellStart"/>
+      <w:r>
+        <w:t>convention.signataire_date_deliberation</w:t>
+      </w:r>
+      <w:proofErr w:type="spellEnd"/>
+      <w:r>
+        <w:t xml:space="preserve"> %}{{ </w:t>
+      </w:r>
+      <w:proofErr w:type="spellStart"/>
+      <w:r>
+        <w:t>convention.signataire_date_deliberation|d</w:t>
+      </w:r>
+      <w:proofErr w:type="spellEnd"/>
+      <w:r>
+        <w:t xml:space="preserve"> }}{% </w:t>
+      </w:r>
+      <w:proofErr w:type="spellStart"/>
+      <w:r>
+        <w:t>else</w:t>
+      </w:r>
+      <w:proofErr w:type="spellEnd"/>
+      <w:r>
+        <w:t xml:space="preserve"> %}{{ </w:t>
+      </w:r>
+      <w:proofErr w:type="spellStart"/>
+      <w:r>
+        <w:t>bailleur.signataire_date_deliberation|d</w:t>
+      </w:r>
+      <w:proofErr w:type="spellEnd"/>
+      <w:r>
+        <w:t xml:space="preserve"> }}{% </w:t>
+      </w:r>
+      <w:proofErr w:type="spellStart"/>
+      <w:r>
+        <w:t>endif</w:t>
+      </w:r>
+      <w:proofErr w:type="spellEnd"/>
+      <w:r>
+        <w:t xml:space="preserve"> %}</w:t>
+      </w:r>
+      <w:r>
+        <w:rPr>
+          <w:color w:val="000000"/>
+        </w:rPr>
+        <w:t>, dénommé (e) ci-après le propriétaire</w:t>
+      </w:r>
+      <w:r>
+        <w:rPr>
+          <w:color w:val="000000"/>
+        </w:rPr>
+        <w:t> </w:t>
+      </w:r>
+      <w:r>
+        <w:rPr>
+          <w:color w:val="000000"/>
+        </w:rPr>
+        <w:t>;</w:t>
+      </w:r>
+    </w:p>
+    <w:p>
+      <w:pPr>
+        <w:jc w:val="both"/>
+      </w:pPr>
+    </w:p>
+    <w:p>
+      <w:pPr>
+        <w:jc w:val="both"/>
+      </w:pPr>
+      <w:r>
+        <w:rPr>
+          <w:rFonts w:eastAsia="Arial Unicode MS"/>
+        </w:rPr>
+        <w:lastRenderedPageBreak/>
+        <w:t xml:space="preserve">{{ </w:t>
+      </w:r>
+      <w:proofErr w:type="spellStart"/>
+      <w:r>
+        <w:rPr>
+          <w:rFonts w:eastAsia="Arial Unicode MS"/>
+        </w:rPr>
+        <w:t>convention</w:t>
+      </w:r>
+      <w:r>
+        <w:rPr>
+          <w:rFonts w:eastAsia="Arial Unicode MS"/>
+        </w:rPr>
+        <w:t>.</w:t>
+      </w:r>
+      <w:r>
+        <w:rPr>
+          <w:rFonts w:eastAsia="Arial Unicode MS"/>
+        </w:rPr>
+        <w:t>gestionnaire</w:t>
+      </w:r>
+      <w:r>
+        <w:rPr>
+          <w:rFonts w:eastAsia="Arial Unicode MS"/>
+        </w:rPr>
+        <w:t>|</w:t>
+      </w:r>
+      <w:r>
+        <w:rPr>
+          <w:rFonts w:eastAsia="Arial Unicode MS"/>
+        </w:rPr>
+        <w:t>default_str_if_none</w:t>
+      </w:r>
+      <w:r>
+        <w:rPr>
+          <w:rFonts w:eastAsia="Arial Unicode MS"/>
+        </w:rPr>
         <w:t>|upper</w:t>
       </w:r>
       <w:proofErr w:type="spellEnd"/>
       <w:r>
-        <w:t xml:space="preserve"> }}  [Organisme d'habitations à loyer modéré, société d'économie mixte ou collectivité territoriale ou autre personne morale propriétaire du logement-foyer</w:t>
-      </w:r>
-      <w:r>
-        <w:rPr>
-          <w:vertAlign w:val="superscript"/>
-        </w:rPr>
-        <w:t>1</w:t>
-      </w:r>
-      <w:r>
-        <w:t xml:space="preserve">], représenté (e) par {{ </w:t>
+        <w:rPr>
+          <w:rFonts w:eastAsia="Arial Unicode MS"/>
+        </w:rPr>
+        <w:t xml:space="preserve"> }} [Organisme agréé gestionnaire du logement-foyer, sauf dans le cas où le propriétaire est gestionnaire direct] représenté (e) par {{ </w:t>
       </w:r>
       <w:proofErr w:type="spellStart"/>
       <w:r>
-        <w:t>convention.signataire_nom</w:t>
+        <w:rPr>
+          <w:rFonts w:eastAsia="Arial Unicode MS"/>
+        </w:rPr>
+        <w:t>convention.</w:t>
+      </w:r>
+      <w:r>
+        <w:rPr>
+          <w:rFonts w:eastAsia="Arial Unicode MS"/>
+        </w:rPr>
+        <w:t>gestionnaire_</w:t>
+      </w:r>
+      <w:r>
+        <w:rPr>
+          <w:rFonts w:eastAsia="Arial Unicode MS"/>
+        </w:rPr>
+        <w:t>signataire_nom</w:t>
+      </w:r>
+      <w:r>
+        <w:rPr>
+          <w:rFonts w:eastAsia="Arial Unicode MS"/>
+        </w:rPr>
+        <w:t>|</w:t>
+      </w:r>
+      <w:r>
+        <w:rPr>
+          <w:rFonts w:eastAsia="Arial Unicode MS"/>
+        </w:rPr>
+        <w:t>default_str_if_none</w:t>
       </w:r>
       <w:proofErr w:type="spellEnd"/>
       <w:r>
+        <w:rPr>
+          <w:rFonts w:eastAsia="Arial Unicode MS"/>
+        </w:rPr>
         <w:t xml:space="preserve"> }}, {{ </w:t>
       </w:r>
       <w:proofErr w:type="spellStart"/>
       <w:r>
-        <w:t>convention.signataire_fonction</w:t>
-      </w:r>
-      <w:proofErr w:type="spellEnd"/>
-      <w:r>
-        <w:t xml:space="preserve"> }} agissant en vertu de la délibération du Conseil d’Administration en date du {{ </w:t>
-      </w:r>
-      <w:proofErr w:type="spellStart"/>
-      <w:r>
-        <w:t>convention.signataire_date_deliberation|d</w:t>
-      </w:r>
-      <w:proofErr w:type="spellEnd"/>
-      <w:r>
-        <w:t xml:space="preserve"> }}</w:t>
-      </w:r>
-      <w:r>
-        <w:rPr>
-          <w:color w:val="000000"/>
-        </w:rPr>
-        <w:t>, dénommé (e) ci-après le propriétaire</w:t>
-      </w:r>
-      <w:r>
-        <w:rPr>
-          <w:color w:val="000000"/>
-        </w:rPr>
-        <w:t> </w:t>
-      </w:r>
-      <w:r>
-        <w:rPr>
-          <w:color w:val="000000"/>
-        </w:rPr>
-        <w:t>;</w:t>
-      </w:r>
-    </w:p>
-    <w:p>
-      <w:pPr>
-        <w:jc w:val="both"/>
-      </w:pPr>
-    </w:p>
-    <w:p>
-      <w:pPr>
-        <w:jc w:val="both"/>
-      </w:pPr>
-      <w:r>
         <w:rPr>
           <w:rFonts w:eastAsia="Arial Unicode MS"/>
         </w:rPr>
-        <w:t xml:space="preserve">{{ </w:t>
-      </w:r>
-      <w:proofErr w:type="spellStart"/>
-      <w:r>
-        <w:rPr>
-          <w:rFonts w:eastAsia="Arial Unicode MS"/>
-        </w:rPr>
-        <w:t>convention</w:t>
-      </w:r>
-      <w:r>
-        <w:rPr>
-          <w:rFonts w:eastAsia="Arial Unicode MS"/>
-        </w:rPr>
-        <w:t>.</w:t>
-      </w:r>
-      <w:r>
-        <w:rPr>
-          <w:rFonts w:eastAsia="Arial Unicode MS"/>
-        </w:rPr>
-        <w:t>gestionnaire</w:t>
-      </w:r>
-      <w:r>
-        <w:rPr>
-          <w:rFonts w:eastAsia="Arial Unicode MS"/>
-        </w:rPr>
-        <w:t>|</w:t>
-      </w:r>
-      <w:r>
-        <w:rPr>
-          <w:rFonts w:eastAsia="Arial Unicode MS"/>
-        </w:rPr>
-        <w:t>default_str_if_none</w:t>
-      </w:r>
-      <w:r>
-        <w:rPr>
-          <w:rFonts w:eastAsia="Arial Unicode MS"/>
-        </w:rPr>
-        <w:t>|upper</w:t>
-      </w:r>
-      <w:proofErr w:type="spellEnd"/>
-      <w:r>
-        <w:rPr>
-          <w:rFonts w:eastAsia="Arial Unicode MS"/>
-        </w:rPr>
-        <w:t xml:space="preserve"> }} [Organisme agréé gestionnaire du logement-foyer, sauf dans le cas où le propriétaire est gestionnaire direct] représenté (e) par {{ </w:t>
-      </w:r>
-      <w:proofErr w:type="spellStart"/>
-      <w:r>
-        <w:rPr>
-          <w:rFonts w:eastAsia="Arial Unicode MS"/>
-        </w:rPr>
-        <w:t>convention.</w:t>
-      </w:r>
-      <w:r>
-        <w:rPr>
-          <w:rFonts w:eastAsia="Arial Unicode MS"/>
-        </w:rPr>
-        <w:t>gestionnaire_</w:t>
-      </w:r>
-      <w:r>
-        <w:rPr>
-          <w:rFonts w:eastAsia="Arial Unicode MS"/>
-        </w:rPr>
-        <w:t>signataire_nom</w:t>
-      </w:r>
-      <w:r>
-        <w:rPr>
-          <w:rFonts w:eastAsia="Arial Unicode MS"/>
-        </w:rPr>
-        <w:t>|</w:t>
-      </w:r>
-      <w:r>
-        <w:rPr>
-          <w:rFonts w:eastAsia="Arial Unicode MS"/>
-        </w:rPr>
-        <w:t>default_str_if_none</w:t>
-      </w:r>
-      <w:proofErr w:type="spellEnd"/>
-      <w:r>
-        <w:rPr>
-          <w:rFonts w:eastAsia="Arial Unicode MS"/>
-        </w:rPr>
-        <w:t xml:space="preserve"> }}, {{ </w:t>
-      </w:r>
-      <w:proofErr w:type="spellStart"/>
-      <w:r>
-        <w:rPr>
-          <w:rFonts w:eastAsia="Arial Unicode MS"/>
-        </w:rPr>
-        <w:lastRenderedPageBreak/>
         <w:t>convention.</w:t>
       </w:r>
       <w:r>
@@ -5027,42 +5103,57 @@
                               </w:rPr>
                               <w:t xml:space="preserve"> </w:t>
                             </w:r>
+                            <w:r>
+                              <w:t>{</w:t>
+                            </w:r>
                             <w:proofErr w:type="gramStart"/>
                             <w:r>
-                              <w:t xml:space="preserve">{{ </w:t>
+                              <w:t>%  if</w:t>
+                            </w:r>
+                            <w:proofErr w:type="gramEnd"/>
+                            <w:r>
+                              <w:t xml:space="preserve"> </w:t>
                             </w:r>
                             <w:proofErr w:type="spellStart"/>
                             <w:r>
-                              <w:rPr>
-                                <w:rFonts w:ascii="TimesNewRomanPSMT" w:hAnsi="TimesNewRomanPSMT" w:cs="TimesNewRomanPSMT"/>
-                              </w:rPr>
-                              <w:t>convention</w:t>
-                            </w:r>
-                            <w:proofErr w:type="gramEnd"/>
-                            <w:r>
-                              <w:t>.signat</w:t>
-                            </w:r>
-                            <w:r>
-                              <w:t>ai</w:t>
-                            </w:r>
-                            <w:r>
-                              <w:t>re_</w:t>
-                            </w:r>
-                            <w:r>
-                              <w:t>bloc_signature</w:t>
-                            </w:r>
-                            <w:r>
-                              <w:t>|default_empty_if_none</w:t>
+                              <w:t>convention.signataire_bloc_signature</w:t>
                             </w:r>
                             <w:proofErr w:type="spellEnd"/>
                             <w:r>
-                              <w:t xml:space="preserve"> }}</w:t>
+                              <w:t xml:space="preserve"> %}{{ </w:t>
                             </w:r>
-                          </w:p>
-                          <w:p>
-                            <w:pPr>
-                              <w:jc w:val="both"/>
-                            </w:pPr>
+                            <w:proofErr w:type="spellStart"/>
+                            <w:r>
+                              <w:t>convention.signataire_bloc_signature|default_empty_if_none</w:t>
+                            </w:r>
+                            <w:proofErr w:type="spellEnd"/>
+                            <w:r>
+                              <w:t xml:space="preserve"> }}{% </w:t>
+                            </w:r>
+                            <w:proofErr w:type="spellStart"/>
+                            <w:r>
+                              <w:t>else</w:t>
+                            </w:r>
+                            <w:proofErr w:type="spellEnd"/>
+                            <w:r>
+                              <w:t xml:space="preserve"> %} {{ </w:t>
+                            </w:r>
+                            <w:proofErr w:type="spellStart"/>
+                            <w:r>
+                              <w:t>bailleur.signataire_bloc_signature|default_empty_if_none</w:t>
+                            </w:r>
+                            <w:proofErr w:type="spellEnd"/>
+                            <w:r>
+                              <w:t xml:space="preserve"> }}{% </w:t>
+                            </w:r>
+                            <w:proofErr w:type="spellStart"/>
+                            <w:r>
+                              <w:t>endif</w:t>
+                            </w:r>
+                            <w:proofErr w:type="spellEnd"/>
+                            <w:r>
+                              <w:t xml:space="preserve"> %}</w:t>
+                            </w:r>
                           </w:p>
                           <w:p>
                             <w:pPr>
@@ -5258,7 +5349,7 @@
                 <v:stroke joinstyle="miter"/>
                 <v:path gradientshapeok="t" o:connecttype="rect"/>
               </v:shapetype>
-              <v:shape id="Text Box 9" o:spid="_x0000_s1026" type="#_x0000_t202" style="width:411.95pt;height:318.1pt;visibility:visible;mso-wrap-style:square;mso-left-percent:-10001;mso-top-percent:-10001;mso-position-horizontal:absolute;mso-position-horizontal-relative:char;mso-position-vertical:absolute;mso-position-vertical-relative:line;mso-left-percent:-10001;mso-top-percent:-10001;v-text-anchor:top" o:gfxdata="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" fillcolor="white [3201]" stroked="f" strokeweight=".5pt">
+              <v:shape id="Text Box 9" o:spid="_x0000_s1026" type="#_x0000_t202" style="width:411.95pt;height:318.1pt;visibility:visible;mso-wrap-style:square;mso-left-percent:-10001;mso-top-percent:-10001;mso-position-horizontal:absolute;mso-position-horizontal-relative:char;mso-position-vertical:absolute;mso-position-vertical-relative:line;mso-left-percent:-10001;mso-top-percent:-10001;v-text-anchor:top" o:gfxdata="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" fillcolor="white [3201]" stroked="f" strokeweight=".5pt">
                 <v:textbox inset="0,0,0,0">
                   <w:txbxContent>
                     <w:p>
@@ -5269,7 +5360,35 @@
                         <w:rPr>
                           <w:rFonts w:ascii="TimesNewRomanPSMT" w:hAnsi="TimesNewRomanPSMT" w:cs="TimesNewRomanPSMT"/>
                         </w:rPr>
-                        <w:t>Fait à {{administration.get_ville_signature_or_empty() }}, le</w:t>
+                        <w:t>Fait à {{</w:t>
+                      </w:r>
+                      <w:proofErr w:type="spellStart"/>
+                      <w:r>
+                        <w:rPr>
+                          <w:rFonts w:ascii="TimesNewRomanPSMT" w:hAnsi="TimesNewRomanPSMT" w:cs="TimesNewRomanPSMT"/>
+                        </w:rPr>
+                        <w:t>administration.get_ville_signature_or_</w:t>
+                      </w:r>
+                      <w:proofErr w:type="gramStart"/>
+                      <w:r>
+                        <w:rPr>
+                          <w:rFonts w:ascii="TimesNewRomanPSMT" w:hAnsi="TimesNewRomanPSMT" w:cs="TimesNewRomanPSMT"/>
+                        </w:rPr>
+                        <w:t>empty</w:t>
+                      </w:r>
+                      <w:proofErr w:type="spellEnd"/>
+                      <w:r>
+                        <w:rPr>
+                          <w:rFonts w:ascii="TimesNewRomanPSMT" w:hAnsi="TimesNewRomanPSMT" w:cs="TimesNewRomanPSMT"/>
+                        </w:rPr>
+                        <w:t>(</w:t>
+                      </w:r>
+                      <w:proofErr w:type="gramEnd"/>
+                      <w:r>
+                        <w:rPr>
+                          <w:rFonts w:ascii="TimesNewRomanPSMT" w:hAnsi="TimesNewRomanPSMT" w:cs="TimesNewRomanPSMT"/>
+                        </w:rPr>
+                        <w:t>) }}, le</w:t>
                       </w:r>
                     </w:p>
                     <w:p>
@@ -5297,37 +5416,56 @@
                         <w:t xml:space="preserve"> </w:t>
                       </w:r>
                       <w:r>
-                        <w:t xml:space="preserve">{{ </w:t>
+                        <w:t>{</w:t>
                       </w:r>
+                      <w:proofErr w:type="gramStart"/>
                       <w:r>
-                        <w:rPr>
-                          <w:rFonts w:ascii="TimesNewRomanPSMT" w:hAnsi="TimesNewRomanPSMT" w:cs="TimesNewRomanPSMT"/>
-                        </w:rPr>
-                        <w:t>convention</w:t>
+                        <w:t>%  if</w:t>
                       </w:r>
+                      <w:proofErr w:type="gramEnd"/>
                       <w:r>
-                        <w:t>.signat</w:t>
+                        <w:t xml:space="preserve"> </w:t>
                       </w:r>
+                      <w:proofErr w:type="spellStart"/>
                       <w:r>
-                        <w:t>ai</w:t>
+                        <w:t>convention.signataire_bloc_signature</w:t>
                       </w:r>
+                      <w:proofErr w:type="spellEnd"/>
                       <w:r>
-                        <w:t>re_</w:t>
+                        <w:t xml:space="preserve"> %}{{ </w:t>
                       </w:r>
+                      <w:proofErr w:type="spellStart"/>
                       <w:r>
-                        <w:t>bloc_signature</w:t>
+                        <w:t>convention.signataire_bloc_signature|default_empty_if_none</w:t>
                       </w:r>
+                      <w:proofErr w:type="spellEnd"/>
                       <w:r>
-                        <w:t>|default_empty_if_none</w:t>
+                        <w:t xml:space="preserve"> }}{% </w:t>
                       </w:r>
+                      <w:proofErr w:type="spellStart"/>
                       <w:r>
-                        <w:t xml:space="preserve"> }}</w:t>
+                        <w:t>else</w:t>
                       </w:r>
-                    </w:p>
-                    <w:p>
-                      <w:pPr>
-                        <w:jc w:val="both"/>
-                      </w:pPr>
+                      <w:proofErr w:type="spellEnd"/>
+                      <w:r>
+                        <w:t xml:space="preserve"> %} {{ </w:t>
+                      </w:r>
+                      <w:proofErr w:type="spellStart"/>
+                      <w:r>
+                        <w:t>bailleur.signataire_bloc_signature|default_empty_if_none</w:t>
+                      </w:r>
+                      <w:proofErr w:type="spellEnd"/>
+                      <w:r>
+                        <w:t xml:space="preserve"> }}{% </w:t>
+                      </w:r>
+                      <w:proofErr w:type="spellStart"/>
+                      <w:r>
+                        <w:t>endif</w:t>
+                      </w:r>
+                      <w:proofErr w:type="spellEnd"/>
+                      <w:r>
+                        <w:t xml:space="preserve"> %}</w:t>
+                      </w:r>
                     </w:p>
                     <w:p>
                       <w:pPr>
@@ -5365,6 +5503,7 @@
                         </w:rPr>
                         <w:t xml:space="preserve"> </w:t>
                       </w:r>
+                      <w:proofErr w:type="gramStart"/>
                       <w:r>
                         <w:t xml:space="preserve">{{ </w:t>
                       </w:r>
@@ -5374,6 +5513,7 @@
                         </w:rPr>
                         <w:t>convention</w:t>
                       </w:r>
+                      <w:proofErr w:type="gramEnd"/>
                       <w:r>
                         <w:t>.</w:t>
                       </w:r>
@@ -5441,15 +5581,18 @@
                       <w:r>
                         <w:t xml:space="preserve"> </w:t>
                       </w:r>
+                      <w:proofErr w:type="gramStart"/>
                       <w:r>
                         <w:t xml:space="preserve">{{ </w:t>
                       </w:r>
+                      <w:proofErr w:type="spellStart"/>
                       <w:r>
                         <w:rPr>
                           <w:rFonts w:ascii="TimesNewRomanPSMT" w:hAnsi="TimesNewRomanPSMT" w:cs="TimesNewRomanPSMT"/>
                         </w:rPr>
                         <w:t>administration</w:t>
                       </w:r>
+                      <w:proofErr w:type="gramEnd"/>
                       <w:r>
                         <w:t>.signat</w:t>
                       </w:r>
@@ -5459,6 +5602,7 @@
                       <w:r>
                         <w:t>|default_empty_if_none</w:t>
                       </w:r>
+                      <w:proofErr w:type="spellEnd"/>
                       <w:r>
                         <w:t xml:space="preserve"> }}</w:t>
                       </w:r>
@@ -13224,42 +13368,57 @@
                               </w:rPr>
                               <w:t xml:space="preserve"> </w:t>
                             </w:r>
+                            <w:r>
+                              <w:t>{</w:t>
+                            </w:r>
                             <w:proofErr w:type="gramStart"/>
                             <w:r>
-                              <w:t xml:space="preserve">{{ </w:t>
+                              <w:t>%  if</w:t>
+                            </w:r>
+                            <w:proofErr w:type="gramEnd"/>
+                            <w:r>
+                              <w:t xml:space="preserve"> </w:t>
                             </w:r>
                             <w:proofErr w:type="spellStart"/>
                             <w:r>
-                              <w:rPr>
-                                <w:rFonts w:ascii="TimesNewRomanPSMT" w:hAnsi="TimesNewRomanPSMT" w:cs="TimesNewRomanPSMT"/>
-                              </w:rPr>
-                              <w:t>convention</w:t>
-                            </w:r>
-                            <w:proofErr w:type="gramEnd"/>
-                            <w:r>
-                              <w:t>.signat</w:t>
-                            </w:r>
-                            <w:r>
-                              <w:t>ai</w:t>
-                            </w:r>
-                            <w:r>
-                              <w:t>re_</w:t>
-                            </w:r>
-                            <w:r>
-                              <w:t>bloc_signature</w:t>
-                            </w:r>
-                            <w:r>
-                              <w:t>|default_empty_if_none</w:t>
+                              <w:t>convention.signataire_bloc_signature</w:t>
                             </w:r>
                             <w:proofErr w:type="spellEnd"/>
                             <w:r>
-                              <w:t xml:space="preserve"> }}</w:t>
+                              <w:t xml:space="preserve"> %}{{ </w:t>
                             </w:r>
-                          </w:p>
-                          <w:p>
-                            <w:pPr>
-                              <w:jc w:val="both"/>
-                            </w:pPr>
+                            <w:proofErr w:type="spellStart"/>
+                            <w:r>
+                              <w:t>convention.signataire_bloc_signature|default_empty_if_none</w:t>
+                            </w:r>
+                            <w:proofErr w:type="spellEnd"/>
+                            <w:r>
+                              <w:t xml:space="preserve"> }}{% </w:t>
+                            </w:r>
+                            <w:proofErr w:type="spellStart"/>
+                            <w:r>
+                              <w:t>else</w:t>
+                            </w:r>
+                            <w:proofErr w:type="spellEnd"/>
+                            <w:r>
+                              <w:t xml:space="preserve"> %} {{ </w:t>
+                            </w:r>
+                            <w:proofErr w:type="spellStart"/>
+                            <w:r>
+                              <w:t>bailleur.signataire_bloc_signature|default_empty_if_none</w:t>
+                            </w:r>
+                            <w:proofErr w:type="spellEnd"/>
+                            <w:r>
+                              <w:t xml:space="preserve"> }}{% </w:t>
+                            </w:r>
+                            <w:proofErr w:type="spellStart"/>
+                            <w:r>
+                              <w:t>endif</w:t>
+                            </w:r>
+                            <w:proofErr w:type="spellEnd"/>
+                            <w:r>
+                              <w:t xml:space="preserve"> %}</w:t>
+                            </w:r>
                           </w:p>
                           <w:p>
                             <w:pPr>
@@ -13452,7 +13611,7 @@
           </mc:Choice>
           <mc:Fallback>
             <w:pict>
-              <v:shape w14:anchorId="146E7DB9" id="Text Box 51" o:spid="_x0000_s1027" type="#_x0000_t202" style="width:411.95pt;height:318.1pt;visibility:visible;mso-wrap-style:square;mso-left-percent:-10001;mso-top-percent:-10001;mso-position-horizontal:absolute;mso-position-horizontal-relative:char;mso-position-vertical:absolute;mso-position-vertical-relative:line;mso-left-percent:-10001;mso-top-percent:-10001;v-text-anchor:top" o:gfxdata="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" fillcolor="white [3201]" stroked="f" strokeweight=".5pt">
+              <v:shape w14:anchorId="146E7DB9" id="Text Box 51" o:spid="_x0000_s1027" type="#_x0000_t202" style="width:411.95pt;height:318.1pt;visibility:visible;mso-wrap-style:square;mso-left-percent:-10001;mso-top-percent:-10001;mso-position-horizontal:absolute;mso-position-horizontal-relative:char;mso-position-vertical:absolute;mso-position-vertical-relative:line;mso-left-percent:-10001;mso-top-percent:-10001;v-text-anchor:top" o:gfxdata="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" fillcolor="white [3201]" stroked="f" strokeweight=".5pt">
                 <v:textbox inset="0,0,0,0">
                   <w:txbxContent>
                     <w:p>
@@ -13463,7 +13622,35 @@
                         <w:rPr>
                           <w:rFonts w:ascii="TimesNewRomanPSMT" w:hAnsi="TimesNewRomanPSMT" w:cs="TimesNewRomanPSMT"/>
                         </w:rPr>
-                        <w:t>Fait à {{administration.get_ville_signature_or_empty() }}, le</w:t>
+                        <w:t>Fait à {{</w:t>
+                      </w:r>
+                      <w:proofErr w:type="spellStart"/>
+                      <w:r>
+                        <w:rPr>
+                          <w:rFonts w:ascii="TimesNewRomanPSMT" w:hAnsi="TimesNewRomanPSMT" w:cs="TimesNewRomanPSMT"/>
+                        </w:rPr>
+                        <w:t>administration.get_ville_signature_or_</w:t>
+                      </w:r>
+                      <w:proofErr w:type="gramStart"/>
+                      <w:r>
+                        <w:rPr>
+                          <w:rFonts w:ascii="TimesNewRomanPSMT" w:hAnsi="TimesNewRomanPSMT" w:cs="TimesNewRomanPSMT"/>
+                        </w:rPr>
+                        <w:t>empty</w:t>
+                      </w:r>
+                      <w:proofErr w:type="spellEnd"/>
+                      <w:r>
+                        <w:rPr>
+                          <w:rFonts w:ascii="TimesNewRomanPSMT" w:hAnsi="TimesNewRomanPSMT" w:cs="TimesNewRomanPSMT"/>
+                        </w:rPr>
+                        <w:t>(</w:t>
+                      </w:r>
+                      <w:proofErr w:type="gramEnd"/>
+                      <w:r>
+                        <w:rPr>
+                          <w:rFonts w:ascii="TimesNewRomanPSMT" w:hAnsi="TimesNewRomanPSMT" w:cs="TimesNewRomanPSMT"/>
+                        </w:rPr>
+                        <w:t>) }}, le</w:t>
                       </w:r>
                     </w:p>
                     <w:p>
@@ -13491,37 +13678,56 @@
                         <w:t xml:space="preserve"> </w:t>
                       </w:r>
                       <w:r>
-                        <w:t xml:space="preserve">{{ </w:t>
+                        <w:t>{</w:t>
                       </w:r>
+                      <w:proofErr w:type="gramStart"/>
                       <w:r>
-                        <w:rPr>
-                          <w:rFonts w:ascii="TimesNewRomanPSMT" w:hAnsi="TimesNewRomanPSMT" w:cs="TimesNewRomanPSMT"/>
-                        </w:rPr>
-                        <w:t>convention</w:t>
+                        <w:t>%  if</w:t>
                       </w:r>
+                      <w:proofErr w:type="gramEnd"/>
                       <w:r>
-                        <w:t>.signat</w:t>
+                        <w:t xml:space="preserve"> </w:t>
                       </w:r>
+                      <w:proofErr w:type="spellStart"/>
                       <w:r>
-                        <w:t>ai</w:t>
+                        <w:t>convention.signataire_bloc_signature</w:t>
                       </w:r>
+                      <w:proofErr w:type="spellEnd"/>
                       <w:r>
-                        <w:t>re_</w:t>
+                        <w:t xml:space="preserve"> %}{{ </w:t>
                       </w:r>
+                      <w:proofErr w:type="spellStart"/>
                       <w:r>
-                        <w:t>bloc_signature</w:t>
+                        <w:t>convention.signataire_bloc_signature|default_empty_if_none</w:t>
                       </w:r>
+                      <w:proofErr w:type="spellEnd"/>
                       <w:r>
-                        <w:t>|default_empty_if_none</w:t>
+                        <w:t xml:space="preserve"> }}{% </w:t>
                       </w:r>
+                      <w:proofErr w:type="spellStart"/>
                       <w:r>
-                        <w:t xml:space="preserve"> }}</w:t>
+                        <w:t>else</w:t>
                       </w:r>
-                    </w:p>
-                    <w:p>
-                      <w:pPr>
-                        <w:jc w:val="both"/>
-                      </w:pPr>
+                      <w:proofErr w:type="spellEnd"/>
+                      <w:r>
+                        <w:t xml:space="preserve"> %} {{ </w:t>
+                      </w:r>
+                      <w:proofErr w:type="spellStart"/>
+                      <w:r>
+                        <w:t>bailleur.signataire_bloc_signature|default_empty_if_none</w:t>
+                      </w:r>
+                      <w:proofErr w:type="spellEnd"/>
+                      <w:r>
+                        <w:t xml:space="preserve"> }}{% </w:t>
+                      </w:r>
+                      <w:proofErr w:type="spellStart"/>
+                      <w:r>
+                        <w:t>endif</w:t>
+                      </w:r>
+                      <w:proofErr w:type="spellEnd"/>
+                      <w:r>
+                        <w:t xml:space="preserve"> %}</w:t>
+                      </w:r>
                     </w:p>
                     <w:p>
                       <w:pPr>
@@ -13559,6 +13765,7 @@
                         </w:rPr>
                         <w:t xml:space="preserve"> </w:t>
                       </w:r>
+                      <w:proofErr w:type="gramStart"/>
                       <w:r>
                         <w:t xml:space="preserve">{{ </w:t>
                       </w:r>
@@ -13568,6 +13775,7 @@
                         </w:rPr>
                         <w:t>convention</w:t>
                       </w:r>
+                      <w:proofErr w:type="gramEnd"/>
                       <w:r>
                         <w:t>.</w:t>
                       </w:r>
@@ -13639,15 +13847,18 @@
                         </w:rPr>
                         <w:t xml:space="preserve"> </w:t>
                       </w:r>
+                      <w:proofErr w:type="gramStart"/>
                       <w:r>
                         <w:t xml:space="preserve">{{ </w:t>
                       </w:r>
+                      <w:proofErr w:type="spellStart"/>
                       <w:r>
                         <w:rPr>
                           <w:rFonts w:ascii="TimesNewRomanPSMT" w:hAnsi="TimesNewRomanPSMT" w:cs="TimesNewRomanPSMT"/>
                         </w:rPr>
                         <w:t>administration</w:t>
                       </w:r>
+                      <w:proofErr w:type="gramEnd"/>
                       <w:r>
                         <w:t>.signat</w:t>
                       </w:r>
@@ -13663,6 +13874,7 @@
                       <w:r>
                         <w:t>|default_empty_if_none</w:t>
                       </w:r>
+                      <w:proofErr w:type="spellEnd"/>
                       <w:r>
                         <w:t xml:space="preserve"> }}</w:t>
                       </w:r>
@@ -15570,7 +15782,7 @@
                             <w:rPr>
                               <w:noProof/>
                             </w:rPr>
-                            <w:object w:dxaOrig="760" w:dyaOrig="547" w14:anchorId="1E772EA1">
+                            <w:object w:dxaOrig="758" w:dyaOrig="547" w14:anchorId="1E772EA1">
                               <v:shapetype id="_x0000_t75" coordsize="21600,21600" o:spt="75" o:preferrelative="t" path="m@4@5l@4@11@9@11@9@5xe" filled="f" stroked="f">
                                 <v:stroke joinstyle="miter"/>
                                 <v:formulas>
@@ -15590,11 +15802,11 @@
                                 <v:path o:extrusionok="f" gradientshapeok="t" o:connecttype="rect"/>
                                 <o:lock v:ext="edit" aspectratio="t"/>
                               </v:shapetype>
-                              <v:shape id="_x0000_i1025" type="#_x0000_t75" alt="" style="width:37.9pt;height:27.35pt;mso-width-percent:0;mso-height-percent:0;mso-width-percent:0;mso-height-percent:0" filled="t">
+                              <v:shape id="_x0000_i1026" type="#_x0000_t75" alt="" style="width:38.25pt;height:27pt;mso-width-percent:0;mso-height-percent:0;mso-width-percent:0;mso-height-percent:0" filled="t">
                                 <v:fill color2="black"/>
                                 <v:imagedata r:id="rId2" o:title="" croptop="-22f" cropbottom="-22f" cropleft="-25f" cropright="-25f"/>
                               </v:shape>
-                              <o:OLEObject Type="Embed" ProgID="Word.Picture.8" ShapeID="_x0000_i1025" DrawAspect="Content" ObjectID="_1767069835" r:id="rId3"/>
+                              <o:OLEObject Type="Embed" ProgID="Word.Picture.8" ShapeID="_x0000_i1026" DrawAspect="Content" ObjectID="_1768744503" r:id="rId3"/>
                             </w:object>
                           </w:r>
                         </w:p>
@@ -15644,7 +15856,7 @@
               <v:stroke joinstyle="miter"/>
               <v:path gradientshapeok="t" o:connecttype="rect"/>
             </v:shapetype>
-            <v:shape id="Text Box 17" o:spid="_x0000_s1031" type="#_x0000_t202" style="position:absolute;left:0;text-align:left;margin-left:37.35pt;margin-top:21.2pt;width:78.5pt;height:49.7pt;z-index:251663360;visibility:visible;mso-wrap-style:square;mso-width-percent:0;mso-height-percent:0;mso-wrap-distance-left:9.05pt;mso-wrap-distance-top:0;mso-wrap-distance-right:9.05pt;mso-wrap-distance-bottom:0;mso-position-horizontal:absolute;mso-position-horizontal-relative:page;mso-position-vertical:absolute;mso-position-vertical-relative:page;mso-width-percent:0;mso-height-percent:0;mso-width-relative:page;mso-height-relative:page;v-text-anchor:top" o:gfxdata="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" stroked="f">
+            <v:shape id="Text Box 17" o:spid="_x0000_s1031" type="#_x0000_t202" style="position:absolute;left:0;text-align:left;margin-left:37.35pt;margin-top:21.2pt;width:78.5pt;height:49.7pt;z-index:251663360;visibility:visible;mso-wrap-style:square;mso-width-percent:0;mso-height-percent:0;mso-wrap-distance-left:9.05pt;mso-wrap-distance-top:0;mso-wrap-distance-right:9.05pt;mso-wrap-distance-bottom:0;mso-position-horizontal:absolute;mso-position-horizontal-relative:page;mso-position-vertical:absolute;mso-position-vertical-relative:page;mso-width-percent:0;mso-height-percent:0;mso-width-relative:page;mso-height-relative:page;v-text-anchor:top" o:gfxdata="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" stroked="f">
               <v:fill opacity="0"/>
               <v:path arrowok="t"/>
               <v:textbox inset=".45pt,.45pt,.45pt,.45pt">
@@ -15672,9 +15884,9 @@
                       <w:object w:dxaOrig="760" w:dyaOrig="547" w14:anchorId="1E772EA1">
                         <v:shape id="_x0000_i1025" type="#_x0000_t75" alt="" style="width:37.9pt;height:27.35pt;mso-width-percent:0;mso-height-percent:0;mso-width-percent:0;mso-height-percent:0" filled="t">
                           <v:fill color2="black"/>
-                          <v:imagedata r:id="rId2" o:title="" croptop="-22f" cropbottom="-22f" cropleft="-25f" cropright="-25f"/>
+                          <v:imagedata r:id="rId4" o:title="" croptop="-22f" cropbottom="-22f" cropleft="-25f" cropright="-25f"/>
                         </v:shape>
-                        <o:OLEObject Type="Embed" ProgID="Word.Picture.8" ShapeID="_x0000_i1025" DrawAspect="Content" ObjectID="_1767069835" r:id="rId4"/>
+                        <o:OLEObject Type="Embed" ProgID="Word.Picture.8" ShapeID="_x0000_i1025" DrawAspect="Content" ObjectID="_1767069835" r:id="rId5"/>
                       </w:object>
                     </w:r>
                   </w:p>

</xml_diff>

<commit_message>
update: add new champ "information complementaire
</commit_message>
<xml_diff>
--- a/documents/Foyer-template.docx
+++ b/documents/Foyer-template.docx
@@ -368,13 +368,148 @@
       </w:r>
       <w:proofErr w:type="spellEnd"/>
       <w:r>
-        <w:t xml:space="preserve"> %}</w:t>
-      </w:r>
-      <w:r>
-        <w:rPr>
-          <w:color w:val="000000"/>
-        </w:rPr>
-        <w:t>, dénommé (e) ci-après le propriétaire</w:t>
+        <w:t xml:space="preserve"> </w:t>
+      </w:r>
+      <w:r>
+        <w:rPr>
+          <w:rFonts w:ascii="TimesNewRomanPSMT" w:hAnsi="TimesNewRomanPSMT" w:cs="TimesNewRomanPSMT"/>
+        </w:rPr>
+        <w:t>%}</w:t>
+      </w:r>
+      <w:r>
+        <w:rPr>
+          <w:rFonts w:ascii="TimesNewRomanPSMT" w:hAnsi="TimesNewRomanPSMT" w:cs="TimesNewRomanPSMT"/>
+        </w:rPr>
+        <w:t xml:space="preserve">, inscrit sous le numéro </w:t>
+      </w:r>
+      <w:bookmarkStart w:id="0" w:name="Siret1"/>
+      <w:bookmarkEnd w:id="0"/>
+      <w:r>
+        <w:rPr>
+          <w:rFonts w:ascii="TimesNewRomanPSMT" w:hAnsi="TimesNewRomanPSMT" w:cs="TimesNewRomanPSMT"/>
+        </w:rPr>
+        <w:t xml:space="preserve">{{ </w:t>
+      </w:r>
+      <w:proofErr w:type="spellStart"/>
+      <w:r>
+        <w:rPr>
+          <w:rFonts w:ascii="TimesNewRomanPSMT" w:hAnsi="TimesNewRomanPSMT" w:cs="TimesNewRomanPSMT"/>
+        </w:rPr>
+        <w:t>bailleur.siret</w:t>
+      </w:r>
+      <w:proofErr w:type="spellEnd"/>
+      <w:r>
+        <w:rPr>
+          <w:rFonts w:ascii="TimesNewRomanPSMT" w:hAnsi="TimesNewRomanPSMT" w:cs="TimesNewRomanPSMT"/>
+        </w:rPr>
+        <w:t xml:space="preserve"> }}{% if </w:t>
+      </w:r>
+      <w:proofErr w:type="spellStart"/>
+      <w:r>
+        <w:rPr>
+          <w:rFonts w:ascii="TimesNewRomanPSMT" w:hAnsi="TimesNewRomanPSMT" w:cs="TimesNewRomanPSMT"/>
+        </w:rPr>
+        <w:t>bailleur.capital_social</w:t>
+      </w:r>
+      <w:proofErr w:type="spellEnd"/>
+      <w:r>
+        <w:rPr>
+          <w:rFonts w:ascii="TimesNewRomanPSMT" w:hAnsi="TimesNewRomanPSMT" w:cs="TimesNewRomanPSMT"/>
+        </w:rPr>
+        <w:t xml:space="preserve"> %}, au capital de </w:t>
+      </w:r>
+      <w:bookmarkStart w:id="1" w:name="Capital1"/>
+      <w:bookmarkEnd w:id="1"/>
+      <w:r>
+        <w:rPr>
+          <w:rFonts w:ascii="TimesNewRomanPSMT" w:hAnsi="TimesNewRomanPSMT" w:cs="TimesNewRomanPSMT"/>
+        </w:rPr>
+        <w:t xml:space="preserve">{{ </w:t>
+      </w:r>
+      <w:proofErr w:type="spellStart"/>
+      <w:r>
+        <w:rPr>
+          <w:rFonts w:ascii="TimesNewRomanPSMT" w:hAnsi="TimesNewRomanPSMT" w:cs="TimesNewRomanPSMT"/>
+        </w:rPr>
+        <w:lastRenderedPageBreak/>
+        <w:t>bailleur.capital_social|f</w:t>
+      </w:r>
+      <w:proofErr w:type="spellEnd"/>
+      <w:r>
+        <w:rPr>
+          <w:rFonts w:ascii="TimesNewRomanPSMT" w:hAnsi="TimesNewRomanPSMT" w:cs="TimesNewRomanPSMT"/>
+        </w:rPr>
+        <w:t xml:space="preserve"> }} € {% </w:t>
+      </w:r>
+      <w:proofErr w:type="spellStart"/>
+      <w:r>
+        <w:rPr>
+          <w:rFonts w:ascii="TimesNewRomanPSMT" w:hAnsi="TimesNewRomanPSMT" w:cs="TimesNewRomanPSMT"/>
+        </w:rPr>
+        <w:t>endif</w:t>
+      </w:r>
+      <w:proofErr w:type="spellEnd"/>
+      <w:r>
+        <w:rPr>
+          <w:rFonts w:ascii="TimesNewRomanPSMT" w:hAnsi="TimesNewRomanPSMT" w:cs="TimesNewRomanPSMT"/>
+        </w:rPr>
+        <w:t xml:space="preserve"> %} dont le siège est </w:t>
+      </w:r>
+      <w:bookmarkStart w:id="2" w:name="Siege1"/>
+      <w:bookmarkEnd w:id="2"/>
+      <w:r>
+        <w:rPr>
+          <w:rFonts w:ascii="TimesNewRomanPSMT" w:hAnsi="TimesNewRomanPSMT" w:cs="TimesNewRomanPSMT"/>
+        </w:rPr>
+        <w:t xml:space="preserve">{{ </w:t>
+      </w:r>
+      <w:proofErr w:type="spellStart"/>
+      <w:r>
+        <w:rPr>
+          <w:rFonts w:ascii="TimesNewRomanPSMT" w:hAnsi="TimesNewRomanPSMT" w:cs="TimesNewRomanPSMT"/>
+        </w:rPr>
+        <w:t>bailleur.adresse</w:t>
+      </w:r>
+      <w:proofErr w:type="spellEnd"/>
+      <w:r>
+        <w:rPr>
+          <w:rFonts w:ascii="TimesNewRomanPSMT" w:hAnsi="TimesNewRomanPSMT" w:cs="TimesNewRomanPSMT"/>
+        </w:rPr>
+        <w:t xml:space="preserve"> }}, {{ </w:t>
+      </w:r>
+      <w:proofErr w:type="spellStart"/>
+      <w:r>
+        <w:rPr>
+          <w:rFonts w:ascii="TimesNewRomanPSMT" w:hAnsi="TimesNewRomanPSMT" w:cs="TimesNewRomanPSMT"/>
+        </w:rPr>
+        <w:t>bailleur.code_postal</w:t>
+      </w:r>
+      <w:proofErr w:type="spellEnd"/>
+      <w:r>
+        <w:rPr>
+          <w:rFonts w:ascii="TimesNewRomanPSMT" w:hAnsi="TimesNewRomanPSMT" w:cs="TimesNewRomanPSMT"/>
+        </w:rPr>
+        <w:t xml:space="preserve"> }} {{ </w:t>
+      </w:r>
+      <w:proofErr w:type="spellStart"/>
+      <w:r>
+        <w:rPr>
+          <w:rFonts w:ascii="TimesNewRomanPSMT" w:hAnsi="TimesNewRomanPSMT" w:cs="TimesNewRomanPSMT"/>
+        </w:rPr>
+        <w:t>bailleur.ville</w:t>
+      </w:r>
+      <w:proofErr w:type="spellEnd"/>
+      <w:r>
+        <w:rPr>
+          <w:rFonts w:ascii="TimesNewRomanPSMT" w:hAnsi="TimesNewRomanPSMT" w:cs="TimesNewRomanPSMT"/>
+        </w:rPr>
+        <w:t xml:space="preserve"> }}</w:t>
+      </w:r>
+      <w:r>
+        <w:rPr>
+          <w:color w:val="000000"/>
+        </w:rPr>
+        <w:t xml:space="preserve"> dénommé (e) ci-après le propriétaire</w:t>
       </w:r>
       <w:r>
         <w:rPr>
@@ -398,11 +533,11 @@
       <w:pPr>
         <w:jc w:val="both"/>
       </w:pPr>
+      <w:proofErr w:type="gramStart"/>
       <w:r>
         <w:rPr>
           <w:rFonts w:eastAsia="Arial Unicode MS"/>
         </w:rPr>
-        <w:lastRenderedPageBreak/>
         <w:t xml:space="preserve">{{ </w:t>
       </w:r>
       <w:proofErr w:type="spellStart"/>
@@ -412,6 +547,7 @@
         </w:rPr>
         <w:t>convention</w:t>
       </w:r>
+      <w:proofErr w:type="gramEnd"/>
       <w:r>
         <w:rPr>
           <w:rFonts w:eastAsia="Arial Unicode MS"/>
@@ -555,7 +691,76 @@
         <w:rPr>
           <w:rFonts w:eastAsia="Arial Unicode MS"/>
         </w:rPr>
-        <w:t xml:space="preserve"> }}, dénommé ci-après le gestionnaire, et agissant à ce titre en application de la convention de location conclue avec le propriétaire</w:t>
+        <w:t xml:space="preserve"> }}</w:t>
+      </w:r>
+      <w:r>
+        <w:rPr>
+          <w:rFonts w:eastAsia="Arial Unicode MS"/>
+        </w:rPr>
+        <w:t>,</w:t>
+      </w:r>
+      <w:r>
+        <w:rPr>
+          <w:rFonts w:eastAsia="Arial Unicode MS"/>
+        </w:rPr>
+        <w:t xml:space="preserve"> </w:t>
+      </w:r>
+      <w:r>
+        <w:rPr>
+          <w:rFonts w:eastAsia="Arial Unicode MS"/>
+        </w:rPr>
+        <w:t>{{ convention.</w:t>
+      </w:r>
+      <w:r>
+        <w:t xml:space="preserve"> </w:t>
+      </w:r>
+      <w:proofErr w:type="spellStart"/>
+      <w:proofErr w:type="gramStart"/>
+      <w:r>
+        <w:rPr>
+          <w:rFonts w:eastAsia="Arial Unicode MS"/>
+        </w:rPr>
+        <w:t>gestionnaire</w:t>
+      </w:r>
+      <w:proofErr w:type="gramEnd"/>
+      <w:r>
+        <w:rPr>
+          <w:rFonts w:eastAsia="Arial Unicode MS"/>
+        </w:rPr>
+        <w:t>_bloc_info_complementaire</w:t>
+      </w:r>
+      <w:proofErr w:type="spellEnd"/>
+      <w:r>
+        <w:rPr>
+          <w:rFonts w:eastAsia="Arial Unicode MS"/>
+        </w:rPr>
+        <w:t xml:space="preserve"> |</w:t>
+      </w:r>
+      <w:proofErr w:type="spellStart"/>
+      <w:r>
+        <w:rPr>
+          <w:rFonts w:eastAsia="Arial Unicode MS"/>
+        </w:rPr>
+        <w:t>default_str_if_none</w:t>
+      </w:r>
+      <w:proofErr w:type="spellEnd"/>
+      <w:r>
+        <w:rPr>
+          <w:rFonts w:eastAsia="Arial Unicode MS"/>
+        </w:rPr>
+        <w:t xml:space="preserve"> }</w:t>
+      </w:r>
+      <w:r>
+        <w:rPr>
+          <w:rFonts w:eastAsia="Arial Unicode MS"/>
+        </w:rPr>
+        <w:t xml:space="preserve">} </w:t>
+      </w:r>
+      <w:r>
+        <w:rPr>
+          <w:rFonts w:eastAsia="Arial Unicode MS"/>
+        </w:rPr>
+        <w:t>dénommé ci-après le gestionnaire, et agissant à ce titre en application de la convention de location conclue avec le propriétaire</w:t>
       </w:r>
       <w:r>
         <w:rPr>
@@ -10571,8 +10776,8 @@
         </w:rPr>
         <w:t xml:space="preserve">: </w:t>
       </w:r>
-      <w:bookmarkStart w:id="0" w:name="Vendeur"/>
-      <w:bookmarkEnd w:id="0"/>
+      <w:bookmarkStart w:id="3" w:name="Vendeur"/>
+      <w:bookmarkEnd w:id="3"/>
       <w:proofErr w:type="gramStart"/>
       <w:r>
         <w:rPr>
@@ -10705,8 +10910,8 @@
         </w:rPr>
         <w:t xml:space="preserve">: </w:t>
       </w:r>
-      <w:bookmarkStart w:id="1" w:name="Acquereur"/>
-      <w:bookmarkEnd w:id="1"/>
+      <w:bookmarkStart w:id="4" w:name="Acquereur"/>
+      <w:bookmarkEnd w:id="4"/>
       <w:proofErr w:type="gramStart"/>
       <w:r>
         <w:rPr>
@@ -10821,8 +11026,8 @@
       <w:r>
         <w:t xml:space="preserve">Acte notarié : </w:t>
       </w:r>
-      <w:bookmarkStart w:id="2" w:name="ActeNotaire"/>
-      <w:bookmarkEnd w:id="2"/>
+      <w:bookmarkStart w:id="5" w:name="ActeNotaire"/>
+      <w:bookmarkEnd w:id="5"/>
       <w:proofErr w:type="gramStart"/>
       <w:r>
         <w:rPr>
@@ -10886,8 +11091,8 @@
         </w:rPr>
         <w:t xml:space="preserve"> </w:t>
       </w:r>
-      <w:bookmarkStart w:id="3" w:name="Notaire"/>
-      <w:bookmarkEnd w:id="3"/>
+      <w:bookmarkStart w:id="6" w:name="Notaire"/>
+      <w:bookmarkEnd w:id="6"/>
       <w:r>
         <w:rPr>
           <w:rFonts w:ascii="TimesNewRomanPSMT" w:hAnsi="TimesNewRomanPSMT" w:cs="TimesNewRomanPSMT"/>
@@ -11008,8 +11213,8 @@
       <w:r>
         <w:t xml:space="preserve">Référence publicitaire : </w:t>
       </w:r>
-      <w:bookmarkStart w:id="4" w:name="Refpublic"/>
-      <w:bookmarkEnd w:id="4"/>
+      <w:bookmarkStart w:id="7" w:name="Refpublic"/>
+      <w:bookmarkEnd w:id="7"/>
       <w:proofErr w:type="gramStart"/>
       <w:r>
         <w:rPr>
@@ -11562,8 +11767,8 @@
       <w:pPr>
         <w:jc w:val="both"/>
       </w:pPr>
-      <w:bookmarkStart w:id="5" w:name="Etat"/>
-      <w:bookmarkEnd w:id="5"/>
+      <w:bookmarkStart w:id="8" w:name="Etat"/>
+      <w:bookmarkEnd w:id="8"/>
       <w:r>
         <w:rPr>
           <w:rFonts w:ascii="TimesNewRomanPSMT" w:hAnsi="TimesNewRomanPSMT" w:cs="TimesNewRomanPSMT"/>
@@ -12195,8 +12400,8 @@
           <w:rFonts w:ascii="TimesNewRomanPSMT" w:hAnsi="TimesNewRomanPSMT" w:cs="TimesNewRomanPSMT"/>
         </w:rPr>
       </w:pPr>
-      <w:bookmarkStart w:id="6" w:name="Fondpropre"/>
-      <w:bookmarkEnd w:id="6"/>
+      <w:bookmarkStart w:id="9" w:name="Fondpropre"/>
+      <w:bookmarkEnd w:id="9"/>
       <w:r>
         <w:rPr>
           <w:rFonts w:ascii="TimesNewRomanPSMT" w:hAnsi="TimesNewRomanPSMT" w:cs="TimesNewRomanPSMT"/>
@@ -12286,8 +12491,8 @@
         </w:rPr>
         <w:t xml:space="preserve"> d'achèvement de la construction ou certificat de conformité : </w:t>
       </w:r>
-      <w:bookmarkStart w:id="7" w:name="Construc"/>
-      <w:bookmarkEnd w:id="7"/>
+      <w:bookmarkStart w:id="10" w:name="Construc"/>
+      <w:bookmarkEnd w:id="10"/>
       <w:r>
         <w:rPr>
           <w:rFonts w:ascii="TimesNewRomanPSMT" w:hAnsi="TimesNewRomanPSMT" w:cs="TimesNewRomanPSMT"/>
@@ -14138,8 +14343,8 @@
         </w:rPr>
         <w:t xml:space="preserve"> </w:t>
       </w:r>
-      <w:bookmarkStart w:id="8" w:name="Siret2"/>
-      <w:bookmarkEnd w:id="8"/>
+      <w:bookmarkStart w:id="11" w:name="Siret2"/>
+      <w:bookmarkEnd w:id="11"/>
       <w:proofErr w:type="gramStart"/>
       <w:r>
         <w:rPr>
@@ -14639,7 +14844,7 @@
               <v:stroke joinstyle="miter"/>
               <v:path gradientshapeok="t" o:connecttype="rect"/>
             </v:shapetype>
-            <v:shape id="Text Box 2" o:spid="_x0000_s1028" type="#_x0000_t202" style="position:absolute;left:0;text-align:left;margin-left:427.1pt;margin-top:18.9pt;width:20.8pt;height:12.85pt;z-index:251665408;visibility:visible;mso-wrap-style:square;mso-width-percent:0;mso-height-percent:0;mso-wrap-distance-left:0;mso-wrap-distance-top:0;mso-wrap-distance-right:0;mso-wrap-distance-bottom:0;mso-position-horizontal:absolute;mso-position-horizontal-relative:page;mso-position-vertical:absolute;mso-position-vertical-relative:page;mso-width-percent:0;mso-height-percent:0;mso-width-relative:page;mso-height-relative:page;v-text-anchor:top" o:gfxdata="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" stroked="f">
+            <v:shape id="Text Box 2" o:spid="_x0000_s1028" type="#_x0000_t202" style="position:absolute;left:0;text-align:left;margin-left:427.1pt;margin-top:18.9pt;width:20.8pt;height:12.85pt;z-index:251665408;visibility:visible;mso-wrap-style:square;mso-width-percent:0;mso-height-percent:0;mso-wrap-distance-left:0;mso-wrap-distance-top:0;mso-wrap-distance-right:0;mso-wrap-distance-bottom:0;mso-position-horizontal:absolute;mso-position-horizontal-relative:page;mso-position-vertical:absolute;mso-position-vertical-relative:page;mso-width-percent:0;mso-height-percent:0;mso-width-relative:page;mso-height-relative:page;v-text-anchor:top" o:gfxdata="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" stroked="f">
               <v:fill opacity="0"/>
               <v:path arrowok="t"/>
               <v:textbox inset=".45pt,.45pt,.45pt,.45pt">
@@ -14647,7 +14852,7 @@
                   <w:p>
                     <w:r>
                       <w:rPr>
-                        <w:rStyle w:val="PageNumber"/>
+                        <w:rStyle w:val="Numrodepage"/>
                         <w:sz w:val="22"/>
                         <w:szCs w:val="22"/>
                       </w:rPr>
@@ -14655,7 +14860,7 @@
                     </w:r>
                     <w:r>
                       <w:rPr>
-                        <w:rStyle w:val="PageNumber"/>
+                        <w:rStyle w:val="Numrodepage"/>
                         <w:sz w:val="22"/>
                         <w:szCs w:val="22"/>
                       </w:rPr>
@@ -14663,7 +14868,7 @@
                     </w:r>
                     <w:r>
                       <w:rPr>
-                        <w:rStyle w:val="PageNumber"/>
+                        <w:rStyle w:val="Numrodepage"/>
                         <w:sz w:val="22"/>
                         <w:szCs w:val="22"/>
                       </w:rPr>
@@ -14671,7 +14876,7 @@
                     </w:r>
                     <w:r>
                       <w:rPr>
-                        <w:rStyle w:val="PageNumber"/>
+                        <w:rStyle w:val="Numrodepage"/>
                         <w:sz w:val="22"/>
                         <w:szCs w:val="22"/>
                       </w:rPr>
@@ -14679,7 +14884,7 @@
                     </w:r>
                     <w:r>
                       <w:rPr>
-                        <w:rStyle w:val="PageNumber"/>
+                        <w:rStyle w:val="Numrodepage"/>
                         <w:noProof/>
                         <w:sz w:val="22"/>
                         <w:szCs w:val="22"/>
@@ -14688,7 +14893,7 @@
                     </w:r>
                     <w:r>
                       <w:rPr>
-                        <w:rStyle w:val="PageNumber"/>
+                        <w:rStyle w:val="Numrodepage"/>
                         <w:sz w:val="22"/>
                         <w:szCs w:val="22"/>
                       </w:rPr>
@@ -14696,45 +14901,45 @@
                     </w:r>
                     <w:r>
                       <w:rPr>
-                        <w:rStyle w:val="PageNumber"/>
+                        <w:rStyle w:val="Numrodepage"/>
                       </w:rPr>
                       <w:tab/>
                       <w:t xml:space="preserve">- </w:t>
                     </w:r>
                     <w:r>
                       <w:rPr>
-                        <w:rStyle w:val="PageNumber"/>
+                        <w:rStyle w:val="Numrodepage"/>
                       </w:rPr>
                       <w:fldChar w:fldCharType="begin"/>
                     </w:r>
                     <w:r>
                       <w:rPr>
-                        <w:rStyle w:val="PageNumber"/>
+                        <w:rStyle w:val="Numrodepage"/>
                       </w:rPr>
                       <w:instrText xml:space="preserve"> PAGE </w:instrText>
                     </w:r>
                     <w:r>
                       <w:rPr>
-                        <w:rStyle w:val="PageNumber"/>
+                        <w:rStyle w:val="Numrodepage"/>
                       </w:rPr>
                       <w:fldChar w:fldCharType="separate"/>
                     </w:r>
                     <w:r>
                       <w:rPr>
-                        <w:rStyle w:val="PageNumber"/>
+                        <w:rStyle w:val="Numrodepage"/>
                         <w:noProof/>
                       </w:rPr>
                       <w:t>16</w:t>
                     </w:r>
                     <w:r>
                       <w:rPr>
-                        <w:rStyle w:val="PageNumber"/>
+                        <w:rStyle w:val="Numrodepage"/>
                       </w:rPr>
                       <w:fldChar w:fldCharType="end"/>
                     </w:r>
                     <w:r>
                       <w:rPr>
-                        <w:rStyle w:val="PageNumber"/>
+                        <w:rStyle w:val="Numrodepage"/>
                       </w:rPr>
                       <w:t xml:space="preserve"> -101010 878</w:t>
                     </w:r>
@@ -15005,7 +15210,7 @@
               <v:stroke joinstyle="miter"/>
               <v:path gradientshapeok="t" o:connecttype="rect"/>
             </v:shapetype>
-            <v:shape id="_x0000_s1029" type="#_x0000_t202" style="position:absolute;left:0;text-align:left;margin-left:538.7pt;margin-top:19.8pt;width:20.8pt;height:12.85pt;z-index:251650048;visibility:visible;mso-wrap-style:square;mso-width-percent:0;mso-height-percent:0;mso-wrap-distance-left:0;mso-wrap-distance-top:0;mso-wrap-distance-right:0;mso-wrap-distance-bottom:0;mso-position-horizontal:absolute;mso-position-horizontal-relative:page;mso-position-vertical:absolute;mso-position-vertical-relative:page;mso-width-percent:0;mso-height-percent:0;mso-width-relative:page;mso-height-relative:page;v-text-anchor:top" o:gfxdata="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" stroked="f">
+            <v:shape id="_x0000_s1029" type="#_x0000_t202" style="position:absolute;left:0;text-align:left;margin-left:538.7pt;margin-top:19.8pt;width:20.8pt;height:12.85pt;z-index:251650048;visibility:visible;mso-wrap-style:square;mso-width-percent:0;mso-height-percent:0;mso-wrap-distance-left:0;mso-wrap-distance-top:0;mso-wrap-distance-right:0;mso-wrap-distance-bottom:0;mso-position-horizontal:absolute;mso-position-horizontal-relative:page;mso-position-vertical:absolute;mso-position-vertical-relative:page;mso-width-percent:0;mso-height-percent:0;mso-width-relative:page;mso-height-relative:page;v-text-anchor:top" o:gfxdata="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" stroked="f">
               <v:fill opacity="0"/>
               <v:path arrowok="t"/>
               <v:textbox inset=".45pt,.45pt,.45pt,.45pt">
@@ -15013,7 +15218,7 @@
                   <w:p>
                     <w:r>
                       <w:rPr>
-                        <w:rStyle w:val="PageNumber"/>
+                        <w:rStyle w:val="Numrodepage"/>
                         <w:sz w:val="22"/>
                         <w:szCs w:val="22"/>
                       </w:rPr>
@@ -15021,7 +15226,7 @@
                     </w:r>
                     <w:r>
                       <w:rPr>
-                        <w:rStyle w:val="PageNumber"/>
+                        <w:rStyle w:val="Numrodepage"/>
                         <w:sz w:val="22"/>
                         <w:szCs w:val="22"/>
                       </w:rPr>
@@ -15029,7 +15234,7 @@
                     </w:r>
                     <w:r>
                       <w:rPr>
-                        <w:rStyle w:val="PageNumber"/>
+                        <w:rStyle w:val="Numrodepage"/>
                         <w:sz w:val="22"/>
                         <w:szCs w:val="22"/>
                       </w:rPr>
@@ -15037,7 +15242,7 @@
                     </w:r>
                     <w:r>
                       <w:rPr>
-                        <w:rStyle w:val="PageNumber"/>
+                        <w:rStyle w:val="Numrodepage"/>
                         <w:sz w:val="22"/>
                         <w:szCs w:val="22"/>
                       </w:rPr>
@@ -15045,7 +15250,7 @@
                     </w:r>
                     <w:r>
                       <w:rPr>
-                        <w:rStyle w:val="PageNumber"/>
+                        <w:rStyle w:val="Numrodepage"/>
                         <w:noProof/>
                         <w:sz w:val="22"/>
                         <w:szCs w:val="22"/>
@@ -15054,7 +15259,7 @@
                     </w:r>
                     <w:r>
                       <w:rPr>
-                        <w:rStyle w:val="PageNumber"/>
+                        <w:rStyle w:val="Numrodepage"/>
                         <w:sz w:val="22"/>
                         <w:szCs w:val="22"/>
                       </w:rPr>
@@ -15062,45 +15267,45 @@
                     </w:r>
                     <w:r>
                       <w:rPr>
-                        <w:rStyle w:val="PageNumber"/>
+                        <w:rStyle w:val="Numrodepage"/>
                       </w:rPr>
                       <w:tab/>
                       <w:t xml:space="preserve">- </w:t>
                     </w:r>
                     <w:r>
                       <w:rPr>
-                        <w:rStyle w:val="PageNumber"/>
+                        <w:rStyle w:val="Numrodepage"/>
                       </w:rPr>
                       <w:fldChar w:fldCharType="begin"/>
                     </w:r>
                     <w:r>
                       <w:rPr>
-                        <w:rStyle w:val="PageNumber"/>
+                        <w:rStyle w:val="Numrodepage"/>
                       </w:rPr>
                       <w:instrText xml:space="preserve"> PAGE </w:instrText>
                     </w:r>
                     <w:r>
                       <w:rPr>
-                        <w:rStyle w:val="PageNumber"/>
+                        <w:rStyle w:val="Numrodepage"/>
                       </w:rPr>
                       <w:fldChar w:fldCharType="separate"/>
                     </w:r>
                     <w:r>
                       <w:rPr>
-                        <w:rStyle w:val="PageNumber"/>
+                        <w:rStyle w:val="Numrodepage"/>
                         <w:noProof/>
                       </w:rPr>
                       <w:t>16</w:t>
                     </w:r>
                     <w:r>
                       <w:rPr>
-                        <w:rStyle w:val="PageNumber"/>
+                        <w:rStyle w:val="Numrodepage"/>
                       </w:rPr>
                       <w:fldChar w:fldCharType="end"/>
                     </w:r>
                     <w:r>
                       <w:rPr>
-                        <w:rStyle w:val="PageNumber"/>
+                        <w:rStyle w:val="Numrodepage"/>
                       </w:rPr>
                       <w:t xml:space="preserve"> -101010 878</w:t>
                     </w:r>
@@ -15283,7 +15488,7 @@
                     <v:stroke joinstyle="miter"/>
                     <v:path gradientshapeok="t" o:connecttype="rect"/>
                   </v:shapetype>
-                  <v:shape id="Text Box 18" o:spid="_x0000_s1030" type="#_x0000_t202" style="position:absolute;left:0;text-align:left;margin-left:322.25pt;margin-top:14.6pt;width:62.9pt;height:24.15pt;z-index:251659264;visibility:visible;mso-wrap-style:square;mso-width-percent:0;mso-height-percent:0;mso-wrap-distance-left:9.05pt;mso-wrap-distance-top:0;mso-wrap-distance-right:9.05pt;mso-wrap-distance-bottom:0;mso-position-horizontal:absolute;mso-position-horizontal-relative:page;mso-position-vertical:absolute;mso-position-vertical-relative:page;mso-width-percent:0;mso-height-percent:0;mso-width-relative:page;mso-height-relative:page;v-text-anchor:top" o:gfxdata="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" stroked="f">
+                  <v:shape id="Text Box 18" o:spid="_x0000_s1030" type="#_x0000_t202" style="position:absolute;left:0;text-align:left;margin-left:322.25pt;margin-top:14.6pt;width:62.9pt;height:24.15pt;z-index:251659264;visibility:visible;mso-wrap-style:square;mso-width-percent:0;mso-height-percent:0;mso-wrap-distance-left:9.05pt;mso-wrap-distance-top:0;mso-wrap-distance-right:9.05pt;mso-wrap-distance-bottom:0;mso-position-horizontal:absolute;mso-position-horizontal-relative:page;mso-position-vertical:absolute;mso-position-vertical-relative:page;mso-width-percent:0;mso-height-percent:0;mso-width-relative:page;mso-height-relative:page;v-text-anchor:top" o:gfxdata="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" stroked="f">
                     <v:fill opacity="0"/>
                     <v:path arrowok="t"/>
                     <v:textbox inset=".45pt,.45pt,.45pt,.45pt">
@@ -15782,7 +15987,7 @@
                             <w:rPr>
                               <w:noProof/>
                             </w:rPr>
-                            <w:object w:dxaOrig="758" w:dyaOrig="547" w14:anchorId="1E772EA1">
+                            <w:object w:dxaOrig="765" w:dyaOrig="540" w14:anchorId="1E772EA1">
                               <v:shapetype id="_x0000_t75" coordsize="21600,21600" o:spt="75" o:preferrelative="t" path="m@4@5l@4@11@9@11@9@5xe" filled="f" stroked="f">
                                 <v:stroke joinstyle="miter"/>
                                 <v:formulas>
@@ -15806,7 +16011,7 @@
                                 <v:fill color2="black"/>
                                 <v:imagedata r:id="rId2" o:title="" croptop="-22f" cropbottom="-22f" cropleft="-25f" cropright="-25f"/>
                               </v:shape>
-                              <o:OLEObject Type="Embed" ProgID="Word.Picture.8" ShapeID="_x0000_i1026" DrawAspect="Content" ObjectID="_1768744503" r:id="rId3"/>
+                              <o:OLEObject Type="Embed" ProgID="Word.Picture.8" ShapeID="_x0000_i1026" DrawAspect="Content" ObjectID="_1768748081" r:id="rId3"/>
                             </w:object>
                           </w:r>
                         </w:p>
@@ -15852,11 +16057,7 @@
         </mc:Choice>
         <mc:Fallback>
           <w:pict>
-            <v:shapetype w14:anchorId="20DB70F0" id="_x0000_t202" coordsize="21600,21600" o:spt="202" path="m,l,21600r21600,l21600,xe">
-              <v:stroke joinstyle="miter"/>
-              <v:path gradientshapeok="t" o:connecttype="rect"/>
-            </v:shapetype>
-            <v:shape id="Text Box 17" o:spid="_x0000_s1031" type="#_x0000_t202" style="position:absolute;left:0;text-align:left;margin-left:37.35pt;margin-top:21.2pt;width:78.5pt;height:49.7pt;z-index:251663360;visibility:visible;mso-wrap-style:square;mso-width-percent:0;mso-height-percent:0;mso-wrap-distance-left:9.05pt;mso-wrap-distance-top:0;mso-wrap-distance-right:9.05pt;mso-wrap-distance-bottom:0;mso-position-horizontal:absolute;mso-position-horizontal-relative:page;mso-position-vertical:absolute;mso-position-vertical-relative:page;mso-width-percent:0;mso-height-percent:0;mso-width-relative:page;mso-height-relative:page;v-text-anchor:top" o:gfxdata="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" stroked="f">
+            <v:shape w14:anchorId="20DB70F0" id="Text Box 17" o:spid="_x0000_s1031" type="#_x0000_t202" style="position:absolute;left:0;text-align:left;margin-left:37.35pt;margin-top:21.2pt;width:78.5pt;height:49.7pt;z-index:251663360;visibility:visible;mso-wrap-style:square;mso-width-percent:0;mso-height-percent:0;mso-wrap-distance-left:9.05pt;mso-wrap-distance-top:0;mso-wrap-distance-right:9.05pt;mso-wrap-distance-bottom:0;mso-position-horizontal:absolute;mso-position-horizontal-relative:page;mso-position-vertical:absolute;mso-position-vertical-relative:page;mso-width-percent:0;mso-height-percent:0;mso-width-relative:page;mso-height-relative:page;v-text-anchor:top" o:gfxdata="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" stroked="f">
               <v:fill opacity="0"/>
               <v:path arrowok="t"/>
               <v:textbox inset=".45pt,.45pt,.45pt,.45pt">
@@ -15881,12 +16082,12 @@
                       <w:rPr>
                         <w:noProof/>
                       </w:rPr>
-                      <w:object w:dxaOrig="760" w:dyaOrig="547" w14:anchorId="1E772EA1">
-                        <v:shape id="_x0000_i1025" type="#_x0000_t75" alt="" style="width:37.9pt;height:27.35pt;mso-width-percent:0;mso-height-percent:0;mso-width-percent:0;mso-height-percent:0" filled="t">
+                      <w:object w:dxaOrig="765" w:dyaOrig="540" w14:anchorId="1E772EA1">
+                        <v:shape id="_x0000_i1026" type="#_x0000_t75" alt="" style="width:38.25pt;height:27pt;mso-width-percent:0;mso-height-percent:0;mso-width-percent:0;mso-height-percent:0" filled="t">
                           <v:fill color2="black"/>
-                          <v:imagedata r:id="rId4" o:title="" croptop="-22f" cropbottom="-22f" cropleft="-25f" cropright="-25f"/>
+                          <v:imagedata r:id="rId2" o:title="" croptop="-22f" cropbottom="-22f" cropleft="-25f" cropright="-25f"/>
                         </v:shape>
-                        <o:OLEObject Type="Embed" ProgID="Word.Picture.8" ShapeID="_x0000_i1025" DrawAspect="Content" ObjectID="_1767069835" r:id="rId5"/>
+                        <o:OLEObject Type="Embed" ProgID="Word.Picture.8" ShapeID="_x0000_i1026" DrawAspect="Content" ObjectID="_1768748081" r:id="rId4"/>
                       </w:object>
                     </w:r>
                   </w:p>
@@ -16094,11 +16295,11 @@
         </mc:Choice>
         <mc:Fallback>
           <w:pict>
-            <v:group w14:anchorId="0664A23D" id="Group 14" o:spid="_x0000_s1032" style="position:absolute;left:0;text-align:left;margin-left:542.05pt;margin-top:15.45pt;width:21.4pt;height:14.2pt;z-index:251661312;mso-wrap-distance-left:0;mso-wrap-distance-right:0;mso-position-horizontal-relative:page;mso-position-vertical-relative:page" coordorigin="10800,432" coordsize="428,284" o:gfxdata="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">
-              <v:roundrect id="AutoShape 15" o:spid="_x0000_s1033" style="position:absolute;left:10807;top:439;width:420;height:276;visibility:visible;mso-wrap-style:none;v-text-anchor:middle" arcsize="10923f" o:gfxdata="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" filled="f" stroked="f" strokecolor="#3465a4">
+            <v:group w14:anchorId="0664A23D" id="Group 14" o:spid="_x0000_s1032" style="position:absolute;left:0;text-align:left;margin-left:542.05pt;margin-top:15.45pt;width:21.4pt;height:14.2pt;z-index:251661312;mso-wrap-distance-left:0;mso-wrap-distance-right:0;mso-position-horizontal-relative:page;mso-position-vertical-relative:page" coordorigin="10800,432" coordsize="428,284" o:gfxdata="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">
+              <v:roundrect id="AutoShape 15" o:spid="_x0000_s1033" style="position:absolute;left:10807;top:439;width:420;height:276;visibility:visible;mso-wrap-style:none;v-text-anchor:middle" arcsize="10923f" o:gfxdata="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" filled="f" stroked="f" strokecolor="#3465a4">
                 <v:path arrowok="t"/>
               </v:roundrect>
-              <v:shape id="Text Box 16" o:spid="_x0000_s1034" type="#_x0000_t202" style="position:absolute;left:10800;top:432;width:420;height:276;visibility:visible;mso-wrap-style:square;v-text-anchor:middle" o:gfxdata="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" filled="f" stroked="f" strokecolor="#3465a4">
+              <v:shape id="Text Box 16" o:spid="_x0000_s1034" type="#_x0000_t202" style="position:absolute;left:10800;top:432;width:420;height:276;visibility:visible;mso-wrap-style:square;v-text-anchor:middle" o:gfxdata="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" filled="f" stroked="f" strokecolor="#3465a4">
                 <v:stroke joinstyle="round"/>
                 <v:path arrowok="t"/>
                 <v:textbox inset=".35mm,.35mm,.35mm,.35mm">

</xml_diff>

<commit_message>
S975 infos bailleur et gestionnaire conventions (#1211)
* update: fix recap + template pour intégrer le signataire du bailleur quand il n'y en a pas au niveau de la convention

* update: add new champ "information complementaire

* update: add js previzualisation

* update: improve recap integration

* Update conventions/forms/convention_form_bailleur.py

Co-authored-by: Sylvain Delabye <syl.delabye@gmail.com>

---------

Co-authored-by: Sylvain Delabye <syl.delabye@gmail.com>
</commit_message>
<xml_diff>
--- a/documents/Foyer-template.docx
+++ b/documents/Foyer-template.docx
@@ -245,241 +245,522 @@
       <w:pPr>
         <w:jc w:val="both"/>
       </w:pPr>
+      <w:r>
+        <w:t xml:space="preserve">{{ </w:t>
+      </w:r>
+      <w:proofErr w:type="spellStart"/>
+      <w:r>
+        <w:t>bailleur.nom|upper</w:t>
+      </w:r>
+      <w:proofErr w:type="spellEnd"/>
+      <w:r>
+        <w:t xml:space="preserve"> }}  [Organisme d'habitations à loyer modéré, société d'économie mixte ou collectivité territoriale ou autre personne morale propriétaire du logement-foyer</w:t>
+      </w:r>
+      <w:r>
+        <w:rPr>
+          <w:vertAlign w:val="superscript"/>
+        </w:rPr>
+        <w:t>1</w:t>
+      </w:r>
+      <w:r>
+        <w:t xml:space="preserve">], représenté (e) </w:t>
+      </w:r>
+      <w:r>
+        <w:t xml:space="preserve">{%  if </w:t>
+      </w:r>
+      <w:proofErr w:type="spellStart"/>
+      <w:r>
+        <w:t>convention.signataire_nom</w:t>
+      </w:r>
+      <w:proofErr w:type="spellEnd"/>
+      <w:r>
+        <w:t xml:space="preserve"> %} {{ </w:t>
+      </w:r>
+      <w:proofErr w:type="spellStart"/>
+      <w:r>
+        <w:t>convention.signataire_nom</w:t>
+      </w:r>
+      <w:proofErr w:type="spellEnd"/>
+      <w:r>
+        <w:t xml:space="preserve"> }}, {{ </w:t>
+      </w:r>
+      <w:proofErr w:type="spellStart"/>
+      <w:r>
+        <w:t>convention.signataire_fonction</w:t>
+      </w:r>
+      <w:proofErr w:type="spellEnd"/>
+      <w:r>
+        <w:t xml:space="preserve"> }}{% </w:t>
+      </w:r>
+      <w:proofErr w:type="spellStart"/>
+      <w:r>
+        <w:t>else</w:t>
+      </w:r>
+      <w:proofErr w:type="spellEnd"/>
+      <w:r>
+        <w:t xml:space="preserve"> %} {{ </w:t>
+      </w:r>
+      <w:proofErr w:type="spellStart"/>
+      <w:r>
+        <w:t>bailleur.signataire_nom</w:t>
+      </w:r>
+      <w:proofErr w:type="spellEnd"/>
+      <w:r>
+        <w:t xml:space="preserve"> }}, {{ </w:t>
+      </w:r>
+      <w:proofErr w:type="spellStart"/>
+      <w:r>
+        <w:t>bailleur.signataire_fonction</w:t>
+      </w:r>
+      <w:proofErr w:type="spellEnd"/>
+      <w:r>
+        <w:t xml:space="preserve"> }}{% </w:t>
+      </w:r>
+      <w:proofErr w:type="spellStart"/>
+      <w:r>
+        <w:t>endif</w:t>
+      </w:r>
+      <w:proofErr w:type="spellEnd"/>
+      <w:r>
+        <w:t xml:space="preserve"> %}</w:t>
+      </w:r>
+      <w:r>
+        <w:t xml:space="preserve"> agissant en vertu de la délibération du Conseil d’Administration en date du </w:t>
+      </w:r>
+      <w:r>
+        <w:t xml:space="preserve">{%  if </w:t>
+      </w:r>
+      <w:proofErr w:type="spellStart"/>
+      <w:r>
+        <w:t>convention.signataire_date_deliberation</w:t>
+      </w:r>
+      <w:proofErr w:type="spellEnd"/>
+      <w:r>
+        <w:t xml:space="preserve"> %}{{ </w:t>
+      </w:r>
+      <w:proofErr w:type="spellStart"/>
+      <w:r>
+        <w:t>convention.signataire_date_deliberation|d</w:t>
+      </w:r>
+      <w:proofErr w:type="spellEnd"/>
+      <w:r>
+        <w:t xml:space="preserve"> }}{% </w:t>
+      </w:r>
+      <w:proofErr w:type="spellStart"/>
+      <w:r>
+        <w:t>else</w:t>
+      </w:r>
+      <w:proofErr w:type="spellEnd"/>
+      <w:r>
+        <w:t xml:space="preserve"> %}{{ </w:t>
+      </w:r>
+      <w:proofErr w:type="spellStart"/>
+      <w:r>
+        <w:t>bailleur.signataire_date_deliberation|d</w:t>
+      </w:r>
+      <w:proofErr w:type="spellEnd"/>
+      <w:r>
+        <w:t xml:space="preserve"> }}{% </w:t>
+      </w:r>
+      <w:proofErr w:type="spellStart"/>
+      <w:r>
+        <w:t>endif</w:t>
+      </w:r>
+      <w:proofErr w:type="spellEnd"/>
+      <w:r>
+        <w:t xml:space="preserve"> </w:t>
+      </w:r>
+      <w:r>
+        <w:rPr>
+          <w:rFonts w:ascii="TimesNewRomanPSMT" w:hAnsi="TimesNewRomanPSMT" w:cs="TimesNewRomanPSMT"/>
+        </w:rPr>
+        <w:t>%}</w:t>
+      </w:r>
+      <w:r>
+        <w:rPr>
+          <w:rFonts w:ascii="TimesNewRomanPSMT" w:hAnsi="TimesNewRomanPSMT" w:cs="TimesNewRomanPSMT"/>
+        </w:rPr>
+        <w:t xml:space="preserve">, inscrit sous le numéro </w:t>
+      </w:r>
+      <w:bookmarkStart w:id="0" w:name="Siret1"/>
+      <w:bookmarkEnd w:id="0"/>
+      <w:r>
+        <w:rPr>
+          <w:rFonts w:ascii="TimesNewRomanPSMT" w:hAnsi="TimesNewRomanPSMT" w:cs="TimesNewRomanPSMT"/>
+        </w:rPr>
+        <w:t xml:space="preserve">{{ </w:t>
+      </w:r>
+      <w:proofErr w:type="spellStart"/>
+      <w:r>
+        <w:rPr>
+          <w:rFonts w:ascii="TimesNewRomanPSMT" w:hAnsi="TimesNewRomanPSMT" w:cs="TimesNewRomanPSMT"/>
+        </w:rPr>
+        <w:t>bailleur.siret</w:t>
+      </w:r>
+      <w:proofErr w:type="spellEnd"/>
+      <w:r>
+        <w:rPr>
+          <w:rFonts w:ascii="TimesNewRomanPSMT" w:hAnsi="TimesNewRomanPSMT" w:cs="TimesNewRomanPSMT"/>
+        </w:rPr>
+        <w:t xml:space="preserve"> }}{% if </w:t>
+      </w:r>
+      <w:proofErr w:type="spellStart"/>
+      <w:r>
+        <w:rPr>
+          <w:rFonts w:ascii="TimesNewRomanPSMT" w:hAnsi="TimesNewRomanPSMT" w:cs="TimesNewRomanPSMT"/>
+        </w:rPr>
+        <w:t>bailleur.capital_social</w:t>
+      </w:r>
+      <w:proofErr w:type="spellEnd"/>
+      <w:r>
+        <w:rPr>
+          <w:rFonts w:ascii="TimesNewRomanPSMT" w:hAnsi="TimesNewRomanPSMT" w:cs="TimesNewRomanPSMT"/>
+        </w:rPr>
+        <w:t xml:space="preserve"> %}, au capital de </w:t>
+      </w:r>
+      <w:bookmarkStart w:id="1" w:name="Capital1"/>
+      <w:bookmarkEnd w:id="1"/>
+      <w:r>
+        <w:rPr>
+          <w:rFonts w:ascii="TimesNewRomanPSMT" w:hAnsi="TimesNewRomanPSMT" w:cs="TimesNewRomanPSMT"/>
+        </w:rPr>
+        <w:t xml:space="preserve">{{ </w:t>
+      </w:r>
+      <w:proofErr w:type="spellStart"/>
+      <w:r>
+        <w:rPr>
+          <w:rFonts w:ascii="TimesNewRomanPSMT" w:hAnsi="TimesNewRomanPSMT" w:cs="TimesNewRomanPSMT"/>
+        </w:rPr>
+        <w:lastRenderedPageBreak/>
+        <w:t>bailleur.capital_social|f</w:t>
+      </w:r>
+      <w:proofErr w:type="spellEnd"/>
+      <w:r>
+        <w:rPr>
+          <w:rFonts w:ascii="TimesNewRomanPSMT" w:hAnsi="TimesNewRomanPSMT" w:cs="TimesNewRomanPSMT"/>
+        </w:rPr>
+        <w:t xml:space="preserve"> }} € {% </w:t>
+      </w:r>
+      <w:proofErr w:type="spellStart"/>
+      <w:r>
+        <w:rPr>
+          <w:rFonts w:ascii="TimesNewRomanPSMT" w:hAnsi="TimesNewRomanPSMT" w:cs="TimesNewRomanPSMT"/>
+        </w:rPr>
+        <w:t>endif</w:t>
+      </w:r>
+      <w:proofErr w:type="spellEnd"/>
+      <w:r>
+        <w:rPr>
+          <w:rFonts w:ascii="TimesNewRomanPSMT" w:hAnsi="TimesNewRomanPSMT" w:cs="TimesNewRomanPSMT"/>
+        </w:rPr>
+        <w:t xml:space="preserve"> %} dont le siège est </w:t>
+      </w:r>
+      <w:bookmarkStart w:id="2" w:name="Siege1"/>
+      <w:bookmarkEnd w:id="2"/>
+      <w:r>
+        <w:rPr>
+          <w:rFonts w:ascii="TimesNewRomanPSMT" w:hAnsi="TimesNewRomanPSMT" w:cs="TimesNewRomanPSMT"/>
+        </w:rPr>
+        <w:t xml:space="preserve">{{ </w:t>
+      </w:r>
+      <w:proofErr w:type="spellStart"/>
+      <w:r>
+        <w:rPr>
+          <w:rFonts w:ascii="TimesNewRomanPSMT" w:hAnsi="TimesNewRomanPSMT" w:cs="TimesNewRomanPSMT"/>
+        </w:rPr>
+        <w:t>bailleur.adresse</w:t>
+      </w:r>
+      <w:proofErr w:type="spellEnd"/>
+      <w:r>
+        <w:rPr>
+          <w:rFonts w:ascii="TimesNewRomanPSMT" w:hAnsi="TimesNewRomanPSMT" w:cs="TimesNewRomanPSMT"/>
+        </w:rPr>
+        <w:t xml:space="preserve"> }}, {{ </w:t>
+      </w:r>
+      <w:proofErr w:type="spellStart"/>
+      <w:r>
+        <w:rPr>
+          <w:rFonts w:ascii="TimesNewRomanPSMT" w:hAnsi="TimesNewRomanPSMT" w:cs="TimesNewRomanPSMT"/>
+        </w:rPr>
+        <w:t>bailleur.code_postal</w:t>
+      </w:r>
+      <w:proofErr w:type="spellEnd"/>
+      <w:r>
+        <w:rPr>
+          <w:rFonts w:ascii="TimesNewRomanPSMT" w:hAnsi="TimesNewRomanPSMT" w:cs="TimesNewRomanPSMT"/>
+        </w:rPr>
+        <w:t xml:space="preserve"> }} {{ </w:t>
+      </w:r>
+      <w:proofErr w:type="spellStart"/>
+      <w:r>
+        <w:rPr>
+          <w:rFonts w:ascii="TimesNewRomanPSMT" w:hAnsi="TimesNewRomanPSMT" w:cs="TimesNewRomanPSMT"/>
+        </w:rPr>
+        <w:t>bailleur.ville</w:t>
+      </w:r>
+      <w:proofErr w:type="spellEnd"/>
+      <w:r>
+        <w:rPr>
+          <w:rFonts w:ascii="TimesNewRomanPSMT" w:hAnsi="TimesNewRomanPSMT" w:cs="TimesNewRomanPSMT"/>
+        </w:rPr>
+        <w:t xml:space="preserve"> }}</w:t>
+      </w:r>
+      <w:r>
+        <w:rPr>
+          <w:color w:val="000000"/>
+        </w:rPr>
+        <w:t xml:space="preserve"> dénommé (e) ci-après le propriétaire</w:t>
+      </w:r>
+      <w:r>
+        <w:rPr>
+          <w:color w:val="000000"/>
+        </w:rPr>
+        <w:t> </w:t>
+      </w:r>
+      <w:r>
+        <w:rPr>
+          <w:color w:val="000000"/>
+        </w:rPr>
+        <w:t>;</w:t>
+      </w:r>
+    </w:p>
+    <w:p>
+      <w:pPr>
+        <w:jc w:val="both"/>
+      </w:pPr>
+    </w:p>
+    <w:p>
+      <w:pPr>
+        <w:jc w:val="both"/>
+      </w:pPr>
       <w:proofErr w:type="gramStart"/>
       <w:r>
+        <w:rPr>
+          <w:rFonts w:eastAsia="Arial Unicode MS"/>
+        </w:rPr>
         <w:t xml:space="preserve">{{ </w:t>
       </w:r>
       <w:proofErr w:type="spellStart"/>
       <w:r>
-        <w:t>bailleur.nom</w:t>
+        <w:rPr>
+          <w:rFonts w:eastAsia="Arial Unicode MS"/>
+        </w:rPr>
+        <w:t>convention</w:t>
       </w:r>
       <w:proofErr w:type="gramEnd"/>
       <w:r>
+        <w:rPr>
+          <w:rFonts w:eastAsia="Arial Unicode MS"/>
+        </w:rPr>
+        <w:t>.</w:t>
+      </w:r>
+      <w:r>
+        <w:rPr>
+          <w:rFonts w:eastAsia="Arial Unicode MS"/>
+        </w:rPr>
+        <w:t>gestionnaire</w:t>
+      </w:r>
+      <w:r>
+        <w:rPr>
+          <w:rFonts w:eastAsia="Arial Unicode MS"/>
+        </w:rPr>
+        <w:t>|</w:t>
+      </w:r>
+      <w:r>
+        <w:rPr>
+          <w:rFonts w:eastAsia="Arial Unicode MS"/>
+        </w:rPr>
+        <w:t>default_str_if_none</w:t>
+      </w:r>
+      <w:r>
+        <w:rPr>
+          <w:rFonts w:eastAsia="Arial Unicode MS"/>
+        </w:rPr>
         <w:t>|upper</w:t>
       </w:r>
       <w:proofErr w:type="spellEnd"/>
       <w:r>
-        <w:t xml:space="preserve"> }}  [Organisme d'habitations à loyer modéré, société d'économie mixte ou collectivité territoriale ou autre personne morale propriétaire du logement-foyer</w:t>
-      </w:r>
-      <w:r>
-        <w:rPr>
-          <w:vertAlign w:val="superscript"/>
-        </w:rPr>
-        <w:t>1</w:t>
-      </w:r>
-      <w:r>
-        <w:t xml:space="preserve">], représenté (e) par {{ </w:t>
+        <w:rPr>
+          <w:rFonts w:eastAsia="Arial Unicode MS"/>
+        </w:rPr>
+        <w:t xml:space="preserve"> }} [Organisme agréé gestionnaire du logement-foyer, sauf dans le cas où le propriétaire est gestionnaire direct] représenté (e) par {{ </w:t>
       </w:r>
       <w:proofErr w:type="spellStart"/>
       <w:r>
-        <w:t>convention.signataire_nom</w:t>
+        <w:rPr>
+          <w:rFonts w:eastAsia="Arial Unicode MS"/>
+        </w:rPr>
+        <w:t>convention.</w:t>
+      </w:r>
+      <w:r>
+        <w:rPr>
+          <w:rFonts w:eastAsia="Arial Unicode MS"/>
+        </w:rPr>
+        <w:t>gestionnaire_</w:t>
+      </w:r>
+      <w:r>
+        <w:rPr>
+          <w:rFonts w:eastAsia="Arial Unicode MS"/>
+        </w:rPr>
+        <w:t>signataire_nom</w:t>
+      </w:r>
+      <w:r>
+        <w:rPr>
+          <w:rFonts w:eastAsia="Arial Unicode MS"/>
+        </w:rPr>
+        <w:t>|</w:t>
+      </w:r>
+      <w:r>
+        <w:rPr>
+          <w:rFonts w:eastAsia="Arial Unicode MS"/>
+        </w:rPr>
+        <w:t>default_str_if_none</w:t>
       </w:r>
       <w:proofErr w:type="spellEnd"/>
       <w:r>
+        <w:rPr>
+          <w:rFonts w:eastAsia="Arial Unicode MS"/>
+        </w:rPr>
         <w:t xml:space="preserve"> }}, {{ </w:t>
       </w:r>
       <w:proofErr w:type="spellStart"/>
       <w:r>
-        <w:t>convention.signataire_fonction</w:t>
+        <w:rPr>
+          <w:rFonts w:eastAsia="Arial Unicode MS"/>
+        </w:rPr>
+        <w:t>convention.</w:t>
+      </w:r>
+      <w:r>
+        <w:rPr>
+          <w:rFonts w:eastAsia="Arial Unicode MS"/>
+        </w:rPr>
+        <w:t>gestionnaire_</w:t>
+      </w:r>
+      <w:r>
+        <w:rPr>
+          <w:rFonts w:eastAsia="Arial Unicode MS"/>
+        </w:rPr>
+        <w:t>signataire_fonction</w:t>
+      </w:r>
+      <w:r>
+        <w:rPr>
+          <w:rFonts w:eastAsia="Arial Unicode MS"/>
+        </w:rPr>
+        <w:t>|</w:t>
+      </w:r>
+      <w:r>
+        <w:rPr>
+          <w:rFonts w:eastAsia="Arial Unicode MS"/>
+        </w:rPr>
+        <w:t>default_str_if_none</w:t>
       </w:r>
       <w:proofErr w:type="spellEnd"/>
       <w:r>
+        <w:rPr>
+          <w:rFonts w:eastAsia="Arial Unicode MS"/>
+        </w:rPr>
         <w:t xml:space="preserve"> }} agissant en vertu de la délibération du Conseil d’Administration en date du {{ </w:t>
       </w:r>
       <w:proofErr w:type="spellStart"/>
       <w:r>
-        <w:t>convention.signataire_date_deliberation|d</w:t>
+        <w:rPr>
+          <w:rFonts w:eastAsia="Arial Unicode MS"/>
+        </w:rPr>
+        <w:t>convention.</w:t>
+      </w:r>
+      <w:r>
+        <w:rPr>
+          <w:rFonts w:eastAsia="Arial Unicode MS"/>
+        </w:rPr>
+        <w:t>gestionnaire_</w:t>
+      </w:r>
+      <w:r>
+        <w:rPr>
+          <w:rFonts w:eastAsia="Arial Unicode MS"/>
+        </w:rPr>
+        <w:t>signataire_date_deliberation|</w:t>
+      </w:r>
+      <w:r>
+        <w:rPr>
+          <w:rFonts w:eastAsia="Arial Unicode MS"/>
+        </w:rPr>
+        <w:t>dd</w:t>
       </w:r>
       <w:proofErr w:type="spellEnd"/>
       <w:r>
+        <w:rPr>
+          <w:rFonts w:eastAsia="Arial Unicode MS"/>
+        </w:rPr>
         <w:t xml:space="preserve"> }}</w:t>
       </w:r>
       <w:r>
         <w:rPr>
-          <w:color w:val="000000"/>
-        </w:rPr>
-        <w:t>, dénommé (e) ci-après le propriétaire</w:t>
-      </w:r>
-      <w:r>
-        <w:rPr>
-          <w:color w:val="000000"/>
-        </w:rPr>
-        <w:t> </w:t>
-      </w:r>
-      <w:r>
-        <w:rPr>
-          <w:color w:val="000000"/>
-        </w:rPr>
-        <w:t>;</w:t>
-      </w:r>
-    </w:p>
-    <w:p>
-      <w:pPr>
-        <w:jc w:val="both"/>
-      </w:pPr>
-    </w:p>
-    <w:p>
-      <w:pPr>
-        <w:jc w:val="both"/>
-      </w:pPr>
-      <w:r>
-        <w:rPr>
           <w:rFonts w:eastAsia="Arial Unicode MS"/>
         </w:rPr>
-        <w:t xml:space="preserve">{{ </w:t>
+        <w:t>,</w:t>
+      </w:r>
+      <w:r>
+        <w:rPr>
+          <w:rFonts w:eastAsia="Arial Unicode MS"/>
+        </w:rPr>
+        <w:t xml:space="preserve"> </w:t>
+      </w:r>
+      <w:r>
+        <w:rPr>
+          <w:rFonts w:eastAsia="Arial Unicode MS"/>
+        </w:rPr>
+        <w:t>{{ convention.</w:t>
+      </w:r>
+      <w:r>
+        <w:t xml:space="preserve"> </w:t>
       </w:r>
       <w:proofErr w:type="spellStart"/>
+      <w:proofErr w:type="gramStart"/>
       <w:r>
         <w:rPr>
           <w:rFonts w:eastAsia="Arial Unicode MS"/>
         </w:rPr>
-        <w:t>convention</w:t>
-      </w:r>
+        <w:t>gestionnaire</w:t>
+      </w:r>
+      <w:proofErr w:type="gramEnd"/>
       <w:r>
         <w:rPr>
           <w:rFonts w:eastAsia="Arial Unicode MS"/>
         </w:rPr>
-        <w:t>.</w:t>
-      </w:r>
+        <w:t>_bloc_info_complementaire</w:t>
+      </w:r>
+      <w:proofErr w:type="spellEnd"/>
       <w:r>
         <w:rPr>
           <w:rFonts w:eastAsia="Arial Unicode MS"/>
         </w:rPr>
-        <w:t>gestionnaire</w:t>
-      </w:r>
+        <w:t xml:space="preserve"> |</w:t>
+      </w:r>
+      <w:proofErr w:type="spellStart"/>
       <w:r>
         <w:rPr>
           <w:rFonts w:eastAsia="Arial Unicode MS"/>
         </w:rPr>
-        <w:t>|</w:t>
-      </w:r>
+        <w:t>default_str_if_none</w:t>
+      </w:r>
+      <w:proofErr w:type="spellEnd"/>
       <w:r>
         <w:rPr>
           <w:rFonts w:eastAsia="Arial Unicode MS"/>
         </w:rPr>
-        <w:t>default_str_if_none</w:t>
+        <w:t xml:space="preserve"> }</w:t>
       </w:r>
       <w:r>
         <w:rPr>
           <w:rFonts w:eastAsia="Arial Unicode MS"/>
         </w:rPr>
-        <w:t>|upper</w:t>
-      </w:r>
-      <w:proofErr w:type="spellEnd"/>
+        <w:t xml:space="preserve">} </w:t>
+      </w:r>
       <w:r>
         <w:rPr>
           <w:rFonts w:eastAsia="Arial Unicode MS"/>
         </w:rPr>
-        <w:t xml:space="preserve"> }} [Organisme agréé gestionnaire du logement-foyer, sauf dans le cas où le propriétaire est gestionnaire direct] représenté (e) par {{ </w:t>
-      </w:r>
-      <w:proofErr w:type="spellStart"/>
-      <w:r>
-        <w:rPr>
-          <w:rFonts w:eastAsia="Arial Unicode MS"/>
-        </w:rPr>
-        <w:t>convention.</w:t>
-      </w:r>
-      <w:r>
-        <w:rPr>
-          <w:rFonts w:eastAsia="Arial Unicode MS"/>
-        </w:rPr>
-        <w:t>gestionnaire_</w:t>
-      </w:r>
-      <w:r>
-        <w:rPr>
-          <w:rFonts w:eastAsia="Arial Unicode MS"/>
-        </w:rPr>
-        <w:t>signataire_nom</w:t>
-      </w:r>
-      <w:r>
-        <w:rPr>
-          <w:rFonts w:eastAsia="Arial Unicode MS"/>
-        </w:rPr>
-        <w:t>|</w:t>
-      </w:r>
-      <w:r>
-        <w:rPr>
-          <w:rFonts w:eastAsia="Arial Unicode MS"/>
-        </w:rPr>
-        <w:t>default_str_if_none</w:t>
-      </w:r>
-      <w:proofErr w:type="spellEnd"/>
-      <w:r>
-        <w:rPr>
-          <w:rFonts w:eastAsia="Arial Unicode MS"/>
-        </w:rPr>
-        <w:t xml:space="preserve"> }}, {{ </w:t>
-      </w:r>
-      <w:proofErr w:type="spellStart"/>
-      <w:r>
-        <w:rPr>
-          <w:rFonts w:eastAsia="Arial Unicode MS"/>
-        </w:rPr>
-        <w:lastRenderedPageBreak/>
-        <w:t>convention.</w:t>
-      </w:r>
-      <w:r>
-        <w:rPr>
-          <w:rFonts w:eastAsia="Arial Unicode MS"/>
-        </w:rPr>
-        <w:t>gestionnaire_</w:t>
-      </w:r>
-      <w:r>
-        <w:rPr>
-          <w:rFonts w:eastAsia="Arial Unicode MS"/>
-        </w:rPr>
-        <w:t>signataire_fonction</w:t>
-      </w:r>
-      <w:r>
-        <w:rPr>
-          <w:rFonts w:eastAsia="Arial Unicode MS"/>
-        </w:rPr>
-        <w:t>|</w:t>
-      </w:r>
-      <w:r>
-        <w:rPr>
-          <w:rFonts w:eastAsia="Arial Unicode MS"/>
-        </w:rPr>
-        <w:t>default_str_if_none</w:t>
-      </w:r>
-      <w:proofErr w:type="spellEnd"/>
-      <w:r>
-        <w:rPr>
-          <w:rFonts w:eastAsia="Arial Unicode MS"/>
-        </w:rPr>
-        <w:t xml:space="preserve"> }} agissant en vertu de la délibération du Conseil d’Administration en date du {{ </w:t>
-      </w:r>
-      <w:proofErr w:type="spellStart"/>
-      <w:r>
-        <w:rPr>
-          <w:rFonts w:eastAsia="Arial Unicode MS"/>
-        </w:rPr>
-        <w:t>convention.</w:t>
-      </w:r>
-      <w:r>
-        <w:rPr>
-          <w:rFonts w:eastAsia="Arial Unicode MS"/>
-        </w:rPr>
-        <w:t>gestionnaire_</w:t>
-      </w:r>
-      <w:r>
-        <w:rPr>
-          <w:rFonts w:eastAsia="Arial Unicode MS"/>
-        </w:rPr>
-        <w:t>signataire_date_deliberation|</w:t>
-      </w:r>
-      <w:r>
-        <w:rPr>
-          <w:rFonts w:eastAsia="Arial Unicode MS"/>
-        </w:rPr>
-        <w:t>dd</w:t>
-      </w:r>
-      <w:proofErr w:type="spellEnd"/>
-      <w:r>
-        <w:rPr>
-          <w:rFonts w:eastAsia="Arial Unicode MS"/>
-        </w:rPr>
-        <w:t xml:space="preserve"> }}, dénommé ci-après le gestionnaire, et agissant à ce titre en application de la convention de location conclue avec le propriétaire</w:t>
+        <w:t>dénommé ci-après le gestionnaire, et agissant à ce titre en application de la convention de location conclue avec le propriétaire</w:t>
       </w:r>
       <w:r>
         <w:rPr>
@@ -5027,42 +5308,57 @@
                               </w:rPr>
                               <w:t xml:space="preserve"> </w:t>
                             </w:r>
+                            <w:r>
+                              <w:t>{</w:t>
+                            </w:r>
                             <w:proofErr w:type="gramStart"/>
                             <w:r>
-                              <w:t xml:space="preserve">{{ </w:t>
+                              <w:t>%  if</w:t>
+                            </w:r>
+                            <w:proofErr w:type="gramEnd"/>
+                            <w:r>
+                              <w:t xml:space="preserve"> </w:t>
                             </w:r>
                             <w:proofErr w:type="spellStart"/>
                             <w:r>
-                              <w:rPr>
-                                <w:rFonts w:ascii="TimesNewRomanPSMT" w:hAnsi="TimesNewRomanPSMT" w:cs="TimesNewRomanPSMT"/>
-                              </w:rPr>
-                              <w:t>convention</w:t>
-                            </w:r>
-                            <w:proofErr w:type="gramEnd"/>
-                            <w:r>
-                              <w:t>.signat</w:t>
-                            </w:r>
-                            <w:r>
-                              <w:t>ai</w:t>
-                            </w:r>
-                            <w:r>
-                              <w:t>re_</w:t>
-                            </w:r>
-                            <w:r>
-                              <w:t>bloc_signature</w:t>
-                            </w:r>
-                            <w:r>
-                              <w:t>|default_empty_if_none</w:t>
+                              <w:t>convention.signataire_bloc_signature</w:t>
                             </w:r>
                             <w:proofErr w:type="spellEnd"/>
                             <w:r>
-                              <w:t xml:space="preserve"> }}</w:t>
+                              <w:t xml:space="preserve"> %}{{ </w:t>
                             </w:r>
-                          </w:p>
-                          <w:p>
-                            <w:pPr>
-                              <w:jc w:val="both"/>
-                            </w:pPr>
+                            <w:proofErr w:type="spellStart"/>
+                            <w:r>
+                              <w:t>convention.signataire_bloc_signature|default_empty_if_none</w:t>
+                            </w:r>
+                            <w:proofErr w:type="spellEnd"/>
+                            <w:r>
+                              <w:t xml:space="preserve"> }}{% </w:t>
+                            </w:r>
+                            <w:proofErr w:type="spellStart"/>
+                            <w:r>
+                              <w:t>else</w:t>
+                            </w:r>
+                            <w:proofErr w:type="spellEnd"/>
+                            <w:r>
+                              <w:t xml:space="preserve"> %} {{ </w:t>
+                            </w:r>
+                            <w:proofErr w:type="spellStart"/>
+                            <w:r>
+                              <w:t>bailleur.signataire_bloc_signature|default_empty_if_none</w:t>
+                            </w:r>
+                            <w:proofErr w:type="spellEnd"/>
+                            <w:r>
+                              <w:t xml:space="preserve"> }}{% </w:t>
+                            </w:r>
+                            <w:proofErr w:type="spellStart"/>
+                            <w:r>
+                              <w:t>endif</w:t>
+                            </w:r>
+                            <w:proofErr w:type="spellEnd"/>
+                            <w:r>
+                              <w:t xml:space="preserve"> %}</w:t>
+                            </w:r>
                           </w:p>
                           <w:p>
                             <w:pPr>
@@ -5258,7 +5554,7 @@
                 <v:stroke joinstyle="miter"/>
                 <v:path gradientshapeok="t" o:connecttype="rect"/>
               </v:shapetype>
-              <v:shape id="Text Box 9" o:spid="_x0000_s1026" type="#_x0000_t202" style="width:411.95pt;height:318.1pt;visibility:visible;mso-wrap-style:square;mso-left-percent:-10001;mso-top-percent:-10001;mso-position-horizontal:absolute;mso-position-horizontal-relative:char;mso-position-vertical:absolute;mso-position-vertical-relative:line;mso-left-percent:-10001;mso-top-percent:-10001;v-text-anchor:top" o:gfxdata="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" fillcolor="white [3201]" stroked="f" strokeweight=".5pt">
+              <v:shape id="Text Box 9" o:spid="_x0000_s1026" type="#_x0000_t202" style="width:411.95pt;height:318.1pt;visibility:visible;mso-wrap-style:square;mso-left-percent:-10001;mso-top-percent:-10001;mso-position-horizontal:absolute;mso-position-horizontal-relative:char;mso-position-vertical:absolute;mso-position-vertical-relative:line;mso-left-percent:-10001;mso-top-percent:-10001;v-text-anchor:top" o:gfxdata="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" fillcolor="white [3201]" stroked="f" strokeweight=".5pt">
                 <v:textbox inset="0,0,0,0">
                   <w:txbxContent>
                     <w:p>
@@ -5269,7 +5565,35 @@
                         <w:rPr>
                           <w:rFonts w:ascii="TimesNewRomanPSMT" w:hAnsi="TimesNewRomanPSMT" w:cs="TimesNewRomanPSMT"/>
                         </w:rPr>
-                        <w:t>Fait à {{administration.get_ville_signature_or_empty() }}, le</w:t>
+                        <w:t>Fait à {{</w:t>
+                      </w:r>
+                      <w:proofErr w:type="spellStart"/>
+                      <w:r>
+                        <w:rPr>
+                          <w:rFonts w:ascii="TimesNewRomanPSMT" w:hAnsi="TimesNewRomanPSMT" w:cs="TimesNewRomanPSMT"/>
+                        </w:rPr>
+                        <w:t>administration.get_ville_signature_or_</w:t>
+                      </w:r>
+                      <w:proofErr w:type="gramStart"/>
+                      <w:r>
+                        <w:rPr>
+                          <w:rFonts w:ascii="TimesNewRomanPSMT" w:hAnsi="TimesNewRomanPSMT" w:cs="TimesNewRomanPSMT"/>
+                        </w:rPr>
+                        <w:t>empty</w:t>
+                      </w:r>
+                      <w:proofErr w:type="spellEnd"/>
+                      <w:r>
+                        <w:rPr>
+                          <w:rFonts w:ascii="TimesNewRomanPSMT" w:hAnsi="TimesNewRomanPSMT" w:cs="TimesNewRomanPSMT"/>
+                        </w:rPr>
+                        <w:t>(</w:t>
+                      </w:r>
+                      <w:proofErr w:type="gramEnd"/>
+                      <w:r>
+                        <w:rPr>
+                          <w:rFonts w:ascii="TimesNewRomanPSMT" w:hAnsi="TimesNewRomanPSMT" w:cs="TimesNewRomanPSMT"/>
+                        </w:rPr>
+                        <w:t>) }}, le</w:t>
                       </w:r>
                     </w:p>
                     <w:p>
@@ -5297,37 +5621,56 @@
                         <w:t xml:space="preserve"> </w:t>
                       </w:r>
                       <w:r>
-                        <w:t xml:space="preserve">{{ </w:t>
+                        <w:t>{</w:t>
                       </w:r>
+                      <w:proofErr w:type="gramStart"/>
                       <w:r>
-                        <w:rPr>
-                          <w:rFonts w:ascii="TimesNewRomanPSMT" w:hAnsi="TimesNewRomanPSMT" w:cs="TimesNewRomanPSMT"/>
-                        </w:rPr>
-                        <w:t>convention</w:t>
+                        <w:t>%  if</w:t>
                       </w:r>
+                      <w:proofErr w:type="gramEnd"/>
                       <w:r>
-                        <w:t>.signat</w:t>
+                        <w:t xml:space="preserve"> </w:t>
                       </w:r>
+                      <w:proofErr w:type="spellStart"/>
                       <w:r>
-                        <w:t>ai</w:t>
+                        <w:t>convention.signataire_bloc_signature</w:t>
                       </w:r>
+                      <w:proofErr w:type="spellEnd"/>
                       <w:r>
-                        <w:t>re_</w:t>
+                        <w:t xml:space="preserve"> %}{{ </w:t>
                       </w:r>
+                      <w:proofErr w:type="spellStart"/>
                       <w:r>
-                        <w:t>bloc_signature</w:t>
+                        <w:t>convention.signataire_bloc_signature|default_empty_if_none</w:t>
                       </w:r>
+                      <w:proofErr w:type="spellEnd"/>
                       <w:r>
-                        <w:t>|default_empty_if_none</w:t>
+                        <w:t xml:space="preserve"> }}{% </w:t>
                       </w:r>
+                      <w:proofErr w:type="spellStart"/>
                       <w:r>
-                        <w:t xml:space="preserve"> }}</w:t>
+                        <w:t>else</w:t>
                       </w:r>
-                    </w:p>
-                    <w:p>
-                      <w:pPr>
-                        <w:jc w:val="both"/>
-                      </w:pPr>
+                      <w:proofErr w:type="spellEnd"/>
+                      <w:r>
+                        <w:t xml:space="preserve"> %} {{ </w:t>
+                      </w:r>
+                      <w:proofErr w:type="spellStart"/>
+                      <w:r>
+                        <w:t>bailleur.signataire_bloc_signature|default_empty_if_none</w:t>
+                      </w:r>
+                      <w:proofErr w:type="spellEnd"/>
+                      <w:r>
+                        <w:t xml:space="preserve"> }}{% </w:t>
+                      </w:r>
+                      <w:proofErr w:type="spellStart"/>
+                      <w:r>
+                        <w:t>endif</w:t>
+                      </w:r>
+                      <w:proofErr w:type="spellEnd"/>
+                      <w:r>
+                        <w:t xml:space="preserve"> %}</w:t>
+                      </w:r>
                     </w:p>
                     <w:p>
                       <w:pPr>
@@ -5365,6 +5708,7 @@
                         </w:rPr>
                         <w:t xml:space="preserve"> </w:t>
                       </w:r>
+                      <w:proofErr w:type="gramStart"/>
                       <w:r>
                         <w:t xml:space="preserve">{{ </w:t>
                       </w:r>
@@ -5374,6 +5718,7 @@
                         </w:rPr>
                         <w:t>convention</w:t>
                       </w:r>
+                      <w:proofErr w:type="gramEnd"/>
                       <w:r>
                         <w:t>.</w:t>
                       </w:r>
@@ -5441,15 +5786,18 @@
                       <w:r>
                         <w:t xml:space="preserve"> </w:t>
                       </w:r>
+                      <w:proofErr w:type="gramStart"/>
                       <w:r>
                         <w:t xml:space="preserve">{{ </w:t>
                       </w:r>
+                      <w:proofErr w:type="spellStart"/>
                       <w:r>
                         <w:rPr>
                           <w:rFonts w:ascii="TimesNewRomanPSMT" w:hAnsi="TimesNewRomanPSMT" w:cs="TimesNewRomanPSMT"/>
                         </w:rPr>
                         <w:t>administration</w:t>
                       </w:r>
+                      <w:proofErr w:type="gramEnd"/>
                       <w:r>
                         <w:t>.signat</w:t>
                       </w:r>
@@ -5459,6 +5807,7 @@
                       <w:r>
                         <w:t>|default_empty_if_none</w:t>
                       </w:r>
+                      <w:proofErr w:type="spellEnd"/>
                       <w:r>
                         <w:t xml:space="preserve"> }}</w:t>
                       </w:r>
@@ -10427,8 +10776,8 @@
         </w:rPr>
         <w:t xml:space="preserve">: </w:t>
       </w:r>
-      <w:bookmarkStart w:id="0" w:name="Vendeur"/>
-      <w:bookmarkEnd w:id="0"/>
+      <w:bookmarkStart w:id="3" w:name="Vendeur"/>
+      <w:bookmarkEnd w:id="3"/>
       <w:proofErr w:type="gramStart"/>
       <w:r>
         <w:rPr>
@@ -10561,8 +10910,8 @@
         </w:rPr>
         <w:t xml:space="preserve">: </w:t>
       </w:r>
-      <w:bookmarkStart w:id="1" w:name="Acquereur"/>
-      <w:bookmarkEnd w:id="1"/>
+      <w:bookmarkStart w:id="4" w:name="Acquereur"/>
+      <w:bookmarkEnd w:id="4"/>
       <w:proofErr w:type="gramStart"/>
       <w:r>
         <w:rPr>
@@ -10677,8 +11026,8 @@
       <w:r>
         <w:t xml:space="preserve">Acte notarié : </w:t>
       </w:r>
-      <w:bookmarkStart w:id="2" w:name="ActeNotaire"/>
-      <w:bookmarkEnd w:id="2"/>
+      <w:bookmarkStart w:id="5" w:name="ActeNotaire"/>
+      <w:bookmarkEnd w:id="5"/>
       <w:proofErr w:type="gramStart"/>
       <w:r>
         <w:rPr>
@@ -10742,8 +11091,8 @@
         </w:rPr>
         <w:t xml:space="preserve"> </w:t>
       </w:r>
-      <w:bookmarkStart w:id="3" w:name="Notaire"/>
-      <w:bookmarkEnd w:id="3"/>
+      <w:bookmarkStart w:id="6" w:name="Notaire"/>
+      <w:bookmarkEnd w:id="6"/>
       <w:r>
         <w:rPr>
           <w:rFonts w:ascii="TimesNewRomanPSMT" w:hAnsi="TimesNewRomanPSMT" w:cs="TimesNewRomanPSMT"/>
@@ -10864,8 +11213,8 @@
       <w:r>
         <w:t xml:space="preserve">Référence publicitaire : </w:t>
       </w:r>
-      <w:bookmarkStart w:id="4" w:name="Refpublic"/>
-      <w:bookmarkEnd w:id="4"/>
+      <w:bookmarkStart w:id="7" w:name="Refpublic"/>
+      <w:bookmarkEnd w:id="7"/>
       <w:proofErr w:type="gramStart"/>
       <w:r>
         <w:rPr>
@@ -11418,8 +11767,8 @@
       <w:pPr>
         <w:jc w:val="both"/>
       </w:pPr>
-      <w:bookmarkStart w:id="5" w:name="Etat"/>
-      <w:bookmarkEnd w:id="5"/>
+      <w:bookmarkStart w:id="8" w:name="Etat"/>
+      <w:bookmarkEnd w:id="8"/>
       <w:r>
         <w:rPr>
           <w:rFonts w:ascii="TimesNewRomanPSMT" w:hAnsi="TimesNewRomanPSMT" w:cs="TimesNewRomanPSMT"/>
@@ -12051,8 +12400,8 @@
           <w:rFonts w:ascii="TimesNewRomanPSMT" w:hAnsi="TimesNewRomanPSMT" w:cs="TimesNewRomanPSMT"/>
         </w:rPr>
       </w:pPr>
-      <w:bookmarkStart w:id="6" w:name="Fondpropre"/>
-      <w:bookmarkEnd w:id="6"/>
+      <w:bookmarkStart w:id="9" w:name="Fondpropre"/>
+      <w:bookmarkEnd w:id="9"/>
       <w:r>
         <w:rPr>
           <w:rFonts w:ascii="TimesNewRomanPSMT" w:hAnsi="TimesNewRomanPSMT" w:cs="TimesNewRomanPSMT"/>
@@ -12142,8 +12491,8 @@
         </w:rPr>
         <w:t xml:space="preserve"> d'achèvement de la construction ou certificat de conformité : </w:t>
       </w:r>
-      <w:bookmarkStart w:id="7" w:name="Construc"/>
-      <w:bookmarkEnd w:id="7"/>
+      <w:bookmarkStart w:id="10" w:name="Construc"/>
+      <w:bookmarkEnd w:id="10"/>
       <w:r>
         <w:rPr>
           <w:rFonts w:ascii="TimesNewRomanPSMT" w:hAnsi="TimesNewRomanPSMT" w:cs="TimesNewRomanPSMT"/>
@@ -13224,42 +13573,57 @@
                               </w:rPr>
                               <w:t xml:space="preserve"> </w:t>
                             </w:r>
+                            <w:r>
+                              <w:t>{</w:t>
+                            </w:r>
                             <w:proofErr w:type="gramStart"/>
                             <w:r>
-                              <w:t xml:space="preserve">{{ </w:t>
+                              <w:t>%  if</w:t>
+                            </w:r>
+                            <w:proofErr w:type="gramEnd"/>
+                            <w:r>
+                              <w:t xml:space="preserve"> </w:t>
                             </w:r>
                             <w:proofErr w:type="spellStart"/>
                             <w:r>
-                              <w:rPr>
-                                <w:rFonts w:ascii="TimesNewRomanPSMT" w:hAnsi="TimesNewRomanPSMT" w:cs="TimesNewRomanPSMT"/>
-                              </w:rPr>
-                              <w:t>convention</w:t>
-                            </w:r>
-                            <w:proofErr w:type="gramEnd"/>
-                            <w:r>
-                              <w:t>.signat</w:t>
-                            </w:r>
-                            <w:r>
-                              <w:t>ai</w:t>
-                            </w:r>
-                            <w:r>
-                              <w:t>re_</w:t>
-                            </w:r>
-                            <w:r>
-                              <w:t>bloc_signature</w:t>
-                            </w:r>
-                            <w:r>
-                              <w:t>|default_empty_if_none</w:t>
+                              <w:t>convention.signataire_bloc_signature</w:t>
                             </w:r>
                             <w:proofErr w:type="spellEnd"/>
                             <w:r>
-                              <w:t xml:space="preserve"> }}</w:t>
+                              <w:t xml:space="preserve"> %}{{ </w:t>
                             </w:r>
-                          </w:p>
-                          <w:p>
-                            <w:pPr>
-                              <w:jc w:val="both"/>
-                            </w:pPr>
+                            <w:proofErr w:type="spellStart"/>
+                            <w:r>
+                              <w:t>convention.signataire_bloc_signature|default_empty_if_none</w:t>
+                            </w:r>
+                            <w:proofErr w:type="spellEnd"/>
+                            <w:r>
+                              <w:t xml:space="preserve"> }}{% </w:t>
+                            </w:r>
+                            <w:proofErr w:type="spellStart"/>
+                            <w:r>
+                              <w:t>else</w:t>
+                            </w:r>
+                            <w:proofErr w:type="spellEnd"/>
+                            <w:r>
+                              <w:t xml:space="preserve"> %} {{ </w:t>
+                            </w:r>
+                            <w:proofErr w:type="spellStart"/>
+                            <w:r>
+                              <w:t>bailleur.signataire_bloc_signature|default_empty_if_none</w:t>
+                            </w:r>
+                            <w:proofErr w:type="spellEnd"/>
+                            <w:r>
+                              <w:t xml:space="preserve"> }}{% </w:t>
+                            </w:r>
+                            <w:proofErr w:type="spellStart"/>
+                            <w:r>
+                              <w:t>endif</w:t>
+                            </w:r>
+                            <w:proofErr w:type="spellEnd"/>
+                            <w:r>
+                              <w:t xml:space="preserve"> %}</w:t>
+                            </w:r>
                           </w:p>
                           <w:p>
                             <w:pPr>
@@ -13452,7 +13816,7 @@
           </mc:Choice>
           <mc:Fallback>
             <w:pict>
-              <v:shape w14:anchorId="146E7DB9" id="Text Box 51" o:spid="_x0000_s1027" type="#_x0000_t202" style="width:411.95pt;height:318.1pt;visibility:visible;mso-wrap-style:square;mso-left-percent:-10001;mso-top-percent:-10001;mso-position-horizontal:absolute;mso-position-horizontal-relative:char;mso-position-vertical:absolute;mso-position-vertical-relative:line;mso-left-percent:-10001;mso-top-percent:-10001;v-text-anchor:top" o:gfxdata="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" fillcolor="white [3201]" stroked="f" strokeweight=".5pt">
+              <v:shape w14:anchorId="146E7DB9" id="Text Box 51" o:spid="_x0000_s1027" type="#_x0000_t202" style="width:411.95pt;height:318.1pt;visibility:visible;mso-wrap-style:square;mso-left-percent:-10001;mso-top-percent:-10001;mso-position-horizontal:absolute;mso-position-horizontal-relative:char;mso-position-vertical:absolute;mso-position-vertical-relative:line;mso-left-percent:-10001;mso-top-percent:-10001;v-text-anchor:top" o:gfxdata="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" fillcolor="white [3201]" stroked="f" strokeweight=".5pt">
                 <v:textbox inset="0,0,0,0">
                   <w:txbxContent>
                     <w:p>
@@ -13463,7 +13827,35 @@
                         <w:rPr>
                           <w:rFonts w:ascii="TimesNewRomanPSMT" w:hAnsi="TimesNewRomanPSMT" w:cs="TimesNewRomanPSMT"/>
                         </w:rPr>
-                        <w:t>Fait à {{administration.get_ville_signature_or_empty() }}, le</w:t>
+                        <w:t>Fait à {{</w:t>
+                      </w:r>
+                      <w:proofErr w:type="spellStart"/>
+                      <w:r>
+                        <w:rPr>
+                          <w:rFonts w:ascii="TimesNewRomanPSMT" w:hAnsi="TimesNewRomanPSMT" w:cs="TimesNewRomanPSMT"/>
+                        </w:rPr>
+                        <w:t>administration.get_ville_signature_or_</w:t>
+                      </w:r>
+                      <w:proofErr w:type="gramStart"/>
+                      <w:r>
+                        <w:rPr>
+                          <w:rFonts w:ascii="TimesNewRomanPSMT" w:hAnsi="TimesNewRomanPSMT" w:cs="TimesNewRomanPSMT"/>
+                        </w:rPr>
+                        <w:t>empty</w:t>
+                      </w:r>
+                      <w:proofErr w:type="spellEnd"/>
+                      <w:r>
+                        <w:rPr>
+                          <w:rFonts w:ascii="TimesNewRomanPSMT" w:hAnsi="TimesNewRomanPSMT" w:cs="TimesNewRomanPSMT"/>
+                        </w:rPr>
+                        <w:t>(</w:t>
+                      </w:r>
+                      <w:proofErr w:type="gramEnd"/>
+                      <w:r>
+                        <w:rPr>
+                          <w:rFonts w:ascii="TimesNewRomanPSMT" w:hAnsi="TimesNewRomanPSMT" w:cs="TimesNewRomanPSMT"/>
+                        </w:rPr>
+                        <w:t>) }}, le</w:t>
                       </w:r>
                     </w:p>
                     <w:p>
@@ -13491,37 +13883,56 @@
                         <w:t xml:space="preserve"> </w:t>
                       </w:r>
                       <w:r>
-                        <w:t xml:space="preserve">{{ </w:t>
+                        <w:t>{</w:t>
                       </w:r>
+                      <w:proofErr w:type="gramStart"/>
                       <w:r>
-                        <w:rPr>
-                          <w:rFonts w:ascii="TimesNewRomanPSMT" w:hAnsi="TimesNewRomanPSMT" w:cs="TimesNewRomanPSMT"/>
-                        </w:rPr>
-                        <w:t>convention</w:t>
+                        <w:t>%  if</w:t>
                       </w:r>
+                      <w:proofErr w:type="gramEnd"/>
                       <w:r>
-                        <w:t>.signat</w:t>
+                        <w:t xml:space="preserve"> </w:t>
                       </w:r>
+                      <w:proofErr w:type="spellStart"/>
                       <w:r>
-                        <w:t>ai</w:t>
+                        <w:t>convention.signataire_bloc_signature</w:t>
                       </w:r>
+                      <w:proofErr w:type="spellEnd"/>
                       <w:r>
-                        <w:t>re_</w:t>
+                        <w:t xml:space="preserve"> %}{{ </w:t>
                       </w:r>
+                      <w:proofErr w:type="spellStart"/>
                       <w:r>
-                        <w:t>bloc_signature</w:t>
+                        <w:t>convention.signataire_bloc_signature|default_empty_if_none</w:t>
                       </w:r>
+                      <w:proofErr w:type="spellEnd"/>
                       <w:r>
-                        <w:t>|default_empty_if_none</w:t>
+                        <w:t xml:space="preserve"> }}{% </w:t>
                       </w:r>
+                      <w:proofErr w:type="spellStart"/>
                       <w:r>
-                        <w:t xml:space="preserve"> }}</w:t>
+                        <w:t>else</w:t>
                       </w:r>
-                    </w:p>
-                    <w:p>
-                      <w:pPr>
-                        <w:jc w:val="both"/>
-                      </w:pPr>
+                      <w:proofErr w:type="spellEnd"/>
+                      <w:r>
+                        <w:t xml:space="preserve"> %} {{ </w:t>
+                      </w:r>
+                      <w:proofErr w:type="spellStart"/>
+                      <w:r>
+                        <w:t>bailleur.signataire_bloc_signature|default_empty_if_none</w:t>
+                      </w:r>
+                      <w:proofErr w:type="spellEnd"/>
+                      <w:r>
+                        <w:t xml:space="preserve"> }}{% </w:t>
+                      </w:r>
+                      <w:proofErr w:type="spellStart"/>
+                      <w:r>
+                        <w:t>endif</w:t>
+                      </w:r>
+                      <w:proofErr w:type="spellEnd"/>
+                      <w:r>
+                        <w:t xml:space="preserve"> %}</w:t>
+                      </w:r>
                     </w:p>
                     <w:p>
                       <w:pPr>
@@ -13559,6 +13970,7 @@
                         </w:rPr>
                         <w:t xml:space="preserve"> </w:t>
                       </w:r>
+                      <w:proofErr w:type="gramStart"/>
                       <w:r>
                         <w:t xml:space="preserve">{{ </w:t>
                       </w:r>
@@ -13568,6 +13980,7 @@
                         </w:rPr>
                         <w:t>convention</w:t>
                       </w:r>
+                      <w:proofErr w:type="gramEnd"/>
                       <w:r>
                         <w:t>.</w:t>
                       </w:r>
@@ -13639,15 +14052,18 @@
                         </w:rPr>
                         <w:t xml:space="preserve"> </w:t>
                       </w:r>
+                      <w:proofErr w:type="gramStart"/>
                       <w:r>
                         <w:t xml:space="preserve">{{ </w:t>
                       </w:r>
+                      <w:proofErr w:type="spellStart"/>
                       <w:r>
                         <w:rPr>
                           <w:rFonts w:ascii="TimesNewRomanPSMT" w:hAnsi="TimesNewRomanPSMT" w:cs="TimesNewRomanPSMT"/>
                         </w:rPr>
                         <w:t>administration</w:t>
                       </w:r>
+                      <w:proofErr w:type="gramEnd"/>
                       <w:r>
                         <w:t>.signat</w:t>
                       </w:r>
@@ -13663,6 +14079,7 @@
                       <w:r>
                         <w:t>|default_empty_if_none</w:t>
                       </w:r>
+                      <w:proofErr w:type="spellEnd"/>
                       <w:r>
                         <w:t xml:space="preserve"> }}</w:t>
                       </w:r>
@@ -13926,8 +14343,8 @@
         </w:rPr>
         <w:t xml:space="preserve"> </w:t>
       </w:r>
-      <w:bookmarkStart w:id="8" w:name="Siret2"/>
-      <w:bookmarkEnd w:id="8"/>
+      <w:bookmarkStart w:id="11" w:name="Siret2"/>
+      <w:bookmarkEnd w:id="11"/>
       <w:proofErr w:type="gramStart"/>
       <w:r>
         <w:rPr>
@@ -14427,7 +14844,7 @@
               <v:stroke joinstyle="miter"/>
               <v:path gradientshapeok="t" o:connecttype="rect"/>
             </v:shapetype>
-            <v:shape id="Text Box 2" o:spid="_x0000_s1028" type="#_x0000_t202" style="position:absolute;left:0;text-align:left;margin-left:427.1pt;margin-top:18.9pt;width:20.8pt;height:12.85pt;z-index:251665408;visibility:visible;mso-wrap-style:square;mso-width-percent:0;mso-height-percent:0;mso-wrap-distance-left:0;mso-wrap-distance-top:0;mso-wrap-distance-right:0;mso-wrap-distance-bottom:0;mso-position-horizontal:absolute;mso-position-horizontal-relative:page;mso-position-vertical:absolute;mso-position-vertical-relative:page;mso-width-percent:0;mso-height-percent:0;mso-width-relative:page;mso-height-relative:page;v-text-anchor:top" o:gfxdata="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" stroked="f">
+            <v:shape id="Text Box 2" o:spid="_x0000_s1028" type="#_x0000_t202" style="position:absolute;left:0;text-align:left;margin-left:427.1pt;margin-top:18.9pt;width:20.8pt;height:12.85pt;z-index:251665408;visibility:visible;mso-wrap-style:square;mso-width-percent:0;mso-height-percent:0;mso-wrap-distance-left:0;mso-wrap-distance-top:0;mso-wrap-distance-right:0;mso-wrap-distance-bottom:0;mso-position-horizontal:absolute;mso-position-horizontal-relative:page;mso-position-vertical:absolute;mso-position-vertical-relative:page;mso-width-percent:0;mso-height-percent:0;mso-width-relative:page;mso-height-relative:page;v-text-anchor:top" o:gfxdata="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" stroked="f">
               <v:fill opacity="0"/>
               <v:path arrowok="t"/>
               <v:textbox inset=".45pt,.45pt,.45pt,.45pt">
@@ -14435,7 +14852,7 @@
                   <w:p>
                     <w:r>
                       <w:rPr>
-                        <w:rStyle w:val="PageNumber"/>
+                        <w:rStyle w:val="Numrodepage"/>
                         <w:sz w:val="22"/>
                         <w:szCs w:val="22"/>
                       </w:rPr>
@@ -14443,7 +14860,7 @@
                     </w:r>
                     <w:r>
                       <w:rPr>
-                        <w:rStyle w:val="PageNumber"/>
+                        <w:rStyle w:val="Numrodepage"/>
                         <w:sz w:val="22"/>
                         <w:szCs w:val="22"/>
                       </w:rPr>
@@ -14451,7 +14868,7 @@
                     </w:r>
                     <w:r>
                       <w:rPr>
-                        <w:rStyle w:val="PageNumber"/>
+                        <w:rStyle w:val="Numrodepage"/>
                         <w:sz w:val="22"/>
                         <w:szCs w:val="22"/>
                       </w:rPr>
@@ -14459,7 +14876,7 @@
                     </w:r>
                     <w:r>
                       <w:rPr>
-                        <w:rStyle w:val="PageNumber"/>
+                        <w:rStyle w:val="Numrodepage"/>
                         <w:sz w:val="22"/>
                         <w:szCs w:val="22"/>
                       </w:rPr>
@@ -14467,7 +14884,7 @@
                     </w:r>
                     <w:r>
                       <w:rPr>
-                        <w:rStyle w:val="PageNumber"/>
+                        <w:rStyle w:val="Numrodepage"/>
                         <w:noProof/>
                         <w:sz w:val="22"/>
                         <w:szCs w:val="22"/>
@@ -14476,7 +14893,7 @@
                     </w:r>
                     <w:r>
                       <w:rPr>
-                        <w:rStyle w:val="PageNumber"/>
+                        <w:rStyle w:val="Numrodepage"/>
                         <w:sz w:val="22"/>
                         <w:szCs w:val="22"/>
                       </w:rPr>
@@ -14484,45 +14901,45 @@
                     </w:r>
                     <w:r>
                       <w:rPr>
-                        <w:rStyle w:val="PageNumber"/>
+                        <w:rStyle w:val="Numrodepage"/>
                       </w:rPr>
                       <w:tab/>
                       <w:t xml:space="preserve">- </w:t>
                     </w:r>
                     <w:r>
                       <w:rPr>
-                        <w:rStyle w:val="PageNumber"/>
+                        <w:rStyle w:val="Numrodepage"/>
                       </w:rPr>
                       <w:fldChar w:fldCharType="begin"/>
                     </w:r>
                     <w:r>
                       <w:rPr>
-                        <w:rStyle w:val="PageNumber"/>
+                        <w:rStyle w:val="Numrodepage"/>
                       </w:rPr>
                       <w:instrText xml:space="preserve"> PAGE </w:instrText>
                     </w:r>
                     <w:r>
                       <w:rPr>
-                        <w:rStyle w:val="PageNumber"/>
+                        <w:rStyle w:val="Numrodepage"/>
                       </w:rPr>
                       <w:fldChar w:fldCharType="separate"/>
                     </w:r>
                     <w:r>
                       <w:rPr>
-                        <w:rStyle w:val="PageNumber"/>
+                        <w:rStyle w:val="Numrodepage"/>
                         <w:noProof/>
                       </w:rPr>
                       <w:t>16</w:t>
                     </w:r>
                     <w:r>
                       <w:rPr>
-                        <w:rStyle w:val="PageNumber"/>
+                        <w:rStyle w:val="Numrodepage"/>
                       </w:rPr>
                       <w:fldChar w:fldCharType="end"/>
                     </w:r>
                     <w:r>
                       <w:rPr>
-                        <w:rStyle w:val="PageNumber"/>
+                        <w:rStyle w:val="Numrodepage"/>
                       </w:rPr>
                       <w:t xml:space="preserve"> -101010 878</w:t>
                     </w:r>
@@ -14793,7 +15210,7 @@
               <v:stroke joinstyle="miter"/>
               <v:path gradientshapeok="t" o:connecttype="rect"/>
             </v:shapetype>
-            <v:shape id="_x0000_s1029" type="#_x0000_t202" style="position:absolute;left:0;text-align:left;margin-left:538.7pt;margin-top:19.8pt;width:20.8pt;height:12.85pt;z-index:251650048;visibility:visible;mso-wrap-style:square;mso-width-percent:0;mso-height-percent:0;mso-wrap-distance-left:0;mso-wrap-distance-top:0;mso-wrap-distance-right:0;mso-wrap-distance-bottom:0;mso-position-horizontal:absolute;mso-position-horizontal-relative:page;mso-position-vertical:absolute;mso-position-vertical-relative:page;mso-width-percent:0;mso-height-percent:0;mso-width-relative:page;mso-height-relative:page;v-text-anchor:top" o:gfxdata="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" stroked="f">
+            <v:shape id="_x0000_s1029" type="#_x0000_t202" style="position:absolute;left:0;text-align:left;margin-left:538.7pt;margin-top:19.8pt;width:20.8pt;height:12.85pt;z-index:251650048;visibility:visible;mso-wrap-style:square;mso-width-percent:0;mso-height-percent:0;mso-wrap-distance-left:0;mso-wrap-distance-top:0;mso-wrap-distance-right:0;mso-wrap-distance-bottom:0;mso-position-horizontal:absolute;mso-position-horizontal-relative:page;mso-position-vertical:absolute;mso-position-vertical-relative:page;mso-width-percent:0;mso-height-percent:0;mso-width-relative:page;mso-height-relative:page;v-text-anchor:top" o:gfxdata="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" stroked="f">
               <v:fill opacity="0"/>
               <v:path arrowok="t"/>
               <v:textbox inset=".45pt,.45pt,.45pt,.45pt">
@@ -14801,7 +15218,7 @@
                   <w:p>
                     <w:r>
                       <w:rPr>
-                        <w:rStyle w:val="PageNumber"/>
+                        <w:rStyle w:val="Numrodepage"/>
                         <w:sz w:val="22"/>
                         <w:szCs w:val="22"/>
                       </w:rPr>
@@ -14809,7 +15226,7 @@
                     </w:r>
                     <w:r>
                       <w:rPr>
-                        <w:rStyle w:val="PageNumber"/>
+                        <w:rStyle w:val="Numrodepage"/>
                         <w:sz w:val="22"/>
                         <w:szCs w:val="22"/>
                       </w:rPr>
@@ -14817,7 +15234,7 @@
                     </w:r>
                     <w:r>
                       <w:rPr>
-                        <w:rStyle w:val="PageNumber"/>
+                        <w:rStyle w:val="Numrodepage"/>
                         <w:sz w:val="22"/>
                         <w:szCs w:val="22"/>
                       </w:rPr>
@@ -14825,7 +15242,7 @@
                     </w:r>
                     <w:r>
                       <w:rPr>
-                        <w:rStyle w:val="PageNumber"/>
+                        <w:rStyle w:val="Numrodepage"/>
                         <w:sz w:val="22"/>
                         <w:szCs w:val="22"/>
                       </w:rPr>
@@ -14833,7 +15250,7 @@
                     </w:r>
                     <w:r>
                       <w:rPr>
-                        <w:rStyle w:val="PageNumber"/>
+                        <w:rStyle w:val="Numrodepage"/>
                         <w:noProof/>
                         <w:sz w:val="22"/>
                         <w:szCs w:val="22"/>
@@ -14842,7 +15259,7 @@
                     </w:r>
                     <w:r>
                       <w:rPr>
-                        <w:rStyle w:val="PageNumber"/>
+                        <w:rStyle w:val="Numrodepage"/>
                         <w:sz w:val="22"/>
                         <w:szCs w:val="22"/>
                       </w:rPr>
@@ -14850,45 +15267,45 @@
                     </w:r>
                     <w:r>
                       <w:rPr>
-                        <w:rStyle w:val="PageNumber"/>
+                        <w:rStyle w:val="Numrodepage"/>
                       </w:rPr>
                       <w:tab/>
                       <w:t xml:space="preserve">- </w:t>
                     </w:r>
                     <w:r>
                       <w:rPr>
-                        <w:rStyle w:val="PageNumber"/>
+                        <w:rStyle w:val="Numrodepage"/>
                       </w:rPr>
                       <w:fldChar w:fldCharType="begin"/>
                     </w:r>
                     <w:r>
                       <w:rPr>
-                        <w:rStyle w:val="PageNumber"/>
+                        <w:rStyle w:val="Numrodepage"/>
                       </w:rPr>
                       <w:instrText xml:space="preserve"> PAGE </w:instrText>
                     </w:r>
                     <w:r>
                       <w:rPr>
-                        <w:rStyle w:val="PageNumber"/>
+                        <w:rStyle w:val="Numrodepage"/>
                       </w:rPr>
                       <w:fldChar w:fldCharType="separate"/>
                     </w:r>
                     <w:r>
                       <w:rPr>
-                        <w:rStyle w:val="PageNumber"/>
+                        <w:rStyle w:val="Numrodepage"/>
                         <w:noProof/>
                       </w:rPr>
                       <w:t>16</w:t>
                     </w:r>
                     <w:r>
                       <w:rPr>
-                        <w:rStyle w:val="PageNumber"/>
+                        <w:rStyle w:val="Numrodepage"/>
                       </w:rPr>
                       <w:fldChar w:fldCharType="end"/>
                     </w:r>
                     <w:r>
                       <w:rPr>
-                        <w:rStyle w:val="PageNumber"/>
+                        <w:rStyle w:val="Numrodepage"/>
                       </w:rPr>
                       <w:t xml:space="preserve"> -101010 878</w:t>
                     </w:r>
@@ -15071,7 +15488,7 @@
                     <v:stroke joinstyle="miter"/>
                     <v:path gradientshapeok="t" o:connecttype="rect"/>
                   </v:shapetype>
-                  <v:shape id="Text Box 18" o:spid="_x0000_s1030" type="#_x0000_t202" style="position:absolute;left:0;text-align:left;margin-left:322.25pt;margin-top:14.6pt;width:62.9pt;height:24.15pt;z-index:251659264;visibility:visible;mso-wrap-style:square;mso-width-percent:0;mso-height-percent:0;mso-wrap-distance-left:9.05pt;mso-wrap-distance-top:0;mso-wrap-distance-right:9.05pt;mso-wrap-distance-bottom:0;mso-position-horizontal:absolute;mso-position-horizontal-relative:page;mso-position-vertical:absolute;mso-position-vertical-relative:page;mso-width-percent:0;mso-height-percent:0;mso-width-relative:page;mso-height-relative:page;v-text-anchor:top" o:gfxdata="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" stroked="f">
+                  <v:shape id="Text Box 18" o:spid="_x0000_s1030" type="#_x0000_t202" style="position:absolute;left:0;text-align:left;margin-left:322.25pt;margin-top:14.6pt;width:62.9pt;height:24.15pt;z-index:251659264;visibility:visible;mso-wrap-style:square;mso-width-percent:0;mso-height-percent:0;mso-wrap-distance-left:9.05pt;mso-wrap-distance-top:0;mso-wrap-distance-right:9.05pt;mso-wrap-distance-bottom:0;mso-position-horizontal:absolute;mso-position-horizontal-relative:page;mso-position-vertical:absolute;mso-position-vertical-relative:page;mso-width-percent:0;mso-height-percent:0;mso-width-relative:page;mso-height-relative:page;v-text-anchor:top" o:gfxdata="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" stroked="f">
                     <v:fill opacity="0"/>
                     <v:path arrowok="t"/>
                     <v:textbox inset=".45pt,.45pt,.45pt,.45pt">
@@ -15570,7 +15987,7 @@
                             <w:rPr>
                               <w:noProof/>
                             </w:rPr>
-                            <w:object w:dxaOrig="760" w:dyaOrig="547" w14:anchorId="1E772EA1">
+                            <w:object w:dxaOrig="765" w:dyaOrig="540" w14:anchorId="1E772EA1">
                               <v:shapetype id="_x0000_t75" coordsize="21600,21600" o:spt="75" o:preferrelative="t" path="m@4@5l@4@11@9@11@9@5xe" filled="f" stroked="f">
                                 <v:stroke joinstyle="miter"/>
                                 <v:formulas>
@@ -15590,11 +16007,11 @@
                                 <v:path o:extrusionok="f" gradientshapeok="t" o:connecttype="rect"/>
                                 <o:lock v:ext="edit" aspectratio="t"/>
                               </v:shapetype>
-                              <v:shape id="_x0000_i1025" type="#_x0000_t75" alt="" style="width:37.9pt;height:27.35pt;mso-width-percent:0;mso-height-percent:0;mso-width-percent:0;mso-height-percent:0" filled="t">
+                              <v:shape id="_x0000_i1026" type="#_x0000_t75" alt="" style="width:38.25pt;height:27pt;mso-width-percent:0;mso-height-percent:0;mso-width-percent:0;mso-height-percent:0" filled="t">
                                 <v:fill color2="black"/>
                                 <v:imagedata r:id="rId2" o:title="" croptop="-22f" cropbottom="-22f" cropleft="-25f" cropright="-25f"/>
                               </v:shape>
-                              <o:OLEObject Type="Embed" ProgID="Word.Picture.8" ShapeID="_x0000_i1025" DrawAspect="Content" ObjectID="_1767069835" r:id="rId3"/>
+                              <o:OLEObject Type="Embed" ProgID="Word.Picture.8" ShapeID="_x0000_i1026" DrawAspect="Content" ObjectID="_1768748081" r:id="rId3"/>
                             </w:object>
                           </w:r>
                         </w:p>
@@ -15640,11 +16057,7 @@
         </mc:Choice>
         <mc:Fallback>
           <w:pict>
-            <v:shapetype w14:anchorId="20DB70F0" id="_x0000_t202" coordsize="21600,21600" o:spt="202" path="m,l,21600r21600,l21600,xe">
-              <v:stroke joinstyle="miter"/>
-              <v:path gradientshapeok="t" o:connecttype="rect"/>
-            </v:shapetype>
-            <v:shape id="Text Box 17" o:spid="_x0000_s1031" type="#_x0000_t202" style="position:absolute;left:0;text-align:left;margin-left:37.35pt;margin-top:21.2pt;width:78.5pt;height:49.7pt;z-index:251663360;visibility:visible;mso-wrap-style:square;mso-width-percent:0;mso-height-percent:0;mso-wrap-distance-left:9.05pt;mso-wrap-distance-top:0;mso-wrap-distance-right:9.05pt;mso-wrap-distance-bottom:0;mso-position-horizontal:absolute;mso-position-horizontal-relative:page;mso-position-vertical:absolute;mso-position-vertical-relative:page;mso-width-percent:0;mso-height-percent:0;mso-width-relative:page;mso-height-relative:page;v-text-anchor:top" o:gfxdata="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" stroked="f">
+            <v:shape w14:anchorId="20DB70F0" id="Text Box 17" o:spid="_x0000_s1031" type="#_x0000_t202" style="position:absolute;left:0;text-align:left;margin-left:37.35pt;margin-top:21.2pt;width:78.5pt;height:49.7pt;z-index:251663360;visibility:visible;mso-wrap-style:square;mso-width-percent:0;mso-height-percent:0;mso-wrap-distance-left:9.05pt;mso-wrap-distance-top:0;mso-wrap-distance-right:9.05pt;mso-wrap-distance-bottom:0;mso-position-horizontal:absolute;mso-position-horizontal-relative:page;mso-position-vertical:absolute;mso-position-vertical-relative:page;mso-width-percent:0;mso-height-percent:0;mso-width-relative:page;mso-height-relative:page;v-text-anchor:top" o:gfxdata="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" stroked="f">
               <v:fill opacity="0"/>
               <v:path arrowok="t"/>
               <v:textbox inset=".45pt,.45pt,.45pt,.45pt">
@@ -15669,12 +16082,12 @@
                       <w:rPr>
                         <w:noProof/>
                       </w:rPr>
-                      <w:object w:dxaOrig="760" w:dyaOrig="547" w14:anchorId="1E772EA1">
-                        <v:shape id="_x0000_i1025" type="#_x0000_t75" alt="" style="width:37.9pt;height:27.35pt;mso-width-percent:0;mso-height-percent:0;mso-width-percent:0;mso-height-percent:0" filled="t">
+                      <w:object w:dxaOrig="765" w:dyaOrig="540" w14:anchorId="1E772EA1">
+                        <v:shape id="_x0000_i1026" type="#_x0000_t75" alt="" style="width:38.25pt;height:27pt;mso-width-percent:0;mso-height-percent:0;mso-width-percent:0;mso-height-percent:0" filled="t">
                           <v:fill color2="black"/>
                           <v:imagedata r:id="rId2" o:title="" croptop="-22f" cropbottom="-22f" cropleft="-25f" cropright="-25f"/>
                         </v:shape>
-                        <o:OLEObject Type="Embed" ProgID="Word.Picture.8" ShapeID="_x0000_i1025" DrawAspect="Content" ObjectID="_1767069835" r:id="rId4"/>
+                        <o:OLEObject Type="Embed" ProgID="Word.Picture.8" ShapeID="_x0000_i1026" DrawAspect="Content" ObjectID="_1768748081" r:id="rId4"/>
                       </w:object>
                     </w:r>
                   </w:p>
@@ -15882,11 +16295,11 @@
         </mc:Choice>
         <mc:Fallback>
           <w:pict>
-            <v:group w14:anchorId="0664A23D" id="Group 14" o:spid="_x0000_s1032" style="position:absolute;left:0;text-align:left;margin-left:542.05pt;margin-top:15.45pt;width:21.4pt;height:14.2pt;z-index:251661312;mso-wrap-distance-left:0;mso-wrap-distance-right:0;mso-position-horizontal-relative:page;mso-position-vertical-relative:page" coordorigin="10800,432" coordsize="428,284" o:gfxdata="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">
-              <v:roundrect id="AutoShape 15" o:spid="_x0000_s1033" style="position:absolute;left:10807;top:439;width:420;height:276;visibility:visible;mso-wrap-style:none;v-text-anchor:middle" arcsize="10923f" o:gfxdata="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" filled="f" stroked="f" strokecolor="#3465a4">
+            <v:group w14:anchorId="0664A23D" id="Group 14" o:spid="_x0000_s1032" style="position:absolute;left:0;text-align:left;margin-left:542.05pt;margin-top:15.45pt;width:21.4pt;height:14.2pt;z-index:251661312;mso-wrap-distance-left:0;mso-wrap-distance-right:0;mso-position-horizontal-relative:page;mso-position-vertical-relative:page" coordorigin="10800,432" coordsize="428,284" o:gfxdata="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">
+              <v:roundrect id="AutoShape 15" o:spid="_x0000_s1033" style="position:absolute;left:10807;top:439;width:420;height:276;visibility:visible;mso-wrap-style:none;v-text-anchor:middle" arcsize="10923f" o:gfxdata="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" filled="f" stroked="f" strokecolor="#3465a4">
                 <v:path arrowok="t"/>
               </v:roundrect>
-              <v:shape id="Text Box 16" o:spid="_x0000_s1034" type="#_x0000_t202" style="position:absolute;left:10800;top:432;width:420;height:276;visibility:visible;mso-wrap-style:square;v-text-anchor:middle" o:gfxdata="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" filled="f" stroked="f" strokecolor="#3465a4">
+              <v:shape id="Text Box 16" o:spid="_x0000_s1034" type="#_x0000_t202" style="position:absolute;left:10800;top:432;width:420;height:276;visibility:visible;mso-wrap-style:square;v-text-anchor:middle" o:gfxdata="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" filled="f" stroked="f" strokecolor="#3465a4">
                 <v:stroke joinstyle="round"/>
                 <v:path arrowok="t"/>
                 <v:textbox inset=".35mm,.35mm,.35mm,.35mm">

</xml_diff>

<commit_message>
970: remplacement de Etat par ETAT dans toutes les conventions
</commit_message>
<xml_diff>
--- a/documents/Foyer-template.docx
+++ b/documents/Foyer-template.docx
@@ -211,7 +211,21 @@
           <w:b/>
           <w:bCs/>
         </w:rPr>
-        <w:t>Convention conclue entre l'état, l'organisme propriétaire et l'organisme gestionnaire en application de l'article L. 353-2 du code de la construction et de l'habitation portant sur les logements-foyers accueillant des personnes âgées ou des personnes handicapées, mentionnés aux articles L. 353-1, L. 831-1 (5°) et R. 832-20 (1°) de ce code, et ouvrant droit à l'aide personnalisée au logement</w:t>
+        <w:t>Convention conclue entre l'</w:t>
+      </w:r>
+      <w:r>
+        <w:rPr>
+          <w:b/>
+          <w:bCs/>
+        </w:rPr>
+        <w:t>ETAT</w:t>
+      </w:r>
+      <w:r>
+        <w:rPr>
+          <w:b/>
+          <w:bCs/>
+        </w:rPr>
+        <w:t>, l'organisme propriétaire et l'organisme gestionnaire en application de l'article L. 353-2 du code de la construction et de l'habitation portant sur les logements-foyers accueillant des personnes âgées ou des personnes handicapées, mentionnés aux articles L. 353-1, L. 831-1 (5°) et R. 832-20 (1°) de ce code, et ouvrant droit à l'aide personnalisée au logement</w:t>
       </w:r>
     </w:p>
     <w:p>
@@ -233,7 +247,13 @@
       </w:pPr>
       <w:r>
         <w:br/>
-        <w:t>Le ministre chargé du logement, agissant au nom de l'état et représenté par le préfet, ou, lorsqu'un établissement public de coopération intercommunale, un département, la métropole de Lyon, la métropole du Grand Paris, la métropole d’Aix-Marseille-Provence, une métropole ou la collectivité de Corse a signé une convention mentionnée au II de l’article L. 301-5-1 ou à l’article L. 301-5-2 du code de la construction et de l'habitation, ou à l’article L. 3641-5, au VI de l’article L. 5219-1, au II de l’article L. 5218-2 ou au II de l’article L. 5217-2 du code général des collectivités territoriales, par le président de l'établissement public de coopération intercommunale, du conseil départemental, de la métropole de Lyon, de la métropole du Grand Paris, de la métropole d’Aix-Marseille-Provence, de la métropole ou du conseil exécutif de Corse;</w:t>
+        <w:t>Le ministre chargé du logement, agissant au nom de l'</w:t>
+      </w:r>
+      <w:r>
+        <w:t>ETAT</w:t>
+      </w:r>
+      <w:r>
+        <w:t xml:space="preserve"> et représenté par le préfet, ou, lorsqu'un établissement public de coopération intercommunale, un département, la métropole de Lyon, la métropole du Grand Paris, la métropole d’Aix-Marseille-Provence, une métropole ou la collectivité de Corse a signé une convention mentionnée au II de l’article L. 301-5-1 ou à l’article L. 301-5-2 du code de la construction et de l'habitation, ou à l’article L. 3641-5, au VI de l’article L. 5219-1, au II de l’article L. 5218-2 ou au II de l’article L. 5217-2 du code général des collectivités territoriales, par le président de l'établissement public de coopération intercommunale, du conseil départemental, de la métropole de Lyon, de la métropole du Grand Paris, de la métropole d’Aix-Marseille-Provence, de la métropole ou du conseil exécutif de Corse;</w:t>
       </w:r>
     </w:p>
     <w:p>
@@ -798,7 +818,13 @@
         <w:jc w:val="both"/>
       </w:pPr>
       <w:r>
-        <w:t xml:space="preserve">[Logements-foyers hors habitat inclusif] Vu l'autorisation délivrée au gestionnaire par le président du conseil départemental ou par l'autorité compétente de l'état, au titre de l'article L. 313-3 du code de l'action sociale et des familles, en date du </w:t>
+        <w:t>[Logements-foyers hors habitat inclusif] Vu l'autorisation délivrée au gestionnaire par le président du conseil départemental ou par l'autorité compétente de l'</w:t>
+      </w:r>
+      <w:r>
+        <w:t>ETAT</w:t>
+      </w:r>
+      <w:r>
+        <w:t xml:space="preserve">, au titre de l'article L. 313-3 du code de l'action sociale et des familles, en date du </w:t>
       </w:r>
       <w:proofErr w:type="gramStart"/>
       <w:r>
@@ -16011,7 +16037,7 @@
                                 <v:fill color2="black"/>
                                 <v:imagedata r:id="rId2" o:title="" croptop="-22f" cropbottom="-22f" cropleft="-25f" cropright="-25f"/>
                               </v:shape>
-                              <o:OLEObject Type="Embed" ProgID="Word.Picture.8" ShapeID="_x0000_i1026" DrawAspect="Content" ObjectID="_1768748081" r:id="rId3"/>
+                              <o:OLEObject Type="Embed" ProgID="Word.Picture.8" ShapeID="_x0000_i1026" DrawAspect="Content" ObjectID="_1769412796" r:id="rId3"/>
                             </w:object>
                           </w:r>
                         </w:p>
@@ -16087,7 +16113,7 @@
                           <v:fill color2="black"/>
                           <v:imagedata r:id="rId2" o:title="" croptop="-22f" cropbottom="-22f" cropleft="-25f" cropright="-25f"/>
                         </v:shape>
-                        <o:OLEObject Type="Embed" ProgID="Word.Picture.8" ShapeID="_x0000_i1026" DrawAspect="Content" ObjectID="_1768748081" r:id="rId4"/>
+                        <o:OLEObject Type="Embed" ProgID="Word.Picture.8" ShapeID="_x0000_i1026" DrawAspect="Content" ObjectID="_1769412796" r:id="rId4"/>
                       </w:object>
                     </w:r>
                   </w:p>

</xml_diff>

<commit_message>
Espaces blancs convention Type 1 et Type 2 (S1002) + ETAT en majuscules (#1240)
* S002 : correction espaces blancs convention Type 1 et Type 2

* 970: remplacement de Etat par ETAT dans toutes les conventions
</commit_message>
<xml_diff>
--- a/documents/Foyer-template.docx
+++ b/documents/Foyer-template.docx
@@ -211,7 +211,21 @@
           <w:b/>
           <w:bCs/>
         </w:rPr>
-        <w:t>Convention conclue entre l'état, l'organisme propriétaire et l'organisme gestionnaire en application de l'article L. 353-2 du code de la construction et de l'habitation portant sur les logements-foyers accueillant des personnes âgées ou des personnes handicapées, mentionnés aux articles L. 353-1, L. 831-1 (5°) et R. 832-20 (1°) de ce code, et ouvrant droit à l'aide personnalisée au logement</w:t>
+        <w:t>Convention conclue entre l'</w:t>
+      </w:r>
+      <w:r>
+        <w:rPr>
+          <w:b/>
+          <w:bCs/>
+        </w:rPr>
+        <w:t>ETAT</w:t>
+      </w:r>
+      <w:r>
+        <w:rPr>
+          <w:b/>
+          <w:bCs/>
+        </w:rPr>
+        <w:t>, l'organisme propriétaire et l'organisme gestionnaire en application de l'article L. 353-2 du code de la construction et de l'habitation portant sur les logements-foyers accueillant des personnes âgées ou des personnes handicapées, mentionnés aux articles L. 353-1, L. 831-1 (5°) et R. 832-20 (1°) de ce code, et ouvrant droit à l'aide personnalisée au logement</w:t>
       </w:r>
     </w:p>
     <w:p>
@@ -233,7 +247,13 @@
       </w:pPr>
       <w:r>
         <w:br/>
-        <w:t>Le ministre chargé du logement, agissant au nom de l'état et représenté par le préfet, ou, lorsqu'un établissement public de coopération intercommunale, un département, la métropole de Lyon, la métropole du Grand Paris, la métropole d’Aix-Marseille-Provence, une métropole ou la collectivité de Corse a signé une convention mentionnée au II de l’article L. 301-5-1 ou à l’article L. 301-5-2 du code de la construction et de l'habitation, ou à l’article L. 3641-5, au VI de l’article L. 5219-1, au II de l’article L. 5218-2 ou au II de l’article L. 5217-2 du code général des collectivités territoriales, par le président de l'établissement public de coopération intercommunale, du conseil départemental, de la métropole de Lyon, de la métropole du Grand Paris, de la métropole d’Aix-Marseille-Provence, de la métropole ou du conseil exécutif de Corse;</w:t>
+        <w:t>Le ministre chargé du logement, agissant au nom de l'</w:t>
+      </w:r>
+      <w:r>
+        <w:t>ETAT</w:t>
+      </w:r>
+      <w:r>
+        <w:t xml:space="preserve"> et représenté par le préfet, ou, lorsqu'un établissement public de coopération intercommunale, un département, la métropole de Lyon, la métropole du Grand Paris, la métropole d’Aix-Marseille-Provence, une métropole ou la collectivité de Corse a signé une convention mentionnée au II de l’article L. 301-5-1 ou à l’article L. 301-5-2 du code de la construction et de l'habitation, ou à l’article L. 3641-5, au VI de l’article L. 5219-1, au II de l’article L. 5218-2 ou au II de l’article L. 5217-2 du code général des collectivités territoriales, par le président de l'établissement public de coopération intercommunale, du conseil départemental, de la métropole de Lyon, de la métropole du Grand Paris, de la métropole d’Aix-Marseille-Provence, de la métropole ou du conseil exécutif de Corse;</w:t>
       </w:r>
     </w:p>
     <w:p>
@@ -798,7 +818,13 @@
         <w:jc w:val="both"/>
       </w:pPr>
       <w:r>
-        <w:t xml:space="preserve">[Logements-foyers hors habitat inclusif] Vu l'autorisation délivrée au gestionnaire par le président du conseil départemental ou par l'autorité compétente de l'état, au titre de l'article L. 313-3 du code de l'action sociale et des familles, en date du </w:t>
+        <w:t>[Logements-foyers hors habitat inclusif] Vu l'autorisation délivrée au gestionnaire par le président du conseil départemental ou par l'autorité compétente de l'</w:t>
+      </w:r>
+      <w:r>
+        <w:t>ETAT</w:t>
+      </w:r>
+      <w:r>
+        <w:t xml:space="preserve">, au titre de l'article L. 313-3 du code de l'action sociale et des familles, en date du </w:t>
       </w:r>
       <w:proofErr w:type="gramStart"/>
       <w:r>
@@ -16011,7 +16037,7 @@
                                 <v:fill color2="black"/>
                                 <v:imagedata r:id="rId2" o:title="" croptop="-22f" cropbottom="-22f" cropleft="-25f" cropright="-25f"/>
                               </v:shape>
-                              <o:OLEObject Type="Embed" ProgID="Word.Picture.8" ShapeID="_x0000_i1026" DrawAspect="Content" ObjectID="_1768748081" r:id="rId3"/>
+                              <o:OLEObject Type="Embed" ProgID="Word.Picture.8" ShapeID="_x0000_i1026" DrawAspect="Content" ObjectID="_1769412796" r:id="rId3"/>
                             </w:object>
                           </w:r>
                         </w:p>
@@ -16087,7 +16113,7 @@
                           <v:fill color2="black"/>
                           <v:imagedata r:id="rId2" o:title="" croptop="-22f" cropbottom="-22f" cropleft="-25f" cropright="-25f"/>
                         </v:shape>
-                        <o:OLEObject Type="Embed" ProgID="Word.Picture.8" ShapeID="_x0000_i1026" DrawAspect="Content" ObjectID="_1768748081" r:id="rId4"/>
+                        <o:OLEObject Type="Embed" ProgID="Word.Picture.8" ShapeID="_x0000_i1026" DrawAspect="Content" ObjectID="_1769412796" r:id="rId4"/>
                       </w:object>
                     </w:r>
                   </w:p>

</xml_diff>

<commit_message>
mise a jour des templates uniquement pour les edd classiques et volumetriques
</commit_message>
<xml_diff>
--- a/documents/Foyer-template.docx
+++ b/documents/Foyer-template.docx
@@ -2957,7 +2957,7 @@
     </w:p>
     <w:p>
       <w:pPr>
-        <w:pStyle w:val="ListParagraph"/>
+        <w:pStyle w:val="Paragraphedeliste"/>
         <w:numPr>
           <w:ilvl w:val="0"/>
           <w:numId w:val="4"/>
@@ -3023,7 +3023,7 @@
     </w:p>
     <w:p>
       <w:pPr>
-        <w:pStyle w:val="ListParagraph"/>
+        <w:pStyle w:val="Paragraphedeliste"/>
         <w:numPr>
           <w:ilvl w:val="0"/>
           <w:numId w:val="4"/>
@@ -3929,584 +3929,228 @@
         <w:rPr>
           <w:noProof/>
         </w:rPr>
-        <w:lastRenderedPageBreak/>
-        <mc:AlternateContent>
-          <mc:Choice Requires="wps">
-            <w:drawing>
-              <wp:inline distT="0" distB="0" distL="0" distR="0" wp14:anchorId="571B4923" wp14:editId="4CD1B707">
-                <wp:extent cx="5231765" cy="4039870"/>
-                <wp:effectExtent l="0" t="0" r="635" b="0"/>
-                <wp:docPr id="1" name="Text Box 9"/>
-                <wp:cNvGraphicFramePr/>
-                <a:graphic xmlns:a="http://schemas.openxmlformats.org/drawingml/2006/main">
-                  <a:graphicData uri="http://schemas.microsoft.com/office/word/2010/wordprocessingShape">
-                    <wps:wsp>
-                      <wps:cNvSpPr/>
-                      <wps:spPr>
-                        <a:xfrm>
-                          <a:off x="0" y="0"/>
-                          <a:ext cx="5231880" cy="4039920"/>
-                        </a:xfrm>
-                        <a:prstGeom prst="rect">
-                          <a:avLst/>
-                        </a:prstGeom>
-                        <a:solidFill>
-                          <a:schemeClr val="lt1"/>
-                        </a:solidFill>
-                        <a:ln w="6350">
-                          <a:noFill/>
-                        </a:ln>
-                      </wps:spPr>
-                      <wps:style>
-                        <a:lnRef idx="0">
-                          <a:scrgbClr r="0" g="0" b="0"/>
-                        </a:lnRef>
-                        <a:fillRef idx="0">
-                          <a:scrgbClr r="0" g="0" b="0"/>
-                        </a:fillRef>
-                        <a:effectRef idx="0">
-                          <a:scrgbClr r="0" g="0" b="0"/>
-                        </a:effectRef>
-                        <a:fontRef idx="minor"/>
-                      </wps:style>
-                      <wps:txbx>
-                        <w:txbxContent>
-                          <w:p>
-                            <w:pPr>
-                              <w:pStyle w:val="FrameContents"/>
-                              <w:jc w:val="both"/>
-                              <w:rPr>
-                                <w:color w:val="000000"/>
-                              </w:rPr>
-                            </w:pPr>
-                            <w:r>
-                              <w:rPr>
-                                <w:color w:val="000000"/>
-                              </w:rPr>
-                              <w:t>Fait à {{administration.get_ville_signature_or_empty() }}, le</w:t>
-                            </w:r>
-                          </w:p>
-                          <w:p>
-                            <w:pPr>
-                              <w:pStyle w:val="FrameContents"/>
-                              <w:jc w:val="both"/>
-                              <w:rPr>
-                                <w:color w:val="000000"/>
-                              </w:rPr>
-                            </w:pPr>
-                          </w:p>
-                          <w:p>
-                            <w:pPr>
-                              <w:pStyle w:val="FrameContents"/>
-                              <w:jc w:val="both"/>
-                              <w:rPr>
-                                <w:color w:val="000000"/>
-                              </w:rPr>
-                            </w:pPr>
-                            <w:r>
-                              <w:rPr>
-                                <w:color w:val="000000"/>
-                              </w:rPr>
-                              <w:t>Le propriétaire (6), {%  if convention.signataire_bloc_signature %}{{ convention.signataire_bloc_signature|default_empty_if_none }}{% else %} {{ bailleur.signataire_bloc_signature|default_empty_if_none }}{% endif %}</w:t>
-                            </w:r>
-                          </w:p>
-                          <w:p>
-                            <w:pPr>
-                              <w:pStyle w:val="FrameContents"/>
-                              <w:jc w:val="both"/>
-                              <w:rPr>
-                                <w:color w:val="000000"/>
-                              </w:rPr>
-                            </w:pPr>
-                          </w:p>
-                          <w:p>
-                            <w:pPr>
-                              <w:pStyle w:val="FrameContents"/>
-                              <w:jc w:val="both"/>
-                              <w:rPr>
-                                <w:color w:val="000000"/>
-                              </w:rPr>
-                            </w:pPr>
-                          </w:p>
-                          <w:p>
-                            <w:pPr>
-                              <w:pStyle w:val="FrameContents"/>
-                              <w:jc w:val="both"/>
-                              <w:rPr>
-                                <w:color w:val="000000"/>
-                              </w:rPr>
-                            </w:pPr>
-                          </w:p>
-                          <w:p>
-                            <w:pPr>
-                              <w:pStyle w:val="FrameContents"/>
-                              <w:jc w:val="both"/>
-                              <w:rPr>
-                                <w:color w:val="000000"/>
-                              </w:rPr>
-                            </w:pPr>
-                          </w:p>
-                          <w:p>
-                            <w:pPr>
-                              <w:pStyle w:val="FrameContents"/>
-                              <w:jc w:val="both"/>
-                              <w:rPr>
-                                <w:color w:val="000000"/>
-                              </w:rPr>
-                            </w:pPr>
-                            <w:r>
-                              <w:rPr>
-                                <w:color w:val="000000"/>
-                              </w:rPr>
-                              <w:t>Le gestionnaire (6), {{ convention.gestionnaire_signataire_bloc_signature|default_empty_if_none }}</w:t>
-                            </w:r>
-                          </w:p>
-                          <w:p>
-                            <w:pPr>
-                              <w:pStyle w:val="FrameContents"/>
-                              <w:jc w:val="both"/>
-                              <w:rPr>
-                                <w:color w:val="000000"/>
-                              </w:rPr>
-                            </w:pPr>
-                          </w:p>
-                          <w:p>
-                            <w:pPr>
-                              <w:pStyle w:val="FrameContents"/>
-                              <w:jc w:val="both"/>
-                              <w:rPr>
-                                <w:color w:val="000000"/>
-                              </w:rPr>
-                            </w:pPr>
-                          </w:p>
-                          <w:p>
-                            <w:pPr>
-                              <w:pStyle w:val="FrameContents"/>
-                              <w:jc w:val="both"/>
-                              <w:rPr>
-                                <w:color w:val="000000"/>
-                              </w:rPr>
-                            </w:pPr>
-                          </w:p>
-                          <w:p>
-                            <w:pPr>
-                              <w:pStyle w:val="FrameContents"/>
-                              <w:jc w:val="both"/>
-                              <w:rPr>
-                                <w:color w:val="000000"/>
-                              </w:rPr>
-                            </w:pPr>
-                          </w:p>
-                          <w:p>
-                            <w:pPr>
-                              <w:pStyle w:val="FrameContents"/>
-                              <w:jc w:val="both"/>
-                              <w:rPr>
-                                <w:color w:val="000000"/>
-                              </w:rPr>
-                            </w:pPr>
-                          </w:p>
-                          <w:p>
-                            <w:pPr>
-                              <w:pStyle w:val="FrameContents"/>
-                              <w:jc w:val="both"/>
-                            </w:pPr>
-                            <w:r>
-                              <w:rPr>
-                                <w:shd w:val="clear" w:color="auto" w:fill="FFFFFF"/>
-                              </w:rPr>
-                              <w:t>Le préfet, le président de l'établissement public de coopération intercommunale, {% if outre_mer %}le président du conseil départemental de Guadeloupe, de La Réunion, de Mayotte, de l'assemblée de Guyane, du conseil exécutif de Martinique{% else %}du conseil départemental, de la métropole de Lyon, de la métropole du Grand Paris, de la métropole d’Aix-Marseille-Provence, ou du conseil exécutif de Corse,{% endif  %}</w:t>
-                            </w:r>
-                            <w:r>
-                              <w:rPr>
-                                <w:color w:val="000000"/>
-                              </w:rPr>
-                              <w:t xml:space="preserve"> {{ administration.signataire_bloc_signature|default_empty_if_none }}</w:t>
-                            </w:r>
-                          </w:p>
-                          <w:p>
-                            <w:pPr>
-                              <w:pStyle w:val="FrameContents"/>
-                              <w:jc w:val="both"/>
-                              <w:rPr>
-                                <w:shd w:val="clear" w:color="auto" w:fill="FFFFFF"/>
-                              </w:rPr>
-                            </w:pPr>
-                          </w:p>
-                          <w:p>
-                            <w:pPr>
-                              <w:pStyle w:val="FrameContents"/>
-                              <w:jc w:val="both"/>
-                              <w:rPr>
-                                <w:color w:val="000000"/>
-                              </w:rPr>
-                            </w:pPr>
-                          </w:p>
-                          <w:p>
-                            <w:pPr>
-                              <w:pStyle w:val="FrameContents"/>
-                              <w:rPr>
-                                <w:color w:val="000000"/>
-                              </w:rPr>
-                            </w:pPr>
-                          </w:p>
-                          <w:p>
-                            <w:pPr>
-                              <w:pStyle w:val="FrameContents"/>
-                              <w:rPr>
-                                <w:color w:val="000000"/>
-                              </w:rPr>
-                            </w:pPr>
-                          </w:p>
-                          <w:p>
-                            <w:pPr>
-                              <w:pStyle w:val="FrameContents"/>
-                              <w:rPr>
-                                <w:color w:val="000000"/>
-                              </w:rPr>
-                            </w:pPr>
-                          </w:p>
-                          <w:p>
-                            <w:pPr>
-                              <w:pStyle w:val="FrameContents"/>
-                              <w:rPr>
-                                <w:color w:val="000000"/>
-                              </w:rPr>
-                            </w:pPr>
-                          </w:p>
-                          <w:p>
-                            <w:pPr>
-                              <w:pStyle w:val="FrameContents"/>
-                              <w:rPr>
-                                <w:color w:val="000000"/>
-                              </w:rPr>
-                            </w:pPr>
-                          </w:p>
-                        </w:txbxContent>
-                      </wps:txbx>
-                      <wps:bodyPr lIns="0" tIns="0" rIns="0" bIns="0" anchor="t">
-                        <a:prstTxWarp prst="textNoShape">
-                          <a:avLst/>
-                        </a:prstTxWarp>
-                        <a:noAutofit/>
-                      </wps:bodyPr>
-                    </wps:wsp>
-                  </a:graphicData>
-                </a:graphic>
-              </wp:inline>
-            </w:drawing>
-          </mc:Choice>
-          <mc:Fallback>
-            <w:pict>
-              <v:rect id="shape_0" ID="Text Box 9" path="m0,0l-2147483645,0l-2147483645,-2147483646l0,-2147483646xe" fillcolor="white" stroked="f" o:allowincell="f" style="position:absolute;margin-left:0pt;margin-top:-318.15pt;width:411.9pt;height:318.05pt;mso-wrap-style:square;v-text-anchor:top;mso-position-vertical:top" wp14:anchorId="00C3EE15">
-                <v:fill o:detectmouseclick="t" type="solid" color2="black"/>
-                <v:stroke color="#3465a4" weight="6480" joinstyle="round" endcap="flat"/>
-                <v:textbox>
-                  <w:txbxContent>
-                    <w:p>
-                      <w:pPr>
-                        <w:pStyle w:val="FrameContents"/>
-                        <w:jc w:val="both"/>
-                        <w:rPr>
-                          <w:color w:val="000000"/>
-                        </w:rPr>
-                      </w:pPr>
-                      <w:r>
-                        <w:rPr>
-                          <w:color w:val="000000"/>
-                        </w:rPr>
-                        <w:t>Fait à {{administration.get_ville_signature_or_empty() }}, le</w:t>
-                      </w:r>
-                    </w:p>
-                    <w:p>
-                      <w:pPr>
-                        <w:pStyle w:val="FrameContents"/>
-                        <w:jc w:val="both"/>
-                        <w:rPr>
-                          <w:color w:val="000000"/>
-                        </w:rPr>
-                      </w:pPr>
-                      <w:r>
-                        <w:rPr>
-                          <w:color w:val="000000"/>
-                        </w:rPr>
-                      </w:r>
-                    </w:p>
-                    <w:p>
-                      <w:pPr>
-                        <w:pStyle w:val="FrameContents"/>
-                        <w:jc w:val="both"/>
-                        <w:rPr>
-                          <w:color w:val="000000"/>
-                        </w:rPr>
-                      </w:pPr>
-                      <w:r>
-                        <w:rPr>
-                          <w:color w:val="000000"/>
-                        </w:rPr>
-                        <w:t>Le propriétaire (6), {%  if convention.signataire_bloc_signature %}{{ convention.signataire_bloc_signature|default_empty_if_none }}{% else %} {{ bailleur.signataire_bloc_signature|default_empty_if_none }}{% endif %}</w:t>
-                      </w:r>
-                    </w:p>
-                    <w:p>
-                      <w:pPr>
-                        <w:pStyle w:val="FrameContents"/>
-                        <w:jc w:val="both"/>
-                        <w:rPr>
-                          <w:color w:val="000000"/>
-                        </w:rPr>
-                      </w:pPr>
-                      <w:r>
-                        <w:rPr>
-                          <w:color w:val="000000"/>
-                        </w:rPr>
-                      </w:r>
-                    </w:p>
-                    <w:p>
-                      <w:pPr>
-                        <w:pStyle w:val="FrameContents"/>
-                        <w:jc w:val="both"/>
-                        <w:rPr>
-                          <w:color w:val="000000"/>
-                        </w:rPr>
-                      </w:pPr>
-                      <w:r>
-                        <w:rPr>
-                          <w:color w:val="000000"/>
-                        </w:rPr>
-                      </w:r>
-                    </w:p>
-                    <w:p>
-                      <w:pPr>
-                        <w:pStyle w:val="FrameContents"/>
-                        <w:jc w:val="both"/>
-                        <w:rPr>
-                          <w:color w:val="000000"/>
-                        </w:rPr>
-                      </w:pPr>
-                      <w:r>
-                        <w:rPr>
-                          <w:color w:val="000000"/>
-                        </w:rPr>
-                      </w:r>
-                    </w:p>
-                    <w:p>
-                      <w:pPr>
-                        <w:pStyle w:val="FrameContents"/>
-                        <w:jc w:val="both"/>
-                        <w:rPr>
-                          <w:color w:val="000000"/>
-                        </w:rPr>
-                      </w:pPr>
-                      <w:r>
-                        <w:rPr>
-                          <w:color w:val="000000"/>
-                        </w:rPr>
-                      </w:r>
-                    </w:p>
-                    <w:p>
-                      <w:pPr>
-                        <w:pStyle w:val="FrameContents"/>
-                        <w:jc w:val="both"/>
-                        <w:rPr>
-                          <w:color w:val="000000"/>
-                        </w:rPr>
-                      </w:pPr>
-                      <w:r>
-                        <w:rPr>
-                          <w:color w:val="000000"/>
-                        </w:rPr>
-                        <w:t>Le gestionnaire (6), {{ convention.gestionnaire_signataire_bloc_signature|default_empty_if_none }}</w:t>
-                      </w:r>
-                    </w:p>
-                    <w:p>
-                      <w:pPr>
-                        <w:pStyle w:val="FrameContents"/>
-                        <w:jc w:val="both"/>
-                        <w:rPr>
-                          <w:color w:val="000000"/>
-                        </w:rPr>
-                      </w:pPr>
-                      <w:r>
-                        <w:rPr>
-                          <w:color w:val="000000"/>
-                        </w:rPr>
-                      </w:r>
-                    </w:p>
-                    <w:p>
-                      <w:pPr>
-                        <w:pStyle w:val="FrameContents"/>
-                        <w:jc w:val="both"/>
-                        <w:rPr>
-                          <w:color w:val="000000"/>
-                        </w:rPr>
-                      </w:pPr>
-                      <w:r>
-                        <w:rPr>
-                          <w:color w:val="000000"/>
-                        </w:rPr>
-                      </w:r>
-                    </w:p>
-                    <w:p>
-                      <w:pPr>
-                        <w:pStyle w:val="FrameContents"/>
-                        <w:jc w:val="both"/>
-                        <w:rPr>
-                          <w:color w:val="000000"/>
-                        </w:rPr>
-                      </w:pPr>
-                      <w:r>
-                        <w:rPr>
-                          <w:color w:val="000000"/>
-                        </w:rPr>
-                      </w:r>
-                    </w:p>
-                    <w:p>
-                      <w:pPr>
-                        <w:pStyle w:val="FrameContents"/>
-                        <w:jc w:val="both"/>
-                        <w:rPr>
-                          <w:color w:val="000000"/>
-                        </w:rPr>
-                      </w:pPr>
-                      <w:r>
-                        <w:rPr>
-                          <w:color w:val="000000"/>
-                        </w:rPr>
-                      </w:r>
-                    </w:p>
-                    <w:p>
-                      <w:pPr>
-                        <w:pStyle w:val="FrameContents"/>
-                        <w:jc w:val="both"/>
-                        <w:rPr>
-                          <w:color w:val="000000"/>
-                        </w:rPr>
-                      </w:pPr>
-                      <w:r>
-                        <w:rPr>
-                          <w:color w:val="000000"/>
-                        </w:rPr>
-                      </w:r>
-                    </w:p>
-                    <w:p>
-                      <w:pPr>
-                        <w:pStyle w:val="FrameContents"/>
-                        <w:jc w:val="both"/>
-                        <w:rPr/>
-                      </w:pPr>
-                      <w:r>
-                        <w:rPr>
-                          <w:shd w:fill="FFFFFF" w:val="clear"/>
-                        </w:rPr>
-                        <w:t>Le préfet, le président de l'établissement public de coopération intercommunale, {% if outre_mer %}le président du conseil départemental de Guadeloupe, de La Réunion, de Mayotte, de l'assemblée de Guyane, du conseil exécutif de Martinique{% else %}du conseil départemental, de la métropole de Lyon, de la métropole du Grand Paris, de la métropole d’Aix-Marseille-Provence, ou du conseil exécutif de Corse,{% endif  %}</w:t>
-                      </w:r>
-                      <w:r>
-                        <w:rPr>
-                          <w:color w:val="000000"/>
-                        </w:rPr>
-                        <w:t xml:space="preserve"> {{ administration.signataire_bloc_signature|default_empty_if_none }}</w:t>
-                      </w:r>
-                    </w:p>
-                    <w:p>
-                      <w:pPr>
-                        <w:pStyle w:val="FrameContents"/>
-                        <w:jc w:val="both"/>
-                        <w:rPr>
-                          <w:shd w:fill="FFFFFF" w:val="clear"/>
-                        </w:rPr>
-                      </w:pPr>
-                      <w:r>
-                        <w:rPr>
-                          <w:shd w:fill="FFFFFF" w:val="clear"/>
-                        </w:rPr>
-                      </w:r>
-                    </w:p>
-                    <w:p>
-                      <w:pPr>
-                        <w:pStyle w:val="FrameContents"/>
-                        <w:jc w:val="both"/>
-                        <w:rPr>
-                          <w:color w:val="000000"/>
-                        </w:rPr>
-                      </w:pPr>
-                      <w:r>
-                        <w:rPr>
-                          <w:color w:val="000000"/>
-                        </w:rPr>
-                      </w:r>
-                    </w:p>
-                    <w:p>
-                      <w:pPr>
-                        <w:pStyle w:val="FrameContents"/>
-                        <w:rPr>
-                          <w:color w:val="000000"/>
-                        </w:rPr>
-                      </w:pPr>
-                      <w:r>
-                        <w:rPr>
-                          <w:color w:val="000000"/>
-                        </w:rPr>
-                      </w:r>
-                    </w:p>
-                    <w:p>
-                      <w:pPr>
-                        <w:pStyle w:val="FrameContents"/>
-                        <w:rPr>
-                          <w:color w:val="000000"/>
-                        </w:rPr>
-                      </w:pPr>
-                      <w:r>
-                        <w:rPr>
-                          <w:color w:val="000000"/>
-                        </w:rPr>
-                      </w:r>
-                    </w:p>
-                    <w:p>
-                      <w:pPr>
-                        <w:pStyle w:val="FrameContents"/>
-                        <w:rPr>
-                          <w:color w:val="000000"/>
-                        </w:rPr>
-                      </w:pPr>
-                      <w:r>
-                        <w:rPr>
-                          <w:color w:val="000000"/>
-                        </w:rPr>
-                      </w:r>
-                    </w:p>
-                    <w:p>
-                      <w:pPr>
-                        <w:pStyle w:val="FrameContents"/>
-                        <w:rPr>
-                          <w:color w:val="000000"/>
-                        </w:rPr>
-                      </w:pPr>
-                      <w:r>
-                        <w:rPr>
-                          <w:color w:val="000000"/>
-                        </w:rPr>
-                      </w:r>
-                    </w:p>
-                    <w:p>
-                      <w:pPr>
-                        <w:pStyle w:val="FrameContents"/>
-                        <w:rPr>
-                          <w:color w:val="000000"/>
-                        </w:rPr>
-                      </w:pPr>
-                      <w:r>
-                        <w:rPr>
-                          <w:color w:val="000000"/>
-                        </w:rPr>
-                      </w:r>
-                    </w:p>
-                  </w:txbxContent>
-                </v:textbox>
-                <w10:wrap type="square"/>
-              </v:rect>
-            </w:pict>
-          </mc:Fallback>
-        </mc:AlternateContent>
+      </w:r>
+      <w:r>
+        <w:pict w14:anchorId="68D47D43">
+          <v:rect id="Text Box 9" o:spid="_x0000_s2051" style="width:411.95pt;height:318.1pt;visibility:visible;mso-wrap-style:square;mso-left-percent:-10001;mso-top-percent:-10001;mso-position-horizontal:absolute;mso-position-horizontal-relative:char;mso-position-vertical:absolute;mso-position-vertical-relative:line;mso-left-percent:-10001;mso-top-percent:-10001;v-text-anchor:top" o:gfxdata="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" fillcolor="white [3201]" stroked="f" strokeweight=".5pt">
+            <v:textbox inset="0,0,0,0">
+              <w:txbxContent>
+                <w:p>
+                  <w:pPr>
+                    <w:pStyle w:val="FrameContents"/>
+                    <w:jc w:val="both"/>
+                    <w:rPr>
+                      <w:color w:val="000000"/>
+                    </w:rPr>
+                  </w:pPr>
+                  <w:r>
+                    <w:rPr>
+                      <w:color w:val="000000"/>
+                    </w:rPr>
+                    <w:t>Fait à {{administration.get_ville_signature_or_empty() }}, le</w:t>
+                  </w:r>
+                </w:p>
+                <w:p>
+                  <w:pPr>
+                    <w:pStyle w:val="FrameContents"/>
+                    <w:jc w:val="both"/>
+                    <w:rPr>
+                      <w:color w:val="000000"/>
+                    </w:rPr>
+                  </w:pPr>
+                </w:p>
+                <w:p>
+                  <w:pPr>
+                    <w:pStyle w:val="FrameContents"/>
+                    <w:jc w:val="both"/>
+                    <w:rPr>
+                      <w:color w:val="000000"/>
+                    </w:rPr>
+                  </w:pPr>
+                  <w:r>
+                    <w:rPr>
+                      <w:color w:val="000000"/>
+                    </w:rPr>
+                    <w:t>Le propriétaire (6), {%  if convention.signataire_bloc_signature %}{{ convention.signataire_bloc_signature|default_empty_if_none }}{% else %} {{ bailleur.signataire_bloc_signature|default_empty_if_none }}{% endif %}</w:t>
+                  </w:r>
+                </w:p>
+                <w:p>
+                  <w:pPr>
+                    <w:pStyle w:val="FrameContents"/>
+                    <w:jc w:val="both"/>
+                    <w:rPr>
+                      <w:color w:val="000000"/>
+                    </w:rPr>
+                  </w:pPr>
+                </w:p>
+                <w:p>
+                  <w:pPr>
+                    <w:pStyle w:val="FrameContents"/>
+                    <w:jc w:val="both"/>
+                    <w:rPr>
+                      <w:color w:val="000000"/>
+                    </w:rPr>
+                  </w:pPr>
+                </w:p>
+                <w:p>
+                  <w:pPr>
+                    <w:pStyle w:val="FrameContents"/>
+                    <w:jc w:val="both"/>
+                    <w:rPr>
+                      <w:color w:val="000000"/>
+                    </w:rPr>
+                  </w:pPr>
+                </w:p>
+                <w:p>
+                  <w:pPr>
+                    <w:pStyle w:val="FrameContents"/>
+                    <w:jc w:val="both"/>
+                    <w:rPr>
+                      <w:color w:val="000000"/>
+                    </w:rPr>
+                  </w:pPr>
+                </w:p>
+                <w:p>
+                  <w:pPr>
+                    <w:pStyle w:val="FrameContents"/>
+                    <w:jc w:val="both"/>
+                    <w:rPr>
+                      <w:color w:val="000000"/>
+                    </w:rPr>
+                  </w:pPr>
+                  <w:r>
+                    <w:rPr>
+                      <w:color w:val="000000"/>
+                    </w:rPr>
+                    <w:t>Le gestionnaire (6), {{ convention.gestionnaire_signataire_bloc_signature|default_empty_if_none }}</w:t>
+                  </w:r>
+                </w:p>
+                <w:p>
+                  <w:pPr>
+                    <w:pStyle w:val="FrameContents"/>
+                    <w:jc w:val="both"/>
+                    <w:rPr>
+                      <w:color w:val="000000"/>
+                    </w:rPr>
+                  </w:pPr>
+                </w:p>
+                <w:p>
+                  <w:pPr>
+                    <w:pStyle w:val="FrameContents"/>
+                    <w:jc w:val="both"/>
+                    <w:rPr>
+                      <w:color w:val="000000"/>
+                    </w:rPr>
+                  </w:pPr>
+                </w:p>
+                <w:p>
+                  <w:pPr>
+                    <w:pStyle w:val="FrameContents"/>
+                    <w:jc w:val="both"/>
+                    <w:rPr>
+                      <w:color w:val="000000"/>
+                    </w:rPr>
+                  </w:pPr>
+                </w:p>
+                <w:p>
+                  <w:pPr>
+                    <w:pStyle w:val="FrameContents"/>
+                    <w:jc w:val="both"/>
+                    <w:rPr>
+                      <w:color w:val="000000"/>
+                    </w:rPr>
+                  </w:pPr>
+                </w:p>
+                <w:p>
+                  <w:pPr>
+                    <w:pStyle w:val="FrameContents"/>
+                    <w:jc w:val="both"/>
+                    <w:rPr>
+                      <w:color w:val="000000"/>
+                    </w:rPr>
+                  </w:pPr>
+                </w:p>
+                <w:p>
+                  <w:pPr>
+                    <w:pStyle w:val="FrameContents"/>
+                    <w:jc w:val="both"/>
+                  </w:pPr>
+                  <w:r>
+                    <w:rPr>
+                      <w:shd w:val="clear" w:color="auto" w:fill="FFFFFF"/>
+                    </w:rPr>
+                    <w:t>Le préfet, le président de l'établissement public de coopération intercommunale, {% if outre_mer %}le président du conseil départemental de Guadeloupe, de La Réunion, de Mayotte, de l'assemblée de Guyane, du conseil exécutif de Martinique{% else %}du conseil départemental, de la métropole de Lyon, de la métropole du Grand Paris, de la métropole d’Aix-Marseille-Provence, ou du conseil exécutif de Corse,{% endif  %}</w:t>
+                  </w:r>
+                  <w:r>
+                    <w:rPr>
+                      <w:color w:val="000000"/>
+                    </w:rPr>
+                    <w:t xml:space="preserve"> {{ administration.signataire_bloc_signature|default_empty_if_none }}</w:t>
+                  </w:r>
+                </w:p>
+                <w:p>
+                  <w:pPr>
+                    <w:pStyle w:val="FrameContents"/>
+                    <w:jc w:val="both"/>
+                    <w:rPr>
+                      <w:shd w:val="clear" w:color="auto" w:fill="FFFFFF"/>
+                    </w:rPr>
+                  </w:pPr>
+                </w:p>
+                <w:p>
+                  <w:pPr>
+                    <w:pStyle w:val="FrameContents"/>
+                    <w:jc w:val="both"/>
+                    <w:rPr>
+                      <w:color w:val="000000"/>
+                    </w:rPr>
+                  </w:pPr>
+                </w:p>
+                <w:p>
+                  <w:pPr>
+                    <w:pStyle w:val="FrameContents"/>
+                    <w:rPr>
+                      <w:color w:val="000000"/>
+                    </w:rPr>
+                  </w:pPr>
+                </w:p>
+                <w:p>
+                  <w:pPr>
+                    <w:pStyle w:val="FrameContents"/>
+                    <w:rPr>
+                      <w:color w:val="000000"/>
+                    </w:rPr>
+                  </w:pPr>
+                </w:p>
+                <w:p>
+                  <w:pPr>
+                    <w:pStyle w:val="FrameContents"/>
+                    <w:rPr>
+                      <w:color w:val="000000"/>
+                    </w:rPr>
+                  </w:pPr>
+                </w:p>
+                <w:p>
+                  <w:pPr>
+                    <w:pStyle w:val="FrameContents"/>
+                    <w:rPr>
+                      <w:color w:val="000000"/>
+                    </w:rPr>
+                  </w:pPr>
+                </w:p>
+                <w:p>
+                  <w:pPr>
+                    <w:pStyle w:val="FrameContents"/>
+                    <w:rPr>
+                      <w:color w:val="000000"/>
+                    </w:rPr>
+                  </w:pPr>
+                </w:p>
+              </w:txbxContent>
+            </v:textbox>
+            <w10:anchorlock/>
+          </v:rect>
+        </w:pict>
       </w:r>
       <w:r>
         <w:br w:type="page"/>
@@ -5106,23 +4750,21 @@
           <w:shd w:val="clear" w:color="auto" w:fill="FFFFFF"/>
           <w:lang w:val="en-US"/>
         </w:rPr>
-        <w:t>{% endfor %}{% if lot.edd_volumetrique_text()|len %}</w:t>
-      </w:r>
-    </w:p>
-    <w:p>
-      <w:pPr>
-        <w:jc w:val="both"/>
+        <w:t xml:space="preserve">{% endfor %}{% if </w:t>
+      </w:r>
+      <w:r>
         <w:rPr>
           <w:shd w:val="clear" w:color="auto" w:fill="FFFFFF"/>
           <w:lang w:val="en-US"/>
         </w:rPr>
-      </w:pPr>
+        <w:t>programme</w:t>
+      </w:r>
       <w:r>
         <w:rPr>
           <w:shd w:val="clear" w:color="auto" w:fill="FFFFFF"/>
           <w:lang w:val="en-US"/>
         </w:rPr>
-        <w:t>{{ lot.edd_volumetrique_text() }}</w:t>
+        <w:t>.edd_volumetrique_text()|len %}</w:t>
       </w:r>
     </w:p>
     <w:p>
@@ -5138,6 +4780,36 @@
           <w:shd w:val="clear" w:color="auto" w:fill="FFFFFF"/>
           <w:lang w:val="en-US"/>
         </w:rPr>
+        <w:t xml:space="preserve">{{ </w:t>
+      </w:r>
+      <w:r>
+        <w:rPr>
+          <w:shd w:val="clear" w:color="auto" w:fill="FFFFFF"/>
+          <w:lang w:val="en-US"/>
+        </w:rPr>
+        <w:t>programme</w:t>
+      </w:r>
+      <w:r>
+        <w:rPr>
+          <w:shd w:val="clear" w:color="auto" w:fill="FFFFFF"/>
+          <w:lang w:val="en-US"/>
+        </w:rPr>
+        <w:t>.edd_volumetrique_text() }}</w:t>
+      </w:r>
+    </w:p>
+    <w:p>
+      <w:pPr>
+        <w:jc w:val="both"/>
+        <w:rPr>
+          <w:shd w:val="clear" w:color="auto" w:fill="FFFFFF"/>
+          <w:lang w:val="en-US"/>
+        </w:rPr>
+      </w:pPr>
+      <w:r>
+        <w:rPr>
+          <w:shd w:val="clear" w:color="auto" w:fill="FFFFFF"/>
+          <w:lang w:val="en-US"/>
+        </w:rPr>
         <w:t>{% endif %}{% for image in edd_volumetrique_images %}</w:t>
       </w:r>
     </w:p>
@@ -5200,23 +4872,51 @@
           <w:shd w:val="clear" w:color="auto" w:fill="FFFFFF"/>
           <w:lang w:val="en-US"/>
         </w:rPr>
-        <w:t>{% endif %}{% if lot.edd_classique_text()|len %}</w:t>
-      </w:r>
-    </w:p>
-    <w:p>
-      <w:pPr>
-        <w:jc w:val="both"/>
+        <w:t xml:space="preserve">{% endif %}{% if </w:t>
+      </w:r>
+      <w:r>
         <w:rPr>
           <w:shd w:val="clear" w:color="auto" w:fill="FFFFFF"/>
           <w:lang w:val="en-US"/>
         </w:rPr>
-      </w:pPr>
+        <w:t>programme</w:t>
+      </w:r>
       <w:r>
         <w:rPr>
           <w:shd w:val="clear" w:color="auto" w:fill="FFFFFF"/>
           <w:lang w:val="en-US"/>
         </w:rPr>
-        <w:t>{{ lot.edd_classique_text() }}</w:t>
+        <w:t>.edd_classique_text()|len %}</w:t>
+      </w:r>
+    </w:p>
+    <w:p>
+      <w:pPr>
+        <w:jc w:val="both"/>
+        <w:rPr>
+          <w:shd w:val="clear" w:color="auto" w:fill="FFFFFF"/>
+          <w:lang w:val="en-US"/>
+        </w:rPr>
+      </w:pPr>
+      <w:r>
+        <w:rPr>
+          <w:shd w:val="clear" w:color="auto" w:fill="FFFFFF"/>
+          <w:lang w:val="en-US"/>
+        </w:rPr>
+        <w:t xml:space="preserve">{{ </w:t>
+      </w:r>
+      <w:r>
+        <w:rPr>
+          <w:shd w:val="clear" w:color="auto" w:fill="FFFFFF"/>
+          <w:lang w:val="en-US"/>
+        </w:rPr>
+        <w:t>programme</w:t>
+      </w:r>
+      <w:r>
+        <w:rPr>
+          <w:shd w:val="clear" w:color="auto" w:fill="FFFFFF"/>
+          <w:lang w:val="en-US"/>
+        </w:rPr>
+        <w:t>.edd_classique_text() }}</w:t>
       </w:r>
     </w:p>
     <w:p>
@@ -7053,7 +6753,7 @@
     </w:p>
     <w:p>
       <w:pPr>
-        <w:pStyle w:val="ListParagraph"/>
+        <w:pStyle w:val="Paragraphedeliste"/>
         <w:numPr>
           <w:ilvl w:val="0"/>
           <w:numId w:val="4"/>
@@ -7409,7 +7109,7 @@
     </w:p>
     <w:p>
       <w:pPr>
-        <w:pStyle w:val="ListParagraph"/>
+        <w:pStyle w:val="Paragraphedeliste"/>
         <w:numPr>
           <w:ilvl w:val="0"/>
           <w:numId w:val="3"/>
@@ -7422,7 +7122,7 @@
     </w:p>
     <w:p>
       <w:pPr>
-        <w:pStyle w:val="ListParagraph"/>
+        <w:pStyle w:val="Paragraphedeliste"/>
         <w:numPr>
           <w:ilvl w:val="0"/>
           <w:numId w:val="3"/>
@@ -7435,7 +7135,7 @@
     </w:p>
     <w:p>
       <w:pPr>
-        <w:pStyle w:val="ListParagraph"/>
+        <w:pStyle w:val="Paragraphedeliste"/>
         <w:numPr>
           <w:ilvl w:val="0"/>
           <w:numId w:val="3"/>
@@ -7448,7 +7148,7 @@
     </w:p>
     <w:p>
       <w:pPr>
-        <w:pStyle w:val="ListParagraph"/>
+        <w:pStyle w:val="Paragraphedeliste"/>
         <w:numPr>
           <w:ilvl w:val="0"/>
           <w:numId w:val="3"/>
@@ -7461,7 +7161,7 @@
     </w:p>
     <w:p>
       <w:pPr>
-        <w:pStyle w:val="ListParagraph"/>
+        <w:pStyle w:val="Paragraphedeliste"/>
         <w:numPr>
           <w:ilvl w:val="0"/>
           <w:numId w:val="3"/>
@@ -7515,7 +7215,7 @@
     </w:p>
     <w:p>
       <w:pPr>
-        <w:pStyle w:val="ListParagraph"/>
+        <w:pStyle w:val="Paragraphedeliste"/>
         <w:numPr>
           <w:ilvl w:val="0"/>
           <w:numId w:val="3"/>
@@ -7534,7 +7234,7 @@
     </w:p>
     <w:p>
       <w:pPr>
-        <w:pStyle w:val="ListParagraph"/>
+        <w:pStyle w:val="Paragraphedeliste"/>
         <w:numPr>
           <w:ilvl w:val="0"/>
           <w:numId w:val="3"/>
@@ -7553,7 +7253,7 @@
     </w:p>
     <w:p>
       <w:pPr>
-        <w:pStyle w:val="ListParagraph"/>
+        <w:pStyle w:val="Paragraphedeliste"/>
         <w:numPr>
           <w:ilvl w:val="0"/>
           <w:numId w:val="3"/>
@@ -7572,7 +7272,7 @@
     </w:p>
     <w:p>
       <w:pPr>
-        <w:pStyle w:val="ListParagraph"/>
+        <w:pStyle w:val="Paragraphedeliste"/>
         <w:numPr>
           <w:ilvl w:val="0"/>
           <w:numId w:val="3"/>
@@ -7591,7 +7291,7 @@
     </w:p>
     <w:p>
       <w:pPr>
-        <w:pStyle w:val="ListParagraph"/>
+        <w:pStyle w:val="Paragraphedeliste"/>
         <w:numPr>
           <w:ilvl w:val="0"/>
           <w:numId w:val="3"/>
@@ -8052,596 +7752,237 @@
         <w:rPr>
           <w:noProof/>
         </w:rPr>
-        <w:lastRenderedPageBreak/>
-        <mc:AlternateContent>
-          <mc:Choice Requires="wps">
-            <w:drawing>
-              <wp:inline distT="0" distB="0" distL="0" distR="0" wp14:anchorId="2467764A" wp14:editId="3031BA31">
-                <wp:extent cx="5231765" cy="4039870"/>
-                <wp:effectExtent l="0" t="0" r="635" b="0"/>
-                <wp:docPr id="2" name="Text Box 51"/>
-                <wp:cNvGraphicFramePr/>
-                <a:graphic xmlns:a="http://schemas.openxmlformats.org/drawingml/2006/main">
-                  <a:graphicData uri="http://schemas.microsoft.com/office/word/2010/wordprocessingShape">
-                    <wps:wsp>
-                      <wps:cNvSpPr/>
-                      <wps:spPr>
-                        <a:xfrm>
-                          <a:off x="0" y="0"/>
-                          <a:ext cx="5231880" cy="4039920"/>
-                        </a:xfrm>
-                        <a:prstGeom prst="rect">
-                          <a:avLst/>
-                        </a:prstGeom>
-                        <a:solidFill>
-                          <a:schemeClr val="lt1"/>
-                        </a:solidFill>
-                        <a:ln w="6350">
-                          <a:noFill/>
-                        </a:ln>
-                      </wps:spPr>
-                      <wps:style>
-                        <a:lnRef idx="0">
-                          <a:scrgbClr r="0" g="0" b="0"/>
-                        </a:lnRef>
-                        <a:fillRef idx="0">
-                          <a:scrgbClr r="0" g="0" b="0"/>
-                        </a:fillRef>
-                        <a:effectRef idx="0">
-                          <a:scrgbClr r="0" g="0" b="0"/>
-                        </a:effectRef>
-                        <a:fontRef idx="minor"/>
-                      </wps:style>
-                      <wps:txbx>
-                        <w:txbxContent>
-                          <w:p>
-                            <w:pPr>
-                              <w:pStyle w:val="FrameContents"/>
-                              <w:jc w:val="both"/>
-                              <w:rPr>
-                                <w:color w:val="000000"/>
-                              </w:rPr>
-                            </w:pPr>
-                            <w:r>
-                              <w:rPr>
-                                <w:color w:val="000000"/>
-                              </w:rPr>
-                              <w:t>Fait à {{administration.get_ville_signature_or_empty() }}, le</w:t>
-                            </w:r>
-                          </w:p>
-                          <w:p>
-                            <w:pPr>
-                              <w:pStyle w:val="FrameContents"/>
-                              <w:jc w:val="both"/>
-                              <w:rPr>
-                                <w:color w:val="000000"/>
-                              </w:rPr>
-                            </w:pPr>
-                          </w:p>
-                          <w:p>
-                            <w:pPr>
-                              <w:pStyle w:val="FrameContents"/>
-                              <w:jc w:val="both"/>
-                              <w:rPr>
-                                <w:color w:val="000000"/>
-                              </w:rPr>
-                            </w:pPr>
-                            <w:r>
-                              <w:rPr>
-                                <w:color w:val="000000"/>
-                              </w:rPr>
-                              <w:t>Le propriétaire (6), {%  if convention.signataire_bloc_signature %}{{ convention.signataire_bloc_signature|default_empty_if_none }}{% else %} {{ bailleur.signataire_bloc_signature|default_empty_if_none }}{% endif %}</w:t>
-                            </w:r>
-                          </w:p>
-                          <w:p>
-                            <w:pPr>
-                              <w:pStyle w:val="FrameContents"/>
-                              <w:jc w:val="both"/>
-                              <w:rPr>
-                                <w:color w:val="000000"/>
-                              </w:rPr>
-                            </w:pPr>
-                          </w:p>
-                          <w:p>
-                            <w:pPr>
-                              <w:pStyle w:val="FrameContents"/>
-                              <w:jc w:val="both"/>
-                              <w:rPr>
-                                <w:color w:val="000000"/>
-                              </w:rPr>
-                            </w:pPr>
-                          </w:p>
-                          <w:p>
-                            <w:pPr>
-                              <w:pStyle w:val="FrameContents"/>
-                              <w:jc w:val="both"/>
-                              <w:rPr>
-                                <w:color w:val="000000"/>
-                              </w:rPr>
-                            </w:pPr>
-                          </w:p>
-                          <w:p>
-                            <w:pPr>
-                              <w:pStyle w:val="FrameContents"/>
-                              <w:jc w:val="both"/>
-                              <w:rPr>
-                                <w:color w:val="000000"/>
-                              </w:rPr>
-                            </w:pPr>
-                          </w:p>
-                          <w:p>
-                            <w:pPr>
-                              <w:pStyle w:val="FrameContents"/>
-                              <w:jc w:val="both"/>
-                              <w:rPr>
-                                <w:color w:val="000000"/>
-                              </w:rPr>
-                            </w:pPr>
-                            <w:r>
-                              <w:rPr>
-                                <w:color w:val="000000"/>
-                              </w:rPr>
-                              <w:t>Le gestionnaire (6), {{ convention.gestionnaire_signataire_bloc_signature|default_empty_if_none }}</w:t>
-                            </w:r>
-                          </w:p>
-                          <w:p>
-                            <w:pPr>
-                              <w:pStyle w:val="FrameContents"/>
-                              <w:jc w:val="both"/>
-                              <w:rPr>
-                                <w:color w:val="000000"/>
-                              </w:rPr>
-                            </w:pPr>
-                          </w:p>
-                          <w:p>
-                            <w:pPr>
-                              <w:pStyle w:val="FrameContents"/>
-                              <w:jc w:val="both"/>
-                              <w:rPr>
-                                <w:color w:val="000000"/>
-                              </w:rPr>
-                            </w:pPr>
-                          </w:p>
-                          <w:p>
-                            <w:pPr>
-                              <w:pStyle w:val="FrameContents"/>
-                              <w:jc w:val="both"/>
-                              <w:rPr>
-                                <w:color w:val="000000"/>
-                              </w:rPr>
-                            </w:pPr>
-                          </w:p>
-                          <w:p>
-                            <w:pPr>
-                              <w:pStyle w:val="FrameContents"/>
-                              <w:jc w:val="both"/>
-                              <w:rPr>
-                                <w:color w:val="000000"/>
-                              </w:rPr>
-                            </w:pPr>
-                          </w:p>
-                          <w:p>
-                            <w:pPr>
-                              <w:pStyle w:val="FrameContents"/>
-                              <w:jc w:val="both"/>
-                              <w:rPr>
-                                <w:color w:val="000000"/>
-                              </w:rPr>
-                            </w:pPr>
-                          </w:p>
-                          <w:p>
-                            <w:pPr>
-                              <w:pStyle w:val="FrameContents"/>
-                              <w:jc w:val="both"/>
-                              <w:rPr>
-                                <w:shd w:val="clear" w:color="auto" w:fill="FFFFFF"/>
-                              </w:rPr>
-                            </w:pPr>
-                            <w:r>
-                              <w:rPr>
-                                <w:shd w:val="clear" w:color="auto" w:fill="FFFFFF"/>
-                              </w:rPr>
-                              <w:t>Le préfet, le président de l'établissement public de coopération intercommunale, du conseil départemental, {% if outre_mer %}</w:t>
-                            </w:r>
-                            <w:r>
-                              <w:rPr>
-                                <w:color w:val="17191C"/>
-                                <w:sz w:val="20"/>
-                                <w:szCs w:val="20"/>
-                                <w:shd w:val="clear" w:color="auto" w:fill="FFFFFF"/>
-                              </w:rPr>
-                              <w:t xml:space="preserve"> </w:t>
-                            </w:r>
-                            <w:r>
-                              <w:rPr>
-                                <w:shd w:val="clear" w:color="auto" w:fill="FFFFFF"/>
-                              </w:rPr>
-                              <w:t>de la Guadeloupe, de La Réunion, de Mayotte, de l'assemblée de Guyane, du conseil exécutif de Martinique,{% else %}de la métropole de Lyon, de la métropole du Grand Paris, de la métropole d’Aix-Marseille-Provence, ou du conseil exécutif de Corse,{% endif %}</w:t>
-                            </w:r>
-                            <w:r>
-                              <w:rPr>
-                                <w:color w:val="000000"/>
-                              </w:rPr>
-                              <w:t xml:space="preserve"> {{ administration.signataire_bloc_signature|default_empty_if_none }}</w:t>
-                            </w:r>
-                          </w:p>
-                          <w:p>
-                            <w:pPr>
-                              <w:pStyle w:val="FrameContents"/>
-                              <w:jc w:val="both"/>
-                              <w:rPr>
-                                <w:color w:val="000000"/>
-                              </w:rPr>
-                            </w:pPr>
-                          </w:p>
-                          <w:p>
-                            <w:pPr>
-                              <w:pStyle w:val="FrameContents"/>
-                              <w:rPr>
-                                <w:color w:val="000000"/>
-                              </w:rPr>
-                            </w:pPr>
-                          </w:p>
-                          <w:p>
-                            <w:pPr>
-                              <w:pStyle w:val="FrameContents"/>
-                              <w:rPr>
-                                <w:color w:val="000000"/>
-                              </w:rPr>
-                            </w:pPr>
-                          </w:p>
-                          <w:p>
-                            <w:pPr>
-                              <w:pStyle w:val="FrameContents"/>
-                              <w:rPr>
-                                <w:color w:val="000000"/>
-                              </w:rPr>
-                            </w:pPr>
-                          </w:p>
-                          <w:p>
-                            <w:pPr>
-                              <w:pStyle w:val="FrameContents"/>
-                              <w:rPr>
-                                <w:color w:val="000000"/>
-                              </w:rPr>
-                            </w:pPr>
-                          </w:p>
-                          <w:p>
-                            <w:pPr>
-                              <w:pStyle w:val="FrameContents"/>
-                              <w:rPr>
-                                <w:color w:val="000000"/>
-                              </w:rPr>
-                            </w:pPr>
-                          </w:p>
-                        </w:txbxContent>
-                      </wps:txbx>
-                      <wps:bodyPr lIns="0" tIns="0" rIns="0" bIns="0" anchor="t">
-                        <a:prstTxWarp prst="textNoShape">
-                          <a:avLst/>
-                        </a:prstTxWarp>
-                        <a:noAutofit/>
-                      </wps:bodyPr>
-                    </wps:wsp>
-                  </a:graphicData>
-                </a:graphic>
-              </wp:inline>
-            </w:drawing>
-          </mc:Choice>
-          <mc:Fallback>
-            <w:pict>
-              <v:rect id="shape_0" ID="Text Box 51" path="m0,0l-2147483645,0l-2147483645,-2147483646l0,-2147483646xe" fillcolor="white" stroked="f" o:allowincell="f" style="position:absolute;margin-left:0pt;margin-top:-318.15pt;width:411.9pt;height:318.05pt;mso-wrap-style:square;v-text-anchor:top;mso-position-vertical:top" wp14:anchorId="146E7DB9">
-                <v:fill o:detectmouseclick="t" type="solid" color2="black"/>
-                <v:stroke color="#3465a4" weight="6480" joinstyle="round" endcap="flat"/>
-                <v:textbox>
-                  <w:txbxContent>
-                    <w:p>
-                      <w:pPr>
-                        <w:pStyle w:val="FrameContents"/>
-                        <w:jc w:val="both"/>
-                        <w:rPr>
-                          <w:color w:val="000000"/>
-                        </w:rPr>
-                      </w:pPr>
-                      <w:r>
-                        <w:rPr>
-                          <w:color w:val="000000"/>
-                        </w:rPr>
-                        <w:t>Fait à {{administration.get_ville_signature_or_empty() }}, le</w:t>
-                      </w:r>
-                    </w:p>
-                    <w:p>
-                      <w:pPr>
-                        <w:pStyle w:val="FrameContents"/>
-                        <w:jc w:val="both"/>
-                        <w:rPr>
-                          <w:color w:val="000000"/>
-                        </w:rPr>
-                      </w:pPr>
-                      <w:r>
-                        <w:rPr>
-                          <w:color w:val="000000"/>
-                        </w:rPr>
-                      </w:r>
-                    </w:p>
-                    <w:p>
-                      <w:pPr>
-                        <w:pStyle w:val="FrameContents"/>
-                        <w:jc w:val="both"/>
-                        <w:rPr>
-                          <w:color w:val="000000"/>
-                        </w:rPr>
-                      </w:pPr>
-                      <w:r>
-                        <w:rPr>
-                          <w:color w:val="000000"/>
-                        </w:rPr>
-                        <w:t>Le propriétaire (6), {%  if convention.signataire_bloc_signature %}{{ convention.signataire_bloc_signature|default_empty_if_none }}{% else %} {{ bailleur.signataire_bloc_signature|default_empty_if_none }}{% endif %}</w:t>
-                      </w:r>
-                    </w:p>
-                    <w:p>
-                      <w:pPr>
-                        <w:pStyle w:val="FrameContents"/>
-                        <w:jc w:val="both"/>
-                        <w:rPr>
-                          <w:color w:val="000000"/>
-                        </w:rPr>
-                      </w:pPr>
-                      <w:r>
-                        <w:rPr>
-                          <w:color w:val="000000"/>
-                        </w:rPr>
-                      </w:r>
-                    </w:p>
-                    <w:p>
-                      <w:pPr>
-                        <w:pStyle w:val="FrameContents"/>
-                        <w:jc w:val="both"/>
-                        <w:rPr>
-                          <w:color w:val="000000"/>
-                        </w:rPr>
-                      </w:pPr>
-                      <w:r>
-                        <w:rPr>
-                          <w:color w:val="000000"/>
-                        </w:rPr>
-                      </w:r>
-                    </w:p>
-                    <w:p>
-                      <w:pPr>
-                        <w:pStyle w:val="FrameContents"/>
-                        <w:jc w:val="both"/>
-                        <w:rPr>
-                          <w:color w:val="000000"/>
-                        </w:rPr>
-                      </w:pPr>
-                      <w:r>
-                        <w:rPr>
-                          <w:color w:val="000000"/>
-                        </w:rPr>
-                      </w:r>
-                    </w:p>
-                    <w:p>
-                      <w:pPr>
-                        <w:pStyle w:val="FrameContents"/>
-                        <w:jc w:val="both"/>
-                        <w:rPr>
-                          <w:color w:val="000000"/>
-                        </w:rPr>
-                      </w:pPr>
-                      <w:r>
-                        <w:rPr>
-                          <w:color w:val="000000"/>
-                        </w:rPr>
-                      </w:r>
-                    </w:p>
-                    <w:p>
-                      <w:pPr>
-                        <w:pStyle w:val="FrameContents"/>
-                        <w:jc w:val="both"/>
-                        <w:rPr>
-                          <w:color w:val="000000"/>
-                        </w:rPr>
-                      </w:pPr>
-                      <w:r>
-                        <w:rPr>
-                          <w:color w:val="000000"/>
-                        </w:rPr>
-                        <w:t>Le gestionnaire (6), {{ convention.gestionnaire_signataire_bloc_signature|default_empty_if_none }}</w:t>
-                      </w:r>
-                    </w:p>
-                    <w:p>
-                      <w:pPr>
-                        <w:pStyle w:val="FrameContents"/>
-                        <w:jc w:val="both"/>
-                        <w:rPr>
-                          <w:color w:val="000000"/>
-                        </w:rPr>
-                      </w:pPr>
-                      <w:r>
-                        <w:rPr>
-                          <w:color w:val="000000"/>
-                        </w:rPr>
-                      </w:r>
-                    </w:p>
-                    <w:p>
-                      <w:pPr>
-                        <w:pStyle w:val="FrameContents"/>
-                        <w:jc w:val="both"/>
-                        <w:rPr>
-                          <w:color w:val="000000"/>
-                        </w:rPr>
-                      </w:pPr>
-                      <w:r>
-                        <w:rPr>
-                          <w:color w:val="000000"/>
-                        </w:rPr>
-                      </w:r>
-                    </w:p>
-                    <w:p>
-                      <w:pPr>
-                        <w:pStyle w:val="FrameContents"/>
-                        <w:jc w:val="both"/>
-                        <w:rPr>
-                          <w:color w:val="000000"/>
-                        </w:rPr>
-                      </w:pPr>
-                      <w:r>
-                        <w:rPr>
-                          <w:color w:val="000000"/>
-                        </w:rPr>
-                      </w:r>
-                    </w:p>
-                    <w:p>
-                      <w:pPr>
-                        <w:pStyle w:val="FrameContents"/>
-                        <w:jc w:val="both"/>
-                        <w:rPr>
-                          <w:color w:val="000000"/>
-                        </w:rPr>
-                      </w:pPr>
-                      <w:r>
-                        <w:rPr>
-                          <w:color w:val="000000"/>
-                        </w:rPr>
-                      </w:r>
-                    </w:p>
-                    <w:p>
-                      <w:pPr>
-                        <w:pStyle w:val="FrameContents"/>
-                        <w:jc w:val="both"/>
-                        <w:rPr>
-                          <w:color w:val="000000"/>
-                        </w:rPr>
-                      </w:pPr>
-                      <w:r>
-                        <w:rPr>
-                          <w:color w:val="000000"/>
-                        </w:rPr>
-                      </w:r>
-                    </w:p>
-                    <w:p>
-                      <w:pPr>
-                        <w:pStyle w:val="FrameContents"/>
-                        <w:jc w:val="both"/>
-                        <w:rPr>
-                          <w:shd w:fill="FFFFFF" w:val="clear"/>
-                        </w:rPr>
-                      </w:pPr>
-                      <w:r>
-                        <w:rPr>
-                          <w:shd w:fill="FFFFFF" w:val="clear"/>
-                        </w:rPr>
-                        <w:t>Le préfet, le président de l'établissement public de coopération intercommunale, du conseil départemental, {% if outre_mer %}</w:t>
-                      </w:r>
-                      <w:r>
-                        <w:rPr>
-                          <w:color w:val="17191C"/>
-                          <w:sz w:val="20"/>
-                          <w:szCs w:val="20"/>
-                          <w:shd w:fill="FFFFFF" w:val="clear"/>
-                        </w:rPr>
-                        <w:t xml:space="preserve"> </w:t>
-                      </w:r>
-                      <w:r>
-                        <w:rPr>
-                          <w:shd w:fill="FFFFFF" w:val="clear"/>
-                        </w:rPr>
-                        <w:t>de la Guadeloupe, de La Réunion, de Mayotte, de l'assemblée de Guyane, du conseil exécutif de Martinique,{% else %}de la métropole de Lyon, de la métropole du Grand Paris, de la métropole d’Aix-Marseille-Provence, ou du conseil exécutif de Corse,{% endif %}</w:t>
-                      </w:r>
-                      <w:r>
-                        <w:rPr>
-                          <w:color w:val="000000"/>
-                        </w:rPr>
-                        <w:t xml:space="preserve"> {{ administration.signataire_bloc_signature|default_empty_if_none }}</w:t>
-                      </w:r>
-                    </w:p>
-                    <w:p>
-                      <w:pPr>
-                        <w:pStyle w:val="FrameContents"/>
-                        <w:jc w:val="both"/>
-                        <w:rPr>
-                          <w:color w:val="000000"/>
-                        </w:rPr>
-                      </w:pPr>
-                      <w:r>
-                        <w:rPr>
-                          <w:color w:val="000000"/>
-                        </w:rPr>
-                      </w:r>
-                    </w:p>
-                    <w:p>
-                      <w:pPr>
-                        <w:pStyle w:val="FrameContents"/>
-                        <w:rPr>
-                          <w:color w:val="000000"/>
-                        </w:rPr>
-                      </w:pPr>
-                      <w:r>
-                        <w:rPr>
-                          <w:color w:val="000000"/>
-                        </w:rPr>
-                      </w:r>
-                    </w:p>
-                    <w:p>
-                      <w:pPr>
-                        <w:pStyle w:val="FrameContents"/>
-                        <w:rPr>
-                          <w:color w:val="000000"/>
-                        </w:rPr>
-                      </w:pPr>
-                      <w:r>
-                        <w:rPr>
-                          <w:color w:val="000000"/>
-                        </w:rPr>
-                      </w:r>
-                    </w:p>
-                    <w:p>
-                      <w:pPr>
-                        <w:pStyle w:val="FrameContents"/>
-                        <w:rPr>
-                          <w:color w:val="000000"/>
-                        </w:rPr>
-                      </w:pPr>
-                      <w:r>
-                        <w:rPr>
-                          <w:color w:val="000000"/>
-                        </w:rPr>
-                      </w:r>
-                    </w:p>
-                    <w:p>
-                      <w:pPr>
-                        <w:pStyle w:val="FrameContents"/>
-                        <w:rPr>
-                          <w:color w:val="000000"/>
-                        </w:rPr>
-                      </w:pPr>
-                      <w:r>
-                        <w:rPr>
-                          <w:color w:val="000000"/>
-                        </w:rPr>
-                      </w:r>
-                    </w:p>
-                    <w:p>
-                      <w:pPr>
-                        <w:pStyle w:val="FrameContents"/>
-                        <w:rPr>
-                          <w:color w:val="000000"/>
-                        </w:rPr>
-                      </w:pPr>
-                      <w:r>
-                        <w:rPr>
-                          <w:color w:val="000000"/>
-                        </w:rPr>
-                      </w:r>
-                    </w:p>
-                  </w:txbxContent>
-                </v:textbox>
-                <w10:wrap type="square"/>
-              </v:rect>
-            </w:pict>
-          </mc:Fallback>
-        </mc:AlternateContent>
+      </w:r>
+      <w:r>
+        <w:pict w14:anchorId="6EA01D66">
+          <v:rect id="Text Box 51" o:spid="_x0000_s2050" style="width:411.95pt;height:318.1pt;visibility:visible;mso-wrap-style:square;mso-left-percent:-10001;mso-top-percent:-10001;mso-position-horizontal:absolute;mso-position-horizontal-relative:char;mso-position-vertical:absolute;mso-position-vertical-relative:line;mso-left-percent:-10001;mso-top-percent:-10001;v-text-anchor:top" o:gfxdata="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" fillcolor="white [3201]" stroked="f" strokeweight=".5pt">
+            <v:textbox inset="0,0,0,0">
+              <w:txbxContent>
+                <w:p>
+                  <w:pPr>
+                    <w:pStyle w:val="FrameContents"/>
+                    <w:jc w:val="both"/>
+                    <w:rPr>
+                      <w:color w:val="000000"/>
+                    </w:rPr>
+                  </w:pPr>
+                  <w:r>
+                    <w:rPr>
+                      <w:color w:val="000000"/>
+                    </w:rPr>
+                    <w:t>Fait à {{administration.get_ville_signature_or_empty() }}, le</w:t>
+                  </w:r>
+                </w:p>
+                <w:p>
+                  <w:pPr>
+                    <w:pStyle w:val="FrameContents"/>
+                    <w:jc w:val="both"/>
+                    <w:rPr>
+                      <w:color w:val="000000"/>
+                    </w:rPr>
+                  </w:pPr>
+                </w:p>
+                <w:p>
+                  <w:pPr>
+                    <w:pStyle w:val="FrameContents"/>
+                    <w:jc w:val="both"/>
+                    <w:rPr>
+                      <w:color w:val="000000"/>
+                    </w:rPr>
+                  </w:pPr>
+                  <w:r>
+                    <w:rPr>
+                      <w:color w:val="000000"/>
+                    </w:rPr>
+                    <w:t>Le propriétaire (6), {%  if convention.signataire_bloc_signature %}{{ convention.signataire_bloc_signature|default_empty_if_none }}{% else %} {{ bailleur.signataire_bloc_signature|default_empty_if_none }}{% endif %}</w:t>
+                  </w:r>
+                </w:p>
+                <w:p>
+                  <w:pPr>
+                    <w:pStyle w:val="FrameContents"/>
+                    <w:jc w:val="both"/>
+                    <w:rPr>
+                      <w:color w:val="000000"/>
+                    </w:rPr>
+                  </w:pPr>
+                </w:p>
+                <w:p>
+                  <w:pPr>
+                    <w:pStyle w:val="FrameContents"/>
+                    <w:jc w:val="both"/>
+                    <w:rPr>
+                      <w:color w:val="000000"/>
+                    </w:rPr>
+                  </w:pPr>
+                </w:p>
+                <w:p>
+                  <w:pPr>
+                    <w:pStyle w:val="FrameContents"/>
+                    <w:jc w:val="both"/>
+                    <w:rPr>
+                      <w:color w:val="000000"/>
+                    </w:rPr>
+                  </w:pPr>
+                </w:p>
+                <w:p>
+                  <w:pPr>
+                    <w:pStyle w:val="FrameContents"/>
+                    <w:jc w:val="both"/>
+                    <w:rPr>
+                      <w:color w:val="000000"/>
+                    </w:rPr>
+                  </w:pPr>
+                </w:p>
+                <w:p>
+                  <w:pPr>
+                    <w:pStyle w:val="FrameContents"/>
+                    <w:jc w:val="both"/>
+                    <w:rPr>
+                      <w:color w:val="000000"/>
+                    </w:rPr>
+                  </w:pPr>
+                  <w:r>
+                    <w:rPr>
+                      <w:color w:val="000000"/>
+                    </w:rPr>
+                    <w:t>Le gestionnaire (6), {{ convention.gestionnaire_signataire_bloc_signature|default_empty_if_none }}</w:t>
+                  </w:r>
+                </w:p>
+                <w:p>
+                  <w:pPr>
+                    <w:pStyle w:val="FrameContents"/>
+                    <w:jc w:val="both"/>
+                    <w:rPr>
+                      <w:color w:val="000000"/>
+                    </w:rPr>
+                  </w:pPr>
+                </w:p>
+                <w:p>
+                  <w:pPr>
+                    <w:pStyle w:val="FrameContents"/>
+                    <w:jc w:val="both"/>
+                    <w:rPr>
+                      <w:color w:val="000000"/>
+                    </w:rPr>
+                  </w:pPr>
+                </w:p>
+                <w:p>
+                  <w:pPr>
+                    <w:pStyle w:val="FrameContents"/>
+                    <w:jc w:val="both"/>
+                    <w:rPr>
+                      <w:color w:val="000000"/>
+                    </w:rPr>
+                  </w:pPr>
+                </w:p>
+                <w:p>
+                  <w:pPr>
+                    <w:pStyle w:val="FrameContents"/>
+                    <w:jc w:val="both"/>
+                    <w:rPr>
+                      <w:color w:val="000000"/>
+                    </w:rPr>
+                  </w:pPr>
+                </w:p>
+                <w:p>
+                  <w:pPr>
+                    <w:pStyle w:val="FrameContents"/>
+                    <w:jc w:val="both"/>
+                    <w:rPr>
+                      <w:color w:val="000000"/>
+                    </w:rPr>
+                  </w:pPr>
+                </w:p>
+                <w:p>
+                  <w:pPr>
+                    <w:pStyle w:val="FrameContents"/>
+                    <w:jc w:val="both"/>
+                    <w:rPr>
+                      <w:shd w:val="clear" w:color="auto" w:fill="FFFFFF"/>
+                    </w:rPr>
+                  </w:pPr>
+                  <w:r>
+                    <w:rPr>
+                      <w:shd w:val="clear" w:color="auto" w:fill="FFFFFF"/>
+                    </w:rPr>
+                    <w:t>Le préfet, le président de l'établissement public de coopération intercommunale, du conseil départemental, {% if outre_mer %}</w:t>
+                  </w:r>
+                  <w:r>
+                    <w:rPr>
+                      <w:color w:val="17191C"/>
+                      <w:sz w:val="20"/>
+                      <w:szCs w:val="20"/>
+                      <w:shd w:val="clear" w:color="auto" w:fill="FFFFFF"/>
+                    </w:rPr>
+                    <w:t xml:space="preserve"> </w:t>
+                  </w:r>
+                  <w:r>
+                    <w:rPr>
+                      <w:shd w:val="clear" w:color="auto" w:fill="FFFFFF"/>
+                    </w:rPr>
+                    <w:t>de la Guadeloupe, de La Réunion, de Mayotte, de l'assemblée de Guyane, du conseil exécutif de Martinique,{% else %}de la métropole de Lyon, de la métropole du Grand Paris, de la métropole d’Aix-Marseille-Provence, ou du conseil exécutif de Corse,{% endif %}</w:t>
+                  </w:r>
+                  <w:r>
+                    <w:rPr>
+                      <w:color w:val="000000"/>
+                    </w:rPr>
+                    <w:t xml:space="preserve"> {{ administration.signataire_bloc_signature|default_empty_if_none }}</w:t>
+                  </w:r>
+                </w:p>
+                <w:p>
+                  <w:pPr>
+                    <w:pStyle w:val="FrameContents"/>
+                    <w:jc w:val="both"/>
+                    <w:rPr>
+                      <w:color w:val="000000"/>
+                    </w:rPr>
+                  </w:pPr>
+                </w:p>
+                <w:p>
+                  <w:pPr>
+                    <w:pStyle w:val="FrameContents"/>
+                    <w:rPr>
+                      <w:color w:val="000000"/>
+                    </w:rPr>
+                  </w:pPr>
+                </w:p>
+                <w:p>
+                  <w:pPr>
+                    <w:pStyle w:val="FrameContents"/>
+                    <w:rPr>
+                      <w:color w:val="000000"/>
+                    </w:rPr>
+                  </w:pPr>
+                </w:p>
+                <w:p>
+                  <w:pPr>
+                    <w:pStyle w:val="FrameContents"/>
+                    <w:rPr>
+                      <w:color w:val="000000"/>
+                    </w:rPr>
+                  </w:pPr>
+                </w:p>
+                <w:p>
+                  <w:pPr>
+                    <w:pStyle w:val="FrameContents"/>
+                    <w:rPr>
+                      <w:color w:val="000000"/>
+                    </w:rPr>
+                  </w:pPr>
+                </w:p>
+                <w:p>
+                  <w:pPr>
+                    <w:pStyle w:val="FrameContents"/>
+                    <w:rPr>
+                      <w:color w:val="000000"/>
+                    </w:rPr>
+                  </w:pPr>
+                </w:p>
+              </w:txbxContent>
+            </v:textbox>
+            <w10:anchorlock/>
+          </v:rect>
+        </w:pict>
       </w:r>
     </w:p>
     <w:p>
@@ -9045,7 +8386,7 @@
 <w:ftr xmlns:wpc="http://schemas.microsoft.com/office/word/2010/wordprocessingCanvas" xmlns:cx="http://schemas.microsoft.com/office/drawing/2014/chartex" xmlns:cx1="http://schemas.microsoft.com/office/drawing/2015/9/8/chartex" xmlns:cx2="http://schemas.microsoft.com/office/drawing/2015/10/21/chartex" xmlns:cx3="http://schemas.microsoft.com/office/drawing/2016/5/9/chartex" xmlns:cx4="http://schemas.microsoft.com/office/drawing/2016/5/10/chartex" xmlns:cx5="http://schemas.microsoft.com/office/drawing/2016/5/11/chartex" xmlns:cx6="http://schemas.microsoft.com/office/drawing/2016/5/12/chartex" xmlns:cx7="http://schemas.microsoft.com/office/drawing/2016/5/13/chartex" xmlns:cx8="http://schemas.microsoft.com/office/drawing/2016/5/14/chartex" xmlns:mc="http://schemas.openxmlformats.org/markup-compatibility/2006" xmlns:aink="http://schemas.microsoft.com/office/drawing/2016/ink" xmlns:am3d="http://schemas.microsoft.com/office/drawing/2017/model3d" xmlns:o="urn:schemas-microsoft-com:office:office" xmlns:oel="http://schemas.microsoft.com/office/2019/extlst" xmlns:r="http://schemas.openxmlformats.org/officeDocument/2006/relationships" xmlns:m="http://schemas.openxmlformats.org/officeDocument/2006/math" xmlns:v="urn:schemas-microsoft-com:vml" xmlns:wp14="http://schemas.microsoft.com/office/word/2010/wordprocessingDrawing" xmlns:wp="http://schemas.openxmlformats.org/drawingml/2006/wordprocessingDrawing" xmlns:w10="urn:schemas-microsoft-com:office:word" xmlns:w="http://schemas.openxmlformats.org/wordprocessingml/2006/main" xmlns:w14="http://schemas.microsoft.com/office/word/2010/wordml" xmlns:w15="http://schemas.microsoft.com/office/word/2012/wordml" xmlns:w16cex="http://schemas.microsoft.com/office/word/2018/wordml/cex" xmlns:w16cid="http://schemas.microsoft.com/office/word/2016/wordml/cid" xmlns:w16="http://schemas.microsoft.com/office/word/2018/wordml" xmlns:w16du="http://schemas.microsoft.com/office/word/2023/wordml/word16du" xmlns:w16sdtdh="http://schemas.microsoft.com/office/word/2020/wordml/sdtdatahash" xmlns:w16sdtfl="http://schemas.microsoft.com/office/word/2024/wordml/sdtformatlock" xmlns:w16se="http://schemas.microsoft.com/office/word/2015/wordml/symex" xmlns:wpg="http://schemas.microsoft.com/office/word/2010/wordprocessingGroup" xmlns:wpi="http://schemas.microsoft.com/office/word/2010/wordprocessingInk" xmlns:wne="http://schemas.microsoft.com/office/word/2006/wordml" xmlns:wps="http://schemas.microsoft.com/office/word/2010/wordprocessingShape" mc:Ignorable="w14 w15 w16se w16cid w16 w16cex w16sdtdh w16sdtfl w16du wp14">
   <w:p>
     <w:pPr>
-      <w:pStyle w:val="Footer"/>
+      <w:pStyle w:val="Pieddepage"/>
     </w:pPr>
     <w:r>
       <w:t xml:space="preserve"> </w:t>
@@ -9058,7 +8399,7 @@
 <w:ftr xmlns:wpc="http://schemas.microsoft.com/office/word/2010/wordprocessingCanvas" xmlns:cx="http://schemas.microsoft.com/office/drawing/2014/chartex" xmlns:cx1="http://schemas.microsoft.com/office/drawing/2015/9/8/chartex" xmlns:cx2="http://schemas.microsoft.com/office/drawing/2015/10/21/chartex" xmlns:cx3="http://schemas.microsoft.com/office/drawing/2016/5/9/chartex" xmlns:cx4="http://schemas.microsoft.com/office/drawing/2016/5/10/chartex" xmlns:cx5="http://schemas.microsoft.com/office/drawing/2016/5/11/chartex" xmlns:cx6="http://schemas.microsoft.com/office/drawing/2016/5/12/chartex" xmlns:cx7="http://schemas.microsoft.com/office/drawing/2016/5/13/chartex" xmlns:cx8="http://schemas.microsoft.com/office/drawing/2016/5/14/chartex" xmlns:mc="http://schemas.openxmlformats.org/markup-compatibility/2006" xmlns:aink="http://schemas.microsoft.com/office/drawing/2016/ink" xmlns:am3d="http://schemas.microsoft.com/office/drawing/2017/model3d" xmlns:o="urn:schemas-microsoft-com:office:office" xmlns:oel="http://schemas.microsoft.com/office/2019/extlst" xmlns:r="http://schemas.openxmlformats.org/officeDocument/2006/relationships" xmlns:m="http://schemas.openxmlformats.org/officeDocument/2006/math" xmlns:v="urn:schemas-microsoft-com:vml" xmlns:wp14="http://schemas.microsoft.com/office/word/2010/wordprocessingDrawing" xmlns:wp="http://schemas.openxmlformats.org/drawingml/2006/wordprocessingDrawing" xmlns:w10="urn:schemas-microsoft-com:office:word" xmlns:w="http://schemas.openxmlformats.org/wordprocessingml/2006/main" xmlns:w14="http://schemas.microsoft.com/office/word/2010/wordml" xmlns:w15="http://schemas.microsoft.com/office/word/2012/wordml" xmlns:w16cex="http://schemas.microsoft.com/office/word/2018/wordml/cex" xmlns:w16cid="http://schemas.microsoft.com/office/word/2016/wordml/cid" xmlns:w16="http://schemas.microsoft.com/office/word/2018/wordml" xmlns:w16du="http://schemas.microsoft.com/office/word/2023/wordml/word16du" xmlns:w16sdtdh="http://schemas.microsoft.com/office/word/2020/wordml/sdtdatahash" xmlns:w16sdtfl="http://schemas.microsoft.com/office/word/2024/wordml/sdtformatlock" xmlns:w16se="http://schemas.microsoft.com/office/word/2015/wordml/symex" xmlns:wpg="http://schemas.microsoft.com/office/word/2010/wordprocessingGroup" xmlns:wpi="http://schemas.microsoft.com/office/word/2010/wordprocessingInk" xmlns:wne="http://schemas.microsoft.com/office/word/2006/wordml" xmlns:wps="http://schemas.microsoft.com/office/word/2010/wordprocessingShape" mc:Ignorable="w14 w15 w16se w16cid w16 w16cex w16sdtdh w16sdtfl w16du wp14">
   <w:p>
     <w:pPr>
-      <w:pStyle w:val="Footer"/>
+      <w:pStyle w:val="Pieddepage"/>
     </w:pPr>
     <w:r>
       <w:t xml:space="preserve"> </w:t>
@@ -9071,7 +8412,7 @@
 <w:ftr xmlns:wpc="http://schemas.microsoft.com/office/word/2010/wordprocessingCanvas" xmlns:cx="http://schemas.microsoft.com/office/drawing/2014/chartex" xmlns:cx1="http://schemas.microsoft.com/office/drawing/2015/9/8/chartex" xmlns:cx2="http://schemas.microsoft.com/office/drawing/2015/10/21/chartex" xmlns:cx3="http://schemas.microsoft.com/office/drawing/2016/5/9/chartex" xmlns:cx4="http://schemas.microsoft.com/office/drawing/2016/5/10/chartex" xmlns:cx5="http://schemas.microsoft.com/office/drawing/2016/5/11/chartex" xmlns:cx6="http://schemas.microsoft.com/office/drawing/2016/5/12/chartex" xmlns:cx7="http://schemas.microsoft.com/office/drawing/2016/5/13/chartex" xmlns:cx8="http://schemas.microsoft.com/office/drawing/2016/5/14/chartex" xmlns:mc="http://schemas.openxmlformats.org/markup-compatibility/2006" xmlns:aink="http://schemas.microsoft.com/office/drawing/2016/ink" xmlns:am3d="http://schemas.microsoft.com/office/drawing/2017/model3d" xmlns:o="urn:schemas-microsoft-com:office:office" xmlns:oel="http://schemas.microsoft.com/office/2019/extlst" xmlns:r="http://schemas.openxmlformats.org/officeDocument/2006/relationships" xmlns:m="http://schemas.openxmlformats.org/officeDocument/2006/math" xmlns:v="urn:schemas-microsoft-com:vml" xmlns:wp14="http://schemas.microsoft.com/office/word/2010/wordprocessingDrawing" xmlns:wp="http://schemas.openxmlformats.org/drawingml/2006/wordprocessingDrawing" xmlns:w10="urn:schemas-microsoft-com:office:word" xmlns:w="http://schemas.openxmlformats.org/wordprocessingml/2006/main" xmlns:w14="http://schemas.microsoft.com/office/word/2010/wordml" xmlns:w15="http://schemas.microsoft.com/office/word/2012/wordml" xmlns:w16cex="http://schemas.microsoft.com/office/word/2018/wordml/cex" xmlns:w16cid="http://schemas.microsoft.com/office/word/2016/wordml/cid" xmlns:w16="http://schemas.microsoft.com/office/word/2018/wordml" xmlns:w16du="http://schemas.microsoft.com/office/word/2023/wordml/word16du" xmlns:w16sdtdh="http://schemas.microsoft.com/office/word/2020/wordml/sdtdatahash" xmlns:w16sdtfl="http://schemas.microsoft.com/office/word/2024/wordml/sdtformatlock" xmlns:w16se="http://schemas.microsoft.com/office/word/2015/wordml/symex" xmlns:wpg="http://schemas.microsoft.com/office/word/2010/wordprocessingGroup" xmlns:wpi="http://schemas.microsoft.com/office/word/2010/wordprocessingInk" xmlns:wne="http://schemas.microsoft.com/office/word/2006/wordml" xmlns:wps="http://schemas.microsoft.com/office/word/2010/wordprocessingShape" mc:Ignorable="w14 w15 w16se w16cid w16 w16cex w16sdtdh w16sdtfl w16du wp14">
   <w:p>
     <w:pPr>
-      <w:pStyle w:val="Footer"/>
+      <w:pStyle w:val="Pieddepage"/>
     </w:pPr>
     <w:r>
       <w:t xml:space="preserve"> </w:t>
@@ -9103,203 +8444,80 @@
 <w:hdr xmlns:wpc="http://schemas.microsoft.com/office/word/2010/wordprocessingCanvas" xmlns:cx="http://schemas.microsoft.com/office/drawing/2014/chartex" xmlns:cx1="http://schemas.microsoft.com/office/drawing/2015/9/8/chartex" xmlns:cx2="http://schemas.microsoft.com/office/drawing/2015/10/21/chartex" xmlns:cx3="http://schemas.microsoft.com/office/drawing/2016/5/9/chartex" xmlns:cx4="http://schemas.microsoft.com/office/drawing/2016/5/10/chartex" xmlns:cx5="http://schemas.microsoft.com/office/drawing/2016/5/11/chartex" xmlns:cx6="http://schemas.microsoft.com/office/drawing/2016/5/12/chartex" xmlns:cx7="http://schemas.microsoft.com/office/drawing/2016/5/13/chartex" xmlns:cx8="http://schemas.microsoft.com/office/drawing/2016/5/14/chartex" xmlns:mc="http://schemas.openxmlformats.org/markup-compatibility/2006" xmlns:aink="http://schemas.microsoft.com/office/drawing/2016/ink" xmlns:am3d="http://schemas.microsoft.com/office/drawing/2017/model3d" xmlns:o="urn:schemas-microsoft-com:office:office" xmlns:oel="http://schemas.microsoft.com/office/2019/extlst" xmlns:r="http://schemas.openxmlformats.org/officeDocument/2006/relationships" xmlns:m="http://schemas.openxmlformats.org/officeDocument/2006/math" xmlns:v="urn:schemas-microsoft-com:vml" xmlns:wp14="http://schemas.microsoft.com/office/word/2010/wordprocessingDrawing" xmlns:wp="http://schemas.openxmlformats.org/drawingml/2006/wordprocessingDrawing" xmlns:w10="urn:schemas-microsoft-com:office:word" xmlns:w="http://schemas.openxmlformats.org/wordprocessingml/2006/main" xmlns:w14="http://schemas.microsoft.com/office/word/2010/wordml" xmlns:w15="http://schemas.microsoft.com/office/word/2012/wordml" xmlns:w16cex="http://schemas.microsoft.com/office/word/2018/wordml/cex" xmlns:w16cid="http://schemas.microsoft.com/office/word/2016/wordml/cid" xmlns:w16="http://schemas.microsoft.com/office/word/2018/wordml" xmlns:w16du="http://schemas.microsoft.com/office/word/2023/wordml/word16du" xmlns:w16sdtdh="http://schemas.microsoft.com/office/word/2020/wordml/sdtdatahash" xmlns:w16sdtfl="http://schemas.microsoft.com/office/word/2024/wordml/sdtformatlock" xmlns:w16se="http://schemas.microsoft.com/office/word/2015/wordml/symex" xmlns:wpg="http://schemas.microsoft.com/office/word/2010/wordprocessingGroup" xmlns:wpi="http://schemas.microsoft.com/office/word/2010/wordprocessingInk" xmlns:wne="http://schemas.microsoft.com/office/word/2006/wordml" xmlns:wps="http://schemas.microsoft.com/office/word/2010/wordprocessingShape" mc:Ignorable="w14 w15 w16se w16cid w16 w16cex w16sdtdh w16sdtfl w16du wp14">
   <w:p>
     <w:pPr>
-      <w:pStyle w:val="Header"/>
+      <w:pStyle w:val="En-tte"/>
     </w:pPr>
     <w:r>
       <w:rPr>
         <w:noProof/>
       </w:rPr>
-      <mc:AlternateContent>
-        <mc:Choice Requires="wps">
-          <w:drawing>
-            <wp:anchor distT="0" distB="0" distL="0" distR="0" simplePos="0" relativeHeight="251658752" behindDoc="1" locked="0" layoutInCell="0" allowOverlap="1" wp14:anchorId="0502082E" wp14:editId="3A007360">
-              <wp:simplePos x="0" y="0"/>
-              <wp:positionH relativeFrom="page">
-                <wp:posOffset>5425440</wp:posOffset>
-              </wp:positionH>
-              <wp:positionV relativeFrom="page">
-                <wp:posOffset>243840</wp:posOffset>
-              </wp:positionV>
-              <wp:extent cx="264160" cy="243840"/>
-              <wp:effectExtent l="0" t="0" r="0" b="0"/>
-              <wp:wrapSquare wrapText="largest"/>
-              <wp:docPr id="3" name="Text Box 2"/>
-              <wp:cNvGraphicFramePr/>
-              <a:graphic xmlns:a="http://schemas.openxmlformats.org/drawingml/2006/main">
-                <a:graphicData uri="http://schemas.microsoft.com/office/word/2010/wordprocessingShape">
-                  <wps:wsp>
-                    <wps:cNvSpPr/>
-                    <wps:spPr>
-                      <a:xfrm>
-                        <a:off x="0" y="0"/>
-                        <a:ext cx="264240" cy="243720"/>
-                      </a:xfrm>
-                      <a:prstGeom prst="rect">
-                        <a:avLst/>
-                      </a:prstGeom>
-                      <a:noFill/>
-                      <a:ln w="0">
-                        <a:noFill/>
-                      </a:ln>
-                    </wps:spPr>
-                    <wps:style>
-                      <a:lnRef idx="0">
-                        <a:scrgbClr r="0" g="0" b="0"/>
-                      </a:lnRef>
-                      <a:fillRef idx="0">
-                        <a:scrgbClr r="0" g="0" b="0"/>
-                      </a:fillRef>
-                      <a:effectRef idx="0">
-                        <a:scrgbClr r="0" g="0" b="0"/>
-                      </a:effectRef>
-                      <a:fontRef idx="minor"/>
-                    </wps:style>
-                    <wps:txbx>
-                      <w:txbxContent>
-                        <w:p>
-                          <w:pPr>
-                            <w:pStyle w:val="FrameContents"/>
-                          </w:pPr>
-                          <w:r>
-                            <w:rPr>
-                              <w:rStyle w:val="PageNumber"/>
-                              <w:color w:val="000000"/>
-                              <w:sz w:val="22"/>
-                              <w:szCs w:val="22"/>
-                            </w:rPr>
-                            <w:t xml:space="preserve">   </w:t>
-                          </w:r>
-                          <w:r>
-                            <w:rPr>
-                              <w:rStyle w:val="PageNumber"/>
-                              <w:color w:val="000000"/>
-                              <w:sz w:val="22"/>
-                              <w:szCs w:val="22"/>
-                            </w:rPr>
-                            <w:fldChar w:fldCharType="begin"/>
-                          </w:r>
-                          <w:r>
-                            <w:rPr>
-                              <w:rStyle w:val="PageNumber"/>
-                              <w:color w:val="000000"/>
-                              <w:sz w:val="22"/>
-                              <w:szCs w:val="22"/>
-                            </w:rPr>
-                            <w:instrText xml:space="preserve"> PAGE </w:instrText>
-                          </w:r>
-                          <w:r>
-                            <w:rPr>
-                              <w:rStyle w:val="PageNumber"/>
-                              <w:color w:val="000000"/>
-                              <w:sz w:val="22"/>
-                              <w:szCs w:val="22"/>
-                            </w:rPr>
-                            <w:fldChar w:fldCharType="separate"/>
-                          </w:r>
-                          <w:r>
-                            <w:rPr>
-                              <w:rStyle w:val="PageNumber"/>
-                              <w:color w:val="000000"/>
-                              <w:sz w:val="22"/>
-                              <w:szCs w:val="22"/>
-                            </w:rPr>
-                            <w:t>24</w:t>
-                          </w:r>
-                          <w:r>
-                            <w:rPr>
-                              <w:rStyle w:val="PageNumber"/>
-                              <w:color w:val="000000"/>
-                              <w:sz w:val="22"/>
-                              <w:szCs w:val="22"/>
-                            </w:rPr>
-                            <w:fldChar w:fldCharType="end"/>
-                          </w:r>
-                        </w:p>
-                      </w:txbxContent>
-                    </wps:txbx>
-                    <wps:bodyPr lIns="5760" tIns="5760" rIns="5760" bIns="5760" anchor="t" upright="1">
-                      <a:noAutofit/>
-                    </wps:bodyPr>
-                  </wps:wsp>
-                </a:graphicData>
-              </a:graphic>
-            </wp:anchor>
-          </w:drawing>
-        </mc:Choice>
-        <mc:Fallback>
-          <w:pict>
-            <v:rect id="shape_0" ID="Text Box 2" path="m0,0l-2147483645,0l-2147483645,-2147483646l0,-2147483646xe" stroked="f" o:allowincell="f" style="position:absolute;margin-left:427.2pt;margin-top:19.2pt;width:20.75pt;height:19.15pt;mso-wrap-style:square;v-text-anchor:top;mso-position-horizontal-relative:page;mso-position-vertical-relative:page" wp14:anchorId="1C468005">
-              <v:fill o:detectmouseclick="t" on="false"/>
-              <v:stroke color="#3465a4" joinstyle="round" endcap="flat"/>
-              <v:textbox>
-                <w:txbxContent>
-                  <w:p>
-                    <w:pPr>
-                      <w:pStyle w:val="FrameContents"/>
-                      <w:rPr/>
-                    </w:pPr>
-                    <w:r>
-                      <w:rPr>
-                        <w:rStyle w:val="PageNumber"/>
-                        <w:color w:val="000000"/>
-                        <w:sz w:val="22"/>
-                        <w:szCs w:val="22"/>
-                      </w:rPr>
-                      <w:t xml:space="preserve">   </w:t>
-                    </w:r>
-                    <w:r>
-                      <w:rPr>
-                        <w:rStyle w:val="PageNumber"/>
-                        <w:color w:val="000000"/>
-                        <w:sz w:val="22"/>
-                        <w:szCs w:val="22"/>
-                      </w:rPr>
-                      <w:fldChar w:fldCharType="begin"/>
-                    </w:r>
-                    <w:r>
-                      <w:rPr>
-                        <w:rStyle w:val="PageNumber"/>
-                        <w:sz w:val="22"/>
-                        <w:szCs w:val="22"/>
-                        <w:color w:val="000000"/>
-                      </w:rPr>
-                      <w:instrText xml:space="preserve"> PAGE </w:instrText>
-                    </w:r>
-                    <w:r>
-                      <w:rPr>
-                        <w:rStyle w:val="PageNumber"/>
-                        <w:sz w:val="22"/>
-                        <w:szCs w:val="22"/>
-                        <w:color w:val="000000"/>
-                      </w:rPr>
-                      <w:fldChar w:fldCharType="separate"/>
-                    </w:r>
-                    <w:r>
-                      <w:rPr>
-                        <w:rStyle w:val="PageNumber"/>
-                        <w:sz w:val="22"/>
-                        <w:szCs w:val="22"/>
-                        <w:color w:val="000000"/>
-                      </w:rPr>
-                      <w:t>24</w:t>
-                    </w:r>
-                    <w:r>
-                      <w:rPr>
-                        <w:rStyle w:val="PageNumber"/>
-                        <w:sz w:val="22"/>
-                        <w:szCs w:val="22"/>
-                        <w:color w:val="000000"/>
-                      </w:rPr>
-                      <w:fldChar w:fldCharType="end"/>
-                    </w:r>
-                  </w:p>
-                </w:txbxContent>
-              </v:textbox>
-              <w10:wrap type="square" side="largest"/>
-            </v:rect>
-          </w:pict>
-        </mc:Fallback>
-      </mc:AlternateContent>
+      <w:pict w14:anchorId="64DD99D6">
+        <v:rect id="_x0000_s1035" style="position:absolute;left:0;text-align:left;margin-left:427.2pt;margin-top:19.2pt;width:20.8pt;height:19.2pt;z-index:-251657728;visibility:visible;mso-wrap-style:square;mso-wrap-distance-left:0;mso-wrap-distance-top:0;mso-wrap-distance-right:0;mso-wrap-distance-bottom:0;mso-position-horizontal:absolute;mso-position-horizontal-relative:page;mso-position-vertical:absolute;mso-position-vertical-relative:page;v-text-anchor:top" o:gfxdata="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" o:allowincell="f" filled="f" stroked="f" strokeweight="0">
+          <v:textbox inset=".16mm,.16mm,.16mm,.16mm">
+            <w:txbxContent>
+              <w:p>
+                <w:pPr>
+                  <w:pStyle w:val="FrameContents"/>
+                </w:pPr>
+                <w:r>
+                  <w:rPr>
+                    <w:rStyle w:val="Numrodepage"/>
+                    <w:color w:val="000000"/>
+                    <w:sz w:val="22"/>
+                    <w:szCs w:val="22"/>
+                  </w:rPr>
+                  <w:t xml:space="preserve">   </w:t>
+                </w:r>
+                <w:r>
+                  <w:rPr>
+                    <w:rStyle w:val="Numrodepage"/>
+                    <w:color w:val="000000"/>
+                    <w:sz w:val="22"/>
+                    <w:szCs w:val="22"/>
+                  </w:rPr>
+                  <w:fldChar w:fldCharType="begin"/>
+                </w:r>
+                <w:r>
+                  <w:rPr>
+                    <w:rStyle w:val="Numrodepage"/>
+                    <w:color w:val="000000"/>
+                    <w:sz w:val="22"/>
+                    <w:szCs w:val="22"/>
+                  </w:rPr>
+                  <w:instrText xml:space="preserve"> PAGE </w:instrText>
+                </w:r>
+                <w:r>
+                  <w:rPr>
+                    <w:rStyle w:val="Numrodepage"/>
+                    <w:color w:val="000000"/>
+                    <w:sz w:val="22"/>
+                    <w:szCs w:val="22"/>
+                  </w:rPr>
+                  <w:fldChar w:fldCharType="separate"/>
+                </w:r>
+                <w:r>
+                  <w:rPr>
+                    <w:rStyle w:val="Numrodepage"/>
+                    <w:color w:val="000000"/>
+                    <w:sz w:val="22"/>
+                    <w:szCs w:val="22"/>
+                  </w:rPr>
+                  <w:t>24</w:t>
+                </w:r>
+                <w:r>
+                  <w:rPr>
+                    <w:rStyle w:val="Numrodepage"/>
+                    <w:color w:val="000000"/>
+                    <w:sz w:val="22"/>
+                    <w:szCs w:val="22"/>
+                  </w:rPr>
+                  <w:fldChar w:fldCharType="end"/>
+                </w:r>
+              </w:p>
+            </w:txbxContent>
+          </v:textbox>
+          <w10:wrap type="square" side="largest" anchorx="page" anchory="page"/>
+        </v:rect>
+      </w:pict>
     </w:r>
     <w:r>
       <w:pict w14:anchorId="3E56F939">
@@ -9342,300 +8560,134 @@
 <w:hdr xmlns:wpc="http://schemas.microsoft.com/office/word/2010/wordprocessingCanvas" xmlns:cx="http://schemas.microsoft.com/office/drawing/2014/chartex" xmlns:cx1="http://schemas.microsoft.com/office/drawing/2015/9/8/chartex" xmlns:cx2="http://schemas.microsoft.com/office/drawing/2015/10/21/chartex" xmlns:cx3="http://schemas.microsoft.com/office/drawing/2016/5/9/chartex" xmlns:cx4="http://schemas.microsoft.com/office/drawing/2016/5/10/chartex" xmlns:cx5="http://schemas.microsoft.com/office/drawing/2016/5/11/chartex" xmlns:cx6="http://schemas.microsoft.com/office/drawing/2016/5/12/chartex" xmlns:cx7="http://schemas.microsoft.com/office/drawing/2016/5/13/chartex" xmlns:cx8="http://schemas.microsoft.com/office/drawing/2016/5/14/chartex" xmlns:mc="http://schemas.openxmlformats.org/markup-compatibility/2006" xmlns:aink="http://schemas.microsoft.com/office/drawing/2016/ink" xmlns:am3d="http://schemas.microsoft.com/office/drawing/2017/model3d" xmlns:o="urn:schemas-microsoft-com:office:office" xmlns:oel="http://schemas.microsoft.com/office/2019/extlst" xmlns:r="http://schemas.openxmlformats.org/officeDocument/2006/relationships" xmlns:m="http://schemas.openxmlformats.org/officeDocument/2006/math" xmlns:v="urn:schemas-microsoft-com:vml" xmlns:wp14="http://schemas.microsoft.com/office/word/2010/wordprocessingDrawing" xmlns:wp="http://schemas.openxmlformats.org/drawingml/2006/wordprocessingDrawing" xmlns:w10="urn:schemas-microsoft-com:office:word" xmlns:w="http://schemas.openxmlformats.org/wordprocessingml/2006/main" xmlns:w14="http://schemas.microsoft.com/office/word/2010/wordml" xmlns:w15="http://schemas.microsoft.com/office/word/2012/wordml" xmlns:w16cex="http://schemas.microsoft.com/office/word/2018/wordml/cex" xmlns:w16cid="http://schemas.microsoft.com/office/word/2016/wordml/cid" xmlns:w16="http://schemas.microsoft.com/office/word/2018/wordml" xmlns:w16du="http://schemas.microsoft.com/office/word/2023/wordml/word16du" xmlns:w16sdtdh="http://schemas.microsoft.com/office/word/2020/wordml/sdtdatahash" xmlns:w16sdtfl="http://schemas.microsoft.com/office/word/2024/wordml/sdtformatlock" xmlns:w16se="http://schemas.microsoft.com/office/word/2015/wordml/symex" xmlns:wpg="http://schemas.microsoft.com/office/word/2010/wordprocessingGroup" xmlns:wpi="http://schemas.microsoft.com/office/word/2010/wordprocessingInk" xmlns:wne="http://schemas.microsoft.com/office/word/2006/wordml" xmlns:wps="http://schemas.microsoft.com/office/word/2010/wordprocessingShape" mc:Ignorable="w14 w15 w16se w16cid w16 w16cex w16sdtdh w16sdtfl w16du wp14">
   <w:p>
     <w:pPr>
-      <w:pStyle w:val="Header"/>
+      <w:pStyle w:val="En-tte"/>
       <w:ind w:right="360"/>
     </w:pPr>
     <w:r>
       <w:rPr>
         <w:noProof/>
       </w:rPr>
-      <mc:AlternateContent>
-        <mc:Choice Requires="wps">
-          <w:drawing>
-            <wp:anchor distT="0" distB="0" distL="0" distR="0" simplePos="0" relativeHeight="251654656" behindDoc="1" locked="0" layoutInCell="0" allowOverlap="1" wp14:anchorId="62473070" wp14:editId="601A3285">
-              <wp:simplePos x="0" y="0"/>
-              <wp:positionH relativeFrom="page">
-                <wp:posOffset>6837680</wp:posOffset>
-              </wp:positionH>
-              <wp:positionV relativeFrom="page">
-                <wp:posOffset>254000</wp:posOffset>
-              </wp:positionV>
-              <wp:extent cx="264160" cy="254000"/>
-              <wp:effectExtent l="0" t="0" r="0" b="0"/>
-              <wp:wrapSquare wrapText="largest"/>
-              <wp:docPr id="5" name="Text Box 2"/>
-              <wp:cNvGraphicFramePr/>
-              <a:graphic xmlns:a="http://schemas.openxmlformats.org/drawingml/2006/main">
-                <a:graphicData uri="http://schemas.microsoft.com/office/word/2010/wordprocessingShape">
-                  <wps:wsp>
-                    <wps:cNvSpPr/>
-                    <wps:spPr>
-                      <a:xfrm>
-                        <a:off x="0" y="0"/>
-                        <a:ext cx="264240" cy="254160"/>
-                      </a:xfrm>
-                      <a:prstGeom prst="rect">
-                        <a:avLst/>
-                      </a:prstGeom>
-                      <a:noFill/>
-                      <a:ln w="0">
-                        <a:noFill/>
-                      </a:ln>
-                    </wps:spPr>
-                    <wps:style>
-                      <a:lnRef idx="0">
-                        <a:scrgbClr r="0" g="0" b="0"/>
-                      </a:lnRef>
-                      <a:fillRef idx="0">
-                        <a:scrgbClr r="0" g="0" b="0"/>
-                      </a:fillRef>
-                      <a:effectRef idx="0">
-                        <a:scrgbClr r="0" g="0" b="0"/>
-                      </a:effectRef>
-                      <a:fontRef idx="minor"/>
-                    </wps:style>
-                    <wps:txbx>
-                      <w:txbxContent>
-                        <w:p>
-                          <w:pPr>
-                            <w:pStyle w:val="FrameContents"/>
-                          </w:pPr>
-                          <w:r>
-                            <w:rPr>
-                              <w:rStyle w:val="PageNumber"/>
-                              <w:color w:val="000000"/>
-                              <w:sz w:val="22"/>
-                              <w:szCs w:val="22"/>
-                            </w:rPr>
-                            <w:t xml:space="preserve">   </w:t>
-                          </w:r>
-                          <w:r>
-                            <w:rPr>
-                              <w:rStyle w:val="PageNumber"/>
-                              <w:color w:val="000000"/>
-                              <w:sz w:val="22"/>
-                              <w:szCs w:val="22"/>
-                            </w:rPr>
-                            <w:fldChar w:fldCharType="begin"/>
-                          </w:r>
-                          <w:r>
-                            <w:rPr>
-                              <w:rStyle w:val="PageNumber"/>
-                              <w:color w:val="000000"/>
-                              <w:sz w:val="22"/>
-                              <w:szCs w:val="22"/>
-                            </w:rPr>
-                            <w:instrText xml:space="preserve"> PAGE </w:instrText>
-                          </w:r>
-                          <w:r>
-                            <w:rPr>
-                              <w:rStyle w:val="PageNumber"/>
-                              <w:color w:val="000000"/>
-                              <w:sz w:val="22"/>
-                              <w:szCs w:val="22"/>
-                            </w:rPr>
-                            <w:fldChar w:fldCharType="separate"/>
-                          </w:r>
-                          <w:r>
-                            <w:rPr>
-                              <w:rStyle w:val="PageNumber"/>
-                              <w:color w:val="000000"/>
-                              <w:sz w:val="22"/>
-                              <w:szCs w:val="22"/>
-                            </w:rPr>
-                            <w:t>23</w:t>
-                          </w:r>
-                          <w:r>
-                            <w:rPr>
-                              <w:rStyle w:val="PageNumber"/>
-                              <w:color w:val="000000"/>
-                              <w:sz w:val="22"/>
-                              <w:szCs w:val="22"/>
-                            </w:rPr>
-                            <w:fldChar w:fldCharType="end"/>
-                          </w:r>
-                        </w:p>
-                      </w:txbxContent>
-                    </wps:txbx>
-                    <wps:bodyPr lIns="5760" tIns="5760" rIns="5760" bIns="5760" anchor="t" upright="1">
-                      <a:noAutofit/>
-                    </wps:bodyPr>
-                  </wps:wsp>
-                </a:graphicData>
-              </a:graphic>
-            </wp:anchor>
-          </w:drawing>
-        </mc:Choice>
-        <mc:Fallback>
-          <w:pict>
-            <v:rect id="shape_0" ID="Text Box 2" path="m0,0l-2147483645,0l-2147483645,-2147483646l0,-2147483646xe" stroked="f" o:allowincell="f" style="position:absolute;margin-left:538.4pt;margin-top:20pt;width:20.75pt;height:19.95pt;mso-wrap-style:square;v-text-anchor:top;mso-position-horizontal-relative:page;mso-position-vertical-relative:page" wp14:anchorId="6DE7176B">
-              <v:fill o:detectmouseclick="t" on="false"/>
-              <v:stroke color="#3465a4" joinstyle="round" endcap="flat"/>
-              <v:textbox>
-                <w:txbxContent>
-                  <w:p>
-                    <w:pPr>
-                      <w:pStyle w:val="FrameContents"/>
-                      <w:rPr/>
-                    </w:pPr>
-                    <w:r>
-                      <w:rPr>
-                        <w:rStyle w:val="PageNumber"/>
-                        <w:color w:val="000000"/>
-                        <w:sz w:val="22"/>
-                        <w:szCs w:val="22"/>
-                      </w:rPr>
-                      <w:t xml:space="preserve">   </w:t>
-                    </w:r>
-                    <w:r>
-                      <w:rPr>
-                        <w:rStyle w:val="PageNumber"/>
-                        <w:color w:val="000000"/>
-                        <w:sz w:val="22"/>
-                        <w:szCs w:val="22"/>
-                      </w:rPr>
-                      <w:fldChar w:fldCharType="begin"/>
-                    </w:r>
-                    <w:r>
-                      <w:rPr>
-                        <w:rStyle w:val="PageNumber"/>
-                        <w:sz w:val="22"/>
-                        <w:szCs w:val="22"/>
-                        <w:color w:val="000000"/>
-                      </w:rPr>
-                      <w:instrText xml:space="preserve"> PAGE </w:instrText>
-                    </w:r>
-                    <w:r>
-                      <w:rPr>
-                        <w:rStyle w:val="PageNumber"/>
-                        <w:sz w:val="22"/>
-                        <w:szCs w:val="22"/>
-                        <w:color w:val="000000"/>
-                      </w:rPr>
-                      <w:fldChar w:fldCharType="separate"/>
-                    </w:r>
-                    <w:r>
-                      <w:rPr>
-                        <w:rStyle w:val="PageNumber"/>
-                        <w:sz w:val="22"/>
-                        <w:szCs w:val="22"/>
-                        <w:color w:val="000000"/>
-                      </w:rPr>
-                      <w:t>23</w:t>
-                    </w:r>
-                    <w:r>
-                      <w:rPr>
-                        <w:rStyle w:val="PageNumber"/>
-                        <w:sz w:val="22"/>
-                        <w:szCs w:val="22"/>
-                        <w:color w:val="000000"/>
-                      </w:rPr>
-                      <w:fldChar w:fldCharType="end"/>
-                    </w:r>
-                  </w:p>
-                </w:txbxContent>
-              </v:textbox>
-              <w10:wrap type="square" side="largest"/>
-            </v:rect>
-          </w:pict>
-        </mc:Fallback>
-      </mc:AlternateContent>
+      <w:pict w14:anchorId="23F92603">
+        <v:rect id="Text Box 2" o:spid="_x0000_s1034" style="position:absolute;left:0;text-align:left;margin-left:538.4pt;margin-top:20pt;width:20.8pt;height:20pt;z-index:-251661824;visibility:visible;mso-wrap-style:square;mso-wrap-distance-left:0;mso-wrap-distance-top:0;mso-wrap-distance-right:0;mso-wrap-distance-bottom:0;mso-position-horizontal:absolute;mso-position-horizontal-relative:page;mso-position-vertical:absolute;mso-position-vertical-relative:page;v-text-anchor:top" o:gfxdata="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" o:allowincell="f" filled="f" stroked="f" strokeweight="0">
+          <v:textbox inset=".16mm,.16mm,.16mm,.16mm">
+            <w:txbxContent>
+              <w:p>
+                <w:pPr>
+                  <w:pStyle w:val="FrameContents"/>
+                </w:pPr>
+                <w:r>
+                  <w:rPr>
+                    <w:rStyle w:val="Numrodepage"/>
+                    <w:color w:val="000000"/>
+                    <w:sz w:val="22"/>
+                    <w:szCs w:val="22"/>
+                  </w:rPr>
+                  <w:t xml:space="preserve">   </w:t>
+                </w:r>
+                <w:r>
+                  <w:rPr>
+                    <w:rStyle w:val="Numrodepage"/>
+                    <w:color w:val="000000"/>
+                    <w:sz w:val="22"/>
+                    <w:szCs w:val="22"/>
+                  </w:rPr>
+                  <w:fldChar w:fldCharType="begin"/>
+                </w:r>
+                <w:r>
+                  <w:rPr>
+                    <w:rStyle w:val="Numrodepage"/>
+                    <w:color w:val="000000"/>
+                    <w:sz w:val="22"/>
+                    <w:szCs w:val="22"/>
+                  </w:rPr>
+                  <w:instrText xml:space="preserve"> PAGE </w:instrText>
+                </w:r>
+                <w:r>
+                  <w:rPr>
+                    <w:rStyle w:val="Numrodepage"/>
+                    <w:color w:val="000000"/>
+                    <w:sz w:val="22"/>
+                    <w:szCs w:val="22"/>
+                  </w:rPr>
+                  <w:fldChar w:fldCharType="separate"/>
+                </w:r>
+                <w:r>
+                  <w:rPr>
+                    <w:rStyle w:val="Numrodepage"/>
+                    <w:color w:val="000000"/>
+                    <w:sz w:val="22"/>
+                    <w:szCs w:val="22"/>
+                  </w:rPr>
+                  <w:t>23</w:t>
+                </w:r>
+                <w:r>
+                  <w:rPr>
+                    <w:rStyle w:val="Numrodepage"/>
+                    <w:color w:val="000000"/>
+                    <w:sz w:val="22"/>
+                    <w:szCs w:val="22"/>
+                  </w:rPr>
+                  <w:fldChar w:fldCharType="end"/>
+                </w:r>
+              </w:p>
+            </w:txbxContent>
+          </v:textbox>
+          <w10:wrap type="square" side="largest" anchorx="page" anchory="page"/>
+        </v:rect>
+      </w:pict>
     </w:r>
     <w:r>
       <w:rPr>
         <w:noProof/>
       </w:rPr>
-      <mc:AlternateContent>
-        <mc:Choice Requires="wps">
-          <w:drawing>
-            <wp:anchor distT="0" distB="0" distL="114300" distR="0" simplePos="0" relativeHeight="251659776" behindDoc="1" locked="0" layoutInCell="0" allowOverlap="1" wp14:anchorId="6810FF7E" wp14:editId="6F26632E">
-              <wp:simplePos x="0" y="0"/>
-              <wp:positionH relativeFrom="margin">
-                <wp:align>center</wp:align>
-              </wp:positionH>
-              <wp:positionV relativeFrom="margin">
-                <wp:align>center</wp:align>
-              </wp:positionV>
-              <wp:extent cx="247650" cy="15240"/>
-              <wp:effectExtent l="6448425" t="27263090" r="0" b="0"/>
-              <wp:wrapNone/>
-              <wp:docPr id="6" name="PowerPlusWaterMarkObject1357468908"/>
-              <wp:cNvGraphicFramePr/>
-              <a:graphic xmlns:a="http://schemas.openxmlformats.org/drawingml/2006/main">
-                <a:graphicData uri="http://schemas.microsoft.com/office/word/2010/wordprocessingShape">
-                  <wps:wsp>
-                    <wps:cNvSpPr txBox="1"/>
-                    <wps:spPr>
-                      <a:xfrm rot="18900000">
-                        <a:off x="0" y="0"/>
-                        <a:ext cx="247680" cy="15120"/>
-                      </a:xfrm>
-                      <a:prstGeom prst="rect">
-                        <a:avLst/>
-                      </a:prstGeom>
-                    </wps:spPr>
-                    <wps:txbx>
-                      <w:txbxContent>
-                        <w:p>
-                          <w:pPr>
-                            <w:overflowPunct w:val="0"/>
-                          </w:pPr>
-                          <w:r>
-                            <w:rPr>
-                              <w:color w:val="7F7F7F"/>
-                              <w:sz w:val="2"/>
-                              <w:szCs w:val="20"/>
-                              <w14:textOutline w14:w="0" w14:cap="flat" w14:cmpd="sng" w14:algn="ctr">
-                                <w14:noFill/>
-                                <w14:prstDash w14:val="solid"/>
-                                <w14:round/>
-                              </w14:textOutline>
-                            </w:rPr>
-                            <w:t>{{ convention.display_not_validated_status() }}</w:t>
-                          </w:r>
-                        </w:p>
-                      </w:txbxContent>
-                    </wps:txbx>
-                    <wps:bodyPr wrap="square" lIns="0" tIns="0" rIns="0" bIns="0" numCol="1" anchor="ctr">
-                      <a:prstTxWarp prst="textPlain">
-                        <a:avLst>
-                          <a:gd name="adj" fmla="val 50000"/>
-                        </a:avLst>
-                      </a:prstTxWarp>
-                      <a:noAutofit/>
-                    </wps:bodyPr>
-                  </wps:wsp>
-                </a:graphicData>
-              </a:graphic>
-            </wp:anchor>
-          </w:drawing>
-        </mc:Choice>
-        <mc:Fallback>
-          <w:pict/>
-        </mc:Fallback>
-      </mc:AlternateContent>
+      <w:pict w14:anchorId="379377EC">
+        <v:shapetype id="_x0000_t202" coordsize="21600,21600" o:spt="202" path="m,l,21600r21600,l21600,xe">
+          <v:stroke joinstyle="miter"/>
+          <v:path gradientshapeok="t" o:connecttype="rect"/>
+        </v:shapetype>
+        <v:shape id="PowerPlusWaterMarkObject1357468908" o:spid="_x0000_s1033" type="#_x0000_t202" style="position:absolute;left:0;text-align:left;margin-left:0;margin-top:0;width:19.5pt;height:1.2pt;rotation:-45;z-index:-251656704;visibility:visible;mso-wrap-style:square;mso-wrap-distance-left:9pt;mso-wrap-distance-top:0;mso-wrap-distance-right:0;mso-wrap-distance-bottom:0;mso-position-horizontal:center;mso-position-horizontal-relative:margin;mso-position-vertical:center;mso-position-vertical-relative:margin;v-text-anchor:middle" o:gfxdata="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" o:allowincell="f" filled="f" stroked="f">
+          <v:textbox inset="0,0,0,0">
+            <w:txbxContent>
+              <w:p>
+                <w:pPr>
+                  <w:overflowPunct w:val="0"/>
+                </w:pPr>
+                <w:r>
+                  <w:rPr>
+                    <w:color w:val="7F7F7F"/>
+                    <w:sz w:val="2"/>
+                    <w:szCs w:val="20"/>
+                  </w:rPr>
+                  <w:t>{{ convention.display_not_validated_status() }}</w:t>
+                </w:r>
+              </w:p>
+            </w:txbxContent>
+          </v:textbox>
+          <w10:wrap anchorx="margin" anchory="margin"/>
+        </v:shape>
+      </w:pict>
     </w:r>
     <w:r>
       <w:rPr>
-        <w:rStyle w:val="PageNumber"/>
+        <w:rStyle w:val="Numrodepage"/>
       </w:rPr>
       <w:t xml:space="preserve"> </w:t>
     </w:r>
     <w:r>
       <w:rPr>
-        <w:rStyle w:val="PageNumber"/>
+        <w:rStyle w:val="Numrodepage"/>
       </w:rPr>
       <w:tab/>
     </w:r>
     <w:r>
       <w:rPr>
-        <w:rStyle w:val="PageNumber"/>
+        <w:rStyle w:val="Numrodepage"/>
       </w:rPr>
       <w:tab/>
     </w:r>
     <w:r>
       <w:rPr>
-        <w:rStyle w:val="PageNumber"/>
+        <w:rStyle w:val="Numrodepage"/>
       </w:rPr>
       <w:tab/>
     </w:r>
@@ -9647,7 +8699,7 @@
 <w:hdr xmlns:wpc="http://schemas.microsoft.com/office/word/2010/wordprocessingCanvas" xmlns:cx="http://schemas.microsoft.com/office/drawing/2014/chartex" xmlns:cx1="http://schemas.microsoft.com/office/drawing/2015/9/8/chartex" xmlns:cx2="http://schemas.microsoft.com/office/drawing/2015/10/21/chartex" xmlns:cx3="http://schemas.microsoft.com/office/drawing/2016/5/9/chartex" xmlns:cx4="http://schemas.microsoft.com/office/drawing/2016/5/10/chartex" xmlns:cx5="http://schemas.microsoft.com/office/drawing/2016/5/11/chartex" xmlns:cx6="http://schemas.microsoft.com/office/drawing/2016/5/12/chartex" xmlns:cx7="http://schemas.microsoft.com/office/drawing/2016/5/13/chartex" xmlns:cx8="http://schemas.microsoft.com/office/drawing/2016/5/14/chartex" xmlns:mc="http://schemas.openxmlformats.org/markup-compatibility/2006" xmlns:aink="http://schemas.microsoft.com/office/drawing/2016/ink" xmlns:am3d="http://schemas.microsoft.com/office/drawing/2017/model3d" xmlns:o="urn:schemas-microsoft-com:office:office" xmlns:oel="http://schemas.microsoft.com/office/2019/extlst" xmlns:r="http://schemas.openxmlformats.org/officeDocument/2006/relationships" xmlns:m="http://schemas.openxmlformats.org/officeDocument/2006/math" xmlns:v="urn:schemas-microsoft-com:vml" xmlns:wp14="http://schemas.microsoft.com/office/word/2010/wordprocessingDrawing" xmlns:wp="http://schemas.openxmlformats.org/drawingml/2006/wordprocessingDrawing" xmlns:w10="urn:schemas-microsoft-com:office:word" xmlns:w="http://schemas.openxmlformats.org/wordprocessingml/2006/main" xmlns:w14="http://schemas.microsoft.com/office/word/2010/wordml" xmlns:w15="http://schemas.microsoft.com/office/word/2012/wordml" xmlns:w16cex="http://schemas.microsoft.com/office/word/2018/wordml/cex" xmlns:w16cid="http://schemas.microsoft.com/office/word/2016/wordml/cid" xmlns:w16="http://schemas.microsoft.com/office/word/2018/wordml" xmlns:w16du="http://schemas.microsoft.com/office/word/2023/wordml/word16du" xmlns:w16sdtdh="http://schemas.microsoft.com/office/word/2020/wordml/sdtdatahash" xmlns:w16sdtfl="http://schemas.microsoft.com/office/word/2024/wordml/sdtformatlock" xmlns:w16se="http://schemas.microsoft.com/office/word/2015/wordml/symex" xmlns:wpg="http://schemas.microsoft.com/office/word/2010/wordprocessingGroup" xmlns:wpi="http://schemas.microsoft.com/office/word/2010/wordprocessingInk" xmlns:wne="http://schemas.microsoft.com/office/word/2006/wordml" xmlns:wps="http://schemas.microsoft.com/office/word/2010/wordprocessingShape" mc:Ignorable="w14 w15 w16se w16cid w16 w16cex w16sdtdh w16sdtfl w16du wp14">
   <w:tbl>
     <w:tblPr>
-      <w:tblStyle w:val="TableGrid"/>
+      <w:tblStyle w:val="Grilledutableau"/>
       <w:tblW w:w="8460" w:type="dxa"/>
       <w:jc w:val="center"/>
       <w:tblLayout w:type="fixed"/>
@@ -9688,131 +8740,39 @@
             <w:rPr>
               <w:noProof/>
             </w:rPr>
-            <mc:AlternateContent>
-              <mc:Choice Requires="wps">
-                <w:drawing>
-                  <wp:anchor distT="0" distB="0" distL="0" distR="0" simplePos="0" relativeHeight="251655680" behindDoc="1" locked="0" layoutInCell="1" allowOverlap="1" wp14:anchorId="1C70B8E9" wp14:editId="2B727346">
-                    <wp:simplePos x="0" y="0"/>
-                    <wp:positionH relativeFrom="column">
-                      <wp:posOffset>4092575</wp:posOffset>
-                    </wp:positionH>
-                    <wp:positionV relativeFrom="page">
-                      <wp:posOffset>184785</wp:posOffset>
-                    </wp:positionV>
-                    <wp:extent cx="798830" cy="306705"/>
-                    <wp:effectExtent l="0" t="0" r="0" b="0"/>
-                    <wp:wrapNone/>
-                    <wp:docPr id="7" name="Text Box 18"/>
-                    <wp:cNvGraphicFramePr/>
-                    <a:graphic xmlns:a="http://schemas.openxmlformats.org/drawingml/2006/main">
-                      <a:graphicData uri="http://schemas.microsoft.com/office/word/2010/wordprocessingShape">
-                        <wps:wsp>
-                          <wps:cNvSpPr/>
-                          <wps:spPr>
-                            <a:xfrm>
-                              <a:off x="0" y="0"/>
-                              <a:ext cx="798840" cy="306720"/>
-                            </a:xfrm>
-                            <a:prstGeom prst="rect">
-                              <a:avLst/>
-                            </a:prstGeom>
-                            <a:noFill/>
-                            <a:ln w="0">
-                              <a:noFill/>
-                            </a:ln>
-                          </wps:spPr>
-                          <wps:style>
-                            <a:lnRef idx="0">
-                              <a:scrgbClr r="0" g="0" b="0"/>
-                            </a:lnRef>
-                            <a:fillRef idx="0">
-                              <a:scrgbClr r="0" g="0" b="0"/>
-                            </a:fillRef>
-                            <a:effectRef idx="0">
-                              <a:scrgbClr r="0" g="0" b="0"/>
-                            </a:effectRef>
-                            <a:fontRef idx="minor"/>
-                          </wps:style>
-                          <wps:txbx>
-                            <w:txbxContent>
-                              <w:p>
-                                <w:pPr>
-                                  <w:pStyle w:val="Form12"/>
-                                  <w:jc w:val="center"/>
-                                  <w:rPr>
-                                    <w:color w:val="000000"/>
-                                  </w:rPr>
-                                </w:pPr>
-                                <w:r>
-                                  <w:rPr>
-                                    <w:color w:val="000000"/>
-                                    <w:sz w:val="20"/>
-                                  </w:rPr>
-                                  <w:t>N° 3265-SD</w:t>
-                                </w:r>
-                              </w:p>
-                              <w:p>
-                                <w:pPr>
-                                  <w:pStyle w:val="Form12"/>
-                                  <w:rPr>
-                                    <w:color w:val="000000"/>
-                                  </w:rPr>
-                                </w:pPr>
-                              </w:p>
-                            </w:txbxContent>
-                          </wps:txbx>
-                          <wps:bodyPr lIns="5760" tIns="5760" rIns="5760" bIns="5760" anchor="t" upright="1">
-                            <a:noAutofit/>
-                          </wps:bodyPr>
-                        </wps:wsp>
-                      </a:graphicData>
-                    </a:graphic>
-                  </wp:anchor>
-                </w:drawing>
-              </mc:Choice>
-              <mc:Fallback>
-                <w:pict>
-                  <v:rect id="shape_0" ID="Text Box 18" path="m0,0l-2147483645,0l-2147483645,-2147483646l0,-2147483646xe" stroked="f" o:allowincell="f" style="position:absolute;margin-left:322.25pt;margin-top:14.55pt;width:62.85pt;height:24.1pt;mso-wrap-style:square;v-text-anchor:top;mso-position-vertical-relative:page" wp14:anchorId="4BE100B5">
-                    <v:fill o:detectmouseclick="t" on="false"/>
-                    <v:stroke color="#3465a4" joinstyle="round" endcap="flat"/>
-                    <v:textbox>
-                      <w:txbxContent>
-                        <w:p>
-                          <w:pPr>
-                            <w:pStyle w:val="Form12"/>
-                            <w:jc w:val="center"/>
-                            <w:rPr>
-                              <w:color w:val="000000"/>
-                            </w:rPr>
-                          </w:pPr>
-                          <w:r>
-                            <w:rPr>
-                              <w:color w:val="000000"/>
-                              <w:sz w:val="20"/>
-                            </w:rPr>
-                            <w:t>N° 3265-SD</w:t>
-                          </w:r>
-                        </w:p>
-                        <w:p>
-                          <w:pPr>
-                            <w:pStyle w:val="Form12"/>
-                            <w:rPr>
-                              <w:color w:val="000000"/>
-                            </w:rPr>
-                          </w:pPr>
-                          <w:r>
-                            <w:rPr>
-                              <w:color w:val="000000"/>
-                            </w:rPr>
-                          </w:r>
-                        </w:p>
-                      </w:txbxContent>
-                    </v:textbox>
-                    <w10:wrap type="none"/>
-                  </v:rect>
-                </w:pict>
-              </mc:Fallback>
-            </mc:AlternateContent>
+            <w:pict w14:anchorId="628DD5BC">
+              <v:rect id="Text Box 18" o:spid="_x0000_s1032" style="position:absolute;left:0;text-align:left;margin-left:322.25pt;margin-top:14.55pt;width:62.9pt;height:24.15pt;z-index:-251660800;visibility:visible;mso-wrap-style:square;mso-wrap-distance-left:0;mso-wrap-distance-top:0;mso-wrap-distance-right:0;mso-wrap-distance-bottom:0;mso-position-horizontal:absolute;mso-position-horizontal-relative:text;mso-position-vertical:absolute;mso-position-vertical-relative:page;v-text-anchor:top" o:gfxdata="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" filled="f" stroked="f" strokeweight="0">
+                <v:textbox inset=".16mm,.16mm,.16mm,.16mm">
+                  <w:txbxContent>
+                    <w:p>
+                      <w:pPr>
+                        <w:pStyle w:val="Form12"/>
+                        <w:jc w:val="center"/>
+                        <w:rPr>
+                          <w:color w:val="000000"/>
+                        </w:rPr>
+                      </w:pPr>
+                      <w:r>
+                        <w:rPr>
+                          <w:color w:val="000000"/>
+                          <w:sz w:val="20"/>
+                        </w:rPr>
+                        <w:t>N° 3265-SD</w:t>
+                      </w:r>
+                    </w:p>
+                    <w:p>
+                      <w:pPr>
+                        <w:pStyle w:val="Form12"/>
+                        <w:rPr>
+                          <w:color w:val="000000"/>
+                        </w:rPr>
+                      </w:pPr>
+                    </w:p>
+                  </w:txbxContent>
+                </v:textbox>
+                <w10:wrap anchory="page"/>
+              </v:rect>
+            </w:pict>
           </w:r>
           <w:r>
             <w:rPr>
@@ -10141,7 +9101,7 @@
   </w:tbl>
   <w:p>
     <w:pPr>
-      <w:pStyle w:val="Header"/>
+      <w:pStyle w:val="En-tte"/>
       <w:tabs>
         <w:tab w:val="clear" w:pos="4536"/>
         <w:tab w:val="clear" w:pos="9072"/>
@@ -10151,586 +9111,184 @@
       <w:rPr>
         <w:noProof/>
       </w:rPr>
-      <mc:AlternateContent>
-        <mc:Choice Requires="wps">
-          <w:drawing>
-            <wp:anchor distT="5080" distB="5080" distL="5080" distR="5080" simplePos="0" relativeHeight="251653632" behindDoc="1" locked="0" layoutInCell="0" allowOverlap="1" wp14:anchorId="6DEADA7F" wp14:editId="65CD3EFC">
-              <wp:simplePos x="0" y="0"/>
-              <wp:positionH relativeFrom="page">
-                <wp:posOffset>5577840</wp:posOffset>
-              </wp:positionH>
-              <wp:positionV relativeFrom="page">
-                <wp:posOffset>2743200</wp:posOffset>
-              </wp:positionV>
-              <wp:extent cx="1372235" cy="635"/>
-              <wp:effectExtent l="5080" t="5080" r="5080" b="5080"/>
-              <wp:wrapNone/>
-              <wp:docPr id="9" name="Line 8"/>
-              <wp:cNvGraphicFramePr/>
-              <a:graphic xmlns:a="http://schemas.openxmlformats.org/drawingml/2006/main">
-                <a:graphicData uri="http://schemas.microsoft.com/office/word/2010/wordprocessingShape">
-                  <wps:wsp>
-                    <wps:cNvCnPr/>
-                    <wps:spPr>
-                      <a:xfrm>
-                        <a:off x="0" y="0"/>
-                        <a:ext cx="1372320" cy="720"/>
-                      </a:xfrm>
-                      <a:prstGeom prst="line">
-                        <a:avLst/>
-                      </a:prstGeom>
-                      <a:ln w="9360" cap="sq">
-                        <a:solidFill>
-                          <a:srgbClr val="000000"/>
-                        </a:solidFill>
-                        <a:miter/>
-                      </a:ln>
-                    </wps:spPr>
-                    <wps:style>
-                      <a:lnRef idx="0">
-                        <a:scrgbClr r="0" g="0" b="0"/>
-                      </a:lnRef>
-                      <a:fillRef idx="0">
-                        <a:scrgbClr r="0" g="0" b="0"/>
-                      </a:fillRef>
-                      <a:effectRef idx="0">
-                        <a:scrgbClr r="0" g="0" b="0"/>
-                      </a:effectRef>
-                      <a:fontRef idx="minor"/>
-                    </wps:style>
-                    <wps:bodyPr/>
-                  </wps:wsp>
-                </a:graphicData>
-              </a:graphic>
-            </wp:anchor>
-          </w:drawing>
-        </mc:Choice>
-        <mc:Fallback>
-          <w:pict>
-            <v:line id="shape_0" from="439.2pt,216pt" to="547.2pt,216pt" ID="Line 8" stroked="t" o:allowincell="f" style="position:absolute;mso-position-horizontal-relative:page;mso-position-vertical-relative:page" wp14:anchorId="314566BD">
-              <v:stroke color="black" weight="9360" joinstyle="miter" endcap="square"/>
-              <v:fill o:detectmouseclick="t" on="false"/>
-              <w10:wrap type="none"/>
-            </v:line>
-          </w:pict>
-        </mc:Fallback>
-      </mc:AlternateContent>
+      <w:pict w14:anchorId="038D2806">
+        <v:line id="Line 8" o:spid="_x0000_s1031" style="position:absolute;left:0;text-align:left;z-index:-251662848;visibility:visible;mso-wrap-style:square;mso-wrap-distance-left:.4pt;mso-wrap-distance-top:.4pt;mso-wrap-distance-right:.4pt;mso-wrap-distance-bottom:.4pt;mso-position-horizontal:absolute;mso-position-horizontal-relative:page;mso-position-vertical:absolute;mso-position-vertical-relative:page" from="439.2pt,3in" to="547.25pt,216.05pt" o:gfxdata="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" o:allowincell="f" strokeweight=".26mm">
+          <v:stroke joinstyle="miter" endcap="square"/>
+          <w10:wrap anchorx="page" anchory="page"/>
+        </v:line>
+      </w:pict>
     </w:r>
     <w:r>
       <w:rPr>
         <w:noProof/>
       </w:rPr>
-      <mc:AlternateContent>
-        <mc:Choice Requires="wpg">
-          <w:drawing>
-            <wp:anchor distT="0" distB="0" distL="0" distR="0" simplePos="0" relativeHeight="251656704" behindDoc="1" locked="0" layoutInCell="0" allowOverlap="1" wp14:anchorId="0DF62556" wp14:editId="37031B46">
-              <wp:simplePos x="0" y="0"/>
-              <wp:positionH relativeFrom="page">
-                <wp:posOffset>6888480</wp:posOffset>
-              </wp:positionH>
-              <wp:positionV relativeFrom="page">
-                <wp:posOffset>193040</wp:posOffset>
-              </wp:positionV>
-              <wp:extent cx="271780" cy="254000"/>
-              <wp:effectExtent l="0" t="0" r="0" b="0"/>
-              <wp:wrapNone/>
-              <wp:docPr id="10" name="Group 14"/>
-              <wp:cNvGraphicFramePr/>
-              <a:graphic xmlns:a="http://schemas.openxmlformats.org/drawingml/2006/main">
-                <a:graphicData uri="http://schemas.microsoft.com/office/word/2010/wordprocessingGroup">
-                  <wpg:wgp>
-                    <wpg:cNvGrpSpPr/>
-                    <wpg:grpSpPr>
-                      <a:xfrm>
-                        <a:off x="0" y="0"/>
-                        <a:ext cx="271800" cy="254160"/>
-                        <a:chOff x="0" y="0"/>
-                        <a:chExt cx="271800" cy="254160"/>
-                      </a:xfrm>
-                    </wpg:grpSpPr>
-                    <wps:wsp>
-                      <wps:cNvPr id="11" name="AutoShape 15"/>
-                      <wps:cNvSpPr/>
-                      <wps:spPr>
-                        <a:xfrm>
-                          <a:off x="4320" y="6480"/>
-                          <a:ext cx="267480" cy="247680"/>
-                        </a:xfrm>
-                        <a:prstGeom prst="roundRect">
-                          <a:avLst>
-                            <a:gd name="adj" fmla="val 16667"/>
-                          </a:avLst>
-                        </a:prstGeom>
-                        <a:noFill/>
-                        <a:ln w="0">
-                          <a:noFill/>
-                        </a:ln>
-                      </wps:spPr>
-                      <wps:style>
-                        <a:lnRef idx="0">
-                          <a:scrgbClr r="0" g="0" b="0"/>
-                        </a:lnRef>
-                        <a:fillRef idx="0">
-                          <a:scrgbClr r="0" g="0" b="0"/>
-                        </a:fillRef>
-                        <a:effectRef idx="0">
-                          <a:scrgbClr r="0" g="0" b="0"/>
-                        </a:effectRef>
-                        <a:fontRef idx="minor"/>
-                      </wps:style>
-                      <wps:bodyPr/>
-                    </wps:wsp>
-                    <wps:wsp>
-                      <wps:cNvPr id="12" name="Text Box 16"/>
-                      <wps:cNvSpPr/>
-                      <wps:spPr>
-                        <a:xfrm>
-                          <a:off x="0" y="0"/>
-                          <a:ext cx="267480" cy="247680"/>
-                        </a:xfrm>
-                        <a:prstGeom prst="rect">
-                          <a:avLst/>
-                        </a:prstGeom>
-                        <a:noFill/>
-                        <a:ln w="0">
-                          <a:noFill/>
-                        </a:ln>
-                      </wps:spPr>
-                      <wps:style>
-                        <a:lnRef idx="0">
-                          <a:scrgbClr r="0" g="0" b="0"/>
-                        </a:lnRef>
-                        <a:fillRef idx="0">
-                          <a:scrgbClr r="0" g="0" b="0"/>
-                        </a:fillRef>
-                        <a:effectRef idx="0">
-                          <a:scrgbClr r="0" g="0" b="0"/>
-                        </a:effectRef>
-                        <a:fontRef idx="minor"/>
-                      </wps:style>
-                      <wps:txbx>
-                        <w:txbxContent>
-                          <w:p>
-                            <w:pPr>
-                              <w:jc w:val="center"/>
-                              <w:rPr>
-                                <w:kern w:val="2"/>
-                              </w:rPr>
-                            </w:pPr>
-                            <w:r>
-                              <w:rPr>
-                                <w:kern w:val="2"/>
-                                <w:sz w:val="22"/>
-                                <w:szCs w:val="22"/>
-                              </w:rPr>
-                              <w:t xml:space="preserve">  1</w:t>
-                            </w:r>
-                          </w:p>
-                        </w:txbxContent>
-                      </wps:txbx>
-                      <wps:bodyPr lIns="12600" tIns="12600" rIns="12600" bIns="12600" anchor="ctr">
-                        <a:noAutofit/>
-                      </wps:bodyPr>
-                    </wps:wsp>
-                  </wpg:wgp>
-                </a:graphicData>
-              </a:graphic>
-            </wp:anchor>
-          </w:drawing>
-        </mc:Choice>
-        <mc:Fallback>
-          <w:pict>
-            <v:group id="shape_0" alt="Group 14" style="position:absolute;margin-left:542.4pt;margin-top:15.2pt;width:21.4pt;height:20pt" coordorigin="10848,304" coordsize="428,400">
-              <v:rect id="shape_0" ID="Text Box 16" path="m0,0l-2147483645,0l-2147483645,-2147483646l0,-2147483646xe" stroked="f" o:allowincell="f" style="position:absolute;left:10848;top:304;width:420;height:389;mso-wrap-style:square;v-text-anchor:middle;mso-position-horizontal-relative:page;mso-position-vertical-relative:page">
-                <v:fill o:detectmouseclick="t" on="false"/>
-                <v:stroke color="#3465a4" joinstyle="round" endcap="flat"/>
-                <v:textbox>
-                  <w:txbxContent>
-                    <w:p>
-                      <w:pPr>
-                        <w:pStyle w:val="Normal"/>
-                        <w:jc w:val="center"/>
-                        <w:rPr>
-                          <w:kern w:val="2"/>
-                        </w:rPr>
-                      </w:pPr>
-                      <w:r>
-                        <w:rPr>
-                          <w:kern w:val="2"/>
-                          <w:sz w:val="22"/>
-                          <w:szCs w:val="22"/>
-                        </w:rPr>
-                        <w:t xml:space="preserve">  </w:t>
-                      </w:r>
-                      <w:r>
-                        <w:rPr>
-                          <w:kern w:val="2"/>
-                          <w:sz w:val="22"/>
-                          <w:szCs w:val="22"/>
-                        </w:rPr>
-                        <w:t>1</w:t>
-                      </w:r>
-                    </w:p>
-                  </w:txbxContent>
-                </v:textbox>
-                <w10:wrap type="none"/>
-              </v:rect>
-            </v:group>
-          </w:pict>
-        </mc:Fallback>
-      </mc:AlternateContent>
+      <w:pict w14:anchorId="11023B56">
+        <v:group id="Group 14" o:spid="_x0000_s1028" style="position:absolute;left:0;text-align:left;margin-left:542.4pt;margin-top:15.2pt;width:21.4pt;height:20pt;z-index:-251659776;mso-wrap-distance-left:0;mso-wrap-distance-right:0;mso-position-horizontal-relative:page;mso-position-vertical-relative:page" coordsize="271800,254160" o:gfxdata="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" o:allowincell="f">
+          <v:roundrect id="AutoShape 15" o:spid="_x0000_s1029" style="position:absolute;left:4320;top:6480;width:267480;height:247680;visibility:visible;mso-wrap-style:square;v-text-anchor:top" arcsize="10923f" o:gfxdata="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" filled="f" stroked="f" strokeweight="0"/>
+          <v:rect id="Text Box 16" o:spid="_x0000_s1030" style="position:absolute;width:267480;height:247680;visibility:visible;mso-wrap-style:square;v-text-anchor:middle" o:gfxdata="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" filled="f" stroked="f" strokeweight="0">
+            <v:textbox inset=".35mm,.35mm,.35mm,.35mm">
+              <w:txbxContent>
+                <w:p>
+                  <w:pPr>
+                    <w:jc w:val="center"/>
+                    <w:rPr>
+                      <w:kern w:val="2"/>
+                    </w:rPr>
+                  </w:pPr>
+                  <w:r>
+                    <w:rPr>
+                      <w:kern w:val="2"/>
+                      <w:sz w:val="22"/>
+                      <w:szCs w:val="22"/>
+                    </w:rPr>
+                    <w:t xml:space="preserve">  1</w:t>
+                  </w:r>
+                </w:p>
+              </w:txbxContent>
+            </v:textbox>
+          </v:rect>
+          <w10:wrap anchorx="page" anchory="page"/>
+        </v:group>
+      </w:pict>
     </w:r>
     <w:r>
       <w:rPr>
         <w:noProof/>
       </w:rPr>
-      <mc:AlternateContent>
-        <mc:Choice Requires="wps">
-          <w:drawing>
-            <wp:anchor distT="0" distB="0" distL="0" distR="0" simplePos="0" relativeHeight="251657728" behindDoc="1" locked="0" layoutInCell="0" allowOverlap="1" wp14:anchorId="0D3A2DC4" wp14:editId="0BFA69CF">
-              <wp:simplePos x="0" y="0"/>
-              <wp:positionH relativeFrom="page">
-                <wp:posOffset>474345</wp:posOffset>
-              </wp:positionH>
-              <wp:positionV relativeFrom="page">
-                <wp:posOffset>268605</wp:posOffset>
-              </wp:positionV>
-              <wp:extent cx="996950" cy="631190"/>
-              <wp:effectExtent l="0" t="0" r="0" b="0"/>
-              <wp:wrapNone/>
-              <wp:docPr id="13" name="Text Box 17"/>
-              <wp:cNvGraphicFramePr/>
-              <a:graphic xmlns:a="http://schemas.openxmlformats.org/drawingml/2006/main">
-                <a:graphicData uri="http://schemas.microsoft.com/office/word/2010/wordprocessingShape">
-                  <wps:wsp>
-                    <wps:cNvSpPr/>
-                    <wps:spPr>
-                      <a:xfrm>
-                        <a:off x="0" y="0"/>
-                        <a:ext cx="996840" cy="631080"/>
-                      </a:xfrm>
-                      <a:prstGeom prst="rect">
-                        <a:avLst/>
-                      </a:prstGeom>
-                      <a:noFill/>
-                      <a:ln w="0">
-                        <a:noFill/>
-                      </a:ln>
-                    </wps:spPr>
-                    <wps:style>
-                      <a:lnRef idx="0">
-                        <a:scrgbClr r="0" g="0" b="0"/>
-                      </a:lnRef>
-                      <a:fillRef idx="0">
-                        <a:scrgbClr r="0" g="0" b="0"/>
-                      </a:fillRef>
-                      <a:effectRef idx="0">
-                        <a:scrgbClr r="0" g="0" b="0"/>
-                      </a:effectRef>
-                      <a:fontRef idx="minor"/>
-                    </wps:style>
-                    <wps:txbx>
-                      <w:txbxContent>
-                        <w:p>
-                          <w:pPr>
-                            <w:pStyle w:val="FrameContents"/>
-                            <w:jc w:val="center"/>
-                            <w:rPr>
-                              <w:sz w:val="16"/>
-                            </w:rPr>
-                          </w:pPr>
-                        </w:p>
-                        <w:p>
-                          <w:pPr>
-                            <w:pStyle w:val="Cerfa"/>
-                            <w:rPr>
-                              <w:sz w:val="16"/>
-                              <w:szCs w:val="16"/>
-                            </w:rPr>
-                          </w:pPr>
-                          <w:r>
-                            <w:rPr>
-                              <w:noProof/>
-                              <w:color w:val="000000"/>
-                            </w:rPr>
-                            <w:drawing>
-                              <wp:inline distT="0" distB="0" distL="0" distR="0" wp14:anchorId="58959ED5" wp14:editId="7EFB2E70">
-                                <wp:extent cx="428625" cy="228600"/>
-                                <wp:effectExtent l="0" t="0" r="0" b="0"/>
-                                <wp:docPr id="15" name="Image2"/>
-                                <wp:cNvGraphicFramePr>
-                                  <a:graphicFrameLocks xmlns:a="http://schemas.openxmlformats.org/drawingml/2006/main" noChangeAspect="1"/>
-                                </wp:cNvGraphicFramePr>
-                                <a:graphic xmlns:a="http://schemas.openxmlformats.org/drawingml/2006/main">
-                                  <a:graphicData uri="http://schemas.openxmlformats.org/drawingml/2006/picture">
-                                    <pic:pic xmlns:pic="http://schemas.openxmlformats.org/drawingml/2006/picture">
-                                      <pic:nvPicPr>
-                                        <pic:cNvPr id="15" name="Image2"/>
-                                        <pic:cNvPicPr>
-                                          <a:picLocks noChangeAspect="1" noChangeArrowheads="1"/>
-                                        </pic:cNvPicPr>
-                                      </pic:nvPicPr>
-                                      <pic:blipFill>
-                                        <a:blip r:embed="rId3">
-                                          <a:extLst>
-                                            <a:ext uri="{96DAC541-7B7A-43D3-8B79-37D633B846F1}">
-                                              <asvg:svgBlip xmlns:asvg="http://schemas.microsoft.com/office/drawing/2016/SVG/main" r:embed="rId4"/>
-                                            </a:ext>
-                                          </a:extLst>
-                                        </a:blip>
-                                        <a:stretch>
-                                          <a:fillRect/>
-                                        </a:stretch>
-                                      </pic:blipFill>
-                                      <pic:spPr bwMode="auto">
-                                        <a:xfrm>
-                                          <a:off x="0" y="0"/>
-                                          <a:ext cx="428625" cy="228600"/>
-                                        </a:xfrm>
-                                        <a:prstGeom prst="rect">
-                                          <a:avLst/>
-                                        </a:prstGeom>
-                                      </pic:spPr>
-                                    </pic:pic>
-                                  </a:graphicData>
-                                </a:graphic>
-                              </wp:inline>
-                            </w:drawing>
-                          </w:r>
-                        </w:p>
-                        <w:p>
-                          <w:pPr>
-                            <w:pStyle w:val="Form6"/>
-                            <w:rPr>
-                              <w:color w:val="000000"/>
-                            </w:rPr>
-                          </w:pPr>
-                          <w:r>
-                            <w:rPr>
-                              <w:rFonts w:ascii="Times New Roman" w:hAnsi="Times New Roman"/>
-                              <w:color w:val="000000"/>
-                              <w:sz w:val="16"/>
-                              <w:szCs w:val="16"/>
-                            </w:rPr>
-                            <w:t>N° 11196*03</w:t>
-                          </w:r>
-                        </w:p>
-                        <w:p>
-                          <w:pPr>
-                            <w:pStyle w:val="Form6"/>
-                            <w:rPr>
-                              <w:rFonts w:ascii="Times New Roman" w:hAnsi="Times New Roman"/>
-                              <w:sz w:val="16"/>
-                              <w:szCs w:val="16"/>
-                            </w:rPr>
-                          </w:pPr>
-                        </w:p>
-                      </w:txbxContent>
-                    </wps:txbx>
-                    <wps:bodyPr lIns="5760" tIns="5760" rIns="5760" bIns="5760" anchor="t" upright="1">
-                      <a:noAutofit/>
-                    </wps:bodyPr>
-                  </wps:wsp>
-                </a:graphicData>
-              </a:graphic>
-            </wp:anchor>
-          </w:drawing>
-        </mc:Choice>
-        <mc:Fallback>
-          <w:pict>
-            <v:rect id="shape_0" ID="Text Box 17" path="m0,0l-2147483645,0l-2147483645,-2147483646l0,-2147483646xe" stroked="f" o:allowincell="f" style="position:absolute;margin-left:37.35pt;margin-top:21.15pt;width:78.45pt;height:49.65pt;mso-wrap-style:square;v-text-anchor:top;mso-position-horizontal-relative:page;mso-position-vertical-relative:page" wp14:anchorId="20DB70F0">
-              <v:fill o:detectmouseclick="t" on="false"/>
-              <v:stroke color="#3465a4" joinstyle="round" endcap="flat"/>
-              <v:textbox>
-                <w:txbxContent>
-                  <w:p>
-                    <w:pPr>
-                      <w:pStyle w:val="FrameContents"/>
-                      <w:jc w:val="center"/>
-                      <w:rPr>
-                        <w:sz w:val="16"/>
-                      </w:rPr>
-                    </w:pPr>
-                    <w:r>
-                      <w:rPr>
-                        <w:color w:val="000000"/>
-                        <w:sz w:val="16"/>
-                      </w:rPr>
-                    </w:r>
-                  </w:p>
-                  <w:p>
-                    <w:pPr>
-                      <w:pStyle w:val="Cerfa"/>
-                      <w:rPr>
-                        <w:sz w:val="16"/>
-                        <w:szCs w:val="16"/>
-                      </w:rPr>
-                    </w:pPr>
-                    <w:r>
-                      <w:rPr>
-                        <w:color w:val="000000"/>
-                      </w:rPr>
-                      <w:drawing>
-                        <wp:inline distT="0" distB="0" distL="0" distR="0">
-                          <wp:extent cx="428625" cy="228600"/>
-                          <wp:effectExtent l="0" t="0" r="0" b="0"/>
-                          <wp:docPr id="16" name="Image2" descr=""/>
-                          <wp:cNvGraphicFramePr>
-                            <a:graphicFrameLocks xmlns:a="http://schemas.openxmlformats.org/drawingml/2006/main" noChangeAspect="1"/>
-                          </wp:cNvGraphicFramePr>
-                          <a:graphic xmlns:a="http://schemas.openxmlformats.org/drawingml/2006/main">
-                            <a:graphicData uri="http://schemas.openxmlformats.org/drawingml/2006/picture">
-                              <pic:pic xmlns:pic="http://schemas.openxmlformats.org/drawingml/2006/picture">
-                                <pic:nvPicPr>
-                                  <pic:cNvPr id="16" name="Image2" descr=""/>
-                                  <pic:cNvPicPr>
-                                    <a:picLocks noChangeAspect="1" noChangeArrowheads="1"/>
-                                  </pic:cNvPicPr>
-                                </pic:nvPicPr>
-                                <pic:blipFill>
-                                  <a:blip r:embed="rId5">
-                                    <a:extLst>
-                                      <a:ext uri="{96DAC541-7B7A-43D3-8B79-37D633B846F1}">
-                                        <asvg:svgBlip xmlns:asvg="http://schemas.microsoft.com/office/drawing/2016/SVG/main" r:embed="rId6"/>
-                                      </a:ext>
-                                    </a:extLst>
-                                  </a:blip>
-                                  <a:stretch>
-                                    <a:fillRect/>
-                                  </a:stretch>
-                                </pic:blipFill>
-                                <pic:spPr bwMode="auto">
-                                  <a:xfrm>
-                                    <a:off x="0" y="0"/>
-                                    <a:ext cx="428625" cy="228600"/>
-                                  </a:xfrm>
-                                  <a:prstGeom prst="rect">
-                                    <a:avLst/>
-                                  </a:prstGeom>
-                                </pic:spPr>
-                              </pic:pic>
-                            </a:graphicData>
-                          </a:graphic>
-                        </wp:inline>
-                      </w:drawing>
-                    </w:r>
-                  </w:p>
-                  <w:p>
-                    <w:pPr>
-                      <w:pStyle w:val="Form6"/>
-                      <w:rPr>
-                        <w:color w:val="000000"/>
-                      </w:rPr>
-                    </w:pPr>
-                    <w:r>
-                      <w:rPr>
-                        <w:rFonts w:ascii="Times New Roman" w:hAnsi="Times New Roman"/>
-                        <w:color w:val="000000"/>
-                        <w:sz w:val="16"/>
-                        <w:szCs w:val="16"/>
-                      </w:rPr>
-                      <w:t>N° 11196*03</w:t>
-                    </w:r>
-                  </w:p>
-                  <w:p>
-                    <w:pPr>
-                      <w:pStyle w:val="Form6"/>
-                      <w:rPr>
-                        <w:rFonts w:ascii="Times New Roman" w:hAnsi="Times New Roman"/>
-                        <w:sz w:val="16"/>
-                        <w:szCs w:val="16"/>
-                      </w:rPr>
-                    </w:pPr>
-                    <w:r>
-                      <w:rPr>
-                        <w:rFonts w:ascii="Times New Roman" w:hAnsi="Times New Roman"/>
-                        <w:color w:val="000000"/>
-                        <w:sz w:val="16"/>
-                        <w:szCs w:val="16"/>
-                      </w:rPr>
-                    </w:r>
-                  </w:p>
-                </w:txbxContent>
-              </v:textbox>
-              <w10:wrap type="none"/>
-            </v:rect>
-          </w:pict>
-        </mc:Fallback>
-      </mc:AlternateContent>
+      <w:pict w14:anchorId="5D0D72E9">
+        <v:rect id="Text Box 17" o:spid="_x0000_s1027" style="position:absolute;left:0;text-align:left;margin-left:37.35pt;margin-top:21.15pt;width:78.5pt;height:49.7pt;z-index:-251658752;visibility:visible;mso-wrap-style:square;mso-wrap-distance-left:0;mso-wrap-distance-top:0;mso-wrap-distance-right:0;mso-wrap-distance-bottom:0;mso-position-horizontal:absolute;mso-position-horizontal-relative:page;mso-position-vertical:absolute;mso-position-vertical-relative:page;v-text-anchor:top" o:gfxdata="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" o:allowincell="f" filled="f" stroked="f" strokeweight="0">
+          <v:textbox inset=".16mm,.16mm,.16mm,.16mm">
+            <w:txbxContent>
+              <w:p>
+                <w:pPr>
+                  <w:pStyle w:val="FrameContents"/>
+                  <w:jc w:val="center"/>
+                  <w:rPr>
+                    <w:sz w:val="16"/>
+                  </w:rPr>
+                </w:pPr>
+              </w:p>
+              <w:p>
+                <w:pPr>
+                  <w:pStyle w:val="Cerfa"/>
+                  <w:rPr>
+                    <w:sz w:val="16"/>
+                    <w:szCs w:val="16"/>
+                  </w:rPr>
+                </w:pPr>
+                <w:r>
+                  <w:rPr>
+                    <w:noProof/>
+                    <w:color w:val="000000"/>
+                  </w:rPr>
+                  <w:drawing>
+                    <wp:inline distT="0" distB="0" distL="0" distR="0" wp14:anchorId="58959ED5" wp14:editId="7EFB2E70">
+                      <wp:extent cx="428625" cy="228600"/>
+                      <wp:effectExtent l="0" t="0" r="0" b="0"/>
+                      <wp:docPr id="15" name="Image2"/>
+                      <wp:cNvGraphicFramePr>
+                        <a:graphicFrameLocks xmlns:a="http://schemas.openxmlformats.org/drawingml/2006/main" noChangeAspect="1"/>
+                      </wp:cNvGraphicFramePr>
+                      <a:graphic xmlns:a="http://schemas.openxmlformats.org/drawingml/2006/main">
+                        <a:graphicData uri="http://schemas.openxmlformats.org/drawingml/2006/picture">
+                          <pic:pic xmlns:pic="http://schemas.openxmlformats.org/drawingml/2006/picture">
+                            <pic:nvPicPr>
+                              <pic:cNvPr id="15" name="Image2"/>
+                              <pic:cNvPicPr>
+                                <a:picLocks noChangeAspect="1" noChangeArrowheads="1"/>
+                              </pic:cNvPicPr>
+                            </pic:nvPicPr>
+                            <pic:blipFill>
+                              <a:blip r:embed="rId3">
+                                <a:extLst>
+                                  <a:ext uri="{96DAC541-7B7A-43D3-8B79-37D633B846F1}">
+                                    <asvg:svgBlip xmlns:asvg="http://schemas.microsoft.com/office/drawing/2016/SVG/main" r:embed="rId4"/>
+                                  </a:ext>
+                                </a:extLst>
+                              </a:blip>
+                              <a:stretch>
+                                <a:fillRect/>
+                              </a:stretch>
+                            </pic:blipFill>
+                            <pic:spPr bwMode="auto">
+                              <a:xfrm>
+                                <a:off x="0" y="0"/>
+                                <a:ext cx="428625" cy="228600"/>
+                              </a:xfrm>
+                              <a:prstGeom prst="rect">
+                                <a:avLst/>
+                              </a:prstGeom>
+                            </pic:spPr>
+                          </pic:pic>
+                        </a:graphicData>
+                      </a:graphic>
+                    </wp:inline>
+                  </w:drawing>
+                </w:r>
+              </w:p>
+              <w:p>
+                <w:pPr>
+                  <w:pStyle w:val="Form6"/>
+                  <w:rPr>
+                    <w:color w:val="000000"/>
+                  </w:rPr>
+                </w:pPr>
+                <w:r>
+                  <w:rPr>
+                    <w:rFonts w:ascii="Times New Roman" w:hAnsi="Times New Roman"/>
+                    <w:color w:val="000000"/>
+                    <w:sz w:val="16"/>
+                    <w:szCs w:val="16"/>
+                  </w:rPr>
+                  <w:t>N° 11196*03</w:t>
+                </w:r>
+              </w:p>
+              <w:p>
+                <w:pPr>
+                  <w:pStyle w:val="Form6"/>
+                  <w:rPr>
+                    <w:rFonts w:ascii="Times New Roman" w:hAnsi="Times New Roman"/>
+                    <w:sz w:val="16"/>
+                    <w:szCs w:val="16"/>
+                  </w:rPr>
+                </w:pPr>
+              </w:p>
+            </w:txbxContent>
+          </v:textbox>
+          <w10:wrap anchorx="page" anchory="page"/>
+        </v:rect>
+      </w:pict>
     </w:r>
     <w:r>
       <w:rPr>
         <w:noProof/>
       </w:rPr>
-      <mc:AlternateContent>
-        <mc:Choice Requires="wps">
-          <w:drawing>
-            <wp:anchor distT="0" distB="0" distL="114300" distR="0" simplePos="0" relativeHeight="251660800" behindDoc="1" locked="0" layoutInCell="0" allowOverlap="1" wp14:anchorId="20B9E71E" wp14:editId="16E4373A">
-              <wp:simplePos x="0" y="0"/>
-              <wp:positionH relativeFrom="margin">
-                <wp:align>center</wp:align>
-              </wp:positionH>
-              <wp:positionV relativeFrom="margin">
-                <wp:align>center</wp:align>
-              </wp:positionV>
-              <wp:extent cx="247650" cy="15240"/>
-              <wp:effectExtent l="6448425" t="6748780" r="0" b="0"/>
-              <wp:wrapNone/>
-              <wp:docPr id="14" name="PowerPlusWaterMarkObject1357468906"/>
-              <wp:cNvGraphicFramePr/>
-              <a:graphic xmlns:a="http://schemas.openxmlformats.org/drawingml/2006/main">
-                <a:graphicData uri="http://schemas.microsoft.com/office/word/2010/wordprocessingShape">
-                  <wps:wsp>
-                    <wps:cNvSpPr txBox="1"/>
-                    <wps:spPr>
-                      <a:xfrm rot="18900000">
-                        <a:off x="0" y="0"/>
-                        <a:ext cx="247680" cy="15120"/>
-                      </a:xfrm>
-                      <a:prstGeom prst="rect">
-                        <a:avLst/>
-                      </a:prstGeom>
-                    </wps:spPr>
-                    <wps:txbx>
-                      <w:txbxContent>
-                        <w:p>
-                          <w:pPr>
-                            <w:overflowPunct w:val="0"/>
-                          </w:pPr>
-                          <w:r>
-                            <w:rPr>
-                              <w:color w:val="7F7F7F"/>
-                              <w:sz w:val="2"/>
-                              <w:szCs w:val="20"/>
-                              <w14:textOutline w14:w="0" w14:cap="flat" w14:cmpd="sng" w14:algn="ctr">
-                                <w14:noFill/>
-                                <w14:prstDash w14:val="solid"/>
-                                <w14:round/>
-                              </w14:textOutline>
-                            </w:rPr>
-                            <w:t>{{ convention.display_not_validated_status() }}</w:t>
-                          </w:r>
-                        </w:p>
-                      </w:txbxContent>
-                    </wps:txbx>
-                    <wps:bodyPr wrap="square" lIns="0" tIns="0" rIns="0" bIns="0" numCol="1" anchor="ctr">
-                      <a:prstTxWarp prst="textPlain">
-                        <a:avLst>
-                          <a:gd name="adj" fmla="val 50000"/>
-                        </a:avLst>
-                      </a:prstTxWarp>
-                      <a:noAutofit/>
-                    </wps:bodyPr>
-                  </wps:wsp>
-                </a:graphicData>
-              </a:graphic>
-            </wp:anchor>
-          </w:drawing>
-        </mc:Choice>
-        <mc:Fallback>
-          <w:pict/>
-        </mc:Fallback>
-      </mc:AlternateContent>
+      <w:pict w14:anchorId="6A89EE8E">
+        <v:shapetype id="_x0000_t202" coordsize="21600,21600" o:spt="202" path="m,l,21600r21600,l21600,xe">
+          <v:stroke joinstyle="miter"/>
+          <v:path gradientshapeok="t" o:connecttype="rect"/>
+        </v:shapetype>
+        <v:shape id="PowerPlusWaterMarkObject1357468906" o:spid="_x0000_s1026" type="#_x0000_t202" style="position:absolute;left:0;text-align:left;margin-left:0;margin-top:0;width:19.5pt;height:1.2pt;rotation:-45;z-index:-251655680;visibility:visible;mso-wrap-style:square;mso-wrap-distance-left:9pt;mso-wrap-distance-top:0;mso-wrap-distance-right:0;mso-wrap-distance-bottom:0;mso-position-horizontal:center;mso-position-horizontal-relative:margin;mso-position-vertical:center;mso-position-vertical-relative:margin;v-text-anchor:middle" o:gfxdata="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" o:allowincell="f" filled="f" stroked="f">
+          <v:textbox inset="0,0,0,0">
+            <w:txbxContent>
+              <w:p>
+                <w:pPr>
+                  <w:overflowPunct w:val="0"/>
+                </w:pPr>
+                <w:r>
+                  <w:rPr>
+                    <w:color w:val="7F7F7F"/>
+                    <w:sz w:val="2"/>
+                    <w:szCs w:val="20"/>
+                  </w:rPr>
+                  <w:t>{{ convention.display_not_validated_status() }}</w:t>
+                </w:r>
+              </w:p>
+            </w:txbxContent>
+          </v:textbox>
+          <w10:wrap anchorx="margin" anchory="margin"/>
+        </v:shape>
+      </w:pict>
     </w:r>
   </w:p>
 </w:hdr>
@@ -10885,7 +9443,7 @@
     <w:lvl w:ilvl="0">
       <w:start w:val="1"/>
       <w:numFmt w:val="none"/>
-      <w:pStyle w:val="Heading1"/>
+      <w:pStyle w:val="Titre1"/>
       <w:suff w:val="nothing"/>
       <w:lvlText w:val=""/>
       <w:lvlJc w:val="left"/>
@@ -10899,7 +9457,7 @@
     <w:lvl w:ilvl="1">
       <w:start w:val="1"/>
       <w:numFmt w:val="none"/>
-      <w:pStyle w:val="Heading2"/>
+      <w:pStyle w:val="Titre2"/>
       <w:suff w:val="nothing"/>
       <w:lvlText w:val=""/>
       <w:lvlJc w:val="left"/>
@@ -10926,7 +9484,7 @@
     <w:lvl w:ilvl="3">
       <w:start w:val="1"/>
       <w:numFmt w:val="none"/>
-      <w:pStyle w:val="Heading4"/>
+      <w:pStyle w:val="Titre4"/>
       <w:suff w:val="nothing"/>
       <w:lvlText w:val=""/>
       <w:lvlJc w:val="left"/>
@@ -10940,7 +9498,7 @@
     <w:lvl w:ilvl="4">
       <w:start w:val="1"/>
       <w:numFmt w:val="none"/>
-      <w:pStyle w:val="Heading5"/>
+      <w:pStyle w:val="Titre5"/>
       <w:suff w:val="nothing"/>
       <w:lvlText w:val=""/>
       <w:lvlJc w:val="left"/>
@@ -10954,7 +9512,7 @@
     <w:lvl w:ilvl="5">
       <w:start w:val="1"/>
       <w:numFmt w:val="none"/>
-      <w:pStyle w:val="Heading6"/>
+      <w:pStyle w:val="Titre6"/>
       <w:suff w:val="nothing"/>
       <w:lvlText w:val=""/>
       <w:lvlJc w:val="left"/>
@@ -10968,7 +9526,7 @@
     <w:lvl w:ilvl="6">
       <w:start w:val="1"/>
       <w:numFmt w:val="none"/>
-      <w:pStyle w:val="Heading7"/>
+      <w:pStyle w:val="Titre7"/>
       <w:suff w:val="nothing"/>
       <w:lvlText w:val=""/>
       <w:lvlJc w:val="left"/>
@@ -11805,7 +10363,7 @@
       <w:szCs w:val="24"/>
     </w:rPr>
   </w:style>
-  <w:style w:type="paragraph" w:styleId="Heading1">
+  <w:style w:type="paragraph" w:styleId="Titre1">
     <w:name w:val="heading 1"/>
     <w:basedOn w:val="Normal"/>
     <w:next w:val="Normal"/>
@@ -11836,7 +10394,7 @@
       <w:lang w:eastAsia="zh-CN"/>
     </w:rPr>
   </w:style>
-  <w:style w:type="paragraph" w:styleId="Heading2">
+  <w:style w:type="paragraph" w:styleId="Titre2">
     <w:name w:val="heading 2"/>
     <w:basedOn w:val="Normal"/>
     <w:next w:val="Normal"/>
@@ -11861,9 +10419,9 @@
       <w:lang w:eastAsia="zh-CN"/>
     </w:rPr>
   </w:style>
-  <w:style w:type="paragraph" w:styleId="Heading3">
+  <w:style w:type="paragraph" w:styleId="Titre3">
     <w:name w:val="heading 3"/>
-    <w:basedOn w:val="Heading2"/>
+    <w:basedOn w:val="Titre2"/>
     <w:next w:val="Normal"/>
     <w:qFormat/>
     <w:pPr>
@@ -11873,7 +10431,7 @@
       <w:color w:val="800080"/>
     </w:rPr>
   </w:style>
-  <w:style w:type="paragraph" w:styleId="Heading4">
+  <w:style w:type="paragraph" w:styleId="Titre4">
     <w:name w:val="heading 4"/>
     <w:basedOn w:val="Normal"/>
     <w:next w:val="Normal"/>
@@ -11895,7 +10453,7 @@
       <w:lang w:eastAsia="zh-CN"/>
     </w:rPr>
   </w:style>
-  <w:style w:type="paragraph" w:styleId="Heading5">
+  <w:style w:type="paragraph" w:styleId="Titre5">
     <w:name w:val="heading 5"/>
     <w:basedOn w:val="Normal"/>
     <w:next w:val="Normal"/>
@@ -11917,7 +10475,7 @@
       <w:lang w:eastAsia="zh-CN"/>
     </w:rPr>
   </w:style>
-  <w:style w:type="paragraph" w:styleId="Heading6">
+  <w:style w:type="paragraph" w:styleId="Titre6">
     <w:name w:val="heading 6"/>
     <w:basedOn w:val="Normal"/>
     <w:next w:val="Normal"/>
@@ -11940,7 +10498,7 @@
       <w:lang w:eastAsia="zh-CN"/>
     </w:rPr>
   </w:style>
-  <w:style w:type="paragraph" w:styleId="Heading7">
+  <w:style w:type="paragraph" w:styleId="Titre7">
     <w:name w:val="heading 7"/>
     <w:basedOn w:val="Normal"/>
     <w:next w:val="Normal"/>
@@ -11964,13 +10522,12 @@
       <w:lang w:eastAsia="zh-CN"/>
     </w:rPr>
   </w:style>
-  <w:style w:type="character" w:default="1" w:styleId="DefaultParagraphFont">
+  <w:style w:type="character" w:default="1" w:styleId="Policepardfaut">
     <w:name w:val="Default Paragraph Font"/>
     <w:uiPriority w:val="1"/>
-    <w:semiHidden/>
     <w:unhideWhenUsed/>
   </w:style>
-  <w:style w:type="table" w:default="1" w:styleId="TableNormal">
+  <w:style w:type="table" w:default="1" w:styleId="TableauNormal">
     <w:name w:val="Normal Table"/>
     <w:uiPriority w:val="99"/>
     <w:semiHidden/>
@@ -11985,7 +10542,7 @@
       </w:tblCellMar>
     </w:tblPr>
   </w:style>
-  <w:style w:type="numbering" w:default="1" w:styleId="NoList">
+  <w:style w:type="numbering" w:default="1" w:styleId="Aucuneliste">
     <w:name w:val="No List"/>
     <w:uiPriority w:val="99"/>
     <w:semiHidden/>
@@ -12248,7 +10805,7 @@
     <w:name w:val="WW-Police par défaut"/>
     <w:qFormat/>
   </w:style>
-  <w:style w:type="character" w:styleId="PageNumber">
+  <w:style w:type="character" w:styleId="Numrodepage">
     <w:name w:val="page number"/>
     <w:basedOn w:val="WW-Policepardfaut"/>
   </w:style>
@@ -12321,9 +10878,9 @@
     <w:name w:val="Police par défaut1"/>
     <w:qFormat/>
   </w:style>
-  <w:style w:type="character" w:styleId="Hyperlink">
+  <w:style w:type="character" w:styleId="Lienhypertexte">
     <w:name w:val="Hyperlink"/>
-    <w:basedOn w:val="DefaultParagraphFont"/>
+    <w:basedOn w:val="Policepardfaut"/>
     <w:uiPriority w:val="99"/>
     <w:semiHidden/>
     <w:unhideWhenUsed/>
@@ -12333,9 +10890,9 @@
       <w:u w:val="single"/>
     </w:rPr>
   </w:style>
-  <w:style w:type="character" w:styleId="FollowedHyperlink">
+  <w:style w:type="character" w:styleId="Lienhypertextesuivivisit">
     <w:name w:val="FollowedHyperlink"/>
-    <w:basedOn w:val="DefaultParagraphFont"/>
+    <w:basedOn w:val="Policepardfaut"/>
     <w:uiPriority w:val="99"/>
     <w:semiHidden/>
     <w:unhideWhenUsed/>
@@ -12348,7 +10905,7 @@
   <w:style w:type="paragraph" w:customStyle="1" w:styleId="Heading">
     <w:name w:val="Heading"/>
     <w:basedOn w:val="Normal"/>
-    <w:next w:val="BodyText"/>
+    <w:next w:val="Corpsdetexte"/>
     <w:qFormat/>
     <w:pPr>
       <w:keepNext/>
@@ -12360,7 +10917,7 @@
       <w:szCs w:val="28"/>
     </w:rPr>
   </w:style>
-  <w:style w:type="paragraph" w:styleId="BodyText">
+  <w:style w:type="paragraph" w:styleId="Corpsdetexte">
     <w:name w:val="Body Text"/>
     <w:basedOn w:val="Normal"/>
     <w:pPr>
@@ -12374,14 +10931,14 @@
       <w:lang w:eastAsia="zh-CN"/>
     </w:rPr>
   </w:style>
-  <w:style w:type="paragraph" w:styleId="List">
+  <w:style w:type="paragraph" w:styleId="Liste">
     <w:name w:val="List"/>
-    <w:basedOn w:val="BodyText"/>
+    <w:basedOn w:val="Corpsdetexte"/>
     <w:rPr>
       <w:rFonts w:cs="Tahoma"/>
     </w:rPr>
   </w:style>
-  <w:style w:type="paragraph" w:styleId="Caption">
+  <w:style w:type="paragraph" w:styleId="Lgende">
     <w:name w:val="caption"/>
     <w:basedOn w:val="Normal"/>
     <w:qFormat/>
@@ -12413,10 +10970,10 @@
       <w:lang w:eastAsia="zh-CN"/>
     </w:rPr>
   </w:style>
-  <w:style w:type="paragraph" w:customStyle="1" w:styleId="Titre2">
+  <w:style w:type="paragraph" w:customStyle="1" w:styleId="Titre20">
     <w:name w:val="Titre2"/>
     <w:basedOn w:val="Normal"/>
-    <w:next w:val="BodyText"/>
+    <w:next w:val="Corpsdetexte"/>
     <w:qFormat/>
     <w:pPr>
       <w:keepNext/>
@@ -12451,7 +11008,7 @@
   <w:style w:type="paragraph" w:customStyle="1" w:styleId="WW-Titre">
     <w:name w:val="WW-Titre"/>
     <w:basedOn w:val="Normal"/>
-    <w:next w:val="BodyText"/>
+    <w:next w:val="Corpsdetexte"/>
     <w:qFormat/>
     <w:pPr>
       <w:keepNext/>
@@ -12467,10 +11024,10 @@
       <w:lang w:eastAsia="zh-CN"/>
     </w:rPr>
   </w:style>
-  <w:style w:type="paragraph" w:styleId="Subtitle">
+  <w:style w:type="paragraph" w:styleId="Sous-titre">
     <w:name w:val="Subtitle"/>
-    <w:basedOn w:val="Titre2"/>
-    <w:next w:val="BodyText"/>
+    <w:basedOn w:val="Titre20"/>
+    <w:next w:val="Corpsdetexte"/>
     <w:qFormat/>
     <w:pPr>
       <w:jc w:val="center"/>
@@ -12501,7 +11058,7 @@
     <w:basedOn w:val="Normal"/>
     <w:qFormat/>
   </w:style>
-  <w:style w:type="paragraph" w:styleId="Header">
+  <w:style w:type="paragraph" w:styleId="En-tte">
     <w:name w:val="header"/>
     <w:basedOn w:val="Normal"/>
     <w:pPr>
@@ -12518,7 +11075,7 @@
       <w:lang w:eastAsia="zh-CN"/>
     </w:rPr>
   </w:style>
-  <w:style w:type="paragraph" w:styleId="Footer">
+  <w:style w:type="paragraph" w:styleId="Pieddepage">
     <w:name w:val="footer"/>
     <w:basedOn w:val="Normal"/>
     <w:pPr>
@@ -12629,7 +11186,7 @@
       <w:lang w:eastAsia="zh-CN"/>
     </w:rPr>
   </w:style>
-  <w:style w:type="paragraph" w:styleId="FootnoteText">
+  <w:style w:type="paragraph" w:styleId="Notedebasdepage">
     <w:name w:val="footnote text"/>
     <w:basedOn w:val="Normal"/>
     <w:pPr>
@@ -12798,7 +11355,7 @@
   </w:style>
   <w:style w:type="paragraph" w:customStyle="1" w:styleId="Contenudetableau">
     <w:name w:val="Contenu de tableau"/>
-    <w:basedOn w:val="BodyText"/>
+    <w:basedOn w:val="Corpsdetexte"/>
     <w:qFormat/>
     <w:pPr>
       <w:suppressLineNumbers/>
@@ -12881,7 +11438,7 @@
       <w:iCs/>
     </w:rPr>
   </w:style>
-  <w:style w:type="paragraph" w:customStyle="1" w:styleId="TITRE4">
+  <w:style w:type="paragraph" w:customStyle="1" w:styleId="TITRE40">
     <w:name w:val="TITRE4"/>
     <w:basedOn w:val="Normal"/>
     <w:qFormat/>
@@ -12897,7 +11454,7 @@
       <w:lang w:eastAsia="zh-CN"/>
     </w:rPr>
   </w:style>
-  <w:style w:type="paragraph" w:customStyle="1" w:styleId="TITRE5">
+  <w:style w:type="paragraph" w:customStyle="1" w:styleId="TITRE50">
     <w:name w:val="TITRE5"/>
     <w:basedOn w:val="Normal"/>
     <w:qFormat/>
@@ -12947,13 +11504,13 @@
   </w:style>
   <w:style w:type="paragraph" w:customStyle="1" w:styleId="Contenuducadre">
     <w:name w:val="Contenu du cadre"/>
-    <w:basedOn w:val="BodyText"/>
-    <w:qFormat/>
-  </w:style>
-  <w:style w:type="paragraph" w:customStyle="1" w:styleId="Titre1">
+    <w:basedOn w:val="Corpsdetexte"/>
+    <w:qFormat/>
+  </w:style>
+  <w:style w:type="paragraph" w:customStyle="1" w:styleId="Titre10">
     <w:name w:val="Titre1"/>
     <w:basedOn w:val="Normal"/>
-    <w:next w:val="BodyText"/>
+    <w:next w:val="Corpsdetexte"/>
     <w:qFormat/>
     <w:pPr>
       <w:keepNext/>
@@ -13033,7 +11590,7 @@
       <w:lang w:eastAsia="zh-CN"/>
     </w:rPr>
   </w:style>
-  <w:style w:type="paragraph" w:styleId="ListParagraph">
+  <w:style w:type="paragraph" w:styleId="Paragraphedeliste">
     <w:name w:val="List Paragraph"/>
     <w:basedOn w:val="Normal"/>
     <w:uiPriority w:val="34"/>
@@ -13122,9 +11679,9 @@
       <w:bCs/>
     </w:rPr>
   </w:style>
-  <w:style w:type="table" w:styleId="TableGrid">
+  <w:style w:type="table" w:styleId="Grilledutableau">
     <w:name w:val="Table Grid"/>
-    <w:basedOn w:val="TableNormal"/>
+    <w:basedOn w:val="TableauNormal"/>
     <w:uiPriority w:val="59"/>
     <w:rsid w:val="00ED0284"/>
     <w:tblPr>

</xml_diff>

<commit_message>
mise a jour des templates uniquement pour les edd classiques et volumetriques (#2066)
Co-authored-by: adrien.abescat <adrien.abescat@sullly-group.fr>
</commit_message>
<xml_diff>
--- a/documents/Foyer-template.docx
+++ b/documents/Foyer-template.docx
@@ -2957,7 +2957,7 @@
     </w:p>
     <w:p>
       <w:pPr>
-        <w:pStyle w:val="ListParagraph"/>
+        <w:pStyle w:val="Paragraphedeliste"/>
         <w:numPr>
           <w:ilvl w:val="0"/>
           <w:numId w:val="4"/>
@@ -3023,7 +3023,7 @@
     </w:p>
     <w:p>
       <w:pPr>
-        <w:pStyle w:val="ListParagraph"/>
+        <w:pStyle w:val="Paragraphedeliste"/>
         <w:numPr>
           <w:ilvl w:val="0"/>
           <w:numId w:val="4"/>
@@ -3929,584 +3929,228 @@
         <w:rPr>
           <w:noProof/>
         </w:rPr>
-        <w:lastRenderedPageBreak/>
-        <mc:AlternateContent>
-          <mc:Choice Requires="wps">
-            <w:drawing>
-              <wp:inline distT="0" distB="0" distL="0" distR="0" wp14:anchorId="571B4923" wp14:editId="4CD1B707">
-                <wp:extent cx="5231765" cy="4039870"/>
-                <wp:effectExtent l="0" t="0" r="635" b="0"/>
-                <wp:docPr id="1" name="Text Box 9"/>
-                <wp:cNvGraphicFramePr/>
-                <a:graphic xmlns:a="http://schemas.openxmlformats.org/drawingml/2006/main">
-                  <a:graphicData uri="http://schemas.microsoft.com/office/word/2010/wordprocessingShape">
-                    <wps:wsp>
-                      <wps:cNvSpPr/>
-                      <wps:spPr>
-                        <a:xfrm>
-                          <a:off x="0" y="0"/>
-                          <a:ext cx="5231880" cy="4039920"/>
-                        </a:xfrm>
-                        <a:prstGeom prst="rect">
-                          <a:avLst/>
-                        </a:prstGeom>
-                        <a:solidFill>
-                          <a:schemeClr val="lt1"/>
-                        </a:solidFill>
-                        <a:ln w="6350">
-                          <a:noFill/>
-                        </a:ln>
-                      </wps:spPr>
-                      <wps:style>
-                        <a:lnRef idx="0">
-                          <a:scrgbClr r="0" g="0" b="0"/>
-                        </a:lnRef>
-                        <a:fillRef idx="0">
-                          <a:scrgbClr r="0" g="0" b="0"/>
-                        </a:fillRef>
-                        <a:effectRef idx="0">
-                          <a:scrgbClr r="0" g="0" b="0"/>
-                        </a:effectRef>
-                        <a:fontRef idx="minor"/>
-                      </wps:style>
-                      <wps:txbx>
-                        <w:txbxContent>
-                          <w:p>
-                            <w:pPr>
-                              <w:pStyle w:val="FrameContents"/>
-                              <w:jc w:val="both"/>
-                              <w:rPr>
-                                <w:color w:val="000000"/>
-                              </w:rPr>
-                            </w:pPr>
-                            <w:r>
-                              <w:rPr>
-                                <w:color w:val="000000"/>
-                              </w:rPr>
-                              <w:t>Fait à {{administration.get_ville_signature_or_empty() }}, le</w:t>
-                            </w:r>
-                          </w:p>
-                          <w:p>
-                            <w:pPr>
-                              <w:pStyle w:val="FrameContents"/>
-                              <w:jc w:val="both"/>
-                              <w:rPr>
-                                <w:color w:val="000000"/>
-                              </w:rPr>
-                            </w:pPr>
-                          </w:p>
-                          <w:p>
-                            <w:pPr>
-                              <w:pStyle w:val="FrameContents"/>
-                              <w:jc w:val="both"/>
-                              <w:rPr>
-                                <w:color w:val="000000"/>
-                              </w:rPr>
-                            </w:pPr>
-                            <w:r>
-                              <w:rPr>
-                                <w:color w:val="000000"/>
-                              </w:rPr>
-                              <w:t>Le propriétaire (6), {%  if convention.signataire_bloc_signature %}{{ convention.signataire_bloc_signature|default_empty_if_none }}{% else %} {{ bailleur.signataire_bloc_signature|default_empty_if_none }}{% endif %}</w:t>
-                            </w:r>
-                          </w:p>
-                          <w:p>
-                            <w:pPr>
-                              <w:pStyle w:val="FrameContents"/>
-                              <w:jc w:val="both"/>
-                              <w:rPr>
-                                <w:color w:val="000000"/>
-                              </w:rPr>
-                            </w:pPr>
-                          </w:p>
-                          <w:p>
-                            <w:pPr>
-                              <w:pStyle w:val="FrameContents"/>
-                              <w:jc w:val="both"/>
-                              <w:rPr>
-                                <w:color w:val="000000"/>
-                              </w:rPr>
-                            </w:pPr>
-                          </w:p>
-                          <w:p>
-                            <w:pPr>
-                              <w:pStyle w:val="FrameContents"/>
-                              <w:jc w:val="both"/>
-                              <w:rPr>
-                                <w:color w:val="000000"/>
-                              </w:rPr>
-                            </w:pPr>
-                          </w:p>
-                          <w:p>
-                            <w:pPr>
-                              <w:pStyle w:val="FrameContents"/>
-                              <w:jc w:val="both"/>
-                              <w:rPr>
-                                <w:color w:val="000000"/>
-                              </w:rPr>
-                            </w:pPr>
-                          </w:p>
-                          <w:p>
-                            <w:pPr>
-                              <w:pStyle w:val="FrameContents"/>
-                              <w:jc w:val="both"/>
-                              <w:rPr>
-                                <w:color w:val="000000"/>
-                              </w:rPr>
-                            </w:pPr>
-                            <w:r>
-                              <w:rPr>
-                                <w:color w:val="000000"/>
-                              </w:rPr>
-                              <w:t>Le gestionnaire (6), {{ convention.gestionnaire_signataire_bloc_signature|default_empty_if_none }}</w:t>
-                            </w:r>
-                          </w:p>
-                          <w:p>
-                            <w:pPr>
-                              <w:pStyle w:val="FrameContents"/>
-                              <w:jc w:val="both"/>
-                              <w:rPr>
-                                <w:color w:val="000000"/>
-                              </w:rPr>
-                            </w:pPr>
-                          </w:p>
-                          <w:p>
-                            <w:pPr>
-                              <w:pStyle w:val="FrameContents"/>
-                              <w:jc w:val="both"/>
-                              <w:rPr>
-                                <w:color w:val="000000"/>
-                              </w:rPr>
-                            </w:pPr>
-                          </w:p>
-                          <w:p>
-                            <w:pPr>
-                              <w:pStyle w:val="FrameContents"/>
-                              <w:jc w:val="both"/>
-                              <w:rPr>
-                                <w:color w:val="000000"/>
-                              </w:rPr>
-                            </w:pPr>
-                          </w:p>
-                          <w:p>
-                            <w:pPr>
-                              <w:pStyle w:val="FrameContents"/>
-                              <w:jc w:val="both"/>
-                              <w:rPr>
-                                <w:color w:val="000000"/>
-                              </w:rPr>
-                            </w:pPr>
-                          </w:p>
-                          <w:p>
-                            <w:pPr>
-                              <w:pStyle w:val="FrameContents"/>
-                              <w:jc w:val="both"/>
-                              <w:rPr>
-                                <w:color w:val="000000"/>
-                              </w:rPr>
-                            </w:pPr>
-                          </w:p>
-                          <w:p>
-                            <w:pPr>
-                              <w:pStyle w:val="FrameContents"/>
-                              <w:jc w:val="both"/>
-                            </w:pPr>
-                            <w:r>
-                              <w:rPr>
-                                <w:shd w:val="clear" w:color="auto" w:fill="FFFFFF"/>
-                              </w:rPr>
-                              <w:t>Le préfet, le président de l'établissement public de coopération intercommunale, {% if outre_mer %}le président du conseil départemental de Guadeloupe, de La Réunion, de Mayotte, de l'assemblée de Guyane, du conseil exécutif de Martinique{% else %}du conseil départemental, de la métropole de Lyon, de la métropole du Grand Paris, de la métropole d’Aix-Marseille-Provence, ou du conseil exécutif de Corse,{% endif  %}</w:t>
-                            </w:r>
-                            <w:r>
-                              <w:rPr>
-                                <w:color w:val="000000"/>
-                              </w:rPr>
-                              <w:t xml:space="preserve"> {{ administration.signataire_bloc_signature|default_empty_if_none }}</w:t>
-                            </w:r>
-                          </w:p>
-                          <w:p>
-                            <w:pPr>
-                              <w:pStyle w:val="FrameContents"/>
-                              <w:jc w:val="both"/>
-                              <w:rPr>
-                                <w:shd w:val="clear" w:color="auto" w:fill="FFFFFF"/>
-                              </w:rPr>
-                            </w:pPr>
-                          </w:p>
-                          <w:p>
-                            <w:pPr>
-                              <w:pStyle w:val="FrameContents"/>
-                              <w:jc w:val="both"/>
-                              <w:rPr>
-                                <w:color w:val="000000"/>
-                              </w:rPr>
-                            </w:pPr>
-                          </w:p>
-                          <w:p>
-                            <w:pPr>
-                              <w:pStyle w:val="FrameContents"/>
-                              <w:rPr>
-                                <w:color w:val="000000"/>
-                              </w:rPr>
-                            </w:pPr>
-                          </w:p>
-                          <w:p>
-                            <w:pPr>
-                              <w:pStyle w:val="FrameContents"/>
-                              <w:rPr>
-                                <w:color w:val="000000"/>
-                              </w:rPr>
-                            </w:pPr>
-                          </w:p>
-                          <w:p>
-                            <w:pPr>
-                              <w:pStyle w:val="FrameContents"/>
-                              <w:rPr>
-                                <w:color w:val="000000"/>
-                              </w:rPr>
-                            </w:pPr>
-                          </w:p>
-                          <w:p>
-                            <w:pPr>
-                              <w:pStyle w:val="FrameContents"/>
-                              <w:rPr>
-                                <w:color w:val="000000"/>
-                              </w:rPr>
-                            </w:pPr>
-                          </w:p>
-                          <w:p>
-                            <w:pPr>
-                              <w:pStyle w:val="FrameContents"/>
-                              <w:rPr>
-                                <w:color w:val="000000"/>
-                              </w:rPr>
-                            </w:pPr>
-                          </w:p>
-                        </w:txbxContent>
-                      </wps:txbx>
-                      <wps:bodyPr lIns="0" tIns="0" rIns="0" bIns="0" anchor="t">
-                        <a:prstTxWarp prst="textNoShape">
-                          <a:avLst/>
-                        </a:prstTxWarp>
-                        <a:noAutofit/>
-                      </wps:bodyPr>
-                    </wps:wsp>
-                  </a:graphicData>
-                </a:graphic>
-              </wp:inline>
-            </w:drawing>
-          </mc:Choice>
-          <mc:Fallback>
-            <w:pict>
-              <v:rect id="shape_0" ID="Text Box 9" path="m0,0l-2147483645,0l-2147483645,-2147483646l0,-2147483646xe" fillcolor="white" stroked="f" o:allowincell="f" style="position:absolute;margin-left:0pt;margin-top:-318.15pt;width:411.9pt;height:318.05pt;mso-wrap-style:square;v-text-anchor:top;mso-position-vertical:top" wp14:anchorId="00C3EE15">
-                <v:fill o:detectmouseclick="t" type="solid" color2="black"/>
-                <v:stroke color="#3465a4" weight="6480" joinstyle="round" endcap="flat"/>
-                <v:textbox>
-                  <w:txbxContent>
-                    <w:p>
-                      <w:pPr>
-                        <w:pStyle w:val="FrameContents"/>
-                        <w:jc w:val="both"/>
-                        <w:rPr>
-                          <w:color w:val="000000"/>
-                        </w:rPr>
-                      </w:pPr>
-                      <w:r>
-                        <w:rPr>
-                          <w:color w:val="000000"/>
-                        </w:rPr>
-                        <w:t>Fait à {{administration.get_ville_signature_or_empty() }}, le</w:t>
-                      </w:r>
-                    </w:p>
-                    <w:p>
-                      <w:pPr>
-                        <w:pStyle w:val="FrameContents"/>
-                        <w:jc w:val="both"/>
-                        <w:rPr>
-                          <w:color w:val="000000"/>
-                        </w:rPr>
-                      </w:pPr>
-                      <w:r>
-                        <w:rPr>
-                          <w:color w:val="000000"/>
-                        </w:rPr>
-                      </w:r>
-                    </w:p>
-                    <w:p>
-                      <w:pPr>
-                        <w:pStyle w:val="FrameContents"/>
-                        <w:jc w:val="both"/>
-                        <w:rPr>
-                          <w:color w:val="000000"/>
-                        </w:rPr>
-                      </w:pPr>
-                      <w:r>
-                        <w:rPr>
-                          <w:color w:val="000000"/>
-                        </w:rPr>
-                        <w:t>Le propriétaire (6), {%  if convention.signataire_bloc_signature %}{{ convention.signataire_bloc_signature|default_empty_if_none }}{% else %} {{ bailleur.signataire_bloc_signature|default_empty_if_none }}{% endif %}</w:t>
-                      </w:r>
-                    </w:p>
-                    <w:p>
-                      <w:pPr>
-                        <w:pStyle w:val="FrameContents"/>
-                        <w:jc w:val="both"/>
-                        <w:rPr>
-                          <w:color w:val="000000"/>
-                        </w:rPr>
-                      </w:pPr>
-                      <w:r>
-                        <w:rPr>
-                          <w:color w:val="000000"/>
-                        </w:rPr>
-                      </w:r>
-                    </w:p>
-                    <w:p>
-                      <w:pPr>
-                        <w:pStyle w:val="FrameContents"/>
-                        <w:jc w:val="both"/>
-                        <w:rPr>
-                          <w:color w:val="000000"/>
-                        </w:rPr>
-                      </w:pPr>
-                      <w:r>
-                        <w:rPr>
-                          <w:color w:val="000000"/>
-                        </w:rPr>
-                      </w:r>
-                    </w:p>
-                    <w:p>
-                      <w:pPr>
-                        <w:pStyle w:val="FrameContents"/>
-                        <w:jc w:val="both"/>
-                        <w:rPr>
-                          <w:color w:val="000000"/>
-                        </w:rPr>
-                      </w:pPr>
-                      <w:r>
-                        <w:rPr>
-                          <w:color w:val="000000"/>
-                        </w:rPr>
-                      </w:r>
-                    </w:p>
-                    <w:p>
-                      <w:pPr>
-                        <w:pStyle w:val="FrameContents"/>
-                        <w:jc w:val="both"/>
-                        <w:rPr>
-                          <w:color w:val="000000"/>
-                        </w:rPr>
-                      </w:pPr>
-                      <w:r>
-                        <w:rPr>
-                          <w:color w:val="000000"/>
-                        </w:rPr>
-                      </w:r>
-                    </w:p>
-                    <w:p>
-                      <w:pPr>
-                        <w:pStyle w:val="FrameContents"/>
-                        <w:jc w:val="both"/>
-                        <w:rPr>
-                          <w:color w:val="000000"/>
-                        </w:rPr>
-                      </w:pPr>
-                      <w:r>
-                        <w:rPr>
-                          <w:color w:val="000000"/>
-                        </w:rPr>
-                        <w:t>Le gestionnaire (6), {{ convention.gestionnaire_signataire_bloc_signature|default_empty_if_none }}</w:t>
-                      </w:r>
-                    </w:p>
-                    <w:p>
-                      <w:pPr>
-                        <w:pStyle w:val="FrameContents"/>
-                        <w:jc w:val="both"/>
-                        <w:rPr>
-                          <w:color w:val="000000"/>
-                        </w:rPr>
-                      </w:pPr>
-                      <w:r>
-                        <w:rPr>
-                          <w:color w:val="000000"/>
-                        </w:rPr>
-                      </w:r>
-                    </w:p>
-                    <w:p>
-                      <w:pPr>
-                        <w:pStyle w:val="FrameContents"/>
-                        <w:jc w:val="both"/>
-                        <w:rPr>
-                          <w:color w:val="000000"/>
-                        </w:rPr>
-                      </w:pPr>
-                      <w:r>
-                        <w:rPr>
-                          <w:color w:val="000000"/>
-                        </w:rPr>
-                      </w:r>
-                    </w:p>
-                    <w:p>
-                      <w:pPr>
-                        <w:pStyle w:val="FrameContents"/>
-                        <w:jc w:val="both"/>
-                        <w:rPr>
-                          <w:color w:val="000000"/>
-                        </w:rPr>
-                      </w:pPr>
-                      <w:r>
-                        <w:rPr>
-                          <w:color w:val="000000"/>
-                        </w:rPr>
-                      </w:r>
-                    </w:p>
-                    <w:p>
-                      <w:pPr>
-                        <w:pStyle w:val="FrameContents"/>
-                        <w:jc w:val="both"/>
-                        <w:rPr>
-                          <w:color w:val="000000"/>
-                        </w:rPr>
-                      </w:pPr>
-                      <w:r>
-                        <w:rPr>
-                          <w:color w:val="000000"/>
-                        </w:rPr>
-                      </w:r>
-                    </w:p>
-                    <w:p>
-                      <w:pPr>
-                        <w:pStyle w:val="FrameContents"/>
-                        <w:jc w:val="both"/>
-                        <w:rPr>
-                          <w:color w:val="000000"/>
-                        </w:rPr>
-                      </w:pPr>
-                      <w:r>
-                        <w:rPr>
-                          <w:color w:val="000000"/>
-                        </w:rPr>
-                      </w:r>
-                    </w:p>
-                    <w:p>
-                      <w:pPr>
-                        <w:pStyle w:val="FrameContents"/>
-                        <w:jc w:val="both"/>
-                        <w:rPr/>
-                      </w:pPr>
-                      <w:r>
-                        <w:rPr>
-                          <w:shd w:fill="FFFFFF" w:val="clear"/>
-                        </w:rPr>
-                        <w:t>Le préfet, le président de l'établissement public de coopération intercommunale, {% if outre_mer %}le président du conseil départemental de Guadeloupe, de La Réunion, de Mayotte, de l'assemblée de Guyane, du conseil exécutif de Martinique{% else %}du conseil départemental, de la métropole de Lyon, de la métropole du Grand Paris, de la métropole d’Aix-Marseille-Provence, ou du conseil exécutif de Corse,{% endif  %}</w:t>
-                      </w:r>
-                      <w:r>
-                        <w:rPr>
-                          <w:color w:val="000000"/>
-                        </w:rPr>
-                        <w:t xml:space="preserve"> {{ administration.signataire_bloc_signature|default_empty_if_none }}</w:t>
-                      </w:r>
-                    </w:p>
-                    <w:p>
-                      <w:pPr>
-                        <w:pStyle w:val="FrameContents"/>
-                        <w:jc w:val="both"/>
-                        <w:rPr>
-                          <w:shd w:fill="FFFFFF" w:val="clear"/>
-                        </w:rPr>
-                      </w:pPr>
-                      <w:r>
-                        <w:rPr>
-                          <w:shd w:fill="FFFFFF" w:val="clear"/>
-                        </w:rPr>
-                      </w:r>
-                    </w:p>
-                    <w:p>
-                      <w:pPr>
-                        <w:pStyle w:val="FrameContents"/>
-                        <w:jc w:val="both"/>
-                        <w:rPr>
-                          <w:color w:val="000000"/>
-                        </w:rPr>
-                      </w:pPr>
-                      <w:r>
-                        <w:rPr>
-                          <w:color w:val="000000"/>
-                        </w:rPr>
-                      </w:r>
-                    </w:p>
-                    <w:p>
-                      <w:pPr>
-                        <w:pStyle w:val="FrameContents"/>
-                        <w:rPr>
-                          <w:color w:val="000000"/>
-                        </w:rPr>
-                      </w:pPr>
-                      <w:r>
-                        <w:rPr>
-                          <w:color w:val="000000"/>
-                        </w:rPr>
-                      </w:r>
-                    </w:p>
-                    <w:p>
-                      <w:pPr>
-                        <w:pStyle w:val="FrameContents"/>
-                        <w:rPr>
-                          <w:color w:val="000000"/>
-                        </w:rPr>
-                      </w:pPr>
-                      <w:r>
-                        <w:rPr>
-                          <w:color w:val="000000"/>
-                        </w:rPr>
-                      </w:r>
-                    </w:p>
-                    <w:p>
-                      <w:pPr>
-                        <w:pStyle w:val="FrameContents"/>
-                        <w:rPr>
-                          <w:color w:val="000000"/>
-                        </w:rPr>
-                      </w:pPr>
-                      <w:r>
-                        <w:rPr>
-                          <w:color w:val="000000"/>
-                        </w:rPr>
-                      </w:r>
-                    </w:p>
-                    <w:p>
-                      <w:pPr>
-                        <w:pStyle w:val="FrameContents"/>
-                        <w:rPr>
-                          <w:color w:val="000000"/>
-                        </w:rPr>
-                      </w:pPr>
-                      <w:r>
-                        <w:rPr>
-                          <w:color w:val="000000"/>
-                        </w:rPr>
-                      </w:r>
-                    </w:p>
-                    <w:p>
-                      <w:pPr>
-                        <w:pStyle w:val="FrameContents"/>
-                        <w:rPr>
-                          <w:color w:val="000000"/>
-                        </w:rPr>
-                      </w:pPr>
-                      <w:r>
-                        <w:rPr>
-                          <w:color w:val="000000"/>
-                        </w:rPr>
-                      </w:r>
-                    </w:p>
-                  </w:txbxContent>
-                </v:textbox>
-                <w10:wrap type="square"/>
-              </v:rect>
-            </w:pict>
-          </mc:Fallback>
-        </mc:AlternateContent>
+      </w:r>
+      <w:r>
+        <w:pict w14:anchorId="68D47D43">
+          <v:rect id="Text Box 9" o:spid="_x0000_s2051" style="width:411.95pt;height:318.1pt;visibility:visible;mso-wrap-style:square;mso-left-percent:-10001;mso-top-percent:-10001;mso-position-horizontal:absolute;mso-position-horizontal-relative:char;mso-position-vertical:absolute;mso-position-vertical-relative:line;mso-left-percent:-10001;mso-top-percent:-10001;v-text-anchor:top" o:gfxdata="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" fillcolor="white [3201]" stroked="f" strokeweight=".5pt">
+            <v:textbox inset="0,0,0,0">
+              <w:txbxContent>
+                <w:p>
+                  <w:pPr>
+                    <w:pStyle w:val="FrameContents"/>
+                    <w:jc w:val="both"/>
+                    <w:rPr>
+                      <w:color w:val="000000"/>
+                    </w:rPr>
+                  </w:pPr>
+                  <w:r>
+                    <w:rPr>
+                      <w:color w:val="000000"/>
+                    </w:rPr>
+                    <w:t>Fait à {{administration.get_ville_signature_or_empty() }}, le</w:t>
+                  </w:r>
+                </w:p>
+                <w:p>
+                  <w:pPr>
+                    <w:pStyle w:val="FrameContents"/>
+                    <w:jc w:val="both"/>
+                    <w:rPr>
+                      <w:color w:val="000000"/>
+                    </w:rPr>
+                  </w:pPr>
+                </w:p>
+                <w:p>
+                  <w:pPr>
+                    <w:pStyle w:val="FrameContents"/>
+                    <w:jc w:val="both"/>
+                    <w:rPr>
+                      <w:color w:val="000000"/>
+                    </w:rPr>
+                  </w:pPr>
+                  <w:r>
+                    <w:rPr>
+                      <w:color w:val="000000"/>
+                    </w:rPr>
+                    <w:t>Le propriétaire (6), {%  if convention.signataire_bloc_signature %}{{ convention.signataire_bloc_signature|default_empty_if_none }}{% else %} {{ bailleur.signataire_bloc_signature|default_empty_if_none }}{% endif %}</w:t>
+                  </w:r>
+                </w:p>
+                <w:p>
+                  <w:pPr>
+                    <w:pStyle w:val="FrameContents"/>
+                    <w:jc w:val="both"/>
+                    <w:rPr>
+                      <w:color w:val="000000"/>
+                    </w:rPr>
+                  </w:pPr>
+                </w:p>
+                <w:p>
+                  <w:pPr>
+                    <w:pStyle w:val="FrameContents"/>
+                    <w:jc w:val="both"/>
+                    <w:rPr>
+                      <w:color w:val="000000"/>
+                    </w:rPr>
+                  </w:pPr>
+                </w:p>
+                <w:p>
+                  <w:pPr>
+                    <w:pStyle w:val="FrameContents"/>
+                    <w:jc w:val="both"/>
+                    <w:rPr>
+                      <w:color w:val="000000"/>
+                    </w:rPr>
+                  </w:pPr>
+                </w:p>
+                <w:p>
+                  <w:pPr>
+                    <w:pStyle w:val="FrameContents"/>
+                    <w:jc w:val="both"/>
+                    <w:rPr>
+                      <w:color w:val="000000"/>
+                    </w:rPr>
+                  </w:pPr>
+                </w:p>
+                <w:p>
+                  <w:pPr>
+                    <w:pStyle w:val="FrameContents"/>
+                    <w:jc w:val="both"/>
+                    <w:rPr>
+                      <w:color w:val="000000"/>
+                    </w:rPr>
+                  </w:pPr>
+                  <w:r>
+                    <w:rPr>
+                      <w:color w:val="000000"/>
+                    </w:rPr>
+                    <w:t>Le gestionnaire (6), {{ convention.gestionnaire_signataire_bloc_signature|default_empty_if_none }}</w:t>
+                  </w:r>
+                </w:p>
+                <w:p>
+                  <w:pPr>
+                    <w:pStyle w:val="FrameContents"/>
+                    <w:jc w:val="both"/>
+                    <w:rPr>
+                      <w:color w:val="000000"/>
+                    </w:rPr>
+                  </w:pPr>
+                </w:p>
+                <w:p>
+                  <w:pPr>
+                    <w:pStyle w:val="FrameContents"/>
+                    <w:jc w:val="both"/>
+                    <w:rPr>
+                      <w:color w:val="000000"/>
+                    </w:rPr>
+                  </w:pPr>
+                </w:p>
+                <w:p>
+                  <w:pPr>
+                    <w:pStyle w:val="FrameContents"/>
+                    <w:jc w:val="both"/>
+                    <w:rPr>
+                      <w:color w:val="000000"/>
+                    </w:rPr>
+                  </w:pPr>
+                </w:p>
+                <w:p>
+                  <w:pPr>
+                    <w:pStyle w:val="FrameContents"/>
+                    <w:jc w:val="both"/>
+                    <w:rPr>
+                      <w:color w:val="000000"/>
+                    </w:rPr>
+                  </w:pPr>
+                </w:p>
+                <w:p>
+                  <w:pPr>
+                    <w:pStyle w:val="FrameContents"/>
+                    <w:jc w:val="both"/>
+                    <w:rPr>
+                      <w:color w:val="000000"/>
+                    </w:rPr>
+                  </w:pPr>
+                </w:p>
+                <w:p>
+                  <w:pPr>
+                    <w:pStyle w:val="FrameContents"/>
+                    <w:jc w:val="both"/>
+                  </w:pPr>
+                  <w:r>
+                    <w:rPr>
+                      <w:shd w:val="clear" w:color="auto" w:fill="FFFFFF"/>
+                    </w:rPr>
+                    <w:t>Le préfet, le président de l'établissement public de coopération intercommunale, {% if outre_mer %}le président du conseil départemental de Guadeloupe, de La Réunion, de Mayotte, de l'assemblée de Guyane, du conseil exécutif de Martinique{% else %}du conseil départemental, de la métropole de Lyon, de la métropole du Grand Paris, de la métropole d’Aix-Marseille-Provence, ou du conseil exécutif de Corse,{% endif  %}</w:t>
+                  </w:r>
+                  <w:r>
+                    <w:rPr>
+                      <w:color w:val="000000"/>
+                    </w:rPr>
+                    <w:t xml:space="preserve"> {{ administration.signataire_bloc_signature|default_empty_if_none }}</w:t>
+                  </w:r>
+                </w:p>
+                <w:p>
+                  <w:pPr>
+                    <w:pStyle w:val="FrameContents"/>
+                    <w:jc w:val="both"/>
+                    <w:rPr>
+                      <w:shd w:val="clear" w:color="auto" w:fill="FFFFFF"/>
+                    </w:rPr>
+                  </w:pPr>
+                </w:p>
+                <w:p>
+                  <w:pPr>
+                    <w:pStyle w:val="FrameContents"/>
+                    <w:jc w:val="both"/>
+                    <w:rPr>
+                      <w:color w:val="000000"/>
+                    </w:rPr>
+                  </w:pPr>
+                </w:p>
+                <w:p>
+                  <w:pPr>
+                    <w:pStyle w:val="FrameContents"/>
+                    <w:rPr>
+                      <w:color w:val="000000"/>
+                    </w:rPr>
+                  </w:pPr>
+                </w:p>
+                <w:p>
+                  <w:pPr>
+                    <w:pStyle w:val="FrameContents"/>
+                    <w:rPr>
+                      <w:color w:val="000000"/>
+                    </w:rPr>
+                  </w:pPr>
+                </w:p>
+                <w:p>
+                  <w:pPr>
+                    <w:pStyle w:val="FrameContents"/>
+                    <w:rPr>
+                      <w:color w:val="000000"/>
+                    </w:rPr>
+                  </w:pPr>
+                </w:p>
+                <w:p>
+                  <w:pPr>
+                    <w:pStyle w:val="FrameContents"/>
+                    <w:rPr>
+                      <w:color w:val="000000"/>
+                    </w:rPr>
+                  </w:pPr>
+                </w:p>
+                <w:p>
+                  <w:pPr>
+                    <w:pStyle w:val="FrameContents"/>
+                    <w:rPr>
+                      <w:color w:val="000000"/>
+                    </w:rPr>
+                  </w:pPr>
+                </w:p>
+              </w:txbxContent>
+            </v:textbox>
+            <w10:anchorlock/>
+          </v:rect>
+        </w:pict>
       </w:r>
       <w:r>
         <w:br w:type="page"/>
@@ -5106,23 +4750,21 @@
           <w:shd w:val="clear" w:color="auto" w:fill="FFFFFF"/>
           <w:lang w:val="en-US"/>
         </w:rPr>
-        <w:t>{% endfor %}{% if lot.edd_volumetrique_text()|len %}</w:t>
-      </w:r>
-    </w:p>
-    <w:p>
-      <w:pPr>
-        <w:jc w:val="both"/>
+        <w:t xml:space="preserve">{% endfor %}{% if </w:t>
+      </w:r>
+      <w:r>
         <w:rPr>
           <w:shd w:val="clear" w:color="auto" w:fill="FFFFFF"/>
           <w:lang w:val="en-US"/>
         </w:rPr>
-      </w:pPr>
+        <w:t>programme</w:t>
+      </w:r>
       <w:r>
         <w:rPr>
           <w:shd w:val="clear" w:color="auto" w:fill="FFFFFF"/>
           <w:lang w:val="en-US"/>
         </w:rPr>
-        <w:t>{{ lot.edd_volumetrique_text() }}</w:t>
+        <w:t>.edd_volumetrique_text()|len %}</w:t>
       </w:r>
     </w:p>
     <w:p>
@@ -5138,6 +4780,36 @@
           <w:shd w:val="clear" w:color="auto" w:fill="FFFFFF"/>
           <w:lang w:val="en-US"/>
         </w:rPr>
+        <w:t xml:space="preserve">{{ </w:t>
+      </w:r>
+      <w:r>
+        <w:rPr>
+          <w:shd w:val="clear" w:color="auto" w:fill="FFFFFF"/>
+          <w:lang w:val="en-US"/>
+        </w:rPr>
+        <w:t>programme</w:t>
+      </w:r>
+      <w:r>
+        <w:rPr>
+          <w:shd w:val="clear" w:color="auto" w:fill="FFFFFF"/>
+          <w:lang w:val="en-US"/>
+        </w:rPr>
+        <w:t>.edd_volumetrique_text() }}</w:t>
+      </w:r>
+    </w:p>
+    <w:p>
+      <w:pPr>
+        <w:jc w:val="both"/>
+        <w:rPr>
+          <w:shd w:val="clear" w:color="auto" w:fill="FFFFFF"/>
+          <w:lang w:val="en-US"/>
+        </w:rPr>
+      </w:pPr>
+      <w:r>
+        <w:rPr>
+          <w:shd w:val="clear" w:color="auto" w:fill="FFFFFF"/>
+          <w:lang w:val="en-US"/>
+        </w:rPr>
         <w:t>{% endif %}{% for image in edd_volumetrique_images %}</w:t>
       </w:r>
     </w:p>
@@ -5200,23 +4872,51 @@
           <w:shd w:val="clear" w:color="auto" w:fill="FFFFFF"/>
           <w:lang w:val="en-US"/>
         </w:rPr>
-        <w:t>{% endif %}{% if lot.edd_classique_text()|len %}</w:t>
-      </w:r>
-    </w:p>
-    <w:p>
-      <w:pPr>
-        <w:jc w:val="both"/>
+        <w:t xml:space="preserve">{% endif %}{% if </w:t>
+      </w:r>
+      <w:r>
         <w:rPr>
           <w:shd w:val="clear" w:color="auto" w:fill="FFFFFF"/>
           <w:lang w:val="en-US"/>
         </w:rPr>
-      </w:pPr>
+        <w:t>programme</w:t>
+      </w:r>
       <w:r>
         <w:rPr>
           <w:shd w:val="clear" w:color="auto" w:fill="FFFFFF"/>
           <w:lang w:val="en-US"/>
         </w:rPr>
-        <w:t>{{ lot.edd_classique_text() }}</w:t>
+        <w:t>.edd_classique_text()|len %}</w:t>
+      </w:r>
+    </w:p>
+    <w:p>
+      <w:pPr>
+        <w:jc w:val="both"/>
+        <w:rPr>
+          <w:shd w:val="clear" w:color="auto" w:fill="FFFFFF"/>
+          <w:lang w:val="en-US"/>
+        </w:rPr>
+      </w:pPr>
+      <w:r>
+        <w:rPr>
+          <w:shd w:val="clear" w:color="auto" w:fill="FFFFFF"/>
+          <w:lang w:val="en-US"/>
+        </w:rPr>
+        <w:t xml:space="preserve">{{ </w:t>
+      </w:r>
+      <w:r>
+        <w:rPr>
+          <w:shd w:val="clear" w:color="auto" w:fill="FFFFFF"/>
+          <w:lang w:val="en-US"/>
+        </w:rPr>
+        <w:t>programme</w:t>
+      </w:r>
+      <w:r>
+        <w:rPr>
+          <w:shd w:val="clear" w:color="auto" w:fill="FFFFFF"/>
+          <w:lang w:val="en-US"/>
+        </w:rPr>
+        <w:t>.edd_classique_text() }}</w:t>
       </w:r>
     </w:p>
     <w:p>
@@ -7053,7 +6753,7 @@
     </w:p>
     <w:p>
       <w:pPr>
-        <w:pStyle w:val="ListParagraph"/>
+        <w:pStyle w:val="Paragraphedeliste"/>
         <w:numPr>
           <w:ilvl w:val="0"/>
           <w:numId w:val="4"/>
@@ -7409,7 +7109,7 @@
     </w:p>
     <w:p>
       <w:pPr>
-        <w:pStyle w:val="ListParagraph"/>
+        <w:pStyle w:val="Paragraphedeliste"/>
         <w:numPr>
           <w:ilvl w:val="0"/>
           <w:numId w:val="3"/>
@@ -7422,7 +7122,7 @@
     </w:p>
     <w:p>
       <w:pPr>
-        <w:pStyle w:val="ListParagraph"/>
+        <w:pStyle w:val="Paragraphedeliste"/>
         <w:numPr>
           <w:ilvl w:val="0"/>
           <w:numId w:val="3"/>
@@ -7435,7 +7135,7 @@
     </w:p>
     <w:p>
       <w:pPr>
-        <w:pStyle w:val="ListParagraph"/>
+        <w:pStyle w:val="Paragraphedeliste"/>
         <w:numPr>
           <w:ilvl w:val="0"/>
           <w:numId w:val="3"/>
@@ -7448,7 +7148,7 @@
     </w:p>
     <w:p>
       <w:pPr>
-        <w:pStyle w:val="ListParagraph"/>
+        <w:pStyle w:val="Paragraphedeliste"/>
         <w:numPr>
           <w:ilvl w:val="0"/>
           <w:numId w:val="3"/>
@@ -7461,7 +7161,7 @@
     </w:p>
     <w:p>
       <w:pPr>
-        <w:pStyle w:val="ListParagraph"/>
+        <w:pStyle w:val="Paragraphedeliste"/>
         <w:numPr>
           <w:ilvl w:val="0"/>
           <w:numId w:val="3"/>
@@ -7515,7 +7215,7 @@
     </w:p>
     <w:p>
       <w:pPr>
-        <w:pStyle w:val="ListParagraph"/>
+        <w:pStyle w:val="Paragraphedeliste"/>
         <w:numPr>
           <w:ilvl w:val="0"/>
           <w:numId w:val="3"/>
@@ -7534,7 +7234,7 @@
     </w:p>
     <w:p>
       <w:pPr>
-        <w:pStyle w:val="ListParagraph"/>
+        <w:pStyle w:val="Paragraphedeliste"/>
         <w:numPr>
           <w:ilvl w:val="0"/>
           <w:numId w:val="3"/>
@@ -7553,7 +7253,7 @@
     </w:p>
     <w:p>
       <w:pPr>
-        <w:pStyle w:val="ListParagraph"/>
+        <w:pStyle w:val="Paragraphedeliste"/>
         <w:numPr>
           <w:ilvl w:val="0"/>
           <w:numId w:val="3"/>
@@ -7572,7 +7272,7 @@
     </w:p>
     <w:p>
       <w:pPr>
-        <w:pStyle w:val="ListParagraph"/>
+        <w:pStyle w:val="Paragraphedeliste"/>
         <w:numPr>
           <w:ilvl w:val="0"/>
           <w:numId w:val="3"/>
@@ -7591,7 +7291,7 @@
     </w:p>
     <w:p>
       <w:pPr>
-        <w:pStyle w:val="ListParagraph"/>
+        <w:pStyle w:val="Paragraphedeliste"/>
         <w:numPr>
           <w:ilvl w:val="0"/>
           <w:numId w:val="3"/>
@@ -8052,596 +7752,237 @@
         <w:rPr>
           <w:noProof/>
         </w:rPr>
-        <w:lastRenderedPageBreak/>
-        <mc:AlternateContent>
-          <mc:Choice Requires="wps">
-            <w:drawing>
-              <wp:inline distT="0" distB="0" distL="0" distR="0" wp14:anchorId="2467764A" wp14:editId="3031BA31">
-                <wp:extent cx="5231765" cy="4039870"/>
-                <wp:effectExtent l="0" t="0" r="635" b="0"/>
-                <wp:docPr id="2" name="Text Box 51"/>
-                <wp:cNvGraphicFramePr/>
-                <a:graphic xmlns:a="http://schemas.openxmlformats.org/drawingml/2006/main">
-                  <a:graphicData uri="http://schemas.microsoft.com/office/word/2010/wordprocessingShape">
-                    <wps:wsp>
-                      <wps:cNvSpPr/>
-                      <wps:spPr>
-                        <a:xfrm>
-                          <a:off x="0" y="0"/>
-                          <a:ext cx="5231880" cy="4039920"/>
-                        </a:xfrm>
-                        <a:prstGeom prst="rect">
-                          <a:avLst/>
-                        </a:prstGeom>
-                        <a:solidFill>
-                          <a:schemeClr val="lt1"/>
-                        </a:solidFill>
-                        <a:ln w="6350">
-                          <a:noFill/>
-                        </a:ln>
-                      </wps:spPr>
-                      <wps:style>
-                        <a:lnRef idx="0">
-                          <a:scrgbClr r="0" g="0" b="0"/>
-                        </a:lnRef>
-                        <a:fillRef idx="0">
-                          <a:scrgbClr r="0" g="0" b="0"/>
-                        </a:fillRef>
-                        <a:effectRef idx="0">
-                          <a:scrgbClr r="0" g="0" b="0"/>
-                        </a:effectRef>
-                        <a:fontRef idx="minor"/>
-                      </wps:style>
-                      <wps:txbx>
-                        <w:txbxContent>
-                          <w:p>
-                            <w:pPr>
-                              <w:pStyle w:val="FrameContents"/>
-                              <w:jc w:val="both"/>
-                              <w:rPr>
-                                <w:color w:val="000000"/>
-                              </w:rPr>
-                            </w:pPr>
-                            <w:r>
-                              <w:rPr>
-                                <w:color w:val="000000"/>
-                              </w:rPr>
-                              <w:t>Fait à {{administration.get_ville_signature_or_empty() }}, le</w:t>
-                            </w:r>
-                          </w:p>
-                          <w:p>
-                            <w:pPr>
-                              <w:pStyle w:val="FrameContents"/>
-                              <w:jc w:val="both"/>
-                              <w:rPr>
-                                <w:color w:val="000000"/>
-                              </w:rPr>
-                            </w:pPr>
-                          </w:p>
-                          <w:p>
-                            <w:pPr>
-                              <w:pStyle w:val="FrameContents"/>
-                              <w:jc w:val="both"/>
-                              <w:rPr>
-                                <w:color w:val="000000"/>
-                              </w:rPr>
-                            </w:pPr>
-                            <w:r>
-                              <w:rPr>
-                                <w:color w:val="000000"/>
-                              </w:rPr>
-                              <w:t>Le propriétaire (6), {%  if convention.signataire_bloc_signature %}{{ convention.signataire_bloc_signature|default_empty_if_none }}{% else %} {{ bailleur.signataire_bloc_signature|default_empty_if_none }}{% endif %}</w:t>
-                            </w:r>
-                          </w:p>
-                          <w:p>
-                            <w:pPr>
-                              <w:pStyle w:val="FrameContents"/>
-                              <w:jc w:val="both"/>
-                              <w:rPr>
-                                <w:color w:val="000000"/>
-                              </w:rPr>
-                            </w:pPr>
-                          </w:p>
-                          <w:p>
-                            <w:pPr>
-                              <w:pStyle w:val="FrameContents"/>
-                              <w:jc w:val="both"/>
-                              <w:rPr>
-                                <w:color w:val="000000"/>
-                              </w:rPr>
-                            </w:pPr>
-                          </w:p>
-                          <w:p>
-                            <w:pPr>
-                              <w:pStyle w:val="FrameContents"/>
-                              <w:jc w:val="both"/>
-                              <w:rPr>
-                                <w:color w:val="000000"/>
-                              </w:rPr>
-                            </w:pPr>
-                          </w:p>
-                          <w:p>
-                            <w:pPr>
-                              <w:pStyle w:val="FrameContents"/>
-                              <w:jc w:val="both"/>
-                              <w:rPr>
-                                <w:color w:val="000000"/>
-                              </w:rPr>
-                            </w:pPr>
-                          </w:p>
-                          <w:p>
-                            <w:pPr>
-                              <w:pStyle w:val="FrameContents"/>
-                              <w:jc w:val="both"/>
-                              <w:rPr>
-                                <w:color w:val="000000"/>
-                              </w:rPr>
-                            </w:pPr>
-                            <w:r>
-                              <w:rPr>
-                                <w:color w:val="000000"/>
-                              </w:rPr>
-                              <w:t>Le gestionnaire (6), {{ convention.gestionnaire_signataire_bloc_signature|default_empty_if_none }}</w:t>
-                            </w:r>
-                          </w:p>
-                          <w:p>
-                            <w:pPr>
-                              <w:pStyle w:val="FrameContents"/>
-                              <w:jc w:val="both"/>
-                              <w:rPr>
-                                <w:color w:val="000000"/>
-                              </w:rPr>
-                            </w:pPr>
-                          </w:p>
-                          <w:p>
-                            <w:pPr>
-                              <w:pStyle w:val="FrameContents"/>
-                              <w:jc w:val="both"/>
-                              <w:rPr>
-                                <w:color w:val="000000"/>
-                              </w:rPr>
-                            </w:pPr>
-                          </w:p>
-                          <w:p>
-                            <w:pPr>
-                              <w:pStyle w:val="FrameContents"/>
-                              <w:jc w:val="both"/>
-                              <w:rPr>
-                                <w:color w:val="000000"/>
-                              </w:rPr>
-                            </w:pPr>
-                          </w:p>
-                          <w:p>
-                            <w:pPr>
-                              <w:pStyle w:val="FrameContents"/>
-                              <w:jc w:val="both"/>
-                              <w:rPr>
-                                <w:color w:val="000000"/>
-                              </w:rPr>
-                            </w:pPr>
-                          </w:p>
-                          <w:p>
-                            <w:pPr>
-                              <w:pStyle w:val="FrameContents"/>
-                              <w:jc w:val="both"/>
-                              <w:rPr>
-                                <w:color w:val="000000"/>
-                              </w:rPr>
-                            </w:pPr>
-                          </w:p>
-                          <w:p>
-                            <w:pPr>
-                              <w:pStyle w:val="FrameContents"/>
-                              <w:jc w:val="both"/>
-                              <w:rPr>
-                                <w:shd w:val="clear" w:color="auto" w:fill="FFFFFF"/>
-                              </w:rPr>
-                            </w:pPr>
-                            <w:r>
-                              <w:rPr>
-                                <w:shd w:val="clear" w:color="auto" w:fill="FFFFFF"/>
-                              </w:rPr>
-                              <w:t>Le préfet, le président de l'établissement public de coopération intercommunale, du conseil départemental, {% if outre_mer %}</w:t>
-                            </w:r>
-                            <w:r>
-                              <w:rPr>
-                                <w:color w:val="17191C"/>
-                                <w:sz w:val="20"/>
-                                <w:szCs w:val="20"/>
-                                <w:shd w:val="clear" w:color="auto" w:fill="FFFFFF"/>
-                              </w:rPr>
-                              <w:t xml:space="preserve"> </w:t>
-                            </w:r>
-                            <w:r>
-                              <w:rPr>
-                                <w:shd w:val="clear" w:color="auto" w:fill="FFFFFF"/>
-                              </w:rPr>
-                              <w:t>de la Guadeloupe, de La Réunion, de Mayotte, de l'assemblée de Guyane, du conseil exécutif de Martinique,{% else %}de la métropole de Lyon, de la métropole du Grand Paris, de la métropole d’Aix-Marseille-Provence, ou du conseil exécutif de Corse,{% endif %}</w:t>
-                            </w:r>
-                            <w:r>
-                              <w:rPr>
-                                <w:color w:val="000000"/>
-                              </w:rPr>
-                              <w:t xml:space="preserve"> {{ administration.signataire_bloc_signature|default_empty_if_none }}</w:t>
-                            </w:r>
-                          </w:p>
-                          <w:p>
-                            <w:pPr>
-                              <w:pStyle w:val="FrameContents"/>
-                              <w:jc w:val="both"/>
-                              <w:rPr>
-                                <w:color w:val="000000"/>
-                              </w:rPr>
-                            </w:pPr>
-                          </w:p>
-                          <w:p>
-                            <w:pPr>
-                              <w:pStyle w:val="FrameContents"/>
-                              <w:rPr>
-                                <w:color w:val="000000"/>
-                              </w:rPr>
-                            </w:pPr>
-                          </w:p>
-                          <w:p>
-                            <w:pPr>
-                              <w:pStyle w:val="FrameContents"/>
-                              <w:rPr>
-                                <w:color w:val="000000"/>
-                              </w:rPr>
-                            </w:pPr>
-                          </w:p>
-                          <w:p>
-                            <w:pPr>
-                              <w:pStyle w:val="FrameContents"/>
-                              <w:rPr>
-                                <w:color w:val="000000"/>
-                              </w:rPr>
-                            </w:pPr>
-                          </w:p>
-                          <w:p>
-                            <w:pPr>
-                              <w:pStyle w:val="FrameContents"/>
-                              <w:rPr>
-                                <w:color w:val="000000"/>
-                              </w:rPr>
-                            </w:pPr>
-                          </w:p>
-                          <w:p>
-                            <w:pPr>
-                              <w:pStyle w:val="FrameContents"/>
-                              <w:rPr>
-                                <w:color w:val="000000"/>
-                              </w:rPr>
-                            </w:pPr>
-                          </w:p>
-                        </w:txbxContent>
-                      </wps:txbx>
-                      <wps:bodyPr lIns="0" tIns="0" rIns="0" bIns="0" anchor="t">
-                        <a:prstTxWarp prst="textNoShape">
-                          <a:avLst/>
-                        </a:prstTxWarp>
-                        <a:noAutofit/>
-                      </wps:bodyPr>
-                    </wps:wsp>
-                  </a:graphicData>
-                </a:graphic>
-              </wp:inline>
-            </w:drawing>
-          </mc:Choice>
-          <mc:Fallback>
-            <w:pict>
-              <v:rect id="shape_0" ID="Text Box 51" path="m0,0l-2147483645,0l-2147483645,-2147483646l0,-2147483646xe" fillcolor="white" stroked="f" o:allowincell="f" style="position:absolute;margin-left:0pt;margin-top:-318.15pt;width:411.9pt;height:318.05pt;mso-wrap-style:square;v-text-anchor:top;mso-position-vertical:top" wp14:anchorId="146E7DB9">
-                <v:fill o:detectmouseclick="t" type="solid" color2="black"/>
-                <v:stroke color="#3465a4" weight="6480" joinstyle="round" endcap="flat"/>
-                <v:textbox>
-                  <w:txbxContent>
-                    <w:p>
-                      <w:pPr>
-                        <w:pStyle w:val="FrameContents"/>
-                        <w:jc w:val="both"/>
-                        <w:rPr>
-                          <w:color w:val="000000"/>
-                        </w:rPr>
-                      </w:pPr>
-                      <w:r>
-                        <w:rPr>
-                          <w:color w:val="000000"/>
-                        </w:rPr>
-                        <w:t>Fait à {{administration.get_ville_signature_or_empty() }}, le</w:t>
-                      </w:r>
-                    </w:p>
-                    <w:p>
-                      <w:pPr>
-                        <w:pStyle w:val="FrameContents"/>
-                        <w:jc w:val="both"/>
-                        <w:rPr>
-                          <w:color w:val="000000"/>
-                        </w:rPr>
-                      </w:pPr>
-                      <w:r>
-                        <w:rPr>
-                          <w:color w:val="000000"/>
-                        </w:rPr>
-                      </w:r>
-                    </w:p>
-                    <w:p>
-                      <w:pPr>
-                        <w:pStyle w:val="FrameContents"/>
-                        <w:jc w:val="both"/>
-                        <w:rPr>
-                          <w:color w:val="000000"/>
-                        </w:rPr>
-                      </w:pPr>
-                      <w:r>
-                        <w:rPr>
-                          <w:color w:val="000000"/>
-                        </w:rPr>
-                        <w:t>Le propriétaire (6), {%  if convention.signataire_bloc_signature %}{{ convention.signataire_bloc_signature|default_empty_if_none }}{% else %} {{ bailleur.signataire_bloc_signature|default_empty_if_none }}{% endif %}</w:t>
-                      </w:r>
-                    </w:p>
-                    <w:p>
-                      <w:pPr>
-                        <w:pStyle w:val="FrameContents"/>
-                        <w:jc w:val="both"/>
-                        <w:rPr>
-                          <w:color w:val="000000"/>
-                        </w:rPr>
-                      </w:pPr>
-                      <w:r>
-                        <w:rPr>
-                          <w:color w:val="000000"/>
-                        </w:rPr>
-                      </w:r>
-                    </w:p>
-                    <w:p>
-                      <w:pPr>
-                        <w:pStyle w:val="FrameContents"/>
-                        <w:jc w:val="both"/>
-                        <w:rPr>
-                          <w:color w:val="000000"/>
-                        </w:rPr>
-                      </w:pPr>
-                      <w:r>
-                        <w:rPr>
-                          <w:color w:val="000000"/>
-                        </w:rPr>
-                      </w:r>
-                    </w:p>
-                    <w:p>
-                      <w:pPr>
-                        <w:pStyle w:val="FrameContents"/>
-                        <w:jc w:val="both"/>
-                        <w:rPr>
-                          <w:color w:val="000000"/>
-                        </w:rPr>
-                      </w:pPr>
-                      <w:r>
-                        <w:rPr>
-                          <w:color w:val="000000"/>
-                        </w:rPr>
-                      </w:r>
-                    </w:p>
-                    <w:p>
-                      <w:pPr>
-                        <w:pStyle w:val="FrameContents"/>
-                        <w:jc w:val="both"/>
-                        <w:rPr>
-                          <w:color w:val="000000"/>
-                        </w:rPr>
-                      </w:pPr>
-                      <w:r>
-                        <w:rPr>
-                          <w:color w:val="000000"/>
-                        </w:rPr>
-                      </w:r>
-                    </w:p>
-                    <w:p>
-                      <w:pPr>
-                        <w:pStyle w:val="FrameContents"/>
-                        <w:jc w:val="both"/>
-                        <w:rPr>
-                          <w:color w:val="000000"/>
-                        </w:rPr>
-                      </w:pPr>
-                      <w:r>
-                        <w:rPr>
-                          <w:color w:val="000000"/>
-                        </w:rPr>
-                        <w:t>Le gestionnaire (6), {{ convention.gestionnaire_signataire_bloc_signature|default_empty_if_none }}</w:t>
-                      </w:r>
-                    </w:p>
-                    <w:p>
-                      <w:pPr>
-                        <w:pStyle w:val="FrameContents"/>
-                        <w:jc w:val="both"/>
-                        <w:rPr>
-                          <w:color w:val="000000"/>
-                        </w:rPr>
-                      </w:pPr>
-                      <w:r>
-                        <w:rPr>
-                          <w:color w:val="000000"/>
-                        </w:rPr>
-                      </w:r>
-                    </w:p>
-                    <w:p>
-                      <w:pPr>
-                        <w:pStyle w:val="FrameContents"/>
-                        <w:jc w:val="both"/>
-                        <w:rPr>
-                          <w:color w:val="000000"/>
-                        </w:rPr>
-                      </w:pPr>
-                      <w:r>
-                        <w:rPr>
-                          <w:color w:val="000000"/>
-                        </w:rPr>
-                      </w:r>
-                    </w:p>
-                    <w:p>
-                      <w:pPr>
-                        <w:pStyle w:val="FrameContents"/>
-                        <w:jc w:val="both"/>
-                        <w:rPr>
-                          <w:color w:val="000000"/>
-                        </w:rPr>
-                      </w:pPr>
-                      <w:r>
-                        <w:rPr>
-                          <w:color w:val="000000"/>
-                        </w:rPr>
-                      </w:r>
-                    </w:p>
-                    <w:p>
-                      <w:pPr>
-                        <w:pStyle w:val="FrameContents"/>
-                        <w:jc w:val="both"/>
-                        <w:rPr>
-                          <w:color w:val="000000"/>
-                        </w:rPr>
-                      </w:pPr>
-                      <w:r>
-                        <w:rPr>
-                          <w:color w:val="000000"/>
-                        </w:rPr>
-                      </w:r>
-                    </w:p>
-                    <w:p>
-                      <w:pPr>
-                        <w:pStyle w:val="FrameContents"/>
-                        <w:jc w:val="both"/>
-                        <w:rPr>
-                          <w:color w:val="000000"/>
-                        </w:rPr>
-                      </w:pPr>
-                      <w:r>
-                        <w:rPr>
-                          <w:color w:val="000000"/>
-                        </w:rPr>
-                      </w:r>
-                    </w:p>
-                    <w:p>
-                      <w:pPr>
-                        <w:pStyle w:val="FrameContents"/>
-                        <w:jc w:val="both"/>
-                        <w:rPr>
-                          <w:shd w:fill="FFFFFF" w:val="clear"/>
-                        </w:rPr>
-                      </w:pPr>
-                      <w:r>
-                        <w:rPr>
-                          <w:shd w:fill="FFFFFF" w:val="clear"/>
-                        </w:rPr>
-                        <w:t>Le préfet, le président de l'établissement public de coopération intercommunale, du conseil départemental, {% if outre_mer %}</w:t>
-                      </w:r>
-                      <w:r>
-                        <w:rPr>
-                          <w:color w:val="17191C"/>
-                          <w:sz w:val="20"/>
-                          <w:szCs w:val="20"/>
-                          <w:shd w:fill="FFFFFF" w:val="clear"/>
-                        </w:rPr>
-                        <w:t xml:space="preserve"> </w:t>
-                      </w:r>
-                      <w:r>
-                        <w:rPr>
-                          <w:shd w:fill="FFFFFF" w:val="clear"/>
-                        </w:rPr>
-                        <w:t>de la Guadeloupe, de La Réunion, de Mayotte, de l'assemblée de Guyane, du conseil exécutif de Martinique,{% else %}de la métropole de Lyon, de la métropole du Grand Paris, de la métropole d’Aix-Marseille-Provence, ou du conseil exécutif de Corse,{% endif %}</w:t>
-                      </w:r>
-                      <w:r>
-                        <w:rPr>
-                          <w:color w:val="000000"/>
-                        </w:rPr>
-                        <w:t xml:space="preserve"> {{ administration.signataire_bloc_signature|default_empty_if_none }}</w:t>
-                      </w:r>
-                    </w:p>
-                    <w:p>
-                      <w:pPr>
-                        <w:pStyle w:val="FrameContents"/>
-                        <w:jc w:val="both"/>
-                        <w:rPr>
-                          <w:color w:val="000000"/>
-                        </w:rPr>
-                      </w:pPr>
-                      <w:r>
-                        <w:rPr>
-                          <w:color w:val="000000"/>
-                        </w:rPr>
-                      </w:r>
-                    </w:p>
-                    <w:p>
-                      <w:pPr>
-                        <w:pStyle w:val="FrameContents"/>
-                        <w:rPr>
-                          <w:color w:val="000000"/>
-                        </w:rPr>
-                      </w:pPr>
-                      <w:r>
-                        <w:rPr>
-                          <w:color w:val="000000"/>
-                        </w:rPr>
-                      </w:r>
-                    </w:p>
-                    <w:p>
-                      <w:pPr>
-                        <w:pStyle w:val="FrameContents"/>
-                        <w:rPr>
-                          <w:color w:val="000000"/>
-                        </w:rPr>
-                      </w:pPr>
-                      <w:r>
-                        <w:rPr>
-                          <w:color w:val="000000"/>
-                        </w:rPr>
-                      </w:r>
-                    </w:p>
-                    <w:p>
-                      <w:pPr>
-                        <w:pStyle w:val="FrameContents"/>
-                        <w:rPr>
-                          <w:color w:val="000000"/>
-                        </w:rPr>
-                      </w:pPr>
-                      <w:r>
-                        <w:rPr>
-                          <w:color w:val="000000"/>
-                        </w:rPr>
-                      </w:r>
-                    </w:p>
-                    <w:p>
-                      <w:pPr>
-                        <w:pStyle w:val="FrameContents"/>
-                        <w:rPr>
-                          <w:color w:val="000000"/>
-                        </w:rPr>
-                      </w:pPr>
-                      <w:r>
-                        <w:rPr>
-                          <w:color w:val="000000"/>
-                        </w:rPr>
-                      </w:r>
-                    </w:p>
-                    <w:p>
-                      <w:pPr>
-                        <w:pStyle w:val="FrameContents"/>
-                        <w:rPr>
-                          <w:color w:val="000000"/>
-                        </w:rPr>
-                      </w:pPr>
-                      <w:r>
-                        <w:rPr>
-                          <w:color w:val="000000"/>
-                        </w:rPr>
-                      </w:r>
-                    </w:p>
-                  </w:txbxContent>
-                </v:textbox>
-                <w10:wrap type="square"/>
-              </v:rect>
-            </w:pict>
-          </mc:Fallback>
-        </mc:AlternateContent>
+      </w:r>
+      <w:r>
+        <w:pict w14:anchorId="6EA01D66">
+          <v:rect id="Text Box 51" o:spid="_x0000_s2050" style="width:411.95pt;height:318.1pt;visibility:visible;mso-wrap-style:square;mso-left-percent:-10001;mso-top-percent:-10001;mso-position-horizontal:absolute;mso-position-horizontal-relative:char;mso-position-vertical:absolute;mso-position-vertical-relative:line;mso-left-percent:-10001;mso-top-percent:-10001;v-text-anchor:top" o:gfxdata="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" fillcolor="white [3201]" stroked="f" strokeweight=".5pt">
+            <v:textbox inset="0,0,0,0">
+              <w:txbxContent>
+                <w:p>
+                  <w:pPr>
+                    <w:pStyle w:val="FrameContents"/>
+                    <w:jc w:val="both"/>
+                    <w:rPr>
+                      <w:color w:val="000000"/>
+                    </w:rPr>
+                  </w:pPr>
+                  <w:r>
+                    <w:rPr>
+                      <w:color w:val="000000"/>
+                    </w:rPr>
+                    <w:t>Fait à {{administration.get_ville_signature_or_empty() }}, le</w:t>
+                  </w:r>
+                </w:p>
+                <w:p>
+                  <w:pPr>
+                    <w:pStyle w:val="FrameContents"/>
+                    <w:jc w:val="both"/>
+                    <w:rPr>
+                      <w:color w:val="000000"/>
+                    </w:rPr>
+                  </w:pPr>
+                </w:p>
+                <w:p>
+                  <w:pPr>
+                    <w:pStyle w:val="FrameContents"/>
+                    <w:jc w:val="both"/>
+                    <w:rPr>
+                      <w:color w:val="000000"/>
+                    </w:rPr>
+                  </w:pPr>
+                  <w:r>
+                    <w:rPr>
+                      <w:color w:val="000000"/>
+                    </w:rPr>
+                    <w:t>Le propriétaire (6), {%  if convention.signataire_bloc_signature %}{{ convention.signataire_bloc_signature|default_empty_if_none }}{% else %} {{ bailleur.signataire_bloc_signature|default_empty_if_none }}{% endif %}</w:t>
+                  </w:r>
+                </w:p>
+                <w:p>
+                  <w:pPr>
+                    <w:pStyle w:val="FrameContents"/>
+                    <w:jc w:val="both"/>
+                    <w:rPr>
+                      <w:color w:val="000000"/>
+                    </w:rPr>
+                  </w:pPr>
+                </w:p>
+                <w:p>
+                  <w:pPr>
+                    <w:pStyle w:val="FrameContents"/>
+                    <w:jc w:val="both"/>
+                    <w:rPr>
+                      <w:color w:val="000000"/>
+                    </w:rPr>
+                  </w:pPr>
+                </w:p>
+                <w:p>
+                  <w:pPr>
+                    <w:pStyle w:val="FrameContents"/>
+                    <w:jc w:val="both"/>
+                    <w:rPr>
+                      <w:color w:val="000000"/>
+                    </w:rPr>
+                  </w:pPr>
+                </w:p>
+                <w:p>
+                  <w:pPr>
+                    <w:pStyle w:val="FrameContents"/>
+                    <w:jc w:val="both"/>
+                    <w:rPr>
+                      <w:color w:val="000000"/>
+                    </w:rPr>
+                  </w:pPr>
+                </w:p>
+                <w:p>
+                  <w:pPr>
+                    <w:pStyle w:val="FrameContents"/>
+                    <w:jc w:val="both"/>
+                    <w:rPr>
+                      <w:color w:val="000000"/>
+                    </w:rPr>
+                  </w:pPr>
+                  <w:r>
+                    <w:rPr>
+                      <w:color w:val="000000"/>
+                    </w:rPr>
+                    <w:t>Le gestionnaire (6), {{ convention.gestionnaire_signataire_bloc_signature|default_empty_if_none }}</w:t>
+                  </w:r>
+                </w:p>
+                <w:p>
+                  <w:pPr>
+                    <w:pStyle w:val="FrameContents"/>
+                    <w:jc w:val="both"/>
+                    <w:rPr>
+                      <w:color w:val="000000"/>
+                    </w:rPr>
+                  </w:pPr>
+                </w:p>
+                <w:p>
+                  <w:pPr>
+                    <w:pStyle w:val="FrameContents"/>
+                    <w:jc w:val="both"/>
+                    <w:rPr>
+                      <w:color w:val="000000"/>
+                    </w:rPr>
+                  </w:pPr>
+                </w:p>
+                <w:p>
+                  <w:pPr>
+                    <w:pStyle w:val="FrameContents"/>
+                    <w:jc w:val="both"/>
+                    <w:rPr>
+                      <w:color w:val="000000"/>
+                    </w:rPr>
+                  </w:pPr>
+                </w:p>
+                <w:p>
+                  <w:pPr>
+                    <w:pStyle w:val="FrameContents"/>
+                    <w:jc w:val="both"/>
+                    <w:rPr>
+                      <w:color w:val="000000"/>
+                    </w:rPr>
+                  </w:pPr>
+                </w:p>
+                <w:p>
+                  <w:pPr>
+                    <w:pStyle w:val="FrameContents"/>
+                    <w:jc w:val="both"/>
+                    <w:rPr>
+                      <w:color w:val="000000"/>
+                    </w:rPr>
+                  </w:pPr>
+                </w:p>
+                <w:p>
+                  <w:pPr>
+                    <w:pStyle w:val="FrameContents"/>
+                    <w:jc w:val="both"/>
+                    <w:rPr>
+                      <w:shd w:val="clear" w:color="auto" w:fill="FFFFFF"/>
+                    </w:rPr>
+                  </w:pPr>
+                  <w:r>
+                    <w:rPr>
+                      <w:shd w:val="clear" w:color="auto" w:fill="FFFFFF"/>
+                    </w:rPr>
+                    <w:t>Le préfet, le président de l'établissement public de coopération intercommunale, du conseil départemental, {% if outre_mer %}</w:t>
+                  </w:r>
+                  <w:r>
+                    <w:rPr>
+                      <w:color w:val="17191C"/>
+                      <w:sz w:val="20"/>
+                      <w:szCs w:val="20"/>
+                      <w:shd w:val="clear" w:color="auto" w:fill="FFFFFF"/>
+                    </w:rPr>
+                    <w:t xml:space="preserve"> </w:t>
+                  </w:r>
+                  <w:r>
+                    <w:rPr>
+                      <w:shd w:val="clear" w:color="auto" w:fill="FFFFFF"/>
+                    </w:rPr>
+                    <w:t>de la Guadeloupe, de La Réunion, de Mayotte, de l'assemblée de Guyane, du conseil exécutif de Martinique,{% else %}de la métropole de Lyon, de la métropole du Grand Paris, de la métropole d’Aix-Marseille-Provence, ou du conseil exécutif de Corse,{% endif %}</w:t>
+                  </w:r>
+                  <w:r>
+                    <w:rPr>
+                      <w:color w:val="000000"/>
+                    </w:rPr>
+                    <w:t xml:space="preserve"> {{ administration.signataire_bloc_signature|default_empty_if_none }}</w:t>
+                  </w:r>
+                </w:p>
+                <w:p>
+                  <w:pPr>
+                    <w:pStyle w:val="FrameContents"/>
+                    <w:jc w:val="both"/>
+                    <w:rPr>
+                      <w:color w:val="000000"/>
+                    </w:rPr>
+                  </w:pPr>
+                </w:p>
+                <w:p>
+                  <w:pPr>
+                    <w:pStyle w:val="FrameContents"/>
+                    <w:rPr>
+                      <w:color w:val="000000"/>
+                    </w:rPr>
+                  </w:pPr>
+                </w:p>
+                <w:p>
+                  <w:pPr>
+                    <w:pStyle w:val="FrameContents"/>
+                    <w:rPr>
+                      <w:color w:val="000000"/>
+                    </w:rPr>
+                  </w:pPr>
+                </w:p>
+                <w:p>
+                  <w:pPr>
+                    <w:pStyle w:val="FrameContents"/>
+                    <w:rPr>
+                      <w:color w:val="000000"/>
+                    </w:rPr>
+                  </w:pPr>
+                </w:p>
+                <w:p>
+                  <w:pPr>
+                    <w:pStyle w:val="FrameContents"/>
+                    <w:rPr>
+                      <w:color w:val="000000"/>
+                    </w:rPr>
+                  </w:pPr>
+                </w:p>
+                <w:p>
+                  <w:pPr>
+                    <w:pStyle w:val="FrameContents"/>
+                    <w:rPr>
+                      <w:color w:val="000000"/>
+                    </w:rPr>
+                  </w:pPr>
+                </w:p>
+              </w:txbxContent>
+            </v:textbox>
+            <w10:anchorlock/>
+          </v:rect>
+        </w:pict>
       </w:r>
     </w:p>
     <w:p>
@@ -9045,7 +8386,7 @@
 <w:ftr xmlns:wpc="http://schemas.microsoft.com/office/word/2010/wordprocessingCanvas" xmlns:cx="http://schemas.microsoft.com/office/drawing/2014/chartex" xmlns:cx1="http://schemas.microsoft.com/office/drawing/2015/9/8/chartex" xmlns:cx2="http://schemas.microsoft.com/office/drawing/2015/10/21/chartex" xmlns:cx3="http://schemas.microsoft.com/office/drawing/2016/5/9/chartex" xmlns:cx4="http://schemas.microsoft.com/office/drawing/2016/5/10/chartex" xmlns:cx5="http://schemas.microsoft.com/office/drawing/2016/5/11/chartex" xmlns:cx6="http://schemas.microsoft.com/office/drawing/2016/5/12/chartex" xmlns:cx7="http://schemas.microsoft.com/office/drawing/2016/5/13/chartex" xmlns:cx8="http://schemas.microsoft.com/office/drawing/2016/5/14/chartex" xmlns:mc="http://schemas.openxmlformats.org/markup-compatibility/2006" xmlns:aink="http://schemas.microsoft.com/office/drawing/2016/ink" xmlns:am3d="http://schemas.microsoft.com/office/drawing/2017/model3d" xmlns:o="urn:schemas-microsoft-com:office:office" xmlns:oel="http://schemas.microsoft.com/office/2019/extlst" xmlns:r="http://schemas.openxmlformats.org/officeDocument/2006/relationships" xmlns:m="http://schemas.openxmlformats.org/officeDocument/2006/math" xmlns:v="urn:schemas-microsoft-com:vml" xmlns:wp14="http://schemas.microsoft.com/office/word/2010/wordprocessingDrawing" xmlns:wp="http://schemas.openxmlformats.org/drawingml/2006/wordprocessingDrawing" xmlns:w10="urn:schemas-microsoft-com:office:word" xmlns:w="http://schemas.openxmlformats.org/wordprocessingml/2006/main" xmlns:w14="http://schemas.microsoft.com/office/word/2010/wordml" xmlns:w15="http://schemas.microsoft.com/office/word/2012/wordml" xmlns:w16cex="http://schemas.microsoft.com/office/word/2018/wordml/cex" xmlns:w16cid="http://schemas.microsoft.com/office/word/2016/wordml/cid" xmlns:w16="http://schemas.microsoft.com/office/word/2018/wordml" xmlns:w16du="http://schemas.microsoft.com/office/word/2023/wordml/word16du" xmlns:w16sdtdh="http://schemas.microsoft.com/office/word/2020/wordml/sdtdatahash" xmlns:w16sdtfl="http://schemas.microsoft.com/office/word/2024/wordml/sdtformatlock" xmlns:w16se="http://schemas.microsoft.com/office/word/2015/wordml/symex" xmlns:wpg="http://schemas.microsoft.com/office/word/2010/wordprocessingGroup" xmlns:wpi="http://schemas.microsoft.com/office/word/2010/wordprocessingInk" xmlns:wne="http://schemas.microsoft.com/office/word/2006/wordml" xmlns:wps="http://schemas.microsoft.com/office/word/2010/wordprocessingShape" mc:Ignorable="w14 w15 w16se w16cid w16 w16cex w16sdtdh w16sdtfl w16du wp14">
   <w:p>
     <w:pPr>
-      <w:pStyle w:val="Footer"/>
+      <w:pStyle w:val="Pieddepage"/>
     </w:pPr>
     <w:r>
       <w:t xml:space="preserve"> </w:t>
@@ -9058,7 +8399,7 @@
 <w:ftr xmlns:wpc="http://schemas.microsoft.com/office/word/2010/wordprocessingCanvas" xmlns:cx="http://schemas.microsoft.com/office/drawing/2014/chartex" xmlns:cx1="http://schemas.microsoft.com/office/drawing/2015/9/8/chartex" xmlns:cx2="http://schemas.microsoft.com/office/drawing/2015/10/21/chartex" xmlns:cx3="http://schemas.microsoft.com/office/drawing/2016/5/9/chartex" xmlns:cx4="http://schemas.microsoft.com/office/drawing/2016/5/10/chartex" xmlns:cx5="http://schemas.microsoft.com/office/drawing/2016/5/11/chartex" xmlns:cx6="http://schemas.microsoft.com/office/drawing/2016/5/12/chartex" xmlns:cx7="http://schemas.microsoft.com/office/drawing/2016/5/13/chartex" xmlns:cx8="http://schemas.microsoft.com/office/drawing/2016/5/14/chartex" xmlns:mc="http://schemas.openxmlformats.org/markup-compatibility/2006" xmlns:aink="http://schemas.microsoft.com/office/drawing/2016/ink" xmlns:am3d="http://schemas.microsoft.com/office/drawing/2017/model3d" xmlns:o="urn:schemas-microsoft-com:office:office" xmlns:oel="http://schemas.microsoft.com/office/2019/extlst" xmlns:r="http://schemas.openxmlformats.org/officeDocument/2006/relationships" xmlns:m="http://schemas.openxmlformats.org/officeDocument/2006/math" xmlns:v="urn:schemas-microsoft-com:vml" xmlns:wp14="http://schemas.microsoft.com/office/word/2010/wordprocessingDrawing" xmlns:wp="http://schemas.openxmlformats.org/drawingml/2006/wordprocessingDrawing" xmlns:w10="urn:schemas-microsoft-com:office:word" xmlns:w="http://schemas.openxmlformats.org/wordprocessingml/2006/main" xmlns:w14="http://schemas.microsoft.com/office/word/2010/wordml" xmlns:w15="http://schemas.microsoft.com/office/word/2012/wordml" xmlns:w16cex="http://schemas.microsoft.com/office/word/2018/wordml/cex" xmlns:w16cid="http://schemas.microsoft.com/office/word/2016/wordml/cid" xmlns:w16="http://schemas.microsoft.com/office/word/2018/wordml" xmlns:w16du="http://schemas.microsoft.com/office/word/2023/wordml/word16du" xmlns:w16sdtdh="http://schemas.microsoft.com/office/word/2020/wordml/sdtdatahash" xmlns:w16sdtfl="http://schemas.microsoft.com/office/word/2024/wordml/sdtformatlock" xmlns:w16se="http://schemas.microsoft.com/office/word/2015/wordml/symex" xmlns:wpg="http://schemas.microsoft.com/office/word/2010/wordprocessingGroup" xmlns:wpi="http://schemas.microsoft.com/office/word/2010/wordprocessingInk" xmlns:wne="http://schemas.microsoft.com/office/word/2006/wordml" xmlns:wps="http://schemas.microsoft.com/office/word/2010/wordprocessingShape" mc:Ignorable="w14 w15 w16se w16cid w16 w16cex w16sdtdh w16sdtfl w16du wp14">
   <w:p>
     <w:pPr>
-      <w:pStyle w:val="Footer"/>
+      <w:pStyle w:val="Pieddepage"/>
     </w:pPr>
     <w:r>
       <w:t xml:space="preserve"> </w:t>
@@ -9071,7 +8412,7 @@
 <w:ftr xmlns:wpc="http://schemas.microsoft.com/office/word/2010/wordprocessingCanvas" xmlns:cx="http://schemas.microsoft.com/office/drawing/2014/chartex" xmlns:cx1="http://schemas.microsoft.com/office/drawing/2015/9/8/chartex" xmlns:cx2="http://schemas.microsoft.com/office/drawing/2015/10/21/chartex" xmlns:cx3="http://schemas.microsoft.com/office/drawing/2016/5/9/chartex" xmlns:cx4="http://schemas.microsoft.com/office/drawing/2016/5/10/chartex" xmlns:cx5="http://schemas.microsoft.com/office/drawing/2016/5/11/chartex" xmlns:cx6="http://schemas.microsoft.com/office/drawing/2016/5/12/chartex" xmlns:cx7="http://schemas.microsoft.com/office/drawing/2016/5/13/chartex" xmlns:cx8="http://schemas.microsoft.com/office/drawing/2016/5/14/chartex" xmlns:mc="http://schemas.openxmlformats.org/markup-compatibility/2006" xmlns:aink="http://schemas.microsoft.com/office/drawing/2016/ink" xmlns:am3d="http://schemas.microsoft.com/office/drawing/2017/model3d" xmlns:o="urn:schemas-microsoft-com:office:office" xmlns:oel="http://schemas.microsoft.com/office/2019/extlst" xmlns:r="http://schemas.openxmlformats.org/officeDocument/2006/relationships" xmlns:m="http://schemas.openxmlformats.org/officeDocument/2006/math" xmlns:v="urn:schemas-microsoft-com:vml" xmlns:wp14="http://schemas.microsoft.com/office/word/2010/wordprocessingDrawing" xmlns:wp="http://schemas.openxmlformats.org/drawingml/2006/wordprocessingDrawing" xmlns:w10="urn:schemas-microsoft-com:office:word" xmlns:w="http://schemas.openxmlformats.org/wordprocessingml/2006/main" xmlns:w14="http://schemas.microsoft.com/office/word/2010/wordml" xmlns:w15="http://schemas.microsoft.com/office/word/2012/wordml" xmlns:w16cex="http://schemas.microsoft.com/office/word/2018/wordml/cex" xmlns:w16cid="http://schemas.microsoft.com/office/word/2016/wordml/cid" xmlns:w16="http://schemas.microsoft.com/office/word/2018/wordml" xmlns:w16du="http://schemas.microsoft.com/office/word/2023/wordml/word16du" xmlns:w16sdtdh="http://schemas.microsoft.com/office/word/2020/wordml/sdtdatahash" xmlns:w16sdtfl="http://schemas.microsoft.com/office/word/2024/wordml/sdtformatlock" xmlns:w16se="http://schemas.microsoft.com/office/word/2015/wordml/symex" xmlns:wpg="http://schemas.microsoft.com/office/word/2010/wordprocessingGroup" xmlns:wpi="http://schemas.microsoft.com/office/word/2010/wordprocessingInk" xmlns:wne="http://schemas.microsoft.com/office/word/2006/wordml" xmlns:wps="http://schemas.microsoft.com/office/word/2010/wordprocessingShape" mc:Ignorable="w14 w15 w16se w16cid w16 w16cex w16sdtdh w16sdtfl w16du wp14">
   <w:p>
     <w:pPr>
-      <w:pStyle w:val="Footer"/>
+      <w:pStyle w:val="Pieddepage"/>
     </w:pPr>
     <w:r>
       <w:t xml:space="preserve"> </w:t>
@@ -9103,203 +8444,80 @@
 <w:hdr xmlns:wpc="http://schemas.microsoft.com/office/word/2010/wordprocessingCanvas" xmlns:cx="http://schemas.microsoft.com/office/drawing/2014/chartex" xmlns:cx1="http://schemas.microsoft.com/office/drawing/2015/9/8/chartex" xmlns:cx2="http://schemas.microsoft.com/office/drawing/2015/10/21/chartex" xmlns:cx3="http://schemas.microsoft.com/office/drawing/2016/5/9/chartex" xmlns:cx4="http://schemas.microsoft.com/office/drawing/2016/5/10/chartex" xmlns:cx5="http://schemas.microsoft.com/office/drawing/2016/5/11/chartex" xmlns:cx6="http://schemas.microsoft.com/office/drawing/2016/5/12/chartex" xmlns:cx7="http://schemas.microsoft.com/office/drawing/2016/5/13/chartex" xmlns:cx8="http://schemas.microsoft.com/office/drawing/2016/5/14/chartex" xmlns:mc="http://schemas.openxmlformats.org/markup-compatibility/2006" xmlns:aink="http://schemas.microsoft.com/office/drawing/2016/ink" xmlns:am3d="http://schemas.microsoft.com/office/drawing/2017/model3d" xmlns:o="urn:schemas-microsoft-com:office:office" xmlns:oel="http://schemas.microsoft.com/office/2019/extlst" xmlns:r="http://schemas.openxmlformats.org/officeDocument/2006/relationships" xmlns:m="http://schemas.openxmlformats.org/officeDocument/2006/math" xmlns:v="urn:schemas-microsoft-com:vml" xmlns:wp14="http://schemas.microsoft.com/office/word/2010/wordprocessingDrawing" xmlns:wp="http://schemas.openxmlformats.org/drawingml/2006/wordprocessingDrawing" xmlns:w10="urn:schemas-microsoft-com:office:word" xmlns:w="http://schemas.openxmlformats.org/wordprocessingml/2006/main" xmlns:w14="http://schemas.microsoft.com/office/word/2010/wordml" xmlns:w15="http://schemas.microsoft.com/office/word/2012/wordml" xmlns:w16cex="http://schemas.microsoft.com/office/word/2018/wordml/cex" xmlns:w16cid="http://schemas.microsoft.com/office/word/2016/wordml/cid" xmlns:w16="http://schemas.microsoft.com/office/word/2018/wordml" xmlns:w16du="http://schemas.microsoft.com/office/word/2023/wordml/word16du" xmlns:w16sdtdh="http://schemas.microsoft.com/office/word/2020/wordml/sdtdatahash" xmlns:w16sdtfl="http://schemas.microsoft.com/office/word/2024/wordml/sdtformatlock" xmlns:w16se="http://schemas.microsoft.com/office/word/2015/wordml/symex" xmlns:wpg="http://schemas.microsoft.com/office/word/2010/wordprocessingGroup" xmlns:wpi="http://schemas.microsoft.com/office/word/2010/wordprocessingInk" xmlns:wne="http://schemas.microsoft.com/office/word/2006/wordml" xmlns:wps="http://schemas.microsoft.com/office/word/2010/wordprocessingShape" mc:Ignorable="w14 w15 w16se w16cid w16 w16cex w16sdtdh w16sdtfl w16du wp14">
   <w:p>
     <w:pPr>
-      <w:pStyle w:val="Header"/>
+      <w:pStyle w:val="En-tte"/>
     </w:pPr>
     <w:r>
       <w:rPr>
         <w:noProof/>
       </w:rPr>
-      <mc:AlternateContent>
-        <mc:Choice Requires="wps">
-          <w:drawing>
-            <wp:anchor distT="0" distB="0" distL="0" distR="0" simplePos="0" relativeHeight="251658752" behindDoc="1" locked="0" layoutInCell="0" allowOverlap="1" wp14:anchorId="0502082E" wp14:editId="3A007360">
-              <wp:simplePos x="0" y="0"/>
-              <wp:positionH relativeFrom="page">
-                <wp:posOffset>5425440</wp:posOffset>
-              </wp:positionH>
-              <wp:positionV relativeFrom="page">
-                <wp:posOffset>243840</wp:posOffset>
-              </wp:positionV>
-              <wp:extent cx="264160" cy="243840"/>
-              <wp:effectExtent l="0" t="0" r="0" b="0"/>
-              <wp:wrapSquare wrapText="largest"/>
-              <wp:docPr id="3" name="Text Box 2"/>
-              <wp:cNvGraphicFramePr/>
-              <a:graphic xmlns:a="http://schemas.openxmlformats.org/drawingml/2006/main">
-                <a:graphicData uri="http://schemas.microsoft.com/office/word/2010/wordprocessingShape">
-                  <wps:wsp>
-                    <wps:cNvSpPr/>
-                    <wps:spPr>
-                      <a:xfrm>
-                        <a:off x="0" y="0"/>
-                        <a:ext cx="264240" cy="243720"/>
-                      </a:xfrm>
-                      <a:prstGeom prst="rect">
-                        <a:avLst/>
-                      </a:prstGeom>
-                      <a:noFill/>
-                      <a:ln w="0">
-                        <a:noFill/>
-                      </a:ln>
-                    </wps:spPr>
-                    <wps:style>
-                      <a:lnRef idx="0">
-                        <a:scrgbClr r="0" g="0" b="0"/>
-                      </a:lnRef>
-                      <a:fillRef idx="0">
-                        <a:scrgbClr r="0" g="0" b="0"/>
-                      </a:fillRef>
-                      <a:effectRef idx="0">
-                        <a:scrgbClr r="0" g="0" b="0"/>
-                      </a:effectRef>
-                      <a:fontRef idx="minor"/>
-                    </wps:style>
-                    <wps:txbx>
-                      <w:txbxContent>
-                        <w:p>
-                          <w:pPr>
-                            <w:pStyle w:val="FrameContents"/>
-                          </w:pPr>
-                          <w:r>
-                            <w:rPr>
-                              <w:rStyle w:val="PageNumber"/>
-                              <w:color w:val="000000"/>
-                              <w:sz w:val="22"/>
-                              <w:szCs w:val="22"/>
-                            </w:rPr>
-                            <w:t xml:space="preserve">   </w:t>
-                          </w:r>
-                          <w:r>
-                            <w:rPr>
-                              <w:rStyle w:val="PageNumber"/>
-                              <w:color w:val="000000"/>
-                              <w:sz w:val="22"/>
-                              <w:szCs w:val="22"/>
-                            </w:rPr>
-                            <w:fldChar w:fldCharType="begin"/>
-                          </w:r>
-                          <w:r>
-                            <w:rPr>
-                              <w:rStyle w:val="PageNumber"/>
-                              <w:color w:val="000000"/>
-                              <w:sz w:val="22"/>
-                              <w:szCs w:val="22"/>
-                            </w:rPr>
-                            <w:instrText xml:space="preserve"> PAGE </w:instrText>
-                          </w:r>
-                          <w:r>
-                            <w:rPr>
-                              <w:rStyle w:val="PageNumber"/>
-                              <w:color w:val="000000"/>
-                              <w:sz w:val="22"/>
-                              <w:szCs w:val="22"/>
-                            </w:rPr>
-                            <w:fldChar w:fldCharType="separate"/>
-                          </w:r>
-                          <w:r>
-                            <w:rPr>
-                              <w:rStyle w:val="PageNumber"/>
-                              <w:color w:val="000000"/>
-                              <w:sz w:val="22"/>
-                              <w:szCs w:val="22"/>
-                            </w:rPr>
-                            <w:t>24</w:t>
-                          </w:r>
-                          <w:r>
-                            <w:rPr>
-                              <w:rStyle w:val="PageNumber"/>
-                              <w:color w:val="000000"/>
-                              <w:sz w:val="22"/>
-                              <w:szCs w:val="22"/>
-                            </w:rPr>
-                            <w:fldChar w:fldCharType="end"/>
-                          </w:r>
-                        </w:p>
-                      </w:txbxContent>
-                    </wps:txbx>
-                    <wps:bodyPr lIns="5760" tIns="5760" rIns="5760" bIns="5760" anchor="t" upright="1">
-                      <a:noAutofit/>
-                    </wps:bodyPr>
-                  </wps:wsp>
-                </a:graphicData>
-              </a:graphic>
-            </wp:anchor>
-          </w:drawing>
-        </mc:Choice>
-        <mc:Fallback>
-          <w:pict>
-            <v:rect id="shape_0" ID="Text Box 2" path="m0,0l-2147483645,0l-2147483645,-2147483646l0,-2147483646xe" stroked="f" o:allowincell="f" style="position:absolute;margin-left:427.2pt;margin-top:19.2pt;width:20.75pt;height:19.15pt;mso-wrap-style:square;v-text-anchor:top;mso-position-horizontal-relative:page;mso-position-vertical-relative:page" wp14:anchorId="1C468005">
-              <v:fill o:detectmouseclick="t" on="false"/>
-              <v:stroke color="#3465a4" joinstyle="round" endcap="flat"/>
-              <v:textbox>
-                <w:txbxContent>
-                  <w:p>
-                    <w:pPr>
-                      <w:pStyle w:val="FrameContents"/>
-                      <w:rPr/>
-                    </w:pPr>
-                    <w:r>
-                      <w:rPr>
-                        <w:rStyle w:val="PageNumber"/>
-                        <w:color w:val="000000"/>
-                        <w:sz w:val="22"/>
-                        <w:szCs w:val="22"/>
-                      </w:rPr>
-                      <w:t xml:space="preserve">   </w:t>
-                    </w:r>
-                    <w:r>
-                      <w:rPr>
-                        <w:rStyle w:val="PageNumber"/>
-                        <w:color w:val="000000"/>
-                        <w:sz w:val="22"/>
-                        <w:szCs w:val="22"/>
-                      </w:rPr>
-                      <w:fldChar w:fldCharType="begin"/>
-                    </w:r>
-                    <w:r>
-                      <w:rPr>
-                        <w:rStyle w:val="PageNumber"/>
-                        <w:sz w:val="22"/>
-                        <w:szCs w:val="22"/>
-                        <w:color w:val="000000"/>
-                      </w:rPr>
-                      <w:instrText xml:space="preserve"> PAGE </w:instrText>
-                    </w:r>
-                    <w:r>
-                      <w:rPr>
-                        <w:rStyle w:val="PageNumber"/>
-                        <w:sz w:val="22"/>
-                        <w:szCs w:val="22"/>
-                        <w:color w:val="000000"/>
-                      </w:rPr>
-                      <w:fldChar w:fldCharType="separate"/>
-                    </w:r>
-                    <w:r>
-                      <w:rPr>
-                        <w:rStyle w:val="PageNumber"/>
-                        <w:sz w:val="22"/>
-                        <w:szCs w:val="22"/>
-                        <w:color w:val="000000"/>
-                      </w:rPr>
-                      <w:t>24</w:t>
-                    </w:r>
-                    <w:r>
-                      <w:rPr>
-                        <w:rStyle w:val="PageNumber"/>
-                        <w:sz w:val="22"/>
-                        <w:szCs w:val="22"/>
-                        <w:color w:val="000000"/>
-                      </w:rPr>
-                      <w:fldChar w:fldCharType="end"/>
-                    </w:r>
-                  </w:p>
-                </w:txbxContent>
-              </v:textbox>
-              <w10:wrap type="square" side="largest"/>
-            </v:rect>
-          </w:pict>
-        </mc:Fallback>
-      </mc:AlternateContent>
+      <w:pict w14:anchorId="64DD99D6">
+        <v:rect id="_x0000_s1035" style="position:absolute;left:0;text-align:left;margin-left:427.2pt;margin-top:19.2pt;width:20.8pt;height:19.2pt;z-index:-251657728;visibility:visible;mso-wrap-style:square;mso-wrap-distance-left:0;mso-wrap-distance-top:0;mso-wrap-distance-right:0;mso-wrap-distance-bottom:0;mso-position-horizontal:absolute;mso-position-horizontal-relative:page;mso-position-vertical:absolute;mso-position-vertical-relative:page;v-text-anchor:top" o:gfxdata="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" o:allowincell="f" filled="f" stroked="f" strokeweight="0">
+          <v:textbox inset=".16mm,.16mm,.16mm,.16mm">
+            <w:txbxContent>
+              <w:p>
+                <w:pPr>
+                  <w:pStyle w:val="FrameContents"/>
+                </w:pPr>
+                <w:r>
+                  <w:rPr>
+                    <w:rStyle w:val="Numrodepage"/>
+                    <w:color w:val="000000"/>
+                    <w:sz w:val="22"/>
+                    <w:szCs w:val="22"/>
+                  </w:rPr>
+                  <w:t xml:space="preserve">   </w:t>
+                </w:r>
+                <w:r>
+                  <w:rPr>
+                    <w:rStyle w:val="Numrodepage"/>
+                    <w:color w:val="000000"/>
+                    <w:sz w:val="22"/>
+                    <w:szCs w:val="22"/>
+                  </w:rPr>
+                  <w:fldChar w:fldCharType="begin"/>
+                </w:r>
+                <w:r>
+                  <w:rPr>
+                    <w:rStyle w:val="Numrodepage"/>
+                    <w:color w:val="000000"/>
+                    <w:sz w:val="22"/>
+                    <w:szCs w:val="22"/>
+                  </w:rPr>
+                  <w:instrText xml:space="preserve"> PAGE </w:instrText>
+                </w:r>
+                <w:r>
+                  <w:rPr>
+                    <w:rStyle w:val="Numrodepage"/>
+                    <w:color w:val="000000"/>
+                    <w:sz w:val="22"/>
+                    <w:szCs w:val="22"/>
+                  </w:rPr>
+                  <w:fldChar w:fldCharType="separate"/>
+                </w:r>
+                <w:r>
+                  <w:rPr>
+                    <w:rStyle w:val="Numrodepage"/>
+                    <w:color w:val="000000"/>
+                    <w:sz w:val="22"/>
+                    <w:szCs w:val="22"/>
+                  </w:rPr>
+                  <w:t>24</w:t>
+                </w:r>
+                <w:r>
+                  <w:rPr>
+                    <w:rStyle w:val="Numrodepage"/>
+                    <w:color w:val="000000"/>
+                    <w:sz w:val="22"/>
+                    <w:szCs w:val="22"/>
+                  </w:rPr>
+                  <w:fldChar w:fldCharType="end"/>
+                </w:r>
+              </w:p>
+            </w:txbxContent>
+          </v:textbox>
+          <w10:wrap type="square" side="largest" anchorx="page" anchory="page"/>
+        </v:rect>
+      </w:pict>
     </w:r>
     <w:r>
       <w:pict w14:anchorId="3E56F939">
@@ -9342,300 +8560,134 @@
 <w:hdr xmlns:wpc="http://schemas.microsoft.com/office/word/2010/wordprocessingCanvas" xmlns:cx="http://schemas.microsoft.com/office/drawing/2014/chartex" xmlns:cx1="http://schemas.microsoft.com/office/drawing/2015/9/8/chartex" xmlns:cx2="http://schemas.microsoft.com/office/drawing/2015/10/21/chartex" xmlns:cx3="http://schemas.microsoft.com/office/drawing/2016/5/9/chartex" xmlns:cx4="http://schemas.microsoft.com/office/drawing/2016/5/10/chartex" xmlns:cx5="http://schemas.microsoft.com/office/drawing/2016/5/11/chartex" xmlns:cx6="http://schemas.microsoft.com/office/drawing/2016/5/12/chartex" xmlns:cx7="http://schemas.microsoft.com/office/drawing/2016/5/13/chartex" xmlns:cx8="http://schemas.microsoft.com/office/drawing/2016/5/14/chartex" xmlns:mc="http://schemas.openxmlformats.org/markup-compatibility/2006" xmlns:aink="http://schemas.microsoft.com/office/drawing/2016/ink" xmlns:am3d="http://schemas.microsoft.com/office/drawing/2017/model3d" xmlns:o="urn:schemas-microsoft-com:office:office" xmlns:oel="http://schemas.microsoft.com/office/2019/extlst" xmlns:r="http://schemas.openxmlformats.org/officeDocument/2006/relationships" xmlns:m="http://schemas.openxmlformats.org/officeDocument/2006/math" xmlns:v="urn:schemas-microsoft-com:vml" xmlns:wp14="http://schemas.microsoft.com/office/word/2010/wordprocessingDrawing" xmlns:wp="http://schemas.openxmlformats.org/drawingml/2006/wordprocessingDrawing" xmlns:w10="urn:schemas-microsoft-com:office:word" xmlns:w="http://schemas.openxmlformats.org/wordprocessingml/2006/main" xmlns:w14="http://schemas.microsoft.com/office/word/2010/wordml" xmlns:w15="http://schemas.microsoft.com/office/word/2012/wordml" xmlns:w16cex="http://schemas.microsoft.com/office/word/2018/wordml/cex" xmlns:w16cid="http://schemas.microsoft.com/office/word/2016/wordml/cid" xmlns:w16="http://schemas.microsoft.com/office/word/2018/wordml" xmlns:w16du="http://schemas.microsoft.com/office/word/2023/wordml/word16du" xmlns:w16sdtdh="http://schemas.microsoft.com/office/word/2020/wordml/sdtdatahash" xmlns:w16sdtfl="http://schemas.microsoft.com/office/word/2024/wordml/sdtformatlock" xmlns:w16se="http://schemas.microsoft.com/office/word/2015/wordml/symex" xmlns:wpg="http://schemas.microsoft.com/office/word/2010/wordprocessingGroup" xmlns:wpi="http://schemas.microsoft.com/office/word/2010/wordprocessingInk" xmlns:wne="http://schemas.microsoft.com/office/word/2006/wordml" xmlns:wps="http://schemas.microsoft.com/office/word/2010/wordprocessingShape" mc:Ignorable="w14 w15 w16se w16cid w16 w16cex w16sdtdh w16sdtfl w16du wp14">
   <w:p>
     <w:pPr>
-      <w:pStyle w:val="Header"/>
+      <w:pStyle w:val="En-tte"/>
       <w:ind w:right="360"/>
     </w:pPr>
     <w:r>
       <w:rPr>
         <w:noProof/>
       </w:rPr>
-      <mc:AlternateContent>
-        <mc:Choice Requires="wps">
-          <w:drawing>
-            <wp:anchor distT="0" distB="0" distL="0" distR="0" simplePos="0" relativeHeight="251654656" behindDoc="1" locked="0" layoutInCell="0" allowOverlap="1" wp14:anchorId="62473070" wp14:editId="601A3285">
-              <wp:simplePos x="0" y="0"/>
-              <wp:positionH relativeFrom="page">
-                <wp:posOffset>6837680</wp:posOffset>
-              </wp:positionH>
-              <wp:positionV relativeFrom="page">
-                <wp:posOffset>254000</wp:posOffset>
-              </wp:positionV>
-              <wp:extent cx="264160" cy="254000"/>
-              <wp:effectExtent l="0" t="0" r="0" b="0"/>
-              <wp:wrapSquare wrapText="largest"/>
-              <wp:docPr id="5" name="Text Box 2"/>
-              <wp:cNvGraphicFramePr/>
-              <a:graphic xmlns:a="http://schemas.openxmlformats.org/drawingml/2006/main">
-                <a:graphicData uri="http://schemas.microsoft.com/office/word/2010/wordprocessingShape">
-                  <wps:wsp>
-                    <wps:cNvSpPr/>
-                    <wps:spPr>
-                      <a:xfrm>
-                        <a:off x="0" y="0"/>
-                        <a:ext cx="264240" cy="254160"/>
-                      </a:xfrm>
-                      <a:prstGeom prst="rect">
-                        <a:avLst/>
-                      </a:prstGeom>
-                      <a:noFill/>
-                      <a:ln w="0">
-                        <a:noFill/>
-                      </a:ln>
-                    </wps:spPr>
-                    <wps:style>
-                      <a:lnRef idx="0">
-                        <a:scrgbClr r="0" g="0" b="0"/>
-                      </a:lnRef>
-                      <a:fillRef idx="0">
-                        <a:scrgbClr r="0" g="0" b="0"/>
-                      </a:fillRef>
-                      <a:effectRef idx="0">
-                        <a:scrgbClr r="0" g="0" b="0"/>
-                      </a:effectRef>
-                      <a:fontRef idx="minor"/>
-                    </wps:style>
-                    <wps:txbx>
-                      <w:txbxContent>
-                        <w:p>
-                          <w:pPr>
-                            <w:pStyle w:val="FrameContents"/>
-                          </w:pPr>
-                          <w:r>
-                            <w:rPr>
-                              <w:rStyle w:val="PageNumber"/>
-                              <w:color w:val="000000"/>
-                              <w:sz w:val="22"/>
-                              <w:szCs w:val="22"/>
-                            </w:rPr>
-                            <w:t xml:space="preserve">   </w:t>
-                          </w:r>
-                          <w:r>
-                            <w:rPr>
-                              <w:rStyle w:val="PageNumber"/>
-                              <w:color w:val="000000"/>
-                              <w:sz w:val="22"/>
-                              <w:szCs w:val="22"/>
-                            </w:rPr>
-                            <w:fldChar w:fldCharType="begin"/>
-                          </w:r>
-                          <w:r>
-                            <w:rPr>
-                              <w:rStyle w:val="PageNumber"/>
-                              <w:color w:val="000000"/>
-                              <w:sz w:val="22"/>
-                              <w:szCs w:val="22"/>
-                            </w:rPr>
-                            <w:instrText xml:space="preserve"> PAGE </w:instrText>
-                          </w:r>
-                          <w:r>
-                            <w:rPr>
-                              <w:rStyle w:val="PageNumber"/>
-                              <w:color w:val="000000"/>
-                              <w:sz w:val="22"/>
-                              <w:szCs w:val="22"/>
-                            </w:rPr>
-                            <w:fldChar w:fldCharType="separate"/>
-                          </w:r>
-                          <w:r>
-                            <w:rPr>
-                              <w:rStyle w:val="PageNumber"/>
-                              <w:color w:val="000000"/>
-                              <w:sz w:val="22"/>
-                              <w:szCs w:val="22"/>
-                            </w:rPr>
-                            <w:t>23</w:t>
-                          </w:r>
-                          <w:r>
-                            <w:rPr>
-                              <w:rStyle w:val="PageNumber"/>
-                              <w:color w:val="000000"/>
-                              <w:sz w:val="22"/>
-                              <w:szCs w:val="22"/>
-                            </w:rPr>
-                            <w:fldChar w:fldCharType="end"/>
-                          </w:r>
-                        </w:p>
-                      </w:txbxContent>
-                    </wps:txbx>
-                    <wps:bodyPr lIns="5760" tIns="5760" rIns="5760" bIns="5760" anchor="t" upright="1">
-                      <a:noAutofit/>
-                    </wps:bodyPr>
-                  </wps:wsp>
-                </a:graphicData>
-              </a:graphic>
-            </wp:anchor>
-          </w:drawing>
-        </mc:Choice>
-        <mc:Fallback>
-          <w:pict>
-            <v:rect id="shape_0" ID="Text Box 2" path="m0,0l-2147483645,0l-2147483645,-2147483646l0,-2147483646xe" stroked="f" o:allowincell="f" style="position:absolute;margin-left:538.4pt;margin-top:20pt;width:20.75pt;height:19.95pt;mso-wrap-style:square;v-text-anchor:top;mso-position-horizontal-relative:page;mso-position-vertical-relative:page" wp14:anchorId="6DE7176B">
-              <v:fill o:detectmouseclick="t" on="false"/>
-              <v:stroke color="#3465a4" joinstyle="round" endcap="flat"/>
-              <v:textbox>
-                <w:txbxContent>
-                  <w:p>
-                    <w:pPr>
-                      <w:pStyle w:val="FrameContents"/>
-                      <w:rPr/>
-                    </w:pPr>
-                    <w:r>
-                      <w:rPr>
-                        <w:rStyle w:val="PageNumber"/>
-                        <w:color w:val="000000"/>
-                        <w:sz w:val="22"/>
-                        <w:szCs w:val="22"/>
-                      </w:rPr>
-                      <w:t xml:space="preserve">   </w:t>
-                    </w:r>
-                    <w:r>
-                      <w:rPr>
-                        <w:rStyle w:val="PageNumber"/>
-                        <w:color w:val="000000"/>
-                        <w:sz w:val="22"/>
-                        <w:szCs w:val="22"/>
-                      </w:rPr>
-                      <w:fldChar w:fldCharType="begin"/>
-                    </w:r>
-                    <w:r>
-                      <w:rPr>
-                        <w:rStyle w:val="PageNumber"/>
-                        <w:sz w:val="22"/>
-                        <w:szCs w:val="22"/>
-                        <w:color w:val="000000"/>
-                      </w:rPr>
-                      <w:instrText xml:space="preserve"> PAGE </w:instrText>
-                    </w:r>
-                    <w:r>
-                      <w:rPr>
-                        <w:rStyle w:val="PageNumber"/>
-                        <w:sz w:val="22"/>
-                        <w:szCs w:val="22"/>
-                        <w:color w:val="000000"/>
-                      </w:rPr>
-                      <w:fldChar w:fldCharType="separate"/>
-                    </w:r>
-                    <w:r>
-                      <w:rPr>
-                        <w:rStyle w:val="PageNumber"/>
-                        <w:sz w:val="22"/>
-                        <w:szCs w:val="22"/>
-                        <w:color w:val="000000"/>
-                      </w:rPr>
-                      <w:t>23</w:t>
-                    </w:r>
-                    <w:r>
-                      <w:rPr>
-                        <w:rStyle w:val="PageNumber"/>
-                        <w:sz w:val="22"/>
-                        <w:szCs w:val="22"/>
-                        <w:color w:val="000000"/>
-                      </w:rPr>
-                      <w:fldChar w:fldCharType="end"/>
-                    </w:r>
-                  </w:p>
-                </w:txbxContent>
-              </v:textbox>
-              <w10:wrap type="square" side="largest"/>
-            </v:rect>
-          </w:pict>
-        </mc:Fallback>
-      </mc:AlternateContent>
+      <w:pict w14:anchorId="23F92603">
+        <v:rect id="Text Box 2" o:spid="_x0000_s1034" style="position:absolute;left:0;text-align:left;margin-left:538.4pt;margin-top:20pt;width:20.8pt;height:20pt;z-index:-251661824;visibility:visible;mso-wrap-style:square;mso-wrap-distance-left:0;mso-wrap-distance-top:0;mso-wrap-distance-right:0;mso-wrap-distance-bottom:0;mso-position-horizontal:absolute;mso-position-horizontal-relative:page;mso-position-vertical:absolute;mso-position-vertical-relative:page;v-text-anchor:top" o:gfxdata="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" o:allowincell="f" filled="f" stroked="f" strokeweight="0">
+          <v:textbox inset=".16mm,.16mm,.16mm,.16mm">
+            <w:txbxContent>
+              <w:p>
+                <w:pPr>
+                  <w:pStyle w:val="FrameContents"/>
+                </w:pPr>
+                <w:r>
+                  <w:rPr>
+                    <w:rStyle w:val="Numrodepage"/>
+                    <w:color w:val="000000"/>
+                    <w:sz w:val="22"/>
+                    <w:szCs w:val="22"/>
+                  </w:rPr>
+                  <w:t xml:space="preserve">   </w:t>
+                </w:r>
+                <w:r>
+                  <w:rPr>
+                    <w:rStyle w:val="Numrodepage"/>
+                    <w:color w:val="000000"/>
+                    <w:sz w:val="22"/>
+                    <w:szCs w:val="22"/>
+                  </w:rPr>
+                  <w:fldChar w:fldCharType="begin"/>
+                </w:r>
+                <w:r>
+                  <w:rPr>
+                    <w:rStyle w:val="Numrodepage"/>
+                    <w:color w:val="000000"/>
+                    <w:sz w:val="22"/>
+                    <w:szCs w:val="22"/>
+                  </w:rPr>
+                  <w:instrText xml:space="preserve"> PAGE </w:instrText>
+                </w:r>
+                <w:r>
+                  <w:rPr>
+                    <w:rStyle w:val="Numrodepage"/>
+                    <w:color w:val="000000"/>
+                    <w:sz w:val="22"/>
+                    <w:szCs w:val="22"/>
+                  </w:rPr>
+                  <w:fldChar w:fldCharType="separate"/>
+                </w:r>
+                <w:r>
+                  <w:rPr>
+                    <w:rStyle w:val="Numrodepage"/>
+                    <w:color w:val="000000"/>
+                    <w:sz w:val="22"/>
+                    <w:szCs w:val="22"/>
+                  </w:rPr>
+                  <w:t>23</w:t>
+                </w:r>
+                <w:r>
+                  <w:rPr>
+                    <w:rStyle w:val="Numrodepage"/>
+                    <w:color w:val="000000"/>
+                    <w:sz w:val="22"/>
+                    <w:szCs w:val="22"/>
+                  </w:rPr>
+                  <w:fldChar w:fldCharType="end"/>
+                </w:r>
+              </w:p>
+            </w:txbxContent>
+          </v:textbox>
+          <w10:wrap type="square" side="largest" anchorx="page" anchory="page"/>
+        </v:rect>
+      </w:pict>
     </w:r>
     <w:r>
       <w:rPr>
         <w:noProof/>
       </w:rPr>
-      <mc:AlternateContent>
-        <mc:Choice Requires="wps">
-          <w:drawing>
-            <wp:anchor distT="0" distB="0" distL="114300" distR="0" simplePos="0" relativeHeight="251659776" behindDoc="1" locked="0" layoutInCell="0" allowOverlap="1" wp14:anchorId="6810FF7E" wp14:editId="6F26632E">
-              <wp:simplePos x="0" y="0"/>
-              <wp:positionH relativeFrom="margin">
-                <wp:align>center</wp:align>
-              </wp:positionH>
-              <wp:positionV relativeFrom="margin">
-                <wp:align>center</wp:align>
-              </wp:positionV>
-              <wp:extent cx="247650" cy="15240"/>
-              <wp:effectExtent l="6448425" t="27263090" r="0" b="0"/>
-              <wp:wrapNone/>
-              <wp:docPr id="6" name="PowerPlusWaterMarkObject1357468908"/>
-              <wp:cNvGraphicFramePr/>
-              <a:graphic xmlns:a="http://schemas.openxmlformats.org/drawingml/2006/main">
-                <a:graphicData uri="http://schemas.microsoft.com/office/word/2010/wordprocessingShape">
-                  <wps:wsp>
-                    <wps:cNvSpPr txBox="1"/>
-                    <wps:spPr>
-                      <a:xfrm rot="18900000">
-                        <a:off x="0" y="0"/>
-                        <a:ext cx="247680" cy="15120"/>
-                      </a:xfrm>
-                      <a:prstGeom prst="rect">
-                        <a:avLst/>
-                      </a:prstGeom>
-                    </wps:spPr>
-                    <wps:txbx>
-                      <w:txbxContent>
-                        <w:p>
-                          <w:pPr>
-                            <w:overflowPunct w:val="0"/>
-                          </w:pPr>
-                          <w:r>
-                            <w:rPr>
-                              <w:color w:val="7F7F7F"/>
-                              <w:sz w:val="2"/>
-                              <w:szCs w:val="20"/>
-                              <w14:textOutline w14:w="0" w14:cap="flat" w14:cmpd="sng" w14:algn="ctr">
-                                <w14:noFill/>
-                                <w14:prstDash w14:val="solid"/>
-                                <w14:round/>
-                              </w14:textOutline>
-                            </w:rPr>
-                            <w:t>{{ convention.display_not_validated_status() }}</w:t>
-                          </w:r>
-                        </w:p>
-                      </w:txbxContent>
-                    </wps:txbx>
-                    <wps:bodyPr wrap="square" lIns="0" tIns="0" rIns="0" bIns="0" numCol="1" anchor="ctr">
-                      <a:prstTxWarp prst="textPlain">
-                        <a:avLst>
-                          <a:gd name="adj" fmla="val 50000"/>
-                        </a:avLst>
-                      </a:prstTxWarp>
-                      <a:noAutofit/>
-                    </wps:bodyPr>
-                  </wps:wsp>
-                </a:graphicData>
-              </a:graphic>
-            </wp:anchor>
-          </w:drawing>
-        </mc:Choice>
-        <mc:Fallback>
-          <w:pict/>
-        </mc:Fallback>
-      </mc:AlternateContent>
+      <w:pict w14:anchorId="379377EC">
+        <v:shapetype id="_x0000_t202" coordsize="21600,21600" o:spt="202" path="m,l,21600r21600,l21600,xe">
+          <v:stroke joinstyle="miter"/>
+          <v:path gradientshapeok="t" o:connecttype="rect"/>
+        </v:shapetype>
+        <v:shape id="PowerPlusWaterMarkObject1357468908" o:spid="_x0000_s1033" type="#_x0000_t202" style="position:absolute;left:0;text-align:left;margin-left:0;margin-top:0;width:19.5pt;height:1.2pt;rotation:-45;z-index:-251656704;visibility:visible;mso-wrap-style:square;mso-wrap-distance-left:9pt;mso-wrap-distance-top:0;mso-wrap-distance-right:0;mso-wrap-distance-bottom:0;mso-position-horizontal:center;mso-position-horizontal-relative:margin;mso-position-vertical:center;mso-position-vertical-relative:margin;v-text-anchor:middle" o:gfxdata="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" o:allowincell="f" filled="f" stroked="f">
+          <v:textbox inset="0,0,0,0">
+            <w:txbxContent>
+              <w:p>
+                <w:pPr>
+                  <w:overflowPunct w:val="0"/>
+                </w:pPr>
+                <w:r>
+                  <w:rPr>
+                    <w:color w:val="7F7F7F"/>
+                    <w:sz w:val="2"/>
+                    <w:szCs w:val="20"/>
+                  </w:rPr>
+                  <w:t>{{ convention.display_not_validated_status() }}</w:t>
+                </w:r>
+              </w:p>
+            </w:txbxContent>
+          </v:textbox>
+          <w10:wrap anchorx="margin" anchory="margin"/>
+        </v:shape>
+      </w:pict>
     </w:r>
     <w:r>
       <w:rPr>
-        <w:rStyle w:val="PageNumber"/>
+        <w:rStyle w:val="Numrodepage"/>
       </w:rPr>
       <w:t xml:space="preserve"> </w:t>
     </w:r>
     <w:r>
       <w:rPr>
-        <w:rStyle w:val="PageNumber"/>
+        <w:rStyle w:val="Numrodepage"/>
       </w:rPr>
       <w:tab/>
     </w:r>
     <w:r>
       <w:rPr>
-        <w:rStyle w:val="PageNumber"/>
+        <w:rStyle w:val="Numrodepage"/>
       </w:rPr>
       <w:tab/>
     </w:r>
     <w:r>
       <w:rPr>
-        <w:rStyle w:val="PageNumber"/>
+        <w:rStyle w:val="Numrodepage"/>
       </w:rPr>
       <w:tab/>
     </w:r>
@@ -9647,7 +8699,7 @@
 <w:hdr xmlns:wpc="http://schemas.microsoft.com/office/word/2010/wordprocessingCanvas" xmlns:cx="http://schemas.microsoft.com/office/drawing/2014/chartex" xmlns:cx1="http://schemas.microsoft.com/office/drawing/2015/9/8/chartex" xmlns:cx2="http://schemas.microsoft.com/office/drawing/2015/10/21/chartex" xmlns:cx3="http://schemas.microsoft.com/office/drawing/2016/5/9/chartex" xmlns:cx4="http://schemas.microsoft.com/office/drawing/2016/5/10/chartex" xmlns:cx5="http://schemas.microsoft.com/office/drawing/2016/5/11/chartex" xmlns:cx6="http://schemas.microsoft.com/office/drawing/2016/5/12/chartex" xmlns:cx7="http://schemas.microsoft.com/office/drawing/2016/5/13/chartex" xmlns:cx8="http://schemas.microsoft.com/office/drawing/2016/5/14/chartex" xmlns:mc="http://schemas.openxmlformats.org/markup-compatibility/2006" xmlns:aink="http://schemas.microsoft.com/office/drawing/2016/ink" xmlns:am3d="http://schemas.microsoft.com/office/drawing/2017/model3d" xmlns:o="urn:schemas-microsoft-com:office:office" xmlns:oel="http://schemas.microsoft.com/office/2019/extlst" xmlns:r="http://schemas.openxmlformats.org/officeDocument/2006/relationships" xmlns:m="http://schemas.openxmlformats.org/officeDocument/2006/math" xmlns:v="urn:schemas-microsoft-com:vml" xmlns:wp14="http://schemas.microsoft.com/office/word/2010/wordprocessingDrawing" xmlns:wp="http://schemas.openxmlformats.org/drawingml/2006/wordprocessingDrawing" xmlns:w10="urn:schemas-microsoft-com:office:word" xmlns:w="http://schemas.openxmlformats.org/wordprocessingml/2006/main" xmlns:w14="http://schemas.microsoft.com/office/word/2010/wordml" xmlns:w15="http://schemas.microsoft.com/office/word/2012/wordml" xmlns:w16cex="http://schemas.microsoft.com/office/word/2018/wordml/cex" xmlns:w16cid="http://schemas.microsoft.com/office/word/2016/wordml/cid" xmlns:w16="http://schemas.microsoft.com/office/word/2018/wordml" xmlns:w16du="http://schemas.microsoft.com/office/word/2023/wordml/word16du" xmlns:w16sdtdh="http://schemas.microsoft.com/office/word/2020/wordml/sdtdatahash" xmlns:w16sdtfl="http://schemas.microsoft.com/office/word/2024/wordml/sdtformatlock" xmlns:w16se="http://schemas.microsoft.com/office/word/2015/wordml/symex" xmlns:wpg="http://schemas.microsoft.com/office/word/2010/wordprocessingGroup" xmlns:wpi="http://schemas.microsoft.com/office/word/2010/wordprocessingInk" xmlns:wne="http://schemas.microsoft.com/office/word/2006/wordml" xmlns:wps="http://schemas.microsoft.com/office/word/2010/wordprocessingShape" mc:Ignorable="w14 w15 w16se w16cid w16 w16cex w16sdtdh w16sdtfl w16du wp14">
   <w:tbl>
     <w:tblPr>
-      <w:tblStyle w:val="TableGrid"/>
+      <w:tblStyle w:val="Grilledutableau"/>
       <w:tblW w:w="8460" w:type="dxa"/>
       <w:jc w:val="center"/>
       <w:tblLayout w:type="fixed"/>
@@ -9688,131 +8740,39 @@
             <w:rPr>
               <w:noProof/>
             </w:rPr>
-            <mc:AlternateContent>
-              <mc:Choice Requires="wps">
-                <w:drawing>
-                  <wp:anchor distT="0" distB="0" distL="0" distR="0" simplePos="0" relativeHeight="251655680" behindDoc="1" locked="0" layoutInCell="1" allowOverlap="1" wp14:anchorId="1C70B8E9" wp14:editId="2B727346">
-                    <wp:simplePos x="0" y="0"/>
-                    <wp:positionH relativeFrom="column">
-                      <wp:posOffset>4092575</wp:posOffset>
-                    </wp:positionH>
-                    <wp:positionV relativeFrom="page">
-                      <wp:posOffset>184785</wp:posOffset>
-                    </wp:positionV>
-                    <wp:extent cx="798830" cy="306705"/>
-                    <wp:effectExtent l="0" t="0" r="0" b="0"/>
-                    <wp:wrapNone/>
-                    <wp:docPr id="7" name="Text Box 18"/>
-                    <wp:cNvGraphicFramePr/>
-                    <a:graphic xmlns:a="http://schemas.openxmlformats.org/drawingml/2006/main">
-                      <a:graphicData uri="http://schemas.microsoft.com/office/word/2010/wordprocessingShape">
-                        <wps:wsp>
-                          <wps:cNvSpPr/>
-                          <wps:spPr>
-                            <a:xfrm>
-                              <a:off x="0" y="0"/>
-                              <a:ext cx="798840" cy="306720"/>
-                            </a:xfrm>
-                            <a:prstGeom prst="rect">
-                              <a:avLst/>
-                            </a:prstGeom>
-                            <a:noFill/>
-                            <a:ln w="0">
-                              <a:noFill/>
-                            </a:ln>
-                          </wps:spPr>
-                          <wps:style>
-                            <a:lnRef idx="0">
-                              <a:scrgbClr r="0" g="0" b="0"/>
-                            </a:lnRef>
-                            <a:fillRef idx="0">
-                              <a:scrgbClr r="0" g="0" b="0"/>
-                            </a:fillRef>
-                            <a:effectRef idx="0">
-                              <a:scrgbClr r="0" g="0" b="0"/>
-                            </a:effectRef>
-                            <a:fontRef idx="minor"/>
-                          </wps:style>
-                          <wps:txbx>
-                            <w:txbxContent>
-                              <w:p>
-                                <w:pPr>
-                                  <w:pStyle w:val="Form12"/>
-                                  <w:jc w:val="center"/>
-                                  <w:rPr>
-                                    <w:color w:val="000000"/>
-                                  </w:rPr>
-                                </w:pPr>
-                                <w:r>
-                                  <w:rPr>
-                                    <w:color w:val="000000"/>
-                                    <w:sz w:val="20"/>
-                                  </w:rPr>
-                                  <w:t>N° 3265-SD</w:t>
-                                </w:r>
-                              </w:p>
-                              <w:p>
-                                <w:pPr>
-                                  <w:pStyle w:val="Form12"/>
-                                  <w:rPr>
-                                    <w:color w:val="000000"/>
-                                  </w:rPr>
-                                </w:pPr>
-                              </w:p>
-                            </w:txbxContent>
-                          </wps:txbx>
-                          <wps:bodyPr lIns="5760" tIns="5760" rIns="5760" bIns="5760" anchor="t" upright="1">
-                            <a:noAutofit/>
-                          </wps:bodyPr>
-                        </wps:wsp>
-                      </a:graphicData>
-                    </a:graphic>
-                  </wp:anchor>
-                </w:drawing>
-              </mc:Choice>
-              <mc:Fallback>
-                <w:pict>
-                  <v:rect id="shape_0" ID="Text Box 18" path="m0,0l-2147483645,0l-2147483645,-2147483646l0,-2147483646xe" stroked="f" o:allowincell="f" style="position:absolute;margin-left:322.25pt;margin-top:14.55pt;width:62.85pt;height:24.1pt;mso-wrap-style:square;v-text-anchor:top;mso-position-vertical-relative:page" wp14:anchorId="4BE100B5">
-                    <v:fill o:detectmouseclick="t" on="false"/>
-                    <v:stroke color="#3465a4" joinstyle="round" endcap="flat"/>
-                    <v:textbox>
-                      <w:txbxContent>
-                        <w:p>
-                          <w:pPr>
-                            <w:pStyle w:val="Form12"/>
-                            <w:jc w:val="center"/>
-                            <w:rPr>
-                              <w:color w:val="000000"/>
-                            </w:rPr>
-                          </w:pPr>
-                          <w:r>
-                            <w:rPr>
-                              <w:color w:val="000000"/>
-                              <w:sz w:val="20"/>
-                            </w:rPr>
-                            <w:t>N° 3265-SD</w:t>
-                          </w:r>
-                        </w:p>
-                        <w:p>
-                          <w:pPr>
-                            <w:pStyle w:val="Form12"/>
-                            <w:rPr>
-                              <w:color w:val="000000"/>
-                            </w:rPr>
-                          </w:pPr>
-                          <w:r>
-                            <w:rPr>
-                              <w:color w:val="000000"/>
-                            </w:rPr>
-                          </w:r>
-                        </w:p>
-                      </w:txbxContent>
-                    </v:textbox>
-                    <w10:wrap type="none"/>
-                  </v:rect>
-                </w:pict>
-              </mc:Fallback>
-            </mc:AlternateContent>
+            <w:pict w14:anchorId="628DD5BC">
+              <v:rect id="Text Box 18" o:spid="_x0000_s1032" style="position:absolute;left:0;text-align:left;margin-left:322.25pt;margin-top:14.55pt;width:62.9pt;height:24.15pt;z-index:-251660800;visibility:visible;mso-wrap-style:square;mso-wrap-distance-left:0;mso-wrap-distance-top:0;mso-wrap-distance-right:0;mso-wrap-distance-bottom:0;mso-position-horizontal:absolute;mso-position-horizontal-relative:text;mso-position-vertical:absolute;mso-position-vertical-relative:page;v-text-anchor:top" o:gfxdata="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" filled="f" stroked="f" strokeweight="0">
+                <v:textbox inset=".16mm,.16mm,.16mm,.16mm">
+                  <w:txbxContent>
+                    <w:p>
+                      <w:pPr>
+                        <w:pStyle w:val="Form12"/>
+                        <w:jc w:val="center"/>
+                        <w:rPr>
+                          <w:color w:val="000000"/>
+                        </w:rPr>
+                      </w:pPr>
+                      <w:r>
+                        <w:rPr>
+                          <w:color w:val="000000"/>
+                          <w:sz w:val="20"/>
+                        </w:rPr>
+                        <w:t>N° 3265-SD</w:t>
+                      </w:r>
+                    </w:p>
+                    <w:p>
+                      <w:pPr>
+                        <w:pStyle w:val="Form12"/>
+                        <w:rPr>
+                          <w:color w:val="000000"/>
+                        </w:rPr>
+                      </w:pPr>
+                    </w:p>
+                  </w:txbxContent>
+                </v:textbox>
+                <w10:wrap anchory="page"/>
+              </v:rect>
+            </w:pict>
           </w:r>
           <w:r>
             <w:rPr>
@@ -10141,7 +9101,7 @@
   </w:tbl>
   <w:p>
     <w:pPr>
-      <w:pStyle w:val="Header"/>
+      <w:pStyle w:val="En-tte"/>
       <w:tabs>
         <w:tab w:val="clear" w:pos="4536"/>
         <w:tab w:val="clear" w:pos="9072"/>
@@ -10151,586 +9111,184 @@
       <w:rPr>
         <w:noProof/>
       </w:rPr>
-      <mc:AlternateContent>
-        <mc:Choice Requires="wps">
-          <w:drawing>
-            <wp:anchor distT="5080" distB="5080" distL="5080" distR="5080" simplePos="0" relativeHeight="251653632" behindDoc="1" locked="0" layoutInCell="0" allowOverlap="1" wp14:anchorId="6DEADA7F" wp14:editId="65CD3EFC">
-              <wp:simplePos x="0" y="0"/>
-              <wp:positionH relativeFrom="page">
-                <wp:posOffset>5577840</wp:posOffset>
-              </wp:positionH>
-              <wp:positionV relativeFrom="page">
-                <wp:posOffset>2743200</wp:posOffset>
-              </wp:positionV>
-              <wp:extent cx="1372235" cy="635"/>
-              <wp:effectExtent l="5080" t="5080" r="5080" b="5080"/>
-              <wp:wrapNone/>
-              <wp:docPr id="9" name="Line 8"/>
-              <wp:cNvGraphicFramePr/>
-              <a:graphic xmlns:a="http://schemas.openxmlformats.org/drawingml/2006/main">
-                <a:graphicData uri="http://schemas.microsoft.com/office/word/2010/wordprocessingShape">
-                  <wps:wsp>
-                    <wps:cNvCnPr/>
-                    <wps:spPr>
-                      <a:xfrm>
-                        <a:off x="0" y="0"/>
-                        <a:ext cx="1372320" cy="720"/>
-                      </a:xfrm>
-                      <a:prstGeom prst="line">
-                        <a:avLst/>
-                      </a:prstGeom>
-                      <a:ln w="9360" cap="sq">
-                        <a:solidFill>
-                          <a:srgbClr val="000000"/>
-                        </a:solidFill>
-                        <a:miter/>
-                      </a:ln>
-                    </wps:spPr>
-                    <wps:style>
-                      <a:lnRef idx="0">
-                        <a:scrgbClr r="0" g="0" b="0"/>
-                      </a:lnRef>
-                      <a:fillRef idx="0">
-                        <a:scrgbClr r="0" g="0" b="0"/>
-                      </a:fillRef>
-                      <a:effectRef idx="0">
-                        <a:scrgbClr r="0" g="0" b="0"/>
-                      </a:effectRef>
-                      <a:fontRef idx="minor"/>
-                    </wps:style>
-                    <wps:bodyPr/>
-                  </wps:wsp>
-                </a:graphicData>
-              </a:graphic>
-            </wp:anchor>
-          </w:drawing>
-        </mc:Choice>
-        <mc:Fallback>
-          <w:pict>
-            <v:line id="shape_0" from="439.2pt,216pt" to="547.2pt,216pt" ID="Line 8" stroked="t" o:allowincell="f" style="position:absolute;mso-position-horizontal-relative:page;mso-position-vertical-relative:page" wp14:anchorId="314566BD">
-              <v:stroke color="black" weight="9360" joinstyle="miter" endcap="square"/>
-              <v:fill o:detectmouseclick="t" on="false"/>
-              <w10:wrap type="none"/>
-            </v:line>
-          </w:pict>
-        </mc:Fallback>
-      </mc:AlternateContent>
+      <w:pict w14:anchorId="038D2806">
+        <v:line id="Line 8" o:spid="_x0000_s1031" style="position:absolute;left:0;text-align:left;z-index:-251662848;visibility:visible;mso-wrap-style:square;mso-wrap-distance-left:.4pt;mso-wrap-distance-top:.4pt;mso-wrap-distance-right:.4pt;mso-wrap-distance-bottom:.4pt;mso-position-horizontal:absolute;mso-position-horizontal-relative:page;mso-position-vertical:absolute;mso-position-vertical-relative:page" from="439.2pt,3in" to="547.25pt,216.05pt" o:gfxdata="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" o:allowincell="f" strokeweight=".26mm">
+          <v:stroke joinstyle="miter" endcap="square"/>
+          <w10:wrap anchorx="page" anchory="page"/>
+        </v:line>
+      </w:pict>
     </w:r>
     <w:r>
       <w:rPr>
         <w:noProof/>
       </w:rPr>
-      <mc:AlternateContent>
-        <mc:Choice Requires="wpg">
-          <w:drawing>
-            <wp:anchor distT="0" distB="0" distL="0" distR="0" simplePos="0" relativeHeight="251656704" behindDoc="1" locked="0" layoutInCell="0" allowOverlap="1" wp14:anchorId="0DF62556" wp14:editId="37031B46">
-              <wp:simplePos x="0" y="0"/>
-              <wp:positionH relativeFrom="page">
-                <wp:posOffset>6888480</wp:posOffset>
-              </wp:positionH>
-              <wp:positionV relativeFrom="page">
-                <wp:posOffset>193040</wp:posOffset>
-              </wp:positionV>
-              <wp:extent cx="271780" cy="254000"/>
-              <wp:effectExtent l="0" t="0" r="0" b="0"/>
-              <wp:wrapNone/>
-              <wp:docPr id="10" name="Group 14"/>
-              <wp:cNvGraphicFramePr/>
-              <a:graphic xmlns:a="http://schemas.openxmlformats.org/drawingml/2006/main">
-                <a:graphicData uri="http://schemas.microsoft.com/office/word/2010/wordprocessingGroup">
-                  <wpg:wgp>
-                    <wpg:cNvGrpSpPr/>
-                    <wpg:grpSpPr>
-                      <a:xfrm>
-                        <a:off x="0" y="0"/>
-                        <a:ext cx="271800" cy="254160"/>
-                        <a:chOff x="0" y="0"/>
-                        <a:chExt cx="271800" cy="254160"/>
-                      </a:xfrm>
-                    </wpg:grpSpPr>
-                    <wps:wsp>
-                      <wps:cNvPr id="11" name="AutoShape 15"/>
-                      <wps:cNvSpPr/>
-                      <wps:spPr>
-                        <a:xfrm>
-                          <a:off x="4320" y="6480"/>
-                          <a:ext cx="267480" cy="247680"/>
-                        </a:xfrm>
-                        <a:prstGeom prst="roundRect">
-                          <a:avLst>
-                            <a:gd name="adj" fmla="val 16667"/>
-                          </a:avLst>
-                        </a:prstGeom>
-                        <a:noFill/>
-                        <a:ln w="0">
-                          <a:noFill/>
-                        </a:ln>
-                      </wps:spPr>
-                      <wps:style>
-                        <a:lnRef idx="0">
-                          <a:scrgbClr r="0" g="0" b="0"/>
-                        </a:lnRef>
-                        <a:fillRef idx="0">
-                          <a:scrgbClr r="0" g="0" b="0"/>
-                        </a:fillRef>
-                        <a:effectRef idx="0">
-                          <a:scrgbClr r="0" g="0" b="0"/>
-                        </a:effectRef>
-                        <a:fontRef idx="minor"/>
-                      </wps:style>
-                      <wps:bodyPr/>
-                    </wps:wsp>
-                    <wps:wsp>
-                      <wps:cNvPr id="12" name="Text Box 16"/>
-                      <wps:cNvSpPr/>
-                      <wps:spPr>
-                        <a:xfrm>
-                          <a:off x="0" y="0"/>
-                          <a:ext cx="267480" cy="247680"/>
-                        </a:xfrm>
-                        <a:prstGeom prst="rect">
-                          <a:avLst/>
-                        </a:prstGeom>
-                        <a:noFill/>
-                        <a:ln w="0">
-                          <a:noFill/>
-                        </a:ln>
-                      </wps:spPr>
-                      <wps:style>
-                        <a:lnRef idx="0">
-                          <a:scrgbClr r="0" g="0" b="0"/>
-                        </a:lnRef>
-                        <a:fillRef idx="0">
-                          <a:scrgbClr r="0" g="0" b="0"/>
-                        </a:fillRef>
-                        <a:effectRef idx="0">
-                          <a:scrgbClr r="0" g="0" b="0"/>
-                        </a:effectRef>
-                        <a:fontRef idx="minor"/>
-                      </wps:style>
-                      <wps:txbx>
-                        <w:txbxContent>
-                          <w:p>
-                            <w:pPr>
-                              <w:jc w:val="center"/>
-                              <w:rPr>
-                                <w:kern w:val="2"/>
-                              </w:rPr>
-                            </w:pPr>
-                            <w:r>
-                              <w:rPr>
-                                <w:kern w:val="2"/>
-                                <w:sz w:val="22"/>
-                                <w:szCs w:val="22"/>
-                              </w:rPr>
-                              <w:t xml:space="preserve">  1</w:t>
-                            </w:r>
-                          </w:p>
-                        </w:txbxContent>
-                      </wps:txbx>
-                      <wps:bodyPr lIns="12600" tIns="12600" rIns="12600" bIns="12600" anchor="ctr">
-                        <a:noAutofit/>
-                      </wps:bodyPr>
-                    </wps:wsp>
-                  </wpg:wgp>
-                </a:graphicData>
-              </a:graphic>
-            </wp:anchor>
-          </w:drawing>
-        </mc:Choice>
-        <mc:Fallback>
-          <w:pict>
-            <v:group id="shape_0" alt="Group 14" style="position:absolute;margin-left:542.4pt;margin-top:15.2pt;width:21.4pt;height:20pt" coordorigin="10848,304" coordsize="428,400">
-              <v:rect id="shape_0" ID="Text Box 16" path="m0,0l-2147483645,0l-2147483645,-2147483646l0,-2147483646xe" stroked="f" o:allowincell="f" style="position:absolute;left:10848;top:304;width:420;height:389;mso-wrap-style:square;v-text-anchor:middle;mso-position-horizontal-relative:page;mso-position-vertical-relative:page">
-                <v:fill o:detectmouseclick="t" on="false"/>
-                <v:stroke color="#3465a4" joinstyle="round" endcap="flat"/>
-                <v:textbox>
-                  <w:txbxContent>
-                    <w:p>
-                      <w:pPr>
-                        <w:pStyle w:val="Normal"/>
-                        <w:jc w:val="center"/>
-                        <w:rPr>
-                          <w:kern w:val="2"/>
-                        </w:rPr>
-                      </w:pPr>
-                      <w:r>
-                        <w:rPr>
-                          <w:kern w:val="2"/>
-                          <w:sz w:val="22"/>
-                          <w:szCs w:val="22"/>
-                        </w:rPr>
-                        <w:t xml:space="preserve">  </w:t>
-                      </w:r>
-                      <w:r>
-                        <w:rPr>
-                          <w:kern w:val="2"/>
-                          <w:sz w:val="22"/>
-                          <w:szCs w:val="22"/>
-                        </w:rPr>
-                        <w:t>1</w:t>
-                      </w:r>
-                    </w:p>
-                  </w:txbxContent>
-                </v:textbox>
-                <w10:wrap type="none"/>
-              </v:rect>
-            </v:group>
-          </w:pict>
-        </mc:Fallback>
-      </mc:AlternateContent>
+      <w:pict w14:anchorId="11023B56">
+        <v:group id="Group 14" o:spid="_x0000_s1028" style="position:absolute;left:0;text-align:left;margin-left:542.4pt;margin-top:15.2pt;width:21.4pt;height:20pt;z-index:-251659776;mso-wrap-distance-left:0;mso-wrap-distance-right:0;mso-position-horizontal-relative:page;mso-position-vertical-relative:page" coordsize="271800,254160" o:gfxdata="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" o:allowincell="f">
+          <v:roundrect id="AutoShape 15" o:spid="_x0000_s1029" style="position:absolute;left:4320;top:6480;width:267480;height:247680;visibility:visible;mso-wrap-style:square;v-text-anchor:top" arcsize="10923f" o:gfxdata="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" filled="f" stroked="f" strokeweight="0"/>
+          <v:rect id="Text Box 16" o:spid="_x0000_s1030" style="position:absolute;width:267480;height:247680;visibility:visible;mso-wrap-style:square;v-text-anchor:middle" o:gfxdata="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" filled="f" stroked="f" strokeweight="0">
+            <v:textbox inset=".35mm,.35mm,.35mm,.35mm">
+              <w:txbxContent>
+                <w:p>
+                  <w:pPr>
+                    <w:jc w:val="center"/>
+                    <w:rPr>
+                      <w:kern w:val="2"/>
+                    </w:rPr>
+                  </w:pPr>
+                  <w:r>
+                    <w:rPr>
+                      <w:kern w:val="2"/>
+                      <w:sz w:val="22"/>
+                      <w:szCs w:val="22"/>
+                    </w:rPr>
+                    <w:t xml:space="preserve">  1</w:t>
+                  </w:r>
+                </w:p>
+              </w:txbxContent>
+            </v:textbox>
+          </v:rect>
+          <w10:wrap anchorx="page" anchory="page"/>
+        </v:group>
+      </w:pict>
     </w:r>
     <w:r>
       <w:rPr>
         <w:noProof/>
       </w:rPr>
-      <mc:AlternateContent>
-        <mc:Choice Requires="wps">
-          <w:drawing>
-            <wp:anchor distT="0" distB="0" distL="0" distR="0" simplePos="0" relativeHeight="251657728" behindDoc="1" locked="0" layoutInCell="0" allowOverlap="1" wp14:anchorId="0D3A2DC4" wp14:editId="0BFA69CF">
-              <wp:simplePos x="0" y="0"/>
-              <wp:positionH relativeFrom="page">
-                <wp:posOffset>474345</wp:posOffset>
-              </wp:positionH>
-              <wp:positionV relativeFrom="page">
-                <wp:posOffset>268605</wp:posOffset>
-              </wp:positionV>
-              <wp:extent cx="996950" cy="631190"/>
-              <wp:effectExtent l="0" t="0" r="0" b="0"/>
-              <wp:wrapNone/>
-              <wp:docPr id="13" name="Text Box 17"/>
-              <wp:cNvGraphicFramePr/>
-              <a:graphic xmlns:a="http://schemas.openxmlformats.org/drawingml/2006/main">
-                <a:graphicData uri="http://schemas.microsoft.com/office/word/2010/wordprocessingShape">
-                  <wps:wsp>
-                    <wps:cNvSpPr/>
-                    <wps:spPr>
-                      <a:xfrm>
-                        <a:off x="0" y="0"/>
-                        <a:ext cx="996840" cy="631080"/>
-                      </a:xfrm>
-                      <a:prstGeom prst="rect">
-                        <a:avLst/>
-                      </a:prstGeom>
-                      <a:noFill/>
-                      <a:ln w="0">
-                        <a:noFill/>
-                      </a:ln>
-                    </wps:spPr>
-                    <wps:style>
-                      <a:lnRef idx="0">
-                        <a:scrgbClr r="0" g="0" b="0"/>
-                      </a:lnRef>
-                      <a:fillRef idx="0">
-                        <a:scrgbClr r="0" g="0" b="0"/>
-                      </a:fillRef>
-                      <a:effectRef idx="0">
-                        <a:scrgbClr r="0" g="0" b="0"/>
-                      </a:effectRef>
-                      <a:fontRef idx="minor"/>
-                    </wps:style>
-                    <wps:txbx>
-                      <w:txbxContent>
-                        <w:p>
-                          <w:pPr>
-                            <w:pStyle w:val="FrameContents"/>
-                            <w:jc w:val="center"/>
-                            <w:rPr>
-                              <w:sz w:val="16"/>
-                            </w:rPr>
-                          </w:pPr>
-                        </w:p>
-                        <w:p>
-                          <w:pPr>
-                            <w:pStyle w:val="Cerfa"/>
-                            <w:rPr>
-                              <w:sz w:val="16"/>
-                              <w:szCs w:val="16"/>
-                            </w:rPr>
-                          </w:pPr>
-                          <w:r>
-                            <w:rPr>
-                              <w:noProof/>
-                              <w:color w:val="000000"/>
-                            </w:rPr>
-                            <w:drawing>
-                              <wp:inline distT="0" distB="0" distL="0" distR="0" wp14:anchorId="58959ED5" wp14:editId="7EFB2E70">
-                                <wp:extent cx="428625" cy="228600"/>
-                                <wp:effectExtent l="0" t="0" r="0" b="0"/>
-                                <wp:docPr id="15" name="Image2"/>
-                                <wp:cNvGraphicFramePr>
-                                  <a:graphicFrameLocks xmlns:a="http://schemas.openxmlformats.org/drawingml/2006/main" noChangeAspect="1"/>
-                                </wp:cNvGraphicFramePr>
-                                <a:graphic xmlns:a="http://schemas.openxmlformats.org/drawingml/2006/main">
-                                  <a:graphicData uri="http://schemas.openxmlformats.org/drawingml/2006/picture">
-                                    <pic:pic xmlns:pic="http://schemas.openxmlformats.org/drawingml/2006/picture">
-                                      <pic:nvPicPr>
-                                        <pic:cNvPr id="15" name="Image2"/>
-                                        <pic:cNvPicPr>
-                                          <a:picLocks noChangeAspect="1" noChangeArrowheads="1"/>
-                                        </pic:cNvPicPr>
-                                      </pic:nvPicPr>
-                                      <pic:blipFill>
-                                        <a:blip r:embed="rId3">
-                                          <a:extLst>
-                                            <a:ext uri="{96DAC541-7B7A-43D3-8B79-37D633B846F1}">
-                                              <asvg:svgBlip xmlns:asvg="http://schemas.microsoft.com/office/drawing/2016/SVG/main" r:embed="rId4"/>
-                                            </a:ext>
-                                          </a:extLst>
-                                        </a:blip>
-                                        <a:stretch>
-                                          <a:fillRect/>
-                                        </a:stretch>
-                                      </pic:blipFill>
-                                      <pic:spPr bwMode="auto">
-                                        <a:xfrm>
-                                          <a:off x="0" y="0"/>
-                                          <a:ext cx="428625" cy="228600"/>
-                                        </a:xfrm>
-                                        <a:prstGeom prst="rect">
-                                          <a:avLst/>
-                                        </a:prstGeom>
-                                      </pic:spPr>
-                                    </pic:pic>
-                                  </a:graphicData>
-                                </a:graphic>
-                              </wp:inline>
-                            </w:drawing>
-                          </w:r>
-                        </w:p>
-                        <w:p>
-                          <w:pPr>
-                            <w:pStyle w:val="Form6"/>
-                            <w:rPr>
-                              <w:color w:val="000000"/>
-                            </w:rPr>
-                          </w:pPr>
-                          <w:r>
-                            <w:rPr>
-                              <w:rFonts w:ascii="Times New Roman" w:hAnsi="Times New Roman"/>
-                              <w:color w:val="000000"/>
-                              <w:sz w:val="16"/>
-                              <w:szCs w:val="16"/>
-                            </w:rPr>
-                            <w:t>N° 11196*03</w:t>
-                          </w:r>
-                        </w:p>
-                        <w:p>
-                          <w:pPr>
-                            <w:pStyle w:val="Form6"/>
-                            <w:rPr>
-                              <w:rFonts w:ascii="Times New Roman" w:hAnsi="Times New Roman"/>
-                              <w:sz w:val="16"/>
-                              <w:szCs w:val="16"/>
-                            </w:rPr>
-                          </w:pPr>
-                        </w:p>
-                      </w:txbxContent>
-                    </wps:txbx>
-                    <wps:bodyPr lIns="5760" tIns="5760" rIns="5760" bIns="5760" anchor="t" upright="1">
-                      <a:noAutofit/>
-                    </wps:bodyPr>
-                  </wps:wsp>
-                </a:graphicData>
-              </a:graphic>
-            </wp:anchor>
-          </w:drawing>
-        </mc:Choice>
-        <mc:Fallback>
-          <w:pict>
-            <v:rect id="shape_0" ID="Text Box 17" path="m0,0l-2147483645,0l-2147483645,-2147483646l0,-2147483646xe" stroked="f" o:allowincell="f" style="position:absolute;margin-left:37.35pt;margin-top:21.15pt;width:78.45pt;height:49.65pt;mso-wrap-style:square;v-text-anchor:top;mso-position-horizontal-relative:page;mso-position-vertical-relative:page" wp14:anchorId="20DB70F0">
-              <v:fill o:detectmouseclick="t" on="false"/>
-              <v:stroke color="#3465a4" joinstyle="round" endcap="flat"/>
-              <v:textbox>
-                <w:txbxContent>
-                  <w:p>
-                    <w:pPr>
-                      <w:pStyle w:val="FrameContents"/>
-                      <w:jc w:val="center"/>
-                      <w:rPr>
-                        <w:sz w:val="16"/>
-                      </w:rPr>
-                    </w:pPr>
-                    <w:r>
-                      <w:rPr>
-                        <w:color w:val="000000"/>
-                        <w:sz w:val="16"/>
-                      </w:rPr>
-                    </w:r>
-                  </w:p>
-                  <w:p>
-                    <w:pPr>
-                      <w:pStyle w:val="Cerfa"/>
-                      <w:rPr>
-                        <w:sz w:val="16"/>
-                        <w:szCs w:val="16"/>
-                      </w:rPr>
-                    </w:pPr>
-                    <w:r>
-                      <w:rPr>
-                        <w:color w:val="000000"/>
-                      </w:rPr>
-                      <w:drawing>
-                        <wp:inline distT="0" distB="0" distL="0" distR="0">
-                          <wp:extent cx="428625" cy="228600"/>
-                          <wp:effectExtent l="0" t="0" r="0" b="0"/>
-                          <wp:docPr id="16" name="Image2" descr=""/>
-                          <wp:cNvGraphicFramePr>
-                            <a:graphicFrameLocks xmlns:a="http://schemas.openxmlformats.org/drawingml/2006/main" noChangeAspect="1"/>
-                          </wp:cNvGraphicFramePr>
-                          <a:graphic xmlns:a="http://schemas.openxmlformats.org/drawingml/2006/main">
-                            <a:graphicData uri="http://schemas.openxmlformats.org/drawingml/2006/picture">
-                              <pic:pic xmlns:pic="http://schemas.openxmlformats.org/drawingml/2006/picture">
-                                <pic:nvPicPr>
-                                  <pic:cNvPr id="16" name="Image2" descr=""/>
-                                  <pic:cNvPicPr>
-                                    <a:picLocks noChangeAspect="1" noChangeArrowheads="1"/>
-                                  </pic:cNvPicPr>
-                                </pic:nvPicPr>
-                                <pic:blipFill>
-                                  <a:blip r:embed="rId5">
-                                    <a:extLst>
-                                      <a:ext uri="{96DAC541-7B7A-43D3-8B79-37D633B846F1}">
-                                        <asvg:svgBlip xmlns:asvg="http://schemas.microsoft.com/office/drawing/2016/SVG/main" r:embed="rId6"/>
-                                      </a:ext>
-                                    </a:extLst>
-                                  </a:blip>
-                                  <a:stretch>
-                                    <a:fillRect/>
-                                  </a:stretch>
-                                </pic:blipFill>
-                                <pic:spPr bwMode="auto">
-                                  <a:xfrm>
-                                    <a:off x="0" y="0"/>
-                                    <a:ext cx="428625" cy="228600"/>
-                                  </a:xfrm>
-                                  <a:prstGeom prst="rect">
-                                    <a:avLst/>
-                                  </a:prstGeom>
-                                </pic:spPr>
-                              </pic:pic>
-                            </a:graphicData>
-                          </a:graphic>
-                        </wp:inline>
-                      </w:drawing>
-                    </w:r>
-                  </w:p>
-                  <w:p>
-                    <w:pPr>
-                      <w:pStyle w:val="Form6"/>
-                      <w:rPr>
-                        <w:color w:val="000000"/>
-                      </w:rPr>
-                    </w:pPr>
-                    <w:r>
-                      <w:rPr>
-                        <w:rFonts w:ascii="Times New Roman" w:hAnsi="Times New Roman"/>
-                        <w:color w:val="000000"/>
-                        <w:sz w:val="16"/>
-                        <w:szCs w:val="16"/>
-                      </w:rPr>
-                      <w:t>N° 11196*03</w:t>
-                    </w:r>
-                  </w:p>
-                  <w:p>
-                    <w:pPr>
-                      <w:pStyle w:val="Form6"/>
-                      <w:rPr>
-                        <w:rFonts w:ascii="Times New Roman" w:hAnsi="Times New Roman"/>
-                        <w:sz w:val="16"/>
-                        <w:szCs w:val="16"/>
-                      </w:rPr>
-                    </w:pPr>
-                    <w:r>
-                      <w:rPr>
-                        <w:rFonts w:ascii="Times New Roman" w:hAnsi="Times New Roman"/>
-                        <w:color w:val="000000"/>
-                        <w:sz w:val="16"/>
-                        <w:szCs w:val="16"/>
-                      </w:rPr>
-                    </w:r>
-                  </w:p>
-                </w:txbxContent>
-              </v:textbox>
-              <w10:wrap type="none"/>
-            </v:rect>
-          </w:pict>
-        </mc:Fallback>
-      </mc:AlternateContent>
+      <w:pict w14:anchorId="5D0D72E9">
+        <v:rect id="Text Box 17" o:spid="_x0000_s1027" style="position:absolute;left:0;text-align:left;margin-left:37.35pt;margin-top:21.15pt;width:78.5pt;height:49.7pt;z-index:-251658752;visibility:visible;mso-wrap-style:square;mso-wrap-distance-left:0;mso-wrap-distance-top:0;mso-wrap-distance-right:0;mso-wrap-distance-bottom:0;mso-position-horizontal:absolute;mso-position-horizontal-relative:page;mso-position-vertical:absolute;mso-position-vertical-relative:page;v-text-anchor:top" o:gfxdata="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" o:allowincell="f" filled="f" stroked="f" strokeweight="0">
+          <v:textbox inset=".16mm,.16mm,.16mm,.16mm">
+            <w:txbxContent>
+              <w:p>
+                <w:pPr>
+                  <w:pStyle w:val="FrameContents"/>
+                  <w:jc w:val="center"/>
+                  <w:rPr>
+                    <w:sz w:val="16"/>
+                  </w:rPr>
+                </w:pPr>
+              </w:p>
+              <w:p>
+                <w:pPr>
+                  <w:pStyle w:val="Cerfa"/>
+                  <w:rPr>
+                    <w:sz w:val="16"/>
+                    <w:szCs w:val="16"/>
+                  </w:rPr>
+                </w:pPr>
+                <w:r>
+                  <w:rPr>
+                    <w:noProof/>
+                    <w:color w:val="000000"/>
+                  </w:rPr>
+                  <w:drawing>
+                    <wp:inline distT="0" distB="0" distL="0" distR="0" wp14:anchorId="58959ED5" wp14:editId="7EFB2E70">
+                      <wp:extent cx="428625" cy="228600"/>
+                      <wp:effectExtent l="0" t="0" r="0" b="0"/>
+                      <wp:docPr id="15" name="Image2"/>
+                      <wp:cNvGraphicFramePr>
+                        <a:graphicFrameLocks xmlns:a="http://schemas.openxmlformats.org/drawingml/2006/main" noChangeAspect="1"/>
+                      </wp:cNvGraphicFramePr>
+                      <a:graphic xmlns:a="http://schemas.openxmlformats.org/drawingml/2006/main">
+                        <a:graphicData uri="http://schemas.openxmlformats.org/drawingml/2006/picture">
+                          <pic:pic xmlns:pic="http://schemas.openxmlformats.org/drawingml/2006/picture">
+                            <pic:nvPicPr>
+                              <pic:cNvPr id="15" name="Image2"/>
+                              <pic:cNvPicPr>
+                                <a:picLocks noChangeAspect="1" noChangeArrowheads="1"/>
+                              </pic:cNvPicPr>
+                            </pic:nvPicPr>
+                            <pic:blipFill>
+                              <a:blip r:embed="rId3">
+                                <a:extLst>
+                                  <a:ext uri="{96DAC541-7B7A-43D3-8B79-37D633B846F1}">
+                                    <asvg:svgBlip xmlns:asvg="http://schemas.microsoft.com/office/drawing/2016/SVG/main" r:embed="rId4"/>
+                                  </a:ext>
+                                </a:extLst>
+                              </a:blip>
+                              <a:stretch>
+                                <a:fillRect/>
+                              </a:stretch>
+                            </pic:blipFill>
+                            <pic:spPr bwMode="auto">
+                              <a:xfrm>
+                                <a:off x="0" y="0"/>
+                                <a:ext cx="428625" cy="228600"/>
+                              </a:xfrm>
+                              <a:prstGeom prst="rect">
+                                <a:avLst/>
+                              </a:prstGeom>
+                            </pic:spPr>
+                          </pic:pic>
+                        </a:graphicData>
+                      </a:graphic>
+                    </wp:inline>
+                  </w:drawing>
+                </w:r>
+              </w:p>
+              <w:p>
+                <w:pPr>
+                  <w:pStyle w:val="Form6"/>
+                  <w:rPr>
+                    <w:color w:val="000000"/>
+                  </w:rPr>
+                </w:pPr>
+                <w:r>
+                  <w:rPr>
+                    <w:rFonts w:ascii="Times New Roman" w:hAnsi="Times New Roman"/>
+                    <w:color w:val="000000"/>
+                    <w:sz w:val="16"/>
+                    <w:szCs w:val="16"/>
+                  </w:rPr>
+                  <w:t>N° 11196*03</w:t>
+                </w:r>
+              </w:p>
+              <w:p>
+                <w:pPr>
+                  <w:pStyle w:val="Form6"/>
+                  <w:rPr>
+                    <w:rFonts w:ascii="Times New Roman" w:hAnsi="Times New Roman"/>
+                    <w:sz w:val="16"/>
+                    <w:szCs w:val="16"/>
+                  </w:rPr>
+                </w:pPr>
+              </w:p>
+            </w:txbxContent>
+          </v:textbox>
+          <w10:wrap anchorx="page" anchory="page"/>
+        </v:rect>
+      </w:pict>
     </w:r>
     <w:r>
       <w:rPr>
         <w:noProof/>
       </w:rPr>
-      <mc:AlternateContent>
-        <mc:Choice Requires="wps">
-          <w:drawing>
-            <wp:anchor distT="0" distB="0" distL="114300" distR="0" simplePos="0" relativeHeight="251660800" behindDoc="1" locked="0" layoutInCell="0" allowOverlap="1" wp14:anchorId="20B9E71E" wp14:editId="16E4373A">
-              <wp:simplePos x="0" y="0"/>
-              <wp:positionH relativeFrom="margin">
-                <wp:align>center</wp:align>
-              </wp:positionH>
-              <wp:positionV relativeFrom="margin">
-                <wp:align>center</wp:align>
-              </wp:positionV>
-              <wp:extent cx="247650" cy="15240"/>
-              <wp:effectExtent l="6448425" t="6748780" r="0" b="0"/>
-              <wp:wrapNone/>
-              <wp:docPr id="14" name="PowerPlusWaterMarkObject1357468906"/>
-              <wp:cNvGraphicFramePr/>
-              <a:graphic xmlns:a="http://schemas.openxmlformats.org/drawingml/2006/main">
-                <a:graphicData uri="http://schemas.microsoft.com/office/word/2010/wordprocessingShape">
-                  <wps:wsp>
-                    <wps:cNvSpPr txBox="1"/>
-                    <wps:spPr>
-                      <a:xfrm rot="18900000">
-                        <a:off x="0" y="0"/>
-                        <a:ext cx="247680" cy="15120"/>
-                      </a:xfrm>
-                      <a:prstGeom prst="rect">
-                        <a:avLst/>
-                      </a:prstGeom>
-                    </wps:spPr>
-                    <wps:txbx>
-                      <w:txbxContent>
-                        <w:p>
-                          <w:pPr>
-                            <w:overflowPunct w:val="0"/>
-                          </w:pPr>
-                          <w:r>
-                            <w:rPr>
-                              <w:color w:val="7F7F7F"/>
-                              <w:sz w:val="2"/>
-                              <w:szCs w:val="20"/>
-                              <w14:textOutline w14:w="0" w14:cap="flat" w14:cmpd="sng" w14:algn="ctr">
-                                <w14:noFill/>
-                                <w14:prstDash w14:val="solid"/>
-                                <w14:round/>
-                              </w14:textOutline>
-                            </w:rPr>
-                            <w:t>{{ convention.display_not_validated_status() }}</w:t>
-                          </w:r>
-                        </w:p>
-                      </w:txbxContent>
-                    </wps:txbx>
-                    <wps:bodyPr wrap="square" lIns="0" tIns="0" rIns="0" bIns="0" numCol="1" anchor="ctr">
-                      <a:prstTxWarp prst="textPlain">
-                        <a:avLst>
-                          <a:gd name="adj" fmla="val 50000"/>
-                        </a:avLst>
-                      </a:prstTxWarp>
-                      <a:noAutofit/>
-                    </wps:bodyPr>
-                  </wps:wsp>
-                </a:graphicData>
-              </a:graphic>
-            </wp:anchor>
-          </w:drawing>
-        </mc:Choice>
-        <mc:Fallback>
-          <w:pict/>
-        </mc:Fallback>
-      </mc:AlternateContent>
+      <w:pict w14:anchorId="6A89EE8E">
+        <v:shapetype id="_x0000_t202" coordsize="21600,21600" o:spt="202" path="m,l,21600r21600,l21600,xe">
+          <v:stroke joinstyle="miter"/>
+          <v:path gradientshapeok="t" o:connecttype="rect"/>
+        </v:shapetype>
+        <v:shape id="PowerPlusWaterMarkObject1357468906" o:spid="_x0000_s1026" type="#_x0000_t202" style="position:absolute;left:0;text-align:left;margin-left:0;margin-top:0;width:19.5pt;height:1.2pt;rotation:-45;z-index:-251655680;visibility:visible;mso-wrap-style:square;mso-wrap-distance-left:9pt;mso-wrap-distance-top:0;mso-wrap-distance-right:0;mso-wrap-distance-bottom:0;mso-position-horizontal:center;mso-position-horizontal-relative:margin;mso-position-vertical:center;mso-position-vertical-relative:margin;v-text-anchor:middle" o:gfxdata="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" o:allowincell="f" filled="f" stroked="f">
+          <v:textbox inset="0,0,0,0">
+            <w:txbxContent>
+              <w:p>
+                <w:pPr>
+                  <w:overflowPunct w:val="0"/>
+                </w:pPr>
+                <w:r>
+                  <w:rPr>
+                    <w:color w:val="7F7F7F"/>
+                    <w:sz w:val="2"/>
+                    <w:szCs w:val="20"/>
+                  </w:rPr>
+                  <w:t>{{ convention.display_not_validated_status() }}</w:t>
+                </w:r>
+              </w:p>
+            </w:txbxContent>
+          </v:textbox>
+          <w10:wrap anchorx="margin" anchory="margin"/>
+        </v:shape>
+      </w:pict>
     </w:r>
   </w:p>
 </w:hdr>
@@ -10885,7 +9443,7 @@
     <w:lvl w:ilvl="0">
       <w:start w:val="1"/>
       <w:numFmt w:val="none"/>
-      <w:pStyle w:val="Heading1"/>
+      <w:pStyle w:val="Titre1"/>
       <w:suff w:val="nothing"/>
       <w:lvlText w:val=""/>
       <w:lvlJc w:val="left"/>
@@ -10899,7 +9457,7 @@
     <w:lvl w:ilvl="1">
       <w:start w:val="1"/>
       <w:numFmt w:val="none"/>
-      <w:pStyle w:val="Heading2"/>
+      <w:pStyle w:val="Titre2"/>
       <w:suff w:val="nothing"/>
       <w:lvlText w:val=""/>
       <w:lvlJc w:val="left"/>
@@ -10926,7 +9484,7 @@
     <w:lvl w:ilvl="3">
       <w:start w:val="1"/>
       <w:numFmt w:val="none"/>
-      <w:pStyle w:val="Heading4"/>
+      <w:pStyle w:val="Titre4"/>
       <w:suff w:val="nothing"/>
       <w:lvlText w:val=""/>
       <w:lvlJc w:val="left"/>
@@ -10940,7 +9498,7 @@
     <w:lvl w:ilvl="4">
       <w:start w:val="1"/>
       <w:numFmt w:val="none"/>
-      <w:pStyle w:val="Heading5"/>
+      <w:pStyle w:val="Titre5"/>
       <w:suff w:val="nothing"/>
       <w:lvlText w:val=""/>
       <w:lvlJc w:val="left"/>
@@ -10954,7 +9512,7 @@
     <w:lvl w:ilvl="5">
       <w:start w:val="1"/>
       <w:numFmt w:val="none"/>
-      <w:pStyle w:val="Heading6"/>
+      <w:pStyle w:val="Titre6"/>
       <w:suff w:val="nothing"/>
       <w:lvlText w:val=""/>
       <w:lvlJc w:val="left"/>
@@ -10968,7 +9526,7 @@
     <w:lvl w:ilvl="6">
       <w:start w:val="1"/>
       <w:numFmt w:val="none"/>
-      <w:pStyle w:val="Heading7"/>
+      <w:pStyle w:val="Titre7"/>
       <w:suff w:val="nothing"/>
       <w:lvlText w:val=""/>
       <w:lvlJc w:val="left"/>
@@ -11805,7 +10363,7 @@
       <w:szCs w:val="24"/>
     </w:rPr>
   </w:style>
-  <w:style w:type="paragraph" w:styleId="Heading1">
+  <w:style w:type="paragraph" w:styleId="Titre1">
     <w:name w:val="heading 1"/>
     <w:basedOn w:val="Normal"/>
     <w:next w:val="Normal"/>
@@ -11836,7 +10394,7 @@
       <w:lang w:eastAsia="zh-CN"/>
     </w:rPr>
   </w:style>
-  <w:style w:type="paragraph" w:styleId="Heading2">
+  <w:style w:type="paragraph" w:styleId="Titre2">
     <w:name w:val="heading 2"/>
     <w:basedOn w:val="Normal"/>
     <w:next w:val="Normal"/>
@@ -11861,9 +10419,9 @@
       <w:lang w:eastAsia="zh-CN"/>
     </w:rPr>
   </w:style>
-  <w:style w:type="paragraph" w:styleId="Heading3">
+  <w:style w:type="paragraph" w:styleId="Titre3">
     <w:name w:val="heading 3"/>
-    <w:basedOn w:val="Heading2"/>
+    <w:basedOn w:val="Titre2"/>
     <w:next w:val="Normal"/>
     <w:qFormat/>
     <w:pPr>
@@ -11873,7 +10431,7 @@
       <w:color w:val="800080"/>
     </w:rPr>
   </w:style>
-  <w:style w:type="paragraph" w:styleId="Heading4">
+  <w:style w:type="paragraph" w:styleId="Titre4">
     <w:name w:val="heading 4"/>
     <w:basedOn w:val="Normal"/>
     <w:next w:val="Normal"/>
@@ -11895,7 +10453,7 @@
       <w:lang w:eastAsia="zh-CN"/>
     </w:rPr>
   </w:style>
-  <w:style w:type="paragraph" w:styleId="Heading5">
+  <w:style w:type="paragraph" w:styleId="Titre5">
     <w:name w:val="heading 5"/>
     <w:basedOn w:val="Normal"/>
     <w:next w:val="Normal"/>
@@ -11917,7 +10475,7 @@
       <w:lang w:eastAsia="zh-CN"/>
     </w:rPr>
   </w:style>
-  <w:style w:type="paragraph" w:styleId="Heading6">
+  <w:style w:type="paragraph" w:styleId="Titre6">
     <w:name w:val="heading 6"/>
     <w:basedOn w:val="Normal"/>
     <w:next w:val="Normal"/>
@@ -11940,7 +10498,7 @@
       <w:lang w:eastAsia="zh-CN"/>
     </w:rPr>
   </w:style>
-  <w:style w:type="paragraph" w:styleId="Heading7">
+  <w:style w:type="paragraph" w:styleId="Titre7">
     <w:name w:val="heading 7"/>
     <w:basedOn w:val="Normal"/>
     <w:next w:val="Normal"/>
@@ -11964,13 +10522,12 @@
       <w:lang w:eastAsia="zh-CN"/>
     </w:rPr>
   </w:style>
-  <w:style w:type="character" w:default="1" w:styleId="DefaultParagraphFont">
+  <w:style w:type="character" w:default="1" w:styleId="Policepardfaut">
     <w:name w:val="Default Paragraph Font"/>
     <w:uiPriority w:val="1"/>
-    <w:semiHidden/>
     <w:unhideWhenUsed/>
   </w:style>
-  <w:style w:type="table" w:default="1" w:styleId="TableNormal">
+  <w:style w:type="table" w:default="1" w:styleId="TableauNormal">
     <w:name w:val="Normal Table"/>
     <w:uiPriority w:val="99"/>
     <w:semiHidden/>
@@ -11985,7 +10542,7 @@
       </w:tblCellMar>
     </w:tblPr>
   </w:style>
-  <w:style w:type="numbering" w:default="1" w:styleId="NoList">
+  <w:style w:type="numbering" w:default="1" w:styleId="Aucuneliste">
     <w:name w:val="No List"/>
     <w:uiPriority w:val="99"/>
     <w:semiHidden/>
@@ -12248,7 +10805,7 @@
     <w:name w:val="WW-Police par défaut"/>
     <w:qFormat/>
   </w:style>
-  <w:style w:type="character" w:styleId="PageNumber">
+  <w:style w:type="character" w:styleId="Numrodepage">
     <w:name w:val="page number"/>
     <w:basedOn w:val="WW-Policepardfaut"/>
   </w:style>
@@ -12321,9 +10878,9 @@
     <w:name w:val="Police par défaut1"/>
     <w:qFormat/>
   </w:style>
-  <w:style w:type="character" w:styleId="Hyperlink">
+  <w:style w:type="character" w:styleId="Lienhypertexte">
     <w:name w:val="Hyperlink"/>
-    <w:basedOn w:val="DefaultParagraphFont"/>
+    <w:basedOn w:val="Policepardfaut"/>
     <w:uiPriority w:val="99"/>
     <w:semiHidden/>
     <w:unhideWhenUsed/>
@@ -12333,9 +10890,9 @@
       <w:u w:val="single"/>
     </w:rPr>
   </w:style>
-  <w:style w:type="character" w:styleId="FollowedHyperlink">
+  <w:style w:type="character" w:styleId="Lienhypertextesuivivisit">
     <w:name w:val="FollowedHyperlink"/>
-    <w:basedOn w:val="DefaultParagraphFont"/>
+    <w:basedOn w:val="Policepardfaut"/>
     <w:uiPriority w:val="99"/>
     <w:semiHidden/>
     <w:unhideWhenUsed/>
@@ -12348,7 +10905,7 @@
   <w:style w:type="paragraph" w:customStyle="1" w:styleId="Heading">
     <w:name w:val="Heading"/>
     <w:basedOn w:val="Normal"/>
-    <w:next w:val="BodyText"/>
+    <w:next w:val="Corpsdetexte"/>
     <w:qFormat/>
     <w:pPr>
       <w:keepNext/>
@@ -12360,7 +10917,7 @@
       <w:szCs w:val="28"/>
     </w:rPr>
   </w:style>
-  <w:style w:type="paragraph" w:styleId="BodyText">
+  <w:style w:type="paragraph" w:styleId="Corpsdetexte">
     <w:name w:val="Body Text"/>
     <w:basedOn w:val="Normal"/>
     <w:pPr>
@@ -12374,14 +10931,14 @@
       <w:lang w:eastAsia="zh-CN"/>
     </w:rPr>
   </w:style>
-  <w:style w:type="paragraph" w:styleId="List">
+  <w:style w:type="paragraph" w:styleId="Liste">
     <w:name w:val="List"/>
-    <w:basedOn w:val="BodyText"/>
+    <w:basedOn w:val="Corpsdetexte"/>
     <w:rPr>
       <w:rFonts w:cs="Tahoma"/>
     </w:rPr>
   </w:style>
-  <w:style w:type="paragraph" w:styleId="Caption">
+  <w:style w:type="paragraph" w:styleId="Lgende">
     <w:name w:val="caption"/>
     <w:basedOn w:val="Normal"/>
     <w:qFormat/>
@@ -12413,10 +10970,10 @@
       <w:lang w:eastAsia="zh-CN"/>
     </w:rPr>
   </w:style>
-  <w:style w:type="paragraph" w:customStyle="1" w:styleId="Titre2">
+  <w:style w:type="paragraph" w:customStyle="1" w:styleId="Titre20">
     <w:name w:val="Titre2"/>
     <w:basedOn w:val="Normal"/>
-    <w:next w:val="BodyText"/>
+    <w:next w:val="Corpsdetexte"/>
     <w:qFormat/>
     <w:pPr>
       <w:keepNext/>
@@ -12451,7 +11008,7 @@
   <w:style w:type="paragraph" w:customStyle="1" w:styleId="WW-Titre">
     <w:name w:val="WW-Titre"/>
     <w:basedOn w:val="Normal"/>
-    <w:next w:val="BodyText"/>
+    <w:next w:val="Corpsdetexte"/>
     <w:qFormat/>
     <w:pPr>
       <w:keepNext/>
@@ -12467,10 +11024,10 @@
       <w:lang w:eastAsia="zh-CN"/>
     </w:rPr>
   </w:style>
-  <w:style w:type="paragraph" w:styleId="Subtitle">
+  <w:style w:type="paragraph" w:styleId="Sous-titre">
     <w:name w:val="Subtitle"/>
-    <w:basedOn w:val="Titre2"/>
-    <w:next w:val="BodyText"/>
+    <w:basedOn w:val="Titre20"/>
+    <w:next w:val="Corpsdetexte"/>
     <w:qFormat/>
     <w:pPr>
       <w:jc w:val="center"/>
@@ -12501,7 +11058,7 @@
     <w:basedOn w:val="Normal"/>
     <w:qFormat/>
   </w:style>
-  <w:style w:type="paragraph" w:styleId="Header">
+  <w:style w:type="paragraph" w:styleId="En-tte">
     <w:name w:val="header"/>
     <w:basedOn w:val="Normal"/>
     <w:pPr>
@@ -12518,7 +11075,7 @@
       <w:lang w:eastAsia="zh-CN"/>
     </w:rPr>
   </w:style>
-  <w:style w:type="paragraph" w:styleId="Footer">
+  <w:style w:type="paragraph" w:styleId="Pieddepage">
     <w:name w:val="footer"/>
     <w:basedOn w:val="Normal"/>
     <w:pPr>
@@ -12629,7 +11186,7 @@
       <w:lang w:eastAsia="zh-CN"/>
     </w:rPr>
   </w:style>
-  <w:style w:type="paragraph" w:styleId="FootnoteText">
+  <w:style w:type="paragraph" w:styleId="Notedebasdepage">
     <w:name w:val="footnote text"/>
     <w:basedOn w:val="Normal"/>
     <w:pPr>
@@ -12798,7 +11355,7 @@
   </w:style>
   <w:style w:type="paragraph" w:customStyle="1" w:styleId="Contenudetableau">
     <w:name w:val="Contenu de tableau"/>
-    <w:basedOn w:val="BodyText"/>
+    <w:basedOn w:val="Corpsdetexte"/>
     <w:qFormat/>
     <w:pPr>
       <w:suppressLineNumbers/>
@@ -12881,7 +11438,7 @@
       <w:iCs/>
     </w:rPr>
   </w:style>
-  <w:style w:type="paragraph" w:customStyle="1" w:styleId="TITRE4">
+  <w:style w:type="paragraph" w:customStyle="1" w:styleId="TITRE40">
     <w:name w:val="TITRE4"/>
     <w:basedOn w:val="Normal"/>
     <w:qFormat/>
@@ -12897,7 +11454,7 @@
       <w:lang w:eastAsia="zh-CN"/>
     </w:rPr>
   </w:style>
-  <w:style w:type="paragraph" w:customStyle="1" w:styleId="TITRE5">
+  <w:style w:type="paragraph" w:customStyle="1" w:styleId="TITRE50">
     <w:name w:val="TITRE5"/>
     <w:basedOn w:val="Normal"/>
     <w:qFormat/>
@@ -12947,13 +11504,13 @@
   </w:style>
   <w:style w:type="paragraph" w:customStyle="1" w:styleId="Contenuducadre">
     <w:name w:val="Contenu du cadre"/>
-    <w:basedOn w:val="BodyText"/>
-    <w:qFormat/>
-  </w:style>
-  <w:style w:type="paragraph" w:customStyle="1" w:styleId="Titre1">
+    <w:basedOn w:val="Corpsdetexte"/>
+    <w:qFormat/>
+  </w:style>
+  <w:style w:type="paragraph" w:customStyle="1" w:styleId="Titre10">
     <w:name w:val="Titre1"/>
     <w:basedOn w:val="Normal"/>
-    <w:next w:val="BodyText"/>
+    <w:next w:val="Corpsdetexte"/>
     <w:qFormat/>
     <w:pPr>
       <w:keepNext/>
@@ -13033,7 +11590,7 @@
       <w:lang w:eastAsia="zh-CN"/>
     </w:rPr>
   </w:style>
-  <w:style w:type="paragraph" w:styleId="ListParagraph">
+  <w:style w:type="paragraph" w:styleId="Paragraphedeliste">
     <w:name w:val="List Paragraph"/>
     <w:basedOn w:val="Normal"/>
     <w:uiPriority w:val="34"/>
@@ -13122,9 +11679,9 @@
       <w:bCs/>
     </w:rPr>
   </w:style>
-  <w:style w:type="table" w:styleId="TableGrid">
+  <w:style w:type="table" w:styleId="Grilledutableau">
     <w:name w:val="Table Grid"/>
-    <w:basedOn w:val="TableNormal"/>
+    <w:basedOn w:val="TableauNormal"/>
     <w:uiPriority w:val="59"/>
     <w:rsid w:val="00ED0284"/>
     <w:tblPr>

</xml_diff>